<commit_message>
unit test cases added
</commit_message>
<xml_diff>
--- a/report/School Management System-final-report.docx
+++ b/report/School Management System-final-report.docx
@@ -5669,6 +5669,7 @@
         </w:drawing>
       </w:r>
     </w:p>
+    <w:p/>
     <w:p>
       <w:pPr>
         <w:pStyle w:val="Heading2"/>
@@ -5789,6 +5790,7 @@
     </w:p>
     <w:p>
       <w:r>
+        <w:lastRenderedPageBreak/>
         <w:t>SMS will generate Enrolment no. for Student and Code no. for Employee .Details can be viewed later on whenever required.</w:t>
       </w:r>
     </w:p>
@@ -5797,8 +5799,212 @@
         <w:pStyle w:val="Heading4"/>
       </w:pPr>
       <w:r>
+        <w:t>View and Enter new timetable information</w:t>
+      </w:r>
+    </w:p>
+    <w:p>
+      <w:pPr>
+        <w:rPr>
+          <w:b/>
+        </w:rPr>
+      </w:pPr>
+      <w:r>
+        <w:rPr>
+          <w:b/>
+        </w:rPr>
+        <w:t>Introduction</w:t>
+      </w:r>
+    </w:p>
+    <w:p>
+      <w:r>
+        <w:t>Employee can view the time table and can also update the timetable information.</w:t>
+      </w:r>
+    </w:p>
+    <w:p>
+      <w:pPr>
+        <w:rPr>
+          <w:b/>
+        </w:rPr>
+      </w:pPr>
+      <w:r>
+        <w:rPr>
+          <w:b/>
+        </w:rPr>
+        <w:t>Input</w:t>
+      </w:r>
+    </w:p>
+    <w:p>
+      <w:r>
+        <w:t>Employee number, department number and Week range</w:t>
+      </w:r>
+    </w:p>
+    <w:p>
+      <w:pPr>
+        <w:rPr>
+          <w:b/>
+        </w:rPr>
+      </w:pPr>
+      <w:r>
+        <w:rPr>
+          <w:b/>
+        </w:rPr>
+        <w:t>Processing</w:t>
+      </w:r>
+    </w:p>
+    <w:p>
+      <w:r>
+        <w:t>Employee number and department number must be unique, and when entering timetable of any employee or teacher both values must be valid references. Week range must be between 1to 52.</w:t>
+      </w:r>
+    </w:p>
+    <w:p>
+      <w:pPr>
+        <w:rPr>
+          <w:b/>
+        </w:rPr>
+      </w:pPr>
+      <w:r>
+        <w:rPr>
+          <w:b/>
+        </w:rPr>
+        <w:t>Output</w:t>
+      </w:r>
+    </w:p>
+    <w:p>
+      <w:r>
+        <w:t>Teacher and Student both can see the time table.</w:t>
+      </w:r>
+    </w:p>
+    <w:p>
+      <w:pPr>
+        <w:pStyle w:val="Heading4"/>
+      </w:pPr>
+      <w:r>
+        <w:t>Security</w:t>
+      </w:r>
+    </w:p>
+    <w:p>
+      <w:pPr>
+        <w:rPr>
+          <w:b/>
+        </w:rPr>
+      </w:pPr>
+      <w:r>
+        <w:rPr>
+          <w:b/>
+        </w:rPr>
+        <w:t>Introduction</w:t>
+      </w:r>
+    </w:p>
+    <w:p>
+      <w:r>
+        <w:t xml:space="preserve">Only the high level members of the School and Network manager will have access to the system for securing their important data from others. </w:t>
+      </w:r>
+    </w:p>
+    <w:p>
+      <w:pPr>
+        <w:rPr>
+          <w:b/>
+        </w:rPr>
+      </w:pPr>
+      <w:r>
+        <w:rPr>
+          <w:b/>
+        </w:rPr>
+        <w:t>Input</w:t>
+      </w:r>
+    </w:p>
+    <w:p>
+      <w:pPr>
+        <w:rPr>
+          <w:b/>
+        </w:rPr>
+      </w:pPr>
+      <w:r>
+        <w:t xml:space="preserve"> System username and password</w:t>
+      </w:r>
+    </w:p>
+    <w:p>
+      <w:pPr>
+        <w:rPr>
+          <w:b/>
+        </w:rPr>
+      </w:pPr>
+      <w:r>
+        <w:rPr>
+          <w:b/>
+        </w:rPr>
+        <w:t>Processing</w:t>
+      </w:r>
+    </w:p>
+    <w:p>
+      <w:r>
+        <w:t>The network operating system in the department will be used to enforce security. Another security level should also be incorporated to make the system more secure.</w:t>
+      </w:r>
+    </w:p>
+    <w:p>
+      <w:pPr>
+        <w:rPr>
+          <w:b/>
+        </w:rPr>
+      </w:pPr>
+      <w:r>
+        <w:rPr>
+          <w:b/>
+        </w:rPr>
+        <w:t>Output</w:t>
+      </w:r>
+    </w:p>
+    <w:p>
+      <w:r>
+        <w:t xml:space="preserve"> All data are secured and that can be used in future.</w:t>
+      </w:r>
+    </w:p>
+    <w:p>
+      <w:pPr>
+        <w:pStyle w:val="Heading4"/>
+      </w:pPr>
+      <w:r>
+        <w:t>Changing Password and Username</w:t>
+      </w:r>
+    </w:p>
+    <w:p>
+      <w:pPr>
+        <w:rPr>
+          <w:b/>
+        </w:rPr>
+      </w:pPr>
+      <w:r>
+        <w:rPr>
+          <w:b/>
+        </w:rPr>
+        <w:t>Introduction</w:t>
+      </w:r>
+    </w:p>
+    <w:p>
+      <w:r>
+        <w:t>Ch</w:t>
+      </w:r>
+      <w:r>
+        <w:t>ange existing username and password</w:t>
+      </w:r>
+    </w:p>
+    <w:p>
+      <w:pPr>
+        <w:rPr>
+          <w:b/>
+        </w:rPr>
+      </w:pPr>
+      <w:r>
+        <w:rPr>
+          <w:b/>
+        </w:rPr>
+        <w:t>Input</w:t>
+      </w:r>
+    </w:p>
+    <w:p>
+      <w:r>
         <w:lastRenderedPageBreak/>
-        <w:t>View and Enter new timetable information</w:t>
+        <w:t>New username and password</w:t>
       </w:r>
     </w:p>
     <w:p>
@@ -5811,12 +6017,62 @@
         <w:rPr>
           <w:b/>
         </w:rPr>
+        <w:t>Processing</w:t>
+      </w:r>
+    </w:p>
+    <w:p>
+      <w:r>
+        <w:t>Old</w:t>
+      </w:r>
+      <w:r>
+        <w:t xml:space="preserve"> username and password will be replaced by user provided new username and password after authenticating.</w:t>
+      </w:r>
+    </w:p>
+    <w:p>
+      <w:pPr>
+        <w:rPr>
+          <w:b/>
+        </w:rPr>
+      </w:pPr>
+      <w:r>
+        <w:rPr>
+          <w:b/>
+        </w:rPr>
+        <w:t>Output</w:t>
+      </w:r>
+    </w:p>
+    <w:p>
+      <w:r>
+        <w:t>Password and Username can be changed according to the Employee requirement whenever they want to change for better security of the System.</w:t>
+      </w:r>
+    </w:p>
+    <w:p>
+      <w:pPr>
+        <w:pStyle w:val="Heading4"/>
+      </w:pPr>
+      <w:r>
+        <w:t>M</w:t>
+      </w:r>
+      <w:r>
+        <w:t xml:space="preserve">ail Notification </w:t>
+      </w:r>
+    </w:p>
+    <w:p>
+      <w:pPr>
+        <w:rPr>
+          <w:b/>
+        </w:rPr>
+      </w:pPr>
+      <w:r>
+        <w:rPr>
+          <w:b/>
+        </w:rPr>
         <w:t>Introduction</w:t>
       </w:r>
     </w:p>
     <w:p>
       <w:r>
-        <w:t>Employee can view the time table and can also update the timetable information.</w:t>
+        <w:t>If holiday is declared suddenly, all students, teachers and employees are informed by sending them a mail.</w:t>
       </w:r>
     </w:p>
     <w:p>
@@ -5834,7 +6090,25 @@
     </w:p>
     <w:p>
       <w:r>
-        <w:t>Employee number, department number and Week range</w:t>
+        <w:t>Student</w:t>
+      </w:r>
+      <w:r>
+        <w:t xml:space="preserve"> and </w:t>
+      </w:r>
+      <w:r>
+        <w:t>Teacher</w:t>
+      </w:r>
+      <w:r>
+        <w:t>’s</w:t>
+      </w:r>
+      <w:r>
+        <w:t xml:space="preserve"> name and </w:t>
+      </w:r>
+      <w:r>
+        <w:t>e</w:t>
+      </w:r>
+      <w:r>
+        <w:t>mail id.</w:t>
       </w:r>
     </w:p>
     <w:p>
@@ -5852,7 +6126,25 @@
     </w:p>
     <w:p>
       <w:r>
-        <w:t>Employee number and department number must be unique, and when entering timetable of any employee or teacher both values must be valid references. Week range must be between 1to 52.</w:t>
+        <w:t>E</w:t>
+      </w:r>
+      <w:r>
+        <w:t>mployee will enter the name</w:t>
+      </w:r>
+      <w:r>
+        <w:t>,</w:t>
+      </w:r>
+      <w:r>
+        <w:t xml:space="preserve"> e</w:t>
+      </w:r>
+      <w:r>
+        <w:t>mail id and reason of holidays in the SMS and it</w:t>
+      </w:r>
+      <w:r>
+        <w:t xml:space="preserve"> will</w:t>
+      </w:r>
+      <w:r>
+        <w:t xml:space="preserve"> generate a message.</w:t>
       </w:r>
     </w:p>
     <w:p>
@@ -5870,7 +6162,7 @@
     </w:p>
     <w:p>
       <w:r>
-        <w:t>Teacher and Student both can see the time table.</w:t>
+        <w:t>Employee and Students get a message from SMS.</w:t>
       </w:r>
     </w:p>
     <w:p>
@@ -5878,7 +6170,7 @@
         <w:pStyle w:val="Heading4"/>
       </w:pPr>
       <w:r>
-        <w:t>Security</w:t>
+        <w:t>Exam Grade Details</w:t>
       </w:r>
     </w:p>
     <w:p>
@@ -5896,7 +6188,7 @@
     </w:p>
     <w:p>
       <w:r>
-        <w:t xml:space="preserve">Only the high level members of the School and Network manager will have access to the system for securing their important data from others. </w:t>
+        <w:t>Data sheets are prepared for individual class. And each datasheet is given via email to the student of the corresponding class.</w:t>
       </w:r>
     </w:p>
     <w:p>
@@ -5919,43 +6211,68 @@
         </w:rPr>
       </w:pPr>
       <w:r>
-        <w:t xml:space="preserve"> System username and password</w:t>
-      </w:r>
-    </w:p>
-    <w:p>
-      <w:pPr>
+        <w:t>Student name, marks in individual subject, attendance, class performance</w:t>
+      </w:r>
+      <w:r>
         <w:rPr>
           <w:b/>
         </w:rPr>
-      </w:pPr>
-      <w:r>
+        <w:t>.</w:t>
+      </w:r>
+    </w:p>
+    <w:p>
+      <w:pPr>
         <w:rPr>
           <w:b/>
         </w:rPr>
+      </w:pPr>
+      <w:r>
+        <w:rPr>
+          <w:b/>
+        </w:rPr>
         <w:t>Processing</w:t>
       </w:r>
     </w:p>
     <w:p>
-      <w:r>
-        <w:t>The network operating system in the department will be used to enforce security. Another security level should also be incorporated to make the system more secure.</w:t>
-      </w:r>
-    </w:p>
-    <w:p>
       <w:pPr>
         <w:rPr>
           <w:b/>
         </w:rPr>
       </w:pPr>
       <w:r>
+        <w:t>Grade card can be generated for individual students. Exam administrators would need to be able to view, update, delete, print and add grade details.</w:t>
+      </w:r>
+    </w:p>
+    <w:p>
+      <w:pPr>
         <w:rPr>
           <w:b/>
         </w:rPr>
+      </w:pPr>
+      <w:r>
+        <w:rPr>
+          <w:b/>
+        </w:rPr>
         <w:t>Output</w:t>
       </w:r>
     </w:p>
     <w:p>
       <w:r>
-        <w:t xml:space="preserve"> All data are secured and that can be used in future.</w:t>
+        <w:t>A printed Grade card can be given to the student as well as a</w:t>
+      </w:r>
+      <w:r>
+        <w:t xml:space="preserve">n </w:t>
+      </w:r>
+      <w:r>
+        <w:t>email can be received by the student with Grade card.</w:t>
+      </w:r>
+    </w:p>
+    <w:p>
+      <w:pPr>
+        <w:ind w:left="360"/>
+      </w:pPr>
+      <w:r>
+        <w:tab/>
       </w:r>
     </w:p>
     <w:p>
@@ -5963,7 +6280,8 @@
         <w:pStyle w:val="Heading4"/>
       </w:pPr>
       <w:r>
-        <w:t>Changing Password and Username</w:t>
+        <w:lastRenderedPageBreak/>
+        <w:t>Fees Details</w:t>
       </w:r>
     </w:p>
     <w:p>
@@ -5976,323 +6294,6 @@
         <w:rPr>
           <w:b/>
         </w:rPr>
-        <w:t>Introduction</w:t>
-      </w:r>
-    </w:p>
-    <w:p>
-      <w:r>
-        <w:t>Ch</w:t>
-      </w:r>
-      <w:r>
-        <w:t>ange existing username and password</w:t>
-      </w:r>
-    </w:p>
-    <w:p>
-      <w:pPr>
-        <w:rPr>
-          <w:b/>
-        </w:rPr>
-      </w:pPr>
-      <w:r>
-        <w:rPr>
-          <w:b/>
-        </w:rPr>
-        <w:t>Input</w:t>
-      </w:r>
-    </w:p>
-    <w:p>
-      <w:r>
-        <w:t>New username and password</w:t>
-      </w:r>
-    </w:p>
-    <w:p>
-      <w:pPr>
-        <w:rPr>
-          <w:b/>
-        </w:rPr>
-      </w:pPr>
-      <w:r>
-        <w:rPr>
-          <w:b/>
-        </w:rPr>
-        <w:t>Processing</w:t>
-      </w:r>
-    </w:p>
-    <w:p>
-      <w:r>
-        <w:lastRenderedPageBreak/>
-        <w:t>Old</w:t>
-      </w:r>
-      <w:r>
-        <w:t xml:space="preserve"> username and password will be replaced by user provided new username and password after authenticating.</w:t>
-      </w:r>
-    </w:p>
-    <w:p>
-      <w:pPr>
-        <w:rPr>
-          <w:b/>
-        </w:rPr>
-      </w:pPr>
-      <w:r>
-        <w:rPr>
-          <w:b/>
-        </w:rPr>
-        <w:t>Output</w:t>
-      </w:r>
-    </w:p>
-    <w:p>
-      <w:r>
-        <w:t>Password and Username can be changed according to the Employee requirement whenever they want to change for better security of the System.</w:t>
-      </w:r>
-    </w:p>
-    <w:p>
-      <w:pPr>
-        <w:pStyle w:val="Heading4"/>
-      </w:pPr>
-      <w:r>
-        <w:t>M</w:t>
-      </w:r>
-      <w:r>
-        <w:t xml:space="preserve">ail Notification </w:t>
-      </w:r>
-    </w:p>
-    <w:p>
-      <w:pPr>
-        <w:rPr>
-          <w:b/>
-        </w:rPr>
-      </w:pPr>
-      <w:r>
-        <w:rPr>
-          <w:b/>
-        </w:rPr>
-        <w:t>Introduction</w:t>
-      </w:r>
-    </w:p>
-    <w:p>
-      <w:r>
-        <w:t>If holiday is declared suddenly, all students, teachers and employees are informed by sending them a mail.</w:t>
-      </w:r>
-    </w:p>
-    <w:p>
-      <w:pPr>
-        <w:rPr>
-          <w:b/>
-        </w:rPr>
-      </w:pPr>
-      <w:r>
-        <w:rPr>
-          <w:b/>
-        </w:rPr>
-        <w:t>Input</w:t>
-      </w:r>
-    </w:p>
-    <w:p>
-      <w:r>
-        <w:t>Student</w:t>
-      </w:r>
-      <w:r>
-        <w:t xml:space="preserve"> and </w:t>
-      </w:r>
-      <w:r>
-        <w:t>Teacher</w:t>
-      </w:r>
-      <w:r>
-        <w:t>’s</w:t>
-      </w:r>
-      <w:r>
-        <w:t xml:space="preserve"> name and </w:t>
-      </w:r>
-      <w:r>
-        <w:t>e</w:t>
-      </w:r>
-      <w:r>
-        <w:t>mail id.</w:t>
-      </w:r>
-    </w:p>
-    <w:p>
-      <w:pPr>
-        <w:rPr>
-          <w:b/>
-        </w:rPr>
-      </w:pPr>
-      <w:r>
-        <w:rPr>
-          <w:b/>
-        </w:rPr>
-        <w:t>Processing</w:t>
-      </w:r>
-    </w:p>
-    <w:p>
-      <w:r>
-        <w:t>E</w:t>
-      </w:r>
-      <w:r>
-        <w:t>mployee will enter the name</w:t>
-      </w:r>
-      <w:r>
-        <w:t>,</w:t>
-      </w:r>
-      <w:r>
-        <w:t xml:space="preserve"> e</w:t>
-      </w:r>
-      <w:r>
-        <w:t>mail id and reason of holidays in the SMS and it</w:t>
-      </w:r>
-      <w:r>
-        <w:t xml:space="preserve"> will</w:t>
-      </w:r>
-      <w:r>
-        <w:t xml:space="preserve"> generate a message.</w:t>
-      </w:r>
-    </w:p>
-    <w:p>
-      <w:pPr>
-        <w:rPr>
-          <w:b/>
-        </w:rPr>
-      </w:pPr>
-      <w:r>
-        <w:rPr>
-          <w:b/>
-        </w:rPr>
-        <w:t>Output</w:t>
-      </w:r>
-    </w:p>
-    <w:p>
-      <w:r>
-        <w:t>Employee and Students get a message from SMS.</w:t>
-      </w:r>
-    </w:p>
-    <w:p>
-      <w:pPr>
-        <w:pStyle w:val="Heading4"/>
-      </w:pPr>
-      <w:r>
-        <w:t>Exam Grade Details</w:t>
-      </w:r>
-    </w:p>
-    <w:p>
-      <w:pPr>
-        <w:rPr>
-          <w:b/>
-        </w:rPr>
-      </w:pPr>
-      <w:r>
-        <w:rPr>
-          <w:b/>
-        </w:rPr>
-        <w:t>Introduction</w:t>
-      </w:r>
-    </w:p>
-    <w:p>
-      <w:r>
-        <w:t>Data sheets are prepared for individual class. And each datasheet is given via email to the student of the corresponding class.</w:t>
-      </w:r>
-    </w:p>
-    <w:p>
-      <w:pPr>
-        <w:rPr>
-          <w:b/>
-        </w:rPr>
-      </w:pPr>
-      <w:r>
-        <w:rPr>
-          <w:b/>
-        </w:rPr>
-        <w:t>Input</w:t>
-      </w:r>
-    </w:p>
-    <w:p>
-      <w:pPr>
-        <w:rPr>
-          <w:b/>
-        </w:rPr>
-      </w:pPr>
-      <w:r>
-        <w:t>Student name, marks in individual subject, attendance, class performance</w:t>
-      </w:r>
-      <w:r>
-        <w:rPr>
-          <w:b/>
-        </w:rPr>
-        <w:t>.</w:t>
-      </w:r>
-    </w:p>
-    <w:p>
-      <w:pPr>
-        <w:rPr>
-          <w:b/>
-        </w:rPr>
-      </w:pPr>
-      <w:r>
-        <w:rPr>
-          <w:b/>
-        </w:rPr>
-        <w:t>Processing</w:t>
-      </w:r>
-    </w:p>
-    <w:p>
-      <w:pPr>
-        <w:rPr>
-          <w:b/>
-        </w:rPr>
-      </w:pPr>
-      <w:r>
-        <w:t>Grade card can be generated for individual students. Exam administrators would need to be able to view, update, delete, print and add grade details.</w:t>
-      </w:r>
-    </w:p>
-    <w:p>
-      <w:pPr>
-        <w:rPr>
-          <w:b/>
-        </w:rPr>
-      </w:pPr>
-      <w:r>
-        <w:rPr>
-          <w:b/>
-        </w:rPr>
-        <w:t>Output</w:t>
-      </w:r>
-    </w:p>
-    <w:p>
-      <w:r>
-        <w:t>A printed Grade card can be given to the student as well as a</w:t>
-      </w:r>
-      <w:r>
-        <w:t xml:space="preserve">n </w:t>
-      </w:r>
-      <w:r>
-        <w:t>email can be received by the student with Grade card.</w:t>
-      </w:r>
-    </w:p>
-    <w:p>
-      <w:pPr>
-        <w:ind w:left="360"/>
-      </w:pPr>
-      <w:r>
-        <w:tab/>
-      </w:r>
-    </w:p>
-    <w:p>
-      <w:pPr>
-        <w:pStyle w:val="Heading4"/>
-      </w:pPr>
-      <w:r>
-        <w:t>Fees Details</w:t>
-      </w:r>
-    </w:p>
-    <w:p>
-      <w:pPr>
-        <w:rPr>
-          <w:b/>
-        </w:rPr>
-      </w:pPr>
-      <w:r>
-        <w:rPr>
-          <w:b/>
-        </w:rPr>
-        <w:lastRenderedPageBreak/>
         <w:t>Introduction</w:t>
       </w:r>
     </w:p>
@@ -7970,7 +7971,6 @@
       </w:r>
       <w:bookmarkEnd w:id="35"/>
     </w:p>
-    <w:p/>
     <w:p>
       <w:pPr>
         <w:pStyle w:val="Heading3"/>
@@ -8559,7 +8559,6 @@
           </w:tcPr>
           <w:p>
             <w:r>
-              <w:lastRenderedPageBreak/>
               <w:t>SMS – 004</w:t>
             </w:r>
           </w:p>
@@ -8580,7 +8579,11 @@
           </w:tcPr>
           <w:p>
             <w:r>
-              <w:t>Enter Student_ID, Student_Name, Student_Course_Name of the Student.</w:t>
+              <w:t xml:space="preserve">Enter Student_ID, Student_Name, </w:t>
+            </w:r>
+            <w:r>
+              <w:lastRenderedPageBreak/>
+              <w:t>Student_Course_Name of the Student.</w:t>
             </w:r>
           </w:p>
         </w:tc>
@@ -8590,6 +8593,7 @@
           </w:tcPr>
           <w:p>
             <w:r>
+              <w:lastRenderedPageBreak/>
               <w:t>Show the Student Details.</w:t>
             </w:r>
           </w:p>
@@ -8614,6 +8618,7 @@
           </w:tcPr>
           <w:p>
             <w:r>
+              <w:lastRenderedPageBreak/>
               <w:t>SMS – 005</w:t>
             </w:r>
           </w:p>
@@ -11862,7 +11867,7 @@
 </file>
 
 <file path=customXml/itemProps2.xml><?xml version="1.0" encoding="utf-8"?>
-<ds:datastoreItem xmlns:ds="http://schemas.openxmlformats.org/officeDocument/2006/customXml" ds:itemID="{C704480B-D78D-473D-AC20-642CA0FDE4DE}">
+<ds:datastoreItem xmlns:ds="http://schemas.openxmlformats.org/officeDocument/2006/customXml" ds:itemID="{0284A627-8FE2-4FA3-A9AA-9BCADAD687E6}">
   <ds:schemaRefs>
     <ds:schemaRef ds:uri="http://schemas.openxmlformats.org/officeDocument/2006/bibliography"/>
   </ds:schemaRefs>

</xml_diff>

<commit_message>
diagram added in purpose
testing technique added
test report added
</commit_message>
<xml_diff>
--- a/report/School Management System-final-report.docx
+++ b/report/School Management System-final-report.docx
@@ -4728,13 +4728,966 @@
         <w:t>The purpose of the project is to computerize the workflow of a school. The below mentioned diagram shows the existing Student Management System of school which will be completely computerized with the help of this software.</w:t>
       </w:r>
     </w:p>
-    <w:p>
-      <w:pPr>
-        <w:rPr>
-          <w:highlight w:val="yellow"/>
-        </w:rPr>
-      </w:pPr>
-    </w:p>
+    <w:tbl>
+      <w:tblPr>
+        <w:tblStyle w:val="TableGrid"/>
+        <w:tblW w:w="10478" w:type="dxa"/>
+        <w:tblLook w:val="04A0"/>
+      </w:tblPr>
+      <w:tblGrid>
+        <w:gridCol w:w="10478"/>
+      </w:tblGrid>
+      <w:tr>
+        <w:trPr>
+          <w:trHeight w:val="5327"/>
+        </w:trPr>
+        <w:tc>
+          <w:tcPr>
+            <w:tcW w:w="10478" w:type="dxa"/>
+          </w:tcPr>
+          <w:tbl>
+            <w:tblPr>
+              <w:tblStyle w:val="TableGrid"/>
+              <w:tblpPr w:leftFromText="180" w:rightFromText="180" w:vertAnchor="text" w:horzAnchor="margin" w:tblpY="372"/>
+              <w:tblOverlap w:val="never"/>
+              <w:tblW w:w="0" w:type="auto"/>
+              <w:tblLook w:val="04A0"/>
+            </w:tblPr>
+            <w:tblGrid>
+              <w:gridCol w:w="2041"/>
+            </w:tblGrid>
+            <w:tr>
+              <w:trPr>
+                <w:trHeight w:val="735"/>
+              </w:trPr>
+              <w:tc>
+                <w:tcPr>
+                  <w:tcW w:w="2041" w:type="dxa"/>
+                </w:tcPr>
+                <w:p>
+                  <w:pPr>
+                    <w:spacing w:line="480" w:lineRule="auto"/>
+                    <w:jc w:val="center"/>
+                    <w:rPr>
+                      <w:sz w:val="18"/>
+                      <w:szCs w:val="18"/>
+                      <w:highlight w:val="yellow"/>
+                    </w:rPr>
+                  </w:pPr>
+                  <w:r>
+                    <w:rPr>
+                      <w:b/>
+                      <w:noProof/>
+                      <w:sz w:val="18"/>
+                      <w:szCs w:val="18"/>
+                      <w:lang w:bidi="ar-SA"/>
+                    </w:rPr>
+                    <w:pict>
+                      <v:shapetype id="_x0000_t32" coordsize="21600,21600" o:spt="32" o:oned="t" path="m,l21600,21600e" filled="f">
+                        <v:path arrowok="t" fillok="f" o:connecttype="none"/>
+                        <o:lock v:ext="edit" shapetype="t"/>
+                      </v:shapetype>
+                      <v:shape id="_x0000_s1290" type="#_x0000_t32" style="position:absolute;left:0;text-align:left;margin-left:96.35pt;margin-top:18.15pt;width:60.75pt;height:.05pt;z-index:251676672" o:connectortype="straight">
+                        <v:stroke endarrow="block"/>
+                      </v:shape>
+                    </w:pict>
+                  </w:r>
+                  <w:r>
+                    <w:rPr>
+                      <w:b/>
+                      <w:sz w:val="18"/>
+                      <w:szCs w:val="18"/>
+                      <w:highlight w:val="yellow"/>
+                    </w:rPr>
+                    <w:t>Student</w:t>
+                  </w:r>
+                </w:p>
+              </w:tc>
+            </w:tr>
+          </w:tbl>
+          <w:tbl>
+            <w:tblPr>
+              <w:tblpPr w:leftFromText="180" w:rightFromText="180" w:vertAnchor="text" w:horzAnchor="page" w:tblpX="3346" w:tblpY="395"/>
+              <w:tblOverlap w:val="never"/>
+              <w:tblW w:w="0" w:type="auto"/>
+              <w:tblBorders>
+                <w:top w:val="single" w:sz="4" w:space="0" w:color="auto"/>
+                <w:left w:val="single" w:sz="4" w:space="0" w:color="auto"/>
+                <w:bottom w:val="single" w:sz="4" w:space="0" w:color="auto"/>
+                <w:right w:val="single" w:sz="4" w:space="0" w:color="auto"/>
+                <w:insideH w:val="single" w:sz="4" w:space="0" w:color="auto"/>
+                <w:insideV w:val="single" w:sz="4" w:space="0" w:color="auto"/>
+              </w:tblBorders>
+              <w:tblLook w:val="0000"/>
+            </w:tblPr>
+            <w:tblGrid>
+              <w:gridCol w:w="2005"/>
+            </w:tblGrid>
+            <w:tr>
+              <w:tblPrEx>
+                <w:tblCellMar>
+                  <w:top w:w="0" w:type="dxa"/>
+                  <w:bottom w:w="0" w:type="dxa"/>
+                </w:tblCellMar>
+              </w:tblPrEx>
+              <w:trPr>
+                <w:trHeight w:val="707"/>
+              </w:trPr>
+              <w:tc>
+                <w:tcPr>
+                  <w:tcW w:w="2005" w:type="dxa"/>
+                </w:tcPr>
+                <w:p>
+                  <w:pPr>
+                    <w:jc w:val="center"/>
+                    <w:rPr>
+                      <w:b/>
+                      <w:sz w:val="18"/>
+                      <w:szCs w:val="18"/>
+                      <w:highlight w:val="yellow"/>
+                    </w:rPr>
+                  </w:pPr>
+                  <w:r>
+                    <w:rPr>
+                      <w:b/>
+                      <w:noProof/>
+                      <w:sz w:val="18"/>
+                      <w:szCs w:val="18"/>
+                      <w:lang w:bidi="ar-SA"/>
+                    </w:rPr>
+                    <w:pict>
+                      <v:shape id="_x0000_s1291" type="#_x0000_t32" style="position:absolute;left:0;text-align:left;margin-left:94.75pt;margin-top:17pt;width:87pt;height:0;z-index:251677696;mso-position-horizontal-relative:text;mso-position-vertical-relative:text" o:connectortype="straight">
+                        <v:stroke startarrow="block" endarrow="block"/>
+                      </v:shape>
+                    </w:pict>
+                  </w:r>
+                  <w:r>
+                    <w:rPr>
+                      <w:b/>
+                      <w:sz w:val="18"/>
+                      <w:szCs w:val="18"/>
+                      <w:highlight w:val="yellow"/>
+                    </w:rPr>
+                    <w:t>Admin</w:t>
+                  </w:r>
+                </w:p>
+              </w:tc>
+            </w:tr>
+          </w:tbl>
+          <w:tbl>
+            <w:tblPr>
+              <w:tblpPr w:leftFromText="180" w:rightFromText="180" w:vertAnchor="text" w:horzAnchor="margin" w:tblpXSpec="right" w:tblpY="75"/>
+              <w:tblW w:w="0" w:type="auto"/>
+              <w:tblBorders>
+                <w:top w:val="single" w:sz="4" w:space="0" w:color="auto"/>
+                <w:left w:val="single" w:sz="4" w:space="0" w:color="auto"/>
+                <w:bottom w:val="single" w:sz="4" w:space="0" w:color="auto"/>
+                <w:right w:val="single" w:sz="4" w:space="0" w:color="auto"/>
+                <w:insideH w:val="single" w:sz="4" w:space="0" w:color="auto"/>
+                <w:insideV w:val="single" w:sz="4" w:space="0" w:color="auto"/>
+              </w:tblBorders>
+              <w:tblLook w:val="0000"/>
+            </w:tblPr>
+            <w:tblGrid>
+              <w:gridCol w:w="3281"/>
+            </w:tblGrid>
+            <w:tr>
+              <w:tblPrEx>
+                <w:tblCellMar>
+                  <w:top w:w="0" w:type="dxa"/>
+                  <w:bottom w:w="0" w:type="dxa"/>
+                </w:tblCellMar>
+              </w:tblPrEx>
+              <w:trPr>
+                <w:trHeight w:val="5037"/>
+              </w:trPr>
+              <w:tc>
+                <w:tcPr>
+                  <w:tcW w:w="3281" w:type="dxa"/>
+                </w:tcPr>
+                <w:tbl>
+                  <w:tblPr>
+                    <w:tblStyle w:val="TableGrid"/>
+                    <w:tblpPr w:leftFromText="180" w:rightFromText="180" w:vertAnchor="text" w:horzAnchor="margin" w:tblpY="313"/>
+                    <w:tblOverlap w:val="never"/>
+                    <w:tblW w:w="2985" w:type="dxa"/>
+                    <w:tblLook w:val="04A0"/>
+                  </w:tblPr>
+                  <w:tblGrid>
+                    <w:gridCol w:w="2985"/>
+                  </w:tblGrid>
+                  <w:tr>
+                    <w:trPr>
+                      <w:trHeight w:val="687"/>
+                    </w:trPr>
+                    <w:tc>
+                      <w:tcPr>
+                        <w:tcW w:w="2985" w:type="dxa"/>
+                      </w:tcPr>
+                      <w:p>
+                        <w:pPr>
+                          <w:spacing w:line="480" w:lineRule="auto"/>
+                          <w:jc w:val="center"/>
+                          <w:rPr>
+                            <w:sz w:val="18"/>
+                            <w:szCs w:val="18"/>
+                            <w:highlight w:val="yellow"/>
+                          </w:rPr>
+                        </w:pPr>
+                        <w:r>
+                          <w:rPr>
+                            <w:b/>
+                            <w:sz w:val="18"/>
+                            <w:szCs w:val="18"/>
+                            <w:highlight w:val="yellow"/>
+                          </w:rPr>
+                          <w:t>Admission Register</w:t>
+                        </w:r>
+                      </w:p>
+                    </w:tc>
+                  </w:tr>
+                </w:tbl>
+                <w:tbl>
+                  <w:tblPr>
+                    <w:tblStyle w:val="TableGrid"/>
+                    <w:tblpPr w:leftFromText="180" w:rightFromText="180" w:vertAnchor="text" w:horzAnchor="margin" w:tblpY="1666"/>
+                    <w:tblOverlap w:val="never"/>
+                    <w:tblW w:w="3000" w:type="dxa"/>
+                    <w:tblLook w:val="04A0"/>
+                  </w:tblPr>
+                  <w:tblGrid>
+                    <w:gridCol w:w="3000"/>
+                  </w:tblGrid>
+                  <w:tr>
+                    <w:trPr>
+                      <w:trHeight w:val="701"/>
+                    </w:trPr>
+                    <w:tc>
+                      <w:tcPr>
+                        <w:tcW w:w="3000" w:type="dxa"/>
+                      </w:tcPr>
+                      <w:p>
+                        <w:pPr>
+                          <w:spacing w:line="480" w:lineRule="auto"/>
+                          <w:jc w:val="center"/>
+                          <w:rPr>
+                            <w:sz w:val="18"/>
+                            <w:szCs w:val="18"/>
+                            <w:highlight w:val="yellow"/>
+                          </w:rPr>
+                        </w:pPr>
+                        <w:r>
+                          <w:rPr>
+                            <w:b/>
+                            <w:sz w:val="18"/>
+                            <w:szCs w:val="18"/>
+                            <w:highlight w:val="yellow"/>
+                          </w:rPr>
+                          <w:t>Enrolment Register</w:t>
+                        </w:r>
+                      </w:p>
+                    </w:tc>
+                  </w:tr>
+                </w:tbl>
+                <w:tbl>
+                  <w:tblPr>
+                    <w:tblStyle w:val="TableGrid"/>
+                    <w:tblpPr w:leftFromText="180" w:rightFromText="180" w:vertAnchor="text" w:horzAnchor="margin" w:tblpY="2971"/>
+                    <w:tblOverlap w:val="never"/>
+                    <w:tblW w:w="3031" w:type="dxa"/>
+                    <w:tblLook w:val="04A0"/>
+                  </w:tblPr>
+                  <w:tblGrid>
+                    <w:gridCol w:w="3031"/>
+                  </w:tblGrid>
+                  <w:tr>
+                    <w:trPr>
+                      <w:trHeight w:val="701"/>
+                    </w:trPr>
+                    <w:tc>
+                      <w:tcPr>
+                        <w:tcW w:w="3031" w:type="dxa"/>
+                      </w:tcPr>
+                      <w:p>
+                        <w:pPr>
+                          <w:spacing w:line="480" w:lineRule="auto"/>
+                          <w:jc w:val="center"/>
+                          <w:rPr>
+                            <w:sz w:val="18"/>
+                            <w:szCs w:val="18"/>
+                            <w:highlight w:val="yellow"/>
+                          </w:rPr>
+                        </w:pPr>
+                        <w:r>
+                          <w:rPr>
+                            <w:b/>
+                            <w:sz w:val="18"/>
+                            <w:szCs w:val="18"/>
+                            <w:highlight w:val="yellow"/>
+                          </w:rPr>
+                          <w:t>Examination Register</w:t>
+                        </w:r>
+                      </w:p>
+                    </w:tc>
+                  </w:tr>
+                </w:tbl>
+                <w:tbl>
+                  <w:tblPr>
+                    <w:tblStyle w:val="TableGrid"/>
+                    <w:tblpPr w:leftFromText="180" w:rightFromText="180" w:vertAnchor="text" w:horzAnchor="margin" w:tblpY="4321"/>
+                    <w:tblOverlap w:val="never"/>
+                    <w:tblW w:w="3055" w:type="dxa"/>
+                    <w:tblLook w:val="04A0"/>
+                  </w:tblPr>
+                  <w:tblGrid>
+                    <w:gridCol w:w="3055"/>
+                  </w:tblGrid>
+                  <w:tr>
+                    <w:trPr>
+                      <w:trHeight w:val="687"/>
+                    </w:trPr>
+                    <w:tc>
+                      <w:tcPr>
+                        <w:tcW w:w="3055" w:type="dxa"/>
+                      </w:tcPr>
+                      <w:p>
+                        <w:pPr>
+                          <w:spacing w:line="480" w:lineRule="auto"/>
+                          <w:jc w:val="center"/>
+                          <w:rPr>
+                            <w:sz w:val="18"/>
+                            <w:szCs w:val="18"/>
+                            <w:highlight w:val="yellow"/>
+                          </w:rPr>
+                        </w:pPr>
+                        <w:r>
+                          <w:rPr>
+                            <w:b/>
+                            <w:sz w:val="18"/>
+                            <w:szCs w:val="18"/>
+                            <w:highlight w:val="yellow"/>
+                          </w:rPr>
+                          <w:t>Grade card Generation</w:t>
+                        </w:r>
+                      </w:p>
+                    </w:tc>
+                  </w:tr>
+                </w:tbl>
+                <w:p>
+                  <w:pPr>
+                    <w:rPr>
+                      <w:sz w:val="18"/>
+                      <w:szCs w:val="18"/>
+                      <w:highlight w:val="yellow"/>
+                    </w:rPr>
+                  </w:pPr>
+                </w:p>
+              </w:tc>
+            </w:tr>
+          </w:tbl>
+          <w:tbl>
+            <w:tblPr>
+              <w:tblStyle w:val="TableGrid"/>
+              <w:tblpPr w:leftFromText="180" w:rightFromText="180" w:vertAnchor="text" w:horzAnchor="margin" w:tblpY="1485"/>
+              <w:tblOverlap w:val="never"/>
+              <w:tblW w:w="0" w:type="auto"/>
+              <w:tblLook w:val="04A0"/>
+            </w:tblPr>
+            <w:tblGrid>
+              <w:gridCol w:w="2041"/>
+            </w:tblGrid>
+            <w:tr>
+              <w:trPr>
+                <w:trHeight w:val="735"/>
+              </w:trPr>
+              <w:tc>
+                <w:tcPr>
+                  <w:tcW w:w="2041" w:type="dxa"/>
+                </w:tcPr>
+                <w:p>
+                  <w:pPr>
+                    <w:spacing w:line="480" w:lineRule="auto"/>
+                    <w:jc w:val="center"/>
+                    <w:rPr>
+                      <w:sz w:val="18"/>
+                      <w:szCs w:val="18"/>
+                      <w:highlight w:val="yellow"/>
+                    </w:rPr>
+                  </w:pPr>
+                  <w:r>
+                    <w:rPr>
+                      <w:sz w:val="18"/>
+                      <w:szCs w:val="18"/>
+                      <w:highlight w:val="yellow"/>
+                    </w:rPr>
+                    <w:t xml:space="preserve"> </w:t>
+                  </w:r>
+                  <w:r>
+                    <w:rPr>
+                      <w:b/>
+                      <w:noProof/>
+                      <w:sz w:val="18"/>
+                      <w:szCs w:val="18"/>
+                      <w:lang w:bidi="ar-SA"/>
+                    </w:rPr>
+                    <w:pict>
+                      <v:shape id="_x0000_s1295" type="#_x0000_t32" style="position:absolute;left:0;text-align:left;margin-left:96.35pt;margin-top:18.3pt;width:60.75pt;height:0;z-index:251681792;mso-position-horizontal-relative:text;mso-position-vertical-relative:text" o:connectortype="straight">
+                        <v:stroke startarrow="block" endarrow="block"/>
+                      </v:shape>
+                    </w:pict>
+                  </w:r>
+                  <w:r>
+                    <w:rPr>
+                      <w:b/>
+                      <w:sz w:val="18"/>
+                      <w:szCs w:val="18"/>
+                      <w:highlight w:val="yellow"/>
+                    </w:rPr>
+                    <w:t>Student</w:t>
+                  </w:r>
+                </w:p>
+              </w:tc>
+            </w:tr>
+          </w:tbl>
+          <w:tbl>
+            <w:tblPr>
+              <w:tblStyle w:val="TableGrid"/>
+              <w:tblpPr w:leftFromText="180" w:rightFromText="180" w:vertAnchor="text" w:horzAnchor="page" w:tblpX="3331" w:tblpY="1500"/>
+              <w:tblOverlap w:val="never"/>
+              <w:tblW w:w="0" w:type="auto"/>
+              <w:tblLook w:val="04A0"/>
+            </w:tblPr>
+            <w:tblGrid>
+              <w:gridCol w:w="2041"/>
+            </w:tblGrid>
+            <w:tr>
+              <w:trPr>
+                <w:trHeight w:val="735"/>
+              </w:trPr>
+              <w:tc>
+                <w:tcPr>
+                  <w:tcW w:w="2041" w:type="dxa"/>
+                </w:tcPr>
+                <w:p>
+                  <w:pPr>
+                    <w:spacing w:line="480" w:lineRule="auto"/>
+                    <w:jc w:val="center"/>
+                    <w:rPr>
+                      <w:sz w:val="18"/>
+                      <w:szCs w:val="18"/>
+                      <w:highlight w:val="yellow"/>
+                    </w:rPr>
+                  </w:pPr>
+                  <w:r>
+                    <w:rPr>
+                      <w:b/>
+                      <w:noProof/>
+                      <w:sz w:val="18"/>
+                      <w:szCs w:val="18"/>
+                      <w:lang w:bidi="ar-SA"/>
+                    </w:rPr>
+                    <w:pict>
+                      <v:shape id="_x0000_s1292" type="#_x0000_t32" style="position:absolute;left:0;text-align:left;margin-left:94.75pt;margin-top:19.8pt;width:87pt;height:0;z-index:251678720;mso-position-horizontal-relative:text;mso-position-vertical-relative:text" o:connectortype="straight">
+                        <v:stroke startarrow="block" endarrow="block"/>
+                      </v:shape>
+                    </w:pict>
+                  </w:r>
+                  <w:r>
+                    <w:rPr>
+                      <w:b/>
+                      <w:sz w:val="18"/>
+                      <w:szCs w:val="18"/>
+                      <w:highlight w:val="yellow"/>
+                    </w:rPr>
+                    <w:t>Admin</w:t>
+                  </w:r>
+                </w:p>
+              </w:tc>
+            </w:tr>
+          </w:tbl>
+          <w:tbl>
+            <w:tblPr>
+              <w:tblStyle w:val="TableGrid"/>
+              <w:tblpPr w:leftFromText="180" w:rightFromText="180" w:vertAnchor="text" w:horzAnchor="margin" w:tblpY="2820"/>
+              <w:tblOverlap w:val="never"/>
+              <w:tblW w:w="0" w:type="auto"/>
+              <w:tblLook w:val="04A0"/>
+            </w:tblPr>
+            <w:tblGrid>
+              <w:gridCol w:w="2041"/>
+            </w:tblGrid>
+            <w:tr>
+              <w:trPr>
+                <w:trHeight w:val="735"/>
+              </w:trPr>
+              <w:tc>
+                <w:tcPr>
+                  <w:tcW w:w="2041" w:type="dxa"/>
+                </w:tcPr>
+                <w:p>
+                  <w:pPr>
+                    <w:spacing w:line="480" w:lineRule="auto"/>
+                    <w:jc w:val="center"/>
+                    <w:rPr>
+                      <w:sz w:val="18"/>
+                      <w:szCs w:val="18"/>
+                      <w:highlight w:val="yellow"/>
+                    </w:rPr>
+                  </w:pPr>
+                  <w:r>
+                    <w:rPr>
+                      <w:b/>
+                      <w:noProof/>
+                      <w:sz w:val="18"/>
+                      <w:szCs w:val="18"/>
+                      <w:lang w:bidi="ar-SA"/>
+                    </w:rPr>
+                    <w:pict>
+                      <v:shape id="_x0000_s1297" type="#_x0000_t32" style="position:absolute;left:0;text-align:left;margin-left:96.35pt;margin-top:18.3pt;width:60.75pt;height:0;z-index:251683840;mso-position-horizontal-relative:text;mso-position-vertical-relative:text" o:connectortype="straight">
+                        <v:stroke startarrow="block" endarrow="block"/>
+                      </v:shape>
+                    </w:pict>
+                  </w:r>
+                  <w:r>
+                    <w:rPr>
+                      <w:b/>
+                      <w:sz w:val="18"/>
+                      <w:szCs w:val="18"/>
+                      <w:highlight w:val="yellow"/>
+                    </w:rPr>
+                    <w:t>Student</w:t>
+                  </w:r>
+                </w:p>
+              </w:tc>
+            </w:tr>
+          </w:tbl>
+          <w:tbl>
+            <w:tblPr>
+              <w:tblStyle w:val="TableGrid"/>
+              <w:tblpPr w:leftFromText="180" w:rightFromText="180" w:vertAnchor="text" w:horzAnchor="page" w:tblpX="3361" w:tblpY="2835"/>
+              <w:tblOverlap w:val="never"/>
+              <w:tblW w:w="0" w:type="auto"/>
+              <w:tblLook w:val="04A0"/>
+            </w:tblPr>
+            <w:tblGrid>
+              <w:gridCol w:w="2041"/>
+            </w:tblGrid>
+            <w:tr>
+              <w:trPr>
+                <w:trHeight w:val="735"/>
+              </w:trPr>
+              <w:tc>
+                <w:tcPr>
+                  <w:tcW w:w="2041" w:type="dxa"/>
+                </w:tcPr>
+                <w:p>
+                  <w:pPr>
+                    <w:spacing w:line="480" w:lineRule="auto"/>
+                    <w:jc w:val="center"/>
+                    <w:rPr>
+                      <w:sz w:val="18"/>
+                      <w:szCs w:val="18"/>
+                      <w:highlight w:val="yellow"/>
+                    </w:rPr>
+                  </w:pPr>
+                  <w:r>
+                    <w:rPr>
+                      <w:b/>
+                      <w:noProof/>
+                      <w:sz w:val="18"/>
+                      <w:szCs w:val="18"/>
+                      <w:lang w:bidi="ar-SA"/>
+                    </w:rPr>
+                    <w:pict>
+                      <v:shape id="_x0000_s1293" type="#_x0000_t32" style="position:absolute;left:0;text-align:left;margin-left:94pt;margin-top:17.55pt;width:87pt;height:0;z-index:251679744;mso-position-horizontal-relative:text;mso-position-vertical-relative:text" o:connectortype="straight">
+                        <v:stroke startarrow="block" endarrow="block"/>
+                      </v:shape>
+                    </w:pict>
+                  </w:r>
+                  <w:r>
+                    <w:rPr>
+                      <w:b/>
+                      <w:sz w:val="18"/>
+                      <w:szCs w:val="18"/>
+                      <w:highlight w:val="yellow"/>
+                    </w:rPr>
+                    <w:t>Facul</w:t>
+                  </w:r>
+                  <w:r>
+                    <w:rPr>
+                      <w:b/>
+                      <w:sz w:val="18"/>
+                      <w:szCs w:val="18"/>
+                      <w:highlight w:val="yellow"/>
+                    </w:rPr>
+                    <w:t>t</w:t>
+                  </w:r>
+                  <w:r>
+                    <w:rPr>
+                      <w:b/>
+                      <w:sz w:val="18"/>
+                      <w:szCs w:val="18"/>
+                      <w:highlight w:val="yellow"/>
+                    </w:rPr>
+                    <w:t>y</w:t>
+                  </w:r>
+                </w:p>
+              </w:tc>
+            </w:tr>
+          </w:tbl>
+          <w:tbl>
+            <w:tblPr>
+              <w:tblStyle w:val="TableGrid"/>
+              <w:tblpPr w:leftFromText="180" w:rightFromText="180" w:vertAnchor="text" w:horzAnchor="margin" w:tblpY="4350"/>
+              <w:tblOverlap w:val="never"/>
+              <w:tblW w:w="0" w:type="auto"/>
+              <w:tblLook w:val="04A0"/>
+            </w:tblPr>
+            <w:tblGrid>
+              <w:gridCol w:w="2041"/>
+            </w:tblGrid>
+            <w:tr>
+              <w:trPr>
+                <w:trHeight w:val="735"/>
+              </w:trPr>
+              <w:tc>
+                <w:tcPr>
+                  <w:tcW w:w="2041" w:type="dxa"/>
+                </w:tcPr>
+                <w:p>
+                  <w:pPr>
+                    <w:spacing w:line="480" w:lineRule="auto"/>
+                    <w:jc w:val="center"/>
+                    <w:rPr>
+                      <w:sz w:val="18"/>
+                      <w:szCs w:val="18"/>
+                      <w:highlight w:val="yellow"/>
+                    </w:rPr>
+                  </w:pPr>
+                  <w:r>
+                    <w:rPr>
+                      <w:b/>
+                      <w:noProof/>
+                      <w:sz w:val="18"/>
+                      <w:szCs w:val="18"/>
+                      <w:lang w:bidi="ar-SA"/>
+                    </w:rPr>
+                    <w:pict>
+                      <v:shape id="_x0000_s1296" type="#_x0000_t32" style="position:absolute;left:0;text-align:left;margin-left:96.35pt;margin-top:20.55pt;width:60.75pt;height:0;z-index:251682816;mso-position-horizontal-relative:text;mso-position-vertical-relative:text" o:connectortype="straight">
+                        <v:stroke startarrow="block" endarrow="block"/>
+                      </v:shape>
+                    </w:pict>
+                  </w:r>
+                  <w:r>
+                    <w:rPr>
+                      <w:b/>
+                      <w:sz w:val="18"/>
+                      <w:szCs w:val="18"/>
+                      <w:highlight w:val="yellow"/>
+                    </w:rPr>
+                    <w:t>Student</w:t>
+                  </w:r>
+                </w:p>
+              </w:tc>
+            </w:tr>
+          </w:tbl>
+          <w:tbl>
+            <w:tblPr>
+              <w:tblStyle w:val="TableGrid"/>
+              <w:tblpPr w:leftFromText="180" w:rightFromText="180" w:vertAnchor="text" w:horzAnchor="page" w:tblpX="3376" w:tblpY="4350"/>
+              <w:tblOverlap w:val="never"/>
+              <w:tblW w:w="0" w:type="auto"/>
+              <w:tblLook w:val="04A0"/>
+            </w:tblPr>
+            <w:tblGrid>
+              <w:gridCol w:w="2041"/>
+            </w:tblGrid>
+            <w:tr>
+              <w:trPr>
+                <w:trHeight w:val="735"/>
+              </w:trPr>
+              <w:tc>
+                <w:tcPr>
+                  <w:tcW w:w="2041" w:type="dxa"/>
+                </w:tcPr>
+                <w:p>
+                  <w:pPr>
+                    <w:spacing w:line="480" w:lineRule="auto"/>
+                    <w:jc w:val="center"/>
+                    <w:rPr>
+                      <w:sz w:val="18"/>
+                      <w:szCs w:val="18"/>
+                      <w:highlight w:val="yellow"/>
+                    </w:rPr>
+                  </w:pPr>
+                  <w:r>
+                    <w:rPr>
+                      <w:b/>
+                      <w:noProof/>
+                      <w:sz w:val="18"/>
+                      <w:szCs w:val="18"/>
+                      <w:lang w:bidi="ar-SA"/>
+                    </w:rPr>
+                    <w:pict>
+                      <v:shape id="_x0000_s1294" type="#_x0000_t32" style="position:absolute;left:0;text-align:left;margin-left:93.25pt;margin-top:16.8pt;width:87pt;height:0;z-index:251680768;mso-position-horizontal-relative:text;mso-position-vertical-relative:text" o:connectortype="straight">
+                        <v:stroke startarrow="block" endarrow="block"/>
+                      </v:shape>
+                    </w:pict>
+                  </w:r>
+                  <w:r>
+                    <w:rPr>
+                      <w:b/>
+                      <w:sz w:val="18"/>
+                      <w:szCs w:val="18"/>
+                      <w:highlight w:val="yellow"/>
+                    </w:rPr>
+                    <w:t>Facul</w:t>
+                  </w:r>
+                  <w:r>
+                    <w:rPr>
+                      <w:b/>
+                      <w:sz w:val="18"/>
+                      <w:szCs w:val="18"/>
+                      <w:highlight w:val="yellow"/>
+                    </w:rPr>
+                    <w:t>t</w:t>
+                  </w:r>
+                  <w:r>
+                    <w:rPr>
+                      <w:b/>
+                      <w:sz w:val="18"/>
+                      <w:szCs w:val="18"/>
+                      <w:highlight w:val="yellow"/>
+                    </w:rPr>
+                    <w:t>y</w:t>
+                  </w:r>
+                </w:p>
+              </w:tc>
+            </w:tr>
+          </w:tbl>
+          <w:p>
+            <w:pPr>
+              <w:rPr>
+                <w:sz w:val="18"/>
+                <w:szCs w:val="18"/>
+              </w:rPr>
+            </w:pPr>
+            <w:r>
+              <w:rPr>
+                <w:sz w:val="16"/>
+                <w:szCs w:val="16"/>
+                <w:highlight w:val="yellow"/>
+              </w:rPr>
+              <w:t>Payment</w:t>
+            </w:r>
+            <w:r>
+              <w:rPr>
+                <w:sz w:val="18"/>
+                <w:szCs w:val="18"/>
+              </w:rPr>
+              <w:t>/</w:t>
+            </w:r>
+          </w:p>
+          <w:p>
+            <w:pPr>
+              <w:rPr>
+                <w:sz w:val="18"/>
+                <w:szCs w:val="18"/>
+              </w:rPr>
+            </w:pPr>
+          </w:p>
+          <w:p>
+            <w:pPr>
+              <w:rPr>
+                <w:sz w:val="8"/>
+                <w:szCs w:val="8"/>
+              </w:rPr>
+            </w:pPr>
+            <w:r>
+              <w:rPr>
+                <w:sz w:val="16"/>
+                <w:szCs w:val="16"/>
+                <w:highlight w:val="yellow"/>
+              </w:rPr>
+              <w:t>Addmission</w:t>
+            </w:r>
+          </w:p>
+          <w:p>
+            <w:pPr>
+              <w:rPr>
+                <w:sz w:val="8"/>
+                <w:szCs w:val="8"/>
+                <w:highlight w:val="yellow"/>
+              </w:rPr>
+            </w:pPr>
+            <w:r>
+              <w:rPr>
+                <w:sz w:val="16"/>
+                <w:szCs w:val="16"/>
+                <w:highlight w:val="yellow"/>
+              </w:rPr>
+              <w:t>Checks</w:t>
+            </w:r>
+            <w:r>
+              <w:rPr>
+                <w:sz w:val="8"/>
+                <w:szCs w:val="8"/>
+                <w:highlight w:val="yellow"/>
+              </w:rPr>
+              <w:t xml:space="preserve"> </w:t>
+            </w:r>
+          </w:p>
+          <w:p>
+            <w:pPr>
+              <w:rPr>
+                <w:sz w:val="16"/>
+                <w:szCs w:val="16"/>
+              </w:rPr>
+            </w:pPr>
+            <w:r>
+              <w:rPr>
+                <w:sz w:val="16"/>
+                <w:szCs w:val="16"/>
+                <w:highlight w:val="yellow"/>
+              </w:rPr>
+              <w:t>Status</w:t>
+            </w:r>
+          </w:p>
+          <w:p>
+            <w:pPr>
+              <w:rPr>
+                <w:sz w:val="8"/>
+                <w:szCs w:val="8"/>
+              </w:rPr>
+            </w:pPr>
+          </w:p>
+          <w:p>
+            <w:pPr>
+              <w:rPr>
+                <w:sz w:val="16"/>
+                <w:szCs w:val="16"/>
+                <w:highlight w:val="yellow"/>
+              </w:rPr>
+            </w:pPr>
+          </w:p>
+          <w:p>
+            <w:pPr>
+              <w:rPr>
+                <w:sz w:val="8"/>
+                <w:szCs w:val="8"/>
+                <w:highlight w:val="yellow"/>
+              </w:rPr>
+            </w:pPr>
+            <w:r>
+              <w:rPr>
+                <w:sz w:val="16"/>
+                <w:szCs w:val="16"/>
+                <w:highlight w:val="yellow"/>
+              </w:rPr>
+              <w:t>Attendance</w:t>
+            </w:r>
+          </w:p>
+          <w:p>
+            <w:pPr>
+              <w:rPr>
+                <w:sz w:val="8"/>
+                <w:szCs w:val="8"/>
+                <w:highlight w:val="yellow"/>
+              </w:rPr>
+            </w:pPr>
+            <w:r>
+              <w:rPr>
+                <w:sz w:val="16"/>
+                <w:szCs w:val="16"/>
+                <w:highlight w:val="yellow"/>
+              </w:rPr>
+              <w:t xml:space="preserve">Checks </w:t>
+            </w:r>
+            <w:r>
+              <w:rPr>
+                <w:sz w:val="16"/>
+                <w:szCs w:val="16"/>
+                <w:highlight w:val="yellow"/>
+              </w:rPr>
+              <w:t>Class</w:t>
+            </w:r>
+            <w:r>
+              <w:rPr>
+                <w:sz w:val="8"/>
+                <w:szCs w:val="8"/>
+                <w:highlight w:val="yellow"/>
+              </w:rPr>
+              <w:t xml:space="preserve"> </w:t>
+            </w:r>
+          </w:p>
+          <w:p>
+            <w:pPr>
+              <w:rPr>
+                <w:sz w:val="8"/>
+                <w:szCs w:val="8"/>
+              </w:rPr>
+            </w:pPr>
+            <w:r>
+              <w:rPr>
+                <w:sz w:val="16"/>
+                <w:szCs w:val="16"/>
+                <w:highlight w:val="yellow"/>
+              </w:rPr>
+              <w:t>performance</w:t>
+            </w:r>
+            <w:r>
+              <w:rPr>
+                <w:sz w:val="8"/>
+                <w:szCs w:val="8"/>
+                <w:highlight w:val="yellow"/>
+              </w:rPr>
+              <w:t xml:space="preserve"> </w:t>
+            </w:r>
+          </w:p>
+          <w:p>
+            <w:pPr>
+              <w:rPr>
+                <w:sz w:val="8"/>
+                <w:szCs w:val="8"/>
+              </w:rPr>
+            </w:pPr>
+          </w:p>
+          <w:p>
+            <w:pPr>
+              <w:rPr>
+                <w:sz w:val="16"/>
+                <w:szCs w:val="16"/>
+              </w:rPr>
+            </w:pPr>
+            <w:r>
+              <w:rPr>
+                <w:sz w:val="16"/>
+                <w:szCs w:val="16"/>
+                <w:highlight w:val="yellow"/>
+              </w:rPr>
+              <w:t>Report</w:t>
+            </w:r>
+          </w:p>
+          <w:p>
+            <w:pPr>
+              <w:rPr>
+                <w:sz w:val="8"/>
+                <w:szCs w:val="8"/>
+                <w:highlight w:val="yellow"/>
+              </w:rPr>
+            </w:pPr>
+          </w:p>
+          <w:p>
+            <w:pPr>
+              <w:rPr>
+                <w:sz w:val="8"/>
+                <w:szCs w:val="8"/>
+              </w:rPr>
+            </w:pPr>
+          </w:p>
+        </w:tc>
+      </w:tr>
+    </w:tbl>
     <w:p>
       <w:pPr>
         <w:rPr>
@@ -4902,10 +5855,6 @@
                 <w:noProof/>
               </w:rPr>
               <w:pict>
-                <v:shapetype id="_x0000_t32" coordsize="21600,21600" o:spt="32" o:oned="t" path="m,l21600,21600e" filled="f">
-                  <v:path arrowok="t" fillok="f" o:connecttype="none"/>
-                  <o:lock v:ext="edit" shapetype="t"/>
-                </v:shapetype>
                 <v:shape id="_x0000_s1277" type="#_x0000_t32" style="position:absolute;margin-left:194.25pt;margin-top:-.2pt;width:1.5pt;height:43.75pt;z-index:251664384;mso-position-horizontal-relative:text;mso-position-vertical-relative:text" o:connectortype="straight">
                   <v:stroke endarrow="block"/>
                 </v:shape>
@@ -5019,7 +5968,6 @@
               <w:rPr>
                 <w:noProof/>
               </w:rPr>
-              <w:lastRenderedPageBreak/>
               <w:pict>
                 <v:shape id="_x0000_s1278" type="#_x0000_t32" style="position:absolute;margin-left:192.75pt;margin-top:.1pt;width:.75pt;height:42.7pt;z-index:251665408;mso-position-horizontal-relative:text;mso-position-vertical-relative:text" o:connectortype="straight">
                   <v:stroke endarrow="block"/>
@@ -5135,7 +6083,6 @@
     </w:tbl>
     <w:p>
       <w:r>
-        <w:lastRenderedPageBreak/>
         <w:t>The flow diagram of how a Student is promoted to next class according to his / her Results is shown below:</w:t>
       </w:r>
     </w:p>
@@ -5230,6 +6177,7 @@
               <w:rPr>
                 <w:noProof/>
               </w:rPr>
+              <w:lastRenderedPageBreak/>
               <w:pict>
                 <v:shape id="_x0000_s1284" type="#_x0000_t32" style="position:absolute;margin-left:198pt;margin-top:-.05pt;width:.05pt;height:43.3pt;z-index:251671552;mso-position-horizontal-relative:text;mso-position-vertical-relative:text" o:connectortype="straight">
                   <v:stroke endarrow="block"/>
@@ -5378,7 +6326,6 @@
                     <w:rPr>
                       <w:noProof/>
                     </w:rPr>
-                    <w:lastRenderedPageBreak/>
                     <w:pict>
                       <v:shape id="_x0000_s1288" type="#_x0000_t32" style="position:absolute;margin-left:192.35pt;margin-top:21.05pt;width:0;height:44.45pt;z-index:251675648" o:connectortype="straight">
                         <v:stroke endarrow="block"/>
@@ -5540,6 +6487,7 @@
     </w:p>
     <w:p>
       <w:r>
+        <w:lastRenderedPageBreak/>
         <w:t>We will incorporate the above mentioned workflow of aSchool Management System in an automatic computerized way.</w:t>
       </w:r>
     </w:p>
@@ -5603,7 +6551,6 @@
           <w:noProof/>
           <w:lang w:bidi="ar-SA"/>
         </w:rPr>
-        <w:lastRenderedPageBreak/>
         <w:drawing>
           <wp:inline distT="0" distB="0" distL="0" distR="0">
             <wp:extent cx="5943600" cy="2944026"/>
@@ -8889,8 +9836,23 @@
     </w:p>
     <w:p>
       <w:r>
+        <w:rPr>
+          <w:highlight w:val="yellow"/>
+        </w:rPr>
         <w:lastRenderedPageBreak/>
-        <w:t>We have vigorously tested the application to make it error free and smooth. To achieve our goal we tested the modules differently inside the codes and then tested the entire application as a whole to mark its drawbacks.</w:t>
+        <w:t>We have vigor</w:t>
+      </w:r>
+      <w:r>
+        <w:rPr>
+          <w:highlight w:val="yellow"/>
+        </w:rPr>
+        <w:t xml:space="preserve">ously </w:t>
+      </w:r>
+      <w:r>
+        <w:rPr>
+          <w:highlight w:val="yellow"/>
+        </w:rPr>
+        <w:t>tested the application to make it error free and smooth. To achieve our goal we tested the modules differently inside the codes and then tested the entire application as a whole to mark its drawbacks.</w:t>
       </w:r>
     </w:p>
     <w:p>
@@ -8925,6 +9887,151 @@
       <w:bookmarkEnd w:id="50"/>
     </w:p>
     <w:p/>
+    <w:tbl>
+      <w:tblPr>
+        <w:tblStyle w:val="MediumShading2-Accent4"/>
+        <w:tblW w:w="0" w:type="auto"/>
+        <w:tblLook w:val="04A0"/>
+      </w:tblPr>
+      <w:tblGrid>
+        <w:gridCol w:w="3192"/>
+        <w:gridCol w:w="3192"/>
+        <w:gridCol w:w="3192"/>
+      </w:tblGrid>
+      <w:tr>
+        <w:trPr>
+          <w:cnfStyle w:val="100000000000"/>
+        </w:trPr>
+        <w:tc>
+          <w:tcPr>
+            <w:cnfStyle w:val="001000000100"/>
+            <w:tcW w:w="3192" w:type="dxa"/>
+          </w:tcPr>
+          <w:p>
+            <w:pPr>
+              <w:rPr>
+                <w:sz w:val="24"/>
+                <w:szCs w:val="24"/>
+              </w:rPr>
+            </w:pPr>
+            <w:r>
+              <w:rPr>
+                <w:sz w:val="24"/>
+                <w:szCs w:val="24"/>
+              </w:rPr>
+              <w:t>Test Case Id</w:t>
+            </w:r>
+          </w:p>
+        </w:tc>
+        <w:tc>
+          <w:tcPr>
+            <w:tcW w:w="3192" w:type="dxa"/>
+          </w:tcPr>
+          <w:p>
+            <w:pPr>
+              <w:cnfStyle w:val="100000000000"/>
+              <w:rPr>
+                <w:sz w:val="24"/>
+                <w:szCs w:val="24"/>
+              </w:rPr>
+            </w:pPr>
+            <w:r>
+              <w:rPr>
+                <w:sz w:val="24"/>
+                <w:szCs w:val="24"/>
+              </w:rPr>
+              <w:t>Comments</w:t>
+            </w:r>
+          </w:p>
+        </w:tc>
+        <w:tc>
+          <w:tcPr>
+            <w:tcW w:w="3192" w:type="dxa"/>
+          </w:tcPr>
+          <w:p>
+            <w:pPr>
+              <w:cnfStyle w:val="100000000000"/>
+              <w:rPr>
+                <w:sz w:val="24"/>
+                <w:szCs w:val="24"/>
+              </w:rPr>
+            </w:pPr>
+            <w:r>
+              <w:rPr>
+                <w:sz w:val="24"/>
+                <w:szCs w:val="24"/>
+              </w:rPr>
+              <w:t>Status</w:t>
+            </w:r>
+          </w:p>
+        </w:tc>
+      </w:tr>
+      <w:tr>
+        <w:trPr>
+          <w:cnfStyle w:val="000000100000"/>
+        </w:trPr>
+        <w:tc>
+          <w:tcPr>
+            <w:cnfStyle w:val="001000000000"/>
+            <w:tcW w:w="3192" w:type="dxa"/>
+          </w:tcPr>
+          <w:p>
+            <w:r>
+              <w:t>SMS – 001</w:t>
+            </w:r>
+          </w:p>
+          <w:p>
+            <w:r>
+              <w:t>SMS – 001</w:t>
+            </w:r>
+          </w:p>
+          <w:p/>
+        </w:tc>
+        <w:tc>
+          <w:tcPr>
+            <w:tcW w:w="3192" w:type="dxa"/>
+          </w:tcPr>
+          <w:p>
+            <w:pPr>
+              <w:cnfStyle w:val="000000100000"/>
+            </w:pPr>
+            <w:r>
+              <w:t xml:space="preserve">NA </w:t>
+            </w:r>
+          </w:p>
+          <w:p>
+            <w:pPr>
+              <w:cnfStyle w:val="000000100000"/>
+            </w:pPr>
+            <w:r>
+              <w:t>NA</w:t>
+            </w:r>
+          </w:p>
+        </w:tc>
+        <w:tc>
+          <w:tcPr>
+            <w:tcW w:w="3192" w:type="dxa"/>
+          </w:tcPr>
+          <w:p>
+            <w:pPr>
+              <w:cnfStyle w:val="000000100000"/>
+            </w:pPr>
+            <w:r>
+              <w:t>PASS</w:t>
+            </w:r>
+          </w:p>
+          <w:p>
+            <w:pPr>
+              <w:cnfStyle w:val="000000100000"/>
+            </w:pPr>
+            <w:r>
+              <w:t>PASS</w:t>
+            </w:r>
+          </w:p>
+        </w:tc>
+      </w:tr>
+    </w:tbl>
+    <w:p/>
     <w:p>
       <w:pPr>
         <w:pStyle w:val="Heading3"/>
@@ -8935,6 +10042,773 @@
       </w:r>
       <w:bookmarkEnd w:id="51"/>
     </w:p>
+    <w:p/>
+    <w:tbl>
+      <w:tblPr>
+        <w:tblStyle w:val="MediumShading2-Accent4"/>
+        <w:tblW w:w="0" w:type="auto"/>
+        <w:tblLook w:val="04A0"/>
+      </w:tblPr>
+      <w:tblGrid>
+        <w:gridCol w:w="3192"/>
+        <w:gridCol w:w="3192"/>
+        <w:gridCol w:w="3192"/>
+      </w:tblGrid>
+      <w:tr>
+        <w:trPr>
+          <w:cnfStyle w:val="100000000000"/>
+        </w:trPr>
+        <w:tc>
+          <w:tcPr>
+            <w:cnfStyle w:val="001000000100"/>
+            <w:tcW w:w="3192" w:type="dxa"/>
+          </w:tcPr>
+          <w:p>
+            <w:pPr>
+              <w:rPr>
+                <w:sz w:val="24"/>
+                <w:szCs w:val="24"/>
+              </w:rPr>
+            </w:pPr>
+            <w:r>
+              <w:rPr>
+                <w:sz w:val="24"/>
+                <w:szCs w:val="24"/>
+              </w:rPr>
+              <w:t>Test Case Id</w:t>
+            </w:r>
+          </w:p>
+        </w:tc>
+        <w:tc>
+          <w:tcPr>
+            <w:tcW w:w="3192" w:type="dxa"/>
+          </w:tcPr>
+          <w:p>
+            <w:pPr>
+              <w:cnfStyle w:val="100000000000"/>
+              <w:rPr>
+                <w:sz w:val="24"/>
+                <w:szCs w:val="24"/>
+              </w:rPr>
+            </w:pPr>
+            <w:r>
+              <w:rPr>
+                <w:sz w:val="24"/>
+                <w:szCs w:val="24"/>
+              </w:rPr>
+              <w:t>Comments</w:t>
+            </w:r>
+          </w:p>
+        </w:tc>
+        <w:tc>
+          <w:tcPr>
+            <w:tcW w:w="3192" w:type="dxa"/>
+          </w:tcPr>
+          <w:p>
+            <w:pPr>
+              <w:cnfStyle w:val="100000000000"/>
+              <w:rPr>
+                <w:sz w:val="24"/>
+                <w:szCs w:val="24"/>
+              </w:rPr>
+            </w:pPr>
+            <w:r>
+              <w:rPr>
+                <w:sz w:val="24"/>
+                <w:szCs w:val="24"/>
+              </w:rPr>
+              <w:t>Status</w:t>
+            </w:r>
+          </w:p>
+        </w:tc>
+      </w:tr>
+      <w:tr>
+        <w:trPr>
+          <w:cnfStyle w:val="000000100000"/>
+        </w:trPr>
+        <w:tc>
+          <w:tcPr>
+            <w:cnfStyle w:val="001000000000"/>
+            <w:tcW w:w="3192" w:type="dxa"/>
+          </w:tcPr>
+          <w:p>
+            <w:r>
+              <w:t>SMS – 001</w:t>
+            </w:r>
+          </w:p>
+        </w:tc>
+        <w:tc>
+          <w:tcPr>
+            <w:tcW w:w="3192" w:type="dxa"/>
+          </w:tcPr>
+          <w:p>
+            <w:pPr>
+              <w:cnfStyle w:val="000000100000"/>
+            </w:pPr>
+            <w:r>
+              <w:t xml:space="preserve">NA </w:t>
+            </w:r>
+          </w:p>
+        </w:tc>
+        <w:tc>
+          <w:tcPr>
+            <w:tcW w:w="3192" w:type="dxa"/>
+          </w:tcPr>
+          <w:p>
+            <w:pPr>
+              <w:cnfStyle w:val="000000100000"/>
+            </w:pPr>
+            <w:r>
+              <w:t>PASS</w:t>
+            </w:r>
+          </w:p>
+        </w:tc>
+      </w:tr>
+      <w:tr>
+        <w:tc>
+          <w:tcPr>
+            <w:cnfStyle w:val="001000000000"/>
+            <w:tcW w:w="3192" w:type="dxa"/>
+          </w:tcPr>
+          <w:p>
+            <w:r>
+              <w:t>SMS – 002</w:t>
+            </w:r>
+          </w:p>
+          <w:p>
+            <w:r>
+              <w:t>SMS – 003</w:t>
+            </w:r>
+          </w:p>
+          <w:p>
+            <w:r>
+              <w:t>SMS – 004</w:t>
+            </w:r>
+          </w:p>
+          <w:p>
+            <w:r>
+              <w:t>SMS – 005</w:t>
+            </w:r>
+          </w:p>
+          <w:p>
+            <w:r>
+              <w:t>SMS – 006</w:t>
+            </w:r>
+          </w:p>
+          <w:p>
+            <w:r>
+              <w:t>SMS – 007</w:t>
+            </w:r>
+          </w:p>
+          <w:p>
+            <w:r>
+              <w:t>SMS – 008</w:t>
+            </w:r>
+          </w:p>
+          <w:p>
+            <w:r>
+              <w:t>SMS – 009</w:t>
+            </w:r>
+          </w:p>
+          <w:p>
+            <w:r>
+              <w:t>SMS – 010</w:t>
+            </w:r>
+          </w:p>
+          <w:p>
+            <w:r>
+              <w:t>SMS – 011</w:t>
+            </w:r>
+          </w:p>
+          <w:p>
+            <w:r>
+              <w:t>SMS – 012</w:t>
+            </w:r>
+          </w:p>
+          <w:p>
+            <w:r>
+              <w:t>SMS – 013</w:t>
+            </w:r>
+          </w:p>
+          <w:p>
+            <w:r>
+              <w:t>SMS – 014</w:t>
+            </w:r>
+          </w:p>
+          <w:p>
+            <w:r>
+              <w:t>SMS – 015</w:t>
+            </w:r>
+          </w:p>
+          <w:p>
+            <w:r>
+              <w:t>SMS – 016</w:t>
+            </w:r>
+          </w:p>
+          <w:p>
+            <w:r>
+              <w:t>SMS – 017</w:t>
+            </w:r>
+          </w:p>
+          <w:p>
+            <w:r>
+              <w:t>SMS – 018</w:t>
+            </w:r>
+          </w:p>
+          <w:p>
+            <w:r>
+              <w:t>SMS – 019</w:t>
+            </w:r>
+          </w:p>
+          <w:p>
+            <w:r>
+              <w:t>SMS – 020</w:t>
+            </w:r>
+          </w:p>
+          <w:p>
+            <w:r>
+              <w:t>SMS – 021</w:t>
+            </w:r>
+          </w:p>
+          <w:p>
+            <w:r>
+              <w:t>SMS – 022</w:t>
+            </w:r>
+          </w:p>
+          <w:p>
+            <w:r>
+              <w:t>SMS – 023</w:t>
+            </w:r>
+          </w:p>
+          <w:p>
+            <w:r>
+              <w:t>SMS – 024</w:t>
+            </w:r>
+          </w:p>
+          <w:p>
+            <w:r>
+              <w:lastRenderedPageBreak/>
+              <w:t>SMS – 025</w:t>
+            </w:r>
+          </w:p>
+          <w:p>
+            <w:r>
+              <w:t>SMS – 026</w:t>
+            </w:r>
+          </w:p>
+          <w:p>
+            <w:r>
+              <w:t>SMS – 027</w:t>
+            </w:r>
+          </w:p>
+          <w:p>
+            <w:r>
+              <w:t>SMS – 028</w:t>
+            </w:r>
+          </w:p>
+          <w:p>
+            <w:r>
+              <w:t>SMS – 029</w:t>
+            </w:r>
+          </w:p>
+          <w:p>
+            <w:r>
+              <w:t>SMS – 030</w:t>
+            </w:r>
+          </w:p>
+          <w:p>
+            <w:pPr>
+              <w:rPr>
+                <w:b w:val="0"/>
+              </w:rPr>
+            </w:pPr>
+          </w:p>
+        </w:tc>
+        <w:tc>
+          <w:tcPr>
+            <w:tcW w:w="3192" w:type="dxa"/>
+          </w:tcPr>
+          <w:p>
+            <w:pPr>
+              <w:cnfStyle w:val="000000000000"/>
+            </w:pPr>
+            <w:r>
+              <w:lastRenderedPageBreak/>
+              <w:t>NA</w:t>
+            </w:r>
+          </w:p>
+          <w:p>
+            <w:pPr>
+              <w:cnfStyle w:val="000000000000"/>
+            </w:pPr>
+            <w:r>
+              <w:t>NA</w:t>
+            </w:r>
+          </w:p>
+          <w:p>
+            <w:pPr>
+              <w:cnfStyle w:val="000000000000"/>
+            </w:pPr>
+            <w:r>
+              <w:t>NA</w:t>
+            </w:r>
+          </w:p>
+          <w:p>
+            <w:pPr>
+              <w:cnfStyle w:val="000000000000"/>
+            </w:pPr>
+            <w:r>
+              <w:t>NA</w:t>
+            </w:r>
+          </w:p>
+          <w:p>
+            <w:pPr>
+              <w:cnfStyle w:val="000000000000"/>
+            </w:pPr>
+            <w:r>
+              <w:t>NA</w:t>
+            </w:r>
+          </w:p>
+          <w:p>
+            <w:pPr>
+              <w:cnfStyle w:val="000000000000"/>
+            </w:pPr>
+            <w:r>
+              <w:t>NA</w:t>
+            </w:r>
+          </w:p>
+          <w:p>
+            <w:pPr>
+              <w:cnfStyle w:val="000000000000"/>
+            </w:pPr>
+            <w:r>
+              <w:t>NA</w:t>
+            </w:r>
+          </w:p>
+          <w:p>
+            <w:pPr>
+              <w:cnfStyle w:val="000000000000"/>
+            </w:pPr>
+            <w:r>
+              <w:t>NA</w:t>
+            </w:r>
+          </w:p>
+          <w:p>
+            <w:pPr>
+              <w:cnfStyle w:val="000000000000"/>
+            </w:pPr>
+            <w:r>
+              <w:t>NA</w:t>
+            </w:r>
+          </w:p>
+          <w:p>
+            <w:pPr>
+              <w:cnfStyle w:val="000000000000"/>
+            </w:pPr>
+            <w:r>
+              <w:t>NA</w:t>
+            </w:r>
+          </w:p>
+          <w:p>
+            <w:pPr>
+              <w:cnfStyle w:val="000000000000"/>
+            </w:pPr>
+            <w:r>
+              <w:t>NA</w:t>
+            </w:r>
+          </w:p>
+          <w:p>
+            <w:pPr>
+              <w:cnfStyle w:val="000000000000"/>
+            </w:pPr>
+            <w:r>
+              <w:t>NA</w:t>
+            </w:r>
+          </w:p>
+          <w:p>
+            <w:pPr>
+              <w:cnfStyle w:val="000000000000"/>
+            </w:pPr>
+            <w:r>
+              <w:t>NA</w:t>
+            </w:r>
+          </w:p>
+          <w:p>
+            <w:pPr>
+              <w:cnfStyle w:val="000000000000"/>
+            </w:pPr>
+            <w:r>
+              <w:t>NA</w:t>
+            </w:r>
+          </w:p>
+          <w:p>
+            <w:pPr>
+              <w:cnfStyle w:val="000000000000"/>
+            </w:pPr>
+            <w:r>
+              <w:t>NA</w:t>
+            </w:r>
+          </w:p>
+          <w:p>
+            <w:pPr>
+              <w:cnfStyle w:val="000000000000"/>
+            </w:pPr>
+            <w:r>
+              <w:t>NA</w:t>
+            </w:r>
+          </w:p>
+          <w:p>
+            <w:pPr>
+              <w:cnfStyle w:val="000000000000"/>
+            </w:pPr>
+            <w:r>
+              <w:t>NA</w:t>
+            </w:r>
+          </w:p>
+          <w:p>
+            <w:pPr>
+              <w:cnfStyle w:val="000000000000"/>
+            </w:pPr>
+            <w:r>
+              <w:t>NA</w:t>
+            </w:r>
+          </w:p>
+          <w:p>
+            <w:pPr>
+              <w:cnfStyle w:val="000000000000"/>
+            </w:pPr>
+            <w:r>
+              <w:t>NA</w:t>
+            </w:r>
+          </w:p>
+          <w:p>
+            <w:pPr>
+              <w:cnfStyle w:val="000000000000"/>
+            </w:pPr>
+            <w:r>
+              <w:t>NA</w:t>
+            </w:r>
+          </w:p>
+          <w:p>
+            <w:pPr>
+              <w:cnfStyle w:val="000000000000"/>
+            </w:pPr>
+            <w:r>
+              <w:t>NA</w:t>
+            </w:r>
+          </w:p>
+          <w:p>
+            <w:pPr>
+              <w:cnfStyle w:val="000000000000"/>
+            </w:pPr>
+            <w:r>
+              <w:t>NA</w:t>
+            </w:r>
+          </w:p>
+          <w:p>
+            <w:pPr>
+              <w:cnfStyle w:val="000000000000"/>
+            </w:pPr>
+            <w:r>
+              <w:t>NA</w:t>
+            </w:r>
+          </w:p>
+          <w:p>
+            <w:pPr>
+              <w:cnfStyle w:val="000000000000"/>
+            </w:pPr>
+            <w:r>
+              <w:lastRenderedPageBreak/>
+              <w:t>NA</w:t>
+            </w:r>
+          </w:p>
+          <w:p>
+            <w:pPr>
+              <w:cnfStyle w:val="000000000000"/>
+            </w:pPr>
+            <w:r>
+              <w:t>NA</w:t>
+            </w:r>
+          </w:p>
+          <w:p>
+            <w:pPr>
+              <w:cnfStyle w:val="000000000000"/>
+            </w:pPr>
+            <w:r>
+              <w:t>NA</w:t>
+            </w:r>
+          </w:p>
+          <w:p>
+            <w:pPr>
+              <w:cnfStyle w:val="000000000000"/>
+            </w:pPr>
+            <w:r>
+              <w:t>NA</w:t>
+            </w:r>
+          </w:p>
+          <w:p>
+            <w:pPr>
+              <w:cnfStyle w:val="000000000000"/>
+            </w:pPr>
+            <w:r>
+              <w:t>NA</w:t>
+            </w:r>
+          </w:p>
+          <w:p>
+            <w:pPr>
+              <w:cnfStyle w:val="000000000000"/>
+            </w:pPr>
+            <w:r>
+              <w:t>NA</w:t>
+            </w:r>
+          </w:p>
+        </w:tc>
+        <w:tc>
+          <w:tcPr>
+            <w:tcW w:w="3192" w:type="dxa"/>
+          </w:tcPr>
+          <w:p>
+            <w:pPr>
+              <w:cnfStyle w:val="000000000000"/>
+            </w:pPr>
+            <w:r>
+              <w:lastRenderedPageBreak/>
+              <w:t>PASS</w:t>
+            </w:r>
+          </w:p>
+          <w:p>
+            <w:pPr>
+              <w:cnfStyle w:val="000000000000"/>
+            </w:pPr>
+            <w:r>
+              <w:t>PASS</w:t>
+            </w:r>
+          </w:p>
+          <w:p>
+            <w:pPr>
+              <w:cnfStyle w:val="000000000000"/>
+            </w:pPr>
+            <w:r>
+              <w:t>PASS</w:t>
+            </w:r>
+          </w:p>
+          <w:p>
+            <w:pPr>
+              <w:cnfStyle w:val="000000000000"/>
+            </w:pPr>
+            <w:r>
+              <w:t>PASS</w:t>
+            </w:r>
+          </w:p>
+          <w:p>
+            <w:pPr>
+              <w:cnfStyle w:val="000000000000"/>
+            </w:pPr>
+            <w:r>
+              <w:t>PASS</w:t>
+            </w:r>
+          </w:p>
+          <w:p>
+            <w:pPr>
+              <w:cnfStyle w:val="000000000000"/>
+            </w:pPr>
+            <w:r>
+              <w:t>PASS</w:t>
+            </w:r>
+          </w:p>
+          <w:p>
+            <w:pPr>
+              <w:cnfStyle w:val="000000000000"/>
+            </w:pPr>
+            <w:r>
+              <w:t>PASS</w:t>
+            </w:r>
+          </w:p>
+          <w:p>
+            <w:pPr>
+              <w:cnfStyle w:val="000000000000"/>
+            </w:pPr>
+            <w:r>
+              <w:t>PASS</w:t>
+            </w:r>
+          </w:p>
+          <w:p>
+            <w:pPr>
+              <w:cnfStyle w:val="000000000000"/>
+            </w:pPr>
+            <w:r>
+              <w:t>PASS</w:t>
+            </w:r>
+          </w:p>
+          <w:p>
+            <w:pPr>
+              <w:cnfStyle w:val="000000000000"/>
+            </w:pPr>
+            <w:r>
+              <w:t>PASS</w:t>
+            </w:r>
+          </w:p>
+          <w:p>
+            <w:pPr>
+              <w:cnfStyle w:val="000000000000"/>
+            </w:pPr>
+            <w:r>
+              <w:t>PASS</w:t>
+            </w:r>
+          </w:p>
+          <w:p>
+            <w:pPr>
+              <w:cnfStyle w:val="000000000000"/>
+            </w:pPr>
+            <w:r>
+              <w:t>PASS</w:t>
+            </w:r>
+          </w:p>
+          <w:p>
+            <w:pPr>
+              <w:cnfStyle w:val="000000000000"/>
+            </w:pPr>
+            <w:r>
+              <w:t>PASS</w:t>
+            </w:r>
+          </w:p>
+          <w:p>
+            <w:pPr>
+              <w:cnfStyle w:val="000000000000"/>
+            </w:pPr>
+            <w:r>
+              <w:t>PASS</w:t>
+            </w:r>
+          </w:p>
+          <w:p>
+            <w:pPr>
+              <w:cnfStyle w:val="000000000000"/>
+            </w:pPr>
+            <w:r>
+              <w:t>PASS</w:t>
+            </w:r>
+          </w:p>
+          <w:p>
+            <w:pPr>
+              <w:cnfStyle w:val="000000000000"/>
+            </w:pPr>
+            <w:r>
+              <w:t>PASS</w:t>
+            </w:r>
+          </w:p>
+          <w:p>
+            <w:pPr>
+              <w:cnfStyle w:val="000000000000"/>
+            </w:pPr>
+            <w:r>
+              <w:t>PASS</w:t>
+            </w:r>
+          </w:p>
+          <w:p>
+            <w:pPr>
+              <w:cnfStyle w:val="000000000000"/>
+            </w:pPr>
+            <w:r>
+              <w:t>PASS</w:t>
+            </w:r>
+          </w:p>
+          <w:p>
+            <w:pPr>
+              <w:cnfStyle w:val="000000000000"/>
+            </w:pPr>
+            <w:r>
+              <w:t>PASS</w:t>
+            </w:r>
+          </w:p>
+          <w:p>
+            <w:pPr>
+              <w:cnfStyle w:val="000000000000"/>
+            </w:pPr>
+            <w:r>
+              <w:t>PASS</w:t>
+            </w:r>
+          </w:p>
+          <w:p>
+            <w:pPr>
+              <w:cnfStyle w:val="000000000000"/>
+            </w:pPr>
+            <w:r>
+              <w:t>PASS</w:t>
+            </w:r>
+          </w:p>
+          <w:p>
+            <w:pPr>
+              <w:cnfStyle w:val="000000000000"/>
+            </w:pPr>
+            <w:r>
+              <w:t>PASS</w:t>
+            </w:r>
+          </w:p>
+          <w:p>
+            <w:pPr>
+              <w:cnfStyle w:val="000000000000"/>
+            </w:pPr>
+            <w:r>
+              <w:t>PASS</w:t>
+            </w:r>
+          </w:p>
+          <w:p>
+            <w:pPr>
+              <w:cnfStyle w:val="000000000000"/>
+            </w:pPr>
+            <w:r>
+              <w:lastRenderedPageBreak/>
+              <w:t>PASS</w:t>
+            </w:r>
+          </w:p>
+          <w:p>
+            <w:pPr>
+              <w:cnfStyle w:val="000000000000"/>
+            </w:pPr>
+            <w:r>
+              <w:t>PASS</w:t>
+            </w:r>
+          </w:p>
+          <w:p>
+            <w:pPr>
+              <w:cnfStyle w:val="000000000000"/>
+            </w:pPr>
+            <w:r>
+              <w:t>PASS</w:t>
+            </w:r>
+          </w:p>
+          <w:p>
+            <w:pPr>
+              <w:cnfStyle w:val="000000000000"/>
+            </w:pPr>
+            <w:r>
+              <w:t>PASS</w:t>
+            </w:r>
+          </w:p>
+          <w:p>
+            <w:pPr>
+              <w:cnfStyle w:val="000000000000"/>
+            </w:pPr>
+            <w:r>
+              <w:t>PASS</w:t>
+            </w:r>
+          </w:p>
+          <w:p>
+            <w:pPr>
+              <w:cnfStyle w:val="000000000000"/>
+            </w:pPr>
+            <w:r>
+              <w:t>PASS</w:t>
+            </w:r>
+          </w:p>
+          <w:p>
+            <w:pPr>
+              <w:cnfStyle w:val="000000000000"/>
+            </w:pPr>
+          </w:p>
+        </w:tc>
+      </w:tr>
+    </w:tbl>
     <w:p/>
     <w:p>
       <w:pPr>
@@ -11578,6 +13452,345 @@
       <w:szCs w:val="20"/>
     </w:rPr>
   </w:style>
+  <w:style w:type="paragraph" w:customStyle="1" w:styleId="DecimalAligned">
+    <w:name w:val="Decimal Aligned"/>
+    <w:basedOn w:val="Normal"/>
+    <w:uiPriority w:val="40"/>
+    <w:qFormat/>
+    <w:rsid w:val="00E9181C"/>
+    <w:pPr>
+      <w:tabs>
+        <w:tab w:val="decimal" w:pos="360"/>
+      </w:tabs>
+      <w:spacing w:before="0"/>
+    </w:pPr>
+    <w:rPr>
+      <w:sz w:val="22"/>
+      <w:szCs w:val="22"/>
+      <w:lang w:bidi="ar-SA"/>
+    </w:rPr>
+  </w:style>
+  <w:style w:type="paragraph" w:styleId="FootnoteText">
+    <w:name w:val="footnote text"/>
+    <w:basedOn w:val="Normal"/>
+    <w:link w:val="FootnoteTextChar"/>
+    <w:uiPriority w:val="99"/>
+    <w:unhideWhenUsed/>
+    <w:rsid w:val="00E9181C"/>
+    <w:pPr>
+      <w:spacing w:before="0" w:after="0" w:line="240" w:lineRule="auto"/>
+    </w:pPr>
+    <w:rPr>
+      <w:lang w:bidi="ar-SA"/>
+    </w:rPr>
+  </w:style>
+  <w:style w:type="character" w:customStyle="1" w:styleId="FootnoteTextChar">
+    <w:name w:val="Footnote Text Char"/>
+    <w:basedOn w:val="DefaultParagraphFont"/>
+    <w:link w:val="FootnoteText"/>
+    <w:uiPriority w:val="99"/>
+    <w:rsid w:val="00E9181C"/>
+    <w:rPr>
+      <w:sz w:val="20"/>
+      <w:szCs w:val="20"/>
+      <w:lang w:bidi="ar-SA"/>
+    </w:rPr>
+  </w:style>
+  <w:style w:type="table" w:styleId="MediumShading2-Accent5">
+    <w:name w:val="Medium Shading 2 Accent 5"/>
+    <w:basedOn w:val="TableNormal"/>
+    <w:uiPriority w:val="64"/>
+    <w:rsid w:val="00E9181C"/>
+    <w:pPr>
+      <w:spacing w:before="0" w:after="0" w:line="240" w:lineRule="auto"/>
+    </w:pPr>
+    <w:tblPr>
+      <w:tblStyleRowBandSize w:val="1"/>
+      <w:tblStyleColBandSize w:val="1"/>
+      <w:tblInd w:w="0" w:type="dxa"/>
+      <w:tblBorders>
+        <w:top w:val="single" w:sz="18" w:space="0" w:color="auto"/>
+        <w:bottom w:val="single" w:sz="18" w:space="0" w:color="auto"/>
+      </w:tblBorders>
+      <w:tblCellMar>
+        <w:top w:w="0" w:type="dxa"/>
+        <w:left w:w="108" w:type="dxa"/>
+        <w:bottom w:w="0" w:type="dxa"/>
+        <w:right w:w="108" w:type="dxa"/>
+      </w:tblCellMar>
+    </w:tblPr>
+    <w:tblStylePr w:type="firstRow">
+      <w:pPr>
+        <w:spacing w:before="0" w:after="0" w:line="240" w:lineRule="auto"/>
+      </w:pPr>
+      <w:rPr>
+        <w:b/>
+        <w:bCs/>
+        <w:color w:val="FFFFFF" w:themeColor="background1"/>
+      </w:rPr>
+      <w:tblPr/>
+      <w:tcPr>
+        <w:tcBorders>
+          <w:top w:val="single" w:sz="18" w:space="0" w:color="auto"/>
+          <w:left w:val="nil"/>
+          <w:bottom w:val="single" w:sz="18" w:space="0" w:color="auto"/>
+          <w:right w:val="nil"/>
+          <w:insideH w:val="nil"/>
+          <w:insideV w:val="nil"/>
+        </w:tcBorders>
+        <w:shd w:val="clear" w:color="auto" w:fill="474B78" w:themeFill="accent5"/>
+      </w:tcPr>
+    </w:tblStylePr>
+    <w:tblStylePr w:type="lastRow">
+      <w:pPr>
+        <w:spacing w:before="0" w:after="0" w:line="240" w:lineRule="auto"/>
+      </w:pPr>
+      <w:tblPr/>
+      <w:tcPr>
+        <w:tcBorders>
+          <w:top w:val="double" w:sz="6" w:space="0" w:color="auto"/>
+          <w:left w:val="nil"/>
+          <w:bottom w:val="single" w:sz="18" w:space="0" w:color="auto"/>
+          <w:right w:val="nil"/>
+          <w:insideH w:val="nil"/>
+          <w:insideV w:val="nil"/>
+        </w:tcBorders>
+        <w:shd w:val="clear" w:color="auto" w:fill="FFFFFF" w:themeFill="background1"/>
+      </w:tcPr>
+    </w:tblStylePr>
+    <w:tblStylePr w:type="firstCol">
+      <w:rPr>
+        <w:b/>
+        <w:bCs/>
+        <w:color w:val="FFFFFF" w:themeColor="background1"/>
+      </w:rPr>
+      <w:tblPr/>
+      <w:tcPr>
+        <w:tcBorders>
+          <w:top w:val="nil"/>
+          <w:left w:val="nil"/>
+          <w:bottom w:val="single" w:sz="18" w:space="0" w:color="auto"/>
+          <w:right w:val="nil"/>
+          <w:insideH w:val="nil"/>
+          <w:insideV w:val="nil"/>
+        </w:tcBorders>
+        <w:shd w:val="clear" w:color="auto" w:fill="474B78" w:themeFill="accent5"/>
+      </w:tcPr>
+    </w:tblStylePr>
+    <w:tblStylePr w:type="lastCol">
+      <w:rPr>
+        <w:b/>
+        <w:bCs/>
+        <w:color w:val="FFFFFF" w:themeColor="background1"/>
+      </w:rPr>
+      <w:tblPr/>
+      <w:tcPr>
+        <w:tcBorders>
+          <w:left w:val="nil"/>
+          <w:right w:val="nil"/>
+          <w:insideH w:val="nil"/>
+          <w:insideV w:val="nil"/>
+        </w:tcBorders>
+        <w:shd w:val="clear" w:color="auto" w:fill="474B78" w:themeFill="accent5"/>
+      </w:tcPr>
+    </w:tblStylePr>
+    <w:tblStylePr w:type="band1Vert">
+      <w:tblPr/>
+      <w:tcPr>
+        <w:tcBorders>
+          <w:left w:val="nil"/>
+          <w:right w:val="nil"/>
+          <w:insideH w:val="nil"/>
+          <w:insideV w:val="nil"/>
+        </w:tcBorders>
+        <w:shd w:val="clear" w:color="auto" w:fill="D8D8D8" w:themeFill="background1" w:themeFillShade="D8"/>
+      </w:tcPr>
+    </w:tblStylePr>
+    <w:tblStylePr w:type="band1Horz">
+      <w:tblPr/>
+      <w:tcPr>
+        <w:shd w:val="clear" w:color="auto" w:fill="D8D8D8" w:themeFill="background1" w:themeFillShade="D8"/>
+      </w:tcPr>
+    </w:tblStylePr>
+    <w:tblStylePr w:type="neCell">
+      <w:tblPr/>
+      <w:tcPr>
+        <w:tcBorders>
+          <w:top w:val="single" w:sz="18" w:space="0" w:color="auto"/>
+          <w:left w:val="nil"/>
+          <w:bottom w:val="single" w:sz="18" w:space="0" w:color="auto"/>
+          <w:right w:val="nil"/>
+          <w:insideH w:val="nil"/>
+          <w:insideV w:val="nil"/>
+        </w:tcBorders>
+      </w:tcPr>
+    </w:tblStylePr>
+    <w:tblStylePr w:type="nwCell">
+      <w:rPr>
+        <w:color w:val="FFFFFF" w:themeColor="background1"/>
+      </w:rPr>
+      <w:tblPr/>
+      <w:tcPr>
+        <w:tcBorders>
+          <w:top w:val="single" w:sz="18" w:space="0" w:color="auto"/>
+          <w:left w:val="nil"/>
+          <w:bottom w:val="single" w:sz="18" w:space="0" w:color="auto"/>
+          <w:right w:val="nil"/>
+          <w:insideH w:val="nil"/>
+          <w:insideV w:val="nil"/>
+        </w:tcBorders>
+      </w:tcPr>
+    </w:tblStylePr>
+  </w:style>
+  <w:style w:type="table" w:styleId="MediumShading2-Accent4">
+    <w:name w:val="Medium Shading 2 Accent 4"/>
+    <w:basedOn w:val="TableNormal"/>
+    <w:uiPriority w:val="64"/>
+    <w:rsid w:val="00E9181C"/>
+    <w:pPr>
+      <w:spacing w:before="0" w:after="0" w:line="240" w:lineRule="auto"/>
+    </w:pPr>
+    <w:tblPr>
+      <w:tblStyleRowBandSize w:val="1"/>
+      <w:tblStyleColBandSize w:val="1"/>
+      <w:tblInd w:w="0" w:type="dxa"/>
+      <w:tblBorders>
+        <w:top w:val="single" w:sz="18" w:space="0" w:color="auto"/>
+        <w:bottom w:val="single" w:sz="18" w:space="0" w:color="auto"/>
+      </w:tblBorders>
+      <w:tblCellMar>
+        <w:top w:w="0" w:type="dxa"/>
+        <w:left w:w="108" w:type="dxa"/>
+        <w:bottom w:w="0" w:type="dxa"/>
+        <w:right w:w="108" w:type="dxa"/>
+      </w:tblCellMar>
+    </w:tblPr>
+    <w:tblStylePr w:type="firstRow">
+      <w:pPr>
+        <w:spacing w:before="0" w:after="0" w:line="240" w:lineRule="auto"/>
+      </w:pPr>
+      <w:rPr>
+        <w:b/>
+        <w:bCs/>
+        <w:color w:val="FFFFFF" w:themeColor="background1"/>
+      </w:rPr>
+      <w:tblPr/>
+      <w:tcPr>
+        <w:tcBorders>
+          <w:top w:val="single" w:sz="18" w:space="0" w:color="auto"/>
+          <w:left w:val="nil"/>
+          <w:bottom w:val="single" w:sz="18" w:space="0" w:color="auto"/>
+          <w:right w:val="nil"/>
+          <w:insideH w:val="nil"/>
+          <w:insideV w:val="nil"/>
+        </w:tcBorders>
+        <w:shd w:val="clear" w:color="auto" w:fill="39639D" w:themeFill="accent4"/>
+      </w:tcPr>
+    </w:tblStylePr>
+    <w:tblStylePr w:type="lastRow">
+      <w:pPr>
+        <w:spacing w:before="0" w:after="0" w:line="240" w:lineRule="auto"/>
+      </w:pPr>
+      <w:rPr>
+        <w:color w:val="auto"/>
+      </w:rPr>
+      <w:tblPr/>
+      <w:tcPr>
+        <w:tcBorders>
+          <w:top w:val="double" w:sz="6" w:space="0" w:color="auto"/>
+          <w:left w:val="nil"/>
+          <w:bottom w:val="single" w:sz="18" w:space="0" w:color="auto"/>
+          <w:right w:val="nil"/>
+          <w:insideH w:val="nil"/>
+          <w:insideV w:val="nil"/>
+        </w:tcBorders>
+        <w:shd w:val="clear" w:color="auto" w:fill="FFFFFF" w:themeFill="background1"/>
+      </w:tcPr>
+    </w:tblStylePr>
+    <w:tblStylePr w:type="firstCol">
+      <w:rPr>
+        <w:b/>
+        <w:bCs/>
+        <w:color w:val="FFFFFF" w:themeColor="background1"/>
+      </w:rPr>
+      <w:tblPr/>
+      <w:tcPr>
+        <w:tcBorders>
+          <w:top w:val="nil"/>
+          <w:left w:val="nil"/>
+          <w:bottom w:val="single" w:sz="18" w:space="0" w:color="auto"/>
+          <w:right w:val="nil"/>
+          <w:insideH w:val="nil"/>
+          <w:insideV w:val="nil"/>
+        </w:tcBorders>
+        <w:shd w:val="clear" w:color="auto" w:fill="39639D" w:themeFill="accent4"/>
+      </w:tcPr>
+    </w:tblStylePr>
+    <w:tblStylePr w:type="lastCol">
+      <w:rPr>
+        <w:b/>
+        <w:bCs/>
+        <w:color w:val="FFFFFF" w:themeColor="background1"/>
+      </w:rPr>
+      <w:tblPr/>
+      <w:tcPr>
+        <w:tcBorders>
+          <w:left w:val="nil"/>
+          <w:right w:val="nil"/>
+          <w:insideH w:val="nil"/>
+          <w:insideV w:val="nil"/>
+        </w:tcBorders>
+        <w:shd w:val="clear" w:color="auto" w:fill="39639D" w:themeFill="accent4"/>
+      </w:tcPr>
+    </w:tblStylePr>
+    <w:tblStylePr w:type="band1Vert">
+      <w:tblPr/>
+      <w:tcPr>
+        <w:tcBorders>
+          <w:left w:val="nil"/>
+          <w:right w:val="nil"/>
+          <w:insideH w:val="nil"/>
+          <w:insideV w:val="nil"/>
+        </w:tcBorders>
+        <w:shd w:val="clear" w:color="auto" w:fill="D8D8D8" w:themeFill="background1" w:themeFillShade="D8"/>
+      </w:tcPr>
+    </w:tblStylePr>
+    <w:tblStylePr w:type="band1Horz">
+      <w:tblPr/>
+      <w:tcPr>
+        <w:shd w:val="clear" w:color="auto" w:fill="D8D8D8" w:themeFill="background1" w:themeFillShade="D8"/>
+      </w:tcPr>
+    </w:tblStylePr>
+    <w:tblStylePr w:type="neCell">
+      <w:tblPr/>
+      <w:tcPr>
+        <w:tcBorders>
+          <w:top w:val="single" w:sz="18" w:space="0" w:color="auto"/>
+          <w:left w:val="nil"/>
+          <w:bottom w:val="single" w:sz="18" w:space="0" w:color="auto"/>
+          <w:right w:val="nil"/>
+          <w:insideH w:val="nil"/>
+          <w:insideV w:val="nil"/>
+        </w:tcBorders>
+      </w:tcPr>
+    </w:tblStylePr>
+    <w:tblStylePr w:type="nwCell">
+      <w:rPr>
+        <w:color w:val="FFFFFF" w:themeColor="background1"/>
+      </w:rPr>
+      <w:tblPr/>
+      <w:tcPr>
+        <w:tcBorders>
+          <w:top w:val="single" w:sz="18" w:space="0" w:color="auto"/>
+          <w:left w:val="nil"/>
+          <w:bottom w:val="single" w:sz="18" w:space="0" w:color="auto"/>
+          <w:right w:val="nil"/>
+          <w:insideH w:val="nil"/>
+          <w:insideV w:val="nil"/>
+        </w:tcBorders>
+      </w:tcPr>
+    </w:tblStylePr>
+  </w:style>
 </w:styles>
 </file>
 

</xml_diff>

<commit_message>
Control flow diagram(2) added
</commit_message>
<xml_diff>
--- a/report/School Management System-final-report.docx
+++ b/report/School Management System-final-report.docx
@@ -4824,12 +4824,6 @@
               <w:gridCol w:w="2005"/>
             </w:tblGrid>
             <w:tr>
-              <w:tblPrEx>
-                <w:tblCellMar>
-                  <w:top w:w="0" w:type="dxa"/>
-                  <w:bottom w:w="0" w:type="dxa"/>
-                </w:tblCellMar>
-              </w:tblPrEx>
               <w:trPr>
                 <w:trHeight w:val="707"/>
               </w:trPr>
@@ -4892,12 +4886,6 @@
               <w:gridCol w:w="3281"/>
             </w:tblGrid>
             <w:tr>
-              <w:tblPrEx>
-                <w:tblCellMar>
-                  <w:top w:w="0" w:type="dxa"/>
-                  <w:bottom w:w="0" w:type="dxa"/>
-                </w:tblCellMar>
-              </w:tblPrEx>
               <w:trPr>
                 <w:trHeight w:val="5037"/>
               </w:trPr>
@@ -5441,25 +5429,7 @@
                       <w:szCs w:val="18"/>
                       <w:highlight w:val="yellow"/>
                     </w:rPr>
-                    <w:t>Facul</w:t>
-                  </w:r>
-                  <w:r>
-                    <w:rPr>
-                      <w:b/>
-                      <w:sz w:val="18"/>
-                      <w:szCs w:val="18"/>
-                      <w:highlight w:val="yellow"/>
-                    </w:rPr>
-                    <w:t>t</w:t>
-                  </w:r>
-                  <w:r>
-                    <w:rPr>
-                      <w:b/>
-                      <w:sz w:val="18"/>
-                      <w:szCs w:val="18"/>
-                      <w:highlight w:val="yellow"/>
-                    </w:rPr>
-                    <w:t>y</w:t>
+                    <w:t>Faculty</w:t>
                   </w:r>
                 </w:p>
               </w:tc>
@@ -6570,7 +6540,7 @@
                     <a:blip r:embed="rId11" cstate="print">
                       <a:extLst>
                         <a:ext uri="{28A0092B-C50C-407E-A947-70E740481C1C}">
-                          <a14:useLocalDpi xmlns="" xmlns:wpc="http://schemas.microsoft.com/office/word/2010/wordprocessingCanvas" xmlns:mc="http://schemas.openxmlformats.org/markup-compatibility/2006" xmlns:o="urn:schemas-microsoft-com:office:office" xmlns:v="urn:schemas-microsoft-com:vml" xmlns:wp14="http://schemas.microsoft.com/office/word/2010/wordprocessingDrawing" xmlns:w10="urn:schemas-microsoft-com:office:word" xmlns:w="http://schemas.openxmlformats.org/wordprocessingml/2006/main" xmlns:w14="http://schemas.microsoft.com/office/word/2010/wordml" xmlns:wpg="http://schemas.microsoft.com/office/word/2010/wordprocessingGroup" xmlns:wpi="http://schemas.microsoft.com/office/word/2010/wordprocessingInk" xmlns:wps="http://schemas.microsoft.com/office/word/2010/wordprocessingShape" xmlns:a14="http://schemas.microsoft.com/office/drawing/2010/main" val="0"/>
+                          <a14:useLocalDpi xmlns:a14="http://schemas.microsoft.com/office/drawing/2010/main" xmlns:wps="http://schemas.microsoft.com/office/word/2010/wordprocessingShape" xmlns:wpi="http://schemas.microsoft.com/office/word/2010/wordprocessingInk" xmlns:wpg="http://schemas.microsoft.com/office/word/2010/wordprocessingGroup" xmlns:w14="http://schemas.microsoft.com/office/word/2010/wordml" xmlns:w="http://schemas.openxmlformats.org/wordprocessingml/2006/main" xmlns:w10="urn:schemas-microsoft-com:office:word" xmlns:wp14="http://schemas.microsoft.com/office/word/2010/wordprocessingDrawing" xmlns:v="urn:schemas-microsoft-com:vml" xmlns:o="urn:schemas-microsoft-com:office:office" xmlns:mc="http://schemas.openxmlformats.org/markup-compatibility/2006" xmlns:wpc="http://schemas.microsoft.com/office/word/2010/wordprocessingCanvas" xmlns="" val="0"/>
                         </a:ext>
                       </a:extLst>
                     </a:blip>
@@ -6646,7 +6616,7 @@
                     <a:blip r:embed="rId12">
                       <a:extLst>
                         <a:ext uri="{28A0092B-C50C-407E-A947-70E740481C1C}">
-                          <a14:useLocalDpi xmlns="" xmlns:wpc="http://schemas.microsoft.com/office/word/2010/wordprocessingCanvas" xmlns:mc="http://schemas.openxmlformats.org/markup-compatibility/2006" xmlns:o="urn:schemas-microsoft-com:office:office" xmlns:v="urn:schemas-microsoft-com:vml" xmlns:wp14="http://schemas.microsoft.com/office/word/2010/wordprocessingDrawing" xmlns:w10="urn:schemas-microsoft-com:office:word" xmlns:w="http://schemas.openxmlformats.org/wordprocessingml/2006/main" xmlns:w14="http://schemas.microsoft.com/office/word/2010/wordml" xmlns:wpg="http://schemas.microsoft.com/office/word/2010/wordprocessingGroup" xmlns:wpi="http://schemas.microsoft.com/office/word/2010/wordprocessingInk" xmlns:wps="http://schemas.microsoft.com/office/word/2010/wordprocessingShape" xmlns:a14="http://schemas.microsoft.com/office/drawing/2010/main" val="0"/>
+                          <a14:useLocalDpi xmlns:a14="http://schemas.microsoft.com/office/drawing/2010/main" xmlns:wps="http://schemas.microsoft.com/office/word/2010/wordprocessingShape" xmlns:wpi="http://schemas.microsoft.com/office/word/2010/wordprocessingInk" xmlns:wpg="http://schemas.microsoft.com/office/word/2010/wordprocessingGroup" xmlns:w14="http://schemas.microsoft.com/office/word/2010/wordml" xmlns:w="http://schemas.openxmlformats.org/wordprocessingml/2006/main" xmlns:w10="urn:schemas-microsoft-com:office:word" xmlns:wp14="http://schemas.microsoft.com/office/word/2010/wordprocessingDrawing" xmlns:v="urn:schemas-microsoft-com:vml" xmlns:o="urn:schemas-microsoft-com:office:office" xmlns:mc="http://schemas.openxmlformats.org/markup-compatibility/2006" xmlns:wpc="http://schemas.microsoft.com/office/word/2010/wordprocessingCanvas" xmlns="" val="0"/>
                         </a:ext>
                       </a:extLst>
                     </a:blip>
@@ -6706,7 +6676,7 @@
                     <a:blip r:embed="rId13">
                       <a:extLst>
                         <a:ext uri="{28A0092B-C50C-407E-A947-70E740481C1C}">
-                          <a14:useLocalDpi xmlns="" xmlns:wpc="http://schemas.microsoft.com/office/word/2010/wordprocessingCanvas" xmlns:mc="http://schemas.openxmlformats.org/markup-compatibility/2006" xmlns:o="urn:schemas-microsoft-com:office:office" xmlns:v="urn:schemas-microsoft-com:vml" xmlns:wp14="http://schemas.microsoft.com/office/word/2010/wordprocessingDrawing" xmlns:w10="urn:schemas-microsoft-com:office:word" xmlns:w="http://schemas.openxmlformats.org/wordprocessingml/2006/main" xmlns:w14="http://schemas.microsoft.com/office/word/2010/wordml" xmlns:wpg="http://schemas.microsoft.com/office/word/2010/wordprocessingGroup" xmlns:wpi="http://schemas.microsoft.com/office/word/2010/wordprocessingInk" xmlns:wps="http://schemas.microsoft.com/office/word/2010/wordprocessingShape" xmlns:a14="http://schemas.microsoft.com/office/drawing/2010/main" val="0"/>
+                          <a14:useLocalDpi xmlns:a14="http://schemas.microsoft.com/office/drawing/2010/main" xmlns:wps="http://schemas.microsoft.com/office/word/2010/wordprocessingShape" xmlns:wpi="http://schemas.microsoft.com/office/word/2010/wordprocessingInk" xmlns:wpg="http://schemas.microsoft.com/office/word/2010/wordprocessingGroup" xmlns:w14="http://schemas.microsoft.com/office/word/2010/wordml" xmlns:w="http://schemas.openxmlformats.org/wordprocessingml/2006/main" xmlns:w10="urn:schemas-microsoft-com:office:word" xmlns:wp14="http://schemas.microsoft.com/office/word/2010/wordprocessingDrawing" xmlns:v="urn:schemas-microsoft-com:vml" xmlns:o="urn:schemas-microsoft-com:office:office" xmlns:mc="http://schemas.openxmlformats.org/markup-compatibility/2006" xmlns:wpc="http://schemas.microsoft.com/office/word/2010/wordprocessingCanvas" xmlns="" val="0"/>
                         </a:ext>
                       </a:extLst>
                     </a:blip>
@@ -7701,7 +7671,7 @@
                     <a:blip r:embed="rId14">
                       <a:extLst>
                         <a:ext uri="{28A0092B-C50C-407E-A947-70E740481C1C}">
-                          <a14:useLocalDpi xmlns="" xmlns:wpc="http://schemas.microsoft.com/office/word/2010/wordprocessingCanvas" xmlns:mc="http://schemas.openxmlformats.org/markup-compatibility/2006" xmlns:o="urn:schemas-microsoft-com:office:office" xmlns:v="urn:schemas-microsoft-com:vml" xmlns:wp14="http://schemas.microsoft.com/office/word/2010/wordprocessingDrawing" xmlns:w10="urn:schemas-microsoft-com:office:word" xmlns:w="http://schemas.openxmlformats.org/wordprocessingml/2006/main" xmlns:w14="http://schemas.microsoft.com/office/word/2010/wordml" xmlns:wpg="http://schemas.microsoft.com/office/word/2010/wordprocessingGroup" xmlns:wpi="http://schemas.microsoft.com/office/word/2010/wordprocessingInk" xmlns:wps="http://schemas.microsoft.com/office/word/2010/wordprocessingShape" xmlns:a14="http://schemas.microsoft.com/office/drawing/2010/main" val="0"/>
+                          <a14:useLocalDpi xmlns:a14="http://schemas.microsoft.com/office/drawing/2010/main" xmlns:wps="http://schemas.microsoft.com/office/word/2010/wordprocessingShape" xmlns:wpi="http://schemas.microsoft.com/office/word/2010/wordprocessingInk" xmlns:wpg="http://schemas.microsoft.com/office/word/2010/wordprocessingGroup" xmlns:w14="http://schemas.microsoft.com/office/word/2010/wordml" xmlns:w="http://schemas.openxmlformats.org/wordprocessingml/2006/main" xmlns:w10="urn:schemas-microsoft-com:office:word" xmlns:wp14="http://schemas.microsoft.com/office/word/2010/wordprocessingDrawing" xmlns:v="urn:schemas-microsoft-com:vml" xmlns:o="urn:schemas-microsoft-com:office:office" xmlns:mc="http://schemas.openxmlformats.org/markup-compatibility/2006" xmlns:wpc="http://schemas.microsoft.com/office/word/2010/wordprocessingCanvas" xmlns="" val="0"/>
                         </a:ext>
                       </a:extLst>
                     </a:blip>
@@ -7784,7 +7754,7 @@
                     <a:blip r:embed="rId15">
                       <a:extLst>
                         <a:ext uri="{28A0092B-C50C-407E-A947-70E740481C1C}">
-                          <a14:useLocalDpi xmlns="" xmlns:wpc="http://schemas.microsoft.com/office/word/2010/wordprocessingCanvas" xmlns:mc="http://schemas.openxmlformats.org/markup-compatibility/2006" xmlns:o="urn:schemas-microsoft-com:office:office" xmlns:v="urn:schemas-microsoft-com:vml" xmlns:wp14="http://schemas.microsoft.com/office/word/2010/wordprocessingDrawing" xmlns:w10="urn:schemas-microsoft-com:office:word" xmlns:w="http://schemas.openxmlformats.org/wordprocessingml/2006/main" xmlns:w14="http://schemas.microsoft.com/office/word/2010/wordml" xmlns:wpg="http://schemas.microsoft.com/office/word/2010/wordprocessingGroup" xmlns:wpi="http://schemas.microsoft.com/office/word/2010/wordprocessingInk" xmlns:wps="http://schemas.microsoft.com/office/word/2010/wordprocessingShape" xmlns:a14="http://schemas.microsoft.com/office/drawing/2010/main" val="0"/>
+                          <a14:useLocalDpi xmlns:a14="http://schemas.microsoft.com/office/drawing/2010/main" xmlns:wps="http://schemas.microsoft.com/office/word/2010/wordprocessingShape" xmlns:wpi="http://schemas.microsoft.com/office/word/2010/wordprocessingInk" xmlns:wpg="http://schemas.microsoft.com/office/word/2010/wordprocessingGroup" xmlns:w14="http://schemas.microsoft.com/office/word/2010/wordml" xmlns:w="http://schemas.openxmlformats.org/wordprocessingml/2006/main" xmlns:w10="urn:schemas-microsoft-com:office:word" xmlns:wp14="http://schemas.microsoft.com/office/word/2010/wordprocessingDrawing" xmlns:v="urn:schemas-microsoft-com:vml" xmlns:o="urn:schemas-microsoft-com:office:office" xmlns:mc="http://schemas.openxmlformats.org/markup-compatibility/2006" xmlns:wpc="http://schemas.microsoft.com/office/word/2010/wordprocessingCanvas" xmlns="" val="0"/>
                         </a:ext>
                       </a:extLst>
                     </a:blip>
@@ -7842,7 +7812,7 @@
                     <a:blip r:embed="rId16">
                       <a:extLst>
                         <a:ext uri="{28A0092B-C50C-407E-A947-70E740481C1C}">
-                          <a14:useLocalDpi xmlns="" xmlns:wpc="http://schemas.microsoft.com/office/word/2010/wordprocessingCanvas" xmlns:mc="http://schemas.openxmlformats.org/markup-compatibility/2006" xmlns:o="urn:schemas-microsoft-com:office:office" xmlns:v="urn:schemas-microsoft-com:vml" xmlns:wp14="http://schemas.microsoft.com/office/word/2010/wordprocessingDrawing" xmlns:w10="urn:schemas-microsoft-com:office:word" xmlns:w="http://schemas.openxmlformats.org/wordprocessingml/2006/main" xmlns:w14="http://schemas.microsoft.com/office/word/2010/wordml" xmlns:wpg="http://schemas.microsoft.com/office/word/2010/wordprocessingGroup" xmlns:wpi="http://schemas.microsoft.com/office/word/2010/wordprocessingInk" xmlns:wps="http://schemas.microsoft.com/office/word/2010/wordprocessingShape" xmlns:a14="http://schemas.microsoft.com/office/drawing/2010/main" val="0"/>
+                          <a14:useLocalDpi xmlns:a14="http://schemas.microsoft.com/office/drawing/2010/main" xmlns:wps="http://schemas.microsoft.com/office/word/2010/wordprocessingShape" xmlns:wpi="http://schemas.microsoft.com/office/word/2010/wordprocessingInk" xmlns:wpg="http://schemas.microsoft.com/office/word/2010/wordprocessingGroup" xmlns:w14="http://schemas.microsoft.com/office/word/2010/wordml" xmlns:w="http://schemas.openxmlformats.org/wordprocessingml/2006/main" xmlns:w10="urn:schemas-microsoft-com:office:word" xmlns:wp14="http://schemas.microsoft.com/office/word/2010/wordprocessingDrawing" xmlns:v="urn:schemas-microsoft-com:vml" xmlns:o="urn:schemas-microsoft-com:office:office" xmlns:mc="http://schemas.openxmlformats.org/markup-compatibility/2006" xmlns:wpc="http://schemas.microsoft.com/office/word/2010/wordprocessingCanvas" xmlns="" val="0"/>
                         </a:ext>
                       </a:extLst>
                     </a:blip>
@@ -7892,7 +7862,7 @@
                     <a:blip r:embed="rId17">
                       <a:extLst>
                         <a:ext uri="{28A0092B-C50C-407E-A947-70E740481C1C}">
-                          <a14:useLocalDpi xmlns="" xmlns:wpc="http://schemas.microsoft.com/office/word/2010/wordprocessingCanvas" xmlns:mc="http://schemas.openxmlformats.org/markup-compatibility/2006" xmlns:o="urn:schemas-microsoft-com:office:office" xmlns:v="urn:schemas-microsoft-com:vml" xmlns:wp14="http://schemas.microsoft.com/office/word/2010/wordprocessingDrawing" xmlns:w10="urn:schemas-microsoft-com:office:word" xmlns:w="http://schemas.openxmlformats.org/wordprocessingml/2006/main" xmlns:w14="http://schemas.microsoft.com/office/word/2010/wordml" xmlns:wpg="http://schemas.microsoft.com/office/word/2010/wordprocessingGroup" xmlns:wpi="http://schemas.microsoft.com/office/word/2010/wordprocessingInk" xmlns:wps="http://schemas.microsoft.com/office/word/2010/wordprocessingShape" xmlns:a14="http://schemas.microsoft.com/office/drawing/2010/main" val="0"/>
+                          <a14:useLocalDpi xmlns:a14="http://schemas.microsoft.com/office/drawing/2010/main" xmlns:wps="http://schemas.microsoft.com/office/word/2010/wordprocessingShape" xmlns:wpi="http://schemas.microsoft.com/office/word/2010/wordprocessingInk" xmlns:wpg="http://schemas.microsoft.com/office/word/2010/wordprocessingGroup" xmlns:w14="http://schemas.microsoft.com/office/word/2010/wordml" xmlns:w="http://schemas.openxmlformats.org/wordprocessingml/2006/main" xmlns:w10="urn:schemas-microsoft-com:office:word" xmlns:wp14="http://schemas.microsoft.com/office/word/2010/wordprocessingDrawing" xmlns:v="urn:schemas-microsoft-com:vml" xmlns:o="urn:schemas-microsoft-com:office:office" xmlns:mc="http://schemas.openxmlformats.org/markup-compatibility/2006" xmlns:wpc="http://schemas.microsoft.com/office/word/2010/wordprocessingCanvas" xmlns="" val="0"/>
                         </a:ext>
                       </a:extLst>
                     </a:blip>
@@ -7945,7 +7915,7 @@
                     <a:blip r:embed="rId18">
                       <a:extLst>
                         <a:ext uri="{28A0092B-C50C-407E-A947-70E740481C1C}">
-                          <a14:useLocalDpi xmlns="" xmlns:wpc="http://schemas.microsoft.com/office/word/2010/wordprocessingCanvas" xmlns:mc="http://schemas.openxmlformats.org/markup-compatibility/2006" xmlns:o="urn:schemas-microsoft-com:office:office" xmlns:v="urn:schemas-microsoft-com:vml" xmlns:wp14="http://schemas.microsoft.com/office/word/2010/wordprocessingDrawing" xmlns:w10="urn:schemas-microsoft-com:office:word" xmlns:w="http://schemas.openxmlformats.org/wordprocessingml/2006/main" xmlns:w14="http://schemas.microsoft.com/office/word/2010/wordml" xmlns:wpg="http://schemas.microsoft.com/office/word/2010/wordprocessingGroup" xmlns:wpi="http://schemas.microsoft.com/office/word/2010/wordprocessingInk" xmlns:wps="http://schemas.microsoft.com/office/word/2010/wordprocessingShape" xmlns:a14="http://schemas.microsoft.com/office/drawing/2010/main" val="0"/>
+                          <a14:useLocalDpi xmlns:a14="http://schemas.microsoft.com/office/drawing/2010/main" xmlns:wps="http://schemas.microsoft.com/office/word/2010/wordprocessingShape" xmlns:wpi="http://schemas.microsoft.com/office/word/2010/wordprocessingInk" xmlns:wpg="http://schemas.microsoft.com/office/word/2010/wordprocessingGroup" xmlns:w14="http://schemas.microsoft.com/office/word/2010/wordml" xmlns:w="http://schemas.openxmlformats.org/wordprocessingml/2006/main" xmlns:w10="urn:schemas-microsoft-com:office:word" xmlns:wp14="http://schemas.microsoft.com/office/word/2010/wordprocessingDrawing" xmlns:v="urn:schemas-microsoft-com:vml" xmlns:o="urn:schemas-microsoft-com:office:office" xmlns:mc="http://schemas.openxmlformats.org/markup-compatibility/2006" xmlns:wpc="http://schemas.microsoft.com/office/word/2010/wordprocessingCanvas" xmlns="" val="0"/>
                         </a:ext>
                       </a:extLst>
                     </a:blip>
@@ -7992,7 +7962,7 @@
                     <a:blip r:embed="rId19">
                       <a:extLst>
                         <a:ext uri="{28A0092B-C50C-407E-A947-70E740481C1C}">
-                          <a14:useLocalDpi xmlns="" xmlns:wpc="http://schemas.microsoft.com/office/word/2010/wordprocessingCanvas" xmlns:mc="http://schemas.openxmlformats.org/markup-compatibility/2006" xmlns:o="urn:schemas-microsoft-com:office:office" xmlns:v="urn:schemas-microsoft-com:vml" xmlns:wp14="http://schemas.microsoft.com/office/word/2010/wordprocessingDrawing" xmlns:w10="urn:schemas-microsoft-com:office:word" xmlns:w="http://schemas.openxmlformats.org/wordprocessingml/2006/main" xmlns:w14="http://schemas.microsoft.com/office/word/2010/wordml" xmlns:wpg="http://schemas.microsoft.com/office/word/2010/wordprocessingGroup" xmlns:wpi="http://schemas.microsoft.com/office/word/2010/wordprocessingInk" xmlns:wps="http://schemas.microsoft.com/office/word/2010/wordprocessingShape" xmlns:a14="http://schemas.microsoft.com/office/drawing/2010/main" val="0"/>
+                          <a14:useLocalDpi xmlns:a14="http://schemas.microsoft.com/office/drawing/2010/main" xmlns:wps="http://schemas.microsoft.com/office/word/2010/wordprocessingShape" xmlns:wpi="http://schemas.microsoft.com/office/word/2010/wordprocessingInk" xmlns:wpg="http://schemas.microsoft.com/office/word/2010/wordprocessingGroup" xmlns:w14="http://schemas.microsoft.com/office/word/2010/wordml" xmlns:w="http://schemas.openxmlformats.org/wordprocessingml/2006/main" xmlns:w10="urn:schemas-microsoft-com:office:word" xmlns:wp14="http://schemas.microsoft.com/office/word/2010/wordprocessingDrawing" xmlns:v="urn:schemas-microsoft-com:vml" xmlns:o="urn:schemas-microsoft-com:office:office" xmlns:mc="http://schemas.openxmlformats.org/markup-compatibility/2006" xmlns:wpc="http://schemas.microsoft.com/office/word/2010/wordprocessingCanvas" xmlns="" val="0"/>
                         </a:ext>
                       </a:extLst>
                     </a:blip>
@@ -8050,7 +8020,7 @@
                     <a:blip r:embed="rId20">
                       <a:extLst>
                         <a:ext uri="{28A0092B-C50C-407E-A947-70E740481C1C}">
-                          <a14:useLocalDpi xmlns="" xmlns:wpc="http://schemas.microsoft.com/office/word/2010/wordprocessingCanvas" xmlns:mc="http://schemas.openxmlformats.org/markup-compatibility/2006" xmlns:o="urn:schemas-microsoft-com:office:office" xmlns:v="urn:schemas-microsoft-com:vml" xmlns:wp14="http://schemas.microsoft.com/office/word/2010/wordprocessingDrawing" xmlns:w10="urn:schemas-microsoft-com:office:word" xmlns:w="http://schemas.openxmlformats.org/wordprocessingml/2006/main" xmlns:w14="http://schemas.microsoft.com/office/word/2010/wordml" xmlns:wpg="http://schemas.microsoft.com/office/word/2010/wordprocessingGroup" xmlns:wpi="http://schemas.microsoft.com/office/word/2010/wordprocessingInk" xmlns:wps="http://schemas.microsoft.com/office/word/2010/wordprocessingShape" xmlns:a14="http://schemas.microsoft.com/office/drawing/2010/main" val="0"/>
+                          <a14:useLocalDpi xmlns:a14="http://schemas.microsoft.com/office/drawing/2010/main" xmlns:wps="http://schemas.microsoft.com/office/word/2010/wordprocessingShape" xmlns:wpi="http://schemas.microsoft.com/office/word/2010/wordprocessingInk" xmlns:wpg="http://schemas.microsoft.com/office/word/2010/wordprocessingGroup" xmlns:w14="http://schemas.microsoft.com/office/word/2010/wordml" xmlns:w="http://schemas.openxmlformats.org/wordprocessingml/2006/main" xmlns:w10="urn:schemas-microsoft-com:office:word" xmlns:wp14="http://schemas.microsoft.com/office/word/2010/wordprocessingDrawing" xmlns:v="urn:schemas-microsoft-com:vml" xmlns:o="urn:schemas-microsoft-com:office:office" xmlns:mc="http://schemas.openxmlformats.org/markup-compatibility/2006" xmlns:wpc="http://schemas.microsoft.com/office/word/2010/wordprocessingCanvas" xmlns="" val="0"/>
                         </a:ext>
                       </a:extLst>
                     </a:blip>
@@ -8086,6 +8056,116 @@
     </w:p>
     <w:p/>
     <w:p>
+      <w:r>
+        <w:rPr>
+          <w:noProof/>
+          <w:lang w:bidi="ar-SA"/>
+        </w:rPr>
+        <w:lastRenderedPageBreak/>
+        <w:drawing>
+          <wp:inline distT="0" distB="0" distL="0" distR="0">
+            <wp:extent cx="5943600" cy="6038850"/>
+            <wp:effectExtent l="19050" t="0" r="0" b="0"/>
+            <wp:docPr id="5" name="Picture 2"/>
+            <wp:cNvGraphicFramePr>
+              <a:graphicFrameLocks xmlns:a="http://schemas.openxmlformats.org/drawingml/2006/main" noChangeAspect="1"/>
+            </wp:cNvGraphicFramePr>
+            <a:graphic xmlns:a="http://schemas.openxmlformats.org/drawingml/2006/main">
+              <a:graphicData uri="http://schemas.openxmlformats.org/drawingml/2006/picture">
+                <pic:pic xmlns:pic="http://schemas.openxmlformats.org/drawingml/2006/picture">
+                  <pic:nvPicPr>
+                    <pic:cNvPr id="0" name="Picture 2"/>
+                    <pic:cNvPicPr>
+                      <a:picLocks noChangeAspect="1" noChangeArrowheads="1"/>
+                    </pic:cNvPicPr>
+                  </pic:nvPicPr>
+                  <pic:blipFill>
+                    <a:blip r:embed="rId21"/>
+                    <a:srcRect/>
+                    <a:stretch>
+                      <a:fillRect/>
+                    </a:stretch>
+                  </pic:blipFill>
+                  <pic:spPr bwMode="auto">
+                    <a:xfrm>
+                      <a:off x="0" y="0"/>
+                      <a:ext cx="5943600" cy="6038850"/>
+                    </a:xfrm>
+                    <a:prstGeom prst="rect">
+                      <a:avLst/>
+                    </a:prstGeom>
+                    <a:noFill/>
+                    <a:ln w="9525">
+                      <a:noFill/>
+                      <a:miter lim="800000"/>
+                      <a:headEnd/>
+                      <a:tailEnd/>
+                    </a:ln>
+                  </pic:spPr>
+                </pic:pic>
+              </a:graphicData>
+            </a:graphic>
+          </wp:inline>
+        </w:drawing>
+      </w:r>
+    </w:p>
+    <w:p/>
+    <w:p>
+      <w:r>
+        <w:rPr>
+          <w:noProof/>
+          <w:lang w:bidi="ar-SA"/>
+        </w:rPr>
+        <w:lastRenderedPageBreak/>
+        <w:drawing>
+          <wp:inline distT="0" distB="0" distL="0" distR="0">
+            <wp:extent cx="6400800" cy="7115175"/>
+            <wp:effectExtent l="19050" t="0" r="0" b="0"/>
+            <wp:docPr id="9" name="Picture 3"/>
+            <wp:cNvGraphicFramePr>
+              <a:graphicFrameLocks xmlns:a="http://schemas.openxmlformats.org/drawingml/2006/main" noChangeAspect="1"/>
+            </wp:cNvGraphicFramePr>
+            <a:graphic xmlns:a="http://schemas.openxmlformats.org/drawingml/2006/main">
+              <a:graphicData uri="http://schemas.openxmlformats.org/drawingml/2006/picture">
+                <pic:pic xmlns:pic="http://schemas.openxmlformats.org/drawingml/2006/picture">
+                  <pic:nvPicPr>
+                    <pic:cNvPr id="0" name="Picture 3"/>
+                    <pic:cNvPicPr>
+                      <a:picLocks noChangeAspect="1" noChangeArrowheads="1"/>
+                    </pic:cNvPicPr>
+                  </pic:nvPicPr>
+                  <pic:blipFill>
+                    <a:blip r:embed="rId22"/>
+                    <a:srcRect/>
+                    <a:stretch>
+                      <a:fillRect/>
+                    </a:stretch>
+                  </pic:blipFill>
+                  <pic:spPr bwMode="auto">
+                    <a:xfrm>
+                      <a:off x="0" y="0"/>
+                      <a:ext cx="6400800" cy="7115175"/>
+                    </a:xfrm>
+                    <a:prstGeom prst="rect">
+                      <a:avLst/>
+                    </a:prstGeom>
+                    <a:noFill/>
+                    <a:ln w="9525">
+                      <a:noFill/>
+                      <a:miter lim="800000"/>
+                      <a:headEnd/>
+                      <a:tailEnd/>
+                    </a:ln>
+                  </pic:spPr>
+                </pic:pic>
+              </a:graphicData>
+            </a:graphic>
+          </wp:inline>
+        </w:drawing>
+      </w:r>
+    </w:p>
+    <w:p/>
+    <w:p>
       <w:pPr>
         <w:pStyle w:val="Heading3"/>
       </w:pPr>
@@ -8102,6 +8182,7 @@
       </w:pPr>
       <w:bookmarkStart w:id="24" w:name="_Toc346626338"/>
       <w:r>
+        <w:lastRenderedPageBreak/>
         <w:t>ENTITY RELATIONSHIP MODEL</w:t>
       </w:r>
       <w:bookmarkEnd w:id="24"/>
@@ -8278,7 +8359,6 @@
           </w:tcPr>
           <w:p>
             <w:r>
-              <w:lastRenderedPageBreak/>
               <w:t>Books</w:t>
             </w:r>
           </w:p>
@@ -8517,6 +8597,7 @@
     </w:p>
     <w:p>
       <w:r>
+        <w:lastRenderedPageBreak/>
         <w:t>AdminControlsAccount1 : 1</w:t>
       </w:r>
     </w:p>
@@ -8531,7 +8612,6 @@
           <w:noProof/>
           <w:lang w:bidi="ar-SA"/>
         </w:rPr>
-        <w:lastRenderedPageBreak/>
         <w:drawing>
           <wp:inline distT="0" distB="0" distL="0" distR="0">
             <wp:extent cx="5943600" cy="7358124"/>
@@ -8548,10 +8628,10 @@
                     <pic:cNvPicPr/>
                   </pic:nvPicPr>
                   <pic:blipFill>
-                    <a:blip r:embed="rId21" cstate="print">
+                    <a:blip r:embed="rId23" cstate="print">
                       <a:extLst>
                         <a:ext uri="{28A0092B-C50C-407E-A947-70E740481C1C}">
-                          <a14:useLocalDpi xmlns="" xmlns:wpc="http://schemas.microsoft.com/office/word/2010/wordprocessingCanvas" xmlns:mc="http://schemas.openxmlformats.org/markup-compatibility/2006" xmlns:o="urn:schemas-microsoft-com:office:office" xmlns:v="urn:schemas-microsoft-com:vml" xmlns:wp14="http://schemas.microsoft.com/office/word/2010/wordprocessingDrawing" xmlns:w10="urn:schemas-microsoft-com:office:word" xmlns:w="http://schemas.openxmlformats.org/wordprocessingml/2006/main" xmlns:w14="http://schemas.microsoft.com/office/word/2010/wordml" xmlns:wpg="http://schemas.microsoft.com/office/word/2010/wordprocessingGroup" xmlns:wpi="http://schemas.microsoft.com/office/word/2010/wordprocessingInk" xmlns:wps="http://schemas.microsoft.com/office/word/2010/wordprocessingShape" xmlns:a14="http://schemas.microsoft.com/office/drawing/2010/main" val="0"/>
+                          <a14:useLocalDpi xmlns:a14="http://schemas.microsoft.com/office/drawing/2010/main" xmlns:wps="http://schemas.microsoft.com/office/word/2010/wordprocessingShape" xmlns:wpi="http://schemas.microsoft.com/office/word/2010/wordprocessingInk" xmlns:wpg="http://schemas.microsoft.com/office/word/2010/wordprocessingGroup" xmlns:w14="http://schemas.microsoft.com/office/word/2010/wordml" xmlns:w="http://schemas.openxmlformats.org/wordprocessingml/2006/main" xmlns:w10="urn:schemas-microsoft-com:office:word" xmlns:wp14="http://schemas.microsoft.com/office/word/2010/wordprocessingDrawing" xmlns:v="urn:schemas-microsoft-com:vml" xmlns:o="urn:schemas-microsoft-com:office:office" xmlns:mc="http://schemas.openxmlformats.org/markup-compatibility/2006" xmlns:wpc="http://schemas.microsoft.com/office/word/2010/wordprocessingCanvas" xmlns="" val="0"/>
                         </a:ext>
                       </a:extLst>
                     </a:blip>
@@ -8581,6 +8661,7 @@
       </w:pPr>
       <w:bookmarkStart w:id="25" w:name="_Toc346626339"/>
       <w:r>
+        <w:lastRenderedPageBreak/>
         <w:t>CLASS DIAGRAM / CRC MODEL /COLLABORATION DIAGRAM / USE-CASE DIAGRAM / ACTIVITY DIAGRAM</w:t>
       </w:r>
       <w:bookmarkEnd w:id="25"/>
@@ -8594,7 +8675,6 @@
           <w:noProof/>
           <w:lang w:bidi="ar-SA"/>
         </w:rPr>
-        <w:lastRenderedPageBreak/>
         <w:drawing>
           <wp:inline distT="0" distB="0" distL="0" distR="0">
             <wp:extent cx="5943600" cy="5911850"/>
@@ -8611,10 +8691,10 @@
                     <pic:cNvPicPr/>
                   </pic:nvPicPr>
                   <pic:blipFill>
-                    <a:blip r:embed="rId22">
+                    <a:blip r:embed="rId24">
                       <a:extLst>
                         <a:ext uri="{28A0092B-C50C-407E-A947-70E740481C1C}">
-                          <a14:useLocalDpi xmlns="" xmlns:wpc="http://schemas.microsoft.com/office/word/2010/wordprocessingCanvas" xmlns:mc="http://schemas.openxmlformats.org/markup-compatibility/2006" xmlns:o="urn:schemas-microsoft-com:office:office" xmlns:v="urn:schemas-microsoft-com:vml" xmlns:wp14="http://schemas.microsoft.com/office/word/2010/wordprocessingDrawing" xmlns:w10="urn:schemas-microsoft-com:office:word" xmlns:w="http://schemas.openxmlformats.org/wordprocessingml/2006/main" xmlns:w14="http://schemas.microsoft.com/office/word/2010/wordml" xmlns:wpg="http://schemas.microsoft.com/office/word/2010/wordprocessingGroup" xmlns:wpi="http://schemas.microsoft.com/office/word/2010/wordprocessingInk" xmlns:wps="http://schemas.microsoft.com/office/word/2010/wordprocessingShape" xmlns:a14="http://schemas.microsoft.com/office/drawing/2010/main" val="0"/>
+                          <a14:useLocalDpi xmlns:a14="http://schemas.microsoft.com/office/drawing/2010/main" xmlns:wps="http://schemas.microsoft.com/office/word/2010/wordprocessingShape" xmlns:wpi="http://schemas.microsoft.com/office/word/2010/wordprocessingInk" xmlns:wpg="http://schemas.microsoft.com/office/word/2010/wordprocessingGroup" xmlns:w14="http://schemas.microsoft.com/office/word/2010/wordml" xmlns:w="http://schemas.openxmlformats.org/wordprocessingml/2006/main" xmlns:w10="urn:schemas-microsoft-com:office:word" xmlns:wp14="http://schemas.microsoft.com/office/word/2010/wordprocessingDrawing" xmlns:v="urn:schemas-microsoft-com:vml" xmlns:o="urn:schemas-microsoft-com:office:office" xmlns:mc="http://schemas.openxmlformats.org/markup-compatibility/2006" xmlns:wpc="http://schemas.microsoft.com/office/word/2010/wordprocessingCanvas" xmlns="" val="0"/>
                         </a:ext>
                       </a:extLst>
                     </a:blip>
@@ -8682,10 +8762,10 @@
                     <pic:cNvPicPr/>
                   </pic:nvPicPr>
                   <pic:blipFill>
-                    <a:blip r:embed="rId23">
+                    <a:blip r:embed="rId25">
                       <a:extLst>
                         <a:ext uri="{28A0092B-C50C-407E-A947-70E740481C1C}">
-                          <a14:useLocalDpi xmlns="" xmlns:wpc="http://schemas.microsoft.com/office/word/2010/wordprocessingCanvas" xmlns:mc="http://schemas.openxmlformats.org/markup-compatibility/2006" xmlns:o="urn:schemas-microsoft-com:office:office" xmlns:v="urn:schemas-microsoft-com:vml" xmlns:wp14="http://schemas.microsoft.com/office/word/2010/wordprocessingDrawing" xmlns:w10="urn:schemas-microsoft-com:office:word" xmlns:w="http://schemas.openxmlformats.org/wordprocessingml/2006/main" xmlns:w14="http://schemas.microsoft.com/office/word/2010/wordml" xmlns:wpg="http://schemas.microsoft.com/office/word/2010/wordprocessingGroup" xmlns:wpi="http://schemas.microsoft.com/office/word/2010/wordprocessingInk" xmlns:wps="http://schemas.microsoft.com/office/word/2010/wordprocessingShape" xmlns:a14="http://schemas.microsoft.com/office/drawing/2010/main" val="0"/>
+                          <a14:useLocalDpi xmlns:a14="http://schemas.microsoft.com/office/drawing/2010/main" xmlns:wps="http://schemas.microsoft.com/office/word/2010/wordprocessingShape" xmlns:wpi="http://schemas.microsoft.com/office/word/2010/wordprocessingInk" xmlns:wpg="http://schemas.microsoft.com/office/word/2010/wordprocessingGroup" xmlns:w14="http://schemas.microsoft.com/office/word/2010/wordml" xmlns:w="http://schemas.openxmlformats.org/wordprocessingml/2006/main" xmlns:w10="urn:schemas-microsoft-com:office:word" xmlns:wp14="http://schemas.microsoft.com/office/word/2010/wordprocessingDrawing" xmlns:v="urn:schemas-microsoft-com:vml" xmlns:o="urn:schemas-microsoft-com:office:office" xmlns:mc="http://schemas.openxmlformats.org/markup-compatibility/2006" xmlns:wpc="http://schemas.microsoft.com/office/word/2010/wordprocessingCanvas" xmlns="" val="0"/>
                         </a:ext>
                       </a:extLst>
                     </a:blip>
@@ -8971,10 +9051,10 @@
                     <pic:cNvPicPr/>
                   </pic:nvPicPr>
                   <pic:blipFill>
-                    <a:blip r:embed="rId24">
+                    <a:blip r:embed="rId26">
                       <a:extLst>
                         <a:ext uri="{28A0092B-C50C-407E-A947-70E740481C1C}">
-                          <a14:useLocalDpi xmlns="" xmlns:wpc="http://schemas.microsoft.com/office/word/2010/wordprocessingCanvas" xmlns:mc="http://schemas.openxmlformats.org/markup-compatibility/2006" xmlns:o="urn:schemas-microsoft-com:office:office" xmlns:v="urn:schemas-microsoft-com:vml" xmlns:wp14="http://schemas.microsoft.com/office/word/2010/wordprocessingDrawing" xmlns:w10="urn:schemas-microsoft-com:office:word" xmlns:w="http://schemas.openxmlformats.org/wordprocessingml/2006/main" xmlns:w14="http://schemas.microsoft.com/office/word/2010/wordml" xmlns:wpg="http://schemas.microsoft.com/office/word/2010/wordprocessingGroup" xmlns:wpi="http://schemas.microsoft.com/office/word/2010/wordprocessingInk" xmlns:wps="http://schemas.microsoft.com/office/word/2010/wordprocessingShape" xmlns:a14="http://schemas.microsoft.com/office/drawing/2010/main" val="0"/>
+                          <a14:useLocalDpi xmlns:a14="http://schemas.microsoft.com/office/drawing/2010/main" xmlns:wps="http://schemas.microsoft.com/office/word/2010/wordprocessingShape" xmlns:wpi="http://schemas.microsoft.com/office/word/2010/wordprocessingInk" xmlns:wpg="http://schemas.microsoft.com/office/word/2010/wordprocessingGroup" xmlns:w14="http://schemas.microsoft.com/office/word/2010/wordml" xmlns:w="http://schemas.openxmlformats.org/wordprocessingml/2006/main" xmlns:w10="urn:schemas-microsoft-com:office:word" xmlns:wp14="http://schemas.microsoft.com/office/word/2010/wordprocessingDrawing" xmlns:v="urn:schemas-microsoft-com:vml" xmlns:o="urn:schemas-microsoft-com:office:office" xmlns:mc="http://schemas.openxmlformats.org/markup-compatibility/2006" xmlns:wpc="http://schemas.microsoft.com/office/word/2010/wordprocessingCanvas" xmlns="" val="0"/>
                         </a:ext>
                       </a:extLst>
                     </a:blip>
@@ -10953,10 +11033,10 @@
                     <pic:cNvPicPr/>
                   </pic:nvPicPr>
                   <pic:blipFill>
-                    <a:blip r:embed="rId25">
+                    <a:blip r:embed="rId27">
                       <a:extLst>
                         <a:ext uri="{28A0092B-C50C-407E-A947-70E740481C1C}">
-                          <a14:useLocalDpi xmlns="" xmlns:wpc="http://schemas.microsoft.com/office/word/2010/wordprocessingCanvas" xmlns:mc="http://schemas.openxmlformats.org/markup-compatibility/2006" xmlns:o="urn:schemas-microsoft-com:office:office" xmlns:v="urn:schemas-microsoft-com:vml" xmlns:wp14="http://schemas.microsoft.com/office/word/2010/wordprocessingDrawing" xmlns:w10="urn:schemas-microsoft-com:office:word" xmlns:w="http://schemas.openxmlformats.org/wordprocessingml/2006/main" xmlns:w14="http://schemas.microsoft.com/office/word/2010/wordml" xmlns:wpg="http://schemas.microsoft.com/office/word/2010/wordprocessingGroup" xmlns:wpi="http://schemas.microsoft.com/office/word/2010/wordprocessingInk" xmlns:wps="http://schemas.microsoft.com/office/word/2010/wordprocessingShape" xmlns:a14="http://schemas.microsoft.com/office/drawing/2010/main" val="0"/>
+                          <a14:useLocalDpi xmlns:a14="http://schemas.microsoft.com/office/drawing/2010/main" xmlns:wps="http://schemas.microsoft.com/office/word/2010/wordprocessingShape" xmlns:wpi="http://schemas.microsoft.com/office/word/2010/wordprocessingInk" xmlns:wpg="http://schemas.microsoft.com/office/word/2010/wordprocessingGroup" xmlns:w14="http://schemas.microsoft.com/office/word/2010/wordml" xmlns:w="http://schemas.openxmlformats.org/wordprocessingml/2006/main" xmlns:w10="urn:schemas-microsoft-com:office:word" xmlns:wp14="http://schemas.microsoft.com/office/word/2010/wordprocessingDrawing" xmlns:v="urn:schemas-microsoft-com:vml" xmlns:o="urn:schemas-microsoft-com:office:office" xmlns:mc="http://schemas.openxmlformats.org/markup-compatibility/2006" xmlns:wpc="http://schemas.microsoft.com/office/word/2010/wordprocessingCanvas" xmlns="" val="0"/>
                         </a:ext>
                       </a:extLst>
                     </a:blip>
@@ -11186,7 +11266,7 @@
           <w:rFonts w:ascii="Arial" w:eastAsia="Arial" w:hAnsi="Arial" w:cs="Arial"/>
         </w:rPr>
       </w:pPr>
-      <w:hyperlink r:id="rId26" w:history="1">
+      <w:hyperlink r:id="rId28" w:history="1">
         <w:r>
           <w:rPr>
             <w:rStyle w:val="Hyperlink"/>
@@ -11208,7 +11288,7 @@
           <w:rFonts w:ascii="Arial" w:eastAsia="Arial" w:hAnsi="Arial" w:cs="Arial"/>
         </w:rPr>
       </w:pPr>
-      <w:hyperlink r:id="rId27" w:history="1">
+      <w:hyperlink r:id="rId29" w:history="1">
         <w:r>
           <w:rPr>
             <w:rStyle w:val="Hyperlink"/>
@@ -11230,7 +11310,7 @@
           <w:rFonts w:ascii="Arial" w:eastAsia="Arial" w:hAnsi="Arial" w:cs="Arial"/>
         </w:rPr>
       </w:pPr>
-      <w:hyperlink r:id="rId28" w:history="1">
+      <w:hyperlink r:id="rId30" w:history="1">
         <w:r>
           <w:rPr>
             <w:rStyle w:val="Hyperlink"/>
@@ -11252,7 +11332,7 @@
           <w:rFonts w:ascii="Arial" w:eastAsia="Arial" w:hAnsi="Arial" w:cs="Arial"/>
         </w:rPr>
       </w:pPr>
-      <w:hyperlink r:id="rId29" w:history="1">
+      <w:hyperlink r:id="rId31" w:history="1">
         <w:r>
           <w:rPr>
             <w:rStyle w:val="Hyperlink"/>
@@ -11274,7 +11354,7 @@
           <w:rFonts w:ascii="Arial" w:eastAsia="Arial" w:hAnsi="Arial" w:cs="Arial"/>
         </w:rPr>
       </w:pPr>
-      <w:hyperlink r:id="rId30" w:history="1">
+      <w:hyperlink r:id="rId32" w:history="1">
         <w:r>
           <w:rPr>
             <w:rStyle w:val="Hyperlink"/>
@@ -11296,7 +11376,7 @@
           <w:rFonts w:ascii="Arial" w:eastAsia="Arial" w:hAnsi="Arial" w:cs="Arial"/>
         </w:rPr>
       </w:pPr>
-      <w:hyperlink r:id="rId31" w:history="1">
+      <w:hyperlink r:id="rId33" w:history="1">
         <w:r>
           <w:rPr>
             <w:rStyle w:val="Hyperlink"/>
@@ -11318,7 +11398,7 @@
           <w:rFonts w:ascii="Arial" w:eastAsia="Arial" w:hAnsi="Arial" w:cs="Arial"/>
         </w:rPr>
       </w:pPr>
-      <w:hyperlink r:id="rId32" w:history="1">
+      <w:hyperlink r:id="rId34" w:history="1">
         <w:r>
           <w:rPr>
             <w:rStyle w:val="Hyperlink"/>
@@ -11340,7 +11420,7 @@
           <w:rFonts w:ascii="Arial" w:hAnsi="Arial" w:cs="Arial"/>
         </w:rPr>
       </w:pPr>
-      <w:hyperlink r:id="rId33" w:history="1">
+      <w:hyperlink r:id="rId35" w:history="1">
         <w:r>
           <w:rPr>
             <w:rStyle w:val="Hyperlink"/>
@@ -13794,196 +13874,6 @@
 </w:styles>
 </file>
 
-<file path=word/stylesWithEffects.xml><?xml version="1.0" encoding="utf-8"?>
-<w:styles xmlns:wpc="http://schemas.microsoft.com/office/word/2010/wordprocessingCanvas" xmlns:mc="http://schemas.openxmlformats.org/markup-compatibility/2006" xmlns:o="urn:schemas-microsoft-com:office:office" xmlns:r="http://schemas.openxmlformats.org/officeDocument/2006/relationships" xmlns:m="http://schemas.openxmlformats.org/officeDocument/2006/math" xmlns:v="urn:schemas-microsoft-com:vml" xmlns:wp14="http://schemas.microsoft.com/office/word/2010/wordprocessingDrawing" xmlns:wp="http://schemas.openxmlformats.org/drawingml/2006/wordprocessingDrawing" xmlns:w10="urn:schemas-microsoft-com:office:word" xmlns:w="http://schemas.openxmlformats.org/wordprocessingml/2006/main" xmlns:w14="http://schemas.microsoft.com/office/word/2010/wordml" xmlns:wpg="http://schemas.microsoft.com/office/word/2010/wordprocessingGroup" xmlns:wpi="http://schemas.microsoft.com/office/word/2010/wordprocessingInk" xmlns:wne="http://schemas.microsoft.com/office/word/2006/wordml" xmlns:wps="http://schemas.microsoft.com/office/word/2010/wordprocessingShape" mc:Ignorable="w14 wp14">
-  <w:docDefaults>
-    <w:rPrDefault>
-      <w:rPr>
-        <w:rFonts w:asciiTheme="minorHAnsi" w:eastAsiaTheme="minorEastAsia" w:hAnsiTheme="minorHAnsi" w:cstheme="minorBidi"/>
-        <w:sz w:val="22"/>
-        <w:szCs w:val="22"/>
-        <w:lang w:val="en-US" w:eastAsia="en-US" w:bidi="ar-SA"/>
-      </w:rPr>
-    </w:rPrDefault>
-    <w:pPrDefault>
-      <w:pPr>
-        <w:spacing w:after="200" w:line="276" w:lineRule="auto"/>
-      </w:pPr>
-    </w:pPrDefault>
-  </w:docDefaults>
-  <w:latentStyles w:defLockedState="0" w:defUIPriority="99" w:defSemiHidden="1" w:defUnhideWhenUsed="1" w:defQFormat="0" w:count="267">
-    <w:lsdException w:name="Normal" w:semiHidden="0" w:uiPriority="0" w:unhideWhenUsed="0" w:qFormat="1"/>
-    <w:lsdException w:name="heading 1" w:semiHidden="0" w:uiPriority="9" w:unhideWhenUsed="0" w:qFormat="1"/>
-    <w:lsdException w:name="heading 2" w:uiPriority="9" w:qFormat="1"/>
-    <w:lsdException w:name="heading 3" w:uiPriority="9" w:qFormat="1"/>
-    <w:lsdException w:name="heading 4" w:uiPriority="9" w:qFormat="1"/>
-    <w:lsdException w:name="heading 5" w:uiPriority="9" w:qFormat="1"/>
-    <w:lsdException w:name="heading 6" w:uiPriority="9" w:qFormat="1"/>
-    <w:lsdException w:name="heading 7" w:uiPriority="9" w:qFormat="1"/>
-    <w:lsdException w:name="heading 8" w:uiPriority="9" w:qFormat="1"/>
-    <w:lsdException w:name="heading 9" w:uiPriority="9" w:qFormat="1"/>
-    <w:lsdException w:name="toc 1" w:uiPriority="39"/>
-    <w:lsdException w:name="toc 2" w:uiPriority="39"/>
-    <w:lsdException w:name="toc 3" w:uiPriority="39"/>
-    <w:lsdException w:name="toc 4" w:uiPriority="39"/>
-    <w:lsdException w:name="toc 5" w:uiPriority="39"/>
-    <w:lsdException w:name="toc 6" w:uiPriority="39"/>
-    <w:lsdException w:name="toc 7" w:uiPriority="39"/>
-    <w:lsdException w:name="toc 8" w:uiPriority="39"/>
-    <w:lsdException w:name="toc 9" w:uiPriority="39"/>
-    <w:lsdException w:name="caption" w:uiPriority="35" w:qFormat="1"/>
-    <w:lsdException w:name="Title" w:semiHidden="0" w:uiPriority="10" w:unhideWhenUsed="0" w:qFormat="1"/>
-    <w:lsdException w:name="Default Paragraph Font" w:uiPriority="1"/>
-    <w:lsdException w:name="Subtitle" w:semiHidden="0" w:uiPriority="11" w:unhideWhenUsed="0" w:qFormat="1"/>
-    <w:lsdException w:name="Strong" w:semiHidden="0" w:uiPriority="22" w:unhideWhenUsed="0" w:qFormat="1"/>
-    <w:lsdException w:name="Emphasis" w:semiHidden="0" w:uiPriority="20" w:unhideWhenUsed="0" w:qFormat="1"/>
-    <w:lsdException w:name="Table Grid" w:semiHidden="0" w:uiPriority="59" w:unhideWhenUsed="0"/>
-    <w:lsdException w:name="Placeholder Text" w:unhideWhenUsed="0"/>
-    <w:lsdException w:name="No Spacing" w:semiHidden="0" w:uiPriority="1" w:unhideWhenUsed="0" w:qFormat="1"/>
-    <w:lsdException w:name="Light Shading" w:semiHidden="0" w:uiPriority="60" w:unhideWhenUsed="0"/>
-    <w:lsdException w:name="Light List" w:semiHidden="0" w:uiPriority="61" w:unhideWhenUsed="0"/>
-    <w:lsdException w:name="Light Grid" w:semiHidden="0" w:uiPriority="62" w:unhideWhenUsed="0"/>
-    <w:lsdException w:name="Medium Shading 1" w:semiHidden="0" w:uiPriority="63" w:unhideWhenUsed="0"/>
-    <w:lsdException w:name="Medium Shading 2" w:semiHidden="0" w:uiPriority="64" w:unhideWhenUsed="0"/>
-    <w:lsdException w:name="Medium List 1" w:semiHidden="0" w:uiPriority="65" w:unhideWhenUsed="0"/>
-    <w:lsdException w:name="Medium List 2" w:semiHidden="0" w:uiPriority="66" w:unhideWhenUsed="0"/>
-    <w:lsdException w:name="Medium Grid 1" w:semiHidden="0" w:uiPriority="67" w:unhideWhenUsed="0"/>
-    <w:lsdException w:name="Medium Grid 2" w:semiHidden="0" w:uiPriority="68" w:unhideWhenUsed="0"/>
-    <w:lsdException w:name="Medium Grid 3" w:semiHidden="0" w:uiPriority="69" w:unhideWhenUsed="0"/>
-    <w:lsdException w:name="Dark List" w:semiHidden="0" w:uiPriority="70" w:unhideWhenUsed="0"/>
-    <w:lsdException w:name="Colorful Shading" w:semiHidden="0" w:uiPriority="71" w:unhideWhenUsed="0"/>
-    <w:lsdException w:name="Colorful List" w:semiHidden="0" w:uiPriority="72" w:unhideWhenUsed="0"/>
-    <w:lsdException w:name="Colorful Grid" w:semiHidden="0" w:uiPriority="73" w:unhideWhenUsed="0"/>
-    <w:lsdException w:name="Light Shading Accent 1" w:semiHidden="0" w:uiPriority="60" w:unhideWhenUsed="0"/>
-    <w:lsdException w:name="Light List Accent 1" w:semiHidden="0" w:uiPriority="61" w:unhideWhenUsed="0"/>
-    <w:lsdException w:name="Light Grid Accent 1" w:semiHidden="0" w:uiPriority="62" w:unhideWhenUsed="0"/>
-    <w:lsdException w:name="Medium Shading 1 Accent 1" w:semiHidden="0" w:uiPriority="63" w:unhideWhenUsed="0"/>
-    <w:lsdException w:name="Medium Shading 2 Accent 1" w:semiHidden="0" w:uiPriority="64" w:unhideWhenUsed="0"/>
-    <w:lsdException w:name="Medium List 1 Accent 1" w:semiHidden="0" w:uiPriority="65" w:unhideWhenUsed="0"/>
-    <w:lsdException w:name="Revision" w:unhideWhenUsed="0"/>
-    <w:lsdException w:name="List Paragraph" w:semiHidden="0" w:uiPriority="34" w:unhideWhenUsed="0" w:qFormat="1"/>
-    <w:lsdException w:name="Quote" w:semiHidden="0" w:uiPriority="29" w:unhideWhenUsed="0" w:qFormat="1"/>
-    <w:lsdException w:name="Intense Quote" w:semiHidden="0" w:uiPriority="30" w:unhideWhenUsed="0" w:qFormat="1"/>
-    <w:lsdException w:name="Medium List 2 Accent 1" w:semiHidden="0" w:uiPriority="66" w:unhideWhenUsed="0"/>
-    <w:lsdException w:name="Medium Grid 1 Accent 1" w:semiHidden="0" w:uiPriority="67" w:unhideWhenUsed="0"/>
-    <w:lsdException w:name="Medium Grid 2 Accent 1" w:semiHidden="0" w:uiPriority="68" w:unhideWhenUsed="0"/>
-    <w:lsdException w:name="Medium Grid 3 Accent 1" w:semiHidden="0" w:uiPriority="69" w:unhideWhenUsed="0"/>
-    <w:lsdException w:name="Dark List Accent 1" w:semiHidden="0" w:uiPriority="70" w:unhideWhenUsed="0"/>
-    <w:lsdException w:name="Colorful Shading Accent 1" w:semiHidden="0" w:uiPriority="71" w:unhideWhenUsed="0"/>
-    <w:lsdException w:name="Colorful List Accent 1" w:semiHidden="0" w:uiPriority="72" w:unhideWhenUsed="0"/>
-    <w:lsdException w:name="Colorful Grid Accent 1" w:semiHidden="0" w:uiPriority="73" w:unhideWhenUsed="0"/>
-    <w:lsdException w:name="Light Shading Accent 2" w:semiHidden="0" w:uiPriority="60" w:unhideWhenUsed="0"/>
-    <w:lsdException w:name="Light List Accent 2" w:semiHidden="0" w:uiPriority="61" w:unhideWhenUsed="0"/>
-    <w:lsdException w:name="Light Grid Accent 2" w:semiHidden="0" w:uiPriority="62" w:unhideWhenUsed="0"/>
-    <w:lsdException w:name="Medium Shading 1 Accent 2" w:semiHidden="0" w:uiPriority="63" w:unhideWhenUsed="0"/>
-    <w:lsdException w:name="Medium Shading 2 Accent 2" w:semiHidden="0" w:uiPriority="64" w:unhideWhenUsed="0"/>
-    <w:lsdException w:name="Medium List 1 Accent 2" w:semiHidden="0" w:uiPriority="65" w:unhideWhenUsed="0"/>
-    <w:lsdException w:name="Medium List 2 Accent 2" w:semiHidden="0" w:uiPriority="66" w:unhideWhenUsed="0"/>
-    <w:lsdException w:name="Medium Grid 1 Accent 2" w:semiHidden="0" w:uiPriority="67" w:unhideWhenUsed="0"/>
-    <w:lsdException w:name="Medium Grid 2 Accent 2" w:semiHidden="0" w:uiPriority="68" w:unhideWhenUsed="0"/>
-    <w:lsdException w:name="Medium Grid 3 Accent 2" w:semiHidden="0" w:uiPriority="69" w:unhideWhenUsed="0"/>
-    <w:lsdException w:name="Dark List Accent 2" w:semiHidden="0" w:uiPriority="70" w:unhideWhenUsed="0"/>
-    <w:lsdException w:name="Colorful Shading Accent 2" w:semiHidden="0" w:uiPriority="71" w:unhideWhenUsed="0"/>
-    <w:lsdException w:name="Colorful List Accent 2" w:semiHidden="0" w:uiPriority="72" w:unhideWhenUsed="0"/>
-    <w:lsdException w:name="Colorful Grid Accent 2" w:semiHidden="0" w:uiPriority="73" w:unhideWhenUsed="0"/>
-    <w:lsdException w:name="Light Shading Accent 3" w:semiHidden="0" w:uiPriority="60" w:unhideWhenUsed="0"/>
-    <w:lsdException w:name="Light List Accent 3" w:semiHidden="0" w:uiPriority="61" w:unhideWhenUsed="0"/>
-    <w:lsdException w:name="Light Grid Accent 3" w:semiHidden="0" w:uiPriority="62" w:unhideWhenUsed="0"/>
-    <w:lsdException w:name="Medium Shading 1 Accent 3" w:semiHidden="0" w:uiPriority="63" w:unhideWhenUsed="0"/>
-    <w:lsdException w:name="Medium Shading 2 Accent 3" w:semiHidden="0" w:uiPriority="64" w:unhideWhenUsed="0"/>
-    <w:lsdException w:name="Medium List 1 Accent 3" w:semiHidden="0" w:uiPriority="65" w:unhideWhenUsed="0"/>
-    <w:lsdException w:name="Medium List 2 Accent 3" w:semiHidden="0" w:uiPriority="66" w:unhideWhenUsed="0"/>
-    <w:lsdException w:name="Medium Grid 1 Accent 3" w:semiHidden="0" w:uiPriority="67" w:unhideWhenUsed="0"/>
-    <w:lsdException w:name="Medium Grid 2 Accent 3" w:semiHidden="0" w:uiPriority="68" w:unhideWhenUsed="0"/>
-    <w:lsdException w:name="Medium Grid 3 Accent 3" w:semiHidden="0" w:uiPriority="69" w:unhideWhenUsed="0"/>
-    <w:lsdException w:name="Dark List Accent 3" w:semiHidden="0" w:uiPriority="70" w:unhideWhenUsed="0"/>
-    <w:lsdException w:name="Colorful Shading Accent 3" w:semiHidden="0" w:uiPriority="71" w:unhideWhenUsed="0"/>
-    <w:lsdException w:name="Colorful List Accent 3" w:semiHidden="0" w:uiPriority="72" w:unhideWhenUsed="0"/>
-    <w:lsdException w:name="Colorful Grid Accent 3" w:semiHidden="0" w:uiPriority="73" w:unhideWhenUsed="0"/>
-    <w:lsdException w:name="Light Shading Accent 4" w:semiHidden="0" w:uiPriority="60" w:unhideWhenUsed="0"/>
-    <w:lsdException w:name="Light List Accent 4" w:semiHidden="0" w:uiPriority="61" w:unhideWhenUsed="0"/>
-    <w:lsdException w:name="Light Grid Accent 4" w:semiHidden="0" w:uiPriority="62" w:unhideWhenUsed="0"/>
-    <w:lsdException w:name="Medium Shading 1 Accent 4" w:semiHidden="0" w:uiPriority="63" w:unhideWhenUsed="0"/>
-    <w:lsdException w:name="Medium Shading 2 Accent 4" w:semiHidden="0" w:uiPriority="64" w:unhideWhenUsed="0"/>
-    <w:lsdException w:name="Medium List 1 Accent 4" w:semiHidden="0" w:uiPriority="65" w:unhideWhenUsed="0"/>
-    <w:lsdException w:name="Medium List 2 Accent 4" w:semiHidden="0" w:uiPriority="66" w:unhideWhenUsed="0"/>
-    <w:lsdException w:name="Medium Grid 1 Accent 4" w:semiHidden="0" w:uiPriority="67" w:unhideWhenUsed="0"/>
-    <w:lsdException w:name="Medium Grid 2 Accent 4" w:semiHidden="0" w:uiPriority="68" w:unhideWhenUsed="0"/>
-    <w:lsdException w:name="Medium Grid 3 Accent 4" w:semiHidden="0" w:uiPriority="69" w:unhideWhenUsed="0"/>
-    <w:lsdException w:name="Dark List Accent 4" w:semiHidden="0" w:uiPriority="70" w:unhideWhenUsed="0"/>
-    <w:lsdException w:name="Colorful Shading Accent 4" w:semiHidden="0" w:uiPriority="71" w:unhideWhenUsed="0"/>
-    <w:lsdException w:name="Colorful List Accent 4" w:semiHidden="0" w:uiPriority="72" w:unhideWhenUsed="0"/>
-    <w:lsdException w:name="Colorful Grid Accent 4" w:semiHidden="0" w:uiPriority="73" w:unhideWhenUsed="0"/>
-    <w:lsdException w:name="Light Shading Accent 5" w:semiHidden="0" w:uiPriority="60" w:unhideWhenUsed="0"/>
-    <w:lsdException w:name="Light List Accent 5" w:semiHidden="0" w:uiPriority="61" w:unhideWhenUsed="0"/>
-    <w:lsdException w:name="Light Grid Accent 5" w:semiHidden="0" w:uiPriority="62" w:unhideWhenUsed="0"/>
-    <w:lsdException w:name="Medium Shading 1 Accent 5" w:semiHidden="0" w:uiPriority="63" w:unhideWhenUsed="0"/>
-    <w:lsdException w:name="Medium Shading 2 Accent 5" w:semiHidden="0" w:uiPriority="64" w:unhideWhenUsed="0"/>
-    <w:lsdException w:name="Medium List 1 Accent 5" w:semiHidden="0" w:uiPriority="65" w:unhideWhenUsed="0"/>
-    <w:lsdException w:name="Medium List 2 Accent 5" w:semiHidden="0" w:uiPriority="66" w:unhideWhenUsed="0"/>
-    <w:lsdException w:name="Medium Grid 1 Accent 5" w:semiHidden="0" w:uiPriority="67" w:unhideWhenUsed="0"/>
-    <w:lsdException w:name="Medium Grid 2 Accent 5" w:semiHidden="0" w:uiPriority="68" w:unhideWhenUsed="0"/>
-    <w:lsdException w:name="Medium Grid 3 Accent 5" w:semiHidden="0" w:uiPriority="69" w:unhideWhenUsed="0"/>
-    <w:lsdException w:name="Dark List Accent 5" w:semiHidden="0" w:uiPriority="70" w:unhideWhenUsed="0"/>
-    <w:lsdException w:name="Colorful Shading Accent 5" w:semiHidden="0" w:uiPriority="71" w:unhideWhenUsed="0"/>
-    <w:lsdException w:name="Colorful List Accent 5" w:semiHidden="0" w:uiPriority="72" w:unhideWhenUsed="0"/>
-    <w:lsdException w:name="Colorful Grid Accent 5" w:semiHidden="0" w:uiPriority="73" w:unhideWhenUsed="0"/>
-    <w:lsdException w:name="Light Shading Accent 6" w:semiHidden="0" w:uiPriority="60" w:unhideWhenUsed="0"/>
-    <w:lsdException w:name="Light List Accent 6" w:semiHidden="0" w:uiPriority="61" w:unhideWhenUsed="0"/>
-    <w:lsdException w:name="Light Grid Accent 6" w:semiHidden="0" w:uiPriority="62" w:unhideWhenUsed="0"/>
-    <w:lsdException w:name="Medium Shading 1 Accent 6" w:semiHidden="0" w:uiPriority="63" w:unhideWhenUsed="0"/>
-    <w:lsdException w:name="Medium Shading 2 Accent 6" w:semiHidden="0" w:uiPriority="64" w:unhideWhenUsed="0"/>
-    <w:lsdException w:name="Medium List 1 Accent 6" w:semiHidden="0" w:uiPriority="65" w:unhideWhenUsed="0"/>
-    <w:lsdException w:name="Medium List 2 Accent 6" w:semiHidden="0" w:uiPriority="66" w:unhideWhenUsed="0"/>
-    <w:lsdException w:name="Medium Grid 1 Accent 6" w:semiHidden="0" w:uiPriority="67" w:unhideWhenUsed="0"/>
-    <w:lsdException w:name="Medium Grid 2 Accent 6" w:semiHidden="0" w:uiPriority="68" w:unhideWhenUsed="0"/>
-    <w:lsdException w:name="Medium Grid 3 Accent 6" w:semiHidden="0" w:uiPriority="69" w:unhideWhenUsed="0"/>
-    <w:lsdException w:name="Dark List Accent 6" w:semiHidden="0" w:uiPriority="70" w:unhideWhenUsed="0"/>
-    <w:lsdException w:name="Colorful Shading Accent 6" w:semiHidden="0" w:uiPriority="71" w:unhideWhenUsed="0"/>
-    <w:lsdException w:name="Colorful List Accent 6" w:semiHidden="0" w:uiPriority="72" w:unhideWhenUsed="0"/>
-    <w:lsdException w:name="Colorful Grid Accent 6" w:semiHidden="0" w:uiPriority="73" w:unhideWhenUsed="0"/>
-    <w:lsdException w:name="Subtle Emphasis" w:semiHidden="0" w:uiPriority="19" w:unhideWhenUsed="0" w:qFormat="1"/>
-    <w:lsdException w:name="Intense Emphasis" w:semiHidden="0" w:uiPriority="21" w:unhideWhenUsed="0" w:qFormat="1"/>
-    <w:lsdException w:name="Subtle Reference" w:semiHidden="0" w:uiPriority="31" w:unhideWhenUsed="0" w:qFormat="1"/>
-    <w:lsdException w:name="Intense Reference" w:semiHidden="0" w:uiPriority="32" w:unhideWhenUsed="0" w:qFormat="1"/>
-    <w:lsdException w:name="Book Title" w:semiHidden="0" w:uiPriority="33" w:unhideWhenUsed="0" w:qFormat="1"/>
-    <w:lsdException w:name="Bibliography" w:uiPriority="37"/>
-    <w:lsdException w:name="TOC Heading" w:uiPriority="39" w:qFormat="1"/>
-  </w:latentStyles>
-  <w:style w:type="paragraph" w:default="1" w:styleId="Normal">
-    <w:name w:val="Normal"/>
-    <w:qFormat/>
-  </w:style>
-  <w:style w:type="character" w:default="1" w:styleId="DefaultParagraphFont">
-    <w:name w:val="Default Paragraph Font"/>
-    <w:uiPriority w:val="1"/>
-    <w:semiHidden/>
-    <w:unhideWhenUsed/>
-  </w:style>
-  <w:style w:type="table" w:default="1" w:styleId="TableNormal">
-    <w:name w:val="Normal Table"/>
-    <w:uiPriority w:val="99"/>
-    <w:semiHidden/>
-    <w:unhideWhenUsed/>
-    <w:tblPr>
-      <w:tblInd w:w="0" w:type="dxa"/>
-      <w:tblCellMar>
-        <w:top w:w="0" w:type="dxa"/>
-        <w:left w:w="108" w:type="dxa"/>
-        <w:bottom w:w="0" w:type="dxa"/>
-        <w:right w:w="108" w:type="dxa"/>
-      </w:tblCellMar>
-    </w:tblPr>
-  </w:style>
-  <w:style w:type="numbering" w:default="1" w:styleId="NoList">
-    <w:name w:val="No List"/>
-    <w:uiPriority w:val="99"/>
-    <w:semiHidden/>
-    <w:unhideWhenUsed/>
-  </w:style>
-</w:styles>
-</file>
-
 <file path=word/theme/theme1.xml><?xml version="1.0" encoding="utf-8"?>
 <a:theme xmlns:a="http://schemas.openxmlformats.org/drawingml/2006/main" name="Office Theme">
   <a:themeElements>

</xml_diff>

<commit_message>
Control Flow Diagram(new) added
</commit_message>
<xml_diff>
--- a/report/School Management System-final-report.docx
+++ b/report/School Management System-final-report.docx
@@ -8166,6 +8166,60 @@
     </w:p>
     <w:p/>
     <w:p>
+      <w:r>
+        <w:rPr>
+          <w:noProof/>
+          <w:lang w:bidi="ar-SA"/>
+        </w:rPr>
+        <w:lastRenderedPageBreak/>
+        <w:drawing>
+          <wp:inline distT="0" distB="0" distL="0" distR="0">
+            <wp:extent cx="6219825" cy="7010400"/>
+            <wp:effectExtent l="19050" t="0" r="9525" b="0"/>
+            <wp:docPr id="10" name="Picture 4"/>
+            <wp:cNvGraphicFramePr>
+              <a:graphicFrameLocks xmlns:a="http://schemas.openxmlformats.org/drawingml/2006/main" noChangeAspect="1"/>
+            </wp:cNvGraphicFramePr>
+            <a:graphic xmlns:a="http://schemas.openxmlformats.org/drawingml/2006/main">
+              <a:graphicData uri="http://schemas.openxmlformats.org/drawingml/2006/picture">
+                <pic:pic xmlns:pic="http://schemas.openxmlformats.org/drawingml/2006/picture">
+                  <pic:nvPicPr>
+                    <pic:cNvPr id="0" name="Picture 4"/>
+                    <pic:cNvPicPr>
+                      <a:picLocks noChangeAspect="1" noChangeArrowheads="1"/>
+                    </pic:cNvPicPr>
+                  </pic:nvPicPr>
+                  <pic:blipFill>
+                    <a:blip r:embed="rId23"/>
+                    <a:srcRect/>
+                    <a:stretch>
+                      <a:fillRect/>
+                    </a:stretch>
+                  </pic:blipFill>
+                  <pic:spPr bwMode="auto">
+                    <a:xfrm>
+                      <a:off x="0" y="0"/>
+                      <a:ext cx="6219825" cy="7010400"/>
+                    </a:xfrm>
+                    <a:prstGeom prst="rect">
+                      <a:avLst/>
+                    </a:prstGeom>
+                    <a:noFill/>
+                    <a:ln w="9525">
+                      <a:noFill/>
+                      <a:miter lim="800000"/>
+                      <a:headEnd/>
+                      <a:tailEnd/>
+                    </a:ln>
+                  </pic:spPr>
+                </pic:pic>
+              </a:graphicData>
+            </a:graphic>
+          </wp:inline>
+        </w:drawing>
+      </w:r>
+    </w:p>
+    <w:p>
       <w:pPr>
         <w:pStyle w:val="Heading3"/>
       </w:pPr>
@@ -8182,13 +8236,13 @@
       </w:pPr>
       <w:bookmarkStart w:id="24" w:name="_Toc346626338"/>
       <w:r>
+        <w:t>ENTITY RELATIONSHIP MODEL</w:t>
+      </w:r>
+      <w:bookmarkEnd w:id="24"/>
+    </w:p>
+    <w:p>
+      <w:r>
         <w:lastRenderedPageBreak/>
-        <w:t>ENTITY RELATIONSHIP MODEL</w:t>
-      </w:r>
-      <w:bookmarkEnd w:id="24"/>
-    </w:p>
-    <w:p>
-      <w:r>
         <w:t>We will design a RDBMS for School Management System. The entities and their attributes are listed below. Attributes in Bold letter is the unique key.</w:t>
       </w:r>
     </w:p>
@@ -8597,12 +8651,12 @@
     </w:p>
     <w:p>
       <w:r>
+        <w:t>AdminControlsAccount1 : 1</w:t>
+      </w:r>
+    </w:p>
+    <w:p>
+      <w:r>
         <w:lastRenderedPageBreak/>
-        <w:t>AdminControlsAccount1 : 1</w:t>
-      </w:r>
-    </w:p>
-    <w:p>
-      <w:r>
         <w:t>Students Studies in Course N:1</w:t>
       </w:r>
     </w:p>
@@ -8628,7 +8682,7 @@
                     <pic:cNvPicPr/>
                   </pic:nvPicPr>
                   <pic:blipFill>
-                    <a:blip r:embed="rId23" cstate="print">
+                    <a:blip r:embed="rId24" cstate="print">
                       <a:extLst>
                         <a:ext uri="{28A0092B-C50C-407E-A947-70E740481C1C}">
                           <a14:useLocalDpi xmlns:a14="http://schemas.microsoft.com/office/drawing/2010/main" xmlns:wps="http://schemas.microsoft.com/office/word/2010/wordprocessingShape" xmlns:wpi="http://schemas.microsoft.com/office/word/2010/wordprocessingInk" xmlns:wpg="http://schemas.microsoft.com/office/word/2010/wordprocessingGroup" xmlns:w14="http://schemas.microsoft.com/office/word/2010/wordml" xmlns:w="http://schemas.openxmlformats.org/wordprocessingml/2006/main" xmlns:w10="urn:schemas-microsoft-com:office:word" xmlns:wp14="http://schemas.microsoft.com/office/word/2010/wordprocessingDrawing" xmlns:v="urn:schemas-microsoft-com:vml" xmlns:o="urn:schemas-microsoft-com:office:office" xmlns:mc="http://schemas.openxmlformats.org/markup-compatibility/2006" xmlns:wpc="http://schemas.microsoft.com/office/word/2010/wordprocessingCanvas" xmlns="" val="0"/>
@@ -8691,7 +8745,7 @@
                     <pic:cNvPicPr/>
                   </pic:nvPicPr>
                   <pic:blipFill>
-                    <a:blip r:embed="rId24">
+                    <a:blip r:embed="rId25">
                       <a:extLst>
                         <a:ext uri="{28A0092B-C50C-407E-A947-70E740481C1C}">
                           <a14:useLocalDpi xmlns:a14="http://schemas.microsoft.com/office/drawing/2010/main" xmlns:wps="http://schemas.microsoft.com/office/word/2010/wordprocessingShape" xmlns:wpi="http://schemas.microsoft.com/office/word/2010/wordprocessingInk" xmlns:wpg="http://schemas.microsoft.com/office/word/2010/wordprocessingGroup" xmlns:w14="http://schemas.microsoft.com/office/word/2010/wordml" xmlns:w="http://schemas.openxmlformats.org/wordprocessingml/2006/main" xmlns:w10="urn:schemas-microsoft-com:office:word" xmlns:wp14="http://schemas.microsoft.com/office/word/2010/wordprocessingDrawing" xmlns:v="urn:schemas-microsoft-com:vml" xmlns:o="urn:schemas-microsoft-com:office:office" xmlns:mc="http://schemas.openxmlformats.org/markup-compatibility/2006" xmlns:wpc="http://schemas.microsoft.com/office/word/2010/wordprocessingCanvas" xmlns="" val="0"/>
@@ -8762,7 +8816,7 @@
                     <pic:cNvPicPr/>
                   </pic:nvPicPr>
                   <pic:blipFill>
-                    <a:blip r:embed="rId25">
+                    <a:blip r:embed="rId26">
                       <a:extLst>
                         <a:ext uri="{28A0092B-C50C-407E-A947-70E740481C1C}">
                           <a14:useLocalDpi xmlns:a14="http://schemas.microsoft.com/office/drawing/2010/main" xmlns:wps="http://schemas.microsoft.com/office/word/2010/wordprocessingShape" xmlns:wpi="http://schemas.microsoft.com/office/word/2010/wordprocessingInk" xmlns:wpg="http://schemas.microsoft.com/office/word/2010/wordprocessingGroup" xmlns:w14="http://schemas.microsoft.com/office/word/2010/wordml" xmlns:w="http://schemas.openxmlformats.org/wordprocessingml/2006/main" xmlns:w10="urn:schemas-microsoft-com:office:word" xmlns:wp14="http://schemas.microsoft.com/office/word/2010/wordprocessingDrawing" xmlns:v="urn:schemas-microsoft-com:vml" xmlns:o="urn:schemas-microsoft-com:office:office" xmlns:mc="http://schemas.openxmlformats.org/markup-compatibility/2006" xmlns:wpc="http://schemas.microsoft.com/office/word/2010/wordprocessingCanvas" xmlns="" val="0"/>
@@ -9051,7 +9105,7 @@
                     <pic:cNvPicPr/>
                   </pic:nvPicPr>
                   <pic:blipFill>
-                    <a:blip r:embed="rId26">
+                    <a:blip r:embed="rId27">
                       <a:extLst>
                         <a:ext uri="{28A0092B-C50C-407E-A947-70E740481C1C}">
                           <a14:useLocalDpi xmlns:a14="http://schemas.microsoft.com/office/drawing/2010/main" xmlns:wps="http://schemas.microsoft.com/office/word/2010/wordprocessingShape" xmlns:wpi="http://schemas.microsoft.com/office/word/2010/wordprocessingInk" xmlns:wpg="http://schemas.microsoft.com/office/word/2010/wordprocessingGroup" xmlns:w14="http://schemas.microsoft.com/office/word/2010/wordml" xmlns:w="http://schemas.openxmlformats.org/wordprocessingml/2006/main" xmlns:w10="urn:schemas-microsoft-com:office:word" xmlns:wp14="http://schemas.microsoft.com/office/word/2010/wordprocessingDrawing" xmlns:v="urn:schemas-microsoft-com:vml" xmlns:o="urn:schemas-microsoft-com:office:office" xmlns:mc="http://schemas.openxmlformats.org/markup-compatibility/2006" xmlns:wpc="http://schemas.microsoft.com/office/word/2010/wordprocessingCanvas" xmlns="" val="0"/>
@@ -11033,7 +11087,7 @@
                     <pic:cNvPicPr/>
                   </pic:nvPicPr>
                   <pic:blipFill>
-                    <a:blip r:embed="rId27">
+                    <a:blip r:embed="rId28">
                       <a:extLst>
                         <a:ext uri="{28A0092B-C50C-407E-A947-70E740481C1C}">
                           <a14:useLocalDpi xmlns:a14="http://schemas.microsoft.com/office/drawing/2010/main" xmlns:wps="http://schemas.microsoft.com/office/word/2010/wordprocessingShape" xmlns:wpi="http://schemas.microsoft.com/office/word/2010/wordprocessingInk" xmlns:wpg="http://schemas.microsoft.com/office/word/2010/wordprocessingGroup" xmlns:w14="http://schemas.microsoft.com/office/word/2010/wordml" xmlns:w="http://schemas.openxmlformats.org/wordprocessingml/2006/main" xmlns:w10="urn:schemas-microsoft-com:office:word" xmlns:wp14="http://schemas.microsoft.com/office/word/2010/wordprocessingDrawing" xmlns:v="urn:schemas-microsoft-com:vml" xmlns:o="urn:schemas-microsoft-com:office:office" xmlns:mc="http://schemas.openxmlformats.org/markup-compatibility/2006" xmlns:wpc="http://schemas.microsoft.com/office/word/2010/wordprocessingCanvas" xmlns="" val="0"/>
@@ -11266,7 +11320,7 @@
           <w:rFonts w:ascii="Arial" w:eastAsia="Arial" w:hAnsi="Arial" w:cs="Arial"/>
         </w:rPr>
       </w:pPr>
-      <w:hyperlink r:id="rId28" w:history="1">
+      <w:hyperlink r:id="rId29" w:history="1">
         <w:r>
           <w:rPr>
             <w:rStyle w:val="Hyperlink"/>
@@ -11288,7 +11342,7 @@
           <w:rFonts w:ascii="Arial" w:eastAsia="Arial" w:hAnsi="Arial" w:cs="Arial"/>
         </w:rPr>
       </w:pPr>
-      <w:hyperlink r:id="rId29" w:history="1">
+      <w:hyperlink r:id="rId30" w:history="1">
         <w:r>
           <w:rPr>
             <w:rStyle w:val="Hyperlink"/>
@@ -11310,7 +11364,7 @@
           <w:rFonts w:ascii="Arial" w:eastAsia="Arial" w:hAnsi="Arial" w:cs="Arial"/>
         </w:rPr>
       </w:pPr>
-      <w:hyperlink r:id="rId30" w:history="1">
+      <w:hyperlink r:id="rId31" w:history="1">
         <w:r>
           <w:rPr>
             <w:rStyle w:val="Hyperlink"/>
@@ -11332,7 +11386,7 @@
           <w:rFonts w:ascii="Arial" w:eastAsia="Arial" w:hAnsi="Arial" w:cs="Arial"/>
         </w:rPr>
       </w:pPr>
-      <w:hyperlink r:id="rId31" w:history="1">
+      <w:hyperlink r:id="rId32" w:history="1">
         <w:r>
           <w:rPr>
             <w:rStyle w:val="Hyperlink"/>
@@ -11354,7 +11408,7 @@
           <w:rFonts w:ascii="Arial" w:eastAsia="Arial" w:hAnsi="Arial" w:cs="Arial"/>
         </w:rPr>
       </w:pPr>
-      <w:hyperlink r:id="rId32" w:history="1">
+      <w:hyperlink r:id="rId33" w:history="1">
         <w:r>
           <w:rPr>
             <w:rStyle w:val="Hyperlink"/>
@@ -11376,7 +11430,7 @@
           <w:rFonts w:ascii="Arial" w:eastAsia="Arial" w:hAnsi="Arial" w:cs="Arial"/>
         </w:rPr>
       </w:pPr>
-      <w:hyperlink r:id="rId33" w:history="1">
+      <w:hyperlink r:id="rId34" w:history="1">
         <w:r>
           <w:rPr>
             <w:rStyle w:val="Hyperlink"/>
@@ -11398,7 +11452,7 @@
           <w:rFonts w:ascii="Arial" w:eastAsia="Arial" w:hAnsi="Arial" w:cs="Arial"/>
         </w:rPr>
       </w:pPr>
-      <w:hyperlink r:id="rId34" w:history="1">
+      <w:hyperlink r:id="rId35" w:history="1">
         <w:r>
           <w:rPr>
             <w:rStyle w:val="Hyperlink"/>
@@ -11420,7 +11474,7 @@
           <w:rFonts w:ascii="Arial" w:hAnsi="Arial" w:cs="Arial"/>
         </w:rPr>
       </w:pPr>
-      <w:hyperlink r:id="rId35" w:history="1">
+      <w:hyperlink r:id="rId36" w:history="1">
         <w:r>
           <w:rPr>
             <w:rStyle w:val="Hyperlink"/>

</xml_diff>

<commit_message>
identification of need is written
</commit_message>
<xml_diff>
--- a/report/School Management System-final-report.docx
+++ b/report/School Management System-final-report.docx
@@ -253,7 +253,7 @@
           <w:r>
             <w:rPr>
               <w:noProof/>
-              <w:lang w:bidi="ar-SA"/>
+              <w:lang w:val="en-IN" w:eastAsia="en-IN" w:bidi="ar-SA"/>
             </w:rPr>
             <w:drawing>
               <wp:anchor distT="0" distB="0" distL="114300" distR="114300" simplePos="0" relativeHeight="251661312" behindDoc="0" locked="0" layoutInCell="0" allowOverlap="1">
@@ -279,7 +279,7 @@
                         <pic:cNvPicPr/>
                       </pic:nvPicPr>
                       <pic:blipFill>
-                        <a:blip r:embed="rId10"/>
+                        <a:blip r:embed="rId10" cstate="print"/>
                         <a:stretch>
                           <a:fillRect/>
                         </a:stretch>
@@ -4708,1818 +4708,82 @@
       <w:bookmarkEnd w:id="4"/>
     </w:p>
     <w:p>
+      <w:r>
+        <w:t xml:space="preserve">When I was a kid I saw my parents coming to the school for submitting the remuneration and other reasons. The entire data was written using pen and papers so undoubtedly it took lots of time completing even minor queries. Nowadays I see my relatives going to the school to admit their kids and they face huge problems as no proper procedure is followed even by larger and more reputed institutes. I have always felt that there is a need of a proper procedure which could not only save lots of time of both the school authority and the guardians, also </w:t>
+      </w:r>
+      <w:r>
+        <w:t xml:space="preserve">easy to maintain the entire process. So I really feel that the modernization of technology could be used to minimize </w:t>
+      </w:r>
+      <w:proofErr w:type="gramStart"/>
+      <w:r>
+        <w:t>this problems</w:t>
+      </w:r>
+      <w:proofErr w:type="gramEnd"/>
+      <w:r>
+        <w:t xml:space="preserve"> that is why a proper application or software is required to ease the task of the school administration and save the time of the parents as well.</w:t>
+      </w:r>
+      <w:r>
+        <w:t xml:space="preserve"> </w:t>
+      </w:r>
+    </w:p>
+    <w:p>
+      <w:pPr>
+        <w:pStyle w:val="Heading2"/>
+      </w:pPr>
+      <w:bookmarkStart w:id="5" w:name="_Toc346626322"/>
+      <w:r>
+        <w:t>PRELIMINARY</w:t>
+      </w:r>
+      <w:r>
+        <w:t xml:space="preserve"> INVESTIGATION</w:t>
+      </w:r>
+      <w:bookmarkEnd w:id="5"/>
+    </w:p>
+    <w:p>
+      <w:r>
+        <w:t>Survey of technology, solution to problem defined.</w:t>
+      </w:r>
+    </w:p>
+    <w:p>
+      <w:pPr>
+        <w:pStyle w:val="Heading2"/>
+      </w:pPr>
+      <w:bookmarkStart w:id="6" w:name="_Toc346626323"/>
+      <w:r>
+        <w:t>FEASIBILITY STUDY</w:t>
+      </w:r>
+      <w:bookmarkEnd w:id="6"/>
+    </w:p>
+    <w:p>
+      <w:r>
+        <w:t>Scope, effort required</w:t>
+      </w:r>
+    </w:p>
+    <w:p>
+      <w:pPr>
+        <w:pStyle w:val="Heading2"/>
+      </w:pPr>
+      <w:bookmarkStart w:id="7" w:name="_Toc346626324"/>
+      <w:r>
+        <w:t>PROJECT PLANNING</w:t>
+      </w:r>
+      <w:bookmarkEnd w:id="7"/>
+    </w:p>
+    <w:p>
       <w:pPr>
         <w:pStyle w:val="Heading3"/>
       </w:pPr>
-      <w:r>
-        <w:t>PURPOSE</w:t>
-      </w:r>
-    </w:p>
-    <w:p>
-      <w:pPr>
-        <w:rPr>
-          <w:highlight w:val="yellow"/>
-        </w:rPr>
-      </w:pPr>
-      <w:r>
-        <w:rPr>
-          <w:highlight w:val="yellow"/>
-        </w:rPr>
-        <w:t>The purpose of the project is to computerize the workflow of a school. The below mentioned diagram shows the existing Student Management System of school which will be completely computerized with the help of this software.</w:t>
-      </w:r>
-    </w:p>
-    <w:tbl>
-      <w:tblPr>
-        <w:tblStyle w:val="TableGrid"/>
-        <w:tblW w:w="10478" w:type="dxa"/>
-        <w:tblLook w:val="04A0"/>
-      </w:tblPr>
-      <w:tblGrid>
-        <w:gridCol w:w="10478"/>
-      </w:tblGrid>
-      <w:tr>
-        <w:trPr>
-          <w:trHeight w:val="5327"/>
-        </w:trPr>
-        <w:tc>
-          <w:tcPr>
-            <w:tcW w:w="10478" w:type="dxa"/>
-          </w:tcPr>
-          <w:tbl>
-            <w:tblPr>
-              <w:tblStyle w:val="TableGrid"/>
-              <w:tblpPr w:leftFromText="180" w:rightFromText="180" w:vertAnchor="text" w:horzAnchor="margin" w:tblpY="372"/>
-              <w:tblOverlap w:val="never"/>
-              <w:tblW w:w="0" w:type="auto"/>
-              <w:tblLook w:val="04A0"/>
-            </w:tblPr>
-            <w:tblGrid>
-              <w:gridCol w:w="2041"/>
-            </w:tblGrid>
-            <w:tr>
-              <w:trPr>
-                <w:trHeight w:val="735"/>
-              </w:trPr>
-              <w:tc>
-                <w:tcPr>
-                  <w:tcW w:w="2041" w:type="dxa"/>
-                </w:tcPr>
-                <w:p>
-                  <w:pPr>
-                    <w:spacing w:line="480" w:lineRule="auto"/>
-                    <w:jc w:val="center"/>
-                    <w:rPr>
-                      <w:sz w:val="18"/>
-                      <w:szCs w:val="18"/>
-                      <w:highlight w:val="yellow"/>
-                    </w:rPr>
-                  </w:pPr>
-                  <w:r>
-                    <w:rPr>
-                      <w:b/>
-                      <w:noProof/>
-                      <w:sz w:val="18"/>
-                      <w:szCs w:val="18"/>
-                      <w:lang w:bidi="ar-SA"/>
-                    </w:rPr>
-                    <w:pict>
-                      <v:shapetype id="_x0000_t32" coordsize="21600,21600" o:spt="32" o:oned="t" path="m,l21600,21600e" filled="f">
-                        <v:path arrowok="t" fillok="f" o:connecttype="none"/>
-                        <o:lock v:ext="edit" shapetype="t"/>
-                      </v:shapetype>
-                      <v:shape id="_x0000_s1290" type="#_x0000_t32" style="position:absolute;left:0;text-align:left;margin-left:96.35pt;margin-top:18.15pt;width:60.75pt;height:.05pt;z-index:251676672" o:connectortype="straight">
-                        <v:stroke endarrow="block"/>
-                      </v:shape>
-                    </w:pict>
-                  </w:r>
-                  <w:r>
-                    <w:rPr>
-                      <w:b/>
-                      <w:sz w:val="18"/>
-                      <w:szCs w:val="18"/>
-                      <w:highlight w:val="yellow"/>
-                    </w:rPr>
-                    <w:t>Student</w:t>
-                  </w:r>
-                </w:p>
-              </w:tc>
-            </w:tr>
-          </w:tbl>
-          <w:tbl>
-            <w:tblPr>
-              <w:tblpPr w:leftFromText="180" w:rightFromText="180" w:vertAnchor="text" w:horzAnchor="page" w:tblpX="3346" w:tblpY="395"/>
-              <w:tblOverlap w:val="never"/>
-              <w:tblW w:w="0" w:type="auto"/>
-              <w:tblBorders>
-                <w:top w:val="single" w:sz="4" w:space="0" w:color="auto"/>
-                <w:left w:val="single" w:sz="4" w:space="0" w:color="auto"/>
-                <w:bottom w:val="single" w:sz="4" w:space="0" w:color="auto"/>
-                <w:right w:val="single" w:sz="4" w:space="0" w:color="auto"/>
-                <w:insideH w:val="single" w:sz="4" w:space="0" w:color="auto"/>
-                <w:insideV w:val="single" w:sz="4" w:space="0" w:color="auto"/>
-              </w:tblBorders>
-              <w:tblLook w:val="0000"/>
-            </w:tblPr>
-            <w:tblGrid>
-              <w:gridCol w:w="2005"/>
-            </w:tblGrid>
-            <w:tr>
-              <w:trPr>
-                <w:trHeight w:val="707"/>
-              </w:trPr>
-              <w:tc>
-                <w:tcPr>
-                  <w:tcW w:w="2005" w:type="dxa"/>
-                </w:tcPr>
-                <w:p>
-                  <w:pPr>
-                    <w:jc w:val="center"/>
-                    <w:rPr>
-                      <w:b/>
-                      <w:sz w:val="18"/>
-                      <w:szCs w:val="18"/>
-                      <w:highlight w:val="yellow"/>
-                    </w:rPr>
-                  </w:pPr>
-                  <w:r>
-                    <w:rPr>
-                      <w:b/>
-                      <w:noProof/>
-                      <w:sz w:val="18"/>
-                      <w:szCs w:val="18"/>
-                      <w:lang w:bidi="ar-SA"/>
-                    </w:rPr>
-                    <w:pict>
-                      <v:shape id="_x0000_s1291" type="#_x0000_t32" style="position:absolute;left:0;text-align:left;margin-left:94.75pt;margin-top:17pt;width:87pt;height:0;z-index:251677696;mso-position-horizontal-relative:text;mso-position-vertical-relative:text" o:connectortype="straight">
-                        <v:stroke startarrow="block" endarrow="block"/>
-                      </v:shape>
-                    </w:pict>
-                  </w:r>
-                  <w:r>
-                    <w:rPr>
-                      <w:b/>
-                      <w:sz w:val="18"/>
-                      <w:szCs w:val="18"/>
-                      <w:highlight w:val="yellow"/>
-                    </w:rPr>
-                    <w:t>Admin</w:t>
-                  </w:r>
-                </w:p>
-              </w:tc>
-            </w:tr>
-          </w:tbl>
-          <w:tbl>
-            <w:tblPr>
-              <w:tblpPr w:leftFromText="180" w:rightFromText="180" w:vertAnchor="text" w:horzAnchor="margin" w:tblpXSpec="right" w:tblpY="75"/>
-              <w:tblW w:w="0" w:type="auto"/>
-              <w:tblBorders>
-                <w:top w:val="single" w:sz="4" w:space="0" w:color="auto"/>
-                <w:left w:val="single" w:sz="4" w:space="0" w:color="auto"/>
-                <w:bottom w:val="single" w:sz="4" w:space="0" w:color="auto"/>
-                <w:right w:val="single" w:sz="4" w:space="0" w:color="auto"/>
-                <w:insideH w:val="single" w:sz="4" w:space="0" w:color="auto"/>
-                <w:insideV w:val="single" w:sz="4" w:space="0" w:color="auto"/>
-              </w:tblBorders>
-              <w:tblLook w:val="0000"/>
-            </w:tblPr>
-            <w:tblGrid>
-              <w:gridCol w:w="3281"/>
-            </w:tblGrid>
-            <w:tr>
-              <w:trPr>
-                <w:trHeight w:val="5037"/>
-              </w:trPr>
-              <w:tc>
-                <w:tcPr>
-                  <w:tcW w:w="3281" w:type="dxa"/>
-                </w:tcPr>
-                <w:tbl>
-                  <w:tblPr>
-                    <w:tblStyle w:val="TableGrid"/>
-                    <w:tblpPr w:leftFromText="180" w:rightFromText="180" w:vertAnchor="text" w:horzAnchor="margin" w:tblpY="313"/>
-                    <w:tblOverlap w:val="never"/>
-                    <w:tblW w:w="2985" w:type="dxa"/>
-                    <w:tblLook w:val="04A0"/>
-                  </w:tblPr>
-                  <w:tblGrid>
-                    <w:gridCol w:w="2985"/>
-                  </w:tblGrid>
-                  <w:tr>
-                    <w:trPr>
-                      <w:trHeight w:val="687"/>
-                    </w:trPr>
-                    <w:tc>
-                      <w:tcPr>
-                        <w:tcW w:w="2985" w:type="dxa"/>
-                      </w:tcPr>
-                      <w:p>
-                        <w:pPr>
-                          <w:spacing w:line="480" w:lineRule="auto"/>
-                          <w:jc w:val="center"/>
-                          <w:rPr>
-                            <w:sz w:val="18"/>
-                            <w:szCs w:val="18"/>
-                            <w:highlight w:val="yellow"/>
-                          </w:rPr>
-                        </w:pPr>
-                        <w:r>
-                          <w:rPr>
-                            <w:b/>
-                            <w:sz w:val="18"/>
-                            <w:szCs w:val="18"/>
-                            <w:highlight w:val="yellow"/>
-                          </w:rPr>
-                          <w:t>Admission Register</w:t>
-                        </w:r>
-                      </w:p>
-                    </w:tc>
-                  </w:tr>
-                </w:tbl>
-                <w:tbl>
-                  <w:tblPr>
-                    <w:tblStyle w:val="TableGrid"/>
-                    <w:tblpPr w:leftFromText="180" w:rightFromText="180" w:vertAnchor="text" w:horzAnchor="margin" w:tblpY="1666"/>
-                    <w:tblOverlap w:val="never"/>
-                    <w:tblW w:w="3000" w:type="dxa"/>
-                    <w:tblLook w:val="04A0"/>
-                  </w:tblPr>
-                  <w:tblGrid>
-                    <w:gridCol w:w="3000"/>
-                  </w:tblGrid>
-                  <w:tr>
-                    <w:trPr>
-                      <w:trHeight w:val="701"/>
-                    </w:trPr>
-                    <w:tc>
-                      <w:tcPr>
-                        <w:tcW w:w="3000" w:type="dxa"/>
-                      </w:tcPr>
-                      <w:p>
-                        <w:pPr>
-                          <w:spacing w:line="480" w:lineRule="auto"/>
-                          <w:jc w:val="center"/>
-                          <w:rPr>
-                            <w:sz w:val="18"/>
-                            <w:szCs w:val="18"/>
-                            <w:highlight w:val="yellow"/>
-                          </w:rPr>
-                        </w:pPr>
-                        <w:r>
-                          <w:rPr>
-                            <w:b/>
-                            <w:sz w:val="18"/>
-                            <w:szCs w:val="18"/>
-                            <w:highlight w:val="yellow"/>
-                          </w:rPr>
-                          <w:t>Enrolment Register</w:t>
-                        </w:r>
-                      </w:p>
-                    </w:tc>
-                  </w:tr>
-                </w:tbl>
-                <w:tbl>
-                  <w:tblPr>
-                    <w:tblStyle w:val="TableGrid"/>
-                    <w:tblpPr w:leftFromText="180" w:rightFromText="180" w:vertAnchor="text" w:horzAnchor="margin" w:tblpY="2971"/>
-                    <w:tblOverlap w:val="never"/>
-                    <w:tblW w:w="3031" w:type="dxa"/>
-                    <w:tblLook w:val="04A0"/>
-                  </w:tblPr>
-                  <w:tblGrid>
-                    <w:gridCol w:w="3031"/>
-                  </w:tblGrid>
-                  <w:tr>
-                    <w:trPr>
-                      <w:trHeight w:val="701"/>
-                    </w:trPr>
-                    <w:tc>
-                      <w:tcPr>
-                        <w:tcW w:w="3031" w:type="dxa"/>
-                      </w:tcPr>
-                      <w:p>
-                        <w:pPr>
-                          <w:spacing w:line="480" w:lineRule="auto"/>
-                          <w:jc w:val="center"/>
-                          <w:rPr>
-                            <w:sz w:val="18"/>
-                            <w:szCs w:val="18"/>
-                            <w:highlight w:val="yellow"/>
-                          </w:rPr>
-                        </w:pPr>
-                        <w:r>
-                          <w:rPr>
-                            <w:b/>
-                            <w:sz w:val="18"/>
-                            <w:szCs w:val="18"/>
-                            <w:highlight w:val="yellow"/>
-                          </w:rPr>
-                          <w:t>Examination Register</w:t>
-                        </w:r>
-                      </w:p>
-                    </w:tc>
-                  </w:tr>
-                </w:tbl>
-                <w:tbl>
-                  <w:tblPr>
-                    <w:tblStyle w:val="TableGrid"/>
-                    <w:tblpPr w:leftFromText="180" w:rightFromText="180" w:vertAnchor="text" w:horzAnchor="margin" w:tblpY="4321"/>
-                    <w:tblOverlap w:val="never"/>
-                    <w:tblW w:w="3055" w:type="dxa"/>
-                    <w:tblLook w:val="04A0"/>
-                  </w:tblPr>
-                  <w:tblGrid>
-                    <w:gridCol w:w="3055"/>
-                  </w:tblGrid>
-                  <w:tr>
-                    <w:trPr>
-                      <w:trHeight w:val="687"/>
-                    </w:trPr>
-                    <w:tc>
-                      <w:tcPr>
-                        <w:tcW w:w="3055" w:type="dxa"/>
-                      </w:tcPr>
-                      <w:p>
-                        <w:pPr>
-                          <w:spacing w:line="480" w:lineRule="auto"/>
-                          <w:jc w:val="center"/>
-                          <w:rPr>
-                            <w:sz w:val="18"/>
-                            <w:szCs w:val="18"/>
-                            <w:highlight w:val="yellow"/>
-                          </w:rPr>
-                        </w:pPr>
-                        <w:r>
-                          <w:rPr>
-                            <w:b/>
-                            <w:sz w:val="18"/>
-                            <w:szCs w:val="18"/>
-                            <w:highlight w:val="yellow"/>
-                          </w:rPr>
-                          <w:t>Grade card Generation</w:t>
-                        </w:r>
-                      </w:p>
-                    </w:tc>
-                  </w:tr>
-                </w:tbl>
-                <w:p>
-                  <w:pPr>
-                    <w:rPr>
-                      <w:sz w:val="18"/>
-                      <w:szCs w:val="18"/>
-                      <w:highlight w:val="yellow"/>
-                    </w:rPr>
-                  </w:pPr>
-                </w:p>
-              </w:tc>
-            </w:tr>
-          </w:tbl>
-          <w:tbl>
-            <w:tblPr>
-              <w:tblStyle w:val="TableGrid"/>
-              <w:tblpPr w:leftFromText="180" w:rightFromText="180" w:vertAnchor="text" w:horzAnchor="margin" w:tblpY="1485"/>
-              <w:tblOverlap w:val="never"/>
-              <w:tblW w:w="0" w:type="auto"/>
-              <w:tblLook w:val="04A0"/>
-            </w:tblPr>
-            <w:tblGrid>
-              <w:gridCol w:w="2041"/>
-            </w:tblGrid>
-            <w:tr>
-              <w:trPr>
-                <w:trHeight w:val="735"/>
-              </w:trPr>
-              <w:tc>
-                <w:tcPr>
-                  <w:tcW w:w="2041" w:type="dxa"/>
-                </w:tcPr>
-                <w:p>
-                  <w:pPr>
-                    <w:spacing w:line="480" w:lineRule="auto"/>
-                    <w:jc w:val="center"/>
-                    <w:rPr>
-                      <w:sz w:val="18"/>
-                      <w:szCs w:val="18"/>
-                      <w:highlight w:val="yellow"/>
-                    </w:rPr>
-                  </w:pPr>
-                  <w:r>
-                    <w:rPr>
-                      <w:sz w:val="18"/>
-                      <w:szCs w:val="18"/>
-                      <w:highlight w:val="yellow"/>
-                    </w:rPr>
-                    <w:t xml:space="preserve"> </w:t>
-                  </w:r>
-                  <w:r>
-                    <w:rPr>
-                      <w:b/>
-                      <w:noProof/>
-                      <w:sz w:val="18"/>
-                      <w:szCs w:val="18"/>
-                      <w:lang w:bidi="ar-SA"/>
-                    </w:rPr>
-                    <w:pict>
-                      <v:shape id="_x0000_s1295" type="#_x0000_t32" style="position:absolute;left:0;text-align:left;margin-left:96.35pt;margin-top:18.3pt;width:60.75pt;height:0;z-index:251681792;mso-position-horizontal-relative:text;mso-position-vertical-relative:text" o:connectortype="straight">
-                        <v:stroke startarrow="block" endarrow="block"/>
-                      </v:shape>
-                    </w:pict>
-                  </w:r>
-                  <w:r>
-                    <w:rPr>
-                      <w:b/>
-                      <w:sz w:val="18"/>
-                      <w:szCs w:val="18"/>
-                      <w:highlight w:val="yellow"/>
-                    </w:rPr>
-                    <w:t>Student</w:t>
-                  </w:r>
-                </w:p>
-              </w:tc>
-            </w:tr>
-          </w:tbl>
-          <w:tbl>
-            <w:tblPr>
-              <w:tblStyle w:val="TableGrid"/>
-              <w:tblpPr w:leftFromText="180" w:rightFromText="180" w:vertAnchor="text" w:horzAnchor="page" w:tblpX="3331" w:tblpY="1500"/>
-              <w:tblOverlap w:val="never"/>
-              <w:tblW w:w="0" w:type="auto"/>
-              <w:tblLook w:val="04A0"/>
-            </w:tblPr>
-            <w:tblGrid>
-              <w:gridCol w:w="2041"/>
-            </w:tblGrid>
-            <w:tr>
-              <w:trPr>
-                <w:trHeight w:val="735"/>
-              </w:trPr>
-              <w:tc>
-                <w:tcPr>
-                  <w:tcW w:w="2041" w:type="dxa"/>
-                </w:tcPr>
-                <w:p>
-                  <w:pPr>
-                    <w:spacing w:line="480" w:lineRule="auto"/>
-                    <w:jc w:val="center"/>
-                    <w:rPr>
-                      <w:sz w:val="18"/>
-                      <w:szCs w:val="18"/>
-                      <w:highlight w:val="yellow"/>
-                    </w:rPr>
-                  </w:pPr>
-                  <w:r>
-                    <w:rPr>
-                      <w:b/>
-                      <w:noProof/>
-                      <w:sz w:val="18"/>
-                      <w:szCs w:val="18"/>
-                      <w:lang w:bidi="ar-SA"/>
-                    </w:rPr>
-                    <w:pict>
-                      <v:shape id="_x0000_s1292" type="#_x0000_t32" style="position:absolute;left:0;text-align:left;margin-left:94.75pt;margin-top:19.8pt;width:87pt;height:0;z-index:251678720;mso-position-horizontal-relative:text;mso-position-vertical-relative:text" o:connectortype="straight">
-                        <v:stroke startarrow="block" endarrow="block"/>
-                      </v:shape>
-                    </w:pict>
-                  </w:r>
-                  <w:r>
-                    <w:rPr>
-                      <w:b/>
-                      <w:sz w:val="18"/>
-                      <w:szCs w:val="18"/>
-                      <w:highlight w:val="yellow"/>
-                    </w:rPr>
-                    <w:t>Admin</w:t>
-                  </w:r>
-                </w:p>
-              </w:tc>
-            </w:tr>
-          </w:tbl>
-          <w:tbl>
-            <w:tblPr>
-              <w:tblStyle w:val="TableGrid"/>
-              <w:tblpPr w:leftFromText="180" w:rightFromText="180" w:vertAnchor="text" w:horzAnchor="margin" w:tblpY="2820"/>
-              <w:tblOverlap w:val="never"/>
-              <w:tblW w:w="0" w:type="auto"/>
-              <w:tblLook w:val="04A0"/>
-            </w:tblPr>
-            <w:tblGrid>
-              <w:gridCol w:w="2041"/>
-            </w:tblGrid>
-            <w:tr>
-              <w:trPr>
-                <w:trHeight w:val="735"/>
-              </w:trPr>
-              <w:tc>
-                <w:tcPr>
-                  <w:tcW w:w="2041" w:type="dxa"/>
-                </w:tcPr>
-                <w:p>
-                  <w:pPr>
-                    <w:spacing w:line="480" w:lineRule="auto"/>
-                    <w:jc w:val="center"/>
-                    <w:rPr>
-                      <w:sz w:val="18"/>
-                      <w:szCs w:val="18"/>
-                      <w:highlight w:val="yellow"/>
-                    </w:rPr>
-                  </w:pPr>
-                  <w:r>
-                    <w:rPr>
-                      <w:b/>
-                      <w:noProof/>
-                      <w:sz w:val="18"/>
-                      <w:szCs w:val="18"/>
-                      <w:lang w:bidi="ar-SA"/>
-                    </w:rPr>
-                    <w:pict>
-                      <v:shape id="_x0000_s1297" type="#_x0000_t32" style="position:absolute;left:0;text-align:left;margin-left:96.35pt;margin-top:18.3pt;width:60.75pt;height:0;z-index:251683840;mso-position-horizontal-relative:text;mso-position-vertical-relative:text" o:connectortype="straight">
-                        <v:stroke startarrow="block" endarrow="block"/>
-                      </v:shape>
-                    </w:pict>
-                  </w:r>
-                  <w:r>
-                    <w:rPr>
-                      <w:b/>
-                      <w:sz w:val="18"/>
-                      <w:szCs w:val="18"/>
-                      <w:highlight w:val="yellow"/>
-                    </w:rPr>
-                    <w:t>Student</w:t>
-                  </w:r>
-                </w:p>
-              </w:tc>
-            </w:tr>
-          </w:tbl>
-          <w:tbl>
-            <w:tblPr>
-              <w:tblStyle w:val="TableGrid"/>
-              <w:tblpPr w:leftFromText="180" w:rightFromText="180" w:vertAnchor="text" w:horzAnchor="page" w:tblpX="3361" w:tblpY="2835"/>
-              <w:tblOverlap w:val="never"/>
-              <w:tblW w:w="0" w:type="auto"/>
-              <w:tblLook w:val="04A0"/>
-            </w:tblPr>
-            <w:tblGrid>
-              <w:gridCol w:w="2041"/>
-            </w:tblGrid>
-            <w:tr>
-              <w:trPr>
-                <w:trHeight w:val="735"/>
-              </w:trPr>
-              <w:tc>
-                <w:tcPr>
-                  <w:tcW w:w="2041" w:type="dxa"/>
-                </w:tcPr>
-                <w:p>
-                  <w:pPr>
-                    <w:spacing w:line="480" w:lineRule="auto"/>
-                    <w:jc w:val="center"/>
-                    <w:rPr>
-                      <w:sz w:val="18"/>
-                      <w:szCs w:val="18"/>
-                      <w:highlight w:val="yellow"/>
-                    </w:rPr>
-                  </w:pPr>
-                  <w:r>
-                    <w:rPr>
-                      <w:b/>
-                      <w:noProof/>
-                      <w:sz w:val="18"/>
-                      <w:szCs w:val="18"/>
-                      <w:lang w:bidi="ar-SA"/>
-                    </w:rPr>
-                    <w:pict>
-                      <v:shape id="_x0000_s1293" type="#_x0000_t32" style="position:absolute;left:0;text-align:left;margin-left:94pt;margin-top:17.55pt;width:87pt;height:0;z-index:251679744;mso-position-horizontal-relative:text;mso-position-vertical-relative:text" o:connectortype="straight">
-                        <v:stroke startarrow="block" endarrow="block"/>
-                      </v:shape>
-                    </w:pict>
-                  </w:r>
-                  <w:r>
-                    <w:rPr>
-                      <w:b/>
-                      <w:sz w:val="18"/>
-                      <w:szCs w:val="18"/>
-                      <w:highlight w:val="yellow"/>
-                    </w:rPr>
-                    <w:t>Facul</w:t>
-                  </w:r>
-                  <w:r>
-                    <w:rPr>
-                      <w:b/>
-                      <w:sz w:val="18"/>
-                      <w:szCs w:val="18"/>
-                      <w:highlight w:val="yellow"/>
-                    </w:rPr>
-                    <w:t>t</w:t>
-                  </w:r>
-                  <w:r>
-                    <w:rPr>
-                      <w:b/>
-                      <w:sz w:val="18"/>
-                      <w:szCs w:val="18"/>
-                      <w:highlight w:val="yellow"/>
-                    </w:rPr>
-                    <w:t>y</w:t>
-                  </w:r>
-                </w:p>
-              </w:tc>
-            </w:tr>
-          </w:tbl>
-          <w:tbl>
-            <w:tblPr>
-              <w:tblStyle w:val="TableGrid"/>
-              <w:tblpPr w:leftFromText="180" w:rightFromText="180" w:vertAnchor="text" w:horzAnchor="margin" w:tblpY="4350"/>
-              <w:tblOverlap w:val="never"/>
-              <w:tblW w:w="0" w:type="auto"/>
-              <w:tblLook w:val="04A0"/>
-            </w:tblPr>
-            <w:tblGrid>
-              <w:gridCol w:w="2041"/>
-            </w:tblGrid>
-            <w:tr>
-              <w:trPr>
-                <w:trHeight w:val="735"/>
-              </w:trPr>
-              <w:tc>
-                <w:tcPr>
-                  <w:tcW w:w="2041" w:type="dxa"/>
-                </w:tcPr>
-                <w:p>
-                  <w:pPr>
-                    <w:spacing w:line="480" w:lineRule="auto"/>
-                    <w:jc w:val="center"/>
-                    <w:rPr>
-                      <w:sz w:val="18"/>
-                      <w:szCs w:val="18"/>
-                      <w:highlight w:val="yellow"/>
-                    </w:rPr>
-                  </w:pPr>
-                  <w:r>
-                    <w:rPr>
-                      <w:b/>
-                      <w:noProof/>
-                      <w:sz w:val="18"/>
-                      <w:szCs w:val="18"/>
-                      <w:lang w:bidi="ar-SA"/>
-                    </w:rPr>
-                    <w:pict>
-                      <v:shape id="_x0000_s1296" type="#_x0000_t32" style="position:absolute;left:0;text-align:left;margin-left:96.35pt;margin-top:20.55pt;width:60.75pt;height:0;z-index:251682816;mso-position-horizontal-relative:text;mso-position-vertical-relative:text" o:connectortype="straight">
-                        <v:stroke startarrow="block" endarrow="block"/>
-                      </v:shape>
-                    </w:pict>
-                  </w:r>
-                  <w:r>
-                    <w:rPr>
-                      <w:b/>
-                      <w:sz w:val="18"/>
-                      <w:szCs w:val="18"/>
-                      <w:highlight w:val="yellow"/>
-                    </w:rPr>
-                    <w:t>Student</w:t>
-                  </w:r>
-                </w:p>
-              </w:tc>
-            </w:tr>
-          </w:tbl>
-          <w:tbl>
-            <w:tblPr>
-              <w:tblStyle w:val="TableGrid"/>
-              <w:tblpPr w:leftFromText="180" w:rightFromText="180" w:vertAnchor="text" w:horzAnchor="page" w:tblpX="3376" w:tblpY="4350"/>
-              <w:tblOverlap w:val="never"/>
-              <w:tblW w:w="0" w:type="auto"/>
-              <w:tblLook w:val="04A0"/>
-            </w:tblPr>
-            <w:tblGrid>
-              <w:gridCol w:w="2041"/>
-            </w:tblGrid>
-            <w:tr>
-              <w:trPr>
-                <w:trHeight w:val="735"/>
-              </w:trPr>
-              <w:tc>
-                <w:tcPr>
-                  <w:tcW w:w="2041" w:type="dxa"/>
-                </w:tcPr>
-                <w:p>
-                  <w:pPr>
-                    <w:spacing w:line="480" w:lineRule="auto"/>
-                    <w:jc w:val="center"/>
-                    <w:rPr>
-                      <w:sz w:val="18"/>
-                      <w:szCs w:val="18"/>
-                      <w:highlight w:val="yellow"/>
-                    </w:rPr>
-                  </w:pPr>
-                  <w:r>
-                    <w:rPr>
-                      <w:b/>
-                      <w:noProof/>
-                      <w:sz w:val="18"/>
-                      <w:szCs w:val="18"/>
-                      <w:lang w:bidi="ar-SA"/>
-                    </w:rPr>
-                    <w:pict>
-                      <v:shape id="_x0000_s1294" type="#_x0000_t32" style="position:absolute;left:0;text-align:left;margin-left:93.25pt;margin-top:16.8pt;width:87pt;height:0;z-index:251680768;mso-position-horizontal-relative:text;mso-position-vertical-relative:text" o:connectortype="straight">
-                        <v:stroke startarrow="block" endarrow="block"/>
-                      </v:shape>
-                    </w:pict>
-                  </w:r>
-                  <w:r>
-                    <w:rPr>
-                      <w:b/>
-                      <w:sz w:val="18"/>
-                      <w:szCs w:val="18"/>
-                      <w:highlight w:val="yellow"/>
-                    </w:rPr>
-                    <w:t>Faculty</w:t>
-                  </w:r>
-                </w:p>
-              </w:tc>
-            </w:tr>
-          </w:tbl>
-          <w:p>
-            <w:pPr>
-              <w:rPr>
-                <w:sz w:val="18"/>
-                <w:szCs w:val="18"/>
-              </w:rPr>
-            </w:pPr>
-            <w:r>
-              <w:rPr>
-                <w:sz w:val="16"/>
-                <w:szCs w:val="16"/>
-                <w:highlight w:val="yellow"/>
-              </w:rPr>
-              <w:t>Payment</w:t>
-            </w:r>
-            <w:r>
-              <w:rPr>
-                <w:sz w:val="18"/>
-                <w:szCs w:val="18"/>
-              </w:rPr>
-              <w:t>/</w:t>
-            </w:r>
-          </w:p>
-          <w:p>
-            <w:pPr>
-              <w:rPr>
-                <w:sz w:val="18"/>
-                <w:szCs w:val="18"/>
-              </w:rPr>
-            </w:pPr>
-          </w:p>
-          <w:p>
-            <w:pPr>
-              <w:rPr>
-                <w:sz w:val="8"/>
-                <w:szCs w:val="8"/>
-              </w:rPr>
-            </w:pPr>
-            <w:r>
-              <w:rPr>
-                <w:sz w:val="16"/>
-                <w:szCs w:val="16"/>
-                <w:highlight w:val="yellow"/>
-              </w:rPr>
-              <w:t>Addmission</w:t>
-            </w:r>
-          </w:p>
-          <w:p>
-            <w:pPr>
-              <w:rPr>
-                <w:sz w:val="8"/>
-                <w:szCs w:val="8"/>
-                <w:highlight w:val="yellow"/>
-              </w:rPr>
-            </w:pPr>
-            <w:r>
-              <w:rPr>
-                <w:sz w:val="16"/>
-                <w:szCs w:val="16"/>
-                <w:highlight w:val="yellow"/>
-              </w:rPr>
-              <w:t>Checks</w:t>
-            </w:r>
-            <w:r>
-              <w:rPr>
-                <w:sz w:val="8"/>
-                <w:szCs w:val="8"/>
-                <w:highlight w:val="yellow"/>
-              </w:rPr>
-              <w:t xml:space="preserve"> </w:t>
-            </w:r>
-          </w:p>
-          <w:p>
-            <w:pPr>
-              <w:rPr>
-                <w:sz w:val="16"/>
-                <w:szCs w:val="16"/>
-              </w:rPr>
-            </w:pPr>
-            <w:r>
-              <w:rPr>
-                <w:sz w:val="16"/>
-                <w:szCs w:val="16"/>
-                <w:highlight w:val="yellow"/>
-              </w:rPr>
-              <w:t>Status</w:t>
-            </w:r>
-          </w:p>
-          <w:p>
-            <w:pPr>
-              <w:rPr>
-                <w:sz w:val="8"/>
-                <w:szCs w:val="8"/>
-              </w:rPr>
-            </w:pPr>
-          </w:p>
-          <w:p>
-            <w:pPr>
-              <w:rPr>
-                <w:sz w:val="16"/>
-                <w:szCs w:val="16"/>
-                <w:highlight w:val="yellow"/>
-              </w:rPr>
-            </w:pPr>
-          </w:p>
-          <w:p>
-            <w:pPr>
-              <w:rPr>
-                <w:sz w:val="8"/>
-                <w:szCs w:val="8"/>
-                <w:highlight w:val="yellow"/>
-              </w:rPr>
-            </w:pPr>
-            <w:r>
-              <w:rPr>
-                <w:sz w:val="16"/>
-                <w:szCs w:val="16"/>
-                <w:highlight w:val="yellow"/>
-              </w:rPr>
-              <w:t>Attendance</w:t>
-            </w:r>
-          </w:p>
-          <w:p>
-            <w:pPr>
-              <w:rPr>
-                <w:sz w:val="8"/>
-                <w:szCs w:val="8"/>
-                <w:highlight w:val="yellow"/>
-              </w:rPr>
-            </w:pPr>
-            <w:r>
-              <w:rPr>
-                <w:sz w:val="16"/>
-                <w:szCs w:val="16"/>
-                <w:highlight w:val="yellow"/>
-              </w:rPr>
-              <w:t xml:space="preserve">Checks </w:t>
-            </w:r>
-            <w:r>
-              <w:rPr>
-                <w:sz w:val="16"/>
-                <w:szCs w:val="16"/>
-                <w:highlight w:val="yellow"/>
-              </w:rPr>
-              <w:t>Class</w:t>
-            </w:r>
-            <w:r>
-              <w:rPr>
-                <w:sz w:val="8"/>
-                <w:szCs w:val="8"/>
-                <w:highlight w:val="yellow"/>
-              </w:rPr>
-              <w:t xml:space="preserve"> </w:t>
-            </w:r>
-          </w:p>
-          <w:p>
-            <w:pPr>
-              <w:rPr>
-                <w:sz w:val="8"/>
-                <w:szCs w:val="8"/>
-              </w:rPr>
-            </w:pPr>
-            <w:r>
-              <w:rPr>
-                <w:sz w:val="16"/>
-                <w:szCs w:val="16"/>
-                <w:highlight w:val="yellow"/>
-              </w:rPr>
-              <w:t>performance</w:t>
-            </w:r>
-            <w:r>
-              <w:rPr>
-                <w:sz w:val="8"/>
-                <w:szCs w:val="8"/>
-                <w:highlight w:val="yellow"/>
-              </w:rPr>
-              <w:t xml:space="preserve"> </w:t>
-            </w:r>
-          </w:p>
-          <w:p>
-            <w:pPr>
-              <w:rPr>
-                <w:sz w:val="8"/>
-                <w:szCs w:val="8"/>
-              </w:rPr>
-            </w:pPr>
-          </w:p>
-          <w:p>
-            <w:pPr>
-              <w:rPr>
-                <w:sz w:val="16"/>
-                <w:szCs w:val="16"/>
-              </w:rPr>
-            </w:pPr>
-            <w:r>
-              <w:rPr>
-                <w:sz w:val="16"/>
-                <w:szCs w:val="16"/>
-                <w:highlight w:val="yellow"/>
-              </w:rPr>
-              <w:t>Report</w:t>
-            </w:r>
-          </w:p>
-          <w:p>
-            <w:pPr>
-              <w:rPr>
-                <w:sz w:val="8"/>
-                <w:szCs w:val="8"/>
-                <w:highlight w:val="yellow"/>
-              </w:rPr>
-            </w:pPr>
-          </w:p>
-          <w:p>
-            <w:pPr>
-              <w:rPr>
-                <w:sz w:val="8"/>
-                <w:szCs w:val="8"/>
-              </w:rPr>
-            </w:pPr>
-          </w:p>
-        </w:tc>
-      </w:tr>
-    </w:tbl>
-    <w:p>
-      <w:pPr>
-        <w:rPr>
-          <w:highlight w:val="yellow"/>
-        </w:rPr>
-      </w:pPr>
-      <w:r>
-        <w:rPr>
-          <w:highlight w:val="yellow"/>
-        </w:rPr>
-        <w:t>The main advantages of School Management System over existing traditional paper book are given below:</w:t>
-      </w:r>
-    </w:p>
-    <w:p>
-      <w:pPr>
-        <w:pStyle w:val="ListParagraph"/>
-        <w:numPr>
-          <w:ilvl w:val="0"/>
-          <w:numId w:val="9"/>
-        </w:numPr>
-        <w:rPr>
-          <w:highlight w:val="yellow"/>
-        </w:rPr>
-      </w:pPr>
-      <w:r>
-        <w:rPr>
-          <w:highlight w:val="yellow"/>
-        </w:rPr>
-        <w:t>It is faster as the computer is doing the searching and fetching of data.</w:t>
-      </w:r>
-    </w:p>
-    <w:p>
-      <w:pPr>
-        <w:pStyle w:val="ListParagraph"/>
-        <w:numPr>
-          <w:ilvl w:val="0"/>
-          <w:numId w:val="9"/>
-        </w:numPr>
-        <w:rPr>
-          <w:highlight w:val="yellow"/>
-        </w:rPr>
-      </w:pPr>
-      <w:r>
-        <w:rPr>
-          <w:highlight w:val="yellow"/>
-        </w:rPr>
-        <w:t>It is more efficient as it reduces the administrative efforts.</w:t>
-      </w:r>
-    </w:p>
-    <w:p>
-      <w:pPr>
-        <w:pStyle w:val="ListParagraph"/>
-        <w:numPr>
-          <w:ilvl w:val="0"/>
-          <w:numId w:val="9"/>
-        </w:numPr>
-        <w:rPr>
-          <w:highlight w:val="yellow"/>
-        </w:rPr>
-      </w:pPr>
-      <w:r>
-        <w:rPr>
-          <w:highlight w:val="yellow"/>
-        </w:rPr>
-        <w:t>It is more accurate.</w:t>
-      </w:r>
-    </w:p>
-    <w:p>
-      <w:pPr>
-        <w:pStyle w:val="ListParagraph"/>
-        <w:numPr>
-          <w:ilvl w:val="0"/>
-          <w:numId w:val="9"/>
-        </w:numPr>
-        <w:rPr>
-          <w:highlight w:val="yellow"/>
-        </w:rPr>
-      </w:pPr>
-      <w:r>
-        <w:rPr>
-          <w:highlight w:val="yellow"/>
-        </w:rPr>
-        <w:t>It can store the data in a centralized server so that data will available to use anywhere.</w:t>
-      </w:r>
-    </w:p>
-    <w:p>
-      <w:pPr>
-        <w:ind w:left="360"/>
-      </w:pPr>
-      <w:r>
-        <w:t xml:space="preserve">  </w:t>
-      </w:r>
-    </w:p>
-    <w:p>
-      <w:pPr>
-        <w:pStyle w:val="Heading3"/>
-      </w:pPr>
-      <w:r>
-        <w:t>PROBLEM DEFINITION</w:t>
-      </w:r>
-    </w:p>
-    <w:p>
-      <w:pPr>
-        <w:pStyle w:val="Heading4"/>
-      </w:pPr>
-      <w:bookmarkStart w:id="5" w:name="_Toc344539150"/>
-      <w:r>
-        <w:t>Existing System</w:t>
-      </w:r>
-      <w:bookmarkEnd w:id="5"/>
-    </w:p>
-    <w:p>
-      <w:r>
-        <w:t>The existing system is traditional paper books and ledger system where several records are stored and to track other details about the student and teacher. The flow diagram of how a student takes admission in Schools is shown below:</w:t>
-      </w:r>
-    </w:p>
-    <w:tbl>
-      <w:tblPr>
-        <w:tblStyle w:val="TableGrid"/>
-        <w:tblW w:w="0" w:type="auto"/>
-        <w:jc w:val="center"/>
-        <w:tblInd w:w="1440" w:type="dxa"/>
-        <w:tblLook w:val="04A0"/>
-      </w:tblPr>
-      <w:tblGrid>
-        <w:gridCol w:w="8136"/>
-      </w:tblGrid>
-      <w:tr>
-        <w:trPr>
-          <w:jc w:val="center"/>
-        </w:trPr>
-        <w:tc>
-          <w:tcPr>
-            <w:tcW w:w="8136" w:type="dxa"/>
-          </w:tcPr>
-          <w:p/>
-          <w:tbl>
-            <w:tblPr>
-              <w:tblStyle w:val="TableGrid"/>
-              <w:tblW w:w="0" w:type="auto"/>
-              <w:tblLook w:val="04A0"/>
-            </w:tblPr>
-            <w:tblGrid>
-              <w:gridCol w:w="7905"/>
-            </w:tblGrid>
-            <w:tr>
-              <w:tc>
-                <w:tcPr>
-                  <w:tcW w:w="7905" w:type="dxa"/>
-                </w:tcPr>
-                <w:p>
-                  <w:pPr>
-                    <w:jc w:val="center"/>
-                  </w:pPr>
-                  <w:r>
-                    <w:t>Student must take a registration form from the school with a small amount as a cost of registration form.</w:t>
-                  </w:r>
-                </w:p>
-              </w:tc>
-            </w:tr>
-          </w:tbl>
-          <w:p>
-            <w:r>
-              <w:rPr>
-                <w:noProof/>
-              </w:rPr>
-              <w:pict>
-                <v:shape id="_x0000_s1277" type="#_x0000_t32" style="position:absolute;margin-left:194.25pt;margin-top:-.2pt;width:1.5pt;height:43.75pt;z-index:251664384;mso-position-horizontal-relative:text;mso-position-vertical-relative:text" o:connectortype="straight">
-                  <v:stroke endarrow="block"/>
-                </v:shape>
-              </w:pict>
-            </w:r>
-          </w:p>
-          <w:p/>
-          <w:tbl>
-            <w:tblPr>
-              <w:tblStyle w:val="TableGrid"/>
-              <w:tblW w:w="0" w:type="auto"/>
-              <w:tblLook w:val="04A0"/>
-            </w:tblPr>
-            <w:tblGrid>
-              <w:gridCol w:w="7905"/>
-            </w:tblGrid>
-            <w:tr>
-              <w:tc>
-                <w:tcPr>
-                  <w:tcW w:w="7905" w:type="dxa"/>
-                </w:tcPr>
-                <w:p>
-                  <w:pPr>
-                    <w:jc w:val="center"/>
-                  </w:pPr>
-                  <w:r>
-                    <w:t>Fill up the form by the student and submit to the School.</w:t>
-                  </w:r>
-                </w:p>
-              </w:tc>
-            </w:tr>
-          </w:tbl>
-          <w:p>
-            <w:r>
-              <w:rPr>
-                <w:noProof/>
-              </w:rPr>
-              <w:pict>
-                <v:shape id="_x0000_s1279" type="#_x0000_t32" style="position:absolute;margin-left:194.25pt;margin-top:.5pt;width:1.5pt;height:42.45pt;flip:x;z-index:251666432;mso-position-horizontal-relative:text;mso-position-vertical-relative:text" o:connectortype="straight">
-                  <v:stroke endarrow="block"/>
-                </v:shape>
-              </w:pict>
-            </w:r>
-          </w:p>
-          <w:p/>
-          <w:tbl>
-            <w:tblPr>
-              <w:tblStyle w:val="TableGrid"/>
-              <w:tblW w:w="0" w:type="auto"/>
-              <w:tblLook w:val="04A0"/>
-            </w:tblPr>
-            <w:tblGrid>
-              <w:gridCol w:w="7905"/>
-            </w:tblGrid>
-            <w:tr>
-              <w:tc>
-                <w:tcPr>
-                  <w:tcW w:w="7905" w:type="dxa"/>
-                </w:tcPr>
-                <w:p>
-                  <w:pPr>
-                    <w:jc w:val="right"/>
-                  </w:pPr>
-                  <w:r>
-                    <w:t>According to the submitted registration form, an interview will be arranged.</w:t>
-                  </w:r>
-                </w:p>
-              </w:tc>
-            </w:tr>
-          </w:tbl>
-          <w:p>
-            <w:r>
-              <w:rPr>
-                <w:noProof/>
-              </w:rPr>
-              <w:pict>
-                <v:shape id="_x0000_s1282" type="#_x0000_t32" style="position:absolute;margin-left:194.25pt;margin-top:-.5pt;width:.75pt;height:44.05pt;z-index:251669504;mso-position-horizontal-relative:text;mso-position-vertical-relative:text" o:connectortype="straight">
-                  <v:stroke endarrow="block"/>
-                </v:shape>
-              </w:pict>
-            </w:r>
-          </w:p>
-          <w:p/>
-          <w:tbl>
-            <w:tblPr>
-              <w:tblStyle w:val="TableGrid"/>
-              <w:tblW w:w="0" w:type="auto"/>
-              <w:tblLook w:val="04A0"/>
-            </w:tblPr>
-            <w:tblGrid>
-              <w:gridCol w:w="7905"/>
-            </w:tblGrid>
-            <w:tr>
-              <w:tc>
-                <w:tcPr>
-                  <w:tcW w:w="7905" w:type="dxa"/>
-                </w:tcPr>
-                <w:p>
-                  <w:pPr>
-                    <w:jc w:val="center"/>
-                  </w:pPr>
-                  <w:r>
-                    <w:t>If the student passed the interview then he/she can take admission in the school with a admission fees.</w:t>
-                  </w:r>
-                </w:p>
-              </w:tc>
-            </w:tr>
-          </w:tbl>
-          <w:p>
-            <w:r>
-              <w:rPr>
-                <w:noProof/>
-              </w:rPr>
-              <w:pict>
-                <v:shape id="_x0000_s1278" type="#_x0000_t32" style="position:absolute;margin-left:192.75pt;margin-top:.1pt;width:.75pt;height:42.7pt;z-index:251665408;mso-position-horizontal-relative:text;mso-position-vertical-relative:text" o:connectortype="straight">
-                  <v:stroke endarrow="block"/>
-                </v:shape>
-              </w:pict>
-            </w:r>
-          </w:p>
-          <w:p/>
-          <w:tbl>
-            <w:tblPr>
-              <w:tblStyle w:val="TableGrid"/>
-              <w:tblW w:w="0" w:type="auto"/>
-              <w:tblLook w:val="04A0"/>
-            </w:tblPr>
-            <w:tblGrid>
-              <w:gridCol w:w="7905"/>
-            </w:tblGrid>
-            <w:tr>
-              <w:tc>
-                <w:tcPr>
-                  <w:tcW w:w="7905" w:type="dxa"/>
-                </w:tcPr>
-                <w:p>
-                  <w:pPr>
-                    <w:jc w:val="center"/>
-                  </w:pPr>
-                  <w:r>
-                    <w:t>He/ She will get study materials from the School.</w:t>
-                  </w:r>
-                </w:p>
-              </w:tc>
-            </w:tr>
-          </w:tbl>
-          <w:p>
-            <w:r>
-              <w:rPr>
-                <w:noProof/>
-              </w:rPr>
-              <w:pict>
-                <v:shape id="_x0000_s1281" type="#_x0000_t32" style="position:absolute;margin-left:192.75pt;margin-top:.05pt;width:0;height:43.85pt;z-index:251668480;mso-position-horizontal-relative:text;mso-position-vertical-relative:text" o:connectortype="straight">
-                  <v:stroke endarrow="block"/>
-                </v:shape>
-              </w:pict>
-            </w:r>
-          </w:p>
-          <w:p/>
-          <w:tbl>
-            <w:tblPr>
-              <w:tblStyle w:val="TableGrid"/>
-              <w:tblW w:w="0" w:type="auto"/>
-              <w:tblLook w:val="04A0"/>
-            </w:tblPr>
-            <w:tblGrid>
-              <w:gridCol w:w="7905"/>
-            </w:tblGrid>
-            <w:tr>
-              <w:tc>
-                <w:tcPr>
-                  <w:tcW w:w="7905" w:type="dxa"/>
-                </w:tcPr>
-                <w:p>
-                  <w:pPr>
-                    <w:jc w:val="center"/>
-                  </w:pPr>
-                  <w:r>
-                    <w:t>He / She must pay the overall Tuition fees over the Year.</w:t>
-                  </w:r>
-                </w:p>
-              </w:tc>
-            </w:tr>
-          </w:tbl>
-          <w:p>
-            <w:r>
-              <w:rPr>
-                <w:noProof/>
-              </w:rPr>
-              <w:pict>
-                <v:shape id="_x0000_s1280" type="#_x0000_t32" style="position:absolute;margin-left:191.25pt;margin-top:.15pt;width:0;height:45.4pt;z-index:251667456;mso-position-horizontal-relative:text;mso-position-vertical-relative:text" o:connectortype="straight">
-                  <v:stroke endarrow="block"/>
-                </v:shape>
-              </w:pict>
-            </w:r>
-          </w:p>
-          <w:p/>
-          <w:tbl>
-            <w:tblPr>
-              <w:tblStyle w:val="TableGrid"/>
-              <w:tblW w:w="0" w:type="auto"/>
-              <w:tblLook w:val="04A0"/>
-            </w:tblPr>
-            <w:tblGrid>
-              <w:gridCol w:w="7905"/>
-            </w:tblGrid>
-            <w:tr>
-              <w:tc>
-                <w:tcPr>
-                  <w:tcW w:w="7905" w:type="dxa"/>
-                </w:tcPr>
-                <w:p>
-                  <w:pPr>
-                    <w:jc w:val="center"/>
-                  </w:pPr>
-                  <w:r>
-                    <w:t>He / She can join the Class.</w:t>
-                  </w:r>
-                </w:p>
-              </w:tc>
-            </w:tr>
-          </w:tbl>
-          <w:p/>
-        </w:tc>
-      </w:tr>
-    </w:tbl>
-    <w:p>
-      <w:r>
-        <w:t>The flow diagram of how a Student is promoted to next class according to his / her Results is shown below:</w:t>
-      </w:r>
-    </w:p>
-    <w:tbl>
-      <w:tblPr>
-        <w:tblStyle w:val="TableGrid"/>
-        <w:tblW w:w="0" w:type="auto"/>
-        <w:jc w:val="center"/>
-        <w:tblInd w:w="1440" w:type="dxa"/>
-        <w:tblLook w:val="04A0"/>
-      </w:tblPr>
-      <w:tblGrid>
-        <w:gridCol w:w="8136"/>
-      </w:tblGrid>
-      <w:tr>
-        <w:trPr>
-          <w:jc w:val="center"/>
-        </w:trPr>
-        <w:tc>
-          <w:tcPr>
-            <w:tcW w:w="8136" w:type="dxa"/>
-          </w:tcPr>
-          <w:p/>
-          <w:tbl>
-            <w:tblPr>
-              <w:tblStyle w:val="TableGrid"/>
-              <w:tblW w:w="7844" w:type="dxa"/>
-              <w:tblLook w:val="04A0"/>
-            </w:tblPr>
-            <w:tblGrid>
-              <w:gridCol w:w="7844"/>
-            </w:tblGrid>
-            <w:tr>
-              <w:trPr>
-                <w:trHeight w:val="468"/>
-              </w:trPr>
-              <w:tc>
-                <w:tcPr>
-                  <w:tcW w:w="7844" w:type="dxa"/>
-                </w:tcPr>
-                <w:p>
-                  <w:pPr>
-                    <w:jc w:val="center"/>
-                  </w:pPr>
-                  <w:r>
-                    <w:t>Checks the attendance of the Student whether he/she has 75% attendance.</w:t>
-                  </w:r>
-                </w:p>
-              </w:tc>
-            </w:tr>
-          </w:tbl>
-          <w:p>
-            <w:r>
-              <w:rPr>
-                <w:noProof/>
-              </w:rPr>
-              <w:pict>
-                <v:shape id="_x0000_s1283" type="#_x0000_t32" style="position:absolute;margin-left:198pt;margin-top:-.2pt;width:.05pt;height:43.25pt;z-index:251670528;mso-position-horizontal-relative:text;mso-position-vertical-relative:text" o:connectortype="straight">
-                  <v:stroke endarrow="block"/>
-                </v:shape>
-              </w:pict>
-            </w:r>
-          </w:p>
-          <w:p/>
-          <w:tbl>
-            <w:tblPr>
-              <w:tblStyle w:val="TableGrid"/>
-              <w:tblW w:w="0" w:type="auto"/>
-              <w:tblLook w:val="04A0"/>
-            </w:tblPr>
-            <w:tblGrid>
-              <w:gridCol w:w="7905"/>
-            </w:tblGrid>
-            <w:tr>
-              <w:tc>
-                <w:tcPr>
-                  <w:tcW w:w="7905" w:type="dxa"/>
-                </w:tcPr>
-                <w:p>
-                  <w:pPr>
-                    <w:jc w:val="center"/>
-                  </w:pPr>
-                  <w:r>
-                    <w:t>If he/she has , an admit card will be issued</w:t>
-                  </w:r>
-                </w:p>
-              </w:tc>
-            </w:tr>
-          </w:tbl>
-          <w:p>
-            <w:r>
-              <w:rPr>
-                <w:noProof/>
-              </w:rPr>
-              <w:lastRenderedPageBreak/>
-              <w:pict>
-                <v:shape id="_x0000_s1284" type="#_x0000_t32" style="position:absolute;margin-left:198pt;margin-top:-.05pt;width:.05pt;height:43.3pt;z-index:251671552;mso-position-horizontal-relative:text;mso-position-vertical-relative:text" o:connectortype="straight">
-                  <v:stroke endarrow="block"/>
-                </v:shape>
-              </w:pict>
-            </w:r>
-          </w:p>
-          <w:p/>
-          <w:tbl>
-            <w:tblPr>
-              <w:tblStyle w:val="TableGrid"/>
-              <w:tblW w:w="0" w:type="auto"/>
-              <w:tblLook w:val="04A0"/>
-            </w:tblPr>
-            <w:tblGrid>
-              <w:gridCol w:w="7905"/>
-            </w:tblGrid>
-            <w:tr>
-              <w:tc>
-                <w:tcPr>
-                  <w:tcW w:w="7905" w:type="dxa"/>
-                </w:tcPr>
-                <w:p>
-                  <w:pPr>
-                    <w:jc w:val="center"/>
-                  </w:pPr>
-                  <w:r>
-                    <w:t>He / She can give the exam.</w:t>
-                  </w:r>
-                  <w:r>
-                    <w:rPr>
-                      <w:noProof/>
-                    </w:rPr>
-                    <w:pict>
-                      <v:shape id="_x0000_s1285" type="#_x0000_t32" style="position:absolute;left:0;text-align:left;margin-left:192.35pt;margin-top:21.85pt;width:0;height:44.8pt;z-index:251672576;mso-position-horizontal-relative:text;mso-position-vertical-relative:text" o:connectortype="straight">
-                        <v:stroke endarrow="block"/>
-                      </v:shape>
-                    </w:pict>
-                  </w:r>
-                </w:p>
-              </w:tc>
-            </w:tr>
-          </w:tbl>
-          <w:p/>
-          <w:p/>
-          <w:tbl>
-            <w:tblPr>
-              <w:tblStyle w:val="TableGrid"/>
-              <w:tblW w:w="0" w:type="auto"/>
-              <w:tblLook w:val="04A0"/>
-            </w:tblPr>
-            <w:tblGrid>
-              <w:gridCol w:w="7905"/>
-            </w:tblGrid>
-            <w:tr>
-              <w:tc>
-                <w:tcPr>
-                  <w:tcW w:w="7905" w:type="dxa"/>
-                </w:tcPr>
-                <w:p>
-                  <w:pPr>
-                    <w:jc w:val="center"/>
-                  </w:pPr>
-                  <w:r>
-                    <w:t>Records are stored in the system.</w:t>
-                  </w:r>
-                  <w:r>
-                    <w:rPr>
-                      <w:noProof/>
-                    </w:rPr>
-                    <w:pict>
-                      <v:shape id="_x0000_s1286" type="#_x0000_t32" style="position:absolute;left:0;text-align:left;margin-left:192.35pt;margin-top:20.95pt;width:0;height:45.85pt;z-index:251673600;mso-position-horizontal-relative:text;mso-position-vertical-relative:text" o:connectortype="straight">
-                        <v:stroke endarrow="block"/>
-                      </v:shape>
-                    </w:pict>
-                  </w:r>
-                </w:p>
-              </w:tc>
-            </w:tr>
-          </w:tbl>
-          <w:p/>
-          <w:p/>
-          <w:tbl>
-            <w:tblPr>
-              <w:tblStyle w:val="TableGrid"/>
-              <w:tblW w:w="0" w:type="auto"/>
-              <w:tblLook w:val="04A0"/>
-            </w:tblPr>
-            <w:tblGrid>
-              <w:gridCol w:w="7905"/>
-            </w:tblGrid>
-            <w:tr>
-              <w:tc>
-                <w:tcPr>
-                  <w:tcW w:w="7905" w:type="dxa"/>
-                </w:tcPr>
-                <w:p>
-                  <w:pPr>
-                    <w:jc w:val="center"/>
-                  </w:pPr>
-                  <w:r>
-                    <w:t>Checks the getting numbers in each subject whether it is more than 40%.</w:t>
-                  </w:r>
-                </w:p>
-                <w:p/>
-              </w:tc>
-            </w:tr>
-          </w:tbl>
-          <w:p>
-            <w:r>
-              <w:rPr>
-                <w:noProof/>
-              </w:rPr>
-              <w:pict>
-                <v:shape id="_x0000_s1287" type="#_x0000_t32" style="position:absolute;margin-left:198pt;margin-top:-.35pt;width:0;height:45.2pt;z-index:251674624;mso-position-horizontal-relative:text;mso-position-vertical-relative:text" o:connectortype="straight">
-                  <v:stroke endarrow="block"/>
-                </v:shape>
-              </w:pict>
-            </w:r>
-          </w:p>
-          <w:p/>
-          <w:tbl>
-            <w:tblPr>
-              <w:tblStyle w:val="TableGrid"/>
-              <w:tblW w:w="0" w:type="auto"/>
-              <w:tblLook w:val="04A0"/>
-            </w:tblPr>
-            <w:tblGrid>
-              <w:gridCol w:w="7905"/>
-            </w:tblGrid>
-            <w:tr>
-              <w:tc>
-                <w:tcPr>
-                  <w:tcW w:w="7905" w:type="dxa"/>
-                </w:tcPr>
-                <w:p>
-                  <w:pPr>
-                    <w:jc w:val="center"/>
-                  </w:pPr>
-                  <w:r>
-                    <w:t>If yes, then He / She will be promoted to the next class.</w:t>
-                  </w:r>
-                </w:p>
-                <w:p>
-                  <w:r>
-                    <w:rPr>
-                      <w:noProof/>
-                    </w:rPr>
-                    <w:pict>
-                      <v:shape id="_x0000_s1288" type="#_x0000_t32" style="position:absolute;margin-left:192.35pt;margin-top:21.05pt;width:0;height:44.45pt;z-index:251675648" o:connectortype="straight">
-                        <v:stroke endarrow="block"/>
-                      </v:shape>
-                    </w:pict>
-                  </w:r>
-                </w:p>
-              </w:tc>
-            </w:tr>
-          </w:tbl>
-          <w:p/>
-          <w:p/>
-          <w:tbl>
-            <w:tblPr>
-              <w:tblStyle w:val="TableGrid"/>
-              <w:tblW w:w="0" w:type="auto"/>
-              <w:tblLook w:val="04A0"/>
-            </w:tblPr>
-            <w:tblGrid>
-              <w:gridCol w:w="7905"/>
-            </w:tblGrid>
-            <w:tr>
-              <w:tc>
-                <w:tcPr>
-                  <w:tcW w:w="7905" w:type="dxa"/>
-                </w:tcPr>
-                <w:p>
-                  <w:pPr>
-                    <w:jc w:val="center"/>
-                  </w:pPr>
-                  <w:r>
-                    <w:t>Mark sheet given.</w:t>
-                  </w:r>
-                </w:p>
-              </w:tc>
-            </w:tr>
-          </w:tbl>
-          <w:p/>
-        </w:tc>
-      </w:tr>
-    </w:tbl>
-    <w:p>
-      <w:pPr>
-        <w:jc w:val="center"/>
-      </w:pPr>
-    </w:p>
-    <w:p>
-      <w:pPr>
-        <w:pStyle w:val="Heading4"/>
-      </w:pPr>
-      <w:bookmarkStart w:id="6" w:name="_Toc344539151"/>
-      <w:r>
-        <w:t>Documents maintained</w:t>
-      </w:r>
-      <w:bookmarkEnd w:id="6"/>
-    </w:p>
-    <w:p>
-      <w:pPr>
-        <w:pStyle w:val="ListParagraph"/>
-        <w:numPr>
-          <w:ilvl w:val="0"/>
-          <w:numId w:val="8"/>
-        </w:numPr>
-      </w:pPr>
-      <w:r>
-        <w:rPr>
-          <w:b/>
-        </w:rPr>
-        <w:t>Admission Register</w:t>
-      </w:r>
-      <w:r>
-        <w:t>: Form Number, Student Name, Address with Contact Number, Mother’s Name, Father’s Name, Parent’s Income per annum, Parent’s qualification, Initial amount for registration, Form Submission Date.</w:t>
-      </w:r>
-    </w:p>
-    <w:p>
-      <w:pPr>
-        <w:pStyle w:val="ListParagraph"/>
-        <w:numPr>
-          <w:ilvl w:val="0"/>
-          <w:numId w:val="8"/>
-        </w:numPr>
-      </w:pPr>
-      <w:r>
-        <w:rPr>
-          <w:b/>
-          <w:bCs/>
-        </w:rPr>
-        <w:t xml:space="preserve">Enrolment Register: </w:t>
-      </w:r>
-      <w:r>
-        <w:t xml:space="preserve">Form Number, Student </w:t>
-      </w:r>
-      <w:r>
-        <w:t xml:space="preserve">Name,Address with Contact Number, </w:t>
-      </w:r>
-      <w:r>
-        <w:t xml:space="preserve">Parent’s name, Deposit </w:t>
-      </w:r>
-      <w:r>
-        <w:t xml:space="preserve">Amount, Amount Received Date, </w:t>
-      </w:r>
-      <w:r>
-        <w:t>Student Assigned to (Class).</w:t>
-      </w:r>
-    </w:p>
-    <w:p>
-      <w:pPr>
-        <w:pStyle w:val="ListParagraph"/>
-        <w:numPr>
-          <w:ilvl w:val="0"/>
-          <w:numId w:val="8"/>
-        </w:numPr>
-        <w:rPr>
-          <w:b/>
-        </w:rPr>
-      </w:pPr>
-      <w:r>
-        <w:rPr>
-          <w:b/>
-          <w:bCs/>
-        </w:rPr>
-        <w:t xml:space="preserve">Examination Register: </w:t>
-      </w:r>
-      <w:r>
-        <w:t xml:space="preserve">Enrolment Number, Student Name, Address with Contact Number, Attendance, Class Performance, Deposit Amount check, Received Amount date. </w:t>
-      </w:r>
-    </w:p>
-    <w:p>
-      <w:pPr>
-        <w:pStyle w:val="ListParagraph"/>
-        <w:numPr>
-          <w:ilvl w:val="0"/>
-          <w:numId w:val="8"/>
-        </w:numPr>
-        <w:rPr>
-          <w:b/>
-        </w:rPr>
-      </w:pPr>
-      <w:r>
-        <w:rPr>
-          <w:b/>
-          <w:bCs/>
-        </w:rPr>
-        <w:t xml:space="preserve">Grade card generation: </w:t>
-      </w:r>
-      <w:r>
-        <w:t>Enrolment Number, Student name, Address with Contact Number, Getting marks, Grand total, Percentage Marks, Grade given, Position given.</w:t>
-      </w:r>
-    </w:p>
-    <w:p>
-      <w:pPr>
-        <w:pStyle w:val="Heading4"/>
-      </w:pPr>
-      <w:bookmarkStart w:id="7" w:name="_Toc344539152"/>
-      <w:r>
-        <w:t>Work To Be Done</w:t>
-      </w:r>
-      <w:bookmarkEnd w:id="7"/>
-    </w:p>
-    <w:p>
-      <w:r>
-        <w:lastRenderedPageBreak/>
-        <w:t>We will incorporate the above mentioned workflow of aSchool Management System in an automatic computerized way.</w:t>
-      </w:r>
-    </w:p>
-    <w:p/>
-    <w:p>
-      <w:pPr>
-        <w:pStyle w:val="Heading2"/>
-      </w:pPr>
-      <w:bookmarkStart w:id="8" w:name="_Toc346626322"/>
-      <w:r>
-        <w:t>PRELIMINARY</w:t>
-      </w:r>
-      <w:r>
-        <w:t xml:space="preserve"> INVESTIGATION</w:t>
+      <w:bookmarkStart w:id="8" w:name="_Toc346626325"/>
+      <w:r>
+        <w:t>TRACKING GANTT</w:t>
       </w:r>
       <w:bookmarkEnd w:id="8"/>
-    </w:p>
-    <w:p>
-      <w:r>
-        <w:t>Survey of technology, solution to problem defined.</w:t>
-      </w:r>
-    </w:p>
-    <w:p>
-      <w:pPr>
-        <w:pStyle w:val="Heading2"/>
-      </w:pPr>
-      <w:bookmarkStart w:id="9" w:name="_Toc346626323"/>
-      <w:r>
-        <w:t>FEASIBILITY STUDY</w:t>
-      </w:r>
-      <w:bookmarkEnd w:id="9"/>
-    </w:p>
-    <w:p>
-      <w:r>
-        <w:t>Scope, effort required</w:t>
-      </w:r>
-    </w:p>
-    <w:p>
-      <w:pPr>
-        <w:pStyle w:val="Heading2"/>
-      </w:pPr>
-      <w:bookmarkStart w:id="10" w:name="_Toc346626324"/>
-      <w:r>
-        <w:t>PROJECT PLANNING</w:t>
-      </w:r>
-      <w:bookmarkEnd w:id="10"/>
-    </w:p>
-    <w:p>
-      <w:pPr>
-        <w:pStyle w:val="Heading3"/>
-      </w:pPr>
-      <w:bookmarkStart w:id="11" w:name="_Toc346626325"/>
-      <w:r>
-        <w:t>TRACKING GANTT</w:t>
-      </w:r>
-      <w:bookmarkEnd w:id="11"/>
     </w:p>
     <w:p>
       <w:r>
         <w:rPr>
           <w:noProof/>
-          <w:lang w:bidi="ar-SA"/>
+          <w:lang w:val="en-IN" w:eastAsia="en-IN" w:bidi="ar-SA"/>
         </w:rPr>
         <w:drawing>
           <wp:inline distT="0" distB="0" distL="0" distR="0">
@@ -6540,7 +4804,7 @@
                     <a:blip r:embed="rId11" cstate="print">
                       <a:extLst>
                         <a:ext uri="{28A0092B-C50C-407E-A947-70E740481C1C}">
-                          <a14:useLocalDpi xmlns:a14="http://schemas.microsoft.com/office/drawing/2010/main" xmlns:wps="http://schemas.microsoft.com/office/word/2010/wordprocessingShape" xmlns:wpi="http://schemas.microsoft.com/office/word/2010/wordprocessingInk" xmlns:wpg="http://schemas.microsoft.com/office/word/2010/wordprocessingGroup" xmlns:w14="http://schemas.microsoft.com/office/word/2010/wordml" xmlns:w="http://schemas.openxmlformats.org/wordprocessingml/2006/main" xmlns:w10="urn:schemas-microsoft-com:office:word" xmlns:wp14="http://schemas.microsoft.com/office/word/2010/wordprocessingDrawing" xmlns:v="urn:schemas-microsoft-com:vml" xmlns:o="urn:schemas-microsoft-com:office:office" xmlns:mc="http://schemas.openxmlformats.org/markup-compatibility/2006" xmlns:wpc="http://schemas.microsoft.com/office/word/2010/wordprocessingCanvas" xmlns="" val="0"/>
+                          <a14:useLocalDpi xmlns="" xmlns:wpc="http://schemas.microsoft.com/office/word/2010/wordprocessingCanvas" xmlns:mc="http://schemas.openxmlformats.org/markup-compatibility/2006" xmlns:o="urn:schemas-microsoft-com:office:office" xmlns:v="urn:schemas-microsoft-com:vml" xmlns:wp14="http://schemas.microsoft.com/office/word/2010/wordprocessingDrawing" xmlns:w10="urn:schemas-microsoft-com:office:word" xmlns:w="http://schemas.openxmlformats.org/wordprocessingml/2006/main" xmlns:w14="http://schemas.microsoft.com/office/word/2010/wordml" xmlns:wpg="http://schemas.microsoft.com/office/word/2010/wordprocessingGroup" xmlns:wpi="http://schemas.microsoft.com/office/word/2010/wordprocessingInk" xmlns:wps="http://schemas.microsoft.com/office/word/2010/wordprocessingShape" xmlns:a14="http://schemas.microsoft.com/office/drawing/2010/main" val="0"/>
                         </a:ext>
                       </a:extLst>
                     </a:blip>
@@ -6568,17 +4832,17 @@
       <w:pPr>
         <w:pStyle w:val="Heading2"/>
       </w:pPr>
-      <w:bookmarkStart w:id="12" w:name="_Toc346626326"/>
+      <w:bookmarkStart w:id="9" w:name="_Toc346626326"/>
       <w:r>
         <w:t>PROJECT SCHEDULING</w:t>
       </w:r>
-      <w:bookmarkEnd w:id="12"/>
+      <w:bookmarkEnd w:id="9"/>
     </w:p>
     <w:p>
       <w:pPr>
         <w:pStyle w:val="Heading3"/>
       </w:pPr>
-      <w:bookmarkStart w:id="13" w:name="_Toc346626327"/>
+      <w:bookmarkStart w:id="10" w:name="_Toc346626327"/>
       <w:r>
         <w:t>PERT CHART</w:t>
       </w:r>
@@ -6588,13 +4852,13 @@
       <w:r>
         <w:t>(NETWORK DIAGRAM)</w:t>
       </w:r>
-      <w:bookmarkEnd w:id="13"/>
+      <w:bookmarkEnd w:id="10"/>
     </w:p>
     <w:p>
       <w:r>
         <w:rPr>
           <w:noProof/>
-          <w:lang w:bidi="ar-SA"/>
+          <w:lang w:val="en-IN" w:eastAsia="en-IN" w:bidi="ar-SA"/>
         </w:rPr>
         <w:lastRenderedPageBreak/>
         <w:drawing>
@@ -6613,10 +4877,10 @@
                     <pic:cNvPicPr/>
                   </pic:nvPicPr>
                   <pic:blipFill>
-                    <a:blip r:embed="rId12">
+                    <a:blip r:embed="rId12" cstate="print">
                       <a:extLst>
                         <a:ext uri="{28A0092B-C50C-407E-A947-70E740481C1C}">
-                          <a14:useLocalDpi xmlns:a14="http://schemas.microsoft.com/office/drawing/2010/main" xmlns:wps="http://schemas.microsoft.com/office/word/2010/wordprocessingShape" xmlns:wpi="http://schemas.microsoft.com/office/word/2010/wordprocessingInk" xmlns:wpg="http://schemas.microsoft.com/office/word/2010/wordprocessingGroup" xmlns:w14="http://schemas.microsoft.com/office/word/2010/wordml" xmlns:w="http://schemas.openxmlformats.org/wordprocessingml/2006/main" xmlns:w10="urn:schemas-microsoft-com:office:word" xmlns:wp14="http://schemas.microsoft.com/office/word/2010/wordprocessingDrawing" xmlns:v="urn:schemas-microsoft-com:vml" xmlns:o="urn:schemas-microsoft-com:office:office" xmlns:mc="http://schemas.openxmlformats.org/markup-compatibility/2006" xmlns:wpc="http://schemas.microsoft.com/office/word/2010/wordprocessingCanvas" xmlns="" val="0"/>
+                          <a14:useLocalDpi xmlns="" xmlns:wpc="http://schemas.microsoft.com/office/word/2010/wordprocessingCanvas" xmlns:mc="http://schemas.openxmlformats.org/markup-compatibility/2006" xmlns:o="urn:schemas-microsoft-com:office:office" xmlns:v="urn:schemas-microsoft-com:vml" xmlns:wp14="http://schemas.microsoft.com/office/word/2010/wordprocessingDrawing" xmlns:w10="urn:schemas-microsoft-com:office:word" xmlns:w="http://schemas.openxmlformats.org/wordprocessingml/2006/main" xmlns:w14="http://schemas.microsoft.com/office/word/2010/wordml" xmlns:wpg="http://schemas.microsoft.com/office/word/2010/wordprocessingGroup" xmlns:wpi="http://schemas.microsoft.com/office/word/2010/wordprocessingInk" xmlns:wps="http://schemas.microsoft.com/office/word/2010/wordprocessingShape" xmlns:a14="http://schemas.microsoft.com/office/drawing/2010/main" val="0"/>
                         </a:ext>
                       </a:extLst>
                     </a:blip>
@@ -6644,17 +4908,17 @@
       <w:pPr>
         <w:pStyle w:val="Heading3"/>
       </w:pPr>
-      <w:bookmarkStart w:id="14" w:name="_Toc346626328"/>
+      <w:bookmarkStart w:id="11" w:name="_Toc346626328"/>
       <w:r>
         <w:t>GANTT CHART</w:t>
       </w:r>
-      <w:bookmarkEnd w:id="14"/>
+      <w:bookmarkEnd w:id="11"/>
     </w:p>
     <w:p>
       <w:r>
         <w:rPr>
           <w:noProof/>
-          <w:lang w:bidi="ar-SA"/>
+          <w:lang w:val="en-IN" w:eastAsia="en-IN" w:bidi="ar-SA"/>
         </w:rPr>
         <w:lastRenderedPageBreak/>
         <w:drawing>
@@ -6673,10 +4937,10 @@
                     <pic:cNvPicPr/>
                   </pic:nvPicPr>
                   <pic:blipFill>
-                    <a:blip r:embed="rId13">
+                    <a:blip r:embed="rId13" cstate="print">
                       <a:extLst>
                         <a:ext uri="{28A0092B-C50C-407E-A947-70E740481C1C}">
-                          <a14:useLocalDpi xmlns:a14="http://schemas.microsoft.com/office/drawing/2010/main" xmlns:wps="http://schemas.microsoft.com/office/word/2010/wordprocessingShape" xmlns:wpi="http://schemas.microsoft.com/office/word/2010/wordprocessingInk" xmlns:wpg="http://schemas.microsoft.com/office/word/2010/wordprocessingGroup" xmlns:w14="http://schemas.microsoft.com/office/word/2010/wordml" xmlns:w="http://schemas.openxmlformats.org/wordprocessingml/2006/main" xmlns:w10="urn:schemas-microsoft-com:office:word" xmlns:wp14="http://schemas.microsoft.com/office/word/2010/wordprocessingDrawing" xmlns:v="urn:schemas-microsoft-com:vml" xmlns:o="urn:schemas-microsoft-com:office:office" xmlns:mc="http://schemas.openxmlformats.org/markup-compatibility/2006" xmlns:wpc="http://schemas.microsoft.com/office/word/2010/wordprocessingCanvas" xmlns="" val="0"/>
+                          <a14:useLocalDpi xmlns="" xmlns:wpc="http://schemas.microsoft.com/office/word/2010/wordprocessingCanvas" xmlns:mc="http://schemas.openxmlformats.org/markup-compatibility/2006" xmlns:o="urn:schemas-microsoft-com:office:office" xmlns:v="urn:schemas-microsoft-com:vml" xmlns:wp14="http://schemas.microsoft.com/office/word/2010/wordprocessingDrawing" xmlns:w10="urn:schemas-microsoft-com:office:word" xmlns:w="http://schemas.openxmlformats.org/wordprocessingml/2006/main" xmlns:w14="http://schemas.microsoft.com/office/word/2010/wordml" xmlns:wpg="http://schemas.microsoft.com/office/word/2010/wordprocessingGroup" xmlns:wpi="http://schemas.microsoft.com/office/word/2010/wordprocessingInk" xmlns:wps="http://schemas.microsoft.com/office/word/2010/wordprocessingShape" xmlns:a14="http://schemas.microsoft.com/office/drawing/2010/main" val="0"/>
                         </a:ext>
                       </a:extLst>
                     </a:blip>
@@ -6705,11 +4969,11 @@
       <w:pPr>
         <w:pStyle w:val="Heading2"/>
       </w:pPr>
-      <w:bookmarkStart w:id="15" w:name="_Toc346626329"/>
+      <w:bookmarkStart w:id="12" w:name="_Toc346626329"/>
       <w:r>
         <w:t>SOFTWARE REQUIREMENT AND SPECIFICATION</w:t>
       </w:r>
-      <w:bookmarkEnd w:id="15"/>
+      <w:bookmarkEnd w:id="12"/>
     </w:p>
     <w:p>
       <w:pPr>
@@ -6721,7 +4985,7 @@
           <w:color w:val="16505E" w:themeColor="accent1" w:themeShade="7F"/>
         </w:rPr>
       </w:pPr>
-      <w:bookmarkStart w:id="16" w:name="_Toc346626330"/>
+      <w:bookmarkStart w:id="13" w:name="_Toc346626330"/>
       <w:r>
         <w:rPr>
           <w:rStyle w:val="SubtleReference"/>
@@ -6731,7 +4995,7 @@
         </w:rPr>
         <w:t>FUNCTIONAL REQUIREMENTS</w:t>
       </w:r>
-      <w:bookmarkEnd w:id="16"/>
+      <w:bookmarkEnd w:id="13"/>
     </w:p>
     <w:p>
       <w:pPr>
@@ -7391,11 +5655,11 @@
       <w:pPr>
         <w:pStyle w:val="Heading3"/>
       </w:pPr>
-      <w:bookmarkStart w:id="17" w:name="_Toc346626331"/>
+      <w:bookmarkStart w:id="14" w:name="_Toc346626331"/>
       <w:r>
         <w:t>TECHNICAL SPECIFICATION</w:t>
       </w:r>
-      <w:bookmarkEnd w:id="17"/>
+      <w:bookmarkEnd w:id="14"/>
     </w:p>
     <w:p>
       <w:pPr>
@@ -7515,8 +5779,18 @@
           <w:color w:val="222222"/>
           <w:lang w:eastAsia="en-IN"/>
         </w:rPr>
-        <w:t xml:space="preserve"> MySQL</w:t>
-      </w:r>
+        <w:t xml:space="preserve"> </w:t>
+      </w:r>
+      <w:proofErr w:type="spellStart"/>
+      <w:r>
+        <w:rPr>
+          <w:rFonts w:asciiTheme="majorHAnsi" w:eastAsia="Times New Roman" w:hAnsiTheme="majorHAnsi" w:cs="Times New Roman"/>
+          <w:color w:val="222222"/>
+          <w:lang w:eastAsia="en-IN"/>
+        </w:rPr>
+        <w:t>MySQL</w:t>
+      </w:r>
+      <w:proofErr w:type="spellEnd"/>
     </w:p>
     <w:p>
       <w:pPr>
@@ -7540,13 +5814,23 @@
         </w:rPr>
         <w:t xml:space="preserve">Database Tool: </w:t>
       </w:r>
+      <w:proofErr w:type="spellStart"/>
       <w:r>
         <w:rPr>
           <w:rFonts w:asciiTheme="majorHAnsi" w:eastAsia="Times New Roman" w:hAnsiTheme="majorHAnsi" w:cs="Times New Roman"/>
           <w:color w:val="222222"/>
           <w:lang w:eastAsia="en-IN"/>
         </w:rPr>
-        <w:t>MySQL workbench CE</w:t>
+        <w:t>MySQL</w:t>
+      </w:r>
+      <w:proofErr w:type="spellEnd"/>
+      <w:r>
+        <w:rPr>
+          <w:rFonts w:asciiTheme="majorHAnsi" w:eastAsia="Times New Roman" w:hAnsiTheme="majorHAnsi" w:cs="Times New Roman"/>
+          <w:color w:val="222222"/>
+          <w:lang w:eastAsia="en-IN"/>
+        </w:rPr>
+        <w:t xml:space="preserve"> workbench CE</w:t>
       </w:r>
     </w:p>
     <w:p>
@@ -7614,11 +5898,11 @@
       <w:pPr>
         <w:pStyle w:val="Heading2"/>
       </w:pPr>
-      <w:bookmarkStart w:id="18" w:name="_Toc346626332"/>
+      <w:bookmarkStart w:id="15" w:name="_Toc346626332"/>
       <w:r>
         <w:t>SOFTWARE ENGINEERING PARADIGM APPLIED</w:t>
       </w:r>
-      <w:bookmarkEnd w:id="18"/>
+      <w:bookmarkEnd w:id="15"/>
     </w:p>
     <w:p>
       <w:r>
@@ -7629,27 +5913,27 @@
       <w:pPr>
         <w:pStyle w:val="Heading2"/>
       </w:pPr>
-      <w:bookmarkStart w:id="19" w:name="_Toc346626333"/>
+      <w:bookmarkStart w:id="16" w:name="_Toc346626333"/>
       <w:r>
         <w:t>DATA MODELS</w:t>
       </w:r>
-      <w:bookmarkEnd w:id="19"/>
+      <w:bookmarkEnd w:id="16"/>
     </w:p>
     <w:p>
       <w:pPr>
         <w:pStyle w:val="Heading3"/>
       </w:pPr>
-      <w:bookmarkStart w:id="20" w:name="_Toc346626334"/>
+      <w:bookmarkStart w:id="17" w:name="_Toc346626334"/>
       <w:r>
         <w:t>CONTEXT DIAGRAM</w:t>
       </w:r>
-      <w:bookmarkEnd w:id="20"/>
+      <w:bookmarkEnd w:id="17"/>
     </w:p>
     <w:p>
       <w:r>
         <w:rPr>
           <w:noProof/>
-          <w:lang w:bidi="ar-SA"/>
+          <w:lang w:val="en-IN" w:eastAsia="en-IN" w:bidi="ar-SA"/>
         </w:rPr>
         <w:lastRenderedPageBreak/>
         <w:drawing>
@@ -7668,10 +5952,10 @@
                     <pic:cNvPicPr/>
                   </pic:nvPicPr>
                   <pic:blipFill>
-                    <a:blip r:embed="rId14">
+                    <a:blip r:embed="rId14" cstate="print">
                       <a:extLst>
                         <a:ext uri="{28A0092B-C50C-407E-A947-70E740481C1C}">
-                          <a14:useLocalDpi xmlns:a14="http://schemas.microsoft.com/office/drawing/2010/main" xmlns:wps="http://schemas.microsoft.com/office/word/2010/wordprocessingShape" xmlns:wpi="http://schemas.microsoft.com/office/word/2010/wordprocessingInk" xmlns:wpg="http://schemas.microsoft.com/office/word/2010/wordprocessingGroup" xmlns:w14="http://schemas.microsoft.com/office/word/2010/wordml" xmlns:w="http://schemas.openxmlformats.org/wordprocessingml/2006/main" xmlns:w10="urn:schemas-microsoft-com:office:word" xmlns:wp14="http://schemas.microsoft.com/office/word/2010/wordprocessingDrawing" xmlns:v="urn:schemas-microsoft-com:vml" xmlns:o="urn:schemas-microsoft-com:office:office" xmlns:mc="http://schemas.openxmlformats.org/markup-compatibility/2006" xmlns:wpc="http://schemas.microsoft.com/office/word/2010/wordprocessingCanvas" xmlns="" val="0"/>
+                          <a14:useLocalDpi xmlns="" xmlns:wpc="http://schemas.microsoft.com/office/word/2010/wordprocessingCanvas" xmlns:mc="http://schemas.openxmlformats.org/markup-compatibility/2006" xmlns:o="urn:schemas-microsoft-com:office:office" xmlns:v="urn:schemas-microsoft-com:vml" xmlns:wp14="http://schemas.microsoft.com/office/word/2010/wordprocessingDrawing" xmlns:w10="urn:schemas-microsoft-com:office:word" xmlns:w="http://schemas.openxmlformats.org/wordprocessingml/2006/main" xmlns:w14="http://schemas.microsoft.com/office/word/2010/wordml" xmlns:wpg="http://schemas.microsoft.com/office/word/2010/wordprocessingGroup" xmlns:wpi="http://schemas.microsoft.com/office/word/2010/wordprocessingInk" xmlns:wps="http://schemas.microsoft.com/office/word/2010/wordprocessingShape" xmlns:a14="http://schemas.microsoft.com/office/drawing/2010/main" val="0"/>
                         </a:ext>
                       </a:extLst>
                     </a:blip>
@@ -7699,7 +5983,7 @@
       <w:pPr>
         <w:pStyle w:val="Heading3"/>
       </w:pPr>
-      <w:bookmarkStart w:id="21" w:name="_Toc346626335"/>
+      <w:bookmarkStart w:id="18" w:name="_Toc346626335"/>
       <w:r>
         <w:t>D</w:t>
       </w:r>
@@ -7718,7 +6002,7 @@
       <w:r>
         <w:t>IAGRAM (DFD)</w:t>
       </w:r>
-      <w:bookmarkEnd w:id="21"/>
+      <w:bookmarkEnd w:id="18"/>
     </w:p>
     <w:p>
       <w:pPr>
@@ -7732,7 +6016,7 @@
       <w:r>
         <w:rPr>
           <w:noProof/>
-          <w:lang w:bidi="ar-SA"/>
+          <w:lang w:val="en-IN" w:eastAsia="en-IN" w:bidi="ar-SA"/>
         </w:rPr>
         <w:lastRenderedPageBreak/>
         <w:drawing>
@@ -7751,10 +6035,10 @@
                     <pic:cNvPicPr/>
                   </pic:nvPicPr>
                   <pic:blipFill>
-                    <a:blip r:embed="rId15">
+                    <a:blip r:embed="rId15" cstate="print">
                       <a:extLst>
                         <a:ext uri="{28A0092B-C50C-407E-A947-70E740481C1C}">
-                          <a14:useLocalDpi xmlns:a14="http://schemas.microsoft.com/office/drawing/2010/main" xmlns:wps="http://schemas.microsoft.com/office/word/2010/wordprocessingShape" xmlns:wpi="http://schemas.microsoft.com/office/word/2010/wordprocessingInk" xmlns:wpg="http://schemas.microsoft.com/office/word/2010/wordprocessingGroup" xmlns:w14="http://schemas.microsoft.com/office/word/2010/wordml" xmlns:w="http://schemas.openxmlformats.org/wordprocessingml/2006/main" xmlns:w10="urn:schemas-microsoft-com:office:word" xmlns:wp14="http://schemas.microsoft.com/office/word/2010/wordprocessingDrawing" xmlns:v="urn:schemas-microsoft-com:vml" xmlns:o="urn:schemas-microsoft-com:office:office" xmlns:mc="http://schemas.openxmlformats.org/markup-compatibility/2006" xmlns:wpc="http://schemas.microsoft.com/office/word/2010/wordprocessingCanvas" xmlns="" val="0"/>
+                          <a14:useLocalDpi xmlns="" xmlns:wpc="http://schemas.microsoft.com/office/word/2010/wordprocessingCanvas" xmlns:mc="http://schemas.openxmlformats.org/markup-compatibility/2006" xmlns:o="urn:schemas-microsoft-com:office:office" xmlns:v="urn:schemas-microsoft-com:vml" xmlns:wp14="http://schemas.microsoft.com/office/word/2010/wordprocessingDrawing" xmlns:w10="urn:schemas-microsoft-com:office:word" xmlns:w="http://schemas.openxmlformats.org/wordprocessingml/2006/main" xmlns:w14="http://schemas.microsoft.com/office/word/2010/wordml" xmlns:wpg="http://schemas.microsoft.com/office/word/2010/wordprocessingGroup" xmlns:wpi="http://schemas.microsoft.com/office/word/2010/wordprocessingInk" xmlns:wps="http://schemas.microsoft.com/office/word/2010/wordprocessingShape" xmlns:a14="http://schemas.microsoft.com/office/drawing/2010/main" val="0"/>
                         </a:ext>
                       </a:extLst>
                     </a:blip>
@@ -7791,7 +6075,7 @@
       <w:r>
         <w:rPr>
           <w:noProof/>
-          <w:lang w:bidi="ar-SA"/>
+          <w:lang w:val="en-IN" w:eastAsia="en-IN" w:bidi="ar-SA"/>
         </w:rPr>
         <w:drawing>
           <wp:inline distT="0" distB="0" distL="0" distR="0">
@@ -7809,10 +6093,10 @@
                     <pic:cNvPicPr/>
                   </pic:nvPicPr>
                   <pic:blipFill>
-                    <a:blip r:embed="rId16">
+                    <a:blip r:embed="rId16" cstate="print">
                       <a:extLst>
                         <a:ext uri="{28A0092B-C50C-407E-A947-70E740481C1C}">
-                          <a14:useLocalDpi xmlns:a14="http://schemas.microsoft.com/office/drawing/2010/main" xmlns:wps="http://schemas.microsoft.com/office/word/2010/wordprocessingShape" xmlns:wpi="http://schemas.microsoft.com/office/word/2010/wordprocessingInk" xmlns:wpg="http://schemas.microsoft.com/office/word/2010/wordprocessingGroup" xmlns:w14="http://schemas.microsoft.com/office/word/2010/wordml" xmlns:w="http://schemas.openxmlformats.org/wordprocessingml/2006/main" xmlns:w10="urn:schemas-microsoft-com:office:word" xmlns:wp14="http://schemas.microsoft.com/office/word/2010/wordprocessingDrawing" xmlns:v="urn:schemas-microsoft-com:vml" xmlns:o="urn:schemas-microsoft-com:office:office" xmlns:mc="http://schemas.openxmlformats.org/markup-compatibility/2006" xmlns:wpc="http://schemas.microsoft.com/office/word/2010/wordprocessingCanvas" xmlns="" val="0"/>
+                          <a14:useLocalDpi xmlns="" xmlns:wpc="http://schemas.microsoft.com/office/word/2010/wordprocessingCanvas" xmlns:mc="http://schemas.openxmlformats.org/markup-compatibility/2006" xmlns:o="urn:schemas-microsoft-com:office:office" xmlns:v="urn:schemas-microsoft-com:vml" xmlns:wp14="http://schemas.microsoft.com/office/word/2010/wordprocessingDrawing" xmlns:w10="urn:schemas-microsoft-com:office:word" xmlns:w="http://schemas.openxmlformats.org/wordprocessingml/2006/main" xmlns:w14="http://schemas.microsoft.com/office/word/2010/wordml" xmlns:wpg="http://schemas.microsoft.com/office/word/2010/wordprocessingGroup" xmlns:wpi="http://schemas.microsoft.com/office/word/2010/wordprocessingInk" xmlns:wps="http://schemas.microsoft.com/office/word/2010/wordprocessingShape" xmlns:a14="http://schemas.microsoft.com/office/drawing/2010/main" val="0"/>
                         </a:ext>
                       </a:extLst>
                     </a:blip>
@@ -7840,7 +6124,7 @@
       <w:r>
         <w:rPr>
           <w:noProof/>
-          <w:lang w:bidi="ar-SA"/>
+          <w:lang w:val="en-IN" w:eastAsia="en-IN" w:bidi="ar-SA"/>
         </w:rPr>
         <w:lastRenderedPageBreak/>
         <w:drawing>
@@ -7859,10 +6143,10 @@
                     <pic:cNvPicPr/>
                   </pic:nvPicPr>
                   <pic:blipFill>
-                    <a:blip r:embed="rId17">
+                    <a:blip r:embed="rId17" cstate="print">
                       <a:extLst>
                         <a:ext uri="{28A0092B-C50C-407E-A947-70E740481C1C}">
-                          <a14:useLocalDpi xmlns:a14="http://schemas.microsoft.com/office/drawing/2010/main" xmlns:wps="http://schemas.microsoft.com/office/word/2010/wordprocessingShape" xmlns:wpi="http://schemas.microsoft.com/office/word/2010/wordprocessingInk" xmlns:wpg="http://schemas.microsoft.com/office/word/2010/wordprocessingGroup" xmlns:w14="http://schemas.microsoft.com/office/word/2010/wordml" xmlns:w="http://schemas.openxmlformats.org/wordprocessingml/2006/main" xmlns:w10="urn:schemas-microsoft-com:office:word" xmlns:wp14="http://schemas.microsoft.com/office/word/2010/wordprocessingDrawing" xmlns:v="urn:schemas-microsoft-com:vml" xmlns:o="urn:schemas-microsoft-com:office:office" xmlns:mc="http://schemas.openxmlformats.org/markup-compatibility/2006" xmlns:wpc="http://schemas.microsoft.com/office/word/2010/wordprocessingCanvas" xmlns="" val="0"/>
+                          <a14:useLocalDpi xmlns="" xmlns:wpc="http://schemas.microsoft.com/office/word/2010/wordprocessingCanvas" xmlns:mc="http://schemas.openxmlformats.org/markup-compatibility/2006" xmlns:o="urn:schemas-microsoft-com:office:office" xmlns:v="urn:schemas-microsoft-com:vml" xmlns:wp14="http://schemas.microsoft.com/office/word/2010/wordprocessingDrawing" xmlns:w10="urn:schemas-microsoft-com:office:word" xmlns:w="http://schemas.openxmlformats.org/wordprocessingml/2006/main" xmlns:w14="http://schemas.microsoft.com/office/word/2010/wordml" xmlns:wpg="http://schemas.microsoft.com/office/word/2010/wordprocessingGroup" xmlns:wpi="http://schemas.microsoft.com/office/word/2010/wordprocessingInk" xmlns:wps="http://schemas.microsoft.com/office/word/2010/wordprocessingShape" xmlns:a14="http://schemas.microsoft.com/office/drawing/2010/main" val="0"/>
                         </a:ext>
                       </a:extLst>
                     </a:blip>
@@ -7893,7 +6177,7 @@
       <w:r>
         <w:rPr>
           <w:noProof/>
-          <w:lang w:bidi="ar-SA"/>
+          <w:lang w:val="en-IN" w:eastAsia="en-IN" w:bidi="ar-SA"/>
         </w:rPr>
         <w:lastRenderedPageBreak/>
         <w:drawing>
@@ -7912,10 +6196,10 @@
                     <pic:cNvPicPr/>
                   </pic:nvPicPr>
                   <pic:blipFill>
-                    <a:blip r:embed="rId18">
+                    <a:blip r:embed="rId18" cstate="print">
                       <a:extLst>
                         <a:ext uri="{28A0092B-C50C-407E-A947-70E740481C1C}">
-                          <a14:useLocalDpi xmlns:a14="http://schemas.microsoft.com/office/drawing/2010/main" xmlns:wps="http://schemas.microsoft.com/office/word/2010/wordprocessingShape" xmlns:wpi="http://schemas.microsoft.com/office/word/2010/wordprocessingInk" xmlns:wpg="http://schemas.microsoft.com/office/word/2010/wordprocessingGroup" xmlns:w14="http://schemas.microsoft.com/office/word/2010/wordml" xmlns:w="http://schemas.openxmlformats.org/wordprocessingml/2006/main" xmlns:w10="urn:schemas-microsoft-com:office:word" xmlns:wp14="http://schemas.microsoft.com/office/word/2010/wordprocessingDrawing" xmlns:v="urn:schemas-microsoft-com:vml" xmlns:o="urn:schemas-microsoft-com:office:office" xmlns:mc="http://schemas.openxmlformats.org/markup-compatibility/2006" xmlns:wpc="http://schemas.microsoft.com/office/word/2010/wordprocessingCanvas" xmlns="" val="0"/>
+                          <a14:useLocalDpi xmlns="" xmlns:wpc="http://schemas.microsoft.com/office/word/2010/wordprocessingCanvas" xmlns:mc="http://schemas.openxmlformats.org/markup-compatibility/2006" xmlns:o="urn:schemas-microsoft-com:office:office" xmlns:v="urn:schemas-microsoft-com:vml" xmlns:wp14="http://schemas.microsoft.com/office/word/2010/wordprocessingDrawing" xmlns:w10="urn:schemas-microsoft-com:office:word" xmlns:w="http://schemas.openxmlformats.org/wordprocessingml/2006/main" xmlns:w14="http://schemas.microsoft.com/office/word/2010/wordml" xmlns:wpg="http://schemas.microsoft.com/office/word/2010/wordprocessingGroup" xmlns:wpi="http://schemas.microsoft.com/office/word/2010/wordprocessingInk" xmlns:wps="http://schemas.microsoft.com/office/word/2010/wordprocessingShape" xmlns:a14="http://schemas.microsoft.com/office/drawing/2010/main" val="0"/>
                         </a:ext>
                       </a:extLst>
                     </a:blip>
@@ -7941,7 +6225,7 @@
       <w:r>
         <w:rPr>
           <w:noProof/>
-          <w:lang w:bidi="ar-SA"/>
+          <w:lang w:val="en-IN" w:eastAsia="en-IN" w:bidi="ar-SA"/>
         </w:rPr>
         <w:drawing>
           <wp:inline distT="0" distB="0" distL="0" distR="0">
@@ -7959,10 +6243,10 @@
                     <pic:cNvPicPr/>
                   </pic:nvPicPr>
                   <pic:blipFill>
-                    <a:blip r:embed="rId19">
+                    <a:blip r:embed="rId19" cstate="print">
                       <a:extLst>
                         <a:ext uri="{28A0092B-C50C-407E-A947-70E740481C1C}">
-                          <a14:useLocalDpi xmlns:a14="http://schemas.microsoft.com/office/drawing/2010/main" xmlns:wps="http://schemas.microsoft.com/office/word/2010/wordprocessingShape" xmlns:wpi="http://schemas.microsoft.com/office/word/2010/wordprocessingInk" xmlns:wpg="http://schemas.microsoft.com/office/word/2010/wordprocessingGroup" xmlns:w14="http://schemas.microsoft.com/office/word/2010/wordml" xmlns:w="http://schemas.openxmlformats.org/wordprocessingml/2006/main" xmlns:w10="urn:schemas-microsoft-com:office:word" xmlns:wp14="http://schemas.microsoft.com/office/word/2010/wordprocessingDrawing" xmlns:v="urn:schemas-microsoft-com:vml" xmlns:o="urn:schemas-microsoft-com:office:office" xmlns:mc="http://schemas.openxmlformats.org/markup-compatibility/2006" xmlns:wpc="http://schemas.microsoft.com/office/word/2010/wordprocessingCanvas" xmlns="" val="0"/>
+                          <a14:useLocalDpi xmlns="" xmlns:wpc="http://schemas.microsoft.com/office/word/2010/wordprocessingCanvas" xmlns:mc="http://schemas.openxmlformats.org/markup-compatibility/2006" xmlns:o="urn:schemas-microsoft-com:office:office" xmlns:v="urn:schemas-microsoft-com:vml" xmlns:wp14="http://schemas.microsoft.com/office/word/2010/wordprocessingDrawing" xmlns:w10="urn:schemas-microsoft-com:office:word" xmlns:w="http://schemas.openxmlformats.org/wordprocessingml/2006/main" xmlns:w14="http://schemas.microsoft.com/office/word/2010/wordml" xmlns:wpg="http://schemas.microsoft.com/office/word/2010/wordprocessingGroup" xmlns:wpi="http://schemas.microsoft.com/office/word/2010/wordprocessingInk" xmlns:wps="http://schemas.microsoft.com/office/word/2010/wordprocessingShape" xmlns:a14="http://schemas.microsoft.com/office/drawing/2010/main" val="0"/>
                         </a:ext>
                       </a:extLst>
                     </a:blip>
@@ -7998,7 +6282,7 @@
       <w:r>
         <w:rPr>
           <w:noProof/>
-          <w:lang w:bidi="ar-SA"/>
+          <w:lang w:val="en-IN" w:eastAsia="en-IN" w:bidi="ar-SA"/>
         </w:rPr>
         <w:lastRenderedPageBreak/>
         <w:drawing>
@@ -8017,10 +6301,10 @@
                     <pic:cNvPicPr/>
                   </pic:nvPicPr>
                   <pic:blipFill>
-                    <a:blip r:embed="rId20">
+                    <a:blip r:embed="rId20" cstate="print">
                       <a:extLst>
                         <a:ext uri="{28A0092B-C50C-407E-A947-70E740481C1C}">
-                          <a14:useLocalDpi xmlns:a14="http://schemas.microsoft.com/office/drawing/2010/main" xmlns:wps="http://schemas.microsoft.com/office/word/2010/wordprocessingShape" xmlns:wpi="http://schemas.microsoft.com/office/word/2010/wordprocessingInk" xmlns:wpg="http://schemas.microsoft.com/office/word/2010/wordprocessingGroup" xmlns:w14="http://schemas.microsoft.com/office/word/2010/wordml" xmlns:w="http://schemas.openxmlformats.org/wordprocessingml/2006/main" xmlns:w10="urn:schemas-microsoft-com:office:word" xmlns:wp14="http://schemas.microsoft.com/office/word/2010/wordprocessingDrawing" xmlns:v="urn:schemas-microsoft-com:vml" xmlns:o="urn:schemas-microsoft-com:office:office" xmlns:mc="http://schemas.openxmlformats.org/markup-compatibility/2006" xmlns:wpc="http://schemas.microsoft.com/office/word/2010/wordprocessingCanvas" xmlns="" val="0"/>
+                          <a14:useLocalDpi xmlns="" xmlns:wpc="http://schemas.microsoft.com/office/word/2010/wordprocessingCanvas" xmlns:mc="http://schemas.openxmlformats.org/markup-compatibility/2006" xmlns:o="urn:schemas-microsoft-com:office:office" xmlns:v="urn:schemas-microsoft-com:vml" xmlns:wp14="http://schemas.microsoft.com/office/word/2010/wordprocessingDrawing" xmlns:w10="urn:schemas-microsoft-com:office:word" xmlns:w="http://schemas.openxmlformats.org/wordprocessingml/2006/main" xmlns:w14="http://schemas.microsoft.com/office/word/2010/wordml" xmlns:wpg="http://schemas.microsoft.com/office/word/2010/wordprocessingGroup" xmlns:wpi="http://schemas.microsoft.com/office/word/2010/wordprocessingInk" xmlns:wps="http://schemas.microsoft.com/office/word/2010/wordprocessingShape" xmlns:a14="http://schemas.microsoft.com/office/drawing/2010/main" val="0"/>
                         </a:ext>
                       </a:extLst>
                     </a:blip>
@@ -8048,18 +6332,18 @@
       <w:pPr>
         <w:pStyle w:val="Heading3"/>
       </w:pPr>
-      <w:bookmarkStart w:id="22" w:name="_Toc346626336"/>
+      <w:bookmarkStart w:id="19" w:name="_Toc346626336"/>
       <w:r>
         <w:t>CONTROL FLOW DIAGRAM</w:t>
       </w:r>
-      <w:bookmarkEnd w:id="22"/>
+      <w:bookmarkEnd w:id="19"/>
     </w:p>
     <w:p/>
     <w:p>
       <w:r>
         <w:rPr>
           <w:noProof/>
-          <w:lang w:bidi="ar-SA"/>
+          <w:lang w:val="en-IN" w:eastAsia="en-IN" w:bidi="ar-SA"/>
         </w:rPr>
         <w:lastRenderedPageBreak/>
         <w:drawing>
@@ -8080,7 +6364,7 @@
                     </pic:cNvPicPr>
                   </pic:nvPicPr>
                   <pic:blipFill>
-                    <a:blip r:embed="rId21"/>
+                    <a:blip r:embed="rId21" cstate="print"/>
                     <a:srcRect/>
                     <a:stretch>
                       <a:fillRect/>
@@ -8114,7 +6398,7 @@
       <w:r>
         <w:rPr>
           <w:noProof/>
-          <w:lang w:bidi="ar-SA"/>
+          <w:lang w:val="en-IN" w:eastAsia="en-IN" w:bidi="ar-SA"/>
         </w:rPr>
         <w:lastRenderedPageBreak/>
         <w:drawing>
@@ -8135,7 +6419,7 @@
                     </pic:cNvPicPr>
                   </pic:nvPicPr>
                   <pic:blipFill>
-                    <a:blip r:embed="rId22"/>
+                    <a:blip r:embed="rId22" cstate="print"/>
                     <a:srcRect/>
                     <a:stretch>
                       <a:fillRect/>
@@ -8169,7 +6453,7 @@
       <w:r>
         <w:rPr>
           <w:noProof/>
-          <w:lang w:bidi="ar-SA"/>
+          <w:lang w:val="en-IN" w:eastAsia="en-IN" w:bidi="ar-SA"/>
         </w:rPr>
         <w:lastRenderedPageBreak/>
         <w:drawing>
@@ -8190,7 +6474,7 @@
                     </pic:cNvPicPr>
                   </pic:nvPicPr>
                   <pic:blipFill>
-                    <a:blip r:embed="rId23"/>
+                    <a:blip r:embed="rId23" cstate="print"/>
                     <a:srcRect/>
                     <a:stretch>
                       <a:fillRect/>
@@ -8223,22 +6507,22 @@
       <w:pPr>
         <w:pStyle w:val="Heading3"/>
       </w:pPr>
-      <w:bookmarkStart w:id="23" w:name="_Toc346626337"/>
+      <w:bookmarkStart w:id="20" w:name="_Toc346626337"/>
       <w:r>
         <w:t>STATE DIAGRAM / SEQUENCE DIAGRAM</w:t>
       </w:r>
-      <w:bookmarkEnd w:id="23"/>
+      <w:bookmarkEnd w:id="20"/>
     </w:p>
     <w:p/>
     <w:p>
       <w:pPr>
         <w:pStyle w:val="Heading3"/>
       </w:pPr>
-      <w:bookmarkStart w:id="24" w:name="_Toc346626338"/>
+      <w:bookmarkStart w:id="21" w:name="_Toc346626338"/>
       <w:r>
         <w:t>ENTITY RELATIONSHIP MODEL</w:t>
       </w:r>
-      <w:bookmarkEnd w:id="24"/>
+      <w:bookmarkEnd w:id="21"/>
     </w:p>
     <w:p>
       <w:r>
@@ -8323,6 +6607,7 @@
             <w:tcW w:w="4788" w:type="dxa"/>
           </w:tcPr>
           <w:p>
+            <w:proofErr w:type="spellStart"/>
             <w:r>
               <w:rPr>
                 <w:rFonts w:eastAsia="Arial"/>
@@ -8330,12 +6615,105 @@
               </w:rPr>
               <w:t>Student_ID</w:t>
             </w:r>
+            <w:proofErr w:type="spellEnd"/>
             <w:r>
               <w:rPr>
                 <w:rFonts w:eastAsia="Arial"/>
               </w:rPr>
-              <w:t>, Student_DOB, Student_Name, Student_Parent_Name, Student_Address, Student_Admission_Date, Student_Course_Name, Student_Contact</w:t>
-            </w:r>
+              <w:t xml:space="preserve">, </w:t>
+            </w:r>
+            <w:proofErr w:type="spellStart"/>
+            <w:r>
+              <w:rPr>
+                <w:rFonts w:eastAsia="Arial"/>
+              </w:rPr>
+              <w:t>Student_DOB</w:t>
+            </w:r>
+            <w:proofErr w:type="spellEnd"/>
+            <w:r>
+              <w:rPr>
+                <w:rFonts w:eastAsia="Arial"/>
+              </w:rPr>
+              <w:t xml:space="preserve">, </w:t>
+            </w:r>
+            <w:proofErr w:type="spellStart"/>
+            <w:r>
+              <w:rPr>
+                <w:rFonts w:eastAsia="Arial"/>
+              </w:rPr>
+              <w:t>Student_Name</w:t>
+            </w:r>
+            <w:proofErr w:type="spellEnd"/>
+            <w:r>
+              <w:rPr>
+                <w:rFonts w:eastAsia="Arial"/>
+              </w:rPr>
+              <w:t xml:space="preserve">, </w:t>
+            </w:r>
+            <w:proofErr w:type="spellStart"/>
+            <w:r>
+              <w:rPr>
+                <w:rFonts w:eastAsia="Arial"/>
+              </w:rPr>
+              <w:t>Student_Parent_Name</w:t>
+            </w:r>
+            <w:proofErr w:type="spellEnd"/>
+            <w:r>
+              <w:rPr>
+                <w:rFonts w:eastAsia="Arial"/>
+              </w:rPr>
+              <w:t xml:space="preserve">, </w:t>
+            </w:r>
+            <w:proofErr w:type="spellStart"/>
+            <w:r>
+              <w:rPr>
+                <w:rFonts w:eastAsia="Arial"/>
+              </w:rPr>
+              <w:t>Student_Address</w:t>
+            </w:r>
+            <w:proofErr w:type="spellEnd"/>
+            <w:r>
+              <w:rPr>
+                <w:rFonts w:eastAsia="Arial"/>
+              </w:rPr>
+              <w:t xml:space="preserve">, </w:t>
+            </w:r>
+            <w:proofErr w:type="spellStart"/>
+            <w:r>
+              <w:rPr>
+                <w:rFonts w:eastAsia="Arial"/>
+              </w:rPr>
+              <w:t>Student_Admission_Date</w:t>
+            </w:r>
+            <w:proofErr w:type="spellEnd"/>
+            <w:r>
+              <w:rPr>
+                <w:rFonts w:eastAsia="Arial"/>
+              </w:rPr>
+              <w:t xml:space="preserve">, </w:t>
+            </w:r>
+            <w:proofErr w:type="spellStart"/>
+            <w:r>
+              <w:rPr>
+                <w:rFonts w:eastAsia="Arial"/>
+              </w:rPr>
+              <w:t>Student_Course_Name</w:t>
+            </w:r>
+            <w:proofErr w:type="spellEnd"/>
+            <w:r>
+              <w:rPr>
+                <w:rFonts w:eastAsia="Arial"/>
+              </w:rPr>
+              <w:t xml:space="preserve">, </w:t>
+            </w:r>
+            <w:proofErr w:type="spellStart"/>
+            <w:r>
+              <w:rPr>
+                <w:rFonts w:eastAsia="Arial"/>
+              </w:rPr>
+              <w:t>Student_Contact</w:t>
+            </w:r>
+            <w:proofErr w:type="spellEnd"/>
           </w:p>
         </w:tc>
       </w:tr>
@@ -8355,15 +6733,38 @@
             <w:tcW w:w="4788" w:type="dxa"/>
           </w:tcPr>
           <w:p>
+            <w:proofErr w:type="spellStart"/>
             <w:r>
               <w:rPr>
                 <w:b/>
               </w:rPr>
               <w:t>Transaction_ID</w:t>
             </w:r>
-            <w:r>
-              <w:t>, Transaction_Amount, Transaction_Type, Transaction_Reason,Account_Balance</w:t>
-            </w:r>
+            <w:proofErr w:type="spellEnd"/>
+            <w:r>
+              <w:t xml:space="preserve">, </w:t>
+            </w:r>
+            <w:proofErr w:type="spellStart"/>
+            <w:r>
+              <w:t>Transaction_Amount</w:t>
+            </w:r>
+            <w:proofErr w:type="spellEnd"/>
+            <w:r>
+              <w:t xml:space="preserve">, </w:t>
+            </w:r>
+            <w:proofErr w:type="spellStart"/>
+            <w:r>
+              <w:t>Transaction_Type</w:t>
+            </w:r>
+            <w:proofErr w:type="spellEnd"/>
+            <w:r>
+              <w:t xml:space="preserve">, </w:t>
+            </w:r>
+            <w:proofErr w:type="spellStart"/>
+            <w:r>
+              <w:t>Transaction_Reason,Account_Balance</w:t>
+            </w:r>
+            <w:proofErr w:type="spellEnd"/>
           </w:p>
         </w:tc>
       </w:tr>
@@ -8383,6 +6784,7 @@
             <w:tcW w:w="4788" w:type="dxa"/>
           </w:tcPr>
           <w:p>
+            <w:proofErr w:type="spellStart"/>
             <w:r>
               <w:rPr>
                 <w:rFonts w:eastAsia="Arial"/>
@@ -8397,12 +6799,133 @@
               </w:rPr>
               <w:t>_ID</w:t>
             </w:r>
+            <w:proofErr w:type="spellEnd"/>
             <w:r>
               <w:rPr>
                 <w:rFonts w:eastAsia="Arial"/>
               </w:rPr>
-              <w:t>,  Staff_Name, Staff_Permission_Level, Staff_Address, Staff_Admission_Date, Staff_Course_Name, Staff_Contract_details, Staff_Join_Date, Staff_Email, Staff_Role</w:t>
-            </w:r>
+              <w:t xml:space="preserve">,  </w:t>
+            </w:r>
+            <w:proofErr w:type="spellStart"/>
+            <w:r>
+              <w:rPr>
+                <w:rFonts w:eastAsia="Arial"/>
+              </w:rPr>
+              <w:t>Staff_Name</w:t>
+            </w:r>
+            <w:proofErr w:type="spellEnd"/>
+            <w:r>
+              <w:rPr>
+                <w:rFonts w:eastAsia="Arial"/>
+              </w:rPr>
+              <w:t xml:space="preserve">, </w:t>
+            </w:r>
+            <w:proofErr w:type="spellStart"/>
+            <w:r>
+              <w:rPr>
+                <w:rFonts w:eastAsia="Arial"/>
+              </w:rPr>
+              <w:t>Staff_Permission_Level</w:t>
+            </w:r>
+            <w:proofErr w:type="spellEnd"/>
+            <w:r>
+              <w:rPr>
+                <w:rFonts w:eastAsia="Arial"/>
+              </w:rPr>
+              <w:t xml:space="preserve">, </w:t>
+            </w:r>
+            <w:proofErr w:type="spellStart"/>
+            <w:r>
+              <w:rPr>
+                <w:rFonts w:eastAsia="Arial"/>
+              </w:rPr>
+              <w:t>Staff_Address</w:t>
+            </w:r>
+            <w:proofErr w:type="spellEnd"/>
+            <w:r>
+              <w:rPr>
+                <w:rFonts w:eastAsia="Arial"/>
+              </w:rPr>
+              <w:t xml:space="preserve">, </w:t>
+            </w:r>
+            <w:proofErr w:type="spellStart"/>
+            <w:r>
+              <w:rPr>
+                <w:rFonts w:eastAsia="Arial"/>
+              </w:rPr>
+              <w:t>Staff_Admission_Date</w:t>
+            </w:r>
+            <w:proofErr w:type="spellEnd"/>
+            <w:r>
+              <w:rPr>
+                <w:rFonts w:eastAsia="Arial"/>
+              </w:rPr>
+              <w:t xml:space="preserve">, </w:t>
+            </w:r>
+            <w:proofErr w:type="spellStart"/>
+            <w:r>
+              <w:rPr>
+                <w:rFonts w:eastAsia="Arial"/>
+              </w:rPr>
+              <w:t>Staff_Course_Name</w:t>
+            </w:r>
+            <w:proofErr w:type="spellEnd"/>
+            <w:r>
+              <w:rPr>
+                <w:rFonts w:eastAsia="Arial"/>
+              </w:rPr>
+              <w:t xml:space="preserve">, </w:t>
+            </w:r>
+            <w:proofErr w:type="spellStart"/>
+            <w:r>
+              <w:rPr>
+                <w:rFonts w:eastAsia="Arial"/>
+              </w:rPr>
+              <w:t>Staff_Contract_details</w:t>
+            </w:r>
+            <w:proofErr w:type="spellEnd"/>
+            <w:r>
+              <w:rPr>
+                <w:rFonts w:eastAsia="Arial"/>
+              </w:rPr>
+              <w:t xml:space="preserve">, </w:t>
+            </w:r>
+            <w:proofErr w:type="spellStart"/>
+            <w:r>
+              <w:rPr>
+                <w:rFonts w:eastAsia="Arial"/>
+              </w:rPr>
+              <w:t>Staff_Join_Date</w:t>
+            </w:r>
+            <w:proofErr w:type="spellEnd"/>
+            <w:r>
+              <w:rPr>
+                <w:rFonts w:eastAsia="Arial"/>
+              </w:rPr>
+              <w:t xml:space="preserve">, </w:t>
+            </w:r>
+            <w:proofErr w:type="spellStart"/>
+            <w:r>
+              <w:rPr>
+                <w:rFonts w:eastAsia="Arial"/>
+              </w:rPr>
+              <w:t>Staff_Email</w:t>
+            </w:r>
+            <w:proofErr w:type="spellEnd"/>
+            <w:r>
+              <w:rPr>
+                <w:rFonts w:eastAsia="Arial"/>
+              </w:rPr>
+              <w:t xml:space="preserve">, </w:t>
+            </w:r>
+            <w:proofErr w:type="spellStart"/>
+            <w:r>
+              <w:rPr>
+                <w:rFonts w:eastAsia="Arial"/>
+              </w:rPr>
+              <w:t>Staff_Role</w:t>
+            </w:r>
+            <w:proofErr w:type="spellEnd"/>
           </w:p>
         </w:tc>
       </w:tr>
@@ -8422,6 +6945,7 @@
             <w:tcW w:w="4788" w:type="dxa"/>
           </w:tcPr>
           <w:p>
+            <w:proofErr w:type="spellStart"/>
             <w:r>
               <w:rPr>
                 <w:rFonts w:eastAsia="Arial"/>
@@ -8436,12 +6960,77 @@
               </w:rPr>
               <w:t>_ID</w:t>
             </w:r>
+            <w:proofErr w:type="spellEnd"/>
             <w:r>
               <w:rPr>
                 <w:rFonts w:eastAsia="Arial"/>
               </w:rPr>
-              <w:t>,  Book_Name, Book_Author, Purchase_Date, Book_Status, Book_Description,Purchase_Amount</w:t>
-            </w:r>
+              <w:t xml:space="preserve">,  </w:t>
+            </w:r>
+            <w:proofErr w:type="spellStart"/>
+            <w:r>
+              <w:rPr>
+                <w:rFonts w:eastAsia="Arial"/>
+              </w:rPr>
+              <w:t>Book_Name</w:t>
+            </w:r>
+            <w:proofErr w:type="spellEnd"/>
+            <w:r>
+              <w:rPr>
+                <w:rFonts w:eastAsia="Arial"/>
+              </w:rPr>
+              <w:t xml:space="preserve">, </w:t>
+            </w:r>
+            <w:proofErr w:type="spellStart"/>
+            <w:r>
+              <w:rPr>
+                <w:rFonts w:eastAsia="Arial"/>
+              </w:rPr>
+              <w:t>Book_Author</w:t>
+            </w:r>
+            <w:proofErr w:type="spellEnd"/>
+            <w:r>
+              <w:rPr>
+                <w:rFonts w:eastAsia="Arial"/>
+              </w:rPr>
+              <w:t xml:space="preserve">, </w:t>
+            </w:r>
+            <w:proofErr w:type="spellStart"/>
+            <w:r>
+              <w:rPr>
+                <w:rFonts w:eastAsia="Arial"/>
+              </w:rPr>
+              <w:t>Purchase_Date</w:t>
+            </w:r>
+            <w:proofErr w:type="spellEnd"/>
+            <w:r>
+              <w:rPr>
+                <w:rFonts w:eastAsia="Arial"/>
+              </w:rPr>
+              <w:t xml:space="preserve">, </w:t>
+            </w:r>
+            <w:proofErr w:type="spellStart"/>
+            <w:r>
+              <w:rPr>
+                <w:rFonts w:eastAsia="Arial"/>
+              </w:rPr>
+              <w:t>Book_Status</w:t>
+            </w:r>
+            <w:proofErr w:type="spellEnd"/>
+            <w:r>
+              <w:rPr>
+                <w:rFonts w:eastAsia="Arial"/>
+              </w:rPr>
+              <w:t xml:space="preserve">, </w:t>
+            </w:r>
+            <w:proofErr w:type="spellStart"/>
+            <w:r>
+              <w:rPr>
+                <w:rFonts w:eastAsia="Arial"/>
+              </w:rPr>
+              <w:t>Book_Description,Purchase_Amount</w:t>
+            </w:r>
+            <w:proofErr w:type="spellEnd"/>
           </w:p>
         </w:tc>
       </w:tr>
@@ -8464,6 +7053,7 @@
             <w:pPr>
               <w:jc w:val="center"/>
             </w:pPr>
+            <w:proofErr w:type="spellStart"/>
             <w:r>
               <w:rPr>
                 <w:rFonts w:eastAsia="Arial"/>
@@ -8478,12 +7068,91 @@
               </w:rPr>
               <w:t>_ID</w:t>
             </w:r>
+            <w:proofErr w:type="spellEnd"/>
             <w:r>
               <w:rPr>
                 <w:rFonts w:eastAsia="Arial"/>
               </w:rPr>
-              <w:t>, Faculty_Name,  Faculty_Address, Faculty_Join_Date, Faculty_Course_Under, Faculty_Contact_Details, Faculty_Salary_Details</w:t>
-            </w:r>
+              <w:t xml:space="preserve">, </w:t>
+            </w:r>
+            <w:proofErr w:type="spellStart"/>
+            <w:r>
+              <w:rPr>
+                <w:rFonts w:eastAsia="Arial"/>
+              </w:rPr>
+              <w:t>Faculty_Name</w:t>
+            </w:r>
+            <w:proofErr w:type="spellEnd"/>
+            <w:r>
+              <w:rPr>
+                <w:rFonts w:eastAsia="Arial"/>
+              </w:rPr>
+              <w:t xml:space="preserve">,  </w:t>
+            </w:r>
+            <w:proofErr w:type="spellStart"/>
+            <w:r>
+              <w:rPr>
+                <w:rFonts w:eastAsia="Arial"/>
+              </w:rPr>
+              <w:t>Faculty_Address</w:t>
+            </w:r>
+            <w:proofErr w:type="spellEnd"/>
+            <w:r>
+              <w:rPr>
+                <w:rFonts w:eastAsia="Arial"/>
+              </w:rPr>
+              <w:t xml:space="preserve">, </w:t>
+            </w:r>
+            <w:proofErr w:type="spellStart"/>
+            <w:r>
+              <w:rPr>
+                <w:rFonts w:eastAsia="Arial"/>
+              </w:rPr>
+              <w:t>Faculty_Join_Date</w:t>
+            </w:r>
+            <w:proofErr w:type="spellEnd"/>
+            <w:r>
+              <w:rPr>
+                <w:rFonts w:eastAsia="Arial"/>
+              </w:rPr>
+              <w:t xml:space="preserve">, </w:t>
+            </w:r>
+            <w:proofErr w:type="spellStart"/>
+            <w:r>
+              <w:rPr>
+                <w:rFonts w:eastAsia="Arial"/>
+              </w:rPr>
+              <w:t>Faculty_Course_Under</w:t>
+            </w:r>
+            <w:proofErr w:type="spellEnd"/>
+            <w:r>
+              <w:rPr>
+                <w:rFonts w:eastAsia="Arial"/>
+              </w:rPr>
+              <w:t xml:space="preserve">, </w:t>
+            </w:r>
+            <w:proofErr w:type="spellStart"/>
+            <w:r>
+              <w:rPr>
+                <w:rFonts w:eastAsia="Arial"/>
+              </w:rPr>
+              <w:t>Faculty_Contact_Details</w:t>
+            </w:r>
+            <w:proofErr w:type="spellEnd"/>
+            <w:r>
+              <w:rPr>
+                <w:rFonts w:eastAsia="Arial"/>
+              </w:rPr>
+              <w:t xml:space="preserve">, </w:t>
+            </w:r>
+            <w:proofErr w:type="spellStart"/>
+            <w:r>
+              <w:rPr>
+                <w:rFonts w:eastAsia="Arial"/>
+              </w:rPr>
+              <w:t>Faculty_Salary_Details</w:t>
+            </w:r>
+            <w:proofErr w:type="spellEnd"/>
           </w:p>
         </w:tc>
       </w:tr>
@@ -8506,6 +7175,7 @@
             <w:pPr>
               <w:jc w:val="center"/>
             </w:pPr>
+            <w:proofErr w:type="spellStart"/>
             <w:r>
               <w:rPr>
                 <w:rFonts w:eastAsia="Arial"/>
@@ -8520,12 +7190,105 @@
               </w:rPr>
               <w:t>_ID</w:t>
             </w:r>
+            <w:proofErr w:type="spellEnd"/>
             <w:r>
               <w:rPr>
                 <w:rFonts w:eastAsia="Arial"/>
               </w:rPr>
-              <w:t>, Course_Faculty, Course_Name, Required_Qualification, Course_Fees, Course_Admission_Date, Students_Under, Course_Description</w:t>
-            </w:r>
+              <w:t xml:space="preserve">, </w:t>
+            </w:r>
+            <w:proofErr w:type="spellStart"/>
+            <w:r>
+              <w:rPr>
+                <w:rFonts w:eastAsia="Arial"/>
+              </w:rPr>
+              <w:t>Course_Faculty</w:t>
+            </w:r>
+            <w:proofErr w:type="spellEnd"/>
+            <w:r>
+              <w:rPr>
+                <w:rFonts w:eastAsia="Arial"/>
+              </w:rPr>
+              <w:t xml:space="preserve">, </w:t>
+            </w:r>
+            <w:proofErr w:type="spellStart"/>
+            <w:r>
+              <w:rPr>
+                <w:rFonts w:eastAsia="Arial"/>
+              </w:rPr>
+              <w:t>Course_Name</w:t>
+            </w:r>
+            <w:proofErr w:type="spellEnd"/>
+            <w:r>
+              <w:rPr>
+                <w:rFonts w:eastAsia="Arial"/>
+              </w:rPr>
+              <w:t xml:space="preserve">, </w:t>
+            </w:r>
+            <w:proofErr w:type="spellStart"/>
+            <w:r>
+              <w:rPr>
+                <w:rFonts w:eastAsia="Arial"/>
+              </w:rPr>
+              <w:t>Required_Qualification</w:t>
+            </w:r>
+            <w:proofErr w:type="spellEnd"/>
+            <w:r>
+              <w:rPr>
+                <w:rFonts w:eastAsia="Arial"/>
+              </w:rPr>
+              <w:t xml:space="preserve">, </w:t>
+            </w:r>
+            <w:proofErr w:type="spellStart"/>
+            <w:r>
+              <w:rPr>
+                <w:rFonts w:eastAsia="Arial"/>
+              </w:rPr>
+              <w:t>Course_Fees</w:t>
+            </w:r>
+            <w:proofErr w:type="spellEnd"/>
+            <w:r>
+              <w:rPr>
+                <w:rFonts w:eastAsia="Arial"/>
+              </w:rPr>
+              <w:t xml:space="preserve">, </w:t>
+            </w:r>
+            <w:proofErr w:type="spellStart"/>
+            <w:r>
+              <w:rPr>
+                <w:rFonts w:eastAsia="Arial"/>
+              </w:rPr>
+              <w:t>Course_Admission_Date</w:t>
+            </w:r>
+            <w:proofErr w:type="spellEnd"/>
+            <w:r>
+              <w:rPr>
+                <w:rFonts w:eastAsia="Arial"/>
+              </w:rPr>
+              <w:t xml:space="preserve">, </w:t>
+            </w:r>
+            <w:proofErr w:type="spellStart"/>
+            <w:r>
+              <w:rPr>
+                <w:rFonts w:eastAsia="Arial"/>
+              </w:rPr>
+              <w:t>Students_Under</w:t>
+            </w:r>
+            <w:proofErr w:type="spellEnd"/>
+            <w:r>
+              <w:rPr>
+                <w:rFonts w:eastAsia="Arial"/>
+              </w:rPr>
+              <w:t xml:space="preserve">, </w:t>
+            </w:r>
+            <w:proofErr w:type="spellStart"/>
+            <w:r>
+              <w:rPr>
+                <w:rFonts w:eastAsia="Arial"/>
+              </w:rPr>
+              <w:t>Course_Description</w:t>
+            </w:r>
+            <w:proofErr w:type="spellEnd"/>
           </w:p>
         </w:tc>
       </w:tr>
@@ -8581,90 +7344,164 @@
         <w:t xml:space="preserve"> has </w:t>
       </w:r>
       <w:r>
-        <w:t>Courses 1</w:t>
-      </w:r>
-      <w:r>
-        <w:t xml:space="preserve"> : N</w:t>
-      </w:r>
-    </w:p>
-    <w:p>
-      <w:r>
-        <w:t>School Management System</w:t>
+        <w:t xml:space="preserve">Courses </w:t>
+      </w:r>
+      <w:proofErr w:type="gramStart"/>
+      <w:r>
+        <w:t>1</w:t>
+      </w:r>
+      <w:r>
+        <w:t xml:space="preserve"> :</w:t>
+      </w:r>
+      <w:proofErr w:type="gramEnd"/>
+      <w:r>
+        <w:t xml:space="preserve"> N</w:t>
+      </w:r>
+    </w:p>
+    <w:p>
+      <w:r>
+        <w:t xml:space="preserve">School Management </w:t>
+      </w:r>
+      <w:proofErr w:type="spellStart"/>
+      <w:r>
+        <w:t>System</w:t>
       </w:r>
       <w:r>
         <w:t>has</w:t>
       </w:r>
       <w:r>
-        <w:t>Students 1</w:t>
-      </w:r>
-      <w:r>
-        <w:t xml:space="preserve"> : N</w:t>
-      </w:r>
-    </w:p>
-    <w:p>
-      <w:r>
-        <w:t>School Management System has Facultie</w:t>
-      </w:r>
-      <w:r>
-        <w:t>s1 : N</w:t>
-      </w:r>
-    </w:p>
-    <w:p>
-      <w:r>
-        <w:t>School Management System has Admin 1 : 1</w:t>
-      </w:r>
-    </w:p>
-    <w:p>
+        <w:t>Students</w:t>
+      </w:r>
+      <w:proofErr w:type="spellEnd"/>
+      <w:r>
+        <w:t xml:space="preserve"> </w:t>
+      </w:r>
+      <w:proofErr w:type="gramStart"/>
+      <w:r>
+        <w:t>1</w:t>
+      </w:r>
+      <w:r>
+        <w:t xml:space="preserve"> :</w:t>
+      </w:r>
+      <w:proofErr w:type="gramEnd"/>
+      <w:r>
+        <w:t xml:space="preserve"> N</w:t>
+      </w:r>
+    </w:p>
+    <w:p>
+      <w:r>
+        <w:t xml:space="preserve">School Management System has </w:t>
+      </w:r>
+      <w:proofErr w:type="gramStart"/>
+      <w:r>
+        <w:t>Facultie</w:t>
+      </w:r>
+      <w:r>
+        <w:t>s1 :</w:t>
+      </w:r>
+      <w:proofErr w:type="gramEnd"/>
+      <w:r>
+        <w:t xml:space="preserve"> N</w:t>
+      </w:r>
+    </w:p>
+    <w:p>
+      <w:r>
+        <w:t xml:space="preserve">School Management System has Admin </w:t>
+      </w:r>
+      <w:proofErr w:type="gramStart"/>
+      <w:r>
+        <w:t>1 :</w:t>
+      </w:r>
+      <w:proofErr w:type="gramEnd"/>
+      <w:r>
+        <w:t xml:space="preserve"> 1</w:t>
+      </w:r>
+    </w:p>
+    <w:p>
+      <w:proofErr w:type="spellStart"/>
       <w:r>
         <w:t>Studentha</w:t>
       </w:r>
       <w:r>
         <w:t>s</w:t>
       </w:r>
-      <w:r>
-        <w:t xml:space="preserve"> Attendance</w:t>
+      <w:proofErr w:type="spellEnd"/>
+      <w:r>
+        <w:t xml:space="preserve"> </w:t>
+      </w:r>
+      <w:proofErr w:type="gramStart"/>
+      <w:r>
+        <w:t>Attendance</w:t>
       </w:r>
       <w:r>
         <w:t>1 :</w:t>
       </w:r>
+      <w:proofErr w:type="gramEnd"/>
       <w:r>
         <w:t>1</w:t>
       </w:r>
     </w:p>
     <w:p>
-      <w:r>
-        <w:t>AdminChecksAttendance1 : 1</w:t>
-      </w:r>
-    </w:p>
-    <w:p>
+      <w:proofErr w:type="gramStart"/>
+      <w:r>
+        <w:t>AdminChecksAttendance1 :</w:t>
+      </w:r>
+      <w:proofErr w:type="gramEnd"/>
+      <w:r>
+        <w:t xml:space="preserve"> 1</w:t>
+      </w:r>
+    </w:p>
+    <w:p>
+      <w:proofErr w:type="spellStart"/>
+      <w:proofErr w:type="gramStart"/>
       <w:r>
         <w:t>StudentsreadsBooksM</w:t>
       </w:r>
-      <w:r>
-        <w:t xml:space="preserve"> : N</w:t>
-      </w:r>
-    </w:p>
-    <w:p>
-      <w:r>
-        <w:t>StudentspaysAccount1 : 1</w:t>
-      </w:r>
-    </w:p>
-    <w:p>
-      <w:r>
-        <w:t>AdminControlsAccount1 : 1</w:t>
+      <w:proofErr w:type="spellEnd"/>
+      <w:r>
+        <w:t xml:space="preserve"> :</w:t>
+      </w:r>
+      <w:proofErr w:type="gramEnd"/>
+      <w:r>
+        <w:t xml:space="preserve"> N</w:t>
+      </w:r>
+    </w:p>
+    <w:p>
+      <w:proofErr w:type="gramStart"/>
+      <w:r>
+        <w:t>StudentspaysAccount1 :</w:t>
+      </w:r>
+      <w:proofErr w:type="gramEnd"/>
+      <w:r>
+        <w:t xml:space="preserve"> 1</w:t>
+      </w:r>
+    </w:p>
+    <w:p>
+      <w:proofErr w:type="gramStart"/>
+      <w:r>
+        <w:t>AdminControlsAccount1 :</w:t>
+      </w:r>
+      <w:proofErr w:type="gramEnd"/>
+      <w:r>
+        <w:t xml:space="preserve"> 1</w:t>
       </w:r>
     </w:p>
     <w:p>
       <w:r>
         <w:lastRenderedPageBreak/>
-        <w:t>Students Studies in Course N:1</w:t>
-      </w:r>
+        <w:t>Students Studies in Course N</w:t>
+      </w:r>
+      <w:proofErr w:type="gramStart"/>
+      <w:r>
+        <w:t>:1</w:t>
+      </w:r>
+      <w:proofErr w:type="gramEnd"/>
     </w:p>
     <w:p>
       <w:r>
         <w:rPr>
           <w:noProof/>
-          <w:lang w:bidi="ar-SA"/>
+          <w:lang w:val="en-IN" w:eastAsia="en-IN" w:bidi="ar-SA"/>
         </w:rPr>
         <w:drawing>
           <wp:inline distT="0" distB="0" distL="0" distR="0">
@@ -8685,7 +7522,7 @@
                     <a:blip r:embed="rId24" cstate="print">
                       <a:extLst>
                         <a:ext uri="{28A0092B-C50C-407E-A947-70E740481C1C}">
-                          <a14:useLocalDpi xmlns:a14="http://schemas.microsoft.com/office/drawing/2010/main" xmlns:wps="http://schemas.microsoft.com/office/word/2010/wordprocessingShape" xmlns:wpi="http://schemas.microsoft.com/office/word/2010/wordprocessingInk" xmlns:wpg="http://schemas.microsoft.com/office/word/2010/wordprocessingGroup" xmlns:w14="http://schemas.microsoft.com/office/word/2010/wordml" xmlns:w="http://schemas.openxmlformats.org/wordprocessingml/2006/main" xmlns:w10="urn:schemas-microsoft-com:office:word" xmlns:wp14="http://schemas.microsoft.com/office/word/2010/wordprocessingDrawing" xmlns:v="urn:schemas-microsoft-com:vml" xmlns:o="urn:schemas-microsoft-com:office:office" xmlns:mc="http://schemas.openxmlformats.org/markup-compatibility/2006" xmlns:wpc="http://schemas.microsoft.com/office/word/2010/wordprocessingCanvas" xmlns="" val="0"/>
+                          <a14:useLocalDpi xmlns="" xmlns:wpc="http://schemas.microsoft.com/office/word/2010/wordprocessingCanvas" xmlns:mc="http://schemas.openxmlformats.org/markup-compatibility/2006" xmlns:o="urn:schemas-microsoft-com:office:office" xmlns:v="urn:schemas-microsoft-com:vml" xmlns:wp14="http://schemas.microsoft.com/office/word/2010/wordprocessingDrawing" xmlns:w10="urn:schemas-microsoft-com:office:word" xmlns:w="http://schemas.openxmlformats.org/wordprocessingml/2006/main" xmlns:w14="http://schemas.microsoft.com/office/word/2010/wordml" xmlns:wpg="http://schemas.microsoft.com/office/word/2010/wordprocessingGroup" xmlns:wpi="http://schemas.microsoft.com/office/word/2010/wordprocessingInk" xmlns:wps="http://schemas.microsoft.com/office/word/2010/wordprocessingShape" xmlns:a14="http://schemas.microsoft.com/office/drawing/2010/main" val="0"/>
                         </a:ext>
                       </a:extLst>
                     </a:blip>
@@ -8713,12 +7550,12 @@
       <w:pPr>
         <w:pStyle w:val="Heading3"/>
       </w:pPr>
-      <w:bookmarkStart w:id="25" w:name="_Toc346626339"/>
+      <w:bookmarkStart w:id="22" w:name="_Toc346626339"/>
       <w:r>
         <w:lastRenderedPageBreak/>
         <w:t>CLASS DIAGRAM / CRC MODEL /COLLABORATION DIAGRAM / USE-CASE DIAGRAM / ACTIVITY DIAGRAM</w:t>
       </w:r>
-      <w:bookmarkEnd w:id="25"/>
+      <w:bookmarkEnd w:id="22"/>
       <w:r>
         <w:t xml:space="preserve"> </w:t>
       </w:r>
@@ -8727,7 +7564,7 @@
       <w:r>
         <w:rPr>
           <w:noProof/>
-          <w:lang w:bidi="ar-SA"/>
+          <w:lang w:val="en-IN" w:eastAsia="en-IN" w:bidi="ar-SA"/>
         </w:rPr>
         <w:drawing>
           <wp:inline distT="0" distB="0" distL="0" distR="0">
@@ -8745,10 +7582,10 @@
                     <pic:cNvPicPr/>
                   </pic:nvPicPr>
                   <pic:blipFill>
-                    <a:blip r:embed="rId25">
+                    <a:blip r:embed="rId25" cstate="print">
                       <a:extLst>
                         <a:ext uri="{28A0092B-C50C-407E-A947-70E740481C1C}">
-                          <a14:useLocalDpi xmlns:a14="http://schemas.microsoft.com/office/drawing/2010/main" xmlns:wps="http://schemas.microsoft.com/office/word/2010/wordprocessingShape" xmlns:wpi="http://schemas.microsoft.com/office/word/2010/wordprocessingInk" xmlns:wpg="http://schemas.microsoft.com/office/word/2010/wordprocessingGroup" xmlns:w14="http://schemas.microsoft.com/office/word/2010/wordml" xmlns:w="http://schemas.openxmlformats.org/wordprocessingml/2006/main" xmlns:w10="urn:schemas-microsoft-com:office:word" xmlns:wp14="http://schemas.microsoft.com/office/word/2010/wordprocessingDrawing" xmlns:v="urn:schemas-microsoft-com:vml" xmlns:o="urn:schemas-microsoft-com:office:office" xmlns:mc="http://schemas.openxmlformats.org/markup-compatibility/2006" xmlns:wpc="http://schemas.microsoft.com/office/word/2010/wordprocessingCanvas" xmlns="" val="0"/>
+                          <a14:useLocalDpi xmlns="" xmlns:wpc="http://schemas.microsoft.com/office/word/2010/wordprocessingCanvas" xmlns:mc="http://schemas.openxmlformats.org/markup-compatibility/2006" xmlns:o="urn:schemas-microsoft-com:office:office" xmlns:v="urn:schemas-microsoft-com:vml" xmlns:wp14="http://schemas.microsoft.com/office/word/2010/wordprocessingDrawing" xmlns:w10="urn:schemas-microsoft-com:office:word" xmlns:w="http://schemas.openxmlformats.org/wordprocessingml/2006/main" xmlns:w14="http://schemas.microsoft.com/office/word/2010/wordml" xmlns:wpg="http://schemas.microsoft.com/office/word/2010/wordprocessingGroup" xmlns:wpi="http://schemas.microsoft.com/office/word/2010/wordprocessingInk" xmlns:wps="http://schemas.microsoft.com/office/word/2010/wordprocessingShape" xmlns:a14="http://schemas.microsoft.com/office/drawing/2010/main" val="0"/>
                         </a:ext>
                       </a:extLst>
                     </a:blip>
@@ -8777,27 +7614,27 @@
       <w:pPr>
         <w:pStyle w:val="Heading1"/>
       </w:pPr>
-      <w:bookmarkStart w:id="26" w:name="_Toc346626340"/>
+      <w:bookmarkStart w:id="23" w:name="_Toc346626340"/>
       <w:r>
         <w:t>SYSTEM DESIGN</w:t>
       </w:r>
-      <w:bookmarkEnd w:id="26"/>
+      <w:bookmarkEnd w:id="23"/>
     </w:p>
     <w:p>
       <w:pPr>
         <w:pStyle w:val="Heading2"/>
       </w:pPr>
-      <w:bookmarkStart w:id="27" w:name="_Toc346626341"/>
+      <w:bookmarkStart w:id="24" w:name="_Toc346626341"/>
       <w:r>
         <w:t>MODULARISATION DETAILS</w:t>
       </w:r>
-      <w:bookmarkEnd w:id="27"/>
+      <w:bookmarkEnd w:id="24"/>
     </w:p>
     <w:p>
       <w:r>
         <w:rPr>
           <w:noProof/>
-          <w:lang w:bidi="ar-SA"/>
+          <w:lang w:val="en-IN" w:eastAsia="en-IN" w:bidi="ar-SA"/>
         </w:rPr>
         <w:lastRenderedPageBreak/>
         <w:drawing>
@@ -8816,10 +7653,10 @@
                     <pic:cNvPicPr/>
                   </pic:nvPicPr>
                   <pic:blipFill>
-                    <a:blip r:embed="rId26">
+                    <a:blip r:embed="rId26" cstate="print">
                       <a:extLst>
                         <a:ext uri="{28A0092B-C50C-407E-A947-70E740481C1C}">
-                          <a14:useLocalDpi xmlns:a14="http://schemas.microsoft.com/office/drawing/2010/main" xmlns:wps="http://schemas.microsoft.com/office/word/2010/wordprocessingShape" xmlns:wpi="http://schemas.microsoft.com/office/word/2010/wordprocessingInk" xmlns:wpg="http://schemas.microsoft.com/office/word/2010/wordprocessingGroup" xmlns:w14="http://schemas.microsoft.com/office/word/2010/wordml" xmlns:w="http://schemas.openxmlformats.org/wordprocessingml/2006/main" xmlns:w10="urn:schemas-microsoft-com:office:word" xmlns:wp14="http://schemas.microsoft.com/office/word/2010/wordprocessingDrawing" xmlns:v="urn:schemas-microsoft-com:vml" xmlns:o="urn:schemas-microsoft-com:office:office" xmlns:mc="http://schemas.openxmlformats.org/markup-compatibility/2006" xmlns:wpc="http://schemas.microsoft.com/office/word/2010/wordprocessingCanvas" xmlns="" val="0"/>
+                          <a14:useLocalDpi xmlns="" xmlns:wpc="http://schemas.microsoft.com/office/word/2010/wordprocessingCanvas" xmlns:mc="http://schemas.openxmlformats.org/markup-compatibility/2006" xmlns:o="urn:schemas-microsoft-com:office:office" xmlns:v="urn:schemas-microsoft-com:vml" xmlns:wp14="http://schemas.microsoft.com/office/word/2010/wordprocessingDrawing" xmlns:w10="urn:schemas-microsoft-com:office:word" xmlns:w="http://schemas.openxmlformats.org/wordprocessingml/2006/main" xmlns:w14="http://schemas.microsoft.com/office/word/2010/wordml" xmlns:wpg="http://schemas.microsoft.com/office/word/2010/wordprocessingGroup" xmlns:wpi="http://schemas.microsoft.com/office/word/2010/wordprocessingInk" xmlns:wps="http://schemas.microsoft.com/office/word/2010/wordprocessingShape" xmlns:a14="http://schemas.microsoft.com/office/drawing/2010/main" val="0"/>
                         </a:ext>
                       </a:extLst>
                     </a:blip>
@@ -8889,11 +7726,11 @@
       <w:pPr>
         <w:pStyle w:val="Heading3"/>
       </w:pPr>
-      <w:bookmarkStart w:id="28" w:name="_Toc346626342"/>
+      <w:bookmarkStart w:id="25" w:name="_Toc346626342"/>
       <w:r>
         <w:t>SCHOOL MANAGEMENT SERVER</w:t>
       </w:r>
-      <w:bookmarkEnd w:id="28"/>
+      <w:bookmarkEnd w:id="25"/>
     </w:p>
     <w:p>
       <w:r>
@@ -9000,11 +7837,11 @@
       <w:pPr>
         <w:pStyle w:val="Heading3"/>
       </w:pPr>
-      <w:bookmarkStart w:id="29" w:name="_Toc346626343"/>
+      <w:bookmarkStart w:id="26" w:name="_Toc346626343"/>
       <w:r>
         <w:t>SCHOOL MANAGEMENT CLIENT</w:t>
       </w:r>
-      <w:bookmarkEnd w:id="29"/>
+      <w:bookmarkEnd w:id="26"/>
     </w:p>
     <w:p>
       <w:r>
@@ -9016,14 +7853,14 @@
       <w:pPr>
         <w:pStyle w:val="Heading3"/>
       </w:pPr>
-      <w:bookmarkStart w:id="30" w:name="_Toc346626344"/>
+      <w:bookmarkStart w:id="27" w:name="_Toc346626344"/>
       <w:r>
         <w:t>S</w:t>
       </w:r>
       <w:r>
         <w:t>CHOOL MANAGEMENT DATABASE</w:t>
       </w:r>
-      <w:bookmarkEnd w:id="30"/>
+      <w:bookmarkEnd w:id="27"/>
     </w:p>
     <w:p>
       <w:r>
@@ -9035,22 +7872,30 @@
       <w:pPr>
         <w:pStyle w:val="Heading2"/>
       </w:pPr>
-      <w:bookmarkStart w:id="31" w:name="_Toc346626345"/>
+      <w:bookmarkStart w:id="28" w:name="_Toc346626345"/>
       <w:r>
         <w:t>DATA INTEGRITY AND CONSTRAINTS</w:t>
       </w:r>
-      <w:bookmarkEnd w:id="31"/>
-    </w:p>
-    <w:p>
-      <w:r>
-        <w:t>?????????? database related issues and limitations</w:t>
+      <w:bookmarkEnd w:id="28"/>
+    </w:p>
+    <w:p>
+      <w:r>
+        <w:t xml:space="preserve">?????????? </w:t>
+      </w:r>
+      <w:proofErr w:type="gramStart"/>
+      <w:r>
+        <w:t>database</w:t>
+      </w:r>
+      <w:proofErr w:type="gramEnd"/>
+      <w:r>
+        <w:t xml:space="preserve"> related issues and limitations</w:t>
       </w:r>
     </w:p>
     <w:p>
       <w:pPr>
         <w:pStyle w:val="Heading2"/>
       </w:pPr>
-      <w:bookmarkStart w:id="32" w:name="_Toc346626346"/>
+      <w:bookmarkStart w:id="29" w:name="_Toc346626346"/>
       <w:r>
         <w:t xml:space="preserve">DATABASE </w:t>
       </w:r>
@@ -9060,12 +7905,13 @@
       <w:r>
         <w:t>DESIGN</w:t>
       </w:r>
-      <w:bookmarkEnd w:id="32"/>
+      <w:bookmarkEnd w:id="29"/>
     </w:p>
     <w:p>
       <w:r>
         <w:t xml:space="preserve">The database used for this software is called </w:t>
       </w:r>
+      <w:proofErr w:type="spellStart"/>
       <w:r>
         <w:rPr>
           <w:b/>
@@ -9078,15 +7924,24 @@
         </w:rPr>
         <w:t>msdb</w:t>
       </w:r>
-      <w:r>
-        <w:t>. A screenshot from the MySQl workbench is given below. It shows the tables and its columns. The first row is the primary key.</w:t>
+      <w:proofErr w:type="spellEnd"/>
+      <w:r>
+        <w:t xml:space="preserve">. A screenshot from the </w:t>
+      </w:r>
+      <w:proofErr w:type="spellStart"/>
+      <w:r>
+        <w:t>MySQl</w:t>
+      </w:r>
+      <w:proofErr w:type="spellEnd"/>
+      <w:r>
+        <w:t xml:space="preserve"> workbench is given below. It shows the tables and its columns. The first row is the primary key.</w:t>
       </w:r>
     </w:p>
     <w:p>
       <w:r>
         <w:rPr>
           <w:noProof/>
-          <w:lang w:bidi="ar-SA"/>
+          <w:lang w:val="en-IN" w:eastAsia="en-IN" w:bidi="ar-SA"/>
         </w:rPr>
         <w:lastRenderedPageBreak/>
         <w:drawing>
@@ -9105,10 +7960,10 @@
                     <pic:cNvPicPr/>
                   </pic:nvPicPr>
                   <pic:blipFill>
-                    <a:blip r:embed="rId27">
+                    <a:blip r:embed="rId27" cstate="print">
                       <a:extLst>
                         <a:ext uri="{28A0092B-C50C-407E-A947-70E740481C1C}">
-                          <a14:useLocalDpi xmlns:a14="http://schemas.microsoft.com/office/drawing/2010/main" xmlns:wps="http://schemas.microsoft.com/office/word/2010/wordprocessingShape" xmlns:wpi="http://schemas.microsoft.com/office/word/2010/wordprocessingInk" xmlns:wpg="http://schemas.microsoft.com/office/word/2010/wordprocessingGroup" xmlns:w14="http://schemas.microsoft.com/office/word/2010/wordml" xmlns:w="http://schemas.openxmlformats.org/wordprocessingml/2006/main" xmlns:w10="urn:schemas-microsoft-com:office:word" xmlns:wp14="http://schemas.microsoft.com/office/word/2010/wordprocessingDrawing" xmlns:v="urn:schemas-microsoft-com:vml" xmlns:o="urn:schemas-microsoft-com:office:office" xmlns:mc="http://schemas.openxmlformats.org/markup-compatibility/2006" xmlns:wpc="http://schemas.microsoft.com/office/word/2010/wordprocessingCanvas" xmlns="" val="0"/>
+                          <a14:useLocalDpi xmlns="" xmlns:wpc="http://schemas.microsoft.com/office/word/2010/wordprocessingCanvas" xmlns:mc="http://schemas.openxmlformats.org/markup-compatibility/2006" xmlns:o="urn:schemas-microsoft-com:office:office" xmlns:v="urn:schemas-microsoft-com:vml" xmlns:wp14="http://schemas.microsoft.com/office/word/2010/wordprocessingDrawing" xmlns:w10="urn:schemas-microsoft-com:office:word" xmlns:w="http://schemas.openxmlformats.org/wordprocessingml/2006/main" xmlns:w14="http://schemas.microsoft.com/office/word/2010/wordml" xmlns:wpg="http://schemas.microsoft.com/office/word/2010/wordprocessingGroup" xmlns:wpi="http://schemas.microsoft.com/office/word/2010/wordprocessingInk" xmlns:wps="http://schemas.microsoft.com/office/word/2010/wordprocessingShape" xmlns:a14="http://schemas.microsoft.com/office/drawing/2010/main" val="0"/>
                         </a:ext>
                       </a:extLst>
                     </a:blip>
@@ -9137,44 +7992,44 @@
       <w:pPr>
         <w:pStyle w:val="Heading2"/>
       </w:pPr>
-      <w:bookmarkStart w:id="33" w:name="_Toc346626347"/>
+      <w:bookmarkStart w:id="30" w:name="_Toc346626347"/>
       <w:r>
         <w:t>PROCEDURAL DESIGN / OBJECT ORIENTED DESIGN</w:t>
       </w:r>
-      <w:bookmarkEnd w:id="33"/>
+      <w:bookmarkEnd w:id="30"/>
     </w:p>
     <w:p/>
     <w:p>
       <w:pPr>
         <w:pStyle w:val="Heading2"/>
       </w:pPr>
-      <w:bookmarkStart w:id="34" w:name="_Toc346626348"/>
+      <w:bookmarkStart w:id="31" w:name="_Toc346626348"/>
       <w:r>
         <w:lastRenderedPageBreak/>
         <w:t>USER INTERFACE DESIGN</w:t>
       </w:r>
-      <w:bookmarkEnd w:id="34"/>
+      <w:bookmarkEnd w:id="31"/>
     </w:p>
     <w:p/>
     <w:p>
       <w:pPr>
         <w:pStyle w:val="Heading2"/>
       </w:pPr>
-      <w:bookmarkStart w:id="35" w:name="_Toc346626349"/>
+      <w:bookmarkStart w:id="32" w:name="_Toc346626349"/>
       <w:r>
         <w:t>TEST CASES</w:t>
       </w:r>
-      <w:bookmarkEnd w:id="35"/>
+      <w:bookmarkEnd w:id="32"/>
     </w:p>
     <w:p>
       <w:pPr>
         <w:pStyle w:val="Heading3"/>
       </w:pPr>
-      <w:bookmarkStart w:id="36" w:name="_Toc346626350"/>
+      <w:bookmarkStart w:id="33" w:name="_Toc346626350"/>
       <w:r>
         <w:t>UNIT TEST CASES</w:t>
       </w:r>
-      <w:bookmarkEnd w:id="36"/>
+      <w:bookmarkEnd w:id="33"/>
     </w:p>
     <w:p/>
     <w:tbl>
@@ -9367,9 +8222,11 @@
             <w:tcW w:w="1916" w:type="dxa"/>
           </w:tcPr>
           <w:p>
+            <w:proofErr w:type="spellStart"/>
             <w:r>
               <w:t>Susmita</w:t>
             </w:r>
+            <w:proofErr w:type="spellEnd"/>
           </w:p>
           <w:p/>
         </w:tc>
@@ -9420,9 +8277,11 @@
             <w:tcW w:w="1916" w:type="dxa"/>
           </w:tcPr>
           <w:p>
+            <w:proofErr w:type="spellStart"/>
             <w:r>
               <w:t>Susmita</w:t>
             </w:r>
+            <w:proofErr w:type="spellEnd"/>
           </w:p>
           <w:p/>
         </w:tc>
@@ -9433,11 +8292,11 @@
       <w:pPr>
         <w:pStyle w:val="Heading3"/>
       </w:pPr>
-      <w:bookmarkStart w:id="37" w:name="_Toc346626351"/>
+      <w:bookmarkStart w:id="34" w:name="_Toc346626351"/>
       <w:r>
         <w:t>SYSTEM TEST CASES</w:t>
       </w:r>
-      <w:bookmarkEnd w:id="37"/>
+      <w:bookmarkEnd w:id="34"/>
     </w:p>
     <w:p/>
     <w:tbl>
@@ -9631,9 +8490,11 @@
             <w:tcW w:w="1916" w:type="dxa"/>
           </w:tcPr>
           <w:p>
+            <w:proofErr w:type="spellStart"/>
             <w:r>
               <w:t>Susmita</w:t>
             </w:r>
+            <w:proofErr w:type="spellEnd"/>
           </w:p>
           <w:p/>
         </w:tc>
@@ -9684,9 +8545,11 @@
             <w:tcW w:w="1916" w:type="dxa"/>
           </w:tcPr>
           <w:p>
+            <w:proofErr w:type="spellStart"/>
             <w:r>
               <w:t>Susmita</w:t>
             </w:r>
+            <w:proofErr w:type="spellEnd"/>
           </w:p>
           <w:p/>
         </w:tc>
@@ -9721,8 +8584,69 @@
           </w:tcPr>
           <w:p>
             <w:r>
-              <w:t>To add a new student enter the Student_ID, Student_DOB, Student_Name, Student_Parent _Name, Student_Address, Student_Admission_ Date,Student_course _Name, Student_Contact</w:t>
-            </w:r>
+              <w:t xml:space="preserve">To add a new student enter the </w:t>
+            </w:r>
+            <w:proofErr w:type="spellStart"/>
+            <w:r>
+              <w:t>Student_ID</w:t>
+            </w:r>
+            <w:proofErr w:type="spellEnd"/>
+            <w:r>
+              <w:t xml:space="preserve">, </w:t>
+            </w:r>
+            <w:proofErr w:type="spellStart"/>
+            <w:r>
+              <w:t>Student_DOB</w:t>
+            </w:r>
+            <w:proofErr w:type="spellEnd"/>
+            <w:r>
+              <w:t xml:space="preserve">, </w:t>
+            </w:r>
+            <w:proofErr w:type="spellStart"/>
+            <w:r>
+              <w:t>Student_Name</w:t>
+            </w:r>
+            <w:proofErr w:type="spellEnd"/>
+            <w:r>
+              <w:t xml:space="preserve">, </w:t>
+            </w:r>
+            <w:proofErr w:type="spellStart"/>
+            <w:r>
+              <w:t>Student_Parent</w:t>
+            </w:r>
+            <w:proofErr w:type="spellEnd"/>
+            <w:r>
+              <w:t xml:space="preserve"> _Name, </w:t>
+            </w:r>
+            <w:proofErr w:type="spellStart"/>
+            <w:r>
+              <w:t>Student_Address</w:t>
+            </w:r>
+            <w:proofErr w:type="spellEnd"/>
+            <w:r>
+              <w:t xml:space="preserve">, </w:t>
+            </w:r>
+            <w:proofErr w:type="spellStart"/>
+            <w:r>
+              <w:t>Student_Admission</w:t>
+            </w:r>
+            <w:proofErr w:type="spellEnd"/>
+            <w:r>
+              <w:t xml:space="preserve">_ </w:t>
+            </w:r>
+            <w:proofErr w:type="spellStart"/>
+            <w:r>
+              <w:t>Date,Student_course</w:t>
+            </w:r>
+            <w:proofErr w:type="spellEnd"/>
+            <w:r>
+              <w:t xml:space="preserve"> _Name, </w:t>
+            </w:r>
+            <w:proofErr w:type="spellStart"/>
+            <w:r>
+              <w:t>Student_Contact</w:t>
+            </w:r>
+            <w:proofErr w:type="spellEnd"/>
           </w:p>
         </w:tc>
         <w:tc>
@@ -9740,9 +8664,11 @@
             <w:tcW w:w="1916" w:type="dxa"/>
           </w:tcPr>
           <w:p>
+            <w:proofErr w:type="spellStart"/>
             <w:r>
               <w:t>Susmita</w:t>
             </w:r>
+            <w:proofErr w:type="spellEnd"/>
           </w:p>
           <w:p/>
         </w:tc>
@@ -9763,9 +8689,11 @@
             <w:tcW w:w="1915" w:type="dxa"/>
           </w:tcPr>
           <w:p>
+            <w:proofErr w:type="spellStart"/>
             <w:r>
               <w:t>ViewStudentStatus</w:t>
             </w:r>
+            <w:proofErr w:type="spellEnd"/>
           </w:p>
         </w:tc>
         <w:tc>
@@ -9774,11 +8702,37 @@
           </w:tcPr>
           <w:p>
             <w:r>
-              <w:t xml:space="preserve">Enter Student_ID, Student_Name, </w:t>
-            </w:r>
+              <w:t xml:space="preserve">Enter </w:t>
+            </w:r>
+            <w:proofErr w:type="spellStart"/>
+            <w:r>
+              <w:t>Student_ID</w:t>
+            </w:r>
+            <w:proofErr w:type="spellEnd"/>
+            <w:r>
+              <w:t xml:space="preserve">, </w:t>
+            </w:r>
+            <w:proofErr w:type="spellStart"/>
+            <w:r>
+              <w:t>Student_Name</w:t>
+            </w:r>
+            <w:proofErr w:type="spellEnd"/>
+            <w:r>
+              <w:t xml:space="preserve">, </w:t>
+            </w:r>
+            <w:proofErr w:type="spellStart"/>
+            <w:proofErr w:type="gramStart"/>
             <w:r>
               <w:lastRenderedPageBreak/>
-              <w:t>Student_Course_Name of the Student.</w:t>
+              <w:t>Student</w:t>
+            </w:r>
+            <w:proofErr w:type="gramEnd"/>
+            <w:r>
+              <w:t>_Course_Name</w:t>
+            </w:r>
+            <w:proofErr w:type="spellEnd"/>
+            <w:r>
+              <w:t xml:space="preserve"> of the Student.</w:t>
             </w:r>
           </w:p>
         </w:tc>
@@ -9798,9 +8752,11 @@
             <w:tcW w:w="1916" w:type="dxa"/>
           </w:tcPr>
           <w:p>
+            <w:proofErr w:type="spellStart"/>
             <w:r>
               <w:t>Susmita</w:t>
             </w:r>
+            <w:proofErr w:type="spellEnd"/>
           </w:p>
           <w:p/>
           <w:p/>
@@ -9823,9 +8779,11 @@
             <w:tcW w:w="1915" w:type="dxa"/>
           </w:tcPr>
           <w:p>
+            <w:proofErr w:type="spellStart"/>
             <w:r>
               <w:t>EditStudentStatus</w:t>
             </w:r>
+            <w:proofErr w:type="spellEnd"/>
           </w:p>
         </w:tc>
         <w:tc>
@@ -9853,9 +8811,11 @@
             <w:tcW w:w="1916" w:type="dxa"/>
           </w:tcPr>
           <w:p>
+            <w:proofErr w:type="spellStart"/>
             <w:r>
               <w:t>Susmita</w:t>
             </w:r>
+            <w:proofErr w:type="spellEnd"/>
           </w:p>
         </w:tc>
       </w:tr>
@@ -9865,19 +8825,52 @@
       <w:pPr>
         <w:pStyle w:val="Heading1"/>
       </w:pPr>
-      <w:bookmarkStart w:id="38" w:name="_Toc346626352"/>
+      <w:bookmarkStart w:id="35" w:name="_Toc346626352"/>
       <w:r>
         <w:t>CODING</w:t>
       </w:r>
+      <w:bookmarkEnd w:id="35"/>
+    </w:p>
+    <w:p>
+      <w:pPr>
+        <w:pStyle w:val="Heading2"/>
+      </w:pPr>
+      <w:bookmarkStart w:id="36" w:name="_Toc346626353"/>
+      <w:r>
+        <w:t>COMPLETE PROJECT CODING</w:t>
+      </w:r>
+      <w:bookmarkEnd w:id="36"/>
+    </w:p>
+    <w:p/>
+    <w:p>
+      <w:pPr>
+        <w:pStyle w:val="Heading2"/>
+      </w:pPr>
+      <w:bookmarkStart w:id="37" w:name="_Toc346626354"/>
+      <w:r>
+        <w:t>COMMENTS AND DESCRIPTION OF CODING SEGMENTS</w:t>
+      </w:r>
+      <w:bookmarkEnd w:id="37"/>
+    </w:p>
+    <w:p/>
+    <w:p>
+      <w:pPr>
+        <w:pStyle w:val="Heading2"/>
+      </w:pPr>
+      <w:bookmarkStart w:id="38" w:name="_Toc346626355"/>
+      <w:r>
+        <w:t>STANDARDIZATION OF THE CODING</w:t>
+      </w:r>
       <w:bookmarkEnd w:id="38"/>
     </w:p>
+    <w:p/>
     <w:p>
       <w:pPr>
         <w:pStyle w:val="Heading2"/>
       </w:pPr>
-      <w:bookmarkStart w:id="39" w:name="_Toc346626353"/>
-      <w:r>
-        <w:t>COMPLETE PROJECT CODING</w:t>
+      <w:bookmarkStart w:id="39" w:name="_Toc346626356"/>
+      <w:r>
+        <w:t>CODE EFFICIENCY</w:t>
       </w:r>
       <w:bookmarkEnd w:id="39"/>
     </w:p>
@@ -9886,9 +8879,9 @@
       <w:pPr>
         <w:pStyle w:val="Heading2"/>
       </w:pPr>
-      <w:bookmarkStart w:id="40" w:name="_Toc346626354"/>
-      <w:r>
-        <w:t>COMMENTS AND DESCRIPTION OF CODING SEGMENTS</w:t>
+      <w:bookmarkStart w:id="40" w:name="_Toc346626357"/>
+      <w:r>
+        <w:t>ERROR HANDLING</w:t>
       </w:r>
       <w:bookmarkEnd w:id="40"/>
     </w:p>
@@ -9897,9 +8890,9 @@
       <w:pPr>
         <w:pStyle w:val="Heading2"/>
       </w:pPr>
-      <w:bookmarkStart w:id="41" w:name="_Toc346626355"/>
-      <w:r>
-        <w:t>STANDARDIZATION OF THE CODING</w:t>
+      <w:bookmarkStart w:id="41" w:name="_Toc346626358"/>
+      <w:r>
+        <w:t>PARAMETERS CALLING / PASSING</w:t>
       </w:r>
       <w:bookmarkEnd w:id="41"/>
     </w:p>
@@ -9908,65 +8901,32 @@
       <w:pPr>
         <w:pStyle w:val="Heading2"/>
       </w:pPr>
-      <w:bookmarkStart w:id="42" w:name="_Toc346626356"/>
-      <w:r>
-        <w:t>CODE EFFICIENCY</w:t>
+      <w:bookmarkStart w:id="42" w:name="_Toc346626359"/>
+      <w:r>
+        <w:t>VALIDATION CHECKS</w:t>
       </w:r>
       <w:bookmarkEnd w:id="42"/>
     </w:p>
     <w:p/>
     <w:p>
       <w:pPr>
+        <w:pStyle w:val="Heading1"/>
+      </w:pPr>
+      <w:bookmarkStart w:id="43" w:name="_Toc346626360"/>
+      <w:r>
+        <w:t>TESTING</w:t>
+      </w:r>
+      <w:bookmarkEnd w:id="43"/>
+    </w:p>
+    <w:p>
+      <w:pPr>
         <w:pStyle w:val="Heading2"/>
       </w:pPr>
-      <w:bookmarkStart w:id="43" w:name="_Toc346626357"/>
-      <w:r>
-        <w:t>ERROR HANDLING</w:t>
-      </w:r>
-      <w:bookmarkEnd w:id="43"/>
-    </w:p>
-    <w:p/>
-    <w:p>
-      <w:pPr>
-        <w:pStyle w:val="Heading2"/>
-      </w:pPr>
-      <w:bookmarkStart w:id="44" w:name="_Toc346626358"/>
-      <w:r>
-        <w:t>PARAMETERS CALLING / PASSING</w:t>
+      <w:bookmarkStart w:id="44" w:name="_Toc346626361"/>
+      <w:r>
+        <w:t>TESTING TECHNIQUES AND TESTING STRATEGIES USED</w:t>
       </w:r>
       <w:bookmarkEnd w:id="44"/>
-    </w:p>
-    <w:p/>
-    <w:p>
-      <w:pPr>
-        <w:pStyle w:val="Heading2"/>
-      </w:pPr>
-      <w:bookmarkStart w:id="45" w:name="_Toc346626359"/>
-      <w:r>
-        <w:t>VALIDATION CHECKS</w:t>
-      </w:r>
-      <w:bookmarkEnd w:id="45"/>
-    </w:p>
-    <w:p/>
-    <w:p>
-      <w:pPr>
-        <w:pStyle w:val="Heading1"/>
-      </w:pPr>
-      <w:bookmarkStart w:id="46" w:name="_Toc346626360"/>
-      <w:r>
-        <w:t>TESTING</w:t>
-      </w:r>
-      <w:bookmarkEnd w:id="46"/>
-    </w:p>
-    <w:p>
-      <w:pPr>
-        <w:pStyle w:val="Heading2"/>
-      </w:pPr>
-      <w:bookmarkStart w:id="47" w:name="_Toc346626361"/>
-      <w:r>
-        <w:t>TESTING TECHNIQUES AND TESTING STRATEGIES USED</w:t>
-      </w:r>
-      <w:bookmarkEnd w:id="47"/>
     </w:p>
     <w:p>
       <w:r>
@@ -9993,32 +8953,32 @@
       <w:pPr>
         <w:pStyle w:val="Heading2"/>
       </w:pPr>
-      <w:bookmarkStart w:id="48" w:name="_Toc346626362"/>
+      <w:bookmarkStart w:id="45" w:name="_Toc346626362"/>
       <w:r>
         <w:t>TESTING PLAN USED</w:t>
       </w:r>
-      <w:bookmarkEnd w:id="48"/>
+      <w:bookmarkEnd w:id="45"/>
     </w:p>
     <w:p/>
     <w:p>
       <w:pPr>
         <w:pStyle w:val="Heading2"/>
       </w:pPr>
-      <w:bookmarkStart w:id="49" w:name="_Toc346626363"/>
+      <w:bookmarkStart w:id="46" w:name="_Toc346626363"/>
       <w:r>
         <w:t>TESTING REPORTS</w:t>
       </w:r>
-      <w:bookmarkEnd w:id="49"/>
+      <w:bookmarkEnd w:id="46"/>
     </w:p>
     <w:p>
       <w:pPr>
         <w:pStyle w:val="Heading3"/>
       </w:pPr>
-      <w:bookmarkStart w:id="50" w:name="_Toc346626364"/>
+      <w:bookmarkStart w:id="47" w:name="_Toc346626364"/>
       <w:r>
         <w:t>UNIT TEST CASES</w:t>
       </w:r>
-      <w:bookmarkEnd w:id="50"/>
+      <w:bookmarkEnd w:id="47"/>
     </w:p>
     <w:p/>
     <w:tbl>
@@ -10170,11 +9130,11 @@
       <w:pPr>
         <w:pStyle w:val="Heading3"/>
       </w:pPr>
-      <w:bookmarkStart w:id="51" w:name="_Toc346626365"/>
+      <w:bookmarkStart w:id="48" w:name="_Toc346626365"/>
       <w:r>
         <w:t>SYSTEM TEST CASES</w:t>
       </w:r>
-      <w:bookmarkEnd w:id="51"/>
+      <w:bookmarkEnd w:id="48"/>
     </w:p>
     <w:p/>
     <w:tbl>
@@ -10948,22 +9908,22 @@
       <w:pPr>
         <w:pStyle w:val="Heading2"/>
       </w:pPr>
-      <w:bookmarkStart w:id="52" w:name="_Toc346626366"/>
+      <w:bookmarkStart w:id="49" w:name="_Toc346626366"/>
       <w:r>
         <w:t>DEBUGGING AND CODE IMPROVEMENT</w:t>
       </w:r>
-      <w:bookmarkEnd w:id="52"/>
+      <w:bookmarkEnd w:id="49"/>
     </w:p>
     <w:p/>
     <w:p>
       <w:pPr>
         <w:pStyle w:val="Heading1"/>
       </w:pPr>
-      <w:bookmarkStart w:id="53" w:name="_Toc346626367"/>
+      <w:bookmarkStart w:id="50" w:name="_Toc346626367"/>
       <w:r>
         <w:t>SYSTEM SECURITY MEASURES</w:t>
       </w:r>
-      <w:bookmarkEnd w:id="53"/>
+      <w:bookmarkEnd w:id="50"/>
     </w:p>
     <w:p>
       <w:pPr>
@@ -11014,18 +9974,18 @@
       </w:r>
     </w:p>
     <w:p>
-      <w:bookmarkStart w:id="54" w:name="_GoBack"/>
-      <w:bookmarkEnd w:id="54"/>
+      <w:bookmarkStart w:id="51" w:name="_GoBack"/>
+      <w:bookmarkEnd w:id="51"/>
     </w:p>
     <w:p>
       <w:pPr>
         <w:pStyle w:val="Heading2"/>
       </w:pPr>
-      <w:bookmarkStart w:id="55" w:name="_Toc346626368"/>
+      <w:bookmarkStart w:id="52" w:name="_Toc346626368"/>
       <w:r>
         <w:t>DATABASE / DATA SECURITY</w:t>
       </w:r>
-      <w:bookmarkEnd w:id="55"/>
+      <w:bookmarkEnd w:id="52"/>
     </w:p>
     <w:p/>
     <w:p/>
@@ -11033,31 +9993,31 @@
       <w:pPr>
         <w:pStyle w:val="Heading2"/>
       </w:pPr>
-      <w:bookmarkStart w:id="56" w:name="_Toc346626369"/>
+      <w:bookmarkStart w:id="53" w:name="_Toc346626369"/>
       <w:r>
         <w:t>CREATION OF USER PROFILES AND ACCESS RIGHTS</w:t>
       </w:r>
-      <w:bookmarkEnd w:id="56"/>
+      <w:bookmarkEnd w:id="53"/>
     </w:p>
     <w:p>
       <w:pPr>
         <w:pStyle w:val="Heading1"/>
       </w:pPr>
-      <w:bookmarkStart w:id="57" w:name="_Toc346626370"/>
+      <w:bookmarkStart w:id="54" w:name="_Toc346626370"/>
       <w:r>
         <w:t>COST ESTIMATION</w:t>
       </w:r>
-      <w:bookmarkEnd w:id="57"/>
+      <w:bookmarkEnd w:id="54"/>
     </w:p>
     <w:p>
       <w:pPr>
         <w:pStyle w:val="Heading2"/>
       </w:pPr>
-      <w:bookmarkStart w:id="58" w:name="_Toc346626371"/>
+      <w:bookmarkStart w:id="55" w:name="_Toc346626371"/>
       <w:r>
         <w:t>COST ESTIMATION MODEL</w:t>
       </w:r>
-      <w:bookmarkEnd w:id="58"/>
+      <w:bookmarkEnd w:id="55"/>
     </w:p>
     <w:p>
       <w:r>
@@ -11068,7 +10028,7 @@
       <w:r>
         <w:rPr>
           <w:noProof/>
-          <w:lang w:bidi="ar-SA"/>
+          <w:lang w:val="en-IN" w:eastAsia="en-IN" w:bidi="ar-SA"/>
         </w:rPr>
         <w:lastRenderedPageBreak/>
         <w:drawing>
@@ -11087,10 +10047,10 @@
                     <pic:cNvPicPr/>
                   </pic:nvPicPr>
                   <pic:blipFill>
-                    <a:blip r:embed="rId28">
+                    <a:blip r:embed="rId28" cstate="print">
                       <a:extLst>
                         <a:ext uri="{28A0092B-C50C-407E-A947-70E740481C1C}">
-                          <a14:useLocalDpi xmlns:a14="http://schemas.microsoft.com/office/drawing/2010/main" xmlns:wps="http://schemas.microsoft.com/office/word/2010/wordprocessingShape" xmlns:wpi="http://schemas.microsoft.com/office/word/2010/wordprocessingInk" xmlns:wpg="http://schemas.microsoft.com/office/word/2010/wordprocessingGroup" xmlns:w14="http://schemas.microsoft.com/office/word/2010/wordml" xmlns:w="http://schemas.openxmlformats.org/wordprocessingml/2006/main" xmlns:w10="urn:schemas-microsoft-com:office:word" xmlns:wp14="http://schemas.microsoft.com/office/word/2010/wordprocessingDrawing" xmlns:v="urn:schemas-microsoft-com:vml" xmlns:o="urn:schemas-microsoft-com:office:office" xmlns:mc="http://schemas.openxmlformats.org/markup-compatibility/2006" xmlns:wpc="http://schemas.microsoft.com/office/word/2010/wordprocessingCanvas" xmlns="" val="0"/>
+                          <a14:useLocalDpi xmlns="" xmlns:wpc="http://schemas.microsoft.com/office/word/2010/wordprocessingCanvas" xmlns:mc="http://schemas.openxmlformats.org/markup-compatibility/2006" xmlns:o="urn:schemas-microsoft-com:office:office" xmlns:v="urn:schemas-microsoft-com:vml" xmlns:wp14="http://schemas.microsoft.com/office/word/2010/wordprocessingDrawing" xmlns:w10="urn:schemas-microsoft-com:office:word" xmlns:w="http://schemas.openxmlformats.org/wordprocessingml/2006/main" xmlns:w14="http://schemas.microsoft.com/office/word/2010/wordml" xmlns:wpg="http://schemas.microsoft.com/office/word/2010/wordprocessingGroup" xmlns:wpi="http://schemas.microsoft.com/office/word/2010/wordprocessingInk" xmlns:wps="http://schemas.microsoft.com/office/word/2010/wordprocessingShape" xmlns:a14="http://schemas.microsoft.com/office/drawing/2010/main" val="0"/>
                         </a:ext>
                       </a:extLst>
                     </a:blip>
@@ -11118,11 +10078,11 @@
       <w:pPr>
         <w:pStyle w:val="Heading1"/>
       </w:pPr>
-      <w:bookmarkStart w:id="59" w:name="_Toc346626372"/>
+      <w:bookmarkStart w:id="56" w:name="_Toc346626372"/>
       <w:r>
         <w:t>REPORTS</w:t>
       </w:r>
-      <w:bookmarkEnd w:id="59"/>
+      <w:bookmarkEnd w:id="56"/>
     </w:p>
     <w:p>
       <w:r>
@@ -11255,11 +10215,11 @@
       <w:pPr>
         <w:pStyle w:val="Heading1"/>
       </w:pPr>
-      <w:bookmarkStart w:id="60" w:name="_Toc346626373"/>
+      <w:bookmarkStart w:id="57" w:name="_Toc346626373"/>
       <w:r>
         <w:t>FUTURE SCOPE AND FURTHER ENHANCEMENT</w:t>
       </w:r>
-      <w:bookmarkEnd w:id="60"/>
+      <w:bookmarkEnd w:id="57"/>
     </w:p>
     <w:p>
       <w:pPr>
@@ -11302,11 +10262,11 @@
       <w:pPr>
         <w:pStyle w:val="Heading1"/>
       </w:pPr>
-      <w:bookmarkStart w:id="61" w:name="_Toc346626374"/>
+      <w:bookmarkStart w:id="58" w:name="_Toc346626374"/>
       <w:r>
         <w:t>BIBLIOGRAPHY</w:t>
       </w:r>
-      <w:bookmarkEnd w:id="61"/>
+      <w:bookmarkEnd w:id="58"/>
     </w:p>
     <w:p>
       <w:pPr>
@@ -11532,30 +10492,38 @@
         <w:rPr>
           <w:rFonts w:ascii="Arial" w:hAnsi="Arial" w:cs="Arial"/>
         </w:rPr>
-        <w:t xml:space="preserve"> - E. R. Balaguruswamy</w:t>
-      </w:r>
+        <w:t xml:space="preserve"> - E. R. </w:t>
+      </w:r>
+      <w:proofErr w:type="spellStart"/>
+      <w:r>
+        <w:rPr>
+          <w:rFonts w:ascii="Arial" w:hAnsi="Arial" w:cs="Arial"/>
+        </w:rPr>
+        <w:t>Balaguruswamy</w:t>
+      </w:r>
+      <w:proofErr w:type="spellEnd"/>
     </w:p>
     <w:p/>
     <w:p>
       <w:pPr>
         <w:pStyle w:val="Heading1"/>
       </w:pPr>
-      <w:bookmarkStart w:id="62" w:name="_Toc346626375"/>
+      <w:bookmarkStart w:id="59" w:name="_Toc346626375"/>
       <w:r>
         <w:t>APPENDICES</w:t>
       </w:r>
-      <w:bookmarkEnd w:id="62"/>
+      <w:bookmarkEnd w:id="59"/>
     </w:p>
     <w:p/>
     <w:p>
       <w:pPr>
         <w:pStyle w:val="Heading1"/>
       </w:pPr>
-      <w:bookmarkStart w:id="63" w:name="_Toc346626376"/>
+      <w:bookmarkStart w:id="60" w:name="_Toc346626376"/>
       <w:r>
         <w:t>GLOSSARY</w:t>
       </w:r>
-      <w:bookmarkEnd w:id="63"/>
+      <w:bookmarkEnd w:id="60"/>
     </w:p>
     <w:p/>
     <w:p/>
@@ -11576,7 +10544,7 @@
 
 <file path=word/endnotes.xml><?xml version="1.0" encoding="utf-8"?>
 <w:endnotes xmlns:ve="http://schemas.openxmlformats.org/markup-compatibility/2006" xmlns:o="urn:schemas-microsoft-com:office:office" xmlns:r="http://schemas.openxmlformats.org/officeDocument/2006/relationships" xmlns:m="http://schemas.openxmlformats.org/officeDocument/2006/math" xmlns:v="urn:schemas-microsoft-com:vml" xmlns:wp="http://schemas.openxmlformats.org/drawingml/2006/wordprocessingDrawing" xmlns:w10="urn:schemas-microsoft-com:office:word" xmlns:w="http://schemas.openxmlformats.org/wordprocessingml/2006/main" xmlns:wne="http://schemas.microsoft.com/office/word/2006/wordml">
-  <w:endnote w:type="separator" w:id="0">
+  <w:endnote w:type="separator" w:id="-1">
     <w:p>
       <w:pPr>
         <w:spacing w:before="0" w:after="0" w:line="240" w:lineRule="auto"/>
@@ -11586,7 +10554,7 @@
       </w:r>
     </w:p>
   </w:endnote>
-  <w:endnote w:type="continuationSeparator" w:id="1">
+  <w:endnote w:type="continuationSeparator" w:id="0">
     <w:p>
       <w:pPr>
         <w:spacing w:before="0" w:after="0" w:line="240" w:lineRule="auto"/>
@@ -11601,7 +10569,7 @@
 
 <file path=word/footnotes.xml><?xml version="1.0" encoding="utf-8"?>
 <w:footnotes xmlns:ve="http://schemas.openxmlformats.org/markup-compatibility/2006" xmlns:o="urn:schemas-microsoft-com:office:office" xmlns:r="http://schemas.openxmlformats.org/officeDocument/2006/relationships" xmlns:m="http://schemas.openxmlformats.org/officeDocument/2006/math" xmlns:v="urn:schemas-microsoft-com:vml" xmlns:wp="http://schemas.openxmlformats.org/drawingml/2006/wordprocessingDrawing" xmlns:w10="urn:schemas-microsoft-com:office:word" xmlns:w="http://schemas.openxmlformats.org/wordprocessingml/2006/main" xmlns:wne="http://schemas.microsoft.com/office/word/2006/wordml">
-  <w:footnote w:type="separator" w:id="0">
+  <w:footnote w:type="separator" w:id="-1">
     <w:p>
       <w:pPr>
         <w:spacing w:before="0" w:after="0" w:line="240" w:lineRule="auto"/>
@@ -11611,7 +10579,7 @@
       </w:r>
     </w:p>
   </w:footnote>
-  <w:footnote w:type="continuationSeparator" w:id="1">
+  <w:footnote w:type="continuationSeparator" w:id="0">
     <w:p>
       <w:pPr>
         <w:spacing w:before="0" w:after="0" w:line="240" w:lineRule="auto"/>
@@ -13925,6 +12893,36 @@
       </w:tcPr>
     </w:tblStylePr>
   </w:style>
+  <w:style w:type="paragraph" w:styleId="DocumentMap">
+    <w:name w:val="Document Map"/>
+    <w:basedOn w:val="Normal"/>
+    <w:link w:val="DocumentMapChar"/>
+    <w:uiPriority w:val="99"/>
+    <w:semiHidden/>
+    <w:unhideWhenUsed/>
+    <w:rsid w:val="00CA25FC"/>
+    <w:pPr>
+      <w:spacing w:before="0" w:after="0" w:line="240" w:lineRule="auto"/>
+    </w:pPr>
+    <w:rPr>
+      <w:rFonts w:ascii="Tahoma" w:hAnsi="Tahoma" w:cs="Tahoma"/>
+      <w:sz w:val="16"/>
+      <w:szCs w:val="16"/>
+    </w:rPr>
+  </w:style>
+  <w:style w:type="character" w:customStyle="1" w:styleId="DocumentMapChar">
+    <w:name w:val="Document Map Char"/>
+    <w:basedOn w:val="DefaultParagraphFont"/>
+    <w:link w:val="DocumentMap"/>
+    <w:uiPriority w:val="99"/>
+    <w:semiHidden/>
+    <w:rsid w:val="00CA25FC"/>
+    <w:rPr>
+      <w:rFonts w:ascii="Tahoma" w:hAnsi="Tahoma" w:cs="Tahoma"/>
+      <w:sz w:val="16"/>
+      <w:szCs w:val="16"/>
+    </w:rPr>
+  </w:style>
 </w:styles>
 </file>
 
@@ -14235,7 +13233,7 @@
 </file>
 
 <file path=customXml/itemProps2.xml><?xml version="1.0" encoding="utf-8"?>
-<ds:datastoreItem xmlns:ds="http://schemas.openxmlformats.org/officeDocument/2006/customXml" ds:itemID="{D3EA077A-AE7F-446E-9EB6-F12710B4B450}">
+<ds:datastoreItem xmlns:ds="http://schemas.openxmlformats.org/officeDocument/2006/customXml" ds:itemID="{F8BA20C1-3A78-4B6C-88CD-7D4F89B86A3A}">
   <ds:schemaRefs>
     <ds:schemaRef ds:uri="http://schemas.openxmlformats.org/officeDocument/2006/bibliography"/>
   </ds:schemaRefs>

</xml_diff>

<commit_message>
added non functional requirements
</commit_message>
<xml_diff>
--- a/report/School Management System-final-report.docx
+++ b/report/School Management System-final-report.docx
@@ -5687,47 +5687,6 @@
     </w:p>
     <w:p>
       <w:pPr>
-        <w:pStyle w:val="Heading3"/>
-      </w:pPr>
-      <w:bookmarkStart w:id="14" w:name="_Toc346626331"/>
-      <w:r>
-        <w:t>TECHNICAL SPECIFICATION</w:t>
-      </w:r>
-      <w:bookmarkEnd w:id="14"/>
-    </w:p>
-    <w:p>
-      <w:pPr>
-        <w:pStyle w:val="ListParagraph"/>
-        <w:spacing w:line="480" w:lineRule="auto"/>
-        <w:ind w:firstLine="360"/>
-        <w:jc w:val="both"/>
-        <w:rPr>
-          <w:rFonts w:asciiTheme="majorHAnsi" w:eastAsia="Times New Roman" w:hAnsiTheme="majorHAnsi" w:cs="Times New Roman"/>
-          <w:i/>
-          <w:color w:val="222222"/>
-          <w:lang w:eastAsia="en-IN"/>
-        </w:rPr>
-      </w:pPr>
-      <w:r>
-        <w:rPr>
-          <w:rFonts w:asciiTheme="majorHAnsi" w:eastAsia="Times New Roman" w:hAnsiTheme="majorHAnsi" w:cs="Times New Roman"/>
-          <w:b/>
-          <w:color w:val="222222"/>
-          <w:lang w:eastAsia="en-IN"/>
-        </w:rPr>
-        <w:t>Front End/ GUI Tools:</w:t>
-      </w:r>
-      <w:r>
-        <w:rPr>
-          <w:rFonts w:asciiTheme="majorHAnsi" w:eastAsia="Times New Roman" w:hAnsiTheme="majorHAnsi" w:cs="Times New Roman"/>
-          <w:color w:val="222222"/>
-          <w:lang w:eastAsia="en-IN"/>
-        </w:rPr>
-        <w:t xml:space="preserve">  Windows Presentation Framework (WPF)</w:t>
-      </w:r>
-    </w:p>
-    <w:p>
-      <w:pPr>
         <w:pStyle w:val="ListParagraph"/>
         <w:spacing w:line="480" w:lineRule="auto"/>
         <w:ind w:firstLine="360"/>
@@ -5738,173 +5697,94 @@
           <w:lang w:eastAsia="en-IN"/>
         </w:rPr>
       </w:pPr>
-      <w:r>
+    </w:p>
+    <w:p>
+      <w:pPr>
+        <w:pStyle w:val="Heading3"/>
         <w:rPr>
-          <w:rFonts w:asciiTheme="majorHAnsi" w:eastAsia="Times New Roman" w:hAnsiTheme="majorHAnsi" w:cs="Times New Roman"/>
-          <w:b/>
-          <w:color w:val="222222"/>
-          <w:lang w:eastAsia="en-IN"/>
+          <w:rStyle w:val="SubtleReference"/>
+          <w:b w:val="0"/>
+          <w:bCs w:val="0"/>
+          <w:color w:val="16505E" w:themeColor="accent1" w:themeShade="7F"/>
         </w:rPr>
-        <w:t>IDE:</w:t>
-      </w:r>
+      </w:pPr>
       <w:r>
         <w:rPr>
-          <w:rFonts w:asciiTheme="majorHAnsi" w:eastAsia="Times New Roman" w:hAnsiTheme="majorHAnsi" w:cs="Times New Roman"/>
-          <w:color w:val="222222"/>
-          <w:lang w:eastAsia="en-IN"/>
+          <w:rStyle w:val="SubtleReference"/>
+          <w:b w:val="0"/>
+          <w:bCs w:val="0"/>
+          <w:color w:val="16505E" w:themeColor="accent1" w:themeShade="7F"/>
         </w:rPr>
-        <w:t xml:space="preserve"> Visual Studio 2010</w:t>
+        <w:t xml:space="preserve">non </w:t>
+      </w:r>
+      <w:r>
+        <w:rPr>
+          <w:rStyle w:val="SubtleReference"/>
+          <w:b w:val="0"/>
+          <w:bCs w:val="0"/>
+          <w:color w:val="16505E" w:themeColor="accent1" w:themeShade="7F"/>
+        </w:rPr>
+        <w:t>FUNCTIONAL REQUIREMENTS</w:t>
       </w:r>
     </w:p>
     <w:p>
       <w:pPr>
         <w:pStyle w:val="ListParagraph"/>
-        <w:spacing w:line="480" w:lineRule="auto"/>
-        <w:ind w:firstLine="360"/>
-        <w:rPr>
-          <w:rFonts w:asciiTheme="majorHAnsi" w:eastAsia="Times New Roman" w:hAnsiTheme="majorHAnsi" w:cs="Times New Roman"/>
-          <w:i/>
-          <w:color w:val="222222"/>
-          <w:lang w:eastAsia="en-IN"/>
-        </w:rPr>
-      </w:pPr>
-      <w:r>
-        <w:rPr>
-          <w:rFonts w:asciiTheme="majorHAnsi" w:eastAsia="Times New Roman" w:hAnsiTheme="majorHAnsi" w:cs="Times New Roman"/>
-          <w:b/>
-          <w:color w:val="222222"/>
-          <w:lang w:eastAsia="en-IN"/>
-        </w:rPr>
-        <w:t xml:space="preserve">Framework: </w:t>
-      </w:r>
-      <w:r>
-        <w:rPr>
-          <w:rFonts w:asciiTheme="majorHAnsi" w:eastAsia="Times New Roman" w:hAnsiTheme="majorHAnsi" w:cs="Times New Roman"/>
-          <w:color w:val="222222"/>
-          <w:lang w:eastAsia="en-IN"/>
-        </w:rPr>
-        <w:t>Microsoft .NET 4.0</w:t>
+        <w:numPr>
+          <w:ilvl w:val="0"/>
+          <w:numId w:val="11"/>
+        </w:numPr>
+      </w:pPr>
+      <w:r>
+        <w:t>The software must have a easy to use graphic user interface as it is going to be used by all types of users, like professors and clerks.</w:t>
       </w:r>
     </w:p>
     <w:p>
       <w:pPr>
         <w:pStyle w:val="ListParagraph"/>
-        <w:spacing w:line="480" w:lineRule="auto"/>
-        <w:ind w:firstLine="360"/>
-        <w:rPr>
-          <w:rFonts w:asciiTheme="majorHAnsi" w:eastAsia="Times New Roman" w:hAnsiTheme="majorHAnsi" w:cs="Times New Roman"/>
-          <w:i/>
-          <w:color w:val="222222"/>
-          <w:lang w:eastAsia="en-IN"/>
-        </w:rPr>
-      </w:pPr>
-      <w:r>
-        <w:rPr>
-          <w:rFonts w:asciiTheme="majorHAnsi" w:eastAsia="Times New Roman" w:hAnsiTheme="majorHAnsi" w:cs="Times New Roman"/>
-          <w:b/>
-          <w:color w:val="222222"/>
-          <w:lang w:eastAsia="en-IN"/>
-        </w:rPr>
-        <w:t>Database:</w:t>
-      </w:r>
-      <w:r>
-        <w:rPr>
-          <w:rFonts w:asciiTheme="majorHAnsi" w:eastAsia="Times New Roman" w:hAnsiTheme="majorHAnsi" w:cs="Times New Roman"/>
-          <w:color w:val="222222"/>
-          <w:lang w:eastAsia="en-IN"/>
-        </w:rPr>
-        <w:t xml:space="preserve"> MySQL</w:t>
+        <w:numPr>
+          <w:ilvl w:val="0"/>
+          <w:numId w:val="11"/>
+        </w:numPr>
+      </w:pPr>
+      <w:r>
+        <w:t>The software should be password protected to secure confidential data.</w:t>
       </w:r>
     </w:p>
     <w:p>
       <w:pPr>
         <w:pStyle w:val="ListParagraph"/>
-        <w:spacing w:line="480" w:lineRule="auto"/>
-        <w:ind w:firstLine="360"/>
-        <w:rPr>
-          <w:rFonts w:asciiTheme="majorHAnsi" w:eastAsia="Times New Roman" w:hAnsiTheme="majorHAnsi" w:cs="Times New Roman"/>
-          <w:b/>
-          <w:i/>
-          <w:color w:val="222222"/>
-          <w:lang w:eastAsia="en-IN"/>
-        </w:rPr>
-      </w:pPr>
-      <w:r>
-        <w:rPr>
-          <w:rFonts w:asciiTheme="majorHAnsi" w:eastAsia="Times New Roman" w:hAnsiTheme="majorHAnsi" w:cs="Times New Roman"/>
-          <w:b/>
-          <w:color w:val="222222"/>
-          <w:lang w:eastAsia="en-IN"/>
-        </w:rPr>
-        <w:t xml:space="preserve">Database Tool: </w:t>
-      </w:r>
-      <w:r>
-        <w:rPr>
-          <w:rFonts w:asciiTheme="majorHAnsi" w:eastAsia="Times New Roman" w:hAnsiTheme="majorHAnsi" w:cs="Times New Roman"/>
-          <w:color w:val="222222"/>
-          <w:lang w:eastAsia="en-IN"/>
-        </w:rPr>
-        <w:t>MySQL workbench CE</w:t>
+        <w:numPr>
+          <w:ilvl w:val="0"/>
+          <w:numId w:val="11"/>
+        </w:numPr>
+      </w:pPr>
+      <w:r>
+        <w:t>The database must be encrypted so that no one could see the accounts information of the organization even if the database is somehow hacked.</w:t>
       </w:r>
     </w:p>
     <w:p>
       <w:pPr>
         <w:pStyle w:val="ListParagraph"/>
-        <w:spacing w:line="480" w:lineRule="auto"/>
-        <w:ind w:firstLine="360"/>
-        <w:rPr>
-          <w:rFonts w:asciiTheme="majorHAnsi" w:eastAsia="Times New Roman" w:hAnsiTheme="majorHAnsi" w:cs="Times New Roman"/>
-          <w:i/>
-          <w:color w:val="222222"/>
-          <w:lang w:eastAsia="en-IN"/>
-        </w:rPr>
-      </w:pPr>
-      <w:r>
-        <w:rPr>
-          <w:rFonts w:asciiTheme="majorHAnsi" w:eastAsia="Times New Roman" w:hAnsiTheme="majorHAnsi" w:cs="Times New Roman"/>
-          <w:b/>
-          <w:color w:val="222222"/>
-          <w:lang w:eastAsia="en-IN"/>
-        </w:rPr>
-        <w:t>Operating Systems</w:t>
-      </w:r>
-      <w:r>
-        <w:rPr>
-          <w:rFonts w:asciiTheme="majorHAnsi" w:eastAsia="Times New Roman" w:hAnsiTheme="majorHAnsi" w:cs="Times New Roman"/>
-          <w:color w:val="222222"/>
-          <w:lang w:eastAsia="en-IN"/>
-        </w:rPr>
-        <w:t>: Windows XP, Windows 7</w:t>
+        <w:numPr>
+          <w:ilvl w:val="0"/>
+          <w:numId w:val="11"/>
+        </w:numPr>
+      </w:pPr>
+      <w:r>
+        <w:t>The application must be fast and flexible so that waiting time gets reduced.</w:t>
       </w:r>
     </w:p>
     <w:p>
       <w:pPr>
         <w:pStyle w:val="ListParagraph"/>
-        <w:spacing w:line="480" w:lineRule="auto"/>
-        <w:ind w:firstLine="360"/>
-        <w:rPr>
-          <w:rFonts w:asciiTheme="majorHAnsi" w:eastAsia="Times New Roman" w:hAnsiTheme="majorHAnsi" w:cs="Times New Roman"/>
-          <w:i/>
-          <w:color w:val="222222"/>
-          <w:lang w:eastAsia="en-IN"/>
-        </w:rPr>
-      </w:pPr>
-      <w:r>
-        <w:rPr>
-          <w:rFonts w:asciiTheme="majorHAnsi" w:eastAsia="Times New Roman" w:hAnsiTheme="majorHAnsi" w:cs="Times New Roman"/>
-          <w:b/>
-          <w:color w:val="222222"/>
-          <w:lang w:eastAsia="en-IN"/>
-        </w:rPr>
-        <w:t>Cloud Technology</w:t>
-      </w:r>
-      <w:r>
-        <w:rPr>
-          <w:rFonts w:asciiTheme="majorHAnsi" w:eastAsia="Times New Roman" w:hAnsiTheme="majorHAnsi" w:cs="Times New Roman"/>
-          <w:color w:val="222222"/>
-          <w:lang w:eastAsia="en-IN"/>
-        </w:rPr>
-        <w:t>: Google Drive, Google forms</w:t>
+        <w:numPr>
+          <w:ilvl w:val="0"/>
+          <w:numId w:val="11"/>
+        </w:numPr>
+      </w:pPr>
+      <w:r>
+        <w:t xml:space="preserve">There must be a backup and restore feature so that the valuable data stays secure for ever. </w:t>
       </w:r>
     </w:p>
     <w:p/>
@@ -5912,36 +5792,36 @@
       <w:pPr>
         <w:pStyle w:val="Heading2"/>
       </w:pPr>
-      <w:bookmarkStart w:id="15" w:name="_Toc346626332"/>
+      <w:bookmarkStart w:id="14" w:name="_Toc346626332"/>
       <w:r>
         <w:t>SOFTWARE ENGINEERING PARADIGM APPLIED</w:t>
       </w:r>
+      <w:bookmarkEnd w:id="14"/>
+    </w:p>
+    <w:p>
+      <w:r>
+        <w:t>Project Category</w:t>
+      </w:r>
+    </w:p>
+    <w:p>
+      <w:pPr>
+        <w:pStyle w:val="Heading2"/>
+      </w:pPr>
+      <w:bookmarkStart w:id="15" w:name="_Toc346626333"/>
+      <w:r>
+        <w:t>DATA MODELS</w:t>
+      </w:r>
       <w:bookmarkEnd w:id="15"/>
     </w:p>
     <w:p>
-      <w:r>
-        <w:t>Project Category</w:t>
-      </w:r>
-    </w:p>
-    <w:p>
-      <w:pPr>
-        <w:pStyle w:val="Heading2"/>
-      </w:pPr>
-      <w:bookmarkStart w:id="16" w:name="_Toc346626333"/>
-      <w:r>
-        <w:t>DATA MODELS</w:t>
+      <w:pPr>
+        <w:pStyle w:val="Heading3"/>
+      </w:pPr>
+      <w:bookmarkStart w:id="16" w:name="_Toc346626334"/>
+      <w:r>
+        <w:t>CONTEXT DIAGRAM</w:t>
       </w:r>
       <w:bookmarkEnd w:id="16"/>
-    </w:p>
-    <w:p>
-      <w:pPr>
-        <w:pStyle w:val="Heading3"/>
-      </w:pPr>
-      <w:bookmarkStart w:id="17" w:name="_Toc346626334"/>
-      <w:r>
-        <w:t>CONTEXT DIAGRAM</w:t>
-      </w:r>
-      <w:bookmarkEnd w:id="17"/>
     </w:p>
     <w:p>
       <w:r>
@@ -5997,7 +5877,7 @@
       <w:pPr>
         <w:pStyle w:val="Heading3"/>
       </w:pPr>
-      <w:bookmarkStart w:id="18" w:name="_Toc346626335"/>
+      <w:bookmarkStart w:id="17" w:name="_Toc346626335"/>
       <w:r>
         <w:t>D</w:t>
       </w:r>
@@ -6016,7 +5896,7 @@
       <w:r>
         <w:t>IAGRAM (DFD)</w:t>
       </w:r>
-      <w:bookmarkEnd w:id="18"/>
+      <w:bookmarkEnd w:id="17"/>
     </w:p>
     <w:p>
       <w:pPr>
@@ -6346,11 +6226,11 @@
       <w:pPr>
         <w:pStyle w:val="Heading3"/>
       </w:pPr>
-      <w:bookmarkStart w:id="19" w:name="_Toc346626336"/>
+      <w:bookmarkStart w:id="18" w:name="_Toc346626336"/>
       <w:r>
         <w:t>CONTROL FLOW DIAGRAM</w:t>
       </w:r>
-      <w:bookmarkEnd w:id="19"/>
+      <w:bookmarkEnd w:id="18"/>
     </w:p>
     <w:p/>
     <w:p>
@@ -6521,22 +6401,22 @@
       <w:pPr>
         <w:pStyle w:val="Heading3"/>
       </w:pPr>
-      <w:bookmarkStart w:id="20" w:name="_Toc346626337"/>
+      <w:bookmarkStart w:id="19" w:name="_Toc346626337"/>
       <w:r>
         <w:t>STATE DIAGRAM / SEQUENCE DIAGRAM</w:t>
       </w:r>
+      <w:bookmarkEnd w:id="19"/>
+    </w:p>
+    <w:p/>
+    <w:p>
+      <w:pPr>
+        <w:pStyle w:val="Heading3"/>
+      </w:pPr>
+      <w:bookmarkStart w:id="20" w:name="_Toc346626338"/>
+      <w:r>
+        <w:t>ENTITY RELATIONSHIP MODEL</w:t>
+      </w:r>
       <w:bookmarkEnd w:id="20"/>
-    </w:p>
-    <w:p/>
-    <w:p>
-      <w:pPr>
-        <w:pStyle w:val="Heading3"/>
-      </w:pPr>
-      <w:bookmarkStart w:id="21" w:name="_Toc346626338"/>
-      <w:r>
-        <w:t>ENTITY RELATIONSHIP MODEL</w:t>
-      </w:r>
-      <w:bookmarkEnd w:id="21"/>
     </w:p>
     <w:p>
       <w:r>
@@ -7011,12 +6891,12 @@
       <w:pPr>
         <w:pStyle w:val="Heading3"/>
       </w:pPr>
-      <w:bookmarkStart w:id="22" w:name="_Toc346626339"/>
+      <w:bookmarkStart w:id="21" w:name="_Toc346626339"/>
       <w:r>
         <w:lastRenderedPageBreak/>
         <w:t>CLASS DIAGRAM / CRC MODEL /COLLABORATION DIAGRAM / USE-CASE DIAGRAM / ACTIVITY DIAGRAM</w:t>
       </w:r>
-      <w:bookmarkEnd w:id="22"/>
+      <w:bookmarkEnd w:id="21"/>
       <w:r>
         <w:t xml:space="preserve"> </w:t>
       </w:r>
@@ -7075,21 +6955,21 @@
       <w:pPr>
         <w:pStyle w:val="Heading1"/>
       </w:pPr>
-      <w:bookmarkStart w:id="23" w:name="_Toc346626340"/>
+      <w:bookmarkStart w:id="22" w:name="_Toc346626340"/>
       <w:r>
         <w:t>SYSTEM DESIGN</w:t>
       </w:r>
+      <w:bookmarkEnd w:id="22"/>
+    </w:p>
+    <w:p>
+      <w:pPr>
+        <w:pStyle w:val="Heading2"/>
+      </w:pPr>
+      <w:bookmarkStart w:id="23" w:name="_Toc346626341"/>
+      <w:r>
+        <w:t>MODULARISATION DETAILS</w:t>
+      </w:r>
       <w:bookmarkEnd w:id="23"/>
-    </w:p>
-    <w:p>
-      <w:pPr>
-        <w:pStyle w:val="Heading2"/>
-      </w:pPr>
-      <w:bookmarkStart w:id="24" w:name="_Toc346626341"/>
-      <w:r>
-        <w:t>MODULARISATION DETAILS</w:t>
-      </w:r>
-      <w:bookmarkEnd w:id="24"/>
     </w:p>
     <w:p>
       <w:r>
@@ -7187,11 +7067,11 @@
       <w:pPr>
         <w:pStyle w:val="Heading3"/>
       </w:pPr>
-      <w:bookmarkStart w:id="25" w:name="_Toc346626342"/>
+      <w:bookmarkStart w:id="24" w:name="_Toc346626342"/>
       <w:r>
         <w:t>SCHOOL MANAGEMENT SERVER</w:t>
       </w:r>
-      <w:bookmarkEnd w:id="25"/>
+      <w:bookmarkEnd w:id="24"/>
     </w:p>
     <w:p>
       <w:r>
@@ -7298,11 +7178,11 @@
       <w:pPr>
         <w:pStyle w:val="Heading3"/>
       </w:pPr>
-      <w:bookmarkStart w:id="26" w:name="_Toc346626343"/>
+      <w:bookmarkStart w:id="25" w:name="_Toc346626343"/>
       <w:r>
         <w:t>SCHOOL MANAGEMENT CLIENT</w:t>
       </w:r>
-      <w:bookmarkEnd w:id="26"/>
+      <w:bookmarkEnd w:id="25"/>
     </w:p>
     <w:p>
       <w:r>
@@ -7314,51 +7194,51 @@
       <w:pPr>
         <w:pStyle w:val="Heading3"/>
       </w:pPr>
-      <w:bookmarkStart w:id="27" w:name="_Toc346626344"/>
+      <w:bookmarkStart w:id="26" w:name="_Toc346626344"/>
       <w:r>
         <w:t>S</w:t>
       </w:r>
       <w:r>
         <w:t>CHOOL MANAGEMENT DATABASE</w:t>
       </w:r>
+      <w:bookmarkEnd w:id="26"/>
+    </w:p>
+    <w:p>
+      <w:r>
+        <w:t>School Management System will have a unified database for storing all the information. It can be a networked database or a database situated in the server machine.</w:t>
+      </w:r>
+    </w:p>
+    <w:p/>
+    <w:p>
+      <w:pPr>
+        <w:pStyle w:val="Heading2"/>
+      </w:pPr>
+      <w:bookmarkStart w:id="27" w:name="_Toc346626345"/>
+      <w:r>
+        <w:t>DATA INTEGRITY AND CONSTRAINTS</w:t>
+      </w:r>
       <w:bookmarkEnd w:id="27"/>
     </w:p>
     <w:p>
       <w:r>
-        <w:t>School Management System will have a unified database for storing all the information. It can be a networked database or a database situated in the server machine.</w:t>
-      </w:r>
-    </w:p>
-    <w:p/>
+        <w:t>?????????? database related issues and limitations</w:t>
+      </w:r>
+    </w:p>
     <w:p>
       <w:pPr>
         <w:pStyle w:val="Heading2"/>
       </w:pPr>
-      <w:bookmarkStart w:id="28" w:name="_Toc346626345"/>
-      <w:r>
-        <w:t>DATA INTEGRITY AND CONSTRAINTS</w:t>
+      <w:bookmarkStart w:id="28" w:name="_Toc346626346"/>
+      <w:r>
+        <w:t xml:space="preserve">DATABASE </w:t>
+      </w:r>
+      <w:r>
+        <w:t xml:space="preserve">AND TABLE </w:t>
+      </w:r>
+      <w:r>
+        <w:t>DESIGN</w:t>
       </w:r>
       <w:bookmarkEnd w:id="28"/>
-    </w:p>
-    <w:p>
-      <w:r>
-        <w:t>?????????? database related issues and limitations</w:t>
-      </w:r>
-    </w:p>
-    <w:p>
-      <w:pPr>
-        <w:pStyle w:val="Heading2"/>
-      </w:pPr>
-      <w:bookmarkStart w:id="29" w:name="_Toc346626346"/>
-      <w:r>
-        <w:t xml:space="preserve">DATABASE </w:t>
-      </w:r>
-      <w:r>
-        <w:t xml:space="preserve">AND TABLE </w:t>
-      </w:r>
-      <w:r>
-        <w:t>DESIGN</w:t>
-      </w:r>
-      <w:bookmarkEnd w:id="29"/>
     </w:p>
     <w:p>
       <w:r>
@@ -7435,44 +7315,44 @@
       <w:pPr>
         <w:pStyle w:val="Heading2"/>
       </w:pPr>
-      <w:bookmarkStart w:id="30" w:name="_Toc346626347"/>
+      <w:bookmarkStart w:id="29" w:name="_Toc346626347"/>
       <w:r>
         <w:t>PROCEDURAL DESIGN / OBJECT ORIENTED DESIGN</w:t>
       </w:r>
-      <w:bookmarkEnd w:id="30"/>
+      <w:bookmarkEnd w:id="29"/>
     </w:p>
     <w:p/>
     <w:p>
       <w:pPr>
         <w:pStyle w:val="Heading2"/>
       </w:pPr>
-      <w:bookmarkStart w:id="31" w:name="_Toc346626348"/>
+      <w:bookmarkStart w:id="30" w:name="_Toc346626348"/>
       <w:r>
         <w:lastRenderedPageBreak/>
         <w:t>USER INTERFACE DESIGN</w:t>
       </w:r>
+      <w:bookmarkEnd w:id="30"/>
+    </w:p>
+    <w:p/>
+    <w:p>
+      <w:pPr>
+        <w:pStyle w:val="Heading2"/>
+      </w:pPr>
+      <w:bookmarkStart w:id="31" w:name="_Toc346626349"/>
+      <w:r>
+        <w:t>TEST CASES</w:t>
+      </w:r>
       <w:bookmarkEnd w:id="31"/>
     </w:p>
-    <w:p/>
-    <w:p>
-      <w:pPr>
-        <w:pStyle w:val="Heading2"/>
-      </w:pPr>
-      <w:bookmarkStart w:id="32" w:name="_Toc346626349"/>
-      <w:r>
-        <w:t>TEST CASES</w:t>
+    <w:p>
+      <w:pPr>
+        <w:pStyle w:val="Heading3"/>
+      </w:pPr>
+      <w:bookmarkStart w:id="32" w:name="_Toc346626350"/>
+      <w:r>
+        <w:t>UNIT TEST CASES</w:t>
       </w:r>
       <w:bookmarkEnd w:id="32"/>
-    </w:p>
-    <w:p>
-      <w:pPr>
-        <w:pStyle w:val="Heading3"/>
-      </w:pPr>
-      <w:bookmarkStart w:id="33" w:name="_Toc346626350"/>
-      <w:r>
-        <w:t>UNIT TEST CASES</w:t>
-      </w:r>
-      <w:bookmarkEnd w:id="33"/>
     </w:p>
     <w:p/>
     <w:tbl>
@@ -7731,11 +7611,11 @@
       <w:pPr>
         <w:pStyle w:val="Heading3"/>
       </w:pPr>
-      <w:bookmarkStart w:id="34" w:name="_Toc346626351"/>
+      <w:bookmarkStart w:id="33" w:name="_Toc346626351"/>
       <w:r>
         <w:t>SYSTEM TEST CASES</w:t>
       </w:r>
-      <w:bookmarkEnd w:id="34"/>
+      <w:bookmarkEnd w:id="33"/>
     </w:p>
     <w:p/>
     <w:tbl>
@@ -8163,19 +8043,30 @@
       <w:pPr>
         <w:pStyle w:val="Heading1"/>
       </w:pPr>
-      <w:bookmarkStart w:id="35" w:name="_Toc346626352"/>
+      <w:bookmarkStart w:id="34" w:name="_Toc346626352"/>
       <w:r>
         <w:t>CODING</w:t>
       </w:r>
+      <w:bookmarkEnd w:id="34"/>
+    </w:p>
+    <w:p>
+      <w:pPr>
+        <w:pStyle w:val="Heading2"/>
+      </w:pPr>
+      <w:bookmarkStart w:id="35" w:name="_Toc346626353"/>
+      <w:r>
+        <w:t>COMPLETE PROJECT CODING</w:t>
+      </w:r>
       <w:bookmarkEnd w:id="35"/>
     </w:p>
+    <w:p/>
     <w:p>
       <w:pPr>
         <w:pStyle w:val="Heading2"/>
       </w:pPr>
-      <w:bookmarkStart w:id="36" w:name="_Toc346626353"/>
-      <w:r>
-        <w:t>COMPLETE PROJECT CODING</w:t>
+      <w:bookmarkStart w:id="36" w:name="_Toc346626354"/>
+      <w:r>
+        <w:t>COMMENTS AND DESCRIPTION OF CODING SEGMENTS</w:t>
       </w:r>
       <w:bookmarkEnd w:id="36"/>
     </w:p>
@@ -8184,9 +8075,9 @@
       <w:pPr>
         <w:pStyle w:val="Heading2"/>
       </w:pPr>
-      <w:bookmarkStart w:id="37" w:name="_Toc346626354"/>
-      <w:r>
-        <w:t>COMMENTS AND DESCRIPTION OF CODING SEGMENTS</w:t>
+      <w:bookmarkStart w:id="37" w:name="_Toc346626355"/>
+      <w:r>
+        <w:t>STANDARDIZATION OF THE CODING</w:t>
       </w:r>
       <w:bookmarkEnd w:id="37"/>
     </w:p>
@@ -8195,9 +8086,9 @@
       <w:pPr>
         <w:pStyle w:val="Heading2"/>
       </w:pPr>
-      <w:bookmarkStart w:id="38" w:name="_Toc346626355"/>
-      <w:r>
-        <w:t>STANDARDIZATION OF THE CODING</w:t>
+      <w:bookmarkStart w:id="38" w:name="_Toc346626356"/>
+      <w:r>
+        <w:t>CODE EFFICIENCY</w:t>
       </w:r>
       <w:bookmarkEnd w:id="38"/>
     </w:p>
@@ -8206,9 +8097,9 @@
       <w:pPr>
         <w:pStyle w:val="Heading2"/>
       </w:pPr>
-      <w:bookmarkStart w:id="39" w:name="_Toc346626356"/>
-      <w:r>
-        <w:t>CODE EFFICIENCY</w:t>
+      <w:bookmarkStart w:id="39" w:name="_Toc346626357"/>
+      <w:r>
+        <w:t>ERROR HANDLING</w:t>
       </w:r>
       <w:bookmarkEnd w:id="39"/>
     </w:p>
@@ -8217,9 +8108,9 @@
       <w:pPr>
         <w:pStyle w:val="Heading2"/>
       </w:pPr>
-      <w:bookmarkStart w:id="40" w:name="_Toc346626357"/>
-      <w:r>
-        <w:t>ERROR HANDLING</w:t>
+      <w:bookmarkStart w:id="40" w:name="_Toc346626358"/>
+      <w:r>
+        <w:t>PARAMETERS CALLING / PASSING</w:t>
       </w:r>
       <w:bookmarkEnd w:id="40"/>
     </w:p>
@@ -8228,43 +8119,32 @@
       <w:pPr>
         <w:pStyle w:val="Heading2"/>
       </w:pPr>
-      <w:bookmarkStart w:id="41" w:name="_Toc346626358"/>
-      <w:r>
-        <w:t>PARAMETERS CALLING / PASSING</w:t>
+      <w:bookmarkStart w:id="41" w:name="_Toc346626359"/>
+      <w:r>
+        <w:t>VALIDATION CHECKS</w:t>
       </w:r>
       <w:bookmarkEnd w:id="41"/>
     </w:p>
     <w:p/>
     <w:p>
       <w:pPr>
+        <w:pStyle w:val="Heading1"/>
+      </w:pPr>
+      <w:bookmarkStart w:id="42" w:name="_Toc346626360"/>
+      <w:r>
+        <w:t>TESTING</w:t>
+      </w:r>
+      <w:bookmarkEnd w:id="42"/>
+    </w:p>
+    <w:p>
+      <w:pPr>
         <w:pStyle w:val="Heading2"/>
       </w:pPr>
-      <w:bookmarkStart w:id="42" w:name="_Toc346626359"/>
-      <w:r>
-        <w:t>VALIDATION CHECKS</w:t>
-      </w:r>
-      <w:bookmarkEnd w:id="42"/>
-    </w:p>
-    <w:p/>
-    <w:p>
-      <w:pPr>
-        <w:pStyle w:val="Heading1"/>
-      </w:pPr>
-      <w:bookmarkStart w:id="43" w:name="_Toc346626360"/>
-      <w:r>
-        <w:t>TESTING</w:t>
+      <w:bookmarkStart w:id="43" w:name="_Toc346626361"/>
+      <w:r>
+        <w:t>TESTING TECHNIQUES AND TESTING STRATEGIES USED</w:t>
       </w:r>
       <w:bookmarkEnd w:id="43"/>
-    </w:p>
-    <w:p>
-      <w:pPr>
-        <w:pStyle w:val="Heading2"/>
-      </w:pPr>
-      <w:bookmarkStart w:id="44" w:name="_Toc346626361"/>
-      <w:r>
-        <w:t>TESTING TECHNIQUES AND TESTING STRATEGIES USED</w:t>
-      </w:r>
-      <w:bookmarkEnd w:id="44"/>
     </w:p>
     <w:p>
       <w:r>
@@ -8291,32 +8171,32 @@
       <w:pPr>
         <w:pStyle w:val="Heading2"/>
       </w:pPr>
-      <w:bookmarkStart w:id="45" w:name="_Toc346626362"/>
+      <w:bookmarkStart w:id="44" w:name="_Toc346626362"/>
       <w:r>
         <w:t>TESTING PLAN USED</w:t>
       </w:r>
+      <w:bookmarkEnd w:id="44"/>
+    </w:p>
+    <w:p/>
+    <w:p>
+      <w:pPr>
+        <w:pStyle w:val="Heading2"/>
+      </w:pPr>
+      <w:bookmarkStart w:id="45" w:name="_Toc346626363"/>
+      <w:r>
+        <w:t>TESTING REPORTS</w:t>
+      </w:r>
       <w:bookmarkEnd w:id="45"/>
     </w:p>
-    <w:p/>
-    <w:p>
-      <w:pPr>
-        <w:pStyle w:val="Heading2"/>
-      </w:pPr>
-      <w:bookmarkStart w:id="46" w:name="_Toc346626363"/>
-      <w:r>
-        <w:t>TESTING REPORTS</w:t>
+    <w:p>
+      <w:pPr>
+        <w:pStyle w:val="Heading3"/>
+      </w:pPr>
+      <w:bookmarkStart w:id="46" w:name="_Toc346626364"/>
+      <w:r>
+        <w:t>UNIT TEST CASES</w:t>
       </w:r>
       <w:bookmarkEnd w:id="46"/>
-    </w:p>
-    <w:p>
-      <w:pPr>
-        <w:pStyle w:val="Heading3"/>
-      </w:pPr>
-      <w:bookmarkStart w:id="47" w:name="_Toc346626364"/>
-      <w:r>
-        <w:t>UNIT TEST CASES</w:t>
-      </w:r>
-      <w:bookmarkEnd w:id="47"/>
     </w:p>
     <w:p/>
     <w:tbl>
@@ -8468,11 +8348,11 @@
       <w:pPr>
         <w:pStyle w:val="Heading3"/>
       </w:pPr>
-      <w:bookmarkStart w:id="48" w:name="_Toc346626365"/>
+      <w:bookmarkStart w:id="47" w:name="_Toc346626365"/>
       <w:r>
         <w:t>SYSTEM TEST CASES</w:t>
       </w:r>
-      <w:bookmarkEnd w:id="48"/>
+      <w:bookmarkEnd w:id="47"/>
     </w:p>
     <w:p/>
     <w:tbl>
@@ -9246,22 +9126,22 @@
       <w:pPr>
         <w:pStyle w:val="Heading2"/>
       </w:pPr>
-      <w:bookmarkStart w:id="49" w:name="_Toc346626366"/>
+      <w:bookmarkStart w:id="48" w:name="_Toc346626366"/>
       <w:r>
         <w:t>DEBUGGING AND CODE IMPROVEMENT</w:t>
       </w:r>
+      <w:bookmarkEnd w:id="48"/>
+    </w:p>
+    <w:p/>
+    <w:p>
+      <w:pPr>
+        <w:pStyle w:val="Heading1"/>
+      </w:pPr>
+      <w:bookmarkStart w:id="49" w:name="_Toc346626367"/>
+      <w:r>
+        <w:t>SYSTEM SECURITY MEASURES</w:t>
+      </w:r>
       <w:bookmarkEnd w:id="49"/>
-    </w:p>
-    <w:p/>
-    <w:p>
-      <w:pPr>
-        <w:pStyle w:val="Heading1"/>
-      </w:pPr>
-      <w:bookmarkStart w:id="50" w:name="_Toc346626367"/>
-      <w:r>
-        <w:t>SYSTEM SECURITY MEASURES</w:t>
-      </w:r>
-      <w:bookmarkEnd w:id="50"/>
     </w:p>
     <w:p>
       <w:pPr>
@@ -9312,18 +9192,18 @@
       </w:r>
     </w:p>
     <w:p>
-      <w:bookmarkStart w:id="51" w:name="_GoBack"/>
+      <w:bookmarkStart w:id="50" w:name="_GoBack"/>
+      <w:bookmarkEnd w:id="50"/>
+    </w:p>
+    <w:p>
+      <w:pPr>
+        <w:pStyle w:val="Heading2"/>
+      </w:pPr>
+      <w:bookmarkStart w:id="51" w:name="_Toc346626368"/>
+      <w:r>
+        <w:t>DATABASE / DATA SECURITY</w:t>
+      </w:r>
       <w:bookmarkEnd w:id="51"/>
-    </w:p>
-    <w:p>
-      <w:pPr>
-        <w:pStyle w:val="Heading2"/>
-      </w:pPr>
-      <w:bookmarkStart w:id="52" w:name="_Toc346626368"/>
-      <w:r>
-        <w:t>DATABASE / DATA SECURITY</w:t>
-      </w:r>
-      <w:bookmarkEnd w:id="52"/>
     </w:p>
     <w:p/>
     <w:p/>
@@ -9331,31 +9211,31 @@
       <w:pPr>
         <w:pStyle w:val="Heading2"/>
       </w:pPr>
-      <w:bookmarkStart w:id="53" w:name="_Toc346626369"/>
+      <w:bookmarkStart w:id="52" w:name="_Toc346626369"/>
       <w:r>
         <w:t>CREATION OF USER PROFILES AND ACCESS RIGHTS</w:t>
       </w:r>
+      <w:bookmarkEnd w:id="52"/>
+    </w:p>
+    <w:p>
+      <w:pPr>
+        <w:pStyle w:val="Heading1"/>
+      </w:pPr>
+      <w:bookmarkStart w:id="53" w:name="_Toc346626370"/>
+      <w:r>
+        <w:t>COST ESTIMATION</w:t>
+      </w:r>
       <w:bookmarkEnd w:id="53"/>
     </w:p>
     <w:p>
       <w:pPr>
-        <w:pStyle w:val="Heading1"/>
-      </w:pPr>
-      <w:bookmarkStart w:id="54" w:name="_Toc346626370"/>
-      <w:r>
-        <w:t>COST ESTIMATION</w:t>
+        <w:pStyle w:val="Heading2"/>
+      </w:pPr>
+      <w:bookmarkStart w:id="54" w:name="_Toc346626371"/>
+      <w:r>
+        <w:t>COST ESTIMATION MODEL</w:t>
       </w:r>
       <w:bookmarkEnd w:id="54"/>
-    </w:p>
-    <w:p>
-      <w:pPr>
-        <w:pStyle w:val="Heading2"/>
-      </w:pPr>
-      <w:bookmarkStart w:id="55" w:name="_Toc346626371"/>
-      <w:r>
-        <w:t>COST ESTIMATION MODEL</w:t>
-      </w:r>
-      <w:bookmarkEnd w:id="55"/>
     </w:p>
     <w:p>
       <w:r>
@@ -9416,11 +9296,11 @@
       <w:pPr>
         <w:pStyle w:val="Heading1"/>
       </w:pPr>
-      <w:bookmarkStart w:id="56" w:name="_Toc346626372"/>
+      <w:bookmarkStart w:id="55" w:name="_Toc346626372"/>
       <w:r>
         <w:t>REPORTS</w:t>
       </w:r>
-      <w:bookmarkEnd w:id="56"/>
+      <w:bookmarkEnd w:id="55"/>
     </w:p>
     <w:p>
       <w:r>
@@ -9553,11 +9433,11 @@
       <w:pPr>
         <w:pStyle w:val="Heading1"/>
       </w:pPr>
-      <w:bookmarkStart w:id="57" w:name="_Toc346626373"/>
+      <w:bookmarkStart w:id="56" w:name="_Toc346626373"/>
       <w:r>
         <w:t>FUTURE SCOPE AND FURTHER ENHANCEMENT</w:t>
       </w:r>
-      <w:bookmarkEnd w:id="57"/>
+      <w:bookmarkEnd w:id="56"/>
     </w:p>
     <w:p>
       <w:pPr>
@@ -9600,11 +9480,11 @@
       <w:pPr>
         <w:pStyle w:val="Heading1"/>
       </w:pPr>
-      <w:bookmarkStart w:id="58" w:name="_Toc346626374"/>
+      <w:bookmarkStart w:id="57" w:name="_Toc346626374"/>
       <w:r>
         <w:t>BIBLIOGRAPHY</w:t>
       </w:r>
-      <w:bookmarkEnd w:id="58"/>
+      <w:bookmarkEnd w:id="57"/>
     </w:p>
     <w:p>
       <w:pPr>
@@ -9838,22 +9718,22 @@
       <w:pPr>
         <w:pStyle w:val="Heading1"/>
       </w:pPr>
-      <w:bookmarkStart w:id="59" w:name="_Toc346626375"/>
+      <w:bookmarkStart w:id="58" w:name="_Toc346626375"/>
       <w:r>
         <w:t>APPENDICES</w:t>
       </w:r>
+      <w:bookmarkEnd w:id="58"/>
+    </w:p>
+    <w:p/>
+    <w:p>
+      <w:pPr>
+        <w:pStyle w:val="Heading1"/>
+      </w:pPr>
+      <w:bookmarkStart w:id="59" w:name="_Toc346626376"/>
+      <w:r>
+        <w:t>GLOSSARY</w:t>
+      </w:r>
       <w:bookmarkEnd w:id="59"/>
-    </w:p>
-    <w:p/>
-    <w:p>
-      <w:pPr>
-        <w:pStyle w:val="Heading1"/>
-      </w:pPr>
-      <w:bookmarkStart w:id="60" w:name="_Toc346626376"/>
-      <w:r>
-        <w:t>GLOSSARY</w:t>
-      </w:r>
-      <w:bookmarkEnd w:id="60"/>
     </w:p>
     <w:p/>
     <w:p/>
@@ -10264,6 +10144,232 @@
     </w:lvl>
   </w:abstractNum>
   <w:abstractNum w:abstractNumId="3">
+    <w:nsid w:val="36DD7F90"/>
+    <w:multiLevelType w:val="hybridMultilevel"/>
+    <w:tmpl w:val="F8B60172"/>
+    <w:lvl w:ilvl="0" w:tplc="40090009">
+      <w:start w:val="1"/>
+      <w:numFmt w:val="bullet"/>
+      <w:lvlText w:val=""/>
+      <w:lvlJc w:val="left"/>
+      <w:pPr>
+        <w:ind w:left="1800" w:hanging="360"/>
+      </w:pPr>
+      <w:rPr>
+        <w:rFonts w:ascii="Wingdings" w:hAnsi="Wingdings" w:hint="default"/>
+      </w:rPr>
+    </w:lvl>
+    <w:lvl w:ilvl="1" w:tplc="40090003" w:tentative="1">
+      <w:start w:val="1"/>
+      <w:numFmt w:val="bullet"/>
+      <w:lvlText w:val="o"/>
+      <w:lvlJc w:val="left"/>
+      <w:pPr>
+        <w:ind w:left="2520" w:hanging="360"/>
+      </w:pPr>
+      <w:rPr>
+        <w:rFonts w:ascii="Courier New" w:hAnsi="Courier New" w:cs="Courier New" w:hint="default"/>
+      </w:rPr>
+    </w:lvl>
+    <w:lvl w:ilvl="2" w:tplc="40090005" w:tentative="1">
+      <w:start w:val="1"/>
+      <w:numFmt w:val="bullet"/>
+      <w:lvlText w:val=""/>
+      <w:lvlJc w:val="left"/>
+      <w:pPr>
+        <w:ind w:left="3240" w:hanging="360"/>
+      </w:pPr>
+      <w:rPr>
+        <w:rFonts w:ascii="Wingdings" w:hAnsi="Wingdings" w:hint="default"/>
+      </w:rPr>
+    </w:lvl>
+    <w:lvl w:ilvl="3" w:tplc="40090001" w:tentative="1">
+      <w:start w:val="1"/>
+      <w:numFmt w:val="bullet"/>
+      <w:lvlText w:val=""/>
+      <w:lvlJc w:val="left"/>
+      <w:pPr>
+        <w:ind w:left="3960" w:hanging="360"/>
+      </w:pPr>
+      <w:rPr>
+        <w:rFonts w:ascii="Symbol" w:hAnsi="Symbol" w:hint="default"/>
+      </w:rPr>
+    </w:lvl>
+    <w:lvl w:ilvl="4" w:tplc="40090003" w:tentative="1">
+      <w:start w:val="1"/>
+      <w:numFmt w:val="bullet"/>
+      <w:lvlText w:val="o"/>
+      <w:lvlJc w:val="left"/>
+      <w:pPr>
+        <w:ind w:left="4680" w:hanging="360"/>
+      </w:pPr>
+      <w:rPr>
+        <w:rFonts w:ascii="Courier New" w:hAnsi="Courier New" w:cs="Courier New" w:hint="default"/>
+      </w:rPr>
+    </w:lvl>
+    <w:lvl w:ilvl="5" w:tplc="40090005" w:tentative="1">
+      <w:start w:val="1"/>
+      <w:numFmt w:val="bullet"/>
+      <w:lvlText w:val=""/>
+      <w:lvlJc w:val="left"/>
+      <w:pPr>
+        <w:ind w:left="5400" w:hanging="360"/>
+      </w:pPr>
+      <w:rPr>
+        <w:rFonts w:ascii="Wingdings" w:hAnsi="Wingdings" w:hint="default"/>
+      </w:rPr>
+    </w:lvl>
+    <w:lvl w:ilvl="6" w:tplc="40090001" w:tentative="1">
+      <w:start w:val="1"/>
+      <w:numFmt w:val="bullet"/>
+      <w:lvlText w:val=""/>
+      <w:lvlJc w:val="left"/>
+      <w:pPr>
+        <w:ind w:left="6120" w:hanging="360"/>
+      </w:pPr>
+      <w:rPr>
+        <w:rFonts w:ascii="Symbol" w:hAnsi="Symbol" w:hint="default"/>
+      </w:rPr>
+    </w:lvl>
+    <w:lvl w:ilvl="7" w:tplc="40090003" w:tentative="1">
+      <w:start w:val="1"/>
+      <w:numFmt w:val="bullet"/>
+      <w:lvlText w:val="o"/>
+      <w:lvlJc w:val="left"/>
+      <w:pPr>
+        <w:ind w:left="6840" w:hanging="360"/>
+      </w:pPr>
+      <w:rPr>
+        <w:rFonts w:ascii="Courier New" w:hAnsi="Courier New" w:cs="Courier New" w:hint="default"/>
+      </w:rPr>
+    </w:lvl>
+    <w:lvl w:ilvl="8" w:tplc="40090005" w:tentative="1">
+      <w:start w:val="1"/>
+      <w:numFmt w:val="bullet"/>
+      <w:lvlText w:val=""/>
+      <w:lvlJc w:val="left"/>
+      <w:pPr>
+        <w:ind w:left="7560" w:hanging="360"/>
+      </w:pPr>
+      <w:rPr>
+        <w:rFonts w:ascii="Wingdings" w:hAnsi="Wingdings" w:hint="default"/>
+      </w:rPr>
+    </w:lvl>
+  </w:abstractNum>
+  <w:abstractNum w:abstractNumId="4">
+    <w:nsid w:val="43CA54F4"/>
+    <w:multiLevelType w:val="hybridMultilevel"/>
+    <w:tmpl w:val="DC0C71C8"/>
+    <w:lvl w:ilvl="0" w:tplc="40090009">
+      <w:start w:val="1"/>
+      <w:numFmt w:val="bullet"/>
+      <w:lvlText w:val=""/>
+      <w:lvlJc w:val="left"/>
+      <w:pPr>
+        <w:ind w:left="720" w:hanging="360"/>
+      </w:pPr>
+      <w:rPr>
+        <w:rFonts w:ascii="Wingdings" w:hAnsi="Wingdings" w:hint="default"/>
+      </w:rPr>
+    </w:lvl>
+    <w:lvl w:ilvl="1" w:tplc="40090003" w:tentative="1">
+      <w:start w:val="1"/>
+      <w:numFmt w:val="bullet"/>
+      <w:lvlText w:val="o"/>
+      <w:lvlJc w:val="left"/>
+      <w:pPr>
+        <w:ind w:left="1440" w:hanging="360"/>
+      </w:pPr>
+      <w:rPr>
+        <w:rFonts w:ascii="Courier New" w:hAnsi="Courier New" w:cs="Courier New" w:hint="default"/>
+      </w:rPr>
+    </w:lvl>
+    <w:lvl w:ilvl="2" w:tplc="40090005" w:tentative="1">
+      <w:start w:val="1"/>
+      <w:numFmt w:val="bullet"/>
+      <w:lvlText w:val=""/>
+      <w:lvlJc w:val="left"/>
+      <w:pPr>
+        <w:ind w:left="2160" w:hanging="360"/>
+      </w:pPr>
+      <w:rPr>
+        <w:rFonts w:ascii="Wingdings" w:hAnsi="Wingdings" w:hint="default"/>
+      </w:rPr>
+    </w:lvl>
+    <w:lvl w:ilvl="3" w:tplc="40090001" w:tentative="1">
+      <w:start w:val="1"/>
+      <w:numFmt w:val="bullet"/>
+      <w:lvlText w:val=""/>
+      <w:lvlJc w:val="left"/>
+      <w:pPr>
+        <w:ind w:left="2880" w:hanging="360"/>
+      </w:pPr>
+      <w:rPr>
+        <w:rFonts w:ascii="Symbol" w:hAnsi="Symbol" w:hint="default"/>
+      </w:rPr>
+    </w:lvl>
+    <w:lvl w:ilvl="4" w:tplc="40090003" w:tentative="1">
+      <w:start w:val="1"/>
+      <w:numFmt w:val="bullet"/>
+      <w:lvlText w:val="o"/>
+      <w:lvlJc w:val="left"/>
+      <w:pPr>
+        <w:ind w:left="3600" w:hanging="360"/>
+      </w:pPr>
+      <w:rPr>
+        <w:rFonts w:ascii="Courier New" w:hAnsi="Courier New" w:cs="Courier New" w:hint="default"/>
+      </w:rPr>
+    </w:lvl>
+    <w:lvl w:ilvl="5" w:tplc="40090005" w:tentative="1">
+      <w:start w:val="1"/>
+      <w:numFmt w:val="bullet"/>
+      <w:lvlText w:val=""/>
+      <w:lvlJc w:val="left"/>
+      <w:pPr>
+        <w:ind w:left="4320" w:hanging="360"/>
+      </w:pPr>
+      <w:rPr>
+        <w:rFonts w:ascii="Wingdings" w:hAnsi="Wingdings" w:hint="default"/>
+      </w:rPr>
+    </w:lvl>
+    <w:lvl w:ilvl="6" w:tplc="40090001" w:tentative="1">
+      <w:start w:val="1"/>
+      <w:numFmt w:val="bullet"/>
+      <w:lvlText w:val=""/>
+      <w:lvlJc w:val="left"/>
+      <w:pPr>
+        <w:ind w:left="5040" w:hanging="360"/>
+      </w:pPr>
+      <w:rPr>
+        <w:rFonts w:ascii="Symbol" w:hAnsi="Symbol" w:hint="default"/>
+      </w:rPr>
+    </w:lvl>
+    <w:lvl w:ilvl="7" w:tplc="40090003" w:tentative="1">
+      <w:start w:val="1"/>
+      <w:numFmt w:val="bullet"/>
+      <w:lvlText w:val="o"/>
+      <w:lvlJc w:val="left"/>
+      <w:pPr>
+        <w:ind w:left="5760" w:hanging="360"/>
+      </w:pPr>
+      <w:rPr>
+        <w:rFonts w:ascii="Courier New" w:hAnsi="Courier New" w:cs="Courier New" w:hint="default"/>
+      </w:rPr>
+    </w:lvl>
+    <w:lvl w:ilvl="8" w:tplc="40090005" w:tentative="1">
+      <w:start w:val="1"/>
+      <w:numFmt w:val="bullet"/>
+      <w:lvlText w:val=""/>
+      <w:lvlJc w:val="left"/>
+      <w:pPr>
+        <w:ind w:left="6480" w:hanging="360"/>
+      </w:pPr>
+      <w:rPr>
+        <w:rFonts w:ascii="Wingdings" w:hAnsi="Wingdings" w:hint="default"/>
+      </w:rPr>
+    </w:lvl>
+  </w:abstractNum>
+  <w:abstractNum w:abstractNumId="5">
     <w:nsid w:val="44EC4A79"/>
     <w:multiLevelType w:val="hybridMultilevel"/>
     <w:tmpl w:val="081EA158"/>
@@ -10376,7 +10482,7 @@
       </w:rPr>
     </w:lvl>
   </w:abstractNum>
-  <w:abstractNum w:abstractNumId="4">
+  <w:abstractNum w:abstractNumId="6">
     <w:nsid w:val="4AC77185"/>
     <w:multiLevelType w:val="hybridMultilevel"/>
     <w:tmpl w:val="B756E1F6"/>
@@ -10489,7 +10595,7 @@
       </w:rPr>
     </w:lvl>
   </w:abstractNum>
-  <w:abstractNum w:abstractNumId="5">
+  <w:abstractNum w:abstractNumId="7">
     <w:nsid w:val="4B9B3F6F"/>
     <w:multiLevelType w:val="hybridMultilevel"/>
     <w:tmpl w:val="A4607F2A"/>
@@ -10602,7 +10708,7 @@
       </w:rPr>
     </w:lvl>
   </w:abstractNum>
-  <w:abstractNum w:abstractNumId="6">
+  <w:abstractNum w:abstractNumId="8">
     <w:nsid w:val="4BB23D6B"/>
     <w:multiLevelType w:val="hybridMultilevel"/>
     <w:tmpl w:val="FA1222F4"/>
@@ -10688,7 +10794,7 @@
       </w:pPr>
     </w:lvl>
   </w:abstractNum>
-  <w:abstractNum w:abstractNumId="7">
+  <w:abstractNum w:abstractNumId="9">
     <w:nsid w:val="709A00CE"/>
     <w:multiLevelType w:val="hybridMultilevel"/>
     <w:tmpl w:val="C0C61BCA"/>
@@ -10777,7 +10883,7 @@
       </w:pPr>
     </w:lvl>
   </w:abstractNum>
-  <w:abstractNum w:abstractNumId="8">
+  <w:abstractNum w:abstractNumId="10">
     <w:nsid w:val="718E314B"/>
     <w:multiLevelType w:val="hybridMultilevel"/>
     <w:tmpl w:val="AA586F68"/>
@@ -10864,22 +10970,22 @@
     </w:lvl>
   </w:abstractNum>
   <w:num w:numId="1">
+    <w:abstractNumId w:val="10"/>
+  </w:num>
+  <w:num w:numId="2">
     <w:abstractNumId w:val="8"/>
   </w:num>
-  <w:num w:numId="2">
-    <w:abstractNumId w:val="6"/>
-  </w:num>
   <w:num w:numId="3">
-    <w:abstractNumId w:val="5"/>
+    <w:abstractNumId w:val="7"/>
   </w:num>
   <w:num w:numId="4">
     <w:abstractNumId w:val="1"/>
   </w:num>
   <w:num w:numId="5">
-    <w:abstractNumId w:val="3"/>
+    <w:abstractNumId w:val="5"/>
   </w:num>
   <w:num w:numId="6">
-    <w:abstractNumId w:val="4"/>
+    <w:abstractNumId w:val="6"/>
   </w:num>
   <w:num w:numId="7">
     <w:abstractNumId w:val="2"/>
@@ -10888,7 +10994,13 @@
     <w:abstractNumId w:val="0"/>
   </w:num>
   <w:num w:numId="9">
-    <w:abstractNumId w:val="7"/>
+    <w:abstractNumId w:val="9"/>
+  </w:num>
+  <w:num w:numId="10">
+    <w:abstractNumId w:val="3"/>
+  </w:num>
+  <w:num w:numId="11">
+    <w:abstractNumId w:val="4"/>
   </w:num>
 </w:numbering>
 </file>
@@ -12563,7 +12675,7 @@
 </file>
 
 <file path=customXml/itemProps2.xml><?xml version="1.0" encoding="utf-8"?>
-<ds:datastoreItem xmlns:ds="http://schemas.openxmlformats.org/officeDocument/2006/customXml" ds:itemID="{1B826345-82D8-41E8-9945-EA5A4D648051}">
+<ds:datastoreItem xmlns:ds="http://schemas.openxmlformats.org/officeDocument/2006/customXml" ds:itemID="{8714C626-2157-4224-BC19-BE5B237CBA45}">
   <ds:schemaRefs>
     <ds:schemaRef ds:uri="http://schemas.openxmlformats.org/officeDocument/2006/bibliography"/>
   </ds:schemaRefs>

</xml_diff>

<commit_message>
spelling correction in non functional requirement
</commit_message>
<xml_diff>
--- a/report/School Management System-final-report.docx
+++ b/report/School Management System-final-report.docx
@@ -5736,7 +5736,15 @@
         </w:numPr>
       </w:pPr>
       <w:r>
-        <w:t>The software must have a easy to use graphic user interface as it is going to be used by all types of users, like professors and clerks.</w:t>
+        <w:t xml:space="preserve">The software must have </w:t>
+      </w:r>
+      <w:proofErr w:type="gramStart"/>
+      <w:r>
+        <w:t>a</w:t>
+      </w:r>
+      <w:proofErr w:type="gramEnd"/>
+      <w:r>
+        <w:t xml:space="preserve"> easy to use graphic user interface as it is going to be used by all types of users, like professors and clerks.</w:t>
       </w:r>
     </w:p>
     <w:p>
@@ -5784,7 +5792,13 @@
         </w:numPr>
       </w:pPr>
       <w:r>
-        <w:t xml:space="preserve">There must be a backup and restore feature so that the valuable data stays secure for ever. </w:t>
+        <w:t xml:space="preserve">There must be a backup and restore feature so that the valuable data stays secure </w:t>
+      </w:r>
+      <w:r>
+        <w:t>forever</w:t>
+      </w:r>
+      <w:r>
+        <w:t xml:space="preserve">. </w:t>
       </w:r>
     </w:p>
     <w:p/>
@@ -6501,6 +6515,7 @@
             <w:tcW w:w="4788" w:type="dxa"/>
           </w:tcPr>
           <w:p>
+            <w:proofErr w:type="spellStart"/>
             <w:r>
               <w:rPr>
                 <w:rFonts w:eastAsia="Arial"/>
@@ -6508,12 +6523,105 @@
               </w:rPr>
               <w:t>Student_ID</w:t>
             </w:r>
+            <w:proofErr w:type="spellEnd"/>
             <w:r>
               <w:rPr>
                 <w:rFonts w:eastAsia="Arial"/>
               </w:rPr>
-              <w:t>, Student_DOB, Student_Name, Student_Parent_Name, Student_Address, Student_Admission_Date, Student_Course_Name, Student_Contact</w:t>
-            </w:r>
+              <w:t xml:space="preserve">, </w:t>
+            </w:r>
+            <w:proofErr w:type="spellStart"/>
+            <w:r>
+              <w:rPr>
+                <w:rFonts w:eastAsia="Arial"/>
+              </w:rPr>
+              <w:t>Student_DOB</w:t>
+            </w:r>
+            <w:proofErr w:type="spellEnd"/>
+            <w:r>
+              <w:rPr>
+                <w:rFonts w:eastAsia="Arial"/>
+              </w:rPr>
+              <w:t xml:space="preserve">, </w:t>
+            </w:r>
+            <w:proofErr w:type="spellStart"/>
+            <w:r>
+              <w:rPr>
+                <w:rFonts w:eastAsia="Arial"/>
+              </w:rPr>
+              <w:t>Student_Name</w:t>
+            </w:r>
+            <w:proofErr w:type="spellEnd"/>
+            <w:r>
+              <w:rPr>
+                <w:rFonts w:eastAsia="Arial"/>
+              </w:rPr>
+              <w:t xml:space="preserve">, </w:t>
+            </w:r>
+            <w:proofErr w:type="spellStart"/>
+            <w:r>
+              <w:rPr>
+                <w:rFonts w:eastAsia="Arial"/>
+              </w:rPr>
+              <w:t>Student_Parent_Name</w:t>
+            </w:r>
+            <w:proofErr w:type="spellEnd"/>
+            <w:r>
+              <w:rPr>
+                <w:rFonts w:eastAsia="Arial"/>
+              </w:rPr>
+              <w:t xml:space="preserve">, </w:t>
+            </w:r>
+            <w:proofErr w:type="spellStart"/>
+            <w:r>
+              <w:rPr>
+                <w:rFonts w:eastAsia="Arial"/>
+              </w:rPr>
+              <w:t>Student_Address</w:t>
+            </w:r>
+            <w:proofErr w:type="spellEnd"/>
+            <w:r>
+              <w:rPr>
+                <w:rFonts w:eastAsia="Arial"/>
+              </w:rPr>
+              <w:t xml:space="preserve">, </w:t>
+            </w:r>
+            <w:proofErr w:type="spellStart"/>
+            <w:r>
+              <w:rPr>
+                <w:rFonts w:eastAsia="Arial"/>
+              </w:rPr>
+              <w:t>Student_Admission_Date</w:t>
+            </w:r>
+            <w:proofErr w:type="spellEnd"/>
+            <w:r>
+              <w:rPr>
+                <w:rFonts w:eastAsia="Arial"/>
+              </w:rPr>
+              <w:t xml:space="preserve">, </w:t>
+            </w:r>
+            <w:proofErr w:type="spellStart"/>
+            <w:r>
+              <w:rPr>
+                <w:rFonts w:eastAsia="Arial"/>
+              </w:rPr>
+              <w:t>Student_Course_Name</w:t>
+            </w:r>
+            <w:proofErr w:type="spellEnd"/>
+            <w:r>
+              <w:rPr>
+                <w:rFonts w:eastAsia="Arial"/>
+              </w:rPr>
+              <w:t xml:space="preserve">, </w:t>
+            </w:r>
+            <w:proofErr w:type="spellStart"/>
+            <w:r>
+              <w:rPr>
+                <w:rFonts w:eastAsia="Arial"/>
+              </w:rPr>
+              <w:t>Student_Contact</w:t>
+            </w:r>
+            <w:proofErr w:type="spellEnd"/>
           </w:p>
         </w:tc>
       </w:tr>
@@ -6533,15 +6641,38 @@
             <w:tcW w:w="4788" w:type="dxa"/>
           </w:tcPr>
           <w:p>
+            <w:proofErr w:type="spellStart"/>
             <w:r>
               <w:rPr>
                 <w:b/>
               </w:rPr>
               <w:t>Transaction_ID</w:t>
             </w:r>
-            <w:r>
-              <w:t>, Transaction_Amount, Transaction_Type, Transaction_Reason,Account_Balance</w:t>
-            </w:r>
+            <w:proofErr w:type="spellEnd"/>
+            <w:r>
+              <w:t xml:space="preserve">, </w:t>
+            </w:r>
+            <w:proofErr w:type="spellStart"/>
+            <w:r>
+              <w:t>Transaction_Amount</w:t>
+            </w:r>
+            <w:proofErr w:type="spellEnd"/>
+            <w:r>
+              <w:t xml:space="preserve">, </w:t>
+            </w:r>
+            <w:proofErr w:type="spellStart"/>
+            <w:r>
+              <w:t>Transaction_Type</w:t>
+            </w:r>
+            <w:proofErr w:type="spellEnd"/>
+            <w:r>
+              <w:t xml:space="preserve">, </w:t>
+            </w:r>
+            <w:proofErr w:type="spellStart"/>
+            <w:r>
+              <w:t>Transaction_Reason,Account_Balance</w:t>
+            </w:r>
+            <w:proofErr w:type="spellEnd"/>
           </w:p>
         </w:tc>
       </w:tr>
@@ -6561,6 +6692,7 @@
             <w:tcW w:w="4788" w:type="dxa"/>
           </w:tcPr>
           <w:p>
+            <w:proofErr w:type="spellStart"/>
             <w:r>
               <w:rPr>
                 <w:rFonts w:eastAsia="Arial"/>
@@ -6575,12 +6707,133 @@
               </w:rPr>
               <w:t>_ID</w:t>
             </w:r>
+            <w:proofErr w:type="spellEnd"/>
             <w:r>
               <w:rPr>
                 <w:rFonts w:eastAsia="Arial"/>
               </w:rPr>
-              <w:t>,  Staff_Name, Staff_Permission_Level, Staff_Address, Staff_Admission_Date, Staff_Course_Name, Staff_Contract_details, Staff_Join_Date, Staff_Email, Staff_Role</w:t>
-            </w:r>
+              <w:t xml:space="preserve">,  </w:t>
+            </w:r>
+            <w:proofErr w:type="spellStart"/>
+            <w:r>
+              <w:rPr>
+                <w:rFonts w:eastAsia="Arial"/>
+              </w:rPr>
+              <w:t>Staff_Name</w:t>
+            </w:r>
+            <w:proofErr w:type="spellEnd"/>
+            <w:r>
+              <w:rPr>
+                <w:rFonts w:eastAsia="Arial"/>
+              </w:rPr>
+              <w:t xml:space="preserve">, </w:t>
+            </w:r>
+            <w:proofErr w:type="spellStart"/>
+            <w:r>
+              <w:rPr>
+                <w:rFonts w:eastAsia="Arial"/>
+              </w:rPr>
+              <w:t>Staff_Permission_Level</w:t>
+            </w:r>
+            <w:proofErr w:type="spellEnd"/>
+            <w:r>
+              <w:rPr>
+                <w:rFonts w:eastAsia="Arial"/>
+              </w:rPr>
+              <w:t xml:space="preserve">, </w:t>
+            </w:r>
+            <w:proofErr w:type="spellStart"/>
+            <w:r>
+              <w:rPr>
+                <w:rFonts w:eastAsia="Arial"/>
+              </w:rPr>
+              <w:t>Staff_Address</w:t>
+            </w:r>
+            <w:proofErr w:type="spellEnd"/>
+            <w:r>
+              <w:rPr>
+                <w:rFonts w:eastAsia="Arial"/>
+              </w:rPr>
+              <w:t xml:space="preserve">, </w:t>
+            </w:r>
+            <w:proofErr w:type="spellStart"/>
+            <w:r>
+              <w:rPr>
+                <w:rFonts w:eastAsia="Arial"/>
+              </w:rPr>
+              <w:t>Staff_Admission_Date</w:t>
+            </w:r>
+            <w:proofErr w:type="spellEnd"/>
+            <w:r>
+              <w:rPr>
+                <w:rFonts w:eastAsia="Arial"/>
+              </w:rPr>
+              <w:t xml:space="preserve">, </w:t>
+            </w:r>
+            <w:proofErr w:type="spellStart"/>
+            <w:r>
+              <w:rPr>
+                <w:rFonts w:eastAsia="Arial"/>
+              </w:rPr>
+              <w:t>Staff_Course_Name</w:t>
+            </w:r>
+            <w:proofErr w:type="spellEnd"/>
+            <w:r>
+              <w:rPr>
+                <w:rFonts w:eastAsia="Arial"/>
+              </w:rPr>
+              <w:t xml:space="preserve">, </w:t>
+            </w:r>
+            <w:proofErr w:type="spellStart"/>
+            <w:r>
+              <w:rPr>
+                <w:rFonts w:eastAsia="Arial"/>
+              </w:rPr>
+              <w:t>Staff_Contract_details</w:t>
+            </w:r>
+            <w:proofErr w:type="spellEnd"/>
+            <w:r>
+              <w:rPr>
+                <w:rFonts w:eastAsia="Arial"/>
+              </w:rPr>
+              <w:t xml:space="preserve">, </w:t>
+            </w:r>
+            <w:proofErr w:type="spellStart"/>
+            <w:r>
+              <w:rPr>
+                <w:rFonts w:eastAsia="Arial"/>
+              </w:rPr>
+              <w:t>Staff_Join_Date</w:t>
+            </w:r>
+            <w:proofErr w:type="spellEnd"/>
+            <w:r>
+              <w:rPr>
+                <w:rFonts w:eastAsia="Arial"/>
+              </w:rPr>
+              <w:t xml:space="preserve">, </w:t>
+            </w:r>
+            <w:proofErr w:type="spellStart"/>
+            <w:r>
+              <w:rPr>
+                <w:rFonts w:eastAsia="Arial"/>
+              </w:rPr>
+              <w:t>Staff_Email</w:t>
+            </w:r>
+            <w:proofErr w:type="spellEnd"/>
+            <w:r>
+              <w:rPr>
+                <w:rFonts w:eastAsia="Arial"/>
+              </w:rPr>
+              <w:t xml:space="preserve">, </w:t>
+            </w:r>
+            <w:proofErr w:type="spellStart"/>
+            <w:r>
+              <w:rPr>
+                <w:rFonts w:eastAsia="Arial"/>
+              </w:rPr>
+              <w:t>Staff_Role</w:t>
+            </w:r>
+            <w:proofErr w:type="spellEnd"/>
           </w:p>
         </w:tc>
       </w:tr>
@@ -6600,6 +6853,7 @@
             <w:tcW w:w="4788" w:type="dxa"/>
           </w:tcPr>
           <w:p>
+            <w:proofErr w:type="spellStart"/>
             <w:r>
               <w:rPr>
                 <w:rFonts w:eastAsia="Arial"/>
@@ -6614,12 +6868,77 @@
               </w:rPr>
               <w:t>_ID</w:t>
             </w:r>
+            <w:proofErr w:type="spellEnd"/>
             <w:r>
               <w:rPr>
                 <w:rFonts w:eastAsia="Arial"/>
               </w:rPr>
-              <w:t>,  Book_Name, Book_Author, Purchase_Date, Book_Status, Book_Description,Purchase_Amount</w:t>
-            </w:r>
+              <w:t xml:space="preserve">,  </w:t>
+            </w:r>
+            <w:proofErr w:type="spellStart"/>
+            <w:r>
+              <w:rPr>
+                <w:rFonts w:eastAsia="Arial"/>
+              </w:rPr>
+              <w:t>Book_Name</w:t>
+            </w:r>
+            <w:proofErr w:type="spellEnd"/>
+            <w:r>
+              <w:rPr>
+                <w:rFonts w:eastAsia="Arial"/>
+              </w:rPr>
+              <w:t xml:space="preserve">, </w:t>
+            </w:r>
+            <w:proofErr w:type="spellStart"/>
+            <w:r>
+              <w:rPr>
+                <w:rFonts w:eastAsia="Arial"/>
+              </w:rPr>
+              <w:t>Book_Author</w:t>
+            </w:r>
+            <w:proofErr w:type="spellEnd"/>
+            <w:r>
+              <w:rPr>
+                <w:rFonts w:eastAsia="Arial"/>
+              </w:rPr>
+              <w:t xml:space="preserve">, </w:t>
+            </w:r>
+            <w:proofErr w:type="spellStart"/>
+            <w:r>
+              <w:rPr>
+                <w:rFonts w:eastAsia="Arial"/>
+              </w:rPr>
+              <w:t>Purchase_Date</w:t>
+            </w:r>
+            <w:proofErr w:type="spellEnd"/>
+            <w:r>
+              <w:rPr>
+                <w:rFonts w:eastAsia="Arial"/>
+              </w:rPr>
+              <w:t xml:space="preserve">, </w:t>
+            </w:r>
+            <w:proofErr w:type="spellStart"/>
+            <w:r>
+              <w:rPr>
+                <w:rFonts w:eastAsia="Arial"/>
+              </w:rPr>
+              <w:t>Book_Status</w:t>
+            </w:r>
+            <w:proofErr w:type="spellEnd"/>
+            <w:r>
+              <w:rPr>
+                <w:rFonts w:eastAsia="Arial"/>
+              </w:rPr>
+              <w:t xml:space="preserve">, </w:t>
+            </w:r>
+            <w:proofErr w:type="spellStart"/>
+            <w:r>
+              <w:rPr>
+                <w:rFonts w:eastAsia="Arial"/>
+              </w:rPr>
+              <w:t>Book_Description,Purchase_Amount</w:t>
+            </w:r>
+            <w:proofErr w:type="spellEnd"/>
           </w:p>
         </w:tc>
       </w:tr>
@@ -6642,6 +6961,7 @@
             <w:pPr>
               <w:jc w:val="center"/>
             </w:pPr>
+            <w:proofErr w:type="spellStart"/>
             <w:r>
               <w:rPr>
                 <w:rFonts w:eastAsia="Arial"/>
@@ -6656,12 +6976,91 @@
               </w:rPr>
               <w:t>_ID</w:t>
             </w:r>
+            <w:proofErr w:type="spellEnd"/>
             <w:r>
               <w:rPr>
                 <w:rFonts w:eastAsia="Arial"/>
               </w:rPr>
-              <w:t>, Faculty_Name,  Faculty_Address, Faculty_Join_Date, Faculty_Course_Under, Faculty_Contact_Details, Faculty_Salary_Details</w:t>
-            </w:r>
+              <w:t xml:space="preserve">, </w:t>
+            </w:r>
+            <w:proofErr w:type="spellStart"/>
+            <w:r>
+              <w:rPr>
+                <w:rFonts w:eastAsia="Arial"/>
+              </w:rPr>
+              <w:t>Faculty_Name</w:t>
+            </w:r>
+            <w:proofErr w:type="spellEnd"/>
+            <w:r>
+              <w:rPr>
+                <w:rFonts w:eastAsia="Arial"/>
+              </w:rPr>
+              <w:t xml:space="preserve">,  </w:t>
+            </w:r>
+            <w:proofErr w:type="spellStart"/>
+            <w:r>
+              <w:rPr>
+                <w:rFonts w:eastAsia="Arial"/>
+              </w:rPr>
+              <w:t>Faculty_Address</w:t>
+            </w:r>
+            <w:proofErr w:type="spellEnd"/>
+            <w:r>
+              <w:rPr>
+                <w:rFonts w:eastAsia="Arial"/>
+              </w:rPr>
+              <w:t xml:space="preserve">, </w:t>
+            </w:r>
+            <w:proofErr w:type="spellStart"/>
+            <w:r>
+              <w:rPr>
+                <w:rFonts w:eastAsia="Arial"/>
+              </w:rPr>
+              <w:t>Faculty_Join_Date</w:t>
+            </w:r>
+            <w:proofErr w:type="spellEnd"/>
+            <w:r>
+              <w:rPr>
+                <w:rFonts w:eastAsia="Arial"/>
+              </w:rPr>
+              <w:t xml:space="preserve">, </w:t>
+            </w:r>
+            <w:proofErr w:type="spellStart"/>
+            <w:r>
+              <w:rPr>
+                <w:rFonts w:eastAsia="Arial"/>
+              </w:rPr>
+              <w:t>Faculty_Course_Under</w:t>
+            </w:r>
+            <w:proofErr w:type="spellEnd"/>
+            <w:r>
+              <w:rPr>
+                <w:rFonts w:eastAsia="Arial"/>
+              </w:rPr>
+              <w:t xml:space="preserve">, </w:t>
+            </w:r>
+            <w:proofErr w:type="spellStart"/>
+            <w:r>
+              <w:rPr>
+                <w:rFonts w:eastAsia="Arial"/>
+              </w:rPr>
+              <w:t>Faculty_Contact_Details</w:t>
+            </w:r>
+            <w:proofErr w:type="spellEnd"/>
+            <w:r>
+              <w:rPr>
+                <w:rFonts w:eastAsia="Arial"/>
+              </w:rPr>
+              <w:t xml:space="preserve">, </w:t>
+            </w:r>
+            <w:proofErr w:type="spellStart"/>
+            <w:r>
+              <w:rPr>
+                <w:rFonts w:eastAsia="Arial"/>
+              </w:rPr>
+              <w:t>Faculty_Salary_Details</w:t>
+            </w:r>
+            <w:proofErr w:type="spellEnd"/>
           </w:p>
         </w:tc>
       </w:tr>
@@ -6684,6 +7083,7 @@
             <w:pPr>
               <w:jc w:val="center"/>
             </w:pPr>
+            <w:proofErr w:type="spellStart"/>
             <w:r>
               <w:rPr>
                 <w:rFonts w:eastAsia="Arial"/>
@@ -6698,12 +7098,105 @@
               </w:rPr>
               <w:t>_ID</w:t>
             </w:r>
+            <w:proofErr w:type="spellEnd"/>
             <w:r>
               <w:rPr>
                 <w:rFonts w:eastAsia="Arial"/>
               </w:rPr>
-              <w:t>, Course_Faculty, Course_Name, Required_Qualification, Course_Fees, Course_Admission_Date, Students_Under, Course_Description</w:t>
-            </w:r>
+              <w:t xml:space="preserve">, </w:t>
+            </w:r>
+            <w:proofErr w:type="spellStart"/>
+            <w:r>
+              <w:rPr>
+                <w:rFonts w:eastAsia="Arial"/>
+              </w:rPr>
+              <w:t>Course_Faculty</w:t>
+            </w:r>
+            <w:proofErr w:type="spellEnd"/>
+            <w:r>
+              <w:rPr>
+                <w:rFonts w:eastAsia="Arial"/>
+              </w:rPr>
+              <w:t xml:space="preserve">, </w:t>
+            </w:r>
+            <w:proofErr w:type="spellStart"/>
+            <w:r>
+              <w:rPr>
+                <w:rFonts w:eastAsia="Arial"/>
+              </w:rPr>
+              <w:t>Course_Name</w:t>
+            </w:r>
+            <w:proofErr w:type="spellEnd"/>
+            <w:r>
+              <w:rPr>
+                <w:rFonts w:eastAsia="Arial"/>
+              </w:rPr>
+              <w:t xml:space="preserve">, </w:t>
+            </w:r>
+            <w:proofErr w:type="spellStart"/>
+            <w:r>
+              <w:rPr>
+                <w:rFonts w:eastAsia="Arial"/>
+              </w:rPr>
+              <w:t>Required_Qualification</w:t>
+            </w:r>
+            <w:proofErr w:type="spellEnd"/>
+            <w:r>
+              <w:rPr>
+                <w:rFonts w:eastAsia="Arial"/>
+              </w:rPr>
+              <w:t xml:space="preserve">, </w:t>
+            </w:r>
+            <w:proofErr w:type="spellStart"/>
+            <w:r>
+              <w:rPr>
+                <w:rFonts w:eastAsia="Arial"/>
+              </w:rPr>
+              <w:t>Course_Fees</w:t>
+            </w:r>
+            <w:proofErr w:type="spellEnd"/>
+            <w:r>
+              <w:rPr>
+                <w:rFonts w:eastAsia="Arial"/>
+              </w:rPr>
+              <w:t xml:space="preserve">, </w:t>
+            </w:r>
+            <w:proofErr w:type="spellStart"/>
+            <w:r>
+              <w:rPr>
+                <w:rFonts w:eastAsia="Arial"/>
+              </w:rPr>
+              <w:t>Course_Admission_Date</w:t>
+            </w:r>
+            <w:proofErr w:type="spellEnd"/>
+            <w:r>
+              <w:rPr>
+                <w:rFonts w:eastAsia="Arial"/>
+              </w:rPr>
+              <w:t xml:space="preserve">, </w:t>
+            </w:r>
+            <w:proofErr w:type="spellStart"/>
+            <w:r>
+              <w:rPr>
+                <w:rFonts w:eastAsia="Arial"/>
+              </w:rPr>
+              <w:t>Students_Under</w:t>
+            </w:r>
+            <w:proofErr w:type="spellEnd"/>
+            <w:r>
+              <w:rPr>
+                <w:rFonts w:eastAsia="Arial"/>
+              </w:rPr>
+              <w:t xml:space="preserve">, </w:t>
+            </w:r>
+            <w:proofErr w:type="spellStart"/>
+            <w:r>
+              <w:rPr>
+                <w:rFonts w:eastAsia="Arial"/>
+              </w:rPr>
+              <w:t>Course_Description</w:t>
+            </w:r>
+            <w:proofErr w:type="spellEnd"/>
           </w:p>
         </w:tc>
       </w:tr>
@@ -6759,84 +7252,158 @@
         <w:t xml:space="preserve"> has </w:t>
       </w:r>
       <w:r>
-        <w:t>Courses 1</w:t>
-      </w:r>
-      <w:r>
-        <w:t xml:space="preserve"> : N</w:t>
-      </w:r>
-    </w:p>
-    <w:p>
-      <w:r>
-        <w:t>School Management System</w:t>
+        <w:t xml:space="preserve">Courses </w:t>
+      </w:r>
+      <w:proofErr w:type="gramStart"/>
+      <w:r>
+        <w:t>1</w:t>
+      </w:r>
+      <w:r>
+        <w:t xml:space="preserve"> :</w:t>
+      </w:r>
+      <w:proofErr w:type="gramEnd"/>
+      <w:r>
+        <w:t xml:space="preserve"> N</w:t>
+      </w:r>
+    </w:p>
+    <w:p>
+      <w:r>
+        <w:t xml:space="preserve">School Management </w:t>
+      </w:r>
+      <w:proofErr w:type="spellStart"/>
+      <w:r>
+        <w:t>System</w:t>
       </w:r>
       <w:r>
         <w:t>has</w:t>
       </w:r>
       <w:r>
-        <w:t>Students 1</w:t>
-      </w:r>
-      <w:r>
-        <w:t xml:space="preserve"> : N</w:t>
-      </w:r>
-    </w:p>
-    <w:p>
-      <w:r>
-        <w:t>School Management System has Facultie</w:t>
-      </w:r>
-      <w:r>
-        <w:t>s1 : N</w:t>
-      </w:r>
-    </w:p>
-    <w:p>
-      <w:r>
-        <w:t>School Management System has Admin 1 : 1</w:t>
-      </w:r>
-    </w:p>
-    <w:p>
+        <w:t>Students</w:t>
+      </w:r>
+      <w:proofErr w:type="spellEnd"/>
+      <w:r>
+        <w:t xml:space="preserve"> </w:t>
+      </w:r>
+      <w:proofErr w:type="gramStart"/>
+      <w:r>
+        <w:t>1</w:t>
+      </w:r>
+      <w:r>
+        <w:t xml:space="preserve"> :</w:t>
+      </w:r>
+      <w:proofErr w:type="gramEnd"/>
+      <w:r>
+        <w:t xml:space="preserve"> N</w:t>
+      </w:r>
+    </w:p>
+    <w:p>
+      <w:r>
+        <w:t xml:space="preserve">School Management System has </w:t>
+      </w:r>
+      <w:proofErr w:type="gramStart"/>
+      <w:r>
+        <w:t>Facultie</w:t>
+      </w:r>
+      <w:r>
+        <w:t>s1 :</w:t>
+      </w:r>
+      <w:proofErr w:type="gramEnd"/>
+      <w:r>
+        <w:t xml:space="preserve"> N</w:t>
+      </w:r>
+    </w:p>
+    <w:p>
+      <w:r>
+        <w:t xml:space="preserve">School Management System has Admin </w:t>
+      </w:r>
+      <w:proofErr w:type="gramStart"/>
+      <w:r>
+        <w:t>1 :</w:t>
+      </w:r>
+      <w:proofErr w:type="gramEnd"/>
+      <w:r>
+        <w:t xml:space="preserve"> 1</w:t>
+      </w:r>
+    </w:p>
+    <w:p>
+      <w:proofErr w:type="spellStart"/>
       <w:r>
         <w:t>Studentha</w:t>
       </w:r>
       <w:r>
         <w:t>s</w:t>
       </w:r>
-      <w:r>
-        <w:t xml:space="preserve"> Attendance</w:t>
+      <w:proofErr w:type="spellEnd"/>
+      <w:r>
+        <w:t xml:space="preserve"> </w:t>
+      </w:r>
+      <w:proofErr w:type="gramStart"/>
+      <w:r>
+        <w:t>Attendance</w:t>
       </w:r>
       <w:r>
         <w:t>1 :</w:t>
       </w:r>
+      <w:proofErr w:type="gramEnd"/>
       <w:r>
         <w:t>1</w:t>
       </w:r>
     </w:p>
     <w:p>
-      <w:r>
-        <w:t>AdminChecksAttendance1 : 1</w:t>
-      </w:r>
-    </w:p>
-    <w:p>
+      <w:proofErr w:type="gramStart"/>
+      <w:r>
+        <w:t>AdminChecksAttendance1 :</w:t>
+      </w:r>
+      <w:proofErr w:type="gramEnd"/>
+      <w:r>
+        <w:t xml:space="preserve"> 1</w:t>
+      </w:r>
+    </w:p>
+    <w:p>
+      <w:proofErr w:type="spellStart"/>
+      <w:proofErr w:type="gramStart"/>
       <w:r>
         <w:t>StudentsreadsBooksM</w:t>
       </w:r>
-      <w:r>
-        <w:t xml:space="preserve"> : N</w:t>
-      </w:r>
-    </w:p>
-    <w:p>
-      <w:r>
-        <w:t>StudentspaysAccount1 : 1</w:t>
-      </w:r>
-    </w:p>
-    <w:p>
-      <w:r>
-        <w:t>AdminControlsAccount1 : 1</w:t>
+      <w:proofErr w:type="spellEnd"/>
+      <w:r>
+        <w:t xml:space="preserve"> :</w:t>
+      </w:r>
+      <w:proofErr w:type="gramEnd"/>
+      <w:r>
+        <w:t xml:space="preserve"> N</w:t>
+      </w:r>
+    </w:p>
+    <w:p>
+      <w:proofErr w:type="gramStart"/>
+      <w:r>
+        <w:t>StudentspaysAccount1 :</w:t>
+      </w:r>
+      <w:proofErr w:type="gramEnd"/>
+      <w:r>
+        <w:t xml:space="preserve"> 1</w:t>
+      </w:r>
+    </w:p>
+    <w:p>
+      <w:proofErr w:type="gramStart"/>
+      <w:r>
+        <w:t>AdminControlsAccount1 :</w:t>
+      </w:r>
+      <w:proofErr w:type="gramEnd"/>
+      <w:r>
+        <w:t xml:space="preserve"> 1</w:t>
       </w:r>
     </w:p>
     <w:p>
       <w:r>
         <w:lastRenderedPageBreak/>
-        <w:t>Students Studies in Course N:1</w:t>
-      </w:r>
+        <w:t>Students Studies in Course N</w:t>
+      </w:r>
+      <w:proofErr w:type="gramStart"/>
+      <w:r>
+        <w:t>:1</w:t>
+      </w:r>
+      <w:proofErr w:type="gramEnd"/>
     </w:p>
     <w:p>
       <w:r>
@@ -7221,7 +7788,15 @@
     </w:p>
     <w:p>
       <w:r>
-        <w:t>?????????? database related issues and limitations</w:t>
+        <w:t xml:space="preserve">?????????? </w:t>
+      </w:r>
+      <w:proofErr w:type="gramStart"/>
+      <w:r>
+        <w:t>database</w:t>
+      </w:r>
+      <w:proofErr w:type="gramEnd"/>
+      <w:r>
+        <w:t xml:space="preserve"> related issues and limitations</w:t>
       </w:r>
     </w:p>
     <w:p>
@@ -7244,6 +7819,7 @@
       <w:r>
         <w:t xml:space="preserve">The database used for this software is called </w:t>
       </w:r>
+      <w:proofErr w:type="spellStart"/>
       <w:r>
         <w:rPr>
           <w:b/>
@@ -7256,8 +7832,17 @@
         </w:rPr>
         <w:t>msdb</w:t>
       </w:r>
-      <w:r>
-        <w:t>. A screenshot from the MySQl workbench is given below. It shows the tables and its columns. The first row is the primary key.</w:t>
+      <w:proofErr w:type="spellEnd"/>
+      <w:r>
+        <w:t xml:space="preserve">. A screenshot from the </w:t>
+      </w:r>
+      <w:proofErr w:type="spellStart"/>
+      <w:r>
+        <w:t>MySQl</w:t>
+      </w:r>
+      <w:proofErr w:type="spellEnd"/>
+      <w:r>
+        <w:t xml:space="preserve"> workbench is given below. It shows the tables and its columns. The first row is the primary key.</w:t>
       </w:r>
     </w:p>
     <w:p>
@@ -7545,9 +8130,11 @@
             <w:tcW w:w="1916" w:type="dxa"/>
           </w:tcPr>
           <w:p>
+            <w:proofErr w:type="spellStart"/>
             <w:r>
               <w:t>Susmita</w:t>
             </w:r>
+            <w:proofErr w:type="spellEnd"/>
           </w:p>
           <w:p/>
         </w:tc>
@@ -7598,9 +8185,11 @@
             <w:tcW w:w="1916" w:type="dxa"/>
           </w:tcPr>
           <w:p>
+            <w:proofErr w:type="spellStart"/>
             <w:r>
               <w:t>Susmita</w:t>
             </w:r>
+            <w:proofErr w:type="spellEnd"/>
           </w:p>
           <w:p/>
         </w:tc>
@@ -7809,9 +8398,11 @@
             <w:tcW w:w="1916" w:type="dxa"/>
           </w:tcPr>
           <w:p>
+            <w:proofErr w:type="spellStart"/>
             <w:r>
               <w:t>Susmita</w:t>
             </w:r>
+            <w:proofErr w:type="spellEnd"/>
           </w:p>
           <w:p/>
         </w:tc>
@@ -7862,9 +8453,11 @@
             <w:tcW w:w="1916" w:type="dxa"/>
           </w:tcPr>
           <w:p>
+            <w:proofErr w:type="spellStart"/>
             <w:r>
               <w:t>Susmita</w:t>
             </w:r>
+            <w:proofErr w:type="spellEnd"/>
           </w:p>
           <w:p/>
         </w:tc>
@@ -7899,8 +8492,69 @@
           </w:tcPr>
           <w:p>
             <w:r>
-              <w:t>To add a new student enter the Student_ID, Student_DOB, Student_Name, Student_Parent _Name, Student_Address, Student_Admission_ Date,Student_course _Name, Student_Contact</w:t>
-            </w:r>
+              <w:t xml:space="preserve">To add a new student enter the </w:t>
+            </w:r>
+            <w:proofErr w:type="spellStart"/>
+            <w:r>
+              <w:t>Student_ID</w:t>
+            </w:r>
+            <w:proofErr w:type="spellEnd"/>
+            <w:r>
+              <w:t xml:space="preserve">, </w:t>
+            </w:r>
+            <w:proofErr w:type="spellStart"/>
+            <w:r>
+              <w:t>Student_DOB</w:t>
+            </w:r>
+            <w:proofErr w:type="spellEnd"/>
+            <w:r>
+              <w:t xml:space="preserve">, </w:t>
+            </w:r>
+            <w:proofErr w:type="spellStart"/>
+            <w:r>
+              <w:t>Student_Name</w:t>
+            </w:r>
+            <w:proofErr w:type="spellEnd"/>
+            <w:r>
+              <w:t xml:space="preserve">, </w:t>
+            </w:r>
+            <w:proofErr w:type="spellStart"/>
+            <w:r>
+              <w:t>Student_Parent</w:t>
+            </w:r>
+            <w:proofErr w:type="spellEnd"/>
+            <w:r>
+              <w:t xml:space="preserve"> _Name, </w:t>
+            </w:r>
+            <w:proofErr w:type="spellStart"/>
+            <w:r>
+              <w:t>Student_Address</w:t>
+            </w:r>
+            <w:proofErr w:type="spellEnd"/>
+            <w:r>
+              <w:t xml:space="preserve">, </w:t>
+            </w:r>
+            <w:proofErr w:type="spellStart"/>
+            <w:r>
+              <w:t>Student_Admission</w:t>
+            </w:r>
+            <w:proofErr w:type="spellEnd"/>
+            <w:r>
+              <w:t xml:space="preserve">_ </w:t>
+            </w:r>
+            <w:proofErr w:type="spellStart"/>
+            <w:r>
+              <w:t>Date,Student_course</w:t>
+            </w:r>
+            <w:proofErr w:type="spellEnd"/>
+            <w:r>
+              <w:t xml:space="preserve"> _Name, </w:t>
+            </w:r>
+            <w:proofErr w:type="spellStart"/>
+            <w:r>
+              <w:t>Student_Contact</w:t>
+            </w:r>
+            <w:proofErr w:type="spellEnd"/>
           </w:p>
         </w:tc>
         <w:tc>
@@ -7918,9 +8572,11 @@
             <w:tcW w:w="1916" w:type="dxa"/>
           </w:tcPr>
           <w:p>
+            <w:proofErr w:type="spellStart"/>
             <w:r>
               <w:t>Susmita</w:t>
             </w:r>
+            <w:proofErr w:type="spellEnd"/>
           </w:p>
           <w:p/>
         </w:tc>
@@ -7941,9 +8597,11 @@
             <w:tcW w:w="1915" w:type="dxa"/>
           </w:tcPr>
           <w:p>
+            <w:proofErr w:type="spellStart"/>
             <w:r>
               <w:t>ViewStudentStatus</w:t>
             </w:r>
+            <w:proofErr w:type="spellEnd"/>
           </w:p>
         </w:tc>
         <w:tc>
@@ -7952,11 +8610,37 @@
           </w:tcPr>
           <w:p>
             <w:r>
-              <w:t xml:space="preserve">Enter Student_ID, Student_Name, </w:t>
-            </w:r>
+              <w:t xml:space="preserve">Enter </w:t>
+            </w:r>
+            <w:proofErr w:type="spellStart"/>
+            <w:r>
+              <w:t>Student_ID</w:t>
+            </w:r>
+            <w:proofErr w:type="spellEnd"/>
+            <w:r>
+              <w:t xml:space="preserve">, </w:t>
+            </w:r>
+            <w:proofErr w:type="spellStart"/>
+            <w:r>
+              <w:t>Student_Name</w:t>
+            </w:r>
+            <w:proofErr w:type="spellEnd"/>
+            <w:r>
+              <w:t xml:space="preserve">, </w:t>
+            </w:r>
+            <w:proofErr w:type="spellStart"/>
+            <w:proofErr w:type="gramStart"/>
             <w:r>
               <w:lastRenderedPageBreak/>
-              <w:t>Student_Course_Name of the Student.</w:t>
+              <w:t>Student</w:t>
+            </w:r>
+            <w:proofErr w:type="gramEnd"/>
+            <w:r>
+              <w:t>_Course_Name</w:t>
+            </w:r>
+            <w:proofErr w:type="spellEnd"/>
+            <w:r>
+              <w:t xml:space="preserve"> of the Student.</w:t>
             </w:r>
           </w:p>
         </w:tc>
@@ -7976,9 +8660,11 @@
             <w:tcW w:w="1916" w:type="dxa"/>
           </w:tcPr>
           <w:p>
+            <w:proofErr w:type="spellStart"/>
             <w:r>
               <w:t>Susmita</w:t>
             </w:r>
+            <w:proofErr w:type="spellEnd"/>
           </w:p>
           <w:p/>
           <w:p/>
@@ -8001,9 +8687,11 @@
             <w:tcW w:w="1915" w:type="dxa"/>
           </w:tcPr>
           <w:p>
+            <w:proofErr w:type="spellStart"/>
             <w:r>
               <w:t>EditStudentStatus</w:t>
             </w:r>
+            <w:proofErr w:type="spellEnd"/>
           </w:p>
         </w:tc>
         <w:tc>
@@ -8031,9 +8719,11 @@
             <w:tcW w:w="1916" w:type="dxa"/>
           </w:tcPr>
           <w:p>
+            <w:proofErr w:type="spellStart"/>
             <w:r>
               <w:t>Susmita</w:t>
             </w:r>
+            <w:proofErr w:type="spellEnd"/>
           </w:p>
         </w:tc>
       </w:tr>
@@ -9710,8 +10400,16 @@
         <w:rPr>
           <w:rFonts w:ascii="Arial" w:hAnsi="Arial" w:cs="Arial"/>
         </w:rPr>
-        <w:t xml:space="preserve"> - E. R. Balaguruswamy</w:t>
-      </w:r>
+        <w:t xml:space="preserve"> - E. R. </w:t>
+      </w:r>
+      <w:proofErr w:type="spellStart"/>
+      <w:r>
+        <w:rPr>
+          <w:rFonts w:ascii="Arial" w:hAnsi="Arial" w:cs="Arial"/>
+        </w:rPr>
+        <w:t>Balaguruswamy</w:t>
+      </w:r>
+      <w:proofErr w:type="spellEnd"/>
     </w:p>
     <w:p/>
     <w:p>
@@ -12675,7 +13373,7 @@
 </file>
 
 <file path=customXml/itemProps2.xml><?xml version="1.0" encoding="utf-8"?>
-<ds:datastoreItem xmlns:ds="http://schemas.openxmlformats.org/officeDocument/2006/customXml" ds:itemID="{8714C626-2157-4224-BC19-BE5B237CBA45}">
+<ds:datastoreItem xmlns:ds="http://schemas.openxmlformats.org/officeDocument/2006/customXml" ds:itemID="{4FC67054-9040-4D08-9E44-CBB9346F8044}">
   <ds:schemaRefs>
     <ds:schemaRef ds:uri="http://schemas.openxmlformats.org/officeDocument/2006/bibliography"/>
   </ds:schemaRefs>

</xml_diff>

<commit_message>
added database security point
</commit_message>
<xml_diff>
--- a/report/School Management System-final-report.docx
+++ b/report/School Management System-final-report.docx
@@ -9858,6 +9858,20 @@
       </w:r>
     </w:p>
     <w:p>
+      <w:bookmarkStart w:id="50" w:name="_GoBack"/>
+      <w:bookmarkEnd w:id="50"/>
+    </w:p>
+    <w:p>
+      <w:pPr>
+        <w:pStyle w:val="Heading2"/>
+      </w:pPr>
+      <w:bookmarkStart w:id="51" w:name="_Toc346626368"/>
+      <w:r>
+        <w:t>DATABASE / DATA SECURITY</w:t>
+      </w:r>
+      <w:bookmarkEnd w:id="51"/>
+    </w:p>
+    <w:p>
       <w:pPr>
         <w:pStyle w:val="ListParagraph"/>
         <w:numPr>
@@ -9880,20 +9894,6 @@
       <w:r>
         <w:t xml:space="preserve">The software will provide a backup and restore feature in case of loss of data.  </w:t>
       </w:r>
-    </w:p>
-    <w:p>
-      <w:bookmarkStart w:id="50" w:name="_GoBack"/>
-      <w:bookmarkEnd w:id="50"/>
-    </w:p>
-    <w:p>
-      <w:pPr>
-        <w:pStyle w:val="Heading2"/>
-      </w:pPr>
-      <w:bookmarkStart w:id="51" w:name="_Toc346626368"/>
-      <w:r>
-        <w:t>DATABASE / DATA SECURITY</w:t>
-      </w:r>
-      <w:bookmarkEnd w:id="51"/>
     </w:p>
     <w:p/>
     <w:p/>
@@ -13373,7 +13373,7 @@
 </file>
 
 <file path=customXml/itemProps2.xml><?xml version="1.0" encoding="utf-8"?>
-<ds:datastoreItem xmlns:ds="http://schemas.openxmlformats.org/officeDocument/2006/customXml" ds:itemID="{4FC67054-9040-4D08-9E44-CBB9346F8044}">
+<ds:datastoreItem xmlns:ds="http://schemas.openxmlformats.org/officeDocument/2006/customXml" ds:itemID="{D05CC1B6-D0DC-4518-8A2C-2146624EACA0}">
   <ds:schemaRefs>
     <ds:schemaRef ds:uri="http://schemas.openxmlformats.org/officeDocument/2006/bibliography"/>
   </ds:schemaRefs>

</xml_diff>

<commit_message>
wrote creation of user profiles and access rights
</commit_message>
<xml_diff>
--- a/report/School Management System-final-report.docx
+++ b/report/School Management System-final-report.docx
@@ -5736,15 +5736,7 @@
         </w:numPr>
       </w:pPr>
       <w:r>
-        <w:t xml:space="preserve">The software must have </w:t>
-      </w:r>
-      <w:proofErr w:type="gramStart"/>
-      <w:r>
-        <w:t>a</w:t>
-      </w:r>
-      <w:proofErr w:type="gramEnd"/>
-      <w:r>
-        <w:t xml:space="preserve"> easy to use graphic user interface as it is going to be used by all types of users, like professors and clerks.</w:t>
+        <w:t>The software must have a easy to use graphic user interface as it is going to be used by all types of users, like professors and clerks.</w:t>
       </w:r>
     </w:p>
     <w:p>
@@ -6515,7 +6507,6 @@
             <w:tcW w:w="4788" w:type="dxa"/>
           </w:tcPr>
           <w:p>
-            <w:proofErr w:type="spellStart"/>
             <w:r>
               <w:rPr>
                 <w:rFonts w:eastAsia="Arial"/>
@@ -6523,105 +6514,12 @@
               </w:rPr>
               <w:t>Student_ID</w:t>
             </w:r>
-            <w:proofErr w:type="spellEnd"/>
             <w:r>
               <w:rPr>
                 <w:rFonts w:eastAsia="Arial"/>
               </w:rPr>
-              <w:t xml:space="preserve">, </w:t>
-            </w:r>
-            <w:proofErr w:type="spellStart"/>
-            <w:r>
-              <w:rPr>
-                <w:rFonts w:eastAsia="Arial"/>
-              </w:rPr>
-              <w:t>Student_DOB</w:t>
-            </w:r>
-            <w:proofErr w:type="spellEnd"/>
-            <w:r>
-              <w:rPr>
-                <w:rFonts w:eastAsia="Arial"/>
-              </w:rPr>
-              <w:t xml:space="preserve">, </w:t>
-            </w:r>
-            <w:proofErr w:type="spellStart"/>
-            <w:r>
-              <w:rPr>
-                <w:rFonts w:eastAsia="Arial"/>
-              </w:rPr>
-              <w:t>Student_Name</w:t>
-            </w:r>
-            <w:proofErr w:type="spellEnd"/>
-            <w:r>
-              <w:rPr>
-                <w:rFonts w:eastAsia="Arial"/>
-              </w:rPr>
-              <w:t xml:space="preserve">, </w:t>
-            </w:r>
-            <w:proofErr w:type="spellStart"/>
-            <w:r>
-              <w:rPr>
-                <w:rFonts w:eastAsia="Arial"/>
-              </w:rPr>
-              <w:t>Student_Parent_Name</w:t>
-            </w:r>
-            <w:proofErr w:type="spellEnd"/>
-            <w:r>
-              <w:rPr>
-                <w:rFonts w:eastAsia="Arial"/>
-              </w:rPr>
-              <w:t xml:space="preserve">, </w:t>
-            </w:r>
-            <w:proofErr w:type="spellStart"/>
-            <w:r>
-              <w:rPr>
-                <w:rFonts w:eastAsia="Arial"/>
-              </w:rPr>
-              <w:t>Student_Address</w:t>
-            </w:r>
-            <w:proofErr w:type="spellEnd"/>
-            <w:r>
-              <w:rPr>
-                <w:rFonts w:eastAsia="Arial"/>
-              </w:rPr>
-              <w:t xml:space="preserve">, </w:t>
-            </w:r>
-            <w:proofErr w:type="spellStart"/>
-            <w:r>
-              <w:rPr>
-                <w:rFonts w:eastAsia="Arial"/>
-              </w:rPr>
-              <w:t>Student_Admission_Date</w:t>
-            </w:r>
-            <w:proofErr w:type="spellEnd"/>
-            <w:r>
-              <w:rPr>
-                <w:rFonts w:eastAsia="Arial"/>
-              </w:rPr>
-              <w:t xml:space="preserve">, </w:t>
-            </w:r>
-            <w:proofErr w:type="spellStart"/>
-            <w:r>
-              <w:rPr>
-                <w:rFonts w:eastAsia="Arial"/>
-              </w:rPr>
-              <w:t>Student_Course_Name</w:t>
-            </w:r>
-            <w:proofErr w:type="spellEnd"/>
-            <w:r>
-              <w:rPr>
-                <w:rFonts w:eastAsia="Arial"/>
-              </w:rPr>
-              <w:t xml:space="preserve">, </w:t>
-            </w:r>
-            <w:proofErr w:type="spellStart"/>
-            <w:r>
-              <w:rPr>
-                <w:rFonts w:eastAsia="Arial"/>
-              </w:rPr>
-              <w:t>Student_Contact</w:t>
-            </w:r>
-            <w:proofErr w:type="spellEnd"/>
+              <w:t>, Student_DOB, Student_Name, Student_Parent_Name, Student_Address, Student_Admission_Date, Student_Course_Name, Student_Contact</w:t>
+            </w:r>
           </w:p>
         </w:tc>
       </w:tr>
@@ -6641,38 +6539,15 @@
             <w:tcW w:w="4788" w:type="dxa"/>
           </w:tcPr>
           <w:p>
-            <w:proofErr w:type="spellStart"/>
             <w:r>
               <w:rPr>
                 <w:b/>
               </w:rPr>
               <w:t>Transaction_ID</w:t>
             </w:r>
-            <w:proofErr w:type="spellEnd"/>
-            <w:r>
-              <w:t xml:space="preserve">, </w:t>
-            </w:r>
-            <w:proofErr w:type="spellStart"/>
-            <w:r>
-              <w:t>Transaction_Amount</w:t>
-            </w:r>
-            <w:proofErr w:type="spellEnd"/>
-            <w:r>
-              <w:t xml:space="preserve">, </w:t>
-            </w:r>
-            <w:proofErr w:type="spellStart"/>
-            <w:r>
-              <w:t>Transaction_Type</w:t>
-            </w:r>
-            <w:proofErr w:type="spellEnd"/>
-            <w:r>
-              <w:t xml:space="preserve">, </w:t>
-            </w:r>
-            <w:proofErr w:type="spellStart"/>
-            <w:r>
-              <w:t>Transaction_Reason,Account_Balance</w:t>
-            </w:r>
-            <w:proofErr w:type="spellEnd"/>
+            <w:r>
+              <w:t>, Transaction_Amount, Transaction_Type, Transaction_Reason,Account_Balance</w:t>
+            </w:r>
           </w:p>
         </w:tc>
       </w:tr>
@@ -6692,7 +6567,6 @@
             <w:tcW w:w="4788" w:type="dxa"/>
           </w:tcPr>
           <w:p>
-            <w:proofErr w:type="spellStart"/>
             <w:r>
               <w:rPr>
                 <w:rFonts w:eastAsia="Arial"/>
@@ -6707,133 +6581,12 @@
               </w:rPr>
               <w:t>_ID</w:t>
             </w:r>
-            <w:proofErr w:type="spellEnd"/>
             <w:r>
               <w:rPr>
                 <w:rFonts w:eastAsia="Arial"/>
               </w:rPr>
-              <w:t xml:space="preserve">,  </w:t>
-            </w:r>
-            <w:proofErr w:type="spellStart"/>
-            <w:r>
-              <w:rPr>
-                <w:rFonts w:eastAsia="Arial"/>
-              </w:rPr>
-              <w:t>Staff_Name</w:t>
-            </w:r>
-            <w:proofErr w:type="spellEnd"/>
-            <w:r>
-              <w:rPr>
-                <w:rFonts w:eastAsia="Arial"/>
-              </w:rPr>
-              <w:t xml:space="preserve">, </w:t>
-            </w:r>
-            <w:proofErr w:type="spellStart"/>
-            <w:r>
-              <w:rPr>
-                <w:rFonts w:eastAsia="Arial"/>
-              </w:rPr>
-              <w:t>Staff_Permission_Level</w:t>
-            </w:r>
-            <w:proofErr w:type="spellEnd"/>
-            <w:r>
-              <w:rPr>
-                <w:rFonts w:eastAsia="Arial"/>
-              </w:rPr>
-              <w:t xml:space="preserve">, </w:t>
-            </w:r>
-            <w:proofErr w:type="spellStart"/>
-            <w:r>
-              <w:rPr>
-                <w:rFonts w:eastAsia="Arial"/>
-              </w:rPr>
-              <w:t>Staff_Address</w:t>
-            </w:r>
-            <w:proofErr w:type="spellEnd"/>
-            <w:r>
-              <w:rPr>
-                <w:rFonts w:eastAsia="Arial"/>
-              </w:rPr>
-              <w:t xml:space="preserve">, </w:t>
-            </w:r>
-            <w:proofErr w:type="spellStart"/>
-            <w:r>
-              <w:rPr>
-                <w:rFonts w:eastAsia="Arial"/>
-              </w:rPr>
-              <w:t>Staff_Admission_Date</w:t>
-            </w:r>
-            <w:proofErr w:type="spellEnd"/>
-            <w:r>
-              <w:rPr>
-                <w:rFonts w:eastAsia="Arial"/>
-              </w:rPr>
-              <w:t xml:space="preserve">, </w:t>
-            </w:r>
-            <w:proofErr w:type="spellStart"/>
-            <w:r>
-              <w:rPr>
-                <w:rFonts w:eastAsia="Arial"/>
-              </w:rPr>
-              <w:t>Staff_Course_Name</w:t>
-            </w:r>
-            <w:proofErr w:type="spellEnd"/>
-            <w:r>
-              <w:rPr>
-                <w:rFonts w:eastAsia="Arial"/>
-              </w:rPr>
-              <w:t xml:space="preserve">, </w:t>
-            </w:r>
-            <w:proofErr w:type="spellStart"/>
-            <w:r>
-              <w:rPr>
-                <w:rFonts w:eastAsia="Arial"/>
-              </w:rPr>
-              <w:t>Staff_Contract_details</w:t>
-            </w:r>
-            <w:proofErr w:type="spellEnd"/>
-            <w:r>
-              <w:rPr>
-                <w:rFonts w:eastAsia="Arial"/>
-              </w:rPr>
-              <w:t xml:space="preserve">, </w:t>
-            </w:r>
-            <w:proofErr w:type="spellStart"/>
-            <w:r>
-              <w:rPr>
-                <w:rFonts w:eastAsia="Arial"/>
-              </w:rPr>
-              <w:t>Staff_Join_Date</w:t>
-            </w:r>
-            <w:proofErr w:type="spellEnd"/>
-            <w:r>
-              <w:rPr>
-                <w:rFonts w:eastAsia="Arial"/>
-              </w:rPr>
-              <w:t xml:space="preserve">, </w:t>
-            </w:r>
-            <w:proofErr w:type="spellStart"/>
-            <w:r>
-              <w:rPr>
-                <w:rFonts w:eastAsia="Arial"/>
-              </w:rPr>
-              <w:t>Staff_Email</w:t>
-            </w:r>
-            <w:proofErr w:type="spellEnd"/>
-            <w:r>
-              <w:rPr>
-                <w:rFonts w:eastAsia="Arial"/>
-              </w:rPr>
-              <w:t xml:space="preserve">, </w:t>
-            </w:r>
-            <w:proofErr w:type="spellStart"/>
-            <w:r>
-              <w:rPr>
-                <w:rFonts w:eastAsia="Arial"/>
-              </w:rPr>
-              <w:t>Staff_Role</w:t>
-            </w:r>
-            <w:proofErr w:type="spellEnd"/>
+              <w:t>,  Staff_Name, Staff_Permission_Level, Staff_Address, Staff_Admission_Date, Staff_Course_Name, Staff_Contract_details, Staff_Join_Date, Staff_Email, Staff_Role</w:t>
+            </w:r>
           </w:p>
         </w:tc>
       </w:tr>
@@ -6853,7 +6606,6 @@
             <w:tcW w:w="4788" w:type="dxa"/>
           </w:tcPr>
           <w:p>
-            <w:proofErr w:type="spellStart"/>
             <w:r>
               <w:rPr>
                 <w:rFonts w:eastAsia="Arial"/>
@@ -6868,77 +6620,12 @@
               </w:rPr>
               <w:t>_ID</w:t>
             </w:r>
-            <w:proofErr w:type="spellEnd"/>
             <w:r>
               <w:rPr>
                 <w:rFonts w:eastAsia="Arial"/>
               </w:rPr>
-              <w:t xml:space="preserve">,  </w:t>
-            </w:r>
-            <w:proofErr w:type="spellStart"/>
-            <w:r>
-              <w:rPr>
-                <w:rFonts w:eastAsia="Arial"/>
-              </w:rPr>
-              <w:t>Book_Name</w:t>
-            </w:r>
-            <w:proofErr w:type="spellEnd"/>
-            <w:r>
-              <w:rPr>
-                <w:rFonts w:eastAsia="Arial"/>
-              </w:rPr>
-              <w:t xml:space="preserve">, </w:t>
-            </w:r>
-            <w:proofErr w:type="spellStart"/>
-            <w:r>
-              <w:rPr>
-                <w:rFonts w:eastAsia="Arial"/>
-              </w:rPr>
-              <w:t>Book_Author</w:t>
-            </w:r>
-            <w:proofErr w:type="spellEnd"/>
-            <w:r>
-              <w:rPr>
-                <w:rFonts w:eastAsia="Arial"/>
-              </w:rPr>
-              <w:t xml:space="preserve">, </w:t>
-            </w:r>
-            <w:proofErr w:type="spellStart"/>
-            <w:r>
-              <w:rPr>
-                <w:rFonts w:eastAsia="Arial"/>
-              </w:rPr>
-              <w:t>Purchase_Date</w:t>
-            </w:r>
-            <w:proofErr w:type="spellEnd"/>
-            <w:r>
-              <w:rPr>
-                <w:rFonts w:eastAsia="Arial"/>
-              </w:rPr>
-              <w:t xml:space="preserve">, </w:t>
-            </w:r>
-            <w:proofErr w:type="spellStart"/>
-            <w:r>
-              <w:rPr>
-                <w:rFonts w:eastAsia="Arial"/>
-              </w:rPr>
-              <w:t>Book_Status</w:t>
-            </w:r>
-            <w:proofErr w:type="spellEnd"/>
-            <w:r>
-              <w:rPr>
-                <w:rFonts w:eastAsia="Arial"/>
-              </w:rPr>
-              <w:t xml:space="preserve">, </w:t>
-            </w:r>
-            <w:proofErr w:type="spellStart"/>
-            <w:r>
-              <w:rPr>
-                <w:rFonts w:eastAsia="Arial"/>
-              </w:rPr>
-              <w:t>Book_Description,Purchase_Amount</w:t>
-            </w:r>
-            <w:proofErr w:type="spellEnd"/>
+              <w:t>,  Book_Name, Book_Author, Purchase_Date, Book_Status, Book_Description,Purchase_Amount</w:t>
+            </w:r>
           </w:p>
         </w:tc>
       </w:tr>
@@ -6961,7 +6648,6 @@
             <w:pPr>
               <w:jc w:val="center"/>
             </w:pPr>
-            <w:proofErr w:type="spellStart"/>
             <w:r>
               <w:rPr>
                 <w:rFonts w:eastAsia="Arial"/>
@@ -6976,91 +6662,12 @@
               </w:rPr>
               <w:t>_ID</w:t>
             </w:r>
-            <w:proofErr w:type="spellEnd"/>
             <w:r>
               <w:rPr>
                 <w:rFonts w:eastAsia="Arial"/>
               </w:rPr>
-              <w:t xml:space="preserve">, </w:t>
-            </w:r>
-            <w:proofErr w:type="spellStart"/>
-            <w:r>
-              <w:rPr>
-                <w:rFonts w:eastAsia="Arial"/>
-              </w:rPr>
-              <w:t>Faculty_Name</w:t>
-            </w:r>
-            <w:proofErr w:type="spellEnd"/>
-            <w:r>
-              <w:rPr>
-                <w:rFonts w:eastAsia="Arial"/>
-              </w:rPr>
-              <w:t xml:space="preserve">,  </w:t>
-            </w:r>
-            <w:proofErr w:type="spellStart"/>
-            <w:r>
-              <w:rPr>
-                <w:rFonts w:eastAsia="Arial"/>
-              </w:rPr>
-              <w:t>Faculty_Address</w:t>
-            </w:r>
-            <w:proofErr w:type="spellEnd"/>
-            <w:r>
-              <w:rPr>
-                <w:rFonts w:eastAsia="Arial"/>
-              </w:rPr>
-              <w:t xml:space="preserve">, </w:t>
-            </w:r>
-            <w:proofErr w:type="spellStart"/>
-            <w:r>
-              <w:rPr>
-                <w:rFonts w:eastAsia="Arial"/>
-              </w:rPr>
-              <w:t>Faculty_Join_Date</w:t>
-            </w:r>
-            <w:proofErr w:type="spellEnd"/>
-            <w:r>
-              <w:rPr>
-                <w:rFonts w:eastAsia="Arial"/>
-              </w:rPr>
-              <w:t xml:space="preserve">, </w:t>
-            </w:r>
-            <w:proofErr w:type="spellStart"/>
-            <w:r>
-              <w:rPr>
-                <w:rFonts w:eastAsia="Arial"/>
-              </w:rPr>
-              <w:t>Faculty_Course_Under</w:t>
-            </w:r>
-            <w:proofErr w:type="spellEnd"/>
-            <w:r>
-              <w:rPr>
-                <w:rFonts w:eastAsia="Arial"/>
-              </w:rPr>
-              <w:t xml:space="preserve">, </w:t>
-            </w:r>
-            <w:proofErr w:type="spellStart"/>
-            <w:r>
-              <w:rPr>
-                <w:rFonts w:eastAsia="Arial"/>
-              </w:rPr>
-              <w:t>Faculty_Contact_Details</w:t>
-            </w:r>
-            <w:proofErr w:type="spellEnd"/>
-            <w:r>
-              <w:rPr>
-                <w:rFonts w:eastAsia="Arial"/>
-              </w:rPr>
-              <w:t xml:space="preserve">, </w:t>
-            </w:r>
-            <w:proofErr w:type="spellStart"/>
-            <w:r>
-              <w:rPr>
-                <w:rFonts w:eastAsia="Arial"/>
-              </w:rPr>
-              <w:t>Faculty_Salary_Details</w:t>
-            </w:r>
-            <w:proofErr w:type="spellEnd"/>
+              <w:t>, Faculty_Name,  Faculty_Address, Faculty_Join_Date, Faculty_Course_Under, Faculty_Contact_Details, Faculty_Salary_Details</w:t>
+            </w:r>
           </w:p>
         </w:tc>
       </w:tr>
@@ -7083,7 +6690,6 @@
             <w:pPr>
               <w:jc w:val="center"/>
             </w:pPr>
-            <w:proofErr w:type="spellStart"/>
             <w:r>
               <w:rPr>
                 <w:rFonts w:eastAsia="Arial"/>
@@ -7098,105 +6704,12 @@
               </w:rPr>
               <w:t>_ID</w:t>
             </w:r>
-            <w:proofErr w:type="spellEnd"/>
             <w:r>
               <w:rPr>
                 <w:rFonts w:eastAsia="Arial"/>
               </w:rPr>
-              <w:t xml:space="preserve">, </w:t>
-            </w:r>
-            <w:proofErr w:type="spellStart"/>
-            <w:r>
-              <w:rPr>
-                <w:rFonts w:eastAsia="Arial"/>
-              </w:rPr>
-              <w:t>Course_Faculty</w:t>
-            </w:r>
-            <w:proofErr w:type="spellEnd"/>
-            <w:r>
-              <w:rPr>
-                <w:rFonts w:eastAsia="Arial"/>
-              </w:rPr>
-              <w:t xml:space="preserve">, </w:t>
-            </w:r>
-            <w:proofErr w:type="spellStart"/>
-            <w:r>
-              <w:rPr>
-                <w:rFonts w:eastAsia="Arial"/>
-              </w:rPr>
-              <w:t>Course_Name</w:t>
-            </w:r>
-            <w:proofErr w:type="spellEnd"/>
-            <w:r>
-              <w:rPr>
-                <w:rFonts w:eastAsia="Arial"/>
-              </w:rPr>
-              <w:t xml:space="preserve">, </w:t>
-            </w:r>
-            <w:proofErr w:type="spellStart"/>
-            <w:r>
-              <w:rPr>
-                <w:rFonts w:eastAsia="Arial"/>
-              </w:rPr>
-              <w:t>Required_Qualification</w:t>
-            </w:r>
-            <w:proofErr w:type="spellEnd"/>
-            <w:r>
-              <w:rPr>
-                <w:rFonts w:eastAsia="Arial"/>
-              </w:rPr>
-              <w:t xml:space="preserve">, </w:t>
-            </w:r>
-            <w:proofErr w:type="spellStart"/>
-            <w:r>
-              <w:rPr>
-                <w:rFonts w:eastAsia="Arial"/>
-              </w:rPr>
-              <w:t>Course_Fees</w:t>
-            </w:r>
-            <w:proofErr w:type="spellEnd"/>
-            <w:r>
-              <w:rPr>
-                <w:rFonts w:eastAsia="Arial"/>
-              </w:rPr>
-              <w:t xml:space="preserve">, </w:t>
-            </w:r>
-            <w:proofErr w:type="spellStart"/>
-            <w:r>
-              <w:rPr>
-                <w:rFonts w:eastAsia="Arial"/>
-              </w:rPr>
-              <w:t>Course_Admission_Date</w:t>
-            </w:r>
-            <w:proofErr w:type="spellEnd"/>
-            <w:r>
-              <w:rPr>
-                <w:rFonts w:eastAsia="Arial"/>
-              </w:rPr>
-              <w:t xml:space="preserve">, </w:t>
-            </w:r>
-            <w:proofErr w:type="spellStart"/>
-            <w:r>
-              <w:rPr>
-                <w:rFonts w:eastAsia="Arial"/>
-              </w:rPr>
-              <w:t>Students_Under</w:t>
-            </w:r>
-            <w:proofErr w:type="spellEnd"/>
-            <w:r>
-              <w:rPr>
-                <w:rFonts w:eastAsia="Arial"/>
-              </w:rPr>
-              <w:t xml:space="preserve">, </w:t>
-            </w:r>
-            <w:proofErr w:type="spellStart"/>
-            <w:r>
-              <w:rPr>
-                <w:rFonts w:eastAsia="Arial"/>
-              </w:rPr>
-              <w:t>Course_Description</w:t>
-            </w:r>
-            <w:proofErr w:type="spellEnd"/>
+              <w:t>, Course_Faculty, Course_Name, Required_Qualification, Course_Fees, Course_Admission_Date, Students_Under, Course_Description</w:t>
+            </w:r>
           </w:p>
         </w:tc>
       </w:tr>
@@ -7252,158 +6765,84 @@
         <w:t xml:space="preserve"> has </w:t>
       </w:r>
       <w:r>
-        <w:t xml:space="preserve">Courses </w:t>
-      </w:r>
-      <w:proofErr w:type="gramStart"/>
+        <w:t>Courses 1</w:t>
+      </w:r>
+      <w:r>
+        <w:t xml:space="preserve"> : N</w:t>
+      </w:r>
+    </w:p>
+    <w:p>
+      <w:r>
+        <w:t>School Management System</w:t>
+      </w:r>
+      <w:r>
+        <w:t>has</w:t>
+      </w:r>
+      <w:r>
+        <w:t>Students 1</w:t>
+      </w:r>
+      <w:r>
+        <w:t xml:space="preserve"> : N</w:t>
+      </w:r>
+    </w:p>
+    <w:p>
+      <w:r>
+        <w:t>School Management System has Facultie</w:t>
+      </w:r>
+      <w:r>
+        <w:t>s1 : N</w:t>
+      </w:r>
+    </w:p>
+    <w:p>
+      <w:r>
+        <w:t>School Management System has Admin 1 : 1</w:t>
+      </w:r>
+    </w:p>
+    <w:p>
+      <w:r>
+        <w:t>Studentha</w:t>
+      </w:r>
+      <w:r>
+        <w:t>s</w:t>
+      </w:r>
+      <w:r>
+        <w:t xml:space="preserve"> Attendance</w:t>
+      </w:r>
+      <w:r>
+        <w:t>1 :</w:t>
+      </w:r>
       <w:r>
         <w:t>1</w:t>
       </w:r>
-      <w:r>
-        <w:t xml:space="preserve"> :</w:t>
-      </w:r>
-      <w:proofErr w:type="gramEnd"/>
-      <w:r>
-        <w:t xml:space="preserve"> N</w:t>
-      </w:r>
-    </w:p>
-    <w:p>
-      <w:r>
-        <w:t xml:space="preserve">School Management </w:t>
-      </w:r>
-      <w:proofErr w:type="spellStart"/>
-      <w:r>
-        <w:t>System</w:t>
-      </w:r>
-      <w:r>
-        <w:t>has</w:t>
-      </w:r>
-      <w:r>
-        <w:t>Students</w:t>
-      </w:r>
-      <w:proofErr w:type="spellEnd"/>
-      <w:r>
-        <w:t xml:space="preserve"> </w:t>
-      </w:r>
-      <w:proofErr w:type="gramStart"/>
-      <w:r>
-        <w:t>1</w:t>
-      </w:r>
-      <w:r>
-        <w:t xml:space="preserve"> :</w:t>
-      </w:r>
-      <w:proofErr w:type="gramEnd"/>
-      <w:r>
-        <w:t xml:space="preserve"> N</w:t>
-      </w:r>
-    </w:p>
-    <w:p>
-      <w:r>
-        <w:t xml:space="preserve">School Management System has </w:t>
-      </w:r>
-      <w:proofErr w:type="gramStart"/>
-      <w:r>
-        <w:t>Facultie</w:t>
-      </w:r>
-      <w:r>
-        <w:t>s1 :</w:t>
-      </w:r>
-      <w:proofErr w:type="gramEnd"/>
-      <w:r>
-        <w:t xml:space="preserve"> N</w:t>
-      </w:r>
-    </w:p>
-    <w:p>
-      <w:r>
-        <w:t xml:space="preserve">School Management System has Admin </w:t>
-      </w:r>
-      <w:proofErr w:type="gramStart"/>
-      <w:r>
-        <w:t>1 :</w:t>
-      </w:r>
-      <w:proofErr w:type="gramEnd"/>
-      <w:r>
-        <w:t xml:space="preserve"> 1</w:t>
-      </w:r>
-    </w:p>
-    <w:p>
-      <w:proofErr w:type="spellStart"/>
-      <w:r>
-        <w:t>Studentha</w:t>
-      </w:r>
-      <w:r>
-        <w:t>s</w:t>
-      </w:r>
-      <w:proofErr w:type="spellEnd"/>
-      <w:r>
-        <w:t xml:space="preserve"> </w:t>
-      </w:r>
-      <w:proofErr w:type="gramStart"/>
-      <w:r>
-        <w:t>Attendance</w:t>
-      </w:r>
-      <w:r>
-        <w:t>1 :</w:t>
-      </w:r>
-      <w:proofErr w:type="gramEnd"/>
-      <w:r>
-        <w:t>1</w:t>
-      </w:r>
-    </w:p>
-    <w:p>
-      <w:proofErr w:type="gramStart"/>
-      <w:r>
-        <w:t>AdminChecksAttendance1 :</w:t>
-      </w:r>
-      <w:proofErr w:type="gramEnd"/>
-      <w:r>
-        <w:t xml:space="preserve"> 1</w:t>
-      </w:r>
-    </w:p>
-    <w:p>
-      <w:proofErr w:type="spellStart"/>
-      <w:proofErr w:type="gramStart"/>
+    </w:p>
+    <w:p>
+      <w:r>
+        <w:t>AdminChecksAttendance1 : 1</w:t>
+      </w:r>
+    </w:p>
+    <w:p>
       <w:r>
         <w:t>StudentsreadsBooksM</w:t>
       </w:r>
-      <w:proofErr w:type="spellEnd"/>
-      <w:r>
-        <w:t xml:space="preserve"> :</w:t>
-      </w:r>
-      <w:proofErr w:type="gramEnd"/>
-      <w:r>
-        <w:t xml:space="preserve"> N</w:t>
-      </w:r>
-    </w:p>
-    <w:p>
-      <w:proofErr w:type="gramStart"/>
-      <w:r>
-        <w:t>StudentspaysAccount1 :</w:t>
-      </w:r>
-      <w:proofErr w:type="gramEnd"/>
-      <w:r>
-        <w:t xml:space="preserve"> 1</w:t>
-      </w:r>
-    </w:p>
-    <w:p>
-      <w:proofErr w:type="gramStart"/>
-      <w:r>
-        <w:t>AdminControlsAccount1 :</w:t>
-      </w:r>
-      <w:proofErr w:type="gramEnd"/>
-      <w:r>
-        <w:t xml:space="preserve"> 1</w:t>
+      <w:r>
+        <w:t xml:space="preserve"> : N</w:t>
+      </w:r>
+    </w:p>
+    <w:p>
+      <w:r>
+        <w:t>StudentspaysAccount1 : 1</w:t>
+      </w:r>
+    </w:p>
+    <w:p>
+      <w:r>
+        <w:t>AdminControlsAccount1 : 1</w:t>
       </w:r>
     </w:p>
     <w:p>
       <w:r>
         <w:lastRenderedPageBreak/>
-        <w:t>Students Studies in Course N</w:t>
-      </w:r>
-      <w:proofErr w:type="gramStart"/>
-      <w:r>
-        <w:t>:1</w:t>
-      </w:r>
-      <w:proofErr w:type="gramEnd"/>
+        <w:t>Students Studies in Course N:1</w:t>
+      </w:r>
     </w:p>
     <w:p>
       <w:r>
@@ -7788,15 +7227,7 @@
     </w:p>
     <w:p>
       <w:r>
-        <w:t xml:space="preserve">?????????? </w:t>
-      </w:r>
-      <w:proofErr w:type="gramStart"/>
-      <w:r>
-        <w:t>database</w:t>
-      </w:r>
-      <w:proofErr w:type="gramEnd"/>
-      <w:r>
-        <w:t xml:space="preserve"> related issues and limitations</w:t>
+        <w:t>?????????? database related issues and limitations</w:t>
       </w:r>
     </w:p>
     <w:p>
@@ -7819,7 +7250,6 @@
       <w:r>
         <w:t xml:space="preserve">The database used for this software is called </w:t>
       </w:r>
-      <w:proofErr w:type="spellStart"/>
       <w:r>
         <w:rPr>
           <w:b/>
@@ -7832,17 +7262,8 @@
         </w:rPr>
         <w:t>msdb</w:t>
       </w:r>
-      <w:proofErr w:type="spellEnd"/>
-      <w:r>
-        <w:t xml:space="preserve">. A screenshot from the </w:t>
-      </w:r>
-      <w:proofErr w:type="spellStart"/>
-      <w:r>
-        <w:t>MySQl</w:t>
-      </w:r>
-      <w:proofErr w:type="spellEnd"/>
-      <w:r>
-        <w:t xml:space="preserve"> workbench is given below. It shows the tables and its columns. The first row is the primary key.</w:t>
+      <w:r>
+        <w:t>. A screenshot from the MySQl workbench is given below. It shows the tables and its columns. The first row is the primary key.</w:t>
       </w:r>
     </w:p>
     <w:p>
@@ -8130,11 +7551,9 @@
             <w:tcW w:w="1916" w:type="dxa"/>
           </w:tcPr>
           <w:p>
-            <w:proofErr w:type="spellStart"/>
             <w:r>
               <w:t>Susmita</w:t>
             </w:r>
-            <w:proofErr w:type="spellEnd"/>
           </w:p>
           <w:p/>
         </w:tc>
@@ -8185,11 +7604,9 @@
             <w:tcW w:w="1916" w:type="dxa"/>
           </w:tcPr>
           <w:p>
-            <w:proofErr w:type="spellStart"/>
             <w:r>
               <w:t>Susmita</w:t>
             </w:r>
-            <w:proofErr w:type="spellEnd"/>
           </w:p>
           <w:p/>
         </w:tc>
@@ -8398,11 +7815,9 @@
             <w:tcW w:w="1916" w:type="dxa"/>
           </w:tcPr>
           <w:p>
-            <w:proofErr w:type="spellStart"/>
             <w:r>
               <w:t>Susmita</w:t>
             </w:r>
-            <w:proofErr w:type="spellEnd"/>
           </w:p>
           <w:p/>
         </w:tc>
@@ -8453,11 +7868,9 @@
             <w:tcW w:w="1916" w:type="dxa"/>
           </w:tcPr>
           <w:p>
-            <w:proofErr w:type="spellStart"/>
             <w:r>
               <w:t>Susmita</w:t>
             </w:r>
-            <w:proofErr w:type="spellEnd"/>
           </w:p>
           <w:p/>
         </w:tc>
@@ -8492,69 +7905,8 @@
           </w:tcPr>
           <w:p>
             <w:r>
-              <w:t xml:space="preserve">To add a new student enter the </w:t>
-            </w:r>
-            <w:proofErr w:type="spellStart"/>
-            <w:r>
-              <w:t>Student_ID</w:t>
-            </w:r>
-            <w:proofErr w:type="spellEnd"/>
-            <w:r>
-              <w:t xml:space="preserve">, </w:t>
-            </w:r>
-            <w:proofErr w:type="spellStart"/>
-            <w:r>
-              <w:t>Student_DOB</w:t>
-            </w:r>
-            <w:proofErr w:type="spellEnd"/>
-            <w:r>
-              <w:t xml:space="preserve">, </w:t>
-            </w:r>
-            <w:proofErr w:type="spellStart"/>
-            <w:r>
-              <w:t>Student_Name</w:t>
-            </w:r>
-            <w:proofErr w:type="spellEnd"/>
-            <w:r>
-              <w:t xml:space="preserve">, </w:t>
-            </w:r>
-            <w:proofErr w:type="spellStart"/>
-            <w:r>
-              <w:t>Student_Parent</w:t>
-            </w:r>
-            <w:proofErr w:type="spellEnd"/>
-            <w:r>
-              <w:t xml:space="preserve"> _Name, </w:t>
-            </w:r>
-            <w:proofErr w:type="spellStart"/>
-            <w:r>
-              <w:t>Student_Address</w:t>
-            </w:r>
-            <w:proofErr w:type="spellEnd"/>
-            <w:r>
-              <w:t xml:space="preserve">, </w:t>
-            </w:r>
-            <w:proofErr w:type="spellStart"/>
-            <w:r>
-              <w:t>Student_Admission</w:t>
-            </w:r>
-            <w:proofErr w:type="spellEnd"/>
-            <w:r>
-              <w:t xml:space="preserve">_ </w:t>
-            </w:r>
-            <w:proofErr w:type="spellStart"/>
-            <w:r>
-              <w:t>Date,Student_course</w:t>
-            </w:r>
-            <w:proofErr w:type="spellEnd"/>
-            <w:r>
-              <w:t xml:space="preserve"> _Name, </w:t>
-            </w:r>
-            <w:proofErr w:type="spellStart"/>
-            <w:r>
-              <w:t>Student_Contact</w:t>
-            </w:r>
-            <w:proofErr w:type="spellEnd"/>
+              <w:t>To add a new student enter the Student_ID, Student_DOB, Student_Name, Student_Parent _Name, Student_Address, Student_Admission_ Date,Student_course _Name, Student_Contact</w:t>
+            </w:r>
           </w:p>
         </w:tc>
         <w:tc>
@@ -8572,11 +7924,9 @@
             <w:tcW w:w="1916" w:type="dxa"/>
           </w:tcPr>
           <w:p>
-            <w:proofErr w:type="spellStart"/>
             <w:r>
               <w:t>Susmita</w:t>
             </w:r>
-            <w:proofErr w:type="spellEnd"/>
           </w:p>
           <w:p/>
         </w:tc>
@@ -8597,11 +7947,9 @@
             <w:tcW w:w="1915" w:type="dxa"/>
           </w:tcPr>
           <w:p>
-            <w:proofErr w:type="spellStart"/>
             <w:r>
               <w:t>ViewStudentStatus</w:t>
             </w:r>
-            <w:proofErr w:type="spellEnd"/>
           </w:p>
         </w:tc>
         <w:tc>
@@ -8610,37 +7958,11 @@
           </w:tcPr>
           <w:p>
             <w:r>
-              <w:t xml:space="preserve">Enter </w:t>
-            </w:r>
-            <w:proofErr w:type="spellStart"/>
-            <w:r>
-              <w:t>Student_ID</w:t>
-            </w:r>
-            <w:proofErr w:type="spellEnd"/>
-            <w:r>
-              <w:t xml:space="preserve">, </w:t>
-            </w:r>
-            <w:proofErr w:type="spellStart"/>
-            <w:r>
-              <w:t>Student_Name</w:t>
-            </w:r>
-            <w:proofErr w:type="spellEnd"/>
-            <w:r>
-              <w:t xml:space="preserve">, </w:t>
-            </w:r>
-            <w:proofErr w:type="spellStart"/>
-            <w:proofErr w:type="gramStart"/>
+              <w:t xml:space="preserve">Enter Student_ID, Student_Name, </w:t>
+            </w:r>
             <w:r>
               <w:lastRenderedPageBreak/>
-              <w:t>Student</w:t>
-            </w:r>
-            <w:proofErr w:type="gramEnd"/>
-            <w:r>
-              <w:t>_Course_Name</w:t>
-            </w:r>
-            <w:proofErr w:type="spellEnd"/>
-            <w:r>
-              <w:t xml:space="preserve"> of the Student.</w:t>
+              <w:t>Student_Course_Name of the Student.</w:t>
             </w:r>
           </w:p>
         </w:tc>
@@ -8660,11 +7982,9 @@
             <w:tcW w:w="1916" w:type="dxa"/>
           </w:tcPr>
           <w:p>
-            <w:proofErr w:type="spellStart"/>
             <w:r>
               <w:t>Susmita</w:t>
             </w:r>
-            <w:proofErr w:type="spellEnd"/>
           </w:p>
           <w:p/>
           <w:p/>
@@ -8687,11 +8007,9 @@
             <w:tcW w:w="1915" w:type="dxa"/>
           </w:tcPr>
           <w:p>
-            <w:proofErr w:type="spellStart"/>
             <w:r>
               <w:t>EditStudentStatus</w:t>
             </w:r>
-            <w:proofErr w:type="spellEnd"/>
           </w:p>
         </w:tc>
         <w:tc>
@@ -8719,11 +8037,9 @@
             <w:tcW w:w="1916" w:type="dxa"/>
           </w:tcPr>
           <w:p>
-            <w:proofErr w:type="spellStart"/>
             <w:r>
               <w:t>Susmita</w:t>
             </w:r>
-            <w:proofErr w:type="spellEnd"/>
           </w:p>
         </w:tc>
       </w:tr>
@@ -9906,6 +9222,33 @@
         <w:t>CREATION OF USER PROFILES AND ACCESS RIGHTS</w:t>
       </w:r>
       <w:bookmarkEnd w:id="52"/>
+    </w:p>
+    <w:p>
+      <w:pPr>
+        <w:pStyle w:val="ListParagraph"/>
+        <w:numPr>
+          <w:ilvl w:val="0"/>
+          <w:numId w:val="12"/>
+        </w:numPr>
+      </w:pPr>
+      <w:r>
+        <w:t>The software asks for a predefined user-type, username and password to use its feature.</w:t>
+      </w:r>
+    </w:p>
+    <w:p>
+      <w:pPr>
+        <w:pStyle w:val="ListParagraph"/>
+        <w:numPr>
+          <w:ilvl w:val="0"/>
+          <w:numId w:val="12"/>
+        </w:numPr>
+      </w:pPr>
+      <w:r>
+        <w:t>All the data are not available for all types of user, for example, only an admin can use all the fields of the application. On the other hand, a clerk can only enter data and see data from some selected fields.</w:t>
+      </w:r>
+      <w:r>
+        <w:t xml:space="preserve"> A librarian can use library related data only.</w:t>
+      </w:r>
     </w:p>
     <w:p>
       <w:pPr>
@@ -10400,16 +9743,8 @@
         <w:rPr>
           <w:rFonts w:ascii="Arial" w:hAnsi="Arial" w:cs="Arial"/>
         </w:rPr>
-        <w:t xml:space="preserve"> - E. R. </w:t>
-      </w:r>
-      <w:proofErr w:type="spellStart"/>
-      <w:r>
-        <w:rPr>
-          <w:rFonts w:ascii="Arial" w:hAnsi="Arial" w:cs="Arial"/>
-        </w:rPr>
-        <w:t>Balaguruswamy</w:t>
-      </w:r>
-      <w:proofErr w:type="spellEnd"/>
+        <w:t xml:space="preserve"> - E. R. Balaguruswamy</w:t>
+      </w:r>
     </w:p>
     <w:p/>
     <w:p>
@@ -10729,6 +10064,119 @@
     </w:lvl>
   </w:abstractNum>
   <w:abstractNum w:abstractNumId="2">
+    <w:nsid w:val="2976615E"/>
+    <w:multiLevelType w:val="hybridMultilevel"/>
+    <w:tmpl w:val="2D6CF2EE"/>
+    <w:lvl w:ilvl="0" w:tplc="40090009">
+      <w:start w:val="1"/>
+      <w:numFmt w:val="bullet"/>
+      <w:lvlText w:val=""/>
+      <w:lvlJc w:val="left"/>
+      <w:pPr>
+        <w:ind w:left="720" w:hanging="360"/>
+      </w:pPr>
+      <w:rPr>
+        <w:rFonts w:ascii="Wingdings" w:hAnsi="Wingdings" w:hint="default"/>
+      </w:rPr>
+    </w:lvl>
+    <w:lvl w:ilvl="1" w:tplc="40090003" w:tentative="1">
+      <w:start w:val="1"/>
+      <w:numFmt w:val="bullet"/>
+      <w:lvlText w:val="o"/>
+      <w:lvlJc w:val="left"/>
+      <w:pPr>
+        <w:ind w:left="1440" w:hanging="360"/>
+      </w:pPr>
+      <w:rPr>
+        <w:rFonts w:ascii="Courier New" w:hAnsi="Courier New" w:cs="Courier New" w:hint="default"/>
+      </w:rPr>
+    </w:lvl>
+    <w:lvl w:ilvl="2" w:tplc="40090005" w:tentative="1">
+      <w:start w:val="1"/>
+      <w:numFmt w:val="bullet"/>
+      <w:lvlText w:val=""/>
+      <w:lvlJc w:val="left"/>
+      <w:pPr>
+        <w:ind w:left="2160" w:hanging="360"/>
+      </w:pPr>
+      <w:rPr>
+        <w:rFonts w:ascii="Wingdings" w:hAnsi="Wingdings" w:hint="default"/>
+      </w:rPr>
+    </w:lvl>
+    <w:lvl w:ilvl="3" w:tplc="40090001" w:tentative="1">
+      <w:start w:val="1"/>
+      <w:numFmt w:val="bullet"/>
+      <w:lvlText w:val=""/>
+      <w:lvlJc w:val="left"/>
+      <w:pPr>
+        <w:ind w:left="2880" w:hanging="360"/>
+      </w:pPr>
+      <w:rPr>
+        <w:rFonts w:ascii="Symbol" w:hAnsi="Symbol" w:hint="default"/>
+      </w:rPr>
+    </w:lvl>
+    <w:lvl w:ilvl="4" w:tplc="40090003" w:tentative="1">
+      <w:start w:val="1"/>
+      <w:numFmt w:val="bullet"/>
+      <w:lvlText w:val="o"/>
+      <w:lvlJc w:val="left"/>
+      <w:pPr>
+        <w:ind w:left="3600" w:hanging="360"/>
+      </w:pPr>
+      <w:rPr>
+        <w:rFonts w:ascii="Courier New" w:hAnsi="Courier New" w:cs="Courier New" w:hint="default"/>
+      </w:rPr>
+    </w:lvl>
+    <w:lvl w:ilvl="5" w:tplc="40090005" w:tentative="1">
+      <w:start w:val="1"/>
+      <w:numFmt w:val="bullet"/>
+      <w:lvlText w:val=""/>
+      <w:lvlJc w:val="left"/>
+      <w:pPr>
+        <w:ind w:left="4320" w:hanging="360"/>
+      </w:pPr>
+      <w:rPr>
+        <w:rFonts w:ascii="Wingdings" w:hAnsi="Wingdings" w:hint="default"/>
+      </w:rPr>
+    </w:lvl>
+    <w:lvl w:ilvl="6" w:tplc="40090001" w:tentative="1">
+      <w:start w:val="1"/>
+      <w:numFmt w:val="bullet"/>
+      <w:lvlText w:val=""/>
+      <w:lvlJc w:val="left"/>
+      <w:pPr>
+        <w:ind w:left="5040" w:hanging="360"/>
+      </w:pPr>
+      <w:rPr>
+        <w:rFonts w:ascii="Symbol" w:hAnsi="Symbol" w:hint="default"/>
+      </w:rPr>
+    </w:lvl>
+    <w:lvl w:ilvl="7" w:tplc="40090003" w:tentative="1">
+      <w:start w:val="1"/>
+      <w:numFmt w:val="bullet"/>
+      <w:lvlText w:val="o"/>
+      <w:lvlJc w:val="left"/>
+      <w:pPr>
+        <w:ind w:left="5760" w:hanging="360"/>
+      </w:pPr>
+      <w:rPr>
+        <w:rFonts w:ascii="Courier New" w:hAnsi="Courier New" w:cs="Courier New" w:hint="default"/>
+      </w:rPr>
+    </w:lvl>
+    <w:lvl w:ilvl="8" w:tplc="40090005" w:tentative="1">
+      <w:start w:val="1"/>
+      <w:numFmt w:val="bullet"/>
+      <w:lvlText w:val=""/>
+      <w:lvlJc w:val="left"/>
+      <w:pPr>
+        <w:ind w:left="6480" w:hanging="360"/>
+      </w:pPr>
+      <w:rPr>
+        <w:rFonts w:ascii="Wingdings" w:hAnsi="Wingdings" w:hint="default"/>
+      </w:rPr>
+    </w:lvl>
+  </w:abstractNum>
+  <w:abstractNum w:abstractNumId="3">
     <w:nsid w:val="2C8A62D2"/>
     <w:multiLevelType w:val="hybridMultilevel"/>
     <w:tmpl w:val="CC6A7232"/>
@@ -10841,7 +10289,7 @@
       </w:rPr>
     </w:lvl>
   </w:abstractNum>
-  <w:abstractNum w:abstractNumId="3">
+  <w:abstractNum w:abstractNumId="4">
     <w:nsid w:val="36DD7F90"/>
     <w:multiLevelType w:val="hybridMultilevel"/>
     <w:tmpl w:val="F8B60172"/>
@@ -10954,7 +10402,7 @@
       </w:rPr>
     </w:lvl>
   </w:abstractNum>
-  <w:abstractNum w:abstractNumId="4">
+  <w:abstractNum w:abstractNumId="5">
     <w:nsid w:val="43CA54F4"/>
     <w:multiLevelType w:val="hybridMultilevel"/>
     <w:tmpl w:val="DC0C71C8"/>
@@ -11067,7 +10515,7 @@
       </w:rPr>
     </w:lvl>
   </w:abstractNum>
-  <w:abstractNum w:abstractNumId="5">
+  <w:abstractNum w:abstractNumId="6">
     <w:nsid w:val="44EC4A79"/>
     <w:multiLevelType w:val="hybridMultilevel"/>
     <w:tmpl w:val="081EA158"/>
@@ -11180,7 +10628,7 @@
       </w:rPr>
     </w:lvl>
   </w:abstractNum>
-  <w:abstractNum w:abstractNumId="6">
+  <w:abstractNum w:abstractNumId="7">
     <w:nsid w:val="4AC77185"/>
     <w:multiLevelType w:val="hybridMultilevel"/>
     <w:tmpl w:val="B756E1F6"/>
@@ -11293,7 +10741,7 @@
       </w:rPr>
     </w:lvl>
   </w:abstractNum>
-  <w:abstractNum w:abstractNumId="7">
+  <w:abstractNum w:abstractNumId="8">
     <w:nsid w:val="4B9B3F6F"/>
     <w:multiLevelType w:val="hybridMultilevel"/>
     <w:tmpl w:val="A4607F2A"/>
@@ -11406,7 +10854,7 @@
       </w:rPr>
     </w:lvl>
   </w:abstractNum>
-  <w:abstractNum w:abstractNumId="8">
+  <w:abstractNum w:abstractNumId="9">
     <w:nsid w:val="4BB23D6B"/>
     <w:multiLevelType w:val="hybridMultilevel"/>
     <w:tmpl w:val="FA1222F4"/>
@@ -11492,7 +10940,7 @@
       </w:pPr>
     </w:lvl>
   </w:abstractNum>
-  <w:abstractNum w:abstractNumId="9">
+  <w:abstractNum w:abstractNumId="10">
     <w:nsid w:val="709A00CE"/>
     <w:multiLevelType w:val="hybridMultilevel"/>
     <w:tmpl w:val="C0C61BCA"/>
@@ -11581,7 +11029,7 @@
       </w:pPr>
     </w:lvl>
   </w:abstractNum>
-  <w:abstractNum w:abstractNumId="10">
+  <w:abstractNum w:abstractNumId="11">
     <w:nsid w:val="718E314B"/>
     <w:multiLevelType w:val="hybridMultilevel"/>
     <w:tmpl w:val="AA586F68"/>
@@ -11668,37 +11116,40 @@
     </w:lvl>
   </w:abstractNum>
   <w:num w:numId="1">
-    <w:abstractNumId w:val="10"/>
+    <w:abstractNumId w:val="11"/>
   </w:num>
   <w:num w:numId="2">
-    <w:abstractNumId w:val="8"/>
+    <w:abstractNumId w:val="9"/>
   </w:num>
   <w:num w:numId="3">
-    <w:abstractNumId w:val="7"/>
+    <w:abstractNumId w:val="8"/>
   </w:num>
   <w:num w:numId="4">
     <w:abstractNumId w:val="1"/>
   </w:num>
   <w:num w:numId="5">
-    <w:abstractNumId w:val="5"/>
+    <w:abstractNumId w:val="6"/>
   </w:num>
   <w:num w:numId="6">
-    <w:abstractNumId w:val="6"/>
+    <w:abstractNumId w:val="7"/>
   </w:num>
   <w:num w:numId="7">
-    <w:abstractNumId w:val="2"/>
+    <w:abstractNumId w:val="3"/>
   </w:num>
   <w:num w:numId="8">
     <w:abstractNumId w:val="0"/>
   </w:num>
   <w:num w:numId="9">
-    <w:abstractNumId w:val="9"/>
+    <w:abstractNumId w:val="10"/>
   </w:num>
   <w:num w:numId="10">
-    <w:abstractNumId w:val="3"/>
+    <w:abstractNumId w:val="4"/>
   </w:num>
   <w:num w:numId="11">
-    <w:abstractNumId w:val="4"/>
+    <w:abstractNumId w:val="5"/>
+  </w:num>
+  <w:num w:numId="12">
+    <w:abstractNumId w:val="2"/>
   </w:num>
 </w:numbering>
 </file>
@@ -13373,7 +12824,7 @@
 </file>
 
 <file path=customXml/itemProps2.xml><?xml version="1.0" encoding="utf-8"?>
-<ds:datastoreItem xmlns:ds="http://schemas.openxmlformats.org/officeDocument/2006/customXml" ds:itemID="{D05CC1B6-D0DC-4518-8A2C-2146624EACA0}">
+<ds:datastoreItem xmlns:ds="http://schemas.openxmlformats.org/officeDocument/2006/customXml" ds:itemID="{B3F4C6A9-0AA9-45A6-8643-14AB0CEBC82B}">
   <ds:schemaRefs>
     <ds:schemaRef ds:uri="http://schemas.openxmlformats.org/officeDocument/2006/bibliography"/>
   </ds:schemaRefs>

</xml_diff>

<commit_message>
spelling correction on the below point
</commit_message>
<xml_diff>
--- a/report/School Management System-final-report.docx
+++ b/report/School Management System-final-report.docx
@@ -5736,7 +5736,15 @@
         </w:numPr>
       </w:pPr>
       <w:r>
-        <w:t>The software must have a easy to use graphic user interface as it is going to be used by all types of users, like professors and clerks.</w:t>
+        <w:t xml:space="preserve">The software must have </w:t>
+      </w:r>
+      <w:proofErr w:type="gramStart"/>
+      <w:r>
+        <w:t>a</w:t>
+      </w:r>
+      <w:proofErr w:type="gramEnd"/>
+      <w:r>
+        <w:t xml:space="preserve"> easy to use graphic user interface as it is going to be used by all types of users, like professors and clerks.</w:t>
       </w:r>
     </w:p>
     <w:p>
@@ -6507,6 +6515,7 @@
             <w:tcW w:w="4788" w:type="dxa"/>
           </w:tcPr>
           <w:p>
+            <w:proofErr w:type="spellStart"/>
             <w:r>
               <w:rPr>
                 <w:rFonts w:eastAsia="Arial"/>
@@ -6514,12 +6523,105 @@
               </w:rPr>
               <w:t>Student_ID</w:t>
             </w:r>
+            <w:proofErr w:type="spellEnd"/>
             <w:r>
               <w:rPr>
                 <w:rFonts w:eastAsia="Arial"/>
               </w:rPr>
-              <w:t>, Student_DOB, Student_Name, Student_Parent_Name, Student_Address, Student_Admission_Date, Student_Course_Name, Student_Contact</w:t>
-            </w:r>
+              <w:t xml:space="preserve">, </w:t>
+            </w:r>
+            <w:proofErr w:type="spellStart"/>
+            <w:r>
+              <w:rPr>
+                <w:rFonts w:eastAsia="Arial"/>
+              </w:rPr>
+              <w:t>Student_DOB</w:t>
+            </w:r>
+            <w:proofErr w:type="spellEnd"/>
+            <w:r>
+              <w:rPr>
+                <w:rFonts w:eastAsia="Arial"/>
+              </w:rPr>
+              <w:t xml:space="preserve">, </w:t>
+            </w:r>
+            <w:proofErr w:type="spellStart"/>
+            <w:r>
+              <w:rPr>
+                <w:rFonts w:eastAsia="Arial"/>
+              </w:rPr>
+              <w:t>Student_Name</w:t>
+            </w:r>
+            <w:proofErr w:type="spellEnd"/>
+            <w:r>
+              <w:rPr>
+                <w:rFonts w:eastAsia="Arial"/>
+              </w:rPr>
+              <w:t xml:space="preserve">, </w:t>
+            </w:r>
+            <w:proofErr w:type="spellStart"/>
+            <w:r>
+              <w:rPr>
+                <w:rFonts w:eastAsia="Arial"/>
+              </w:rPr>
+              <w:t>Student_Parent_Name</w:t>
+            </w:r>
+            <w:proofErr w:type="spellEnd"/>
+            <w:r>
+              <w:rPr>
+                <w:rFonts w:eastAsia="Arial"/>
+              </w:rPr>
+              <w:t xml:space="preserve">, </w:t>
+            </w:r>
+            <w:proofErr w:type="spellStart"/>
+            <w:r>
+              <w:rPr>
+                <w:rFonts w:eastAsia="Arial"/>
+              </w:rPr>
+              <w:t>Student_Address</w:t>
+            </w:r>
+            <w:proofErr w:type="spellEnd"/>
+            <w:r>
+              <w:rPr>
+                <w:rFonts w:eastAsia="Arial"/>
+              </w:rPr>
+              <w:t xml:space="preserve">, </w:t>
+            </w:r>
+            <w:proofErr w:type="spellStart"/>
+            <w:r>
+              <w:rPr>
+                <w:rFonts w:eastAsia="Arial"/>
+              </w:rPr>
+              <w:t>Student_Admission_Date</w:t>
+            </w:r>
+            <w:proofErr w:type="spellEnd"/>
+            <w:r>
+              <w:rPr>
+                <w:rFonts w:eastAsia="Arial"/>
+              </w:rPr>
+              <w:t xml:space="preserve">, </w:t>
+            </w:r>
+            <w:proofErr w:type="spellStart"/>
+            <w:r>
+              <w:rPr>
+                <w:rFonts w:eastAsia="Arial"/>
+              </w:rPr>
+              <w:t>Student_Course_Name</w:t>
+            </w:r>
+            <w:proofErr w:type="spellEnd"/>
+            <w:r>
+              <w:rPr>
+                <w:rFonts w:eastAsia="Arial"/>
+              </w:rPr>
+              <w:t xml:space="preserve">, </w:t>
+            </w:r>
+            <w:proofErr w:type="spellStart"/>
+            <w:r>
+              <w:rPr>
+                <w:rFonts w:eastAsia="Arial"/>
+              </w:rPr>
+              <w:t>Student_Contact</w:t>
+            </w:r>
+            <w:proofErr w:type="spellEnd"/>
           </w:p>
         </w:tc>
       </w:tr>
@@ -6539,15 +6641,38 @@
             <w:tcW w:w="4788" w:type="dxa"/>
           </w:tcPr>
           <w:p>
+            <w:proofErr w:type="spellStart"/>
             <w:r>
               <w:rPr>
                 <w:b/>
               </w:rPr>
               <w:t>Transaction_ID</w:t>
             </w:r>
-            <w:r>
-              <w:t>, Transaction_Amount, Transaction_Type, Transaction_Reason,Account_Balance</w:t>
-            </w:r>
+            <w:proofErr w:type="spellEnd"/>
+            <w:r>
+              <w:t xml:space="preserve">, </w:t>
+            </w:r>
+            <w:proofErr w:type="spellStart"/>
+            <w:r>
+              <w:t>Transaction_Amount</w:t>
+            </w:r>
+            <w:proofErr w:type="spellEnd"/>
+            <w:r>
+              <w:t xml:space="preserve">, </w:t>
+            </w:r>
+            <w:proofErr w:type="spellStart"/>
+            <w:r>
+              <w:t>Transaction_Type</w:t>
+            </w:r>
+            <w:proofErr w:type="spellEnd"/>
+            <w:r>
+              <w:t xml:space="preserve">, </w:t>
+            </w:r>
+            <w:proofErr w:type="spellStart"/>
+            <w:r>
+              <w:t>Transaction_Reason,Account_Balance</w:t>
+            </w:r>
+            <w:proofErr w:type="spellEnd"/>
           </w:p>
         </w:tc>
       </w:tr>
@@ -6567,6 +6692,7 @@
             <w:tcW w:w="4788" w:type="dxa"/>
           </w:tcPr>
           <w:p>
+            <w:proofErr w:type="spellStart"/>
             <w:r>
               <w:rPr>
                 <w:rFonts w:eastAsia="Arial"/>
@@ -6581,12 +6707,133 @@
               </w:rPr>
               <w:t>_ID</w:t>
             </w:r>
+            <w:proofErr w:type="spellEnd"/>
             <w:r>
               <w:rPr>
                 <w:rFonts w:eastAsia="Arial"/>
               </w:rPr>
-              <w:t>,  Staff_Name, Staff_Permission_Level, Staff_Address, Staff_Admission_Date, Staff_Course_Name, Staff_Contract_details, Staff_Join_Date, Staff_Email, Staff_Role</w:t>
-            </w:r>
+              <w:t xml:space="preserve">,  </w:t>
+            </w:r>
+            <w:proofErr w:type="spellStart"/>
+            <w:r>
+              <w:rPr>
+                <w:rFonts w:eastAsia="Arial"/>
+              </w:rPr>
+              <w:t>Staff_Name</w:t>
+            </w:r>
+            <w:proofErr w:type="spellEnd"/>
+            <w:r>
+              <w:rPr>
+                <w:rFonts w:eastAsia="Arial"/>
+              </w:rPr>
+              <w:t xml:space="preserve">, </w:t>
+            </w:r>
+            <w:proofErr w:type="spellStart"/>
+            <w:r>
+              <w:rPr>
+                <w:rFonts w:eastAsia="Arial"/>
+              </w:rPr>
+              <w:t>Staff_Permission_Level</w:t>
+            </w:r>
+            <w:proofErr w:type="spellEnd"/>
+            <w:r>
+              <w:rPr>
+                <w:rFonts w:eastAsia="Arial"/>
+              </w:rPr>
+              <w:t xml:space="preserve">, </w:t>
+            </w:r>
+            <w:proofErr w:type="spellStart"/>
+            <w:r>
+              <w:rPr>
+                <w:rFonts w:eastAsia="Arial"/>
+              </w:rPr>
+              <w:t>Staff_Address</w:t>
+            </w:r>
+            <w:proofErr w:type="spellEnd"/>
+            <w:r>
+              <w:rPr>
+                <w:rFonts w:eastAsia="Arial"/>
+              </w:rPr>
+              <w:t xml:space="preserve">, </w:t>
+            </w:r>
+            <w:proofErr w:type="spellStart"/>
+            <w:r>
+              <w:rPr>
+                <w:rFonts w:eastAsia="Arial"/>
+              </w:rPr>
+              <w:t>Staff_Admission_Date</w:t>
+            </w:r>
+            <w:proofErr w:type="spellEnd"/>
+            <w:r>
+              <w:rPr>
+                <w:rFonts w:eastAsia="Arial"/>
+              </w:rPr>
+              <w:t xml:space="preserve">, </w:t>
+            </w:r>
+            <w:proofErr w:type="spellStart"/>
+            <w:r>
+              <w:rPr>
+                <w:rFonts w:eastAsia="Arial"/>
+              </w:rPr>
+              <w:t>Staff_Course_Name</w:t>
+            </w:r>
+            <w:proofErr w:type="spellEnd"/>
+            <w:r>
+              <w:rPr>
+                <w:rFonts w:eastAsia="Arial"/>
+              </w:rPr>
+              <w:t xml:space="preserve">, </w:t>
+            </w:r>
+            <w:proofErr w:type="spellStart"/>
+            <w:r>
+              <w:rPr>
+                <w:rFonts w:eastAsia="Arial"/>
+              </w:rPr>
+              <w:t>Staff_Contract_details</w:t>
+            </w:r>
+            <w:proofErr w:type="spellEnd"/>
+            <w:r>
+              <w:rPr>
+                <w:rFonts w:eastAsia="Arial"/>
+              </w:rPr>
+              <w:t xml:space="preserve">, </w:t>
+            </w:r>
+            <w:proofErr w:type="spellStart"/>
+            <w:r>
+              <w:rPr>
+                <w:rFonts w:eastAsia="Arial"/>
+              </w:rPr>
+              <w:t>Staff_Join_Date</w:t>
+            </w:r>
+            <w:proofErr w:type="spellEnd"/>
+            <w:r>
+              <w:rPr>
+                <w:rFonts w:eastAsia="Arial"/>
+              </w:rPr>
+              <w:t xml:space="preserve">, </w:t>
+            </w:r>
+            <w:proofErr w:type="spellStart"/>
+            <w:r>
+              <w:rPr>
+                <w:rFonts w:eastAsia="Arial"/>
+              </w:rPr>
+              <w:t>Staff_Email</w:t>
+            </w:r>
+            <w:proofErr w:type="spellEnd"/>
+            <w:r>
+              <w:rPr>
+                <w:rFonts w:eastAsia="Arial"/>
+              </w:rPr>
+              <w:t xml:space="preserve">, </w:t>
+            </w:r>
+            <w:proofErr w:type="spellStart"/>
+            <w:r>
+              <w:rPr>
+                <w:rFonts w:eastAsia="Arial"/>
+              </w:rPr>
+              <w:t>Staff_Role</w:t>
+            </w:r>
+            <w:proofErr w:type="spellEnd"/>
           </w:p>
         </w:tc>
       </w:tr>
@@ -6606,6 +6853,7 @@
             <w:tcW w:w="4788" w:type="dxa"/>
           </w:tcPr>
           <w:p>
+            <w:proofErr w:type="spellStart"/>
             <w:r>
               <w:rPr>
                 <w:rFonts w:eastAsia="Arial"/>
@@ -6620,12 +6868,77 @@
               </w:rPr>
               <w:t>_ID</w:t>
             </w:r>
+            <w:proofErr w:type="spellEnd"/>
             <w:r>
               <w:rPr>
                 <w:rFonts w:eastAsia="Arial"/>
               </w:rPr>
-              <w:t>,  Book_Name, Book_Author, Purchase_Date, Book_Status, Book_Description,Purchase_Amount</w:t>
-            </w:r>
+              <w:t xml:space="preserve">,  </w:t>
+            </w:r>
+            <w:proofErr w:type="spellStart"/>
+            <w:r>
+              <w:rPr>
+                <w:rFonts w:eastAsia="Arial"/>
+              </w:rPr>
+              <w:t>Book_Name</w:t>
+            </w:r>
+            <w:proofErr w:type="spellEnd"/>
+            <w:r>
+              <w:rPr>
+                <w:rFonts w:eastAsia="Arial"/>
+              </w:rPr>
+              <w:t xml:space="preserve">, </w:t>
+            </w:r>
+            <w:proofErr w:type="spellStart"/>
+            <w:r>
+              <w:rPr>
+                <w:rFonts w:eastAsia="Arial"/>
+              </w:rPr>
+              <w:t>Book_Author</w:t>
+            </w:r>
+            <w:proofErr w:type="spellEnd"/>
+            <w:r>
+              <w:rPr>
+                <w:rFonts w:eastAsia="Arial"/>
+              </w:rPr>
+              <w:t xml:space="preserve">, </w:t>
+            </w:r>
+            <w:proofErr w:type="spellStart"/>
+            <w:r>
+              <w:rPr>
+                <w:rFonts w:eastAsia="Arial"/>
+              </w:rPr>
+              <w:t>Purchase_Date</w:t>
+            </w:r>
+            <w:proofErr w:type="spellEnd"/>
+            <w:r>
+              <w:rPr>
+                <w:rFonts w:eastAsia="Arial"/>
+              </w:rPr>
+              <w:t xml:space="preserve">, </w:t>
+            </w:r>
+            <w:proofErr w:type="spellStart"/>
+            <w:r>
+              <w:rPr>
+                <w:rFonts w:eastAsia="Arial"/>
+              </w:rPr>
+              <w:t>Book_Status</w:t>
+            </w:r>
+            <w:proofErr w:type="spellEnd"/>
+            <w:r>
+              <w:rPr>
+                <w:rFonts w:eastAsia="Arial"/>
+              </w:rPr>
+              <w:t xml:space="preserve">, </w:t>
+            </w:r>
+            <w:proofErr w:type="spellStart"/>
+            <w:r>
+              <w:rPr>
+                <w:rFonts w:eastAsia="Arial"/>
+              </w:rPr>
+              <w:t>Book_Description,Purchase_Amount</w:t>
+            </w:r>
+            <w:proofErr w:type="spellEnd"/>
           </w:p>
         </w:tc>
       </w:tr>
@@ -6648,6 +6961,7 @@
             <w:pPr>
               <w:jc w:val="center"/>
             </w:pPr>
+            <w:proofErr w:type="spellStart"/>
             <w:r>
               <w:rPr>
                 <w:rFonts w:eastAsia="Arial"/>
@@ -6662,12 +6976,91 @@
               </w:rPr>
               <w:t>_ID</w:t>
             </w:r>
+            <w:proofErr w:type="spellEnd"/>
             <w:r>
               <w:rPr>
                 <w:rFonts w:eastAsia="Arial"/>
               </w:rPr>
-              <w:t>, Faculty_Name,  Faculty_Address, Faculty_Join_Date, Faculty_Course_Under, Faculty_Contact_Details, Faculty_Salary_Details</w:t>
-            </w:r>
+              <w:t xml:space="preserve">, </w:t>
+            </w:r>
+            <w:proofErr w:type="spellStart"/>
+            <w:r>
+              <w:rPr>
+                <w:rFonts w:eastAsia="Arial"/>
+              </w:rPr>
+              <w:t>Faculty_Name</w:t>
+            </w:r>
+            <w:proofErr w:type="spellEnd"/>
+            <w:r>
+              <w:rPr>
+                <w:rFonts w:eastAsia="Arial"/>
+              </w:rPr>
+              <w:t xml:space="preserve">,  </w:t>
+            </w:r>
+            <w:proofErr w:type="spellStart"/>
+            <w:r>
+              <w:rPr>
+                <w:rFonts w:eastAsia="Arial"/>
+              </w:rPr>
+              <w:t>Faculty_Address</w:t>
+            </w:r>
+            <w:proofErr w:type="spellEnd"/>
+            <w:r>
+              <w:rPr>
+                <w:rFonts w:eastAsia="Arial"/>
+              </w:rPr>
+              <w:t xml:space="preserve">, </w:t>
+            </w:r>
+            <w:proofErr w:type="spellStart"/>
+            <w:r>
+              <w:rPr>
+                <w:rFonts w:eastAsia="Arial"/>
+              </w:rPr>
+              <w:t>Faculty_Join_Date</w:t>
+            </w:r>
+            <w:proofErr w:type="spellEnd"/>
+            <w:r>
+              <w:rPr>
+                <w:rFonts w:eastAsia="Arial"/>
+              </w:rPr>
+              <w:t xml:space="preserve">, </w:t>
+            </w:r>
+            <w:proofErr w:type="spellStart"/>
+            <w:r>
+              <w:rPr>
+                <w:rFonts w:eastAsia="Arial"/>
+              </w:rPr>
+              <w:t>Faculty_Course_Under</w:t>
+            </w:r>
+            <w:proofErr w:type="spellEnd"/>
+            <w:r>
+              <w:rPr>
+                <w:rFonts w:eastAsia="Arial"/>
+              </w:rPr>
+              <w:t xml:space="preserve">, </w:t>
+            </w:r>
+            <w:proofErr w:type="spellStart"/>
+            <w:r>
+              <w:rPr>
+                <w:rFonts w:eastAsia="Arial"/>
+              </w:rPr>
+              <w:t>Faculty_Contact_Details</w:t>
+            </w:r>
+            <w:proofErr w:type="spellEnd"/>
+            <w:r>
+              <w:rPr>
+                <w:rFonts w:eastAsia="Arial"/>
+              </w:rPr>
+              <w:t xml:space="preserve">, </w:t>
+            </w:r>
+            <w:proofErr w:type="spellStart"/>
+            <w:r>
+              <w:rPr>
+                <w:rFonts w:eastAsia="Arial"/>
+              </w:rPr>
+              <w:t>Faculty_Salary_Details</w:t>
+            </w:r>
+            <w:proofErr w:type="spellEnd"/>
           </w:p>
         </w:tc>
       </w:tr>
@@ -6690,6 +7083,7 @@
             <w:pPr>
               <w:jc w:val="center"/>
             </w:pPr>
+            <w:proofErr w:type="spellStart"/>
             <w:r>
               <w:rPr>
                 <w:rFonts w:eastAsia="Arial"/>
@@ -6704,12 +7098,105 @@
               </w:rPr>
               <w:t>_ID</w:t>
             </w:r>
+            <w:proofErr w:type="spellEnd"/>
             <w:r>
               <w:rPr>
                 <w:rFonts w:eastAsia="Arial"/>
               </w:rPr>
-              <w:t>, Course_Faculty, Course_Name, Required_Qualification, Course_Fees, Course_Admission_Date, Students_Under, Course_Description</w:t>
-            </w:r>
+              <w:t xml:space="preserve">, </w:t>
+            </w:r>
+            <w:proofErr w:type="spellStart"/>
+            <w:r>
+              <w:rPr>
+                <w:rFonts w:eastAsia="Arial"/>
+              </w:rPr>
+              <w:t>Course_Faculty</w:t>
+            </w:r>
+            <w:proofErr w:type="spellEnd"/>
+            <w:r>
+              <w:rPr>
+                <w:rFonts w:eastAsia="Arial"/>
+              </w:rPr>
+              <w:t xml:space="preserve">, </w:t>
+            </w:r>
+            <w:proofErr w:type="spellStart"/>
+            <w:r>
+              <w:rPr>
+                <w:rFonts w:eastAsia="Arial"/>
+              </w:rPr>
+              <w:t>Course_Name</w:t>
+            </w:r>
+            <w:proofErr w:type="spellEnd"/>
+            <w:r>
+              <w:rPr>
+                <w:rFonts w:eastAsia="Arial"/>
+              </w:rPr>
+              <w:t xml:space="preserve">, </w:t>
+            </w:r>
+            <w:proofErr w:type="spellStart"/>
+            <w:r>
+              <w:rPr>
+                <w:rFonts w:eastAsia="Arial"/>
+              </w:rPr>
+              <w:t>Required_Qualification</w:t>
+            </w:r>
+            <w:proofErr w:type="spellEnd"/>
+            <w:r>
+              <w:rPr>
+                <w:rFonts w:eastAsia="Arial"/>
+              </w:rPr>
+              <w:t xml:space="preserve">, </w:t>
+            </w:r>
+            <w:proofErr w:type="spellStart"/>
+            <w:r>
+              <w:rPr>
+                <w:rFonts w:eastAsia="Arial"/>
+              </w:rPr>
+              <w:t>Course_Fees</w:t>
+            </w:r>
+            <w:proofErr w:type="spellEnd"/>
+            <w:r>
+              <w:rPr>
+                <w:rFonts w:eastAsia="Arial"/>
+              </w:rPr>
+              <w:t xml:space="preserve">, </w:t>
+            </w:r>
+            <w:proofErr w:type="spellStart"/>
+            <w:r>
+              <w:rPr>
+                <w:rFonts w:eastAsia="Arial"/>
+              </w:rPr>
+              <w:t>Course_Admission_Date</w:t>
+            </w:r>
+            <w:proofErr w:type="spellEnd"/>
+            <w:r>
+              <w:rPr>
+                <w:rFonts w:eastAsia="Arial"/>
+              </w:rPr>
+              <w:t xml:space="preserve">, </w:t>
+            </w:r>
+            <w:proofErr w:type="spellStart"/>
+            <w:r>
+              <w:rPr>
+                <w:rFonts w:eastAsia="Arial"/>
+              </w:rPr>
+              <w:t>Students_Under</w:t>
+            </w:r>
+            <w:proofErr w:type="spellEnd"/>
+            <w:r>
+              <w:rPr>
+                <w:rFonts w:eastAsia="Arial"/>
+              </w:rPr>
+              <w:t xml:space="preserve">, </w:t>
+            </w:r>
+            <w:proofErr w:type="spellStart"/>
+            <w:r>
+              <w:rPr>
+                <w:rFonts w:eastAsia="Arial"/>
+              </w:rPr>
+              <w:t>Course_Description</w:t>
+            </w:r>
+            <w:proofErr w:type="spellEnd"/>
           </w:p>
         </w:tc>
       </w:tr>
@@ -6765,84 +7252,158 @@
         <w:t xml:space="preserve"> has </w:t>
       </w:r>
       <w:r>
-        <w:t>Courses 1</w:t>
-      </w:r>
-      <w:r>
-        <w:t xml:space="preserve"> : N</w:t>
-      </w:r>
-    </w:p>
-    <w:p>
-      <w:r>
-        <w:t>School Management System</w:t>
+        <w:t xml:space="preserve">Courses </w:t>
+      </w:r>
+      <w:proofErr w:type="gramStart"/>
+      <w:r>
+        <w:t>1</w:t>
+      </w:r>
+      <w:r>
+        <w:t xml:space="preserve"> :</w:t>
+      </w:r>
+      <w:proofErr w:type="gramEnd"/>
+      <w:r>
+        <w:t xml:space="preserve"> N</w:t>
+      </w:r>
+    </w:p>
+    <w:p>
+      <w:r>
+        <w:t xml:space="preserve">School Management </w:t>
+      </w:r>
+      <w:proofErr w:type="spellStart"/>
+      <w:r>
+        <w:t>System</w:t>
       </w:r>
       <w:r>
         <w:t>has</w:t>
       </w:r>
       <w:r>
-        <w:t>Students 1</w:t>
-      </w:r>
-      <w:r>
-        <w:t xml:space="preserve"> : N</w:t>
-      </w:r>
-    </w:p>
-    <w:p>
-      <w:r>
-        <w:t>School Management System has Facultie</w:t>
-      </w:r>
-      <w:r>
-        <w:t>s1 : N</w:t>
-      </w:r>
-    </w:p>
-    <w:p>
-      <w:r>
-        <w:t>School Management System has Admin 1 : 1</w:t>
-      </w:r>
-    </w:p>
-    <w:p>
+        <w:t>Students</w:t>
+      </w:r>
+      <w:proofErr w:type="spellEnd"/>
+      <w:r>
+        <w:t xml:space="preserve"> </w:t>
+      </w:r>
+      <w:proofErr w:type="gramStart"/>
+      <w:r>
+        <w:t>1</w:t>
+      </w:r>
+      <w:r>
+        <w:t xml:space="preserve"> :</w:t>
+      </w:r>
+      <w:proofErr w:type="gramEnd"/>
+      <w:r>
+        <w:t xml:space="preserve"> N</w:t>
+      </w:r>
+    </w:p>
+    <w:p>
+      <w:r>
+        <w:t xml:space="preserve">School Management System has </w:t>
+      </w:r>
+      <w:proofErr w:type="gramStart"/>
+      <w:r>
+        <w:t>Facultie</w:t>
+      </w:r>
+      <w:r>
+        <w:t>s1 :</w:t>
+      </w:r>
+      <w:proofErr w:type="gramEnd"/>
+      <w:r>
+        <w:t xml:space="preserve"> N</w:t>
+      </w:r>
+    </w:p>
+    <w:p>
+      <w:r>
+        <w:t xml:space="preserve">School Management System has Admin </w:t>
+      </w:r>
+      <w:proofErr w:type="gramStart"/>
+      <w:r>
+        <w:t>1 :</w:t>
+      </w:r>
+      <w:proofErr w:type="gramEnd"/>
+      <w:r>
+        <w:t xml:space="preserve"> 1</w:t>
+      </w:r>
+    </w:p>
+    <w:p>
+      <w:proofErr w:type="spellStart"/>
       <w:r>
         <w:t>Studentha</w:t>
       </w:r>
       <w:r>
         <w:t>s</w:t>
       </w:r>
-      <w:r>
-        <w:t xml:space="preserve"> Attendance</w:t>
+      <w:proofErr w:type="spellEnd"/>
+      <w:r>
+        <w:t xml:space="preserve"> </w:t>
+      </w:r>
+      <w:proofErr w:type="gramStart"/>
+      <w:r>
+        <w:t>Attendance</w:t>
       </w:r>
       <w:r>
         <w:t>1 :</w:t>
       </w:r>
+      <w:proofErr w:type="gramEnd"/>
       <w:r>
         <w:t>1</w:t>
       </w:r>
     </w:p>
     <w:p>
-      <w:r>
-        <w:t>AdminChecksAttendance1 : 1</w:t>
-      </w:r>
-    </w:p>
-    <w:p>
+      <w:proofErr w:type="gramStart"/>
+      <w:r>
+        <w:t>AdminChecksAttendance1 :</w:t>
+      </w:r>
+      <w:proofErr w:type="gramEnd"/>
+      <w:r>
+        <w:t xml:space="preserve"> 1</w:t>
+      </w:r>
+    </w:p>
+    <w:p>
+      <w:proofErr w:type="spellStart"/>
+      <w:proofErr w:type="gramStart"/>
       <w:r>
         <w:t>StudentsreadsBooksM</w:t>
       </w:r>
-      <w:r>
-        <w:t xml:space="preserve"> : N</w:t>
-      </w:r>
-    </w:p>
-    <w:p>
-      <w:r>
-        <w:t>StudentspaysAccount1 : 1</w:t>
-      </w:r>
-    </w:p>
-    <w:p>
-      <w:r>
-        <w:t>AdminControlsAccount1 : 1</w:t>
+      <w:proofErr w:type="spellEnd"/>
+      <w:r>
+        <w:t xml:space="preserve"> :</w:t>
+      </w:r>
+      <w:proofErr w:type="gramEnd"/>
+      <w:r>
+        <w:t xml:space="preserve"> N</w:t>
+      </w:r>
+    </w:p>
+    <w:p>
+      <w:proofErr w:type="gramStart"/>
+      <w:r>
+        <w:t>StudentspaysAccount1 :</w:t>
+      </w:r>
+      <w:proofErr w:type="gramEnd"/>
+      <w:r>
+        <w:t xml:space="preserve"> 1</w:t>
+      </w:r>
+    </w:p>
+    <w:p>
+      <w:proofErr w:type="gramStart"/>
+      <w:r>
+        <w:t>AdminControlsAccount1 :</w:t>
+      </w:r>
+      <w:proofErr w:type="gramEnd"/>
+      <w:r>
+        <w:t xml:space="preserve"> 1</w:t>
       </w:r>
     </w:p>
     <w:p>
       <w:r>
         <w:lastRenderedPageBreak/>
-        <w:t>Students Studies in Course N:1</w:t>
-      </w:r>
+        <w:t>Students Studies in Course N</w:t>
+      </w:r>
+      <w:proofErr w:type="gramStart"/>
+      <w:r>
+        <w:t>:1</w:t>
+      </w:r>
+      <w:proofErr w:type="gramEnd"/>
     </w:p>
     <w:p>
       <w:r>
@@ -7227,7 +7788,15 @@
     </w:p>
     <w:p>
       <w:r>
-        <w:t>?????????? database related issues and limitations</w:t>
+        <w:t xml:space="preserve">?????????? </w:t>
+      </w:r>
+      <w:proofErr w:type="gramStart"/>
+      <w:r>
+        <w:t>database</w:t>
+      </w:r>
+      <w:proofErr w:type="gramEnd"/>
+      <w:r>
+        <w:t xml:space="preserve"> related issues and limitations</w:t>
       </w:r>
     </w:p>
     <w:p>
@@ -7250,6 +7819,7 @@
       <w:r>
         <w:t xml:space="preserve">The database used for this software is called </w:t>
       </w:r>
+      <w:proofErr w:type="spellStart"/>
       <w:r>
         <w:rPr>
           <w:b/>
@@ -7262,8 +7832,17 @@
         </w:rPr>
         <w:t>msdb</w:t>
       </w:r>
-      <w:r>
-        <w:t>. A screenshot from the MySQl workbench is given below. It shows the tables and its columns. The first row is the primary key.</w:t>
+      <w:proofErr w:type="spellEnd"/>
+      <w:r>
+        <w:t xml:space="preserve">. A screenshot from the </w:t>
+      </w:r>
+      <w:proofErr w:type="spellStart"/>
+      <w:r>
+        <w:t>MySQl</w:t>
+      </w:r>
+      <w:proofErr w:type="spellEnd"/>
+      <w:r>
+        <w:t xml:space="preserve"> workbench is given below. It shows the tables and its columns. The first row is the primary key.</w:t>
       </w:r>
     </w:p>
     <w:p>
@@ -7551,9 +8130,11 @@
             <w:tcW w:w="1916" w:type="dxa"/>
           </w:tcPr>
           <w:p>
+            <w:proofErr w:type="spellStart"/>
             <w:r>
               <w:t>Susmita</w:t>
             </w:r>
+            <w:proofErr w:type="spellEnd"/>
           </w:p>
           <w:p/>
         </w:tc>
@@ -7604,9 +8185,11 @@
             <w:tcW w:w="1916" w:type="dxa"/>
           </w:tcPr>
           <w:p>
+            <w:proofErr w:type="spellStart"/>
             <w:r>
               <w:t>Susmita</w:t>
             </w:r>
+            <w:proofErr w:type="spellEnd"/>
           </w:p>
           <w:p/>
         </w:tc>
@@ -7815,9 +8398,11 @@
             <w:tcW w:w="1916" w:type="dxa"/>
           </w:tcPr>
           <w:p>
+            <w:proofErr w:type="spellStart"/>
             <w:r>
               <w:t>Susmita</w:t>
             </w:r>
+            <w:proofErr w:type="spellEnd"/>
           </w:p>
           <w:p/>
         </w:tc>
@@ -7868,9 +8453,11 @@
             <w:tcW w:w="1916" w:type="dxa"/>
           </w:tcPr>
           <w:p>
+            <w:proofErr w:type="spellStart"/>
             <w:r>
               <w:t>Susmita</w:t>
             </w:r>
+            <w:proofErr w:type="spellEnd"/>
           </w:p>
           <w:p/>
         </w:tc>
@@ -7905,8 +8492,69 @@
           </w:tcPr>
           <w:p>
             <w:r>
-              <w:t>To add a new student enter the Student_ID, Student_DOB, Student_Name, Student_Parent _Name, Student_Address, Student_Admission_ Date,Student_course _Name, Student_Contact</w:t>
-            </w:r>
+              <w:t xml:space="preserve">To add a new student enter the </w:t>
+            </w:r>
+            <w:proofErr w:type="spellStart"/>
+            <w:r>
+              <w:t>Student_ID</w:t>
+            </w:r>
+            <w:proofErr w:type="spellEnd"/>
+            <w:r>
+              <w:t xml:space="preserve">, </w:t>
+            </w:r>
+            <w:proofErr w:type="spellStart"/>
+            <w:r>
+              <w:t>Student_DOB</w:t>
+            </w:r>
+            <w:proofErr w:type="spellEnd"/>
+            <w:r>
+              <w:t xml:space="preserve">, </w:t>
+            </w:r>
+            <w:proofErr w:type="spellStart"/>
+            <w:r>
+              <w:t>Student_Name</w:t>
+            </w:r>
+            <w:proofErr w:type="spellEnd"/>
+            <w:r>
+              <w:t xml:space="preserve">, </w:t>
+            </w:r>
+            <w:proofErr w:type="spellStart"/>
+            <w:r>
+              <w:t>Student_Parent</w:t>
+            </w:r>
+            <w:proofErr w:type="spellEnd"/>
+            <w:r>
+              <w:t xml:space="preserve"> _Name, </w:t>
+            </w:r>
+            <w:proofErr w:type="spellStart"/>
+            <w:r>
+              <w:t>Student_Address</w:t>
+            </w:r>
+            <w:proofErr w:type="spellEnd"/>
+            <w:r>
+              <w:t xml:space="preserve">, </w:t>
+            </w:r>
+            <w:proofErr w:type="spellStart"/>
+            <w:r>
+              <w:t>Student_Admission</w:t>
+            </w:r>
+            <w:proofErr w:type="spellEnd"/>
+            <w:r>
+              <w:t xml:space="preserve">_ </w:t>
+            </w:r>
+            <w:proofErr w:type="spellStart"/>
+            <w:r>
+              <w:t>Date,Student_course</w:t>
+            </w:r>
+            <w:proofErr w:type="spellEnd"/>
+            <w:r>
+              <w:t xml:space="preserve"> _Name, </w:t>
+            </w:r>
+            <w:proofErr w:type="spellStart"/>
+            <w:r>
+              <w:t>Student_Contact</w:t>
+            </w:r>
+            <w:proofErr w:type="spellEnd"/>
           </w:p>
         </w:tc>
         <w:tc>
@@ -7924,9 +8572,11 @@
             <w:tcW w:w="1916" w:type="dxa"/>
           </w:tcPr>
           <w:p>
+            <w:proofErr w:type="spellStart"/>
             <w:r>
               <w:t>Susmita</w:t>
             </w:r>
+            <w:proofErr w:type="spellEnd"/>
           </w:p>
           <w:p/>
         </w:tc>
@@ -7947,9 +8597,11 @@
             <w:tcW w:w="1915" w:type="dxa"/>
           </w:tcPr>
           <w:p>
+            <w:proofErr w:type="spellStart"/>
             <w:r>
               <w:t>ViewStudentStatus</w:t>
             </w:r>
+            <w:proofErr w:type="spellEnd"/>
           </w:p>
         </w:tc>
         <w:tc>
@@ -7958,11 +8610,37 @@
           </w:tcPr>
           <w:p>
             <w:r>
-              <w:t xml:space="preserve">Enter Student_ID, Student_Name, </w:t>
-            </w:r>
+              <w:t xml:space="preserve">Enter </w:t>
+            </w:r>
+            <w:proofErr w:type="spellStart"/>
+            <w:r>
+              <w:t>Student_ID</w:t>
+            </w:r>
+            <w:proofErr w:type="spellEnd"/>
+            <w:r>
+              <w:t xml:space="preserve">, </w:t>
+            </w:r>
+            <w:proofErr w:type="spellStart"/>
+            <w:r>
+              <w:t>Student_Name</w:t>
+            </w:r>
+            <w:proofErr w:type="spellEnd"/>
+            <w:r>
+              <w:t xml:space="preserve">, </w:t>
+            </w:r>
+            <w:proofErr w:type="spellStart"/>
+            <w:proofErr w:type="gramStart"/>
             <w:r>
               <w:lastRenderedPageBreak/>
-              <w:t>Student_Course_Name of the Student.</w:t>
+              <w:t>Student</w:t>
+            </w:r>
+            <w:proofErr w:type="gramEnd"/>
+            <w:r>
+              <w:t>_Course_Name</w:t>
+            </w:r>
+            <w:proofErr w:type="spellEnd"/>
+            <w:r>
+              <w:t xml:space="preserve"> of the Student.</w:t>
             </w:r>
           </w:p>
         </w:tc>
@@ -7982,9 +8660,11 @@
             <w:tcW w:w="1916" w:type="dxa"/>
           </w:tcPr>
           <w:p>
+            <w:proofErr w:type="spellStart"/>
             <w:r>
               <w:t>Susmita</w:t>
             </w:r>
+            <w:proofErr w:type="spellEnd"/>
           </w:p>
           <w:p/>
           <w:p/>
@@ -8007,9 +8687,11 @@
             <w:tcW w:w="1915" w:type="dxa"/>
           </w:tcPr>
           <w:p>
+            <w:proofErr w:type="spellStart"/>
             <w:r>
               <w:t>EditStudentStatus</w:t>
             </w:r>
+            <w:proofErr w:type="spellEnd"/>
           </w:p>
         </w:tc>
         <w:tc>
@@ -8037,9 +8719,11 @@
             <w:tcW w:w="1916" w:type="dxa"/>
           </w:tcPr>
           <w:p>
+            <w:proofErr w:type="spellStart"/>
             <w:r>
               <w:t>Susmita</w:t>
             </w:r>
+            <w:proofErr w:type="spellEnd"/>
           </w:p>
         </w:tc>
       </w:tr>
@@ -9743,8 +10427,16 @@
         <w:rPr>
           <w:rFonts w:ascii="Arial" w:hAnsi="Arial" w:cs="Arial"/>
         </w:rPr>
-        <w:t xml:space="preserve"> - E. R. Balaguruswamy</w:t>
-      </w:r>
+        <w:t xml:space="preserve"> - E. R. </w:t>
+      </w:r>
+      <w:proofErr w:type="spellStart"/>
+      <w:r>
+        <w:rPr>
+          <w:rFonts w:ascii="Arial" w:hAnsi="Arial" w:cs="Arial"/>
+        </w:rPr>
+        <w:t>Balaguruswamy</w:t>
+      </w:r>
+      <w:proofErr w:type="spellEnd"/>
     </w:p>
     <w:p/>
     <w:p>
@@ -12824,7 +13516,7 @@
 </file>
 
 <file path=customXml/itemProps2.xml><?xml version="1.0" encoding="utf-8"?>
-<ds:datastoreItem xmlns:ds="http://schemas.openxmlformats.org/officeDocument/2006/customXml" ds:itemID="{B3F4C6A9-0AA9-45A6-8643-14AB0CEBC82B}">
+<ds:datastoreItem xmlns:ds="http://schemas.openxmlformats.org/officeDocument/2006/customXml" ds:itemID="{FC81A91F-FEE1-4C1F-AF72-0EB6176192E5}">
   <ds:schemaRefs>
     <ds:schemaRef ds:uri="http://schemas.openxmlformats.org/officeDocument/2006/bibliography"/>
   </ds:schemaRefs>

</xml_diff>

<commit_message>
test cases update -1
</commit_message>
<xml_diff>
--- a/report/School Management System-final-report.docx
+++ b/report/School Management System-final-report.docx
@@ -8305,6 +8305,269 @@
           </w:p>
         </w:tc>
       </w:tr>
+      <w:tr>
+        <w:tc>
+          <w:tcPr>
+            <w:tcW w:w="1915" w:type="dxa"/>
+          </w:tcPr>
+          <w:p>
+            <w:r>
+              <w:t>SMS – 010</w:t>
+            </w:r>
+          </w:p>
+        </w:tc>
+        <w:tc>
+          <w:tcPr>
+            <w:tcW w:w="1915" w:type="dxa"/>
+          </w:tcPr>
+          <w:p>
+            <w:r>
+              <w:t xml:space="preserve">Submit </w:t>
+            </w:r>
+          </w:p>
+        </w:tc>
+        <w:tc>
+          <w:tcPr>
+            <w:tcW w:w="1915" w:type="dxa"/>
+          </w:tcPr>
+          <w:p>
+            <w:r>
+              <w:t>Select Submit to add the details of the Course.</w:t>
+            </w:r>
+          </w:p>
+        </w:tc>
+        <w:tc>
+          <w:tcPr>
+            <w:tcW w:w="1915" w:type="dxa"/>
+          </w:tcPr>
+          <w:p>
+            <w:r>
+              <w:t xml:space="preserve">Successfully added the details of the Course into School Management System.  </w:t>
+            </w:r>
+          </w:p>
+        </w:tc>
+        <w:tc>
+          <w:tcPr>
+            <w:tcW w:w="1916" w:type="dxa"/>
+          </w:tcPr>
+          <w:p>
+            <w:r>
+              <w:t>Susmita</w:t>
+            </w:r>
+          </w:p>
+        </w:tc>
+      </w:tr>
+      <w:tr>
+        <w:tc>
+          <w:tcPr>
+            <w:tcW w:w="1915" w:type="dxa"/>
+          </w:tcPr>
+          <w:p>
+            <w:r>
+              <w:t>SMS – 011</w:t>
+            </w:r>
+          </w:p>
+        </w:tc>
+        <w:tc>
+          <w:tcPr>
+            <w:tcW w:w="1915" w:type="dxa"/>
+          </w:tcPr>
+          <w:p>
+            <w:r>
+              <w:t>Cancel</w:t>
+            </w:r>
+          </w:p>
+        </w:tc>
+        <w:tc>
+          <w:tcPr>
+            <w:tcW w:w="1915" w:type="dxa"/>
+          </w:tcPr>
+          <w:p>
+            <w:r>
+              <w:t>Select Cannel to close the Corse window.</w:t>
+            </w:r>
+          </w:p>
+        </w:tc>
+        <w:tc>
+          <w:tcPr>
+            <w:tcW w:w="1915" w:type="dxa"/>
+          </w:tcPr>
+          <w:p>
+            <w:r>
+              <w:t>Successfully cancelled.</w:t>
+            </w:r>
+          </w:p>
+        </w:tc>
+        <w:tc>
+          <w:tcPr>
+            <w:tcW w:w="1916" w:type="dxa"/>
+          </w:tcPr>
+          <w:p>
+            <w:r>
+              <w:t>Susmita</w:t>
+            </w:r>
+          </w:p>
+        </w:tc>
+      </w:tr>
+      <w:tr>
+        <w:tc>
+          <w:tcPr>
+            <w:tcW w:w="1915" w:type="dxa"/>
+          </w:tcPr>
+          <w:p>
+            <w:r>
+              <w:t>SMS -012</w:t>
+            </w:r>
+          </w:p>
+        </w:tc>
+        <w:tc>
+          <w:tcPr>
+            <w:tcW w:w="1915" w:type="dxa"/>
+          </w:tcPr>
+          <w:p>
+            <w:r>
+              <w:t>Student</w:t>
+            </w:r>
+          </w:p>
+        </w:tc>
+        <w:tc>
+          <w:tcPr>
+            <w:tcW w:w="1915" w:type="dxa"/>
+          </w:tcPr>
+          <w:p>
+            <w:r>
+              <w:t>Enter the user id and password of the student.</w:t>
+            </w:r>
+          </w:p>
+        </w:tc>
+        <w:tc>
+          <w:tcPr>
+            <w:tcW w:w="1915" w:type="dxa"/>
+          </w:tcPr>
+          <w:p>
+            <w:r>
+              <w:t>Successfully login the Student into School Management System.</w:t>
+            </w:r>
+          </w:p>
+        </w:tc>
+        <w:tc>
+          <w:tcPr>
+            <w:tcW w:w="1916" w:type="dxa"/>
+          </w:tcPr>
+          <w:p>
+            <w:r>
+              <w:t>Susmita</w:t>
+            </w:r>
+          </w:p>
+        </w:tc>
+      </w:tr>
+      <w:tr>
+        <w:tc>
+          <w:tcPr>
+            <w:tcW w:w="1915" w:type="dxa"/>
+          </w:tcPr>
+          <w:p>
+            <w:r>
+              <w:t>SMS - 013</w:t>
+            </w:r>
+          </w:p>
+        </w:tc>
+        <w:tc>
+          <w:tcPr>
+            <w:tcW w:w="1915" w:type="dxa"/>
+          </w:tcPr>
+          <w:p>
+            <w:r>
+              <w:t>Enter</w:t>
+            </w:r>
+          </w:p>
+        </w:tc>
+        <w:tc>
+          <w:tcPr>
+            <w:tcW w:w="1915" w:type="dxa"/>
+          </w:tcPr>
+          <w:p>
+            <w:r>
+              <w:t>Select Enter</w:t>
+            </w:r>
+            <w:r>
+              <w:t xml:space="preserve"> to show the details of the Student from Mobile.</w:t>
+            </w:r>
+          </w:p>
+        </w:tc>
+        <w:tc>
+          <w:tcPr>
+            <w:tcW w:w="1915" w:type="dxa"/>
+          </w:tcPr>
+          <w:p>
+            <w:r>
+              <w:t xml:space="preserve">Successfully shows the details. </w:t>
+            </w:r>
+          </w:p>
+        </w:tc>
+        <w:tc>
+          <w:tcPr>
+            <w:tcW w:w="1916" w:type="dxa"/>
+          </w:tcPr>
+          <w:p>
+            <w:r>
+              <w:t>Susmita</w:t>
+            </w:r>
+          </w:p>
+        </w:tc>
+      </w:tr>
+      <w:tr>
+        <w:tc>
+          <w:tcPr>
+            <w:tcW w:w="1915" w:type="dxa"/>
+          </w:tcPr>
+          <w:p>
+            <w:r>
+              <w:t>SMS – 014</w:t>
+            </w:r>
+          </w:p>
+        </w:tc>
+        <w:tc>
+          <w:tcPr>
+            <w:tcW w:w="1915" w:type="dxa"/>
+          </w:tcPr>
+          <w:p>
+            <w:r>
+              <w:t>Result</w:t>
+            </w:r>
+          </w:p>
+        </w:tc>
+        <w:tc>
+          <w:tcPr>
+            <w:tcW w:w="1915" w:type="dxa"/>
+          </w:tcPr>
+          <w:p>
+            <w:r>
+              <w:t>Select Result for showing the marks of the student.</w:t>
+            </w:r>
+          </w:p>
+        </w:tc>
+        <w:tc>
+          <w:tcPr>
+            <w:tcW w:w="1915" w:type="dxa"/>
+          </w:tcPr>
+          <w:p>
+            <w:r>
+              <w:t>Successfully shown.</w:t>
+            </w:r>
+          </w:p>
+        </w:tc>
+        <w:tc>
+          <w:tcPr>
+            <w:tcW w:w="1916" w:type="dxa"/>
+          </w:tcPr>
+          <w:p>
+            <w:r>
+              <w:t>Susmita</w:t>
+            </w:r>
+          </w:p>
+        </w:tc>
+      </w:tr>
     </w:tbl>
     <w:p/>
     <w:p>
@@ -8313,6 +8576,7 @@
       </w:pPr>
       <w:bookmarkStart w:id="34" w:name="_Toc346626352"/>
       <w:r>
+        <w:lastRenderedPageBreak/>
         <w:t>CODING</w:t>
       </w:r>
       <w:bookmarkEnd w:id="34"/>
@@ -8781,7 +9045,6 @@
           </w:p>
           <w:p>
             <w:r>
-              <w:lastRenderedPageBreak/>
               <w:t>SMS – 008</w:t>
             </w:r>
           </w:p>
@@ -8912,7 +9175,6 @@
               <w:cnfStyle w:val="000000000000"/>
             </w:pPr>
             <w:r>
-              <w:lastRenderedPageBreak/>
               <w:t>NA</w:t>
             </w:r>
           </w:p>
@@ -8961,7 +9223,6 @@
               <w:cnfStyle w:val="000000000000"/>
             </w:pPr>
             <w:r>
-              <w:lastRenderedPageBreak/>
               <w:t>NA</w:t>
             </w:r>
           </w:p>
@@ -9151,7 +9412,6 @@
               <w:cnfStyle w:val="000000000000"/>
             </w:pPr>
             <w:r>
-              <w:lastRenderedPageBreak/>
               <w:t>PASS</w:t>
             </w:r>
           </w:p>
@@ -9200,7 +9460,6 @@
               <w:cnfStyle w:val="000000000000"/>
             </w:pPr>
             <w:r>
-              <w:lastRenderedPageBreak/>
               <w:t>PASS</w:t>
             </w:r>
           </w:p>
@@ -9480,7 +9739,6 @@
       </w:pPr>
       <w:bookmarkStart w:id="52" w:name="_Toc346626369"/>
       <w:r>
-        <w:lastRenderedPageBreak/>
         <w:t>CREATION OF USER PROFILES AND ACCESS RIGHTS</w:t>
       </w:r>
       <w:bookmarkEnd w:id="52"/>

</xml_diff>

<commit_message>
some changes made in test case
</commit_message>
<xml_diff>
--- a/report/School Management System-final-report.docx
+++ b/report/School Management System-final-report.docx
@@ -8124,7 +8124,13 @@
           </w:tcPr>
           <w:p>
             <w:r>
-              <w:t>To add new faculty enter Faculty ID, Name , Address, Contact No. etc details of the Faculty.</w:t>
+              <w:t>To a</w:t>
+            </w:r>
+            <w:r>
+              <w:t xml:space="preserve">dd new faculty enter Faculty ID, </w:t>
+            </w:r>
+            <w:r>
+              <w:t>Name, Address, Contact No. etc details of the Faculty.</w:t>
             </w:r>
           </w:p>
         </w:tc>
@@ -8384,7 +8390,13 @@
           </w:tcPr>
           <w:p>
             <w:r>
-              <w:t>Select Cannel to close the Corse window.</w:t>
+              <w:t>Select Cannel to close the Co</w:t>
+            </w:r>
+            <w:r>
+              <w:t>u</w:t>
+            </w:r>
+            <w:r>
+              <w:t>rse window.</w:t>
             </w:r>
           </w:p>
         </w:tc>
@@ -8416,7 +8428,13 @@
           </w:tcPr>
           <w:p>
             <w:r>
-              <w:t>SMS -012</w:t>
+              <w:t>SMS -</w:t>
+            </w:r>
+            <w:r>
+              <w:t xml:space="preserve"> </w:t>
+            </w:r>
+            <w:r>
+              <w:t>012</w:t>
             </w:r>
           </w:p>
         </w:tc>
@@ -8825,7 +8843,7 @@
           </w:p>
           <w:p>
             <w:r>
-              <w:t>SMS – 001</w:t>
+              <w:t>SMS – 002</w:t>
             </w:r>
           </w:p>
           <w:p/>

</xml_diff>

<commit_message>
added more details in appendices
</commit_message>
<xml_diff>
--- a/report/School Management System-final-report.docx
+++ b/report/School Management System-final-report.docx
@@ -11185,9 +11185,10 @@
         </w:numPr>
         <w:spacing w:before="0" w:line="480" w:lineRule="auto"/>
         <w:rPr>
-          <w:rStyle w:val="Hyperlink"/>
           <w:rFonts w:ascii="Arial" w:hAnsi="Arial" w:cs="Arial"/>
           <w:i/>
+          <w:color w:val="FF8119" w:themeColor="hyperlink"/>
+          <w:u w:val="single"/>
           <w:lang w:eastAsia="en-IN"/>
         </w:rPr>
       </w:pPr>
@@ -11221,9 +11222,34 @@
         <w:rPr>
           <w:rStyle w:val="Hyperlink"/>
           <w:rFonts w:ascii="Arial" w:hAnsi="Arial" w:cs="Arial"/>
+          <w:i/>
           <w:lang w:eastAsia="en-IN"/>
         </w:rPr>
         <w:lastRenderedPageBreak/>
+        <w:t>http://netbeans.org/</w:t>
+      </w:r>
+    </w:p>
+    <w:p>
+      <w:pPr>
+        <w:pStyle w:val="ListParagraph"/>
+        <w:numPr>
+          <w:ilvl w:val="0"/>
+          <w:numId w:val="17"/>
+        </w:numPr>
+        <w:spacing w:before="0" w:line="480" w:lineRule="auto"/>
+        <w:rPr>
+          <w:rStyle w:val="Hyperlink"/>
+          <w:rFonts w:ascii="Arial" w:hAnsi="Arial" w:cs="Arial"/>
+          <w:i/>
+          <w:lang w:eastAsia="en-IN"/>
+        </w:rPr>
+      </w:pPr>
+      <w:r>
+        <w:rPr>
+          <w:rStyle w:val="Hyperlink"/>
+          <w:rFonts w:ascii="Arial" w:hAnsi="Arial" w:cs="Arial"/>
+          <w:lang w:eastAsia="en-IN"/>
+        </w:rPr>
         <w:t>https://www.facebook.com/</w:t>
       </w:r>
     </w:p>
@@ -11813,7 +11839,6 @@
         <w:pStyle w:val="Heading2"/>
       </w:pPr>
       <w:r>
-        <w:lastRenderedPageBreak/>
         <w:t>Books</w:t>
       </w:r>
     </w:p>
@@ -12018,46 +12043,99 @@
     <w:p>
       <w:pPr>
         <w:pStyle w:val="Heading3"/>
-      </w:pPr>
-      <w:r>
         <w:rPr>
           <w:rFonts w:eastAsia="Arial"/>
         </w:rPr>
-        <w:t>(Visual</w:t>
-      </w:r>
+      </w:pPr>
       <w:r>
         <w:rPr>
           <w:rFonts w:eastAsia="Arial"/>
         </w:rPr>
+        <w:t>Visual</w:t>
+      </w:r>
+      <w:r>
+        <w:rPr>
+          <w:rFonts w:eastAsia="Arial"/>
+        </w:rPr>
         <w:t xml:space="preserve"> Studio 2010</w:t>
       </w:r>
+    </w:p>
+    <w:p>
+      <w:pPr>
+        <w:jc w:val="center"/>
+      </w:pPr>
       <w:r>
         <w:rPr>
           <w:rFonts w:eastAsia="Arial"/>
-        </w:rPr>
-        <w:t>)</w:t>
+          <w:noProof/>
+          <w:lang w:val="en-IN" w:eastAsia="en-IN" w:bidi="bn-IN"/>
+        </w:rPr>
+        <w:drawing>
+          <wp:inline distT="0" distB="0" distL="0" distR="0">
+            <wp:extent cx="2038350" cy="304800"/>
+            <wp:effectExtent l="19050" t="0" r="0" b="0"/>
+            <wp:docPr id="13" name="Picture 1" descr="visual_studio_logo"/>
+            <wp:cNvGraphicFramePr>
+              <a:graphicFrameLocks xmlns:a="http://schemas.openxmlformats.org/drawingml/2006/main" noChangeAspect="1"/>
+            </wp:cNvGraphicFramePr>
+            <a:graphic xmlns:a="http://schemas.openxmlformats.org/drawingml/2006/main">
+              <a:graphicData uri="http://schemas.openxmlformats.org/drawingml/2006/picture">
+                <pic:pic xmlns:pic="http://schemas.openxmlformats.org/drawingml/2006/picture">
+                  <pic:nvPicPr>
+                    <pic:cNvPr id="0" name="Picture 1" descr="visual_studio_logo"/>
+                    <pic:cNvPicPr>
+                      <a:picLocks noChangeAspect="1" noChangeArrowheads="1"/>
+                    </pic:cNvPicPr>
+                  </pic:nvPicPr>
+                  <pic:blipFill>
+                    <a:blip r:embed="rId58" cstate="print"/>
+                    <a:srcRect/>
+                    <a:stretch>
+                      <a:fillRect/>
+                    </a:stretch>
+                  </pic:blipFill>
+                  <pic:spPr bwMode="auto">
+                    <a:xfrm>
+                      <a:off x="0" y="0"/>
+                      <a:ext cx="2038350" cy="304800"/>
+                    </a:xfrm>
+                    <a:prstGeom prst="rect">
+                      <a:avLst/>
+                    </a:prstGeom>
+                    <a:noFill/>
+                    <a:ln w="9525">
+                      <a:noFill/>
+                      <a:miter lim="800000"/>
+                      <a:headEnd/>
+                      <a:tailEnd/>
+                    </a:ln>
+                  </pic:spPr>
+                </pic:pic>
+              </a:graphicData>
+            </a:graphic>
+          </wp:inline>
+        </w:drawing>
       </w:r>
     </w:p>
     <w:p>
       <w:pPr>
         <w:pStyle w:val="ListParagraph"/>
         <w:spacing w:line="480" w:lineRule="auto"/>
-        <w:rPr>
-          <w:rFonts w:ascii="Arial" w:eastAsia="Times New Roman" w:hAnsi="Arial" w:cs="Arial"/>
-          <w:i/>
-          <w:color w:val="222222"/>
-          <w:lang w:eastAsia="en-IN"/>
-        </w:rPr>
-      </w:pPr>
-      <w:r>
         <w:rPr>
           <w:rFonts w:ascii="Arial" w:eastAsia="Times New Roman" w:hAnsi="Arial" w:cs="Arial"/>
           <w:color w:val="222222"/>
           <w:lang w:eastAsia="en-IN"/>
         </w:rPr>
+      </w:pPr>
+      <w:r>
+        <w:rPr>
+          <w:rFonts w:ascii="Arial" w:eastAsia="Times New Roman" w:hAnsi="Arial" w:cs="Arial"/>
+          <w:color w:val="222222"/>
+          <w:lang w:eastAsia="en-IN"/>
+        </w:rPr>
         <w:t>Microsoft Visual Studio is a powerful IDE that ensures quality code throughout the entire application lifecycle, from design to deployment. Whether we are developing applications for SharePoint, the web, Windows, Windows Phone, and beyond, Visual Studio is the ultimate all-in-one solution. Visual Studio includes a </w:t>
       </w:r>
-      <w:hyperlink r:id="rId58" w:tooltip="Code editor" w:history="1">
+      <w:hyperlink r:id="rId59" w:tooltip="Code editor" w:history="1">
         <w:r>
           <w:rPr>
             <w:rFonts w:ascii="Arial" w:eastAsia="Times New Roman" w:hAnsi="Arial" w:cs="Arial"/>
@@ -12075,7 +12153,7 @@
         </w:rPr>
         <w:t> supporting </w:t>
       </w:r>
-      <w:hyperlink r:id="rId59" w:history="1">
+      <w:hyperlink r:id="rId60" w:history="1">
         <w:r>
           <w:rPr>
             <w:rFonts w:ascii="Arial" w:eastAsia="Times New Roman" w:hAnsi="Arial" w:cs="Arial"/>
@@ -12093,14 +12171,23 @@
         </w:rPr>
         <w:t> as well as </w:t>
       </w:r>
-      <w:hyperlink r:id="rId60" w:history="1">
+      <w:hyperlink r:id="rId61" w:history="1">
         <w:r>
           <w:rPr>
             <w:rFonts w:ascii="Arial" w:eastAsia="Times New Roman" w:hAnsi="Arial" w:cs="Arial"/>
             <w:color w:val="222222"/>
             <w:lang w:eastAsia="en-IN"/>
           </w:rPr>
-          <w:t>code refactoring</w:t>
+          <w:t xml:space="preserve">code </w:t>
+        </w:r>
+        <w:r>
+          <w:rPr>
+            <w:rFonts w:ascii="Arial" w:eastAsia="Times New Roman" w:hAnsi="Arial" w:cs="Arial"/>
+            <w:color w:val="222222"/>
+            <w:lang w:eastAsia="en-IN"/>
+          </w:rPr>
+          <w:lastRenderedPageBreak/>
+          <w:t>refactoring</w:t>
         </w:r>
       </w:hyperlink>
       <w:r>
@@ -12111,7 +12198,7 @@
         </w:rPr>
         <w:t>. The integrated </w:t>
       </w:r>
-      <w:hyperlink r:id="rId61" w:tooltip="Microsoft Visual Studio Debugger" w:history="1">
+      <w:hyperlink r:id="rId62" w:tooltip="Microsoft Visual Studio Debugger" w:history="1">
         <w:r>
           <w:rPr>
             <w:rFonts w:ascii="Arial" w:eastAsia="Times New Roman" w:hAnsi="Arial" w:cs="Arial"/>
@@ -12129,7 +12216,7 @@
         </w:rPr>
         <w:t> works both as a source-level debugger and a machine-level debugger. Other built-in tools include a forms designer for building </w:t>
       </w:r>
-      <w:hyperlink r:id="rId62" w:tooltip="GUI" w:history="1">
+      <w:hyperlink r:id="rId63" w:tooltip="GUI" w:history="1">
         <w:r>
           <w:rPr>
             <w:rFonts w:ascii="Arial" w:eastAsia="Times New Roman" w:hAnsi="Arial" w:cs="Arial"/>
@@ -12147,7 +12234,7 @@
         </w:rPr>
         <w:t> applications, web designer, </w:t>
       </w:r>
-      <w:hyperlink r:id="rId63" w:tooltip="Class (computing)" w:history="1">
+      <w:hyperlink r:id="rId64" w:tooltip="Class (computing)" w:history="1">
         <w:r>
           <w:rPr>
             <w:rFonts w:ascii="Arial" w:eastAsia="Times New Roman" w:hAnsi="Arial" w:cs="Arial"/>
@@ -12165,7 +12252,7 @@
         </w:rPr>
         <w:t xml:space="preserve"> designer, and </w:t>
       </w:r>
-      <w:hyperlink r:id="rId64" w:history="1">
+      <w:hyperlink r:id="rId65" w:history="1">
         <w:r>
           <w:rPr>
             <w:rFonts w:ascii="Arial" w:eastAsia="Times New Roman" w:hAnsi="Arial" w:cs="Arial"/>
@@ -12181,18 +12268,9 @@
           <w:color w:val="222222"/>
           <w:lang w:eastAsia="en-IN"/>
         </w:rPr>
-        <w:t xml:space="preserve"> designer. It accepts plug-ins that enhance the </w:t>
-      </w:r>
-      <w:r>
-        <w:rPr>
-          <w:rFonts w:ascii="Arial" w:eastAsia="Times New Roman" w:hAnsi="Arial" w:cs="Arial"/>
-          <w:color w:val="222222"/>
-          <w:lang w:eastAsia="en-IN"/>
-        </w:rPr>
-        <w:lastRenderedPageBreak/>
-        <w:t xml:space="preserve">functionality at almost every level—including adding support for </w:t>
-      </w:r>
-      <w:hyperlink r:id="rId65" w:tooltip="Source control" w:history="1">
+        <w:t xml:space="preserve"> designer. It accepts plug-ins that enhance the functionality at almost every level—including adding support for </w:t>
+      </w:r>
+      <w:hyperlink r:id="rId66" w:tooltip="Source control" w:history="1">
         <w:r>
           <w:rPr>
             <w:rFonts w:ascii="Arial" w:eastAsia="Times New Roman" w:hAnsi="Arial" w:cs="Arial"/>
@@ -12210,7 +12288,7 @@
         </w:rPr>
         <w:t> systems (like </w:t>
       </w:r>
-      <w:hyperlink r:id="rId66" w:tooltip="Subversion (software)" w:history="1">
+      <w:hyperlink r:id="rId67" w:tooltip="Subversion (software)" w:history="1">
         <w:r>
           <w:rPr>
             <w:rFonts w:ascii="Arial" w:eastAsia="Times New Roman" w:hAnsi="Arial" w:cs="Arial"/>
@@ -12228,7 +12306,7 @@
         </w:rPr>
         <w:t> and </w:t>
       </w:r>
-      <w:hyperlink r:id="rId67" w:tooltip="Visual SourceSafe" w:history="1">
+      <w:hyperlink r:id="rId68" w:tooltip="Visual SourceSafe" w:history="1">
         <w:r>
           <w:rPr>
             <w:rFonts w:ascii="Arial" w:eastAsia="Times New Roman" w:hAnsi="Arial" w:cs="Arial"/>
@@ -12246,7 +12324,7 @@
         </w:rPr>
         <w:t>) and adding new toolsets like editors and visual designers for </w:t>
       </w:r>
-      <w:hyperlink r:id="rId68" w:tooltip="Domain-specific language" w:history="1">
+      <w:hyperlink r:id="rId69" w:tooltip="Domain-specific language" w:history="1">
         <w:r>
           <w:rPr>
             <w:rFonts w:ascii="Arial" w:eastAsia="Times New Roman" w:hAnsi="Arial" w:cs="Arial"/>
@@ -12264,7 +12342,7 @@
         </w:rPr>
         <w:t> or toolsets for other aspects of the </w:t>
       </w:r>
-      <w:hyperlink r:id="rId69" w:tooltip="Software development lifecycle" w:history="1">
+      <w:hyperlink r:id="rId70" w:tooltip="Software development lifecycle" w:history="1">
         <w:r>
           <w:rPr>
             <w:rFonts w:ascii="Arial" w:eastAsia="Times New Roman" w:hAnsi="Arial" w:cs="Arial"/>
@@ -12282,7 +12360,7 @@
         </w:rPr>
         <w:t> (like the </w:t>
       </w:r>
-      <w:hyperlink r:id="rId70" w:history="1">
+      <w:hyperlink r:id="rId71" w:history="1">
         <w:r>
           <w:rPr>
             <w:rFonts w:ascii="Arial" w:eastAsia="Times New Roman" w:hAnsi="Arial" w:cs="Arial"/>
@@ -12303,17 +12381,2582 @@
     </w:p>
     <w:p>
       <w:pPr>
+        <w:pStyle w:val="Heading4"/>
+      </w:pPr>
+      <w:r>
+        <w:t>Standout features</w:t>
+      </w:r>
+    </w:p>
+    <w:p/>
+    <w:p>
+      <w:pPr>
+        <w:numPr>
+          <w:ilvl w:val="0"/>
+          <w:numId w:val="20"/>
+        </w:numPr>
+        <w:shd w:val="clear" w:color="auto" w:fill="FFFFFF"/>
+        <w:spacing w:before="0" w:after="75" w:line="285" w:lineRule="atLeast"/>
+        <w:ind w:left="0"/>
+        <w:textAlignment w:val="baseline"/>
+        <w:rPr>
+          <w:rFonts w:ascii="inherit" w:hAnsi="inherit" w:cs="Helvetica"/>
+          <w:color w:val="37414B"/>
+          <w:sz w:val="21"/>
+          <w:szCs w:val="21"/>
+        </w:rPr>
+      </w:pPr>
+      <w:r>
+        <w:rPr>
+          <w:rFonts w:ascii="inherit" w:hAnsi="inherit" w:cs="Helvetica"/>
+          <w:color w:val="37414B"/>
+          <w:sz w:val="21"/>
+          <w:szCs w:val="21"/>
+        </w:rPr>
+        <w:t>User interface built on Windows Presentation Foundation (WPF)</w:t>
+      </w:r>
+    </w:p>
+    <w:p>
+      <w:pPr>
+        <w:numPr>
+          <w:ilvl w:val="0"/>
+          <w:numId w:val="20"/>
+        </w:numPr>
+        <w:shd w:val="clear" w:color="auto" w:fill="FFFFFF"/>
+        <w:spacing w:before="0" w:after="75" w:line="285" w:lineRule="atLeast"/>
+        <w:ind w:left="0"/>
+        <w:textAlignment w:val="baseline"/>
+        <w:rPr>
+          <w:rFonts w:ascii="inherit" w:hAnsi="inherit" w:cs="Helvetica"/>
+          <w:color w:val="37414B"/>
+          <w:sz w:val="21"/>
+          <w:szCs w:val="21"/>
+        </w:rPr>
+      </w:pPr>
+      <w:r>
+        <w:rPr>
+          <w:rFonts w:ascii="inherit" w:hAnsi="inherit" w:cs="Helvetica"/>
+          <w:color w:val="37414B"/>
+          <w:sz w:val="21"/>
+          <w:szCs w:val="21"/>
+        </w:rPr>
+        <w:t>Improved Start page</w:t>
+      </w:r>
+    </w:p>
+    <w:p>
+      <w:pPr>
+        <w:numPr>
+          <w:ilvl w:val="0"/>
+          <w:numId w:val="20"/>
+        </w:numPr>
+        <w:shd w:val="clear" w:color="auto" w:fill="FFFFFF"/>
+        <w:spacing w:before="0" w:after="75" w:line="285" w:lineRule="atLeast"/>
+        <w:ind w:left="0"/>
+        <w:textAlignment w:val="baseline"/>
+        <w:rPr>
+          <w:rFonts w:ascii="inherit" w:hAnsi="inherit" w:cs="Helvetica"/>
+          <w:color w:val="37414B"/>
+          <w:sz w:val="21"/>
+          <w:szCs w:val="21"/>
+        </w:rPr>
+      </w:pPr>
+      <w:r>
+        <w:rPr>
+          <w:rFonts w:ascii="inherit" w:hAnsi="inherit" w:cs="Helvetica"/>
+          <w:color w:val="37414B"/>
+          <w:sz w:val="21"/>
+          <w:szCs w:val="21"/>
+        </w:rPr>
+        <w:t>Improved code editor</w:t>
+      </w:r>
+    </w:p>
+    <w:p>
+      <w:pPr>
+        <w:numPr>
+          <w:ilvl w:val="0"/>
+          <w:numId w:val="20"/>
+        </w:numPr>
+        <w:shd w:val="clear" w:color="auto" w:fill="FFFFFF"/>
+        <w:spacing w:before="0" w:after="75" w:line="285" w:lineRule="atLeast"/>
+        <w:ind w:left="0"/>
+        <w:textAlignment w:val="baseline"/>
+        <w:rPr>
+          <w:rFonts w:ascii="inherit" w:hAnsi="inherit" w:cs="Helvetica"/>
+          <w:color w:val="37414B"/>
+          <w:sz w:val="21"/>
+          <w:szCs w:val="21"/>
+        </w:rPr>
+      </w:pPr>
+      <w:r>
+        <w:rPr>
+          <w:rFonts w:ascii="inherit" w:hAnsi="inherit" w:cs="Helvetica"/>
+          <w:color w:val="37414B"/>
+          <w:sz w:val="21"/>
+          <w:szCs w:val="21"/>
+        </w:rPr>
+        <w:t>Improved IntelliSense</w:t>
+      </w:r>
+    </w:p>
+    <w:p>
+      <w:pPr>
+        <w:numPr>
+          <w:ilvl w:val="0"/>
+          <w:numId w:val="20"/>
+        </w:numPr>
+        <w:shd w:val="clear" w:color="auto" w:fill="FFFFFF"/>
+        <w:spacing w:before="0" w:after="75" w:line="285" w:lineRule="atLeast"/>
+        <w:ind w:left="0"/>
+        <w:textAlignment w:val="baseline"/>
+        <w:rPr>
+          <w:rFonts w:ascii="inherit" w:hAnsi="inherit" w:cs="Helvetica"/>
+          <w:color w:val="37414B"/>
+          <w:sz w:val="21"/>
+          <w:szCs w:val="21"/>
+        </w:rPr>
+      </w:pPr>
+      <w:r>
+        <w:rPr>
+          <w:rFonts w:ascii="inherit" w:hAnsi="inherit" w:cs="Helvetica"/>
+          <w:color w:val="37414B"/>
+          <w:sz w:val="21"/>
+          <w:szCs w:val="21"/>
+        </w:rPr>
+        <w:t>Call Hierarchy Viewer</w:t>
+      </w:r>
+    </w:p>
+    <w:p>
+      <w:pPr>
+        <w:shd w:val="clear" w:color="auto" w:fill="FFFFFF"/>
+        <w:spacing w:before="0" w:after="75" w:line="285" w:lineRule="atLeast"/>
+        <w:textAlignment w:val="baseline"/>
+        <w:rPr>
+          <w:rFonts w:ascii="inherit" w:hAnsi="inherit" w:cs="Helvetica"/>
+          <w:color w:val="37414B"/>
+          <w:sz w:val="21"/>
+          <w:szCs w:val="21"/>
+        </w:rPr>
+      </w:pPr>
+    </w:p>
+    <w:p>
+      <w:pPr>
+        <w:pStyle w:val="Heading4"/>
+      </w:pPr>
+      <w:r>
+        <w:t>What problems does it solve?</w:t>
+      </w:r>
+    </w:p>
+    <w:p/>
+    <w:p>
+      <w:pPr>
+        <w:pStyle w:val="ListParagraph"/>
+        <w:spacing w:line="480" w:lineRule="auto"/>
+        <w:rPr>
+          <w:rFonts w:ascii="Helvetica" w:hAnsi="Helvetica" w:cs="Helvetica"/>
+          <w:color w:val="37414B"/>
+          <w:sz w:val="21"/>
+          <w:szCs w:val="21"/>
+          <w:shd w:val="clear" w:color="auto" w:fill="FFFFFF"/>
+        </w:rPr>
+      </w:pPr>
+      <w:r>
+        <w:rPr>
+          <w:rFonts w:ascii="Helvetica" w:hAnsi="Helvetica" w:cs="Helvetica"/>
+          <w:color w:val="37414B"/>
+          <w:sz w:val="21"/>
+          <w:szCs w:val="21"/>
+          <w:shd w:val="clear" w:color="auto" w:fill="FFFFFF"/>
+        </w:rPr>
+        <w:t xml:space="preserve">The newly designed user experience is refreshing for an application showing its age. The user interface is built on WPF and no longer relies on the limited MDI interface in previous versions; this allows for better multi-monitor support with fly-out windows. The first thing you might notice when opening Visual Studio 2010 is the new Start page. As </w:t>
+      </w:r>
+      <w:proofErr w:type="gramStart"/>
+      <w:r>
+        <w:rPr>
+          <w:rFonts w:ascii="Helvetica" w:hAnsi="Helvetica" w:cs="Helvetica"/>
+          <w:color w:val="37414B"/>
+          <w:sz w:val="21"/>
+          <w:szCs w:val="21"/>
+          <w:shd w:val="clear" w:color="auto" w:fill="FFFFFF"/>
+        </w:rPr>
+        <w:t>an</w:t>
+      </w:r>
+      <w:proofErr w:type="gramEnd"/>
+      <w:r>
+        <w:rPr>
+          <w:rFonts w:ascii="Helvetica" w:hAnsi="Helvetica" w:cs="Helvetica"/>
+          <w:color w:val="37414B"/>
+          <w:sz w:val="21"/>
+          <w:szCs w:val="21"/>
+          <w:shd w:val="clear" w:color="auto" w:fill="FFFFFF"/>
+        </w:rPr>
+        <w:t xml:space="preserve"> </w:t>
+      </w:r>
+      <w:proofErr w:type="spellStart"/>
+      <w:r>
+        <w:rPr>
+          <w:rFonts w:ascii="Helvetica" w:hAnsi="Helvetica" w:cs="Helvetica"/>
+          <w:color w:val="37414B"/>
+          <w:sz w:val="21"/>
+          <w:szCs w:val="21"/>
+          <w:shd w:val="clear" w:color="auto" w:fill="FFFFFF"/>
+        </w:rPr>
+        <w:t>xaml</w:t>
+      </w:r>
+      <w:proofErr w:type="spellEnd"/>
+      <w:r>
+        <w:rPr>
+          <w:rFonts w:ascii="Helvetica" w:hAnsi="Helvetica" w:cs="Helvetica"/>
+          <w:color w:val="37414B"/>
+          <w:sz w:val="21"/>
+          <w:szCs w:val="21"/>
+          <w:shd w:val="clear" w:color="auto" w:fill="FFFFFF"/>
+        </w:rPr>
+        <w:t xml:space="preserve"> file, this page is completely customizable and includes the ability to remove and pin project files in the Recent Projects section.</w:t>
+      </w:r>
+    </w:p>
+    <w:p>
+      <w:pPr>
+        <w:pStyle w:val="ListParagraph"/>
+        <w:spacing w:line="480" w:lineRule="auto"/>
+        <w:rPr>
+          <w:rFonts w:ascii="Helvetica" w:hAnsi="Helvetica" w:cs="Helvetica"/>
+          <w:color w:val="37414B"/>
+          <w:sz w:val="21"/>
+          <w:szCs w:val="21"/>
+          <w:shd w:val="clear" w:color="auto" w:fill="FFFFFF"/>
+        </w:rPr>
+      </w:pPr>
+      <w:r>
+        <w:rPr>
+          <w:rFonts w:ascii="Helvetica" w:hAnsi="Helvetica" w:cs="Helvetica"/>
+          <w:color w:val="37414B"/>
+          <w:sz w:val="21"/>
+          <w:szCs w:val="21"/>
+          <w:shd w:val="clear" w:color="auto" w:fill="FFFFFF"/>
+        </w:rPr>
+        <w:t>The code editor has a number of enhancements. You can scale the font by holding down [Ctrl] while scrolling the mouse wheel. In previous versions of Visual Studio, users had to set the font size through a dialog and exit to see if the changes were correct.</w:t>
+      </w:r>
+    </w:p>
+    <w:p>
+      <w:pPr>
+        <w:pStyle w:val="ListParagraph"/>
+        <w:spacing w:line="480" w:lineRule="auto"/>
+        <w:rPr>
+          <w:rFonts w:ascii="Helvetica" w:hAnsi="Helvetica" w:cs="Helvetica"/>
+          <w:color w:val="37414B"/>
+          <w:sz w:val="21"/>
+          <w:szCs w:val="21"/>
+          <w:shd w:val="clear" w:color="auto" w:fill="FFFFFF"/>
+        </w:rPr>
+      </w:pPr>
+      <w:r>
+        <w:rPr>
+          <w:rFonts w:ascii="Helvetica" w:hAnsi="Helvetica" w:cs="Helvetica"/>
+          <w:color w:val="37414B"/>
+          <w:sz w:val="21"/>
+          <w:szCs w:val="21"/>
+          <w:shd w:val="clear" w:color="auto" w:fill="FFFFFF"/>
+        </w:rPr>
+        <w:lastRenderedPageBreak/>
+        <w:t>In Visual Studio 2010, Box Selection is enhanced to allow for zero-length boxes and improved pasting.</w:t>
+      </w:r>
+    </w:p>
+    <w:p>
+      <w:pPr>
+        <w:pStyle w:val="ListParagraph"/>
+        <w:spacing w:line="480" w:lineRule="auto"/>
+        <w:rPr>
+          <w:rFonts w:ascii="Helvetica" w:hAnsi="Helvetica" w:cs="Helvetica"/>
+          <w:color w:val="37414B"/>
+          <w:sz w:val="21"/>
+          <w:szCs w:val="21"/>
+          <w:shd w:val="clear" w:color="auto" w:fill="FFFFFF"/>
+        </w:rPr>
+      </w:pPr>
+      <w:r>
+        <w:rPr>
+          <w:rFonts w:ascii="Helvetica" w:hAnsi="Helvetica" w:cs="Helvetica"/>
+          <w:color w:val="37414B"/>
+          <w:sz w:val="21"/>
+          <w:szCs w:val="21"/>
+          <w:shd w:val="clear" w:color="auto" w:fill="FFFFFF"/>
+        </w:rPr>
+        <w:t>The feature that will see the most use (by accident if not design) is Highlight References. By selecting any symbol, such as a variable or a property, all references to the symbol are highlighted. The symbols can then be navigated by holding down [Ctrl</w:t>
+      </w:r>
+      <w:proofErr w:type="gramStart"/>
+      <w:r>
+        <w:rPr>
+          <w:rFonts w:ascii="Helvetica" w:hAnsi="Helvetica" w:cs="Helvetica"/>
+          <w:color w:val="37414B"/>
+          <w:sz w:val="21"/>
+          <w:szCs w:val="21"/>
+          <w:shd w:val="clear" w:color="auto" w:fill="FFFFFF"/>
+        </w:rPr>
+        <w:t>][</w:t>
+      </w:r>
+      <w:proofErr w:type="gramEnd"/>
+      <w:r>
+        <w:rPr>
+          <w:rFonts w:ascii="Helvetica" w:hAnsi="Helvetica" w:cs="Helvetica"/>
+          <w:color w:val="37414B"/>
+          <w:sz w:val="21"/>
+          <w:szCs w:val="21"/>
+          <w:shd w:val="clear" w:color="auto" w:fill="FFFFFF"/>
+        </w:rPr>
+        <w:t>Shift] and pressing the up/down keys.</w:t>
+      </w:r>
+    </w:p>
+    <w:p>
+      <w:pPr>
+        <w:pStyle w:val="ListParagraph"/>
+        <w:spacing w:line="480" w:lineRule="auto"/>
+        <w:rPr>
+          <w:rFonts w:ascii="Helvetica" w:hAnsi="Helvetica" w:cs="Helvetica"/>
+          <w:color w:val="37414B"/>
+          <w:sz w:val="21"/>
+          <w:szCs w:val="21"/>
+          <w:shd w:val="clear" w:color="auto" w:fill="FFFFFF"/>
+        </w:rPr>
+      </w:pPr>
+      <w:r>
+        <w:rPr>
+          <w:rFonts w:ascii="Helvetica" w:hAnsi="Helvetica" w:cs="Helvetica"/>
+          <w:color w:val="37414B"/>
+          <w:sz w:val="21"/>
+          <w:szCs w:val="21"/>
+          <w:shd w:val="clear" w:color="auto" w:fill="FFFFFF"/>
+        </w:rPr>
+        <w:t>IntelliSense has been improved to allow for acronyms based on Pascal casing. For example, typing</w:t>
+      </w:r>
+      <w:r>
+        <w:rPr>
+          <w:rFonts w:ascii="Helvetica" w:hAnsi="Helvetica" w:cs="Helvetica"/>
+          <w:color w:val="37414B"/>
+          <w:sz w:val="21"/>
+        </w:rPr>
+        <w:t> </w:t>
+      </w:r>
+      <w:proofErr w:type="spellStart"/>
+      <w:r>
+        <w:rPr>
+          <w:rFonts w:ascii="Helvetica" w:hAnsi="Helvetica" w:cs="Helvetica"/>
+          <w:i/>
+          <w:iCs/>
+          <w:color w:val="37414B"/>
+          <w:sz w:val="21"/>
+        </w:rPr>
+        <w:t>String.INOE</w:t>
+      </w:r>
+      <w:proofErr w:type="spellEnd"/>
+      <w:r>
+        <w:rPr>
+          <w:rFonts w:ascii="Helvetica" w:hAnsi="Helvetica" w:cs="Helvetica"/>
+          <w:color w:val="37414B"/>
+          <w:sz w:val="21"/>
+        </w:rPr>
+        <w:t> </w:t>
+      </w:r>
+      <w:r>
+        <w:rPr>
+          <w:rFonts w:ascii="Helvetica" w:hAnsi="Helvetica" w:cs="Helvetica"/>
+          <w:color w:val="37414B"/>
+          <w:sz w:val="21"/>
+          <w:szCs w:val="21"/>
+          <w:shd w:val="clear" w:color="auto" w:fill="FFFFFF"/>
+        </w:rPr>
+        <w:t xml:space="preserve">and then a non-alphanumeric character will convert the call </w:t>
+      </w:r>
+      <w:proofErr w:type="spellStart"/>
+      <w:r>
+        <w:rPr>
+          <w:rFonts w:ascii="Helvetica" w:hAnsi="Helvetica" w:cs="Helvetica"/>
+          <w:color w:val="37414B"/>
+          <w:sz w:val="21"/>
+          <w:szCs w:val="21"/>
+          <w:shd w:val="clear" w:color="auto" w:fill="FFFFFF"/>
+        </w:rPr>
+        <w:t>to</w:t>
+      </w:r>
+      <w:r>
+        <w:rPr>
+          <w:rFonts w:ascii="Helvetica" w:hAnsi="Helvetica" w:cs="Helvetica"/>
+          <w:i/>
+          <w:iCs/>
+          <w:color w:val="37414B"/>
+          <w:sz w:val="21"/>
+        </w:rPr>
+        <w:t>String.IsNullOrEmpty</w:t>
+      </w:r>
+      <w:proofErr w:type="spellEnd"/>
+      <w:r>
+        <w:rPr>
+          <w:rFonts w:ascii="Helvetica" w:hAnsi="Helvetica" w:cs="Helvetica"/>
+          <w:color w:val="37414B"/>
+          <w:sz w:val="21"/>
+          <w:szCs w:val="21"/>
+          <w:shd w:val="clear" w:color="auto" w:fill="FFFFFF"/>
+        </w:rPr>
+        <w:t>. This still doesn’t prevent IntelliSense from interfering when you’re writing code that doesn’t exist, as you would with a unit test.</w:t>
+      </w:r>
+    </w:p>
+    <w:p>
+      <w:pPr>
+        <w:pStyle w:val="ListParagraph"/>
+        <w:spacing w:line="480" w:lineRule="auto"/>
+        <w:rPr>
+          <w:rFonts w:ascii="Helvetica" w:hAnsi="Helvetica" w:cs="Helvetica"/>
+          <w:color w:val="37414B"/>
+          <w:sz w:val="21"/>
+          <w:szCs w:val="21"/>
+          <w:shd w:val="clear" w:color="auto" w:fill="FFFFFF"/>
+        </w:rPr>
+      </w:pPr>
+      <w:r>
+        <w:rPr>
+          <w:rFonts w:ascii="Helvetica" w:hAnsi="Helvetica" w:cs="Helvetica"/>
+          <w:color w:val="37414B"/>
+          <w:sz w:val="21"/>
+          <w:szCs w:val="21"/>
+          <w:shd w:val="clear" w:color="auto" w:fill="FFFFFF"/>
+        </w:rPr>
+        <w:t>The Suggestion Completion mode allows you to type freely without IntelliSense changing the text you typed. You can toggle between Standard and Suggestion Completion modes by pressing [Ctrl</w:t>
+      </w:r>
+      <w:proofErr w:type="gramStart"/>
+      <w:r>
+        <w:rPr>
+          <w:rFonts w:ascii="Helvetica" w:hAnsi="Helvetica" w:cs="Helvetica"/>
+          <w:color w:val="37414B"/>
+          <w:sz w:val="21"/>
+          <w:szCs w:val="21"/>
+          <w:shd w:val="clear" w:color="auto" w:fill="FFFFFF"/>
+        </w:rPr>
+        <w:t>][</w:t>
+      </w:r>
+      <w:proofErr w:type="gramEnd"/>
+      <w:r>
+        <w:rPr>
+          <w:rFonts w:ascii="Helvetica" w:hAnsi="Helvetica" w:cs="Helvetica"/>
+          <w:color w:val="37414B"/>
+          <w:sz w:val="21"/>
+          <w:szCs w:val="21"/>
+          <w:shd w:val="clear" w:color="auto" w:fill="FFFFFF"/>
+        </w:rPr>
+        <w:t>Alt]space.</w:t>
+      </w:r>
+    </w:p>
+    <w:p>
+      <w:pPr>
+        <w:pStyle w:val="NormalWeb"/>
+        <w:shd w:val="clear" w:color="auto" w:fill="FFFFFF"/>
+        <w:spacing w:before="0" w:beforeAutospacing="0" w:after="225" w:afterAutospacing="0" w:line="285" w:lineRule="atLeast"/>
+        <w:ind w:left="720"/>
+        <w:textAlignment w:val="baseline"/>
+        <w:rPr>
+          <w:rFonts w:ascii="Helvetica" w:hAnsi="Helvetica" w:cs="Helvetica"/>
+          <w:color w:val="37414B"/>
+          <w:sz w:val="21"/>
+          <w:szCs w:val="21"/>
+        </w:rPr>
+      </w:pPr>
+      <w:r>
+        <w:rPr>
+          <w:rFonts w:ascii="Helvetica" w:hAnsi="Helvetica" w:cs="Helvetica"/>
+          <w:color w:val="37414B"/>
+          <w:sz w:val="21"/>
+          <w:szCs w:val="21"/>
+        </w:rPr>
+        <w:t>IntelliSense for JavaScript has seen the most improvement, as it is now able to determine the correct structure of a variable even after the structure is changed.</w:t>
+      </w:r>
+    </w:p>
+    <w:p>
+      <w:pPr>
+        <w:pStyle w:val="NormalWeb"/>
+        <w:shd w:val="clear" w:color="auto" w:fill="FFFFFF"/>
+        <w:spacing w:before="0" w:beforeAutospacing="0" w:after="225" w:afterAutospacing="0" w:line="285" w:lineRule="atLeast"/>
+        <w:ind w:left="720"/>
+        <w:textAlignment w:val="baseline"/>
+        <w:rPr>
+          <w:rFonts w:ascii="Helvetica" w:hAnsi="Helvetica" w:cs="Helvetica"/>
+          <w:color w:val="37414B"/>
+          <w:sz w:val="21"/>
+          <w:szCs w:val="21"/>
+        </w:rPr>
+      </w:pPr>
+      <w:r>
+        <w:rPr>
+          <w:rFonts w:ascii="Helvetica" w:hAnsi="Helvetica" w:cs="Helvetica"/>
+          <w:color w:val="37414B"/>
+          <w:sz w:val="21"/>
+          <w:szCs w:val="21"/>
+        </w:rPr>
+        <w:t>In the past, I would use .NET Reflector or another tool to analyze a user’s call hierarchy; now that functionality is built-in. Right-click the user and choose View Call Hierarchy, and calls to and from the user will be available for browsing.</w:t>
+      </w:r>
+    </w:p>
+    <w:p>
+      <w:pPr>
+        <w:pStyle w:val="NormalWeb"/>
+        <w:shd w:val="clear" w:color="auto" w:fill="FFFFFF"/>
+        <w:spacing w:before="0" w:beforeAutospacing="0" w:after="225" w:afterAutospacing="0" w:line="285" w:lineRule="atLeast"/>
+        <w:ind w:left="720"/>
+        <w:textAlignment w:val="baseline"/>
+        <w:rPr>
+          <w:rFonts w:ascii="Helvetica" w:hAnsi="Helvetica" w:cs="Helvetica"/>
+          <w:color w:val="37414B"/>
+          <w:sz w:val="21"/>
+          <w:szCs w:val="21"/>
+        </w:rPr>
+      </w:pPr>
+    </w:p>
+    <w:p>
+      <w:pPr>
+        <w:pStyle w:val="NormalWeb"/>
+        <w:shd w:val="clear" w:color="auto" w:fill="FFFFFF"/>
+        <w:spacing w:before="0" w:beforeAutospacing="0" w:after="225" w:afterAutospacing="0" w:line="285" w:lineRule="atLeast"/>
+        <w:ind w:left="720"/>
+        <w:textAlignment w:val="baseline"/>
+        <w:rPr>
+          <w:rFonts w:ascii="Helvetica" w:hAnsi="Helvetica" w:cs="Helvetica"/>
+          <w:color w:val="37414B"/>
+          <w:sz w:val="21"/>
+          <w:szCs w:val="21"/>
+        </w:rPr>
+      </w:pPr>
+    </w:p>
+    <w:p>
+      <w:pPr>
+        <w:pStyle w:val="NormalWeb"/>
+        <w:shd w:val="clear" w:color="auto" w:fill="FFFFFF"/>
+        <w:spacing w:before="0" w:beforeAutospacing="0" w:after="225" w:afterAutospacing="0" w:line="285" w:lineRule="atLeast"/>
+        <w:ind w:left="720"/>
+        <w:textAlignment w:val="baseline"/>
+        <w:rPr>
+          <w:rFonts w:ascii="Helvetica" w:hAnsi="Helvetica" w:cs="Helvetica"/>
+          <w:color w:val="37414B"/>
+          <w:sz w:val="21"/>
+          <w:szCs w:val="21"/>
+        </w:rPr>
+      </w:pPr>
+    </w:p>
+    <w:p>
+      <w:pPr>
+        <w:pStyle w:val="NormalWeb"/>
+        <w:shd w:val="clear" w:color="auto" w:fill="FFFFFF"/>
+        <w:spacing w:before="0" w:beforeAutospacing="0" w:after="225" w:afterAutospacing="0" w:line="285" w:lineRule="atLeast"/>
+        <w:ind w:left="720"/>
+        <w:textAlignment w:val="baseline"/>
+        <w:rPr>
+          <w:rFonts w:ascii="Helvetica" w:hAnsi="Helvetica" w:cs="Helvetica"/>
+          <w:color w:val="37414B"/>
+          <w:sz w:val="21"/>
+          <w:szCs w:val="21"/>
+        </w:rPr>
+      </w:pPr>
+    </w:p>
+    <w:p>
+      <w:pPr>
+        <w:pStyle w:val="NormalWeb"/>
+        <w:shd w:val="clear" w:color="auto" w:fill="FFFFFF"/>
+        <w:spacing w:before="0" w:beforeAutospacing="0" w:after="225" w:afterAutospacing="0" w:line="285" w:lineRule="atLeast"/>
+        <w:ind w:left="720"/>
+        <w:textAlignment w:val="baseline"/>
+        <w:rPr>
+          <w:rFonts w:ascii="Helvetica" w:hAnsi="Helvetica" w:cs="Helvetica"/>
+          <w:color w:val="37414B"/>
+          <w:sz w:val="21"/>
+          <w:szCs w:val="21"/>
+        </w:rPr>
+      </w:pPr>
+    </w:p>
+    <w:p>
+      <w:pPr>
+        <w:pStyle w:val="NormalWeb"/>
+        <w:shd w:val="clear" w:color="auto" w:fill="FFFFFF"/>
+        <w:spacing w:before="0" w:beforeAutospacing="0" w:after="225" w:afterAutospacing="0" w:line="285" w:lineRule="atLeast"/>
+        <w:ind w:left="720"/>
+        <w:textAlignment w:val="baseline"/>
+        <w:rPr>
+          <w:rFonts w:ascii="Helvetica" w:hAnsi="Helvetica" w:cs="Helvetica"/>
+          <w:color w:val="37414B"/>
+          <w:sz w:val="21"/>
+          <w:szCs w:val="21"/>
+        </w:rPr>
+      </w:pPr>
+    </w:p>
+    <w:p>
+      <w:pPr>
+        <w:pStyle w:val="NormalWeb"/>
+        <w:shd w:val="clear" w:color="auto" w:fill="FFFFFF"/>
+        <w:spacing w:before="0" w:beforeAutospacing="0" w:after="225" w:afterAutospacing="0" w:line="285" w:lineRule="atLeast"/>
+        <w:ind w:left="720"/>
+        <w:textAlignment w:val="baseline"/>
+        <w:rPr>
+          <w:rFonts w:ascii="Helvetica" w:hAnsi="Helvetica" w:cs="Helvetica"/>
+          <w:color w:val="37414B"/>
+          <w:sz w:val="21"/>
+          <w:szCs w:val="21"/>
+        </w:rPr>
+      </w:pPr>
+    </w:p>
+    <w:p>
+      <w:pPr>
+        <w:pStyle w:val="NormalWeb"/>
+        <w:shd w:val="clear" w:color="auto" w:fill="FFFFFF"/>
+        <w:spacing w:before="0" w:beforeAutospacing="0" w:after="225" w:afterAutospacing="0" w:line="285" w:lineRule="atLeast"/>
+        <w:ind w:left="720"/>
+        <w:textAlignment w:val="baseline"/>
+        <w:rPr>
+          <w:rFonts w:ascii="Helvetica" w:hAnsi="Helvetica" w:cs="Helvetica"/>
+          <w:color w:val="37414B"/>
+          <w:sz w:val="21"/>
+          <w:szCs w:val="21"/>
+        </w:rPr>
+      </w:pPr>
+    </w:p>
+    <w:p>
+      <w:pPr>
+        <w:pStyle w:val="NormalWeb"/>
+        <w:shd w:val="clear" w:color="auto" w:fill="FFFFFF"/>
+        <w:spacing w:before="0" w:beforeAutospacing="0" w:after="225" w:afterAutospacing="0" w:line="285" w:lineRule="atLeast"/>
+        <w:ind w:left="720"/>
+        <w:textAlignment w:val="baseline"/>
+        <w:rPr>
+          <w:rFonts w:ascii="Helvetica" w:hAnsi="Helvetica" w:cs="Helvetica"/>
+          <w:color w:val="37414B"/>
+          <w:sz w:val="21"/>
+          <w:szCs w:val="21"/>
+        </w:rPr>
+      </w:pPr>
+    </w:p>
+    <w:p>
+      <w:pPr>
+        <w:pStyle w:val="NormalWeb"/>
+        <w:shd w:val="clear" w:color="auto" w:fill="FFFFFF"/>
+        <w:spacing w:before="0" w:beforeAutospacing="0" w:after="225" w:afterAutospacing="0" w:line="285" w:lineRule="atLeast"/>
+        <w:ind w:left="720"/>
+        <w:textAlignment w:val="baseline"/>
+        <w:rPr>
+          <w:rFonts w:ascii="Helvetica" w:hAnsi="Helvetica" w:cs="Helvetica"/>
+          <w:color w:val="37414B"/>
+          <w:sz w:val="21"/>
+          <w:szCs w:val="21"/>
+        </w:rPr>
+      </w:pPr>
+    </w:p>
+    <w:p>
+      <w:pPr>
+        <w:pStyle w:val="NormalWeb"/>
+        <w:shd w:val="clear" w:color="auto" w:fill="FFFFFF"/>
+        <w:spacing w:before="0" w:beforeAutospacing="0" w:after="225" w:afterAutospacing="0" w:line="285" w:lineRule="atLeast"/>
+        <w:ind w:left="720"/>
+        <w:textAlignment w:val="baseline"/>
+        <w:rPr>
+          <w:rFonts w:ascii="Helvetica" w:hAnsi="Helvetica" w:cs="Helvetica"/>
+          <w:color w:val="37414B"/>
+          <w:sz w:val="21"/>
+          <w:szCs w:val="21"/>
+        </w:rPr>
+      </w:pPr>
+    </w:p>
+    <w:p>
+      <w:pPr>
+        <w:pStyle w:val="Heading3"/>
+        <w:rPr>
+          <w:rFonts w:eastAsia="Times New Roman"/>
+          <w:lang w:eastAsia="en-IN"/>
+        </w:rPr>
+      </w:pPr>
+      <w:r>
+        <w:rPr>
+          <w:rFonts w:eastAsia="Times New Roman"/>
+          <w:lang w:eastAsia="en-IN"/>
+        </w:rPr>
+        <w:t>Netbeans IDE 7.3</w:t>
+      </w:r>
+    </w:p>
+    <w:p>
+      <w:pPr>
+        <w:rPr>
+          <w:lang w:eastAsia="en-IN"/>
+        </w:rPr>
+      </w:pPr>
+    </w:p>
+    <w:p>
+      <w:pPr>
+        <w:pStyle w:val="Heading4"/>
+        <w:rPr>
+          <w:rFonts w:eastAsia="Times New Roman"/>
+          <w:lang w:eastAsia="en-IN"/>
+        </w:rPr>
+      </w:pPr>
+      <w:r>
+        <w:rPr>
+          <w:rFonts w:eastAsia="Times New Roman"/>
+          <w:lang w:eastAsia="en-IN"/>
+        </w:rPr>
+        <w:t>Description</w:t>
+      </w:r>
+    </w:p>
+    <w:p>
+      <w:pPr>
+        <w:rPr>
+          <w:lang w:eastAsia="en-IN"/>
+        </w:rPr>
+      </w:pPr>
+      <w:r>
+        <w:rPr>
+          <w:noProof/>
+          <w:lang w:val="en-IN" w:eastAsia="en-IN" w:bidi="bn-IN"/>
+        </w:rPr>
+        <w:drawing>
+          <wp:anchor distT="0" distB="0" distL="114300" distR="114300" simplePos="0" relativeHeight="251663360" behindDoc="1" locked="0" layoutInCell="1" allowOverlap="1">
+            <wp:simplePos x="0" y="0"/>
+            <wp:positionH relativeFrom="column">
+              <wp:posOffset>-133350</wp:posOffset>
+            </wp:positionH>
+            <wp:positionV relativeFrom="paragraph">
+              <wp:posOffset>128270</wp:posOffset>
+            </wp:positionV>
+            <wp:extent cx="1476375" cy="1323975"/>
+            <wp:effectExtent l="19050" t="0" r="9525" b="0"/>
+            <wp:wrapTight wrapText="bothSides">
+              <wp:wrapPolygon edited="0">
+                <wp:start x="-279" y="0"/>
+                <wp:lineTo x="-279" y="21445"/>
+                <wp:lineTo x="21739" y="21445"/>
+                <wp:lineTo x="21739" y="0"/>
+                <wp:lineTo x="-279" y="0"/>
+              </wp:wrapPolygon>
+            </wp:wrapTight>
+            <wp:docPr id="12" name="Picture 11" descr="netbeans-ide-6-9.png"/>
+            <wp:cNvGraphicFramePr>
+              <a:graphicFrameLocks xmlns:a="http://schemas.openxmlformats.org/drawingml/2006/main" noChangeAspect="1"/>
+            </wp:cNvGraphicFramePr>
+            <a:graphic xmlns:a="http://schemas.openxmlformats.org/drawingml/2006/main">
+              <a:graphicData uri="http://schemas.openxmlformats.org/drawingml/2006/picture">
+                <pic:pic xmlns:pic="http://schemas.openxmlformats.org/drawingml/2006/picture">
+                  <pic:nvPicPr>
+                    <pic:cNvPr id="0" name="netbeans-ide-6-9.png"/>
+                    <pic:cNvPicPr/>
+                  </pic:nvPicPr>
+                  <pic:blipFill>
+                    <a:blip r:embed="rId72" cstate="print"/>
+                    <a:stretch>
+                      <a:fillRect/>
+                    </a:stretch>
+                  </pic:blipFill>
+                  <pic:spPr>
+                    <a:xfrm>
+                      <a:off x="0" y="0"/>
+                      <a:ext cx="1476375" cy="1323975"/>
+                    </a:xfrm>
+                    <a:prstGeom prst="rect">
+                      <a:avLst/>
+                    </a:prstGeom>
+                  </pic:spPr>
+                </pic:pic>
+              </a:graphicData>
+            </a:graphic>
+          </wp:anchor>
+        </w:drawing>
+      </w:r>
+    </w:p>
+    <w:tbl>
+      <w:tblPr>
+        <w:tblW w:w="0" w:type="auto"/>
+        <w:tblCellSpacing w:w="15" w:type="dxa"/>
+        <w:shd w:val="clear" w:color="auto" w:fill="FFFFFF"/>
+        <w:tblCellMar>
+          <w:top w:w="15" w:type="dxa"/>
+          <w:left w:w="15" w:type="dxa"/>
+          <w:bottom w:w="15" w:type="dxa"/>
+          <w:right w:w="15" w:type="dxa"/>
+        </w:tblCellMar>
+        <w:tblLook w:val="04A0"/>
+      </w:tblPr>
+      <w:tblGrid>
+        <w:gridCol w:w="7141"/>
+      </w:tblGrid>
+      <w:tr>
+        <w:trPr>
+          <w:tblCellSpacing w:w="15" w:type="dxa"/>
+        </w:trPr>
+        <w:tc>
+          <w:tcPr>
+            <w:tcW w:w="0" w:type="auto"/>
+            <w:shd w:val="clear" w:color="auto" w:fill="FFFFFF"/>
+            <w:vAlign w:val="center"/>
+            <w:hideMark/>
+          </w:tcPr>
+          <w:p>
+            <w:pPr>
+              <w:pStyle w:val="NormalWeb"/>
+              <w:spacing w:before="0" w:beforeAutospacing="0" w:after="270" w:afterAutospacing="0" w:line="240" w:lineRule="atLeast"/>
+              <w:rPr>
+                <w:rFonts w:ascii="Arial" w:hAnsi="Arial" w:cs="Arial"/>
+                <w:color w:val="333333"/>
+                <w:sz w:val="20"/>
+                <w:szCs w:val="20"/>
+              </w:rPr>
+            </w:pPr>
+            <w:r>
+              <w:rPr>
+                <w:rFonts w:ascii="Arial" w:hAnsi="Arial" w:cs="Arial"/>
+                <w:color w:val="333333"/>
+                <w:sz w:val="20"/>
+                <w:szCs w:val="20"/>
+              </w:rPr>
+              <w:t xml:space="preserve">The </w:t>
+            </w:r>
+            <w:proofErr w:type="spellStart"/>
+            <w:r>
+              <w:rPr>
+                <w:rFonts w:ascii="Arial" w:hAnsi="Arial" w:cs="Arial"/>
+                <w:color w:val="333333"/>
+                <w:sz w:val="20"/>
+                <w:szCs w:val="20"/>
+              </w:rPr>
+              <w:t>NetBeans</w:t>
+            </w:r>
+            <w:proofErr w:type="spellEnd"/>
+            <w:r>
+              <w:rPr>
+                <w:rFonts w:ascii="Arial" w:hAnsi="Arial" w:cs="Arial"/>
+                <w:color w:val="333333"/>
+                <w:sz w:val="20"/>
+                <w:szCs w:val="20"/>
+              </w:rPr>
+              <w:t xml:space="preserve"> Platform is a generic framework for Swing applications. It provides the "plumbing" that, before, every developer had to write themselves—saving state, connecting actions to menu items, toolbar items and keyboard shortcuts; window management, and so on.</w:t>
+            </w:r>
+          </w:p>
+          <w:p>
+            <w:pPr>
+              <w:pStyle w:val="NormalWeb"/>
+              <w:spacing w:before="0" w:beforeAutospacing="0" w:after="270" w:afterAutospacing="0" w:line="240" w:lineRule="atLeast"/>
+              <w:rPr>
+                <w:rFonts w:ascii="Arial" w:hAnsi="Arial" w:cs="Arial"/>
+                <w:color w:val="333333"/>
+                <w:sz w:val="20"/>
+                <w:szCs w:val="20"/>
+              </w:rPr>
+            </w:pPr>
+            <w:r>
+              <w:rPr>
+                <w:rFonts w:ascii="Arial" w:hAnsi="Arial" w:cs="Arial"/>
+                <w:color w:val="333333"/>
+                <w:sz w:val="20"/>
+                <w:szCs w:val="20"/>
+              </w:rPr>
+              <w:t xml:space="preserve">The </w:t>
+            </w:r>
+            <w:proofErr w:type="spellStart"/>
+            <w:r>
+              <w:rPr>
+                <w:rFonts w:ascii="Arial" w:hAnsi="Arial" w:cs="Arial"/>
+                <w:color w:val="333333"/>
+                <w:sz w:val="20"/>
+                <w:szCs w:val="20"/>
+              </w:rPr>
+              <w:t>NetBeans</w:t>
+            </w:r>
+            <w:proofErr w:type="spellEnd"/>
+            <w:r>
+              <w:rPr>
+                <w:rFonts w:ascii="Arial" w:hAnsi="Arial" w:cs="Arial"/>
+                <w:color w:val="333333"/>
+                <w:sz w:val="20"/>
+                <w:szCs w:val="20"/>
+              </w:rPr>
+              <w:t xml:space="preserve"> Platform provides all of these out of the box. You don't need to manually code these or other basic features, yourself, anymore. The platform does not add a lot of overhead to your application — but it can save a huge amount of time and work.</w:t>
+            </w:r>
+          </w:p>
+        </w:tc>
+      </w:tr>
+    </w:tbl>
+    <w:p>
+      <w:pPr>
+        <w:pStyle w:val="NormalWeb"/>
+        <w:shd w:val="clear" w:color="auto" w:fill="FFFFFF"/>
+        <w:spacing w:before="0" w:beforeAutospacing="0" w:after="270" w:afterAutospacing="0" w:line="240" w:lineRule="atLeast"/>
+        <w:rPr>
+          <w:rFonts w:ascii="Arial" w:hAnsi="Arial" w:cs="Arial"/>
+          <w:color w:val="333333"/>
+          <w:sz w:val="20"/>
+          <w:szCs w:val="20"/>
+        </w:rPr>
+      </w:pPr>
+      <w:r>
+        <w:rPr>
+          <w:rFonts w:ascii="Arial" w:hAnsi="Arial" w:cs="Arial"/>
+          <w:color w:val="333333"/>
+          <w:sz w:val="20"/>
+          <w:szCs w:val="20"/>
+        </w:rPr>
+        <w:t xml:space="preserve">The </w:t>
+      </w:r>
+      <w:proofErr w:type="spellStart"/>
+      <w:r>
+        <w:rPr>
+          <w:rFonts w:ascii="Arial" w:hAnsi="Arial" w:cs="Arial"/>
+          <w:color w:val="333333"/>
+          <w:sz w:val="20"/>
+          <w:szCs w:val="20"/>
+        </w:rPr>
+        <w:t>NetBeans</w:t>
+      </w:r>
+      <w:proofErr w:type="spellEnd"/>
+      <w:r>
+        <w:rPr>
+          <w:rFonts w:ascii="Arial" w:hAnsi="Arial" w:cs="Arial"/>
+          <w:color w:val="333333"/>
+          <w:sz w:val="20"/>
+          <w:szCs w:val="20"/>
+        </w:rPr>
+        <w:t xml:space="preserve"> Platform provides reliable and flexible application architecture. It can save you years of development time. The </w:t>
+      </w:r>
+      <w:proofErr w:type="spellStart"/>
+      <w:r>
+        <w:rPr>
+          <w:rFonts w:ascii="Arial" w:hAnsi="Arial" w:cs="Arial"/>
+          <w:color w:val="333333"/>
+          <w:sz w:val="20"/>
+          <w:szCs w:val="20"/>
+        </w:rPr>
+        <w:t>NetBeans</w:t>
+      </w:r>
+      <w:proofErr w:type="spellEnd"/>
+      <w:r>
+        <w:rPr>
+          <w:rFonts w:ascii="Arial" w:hAnsi="Arial" w:cs="Arial"/>
+          <w:color w:val="333333"/>
+          <w:sz w:val="20"/>
+          <w:szCs w:val="20"/>
+        </w:rPr>
+        <w:t xml:space="preserve"> Platform gives you a time-tested architecture for free. An architecture that encourages sustainable development practices. Because the </w:t>
+      </w:r>
+      <w:proofErr w:type="spellStart"/>
+      <w:r>
+        <w:rPr>
+          <w:rFonts w:ascii="Arial" w:hAnsi="Arial" w:cs="Arial"/>
+          <w:color w:val="333333"/>
+          <w:sz w:val="20"/>
+          <w:szCs w:val="20"/>
+        </w:rPr>
+        <w:t>NetBeans</w:t>
+      </w:r>
+      <w:proofErr w:type="spellEnd"/>
+      <w:r>
+        <w:rPr>
+          <w:rFonts w:ascii="Arial" w:hAnsi="Arial" w:cs="Arial"/>
+          <w:color w:val="333333"/>
+          <w:sz w:val="20"/>
+          <w:szCs w:val="20"/>
+        </w:rPr>
+        <w:t xml:space="preserve"> Platform architecture is modular, it's easy to create applications that are robust and extensible.</w:t>
+      </w:r>
+    </w:p>
+    <w:p>
+      <w:pPr>
+        <w:pStyle w:val="Heading4"/>
+        <w:rPr>
+          <w:lang w:eastAsia="en-IN"/>
+        </w:rPr>
+      </w:pPr>
+      <w:r>
+        <w:rPr>
+          <w:lang w:eastAsia="en-IN"/>
+        </w:rPr>
+        <w:t>Features</w:t>
+      </w:r>
+    </w:p>
+    <w:p>
+      <w:pPr>
+        <w:rPr>
+          <w:rFonts w:ascii="Arial" w:hAnsi="Arial" w:cs="Arial"/>
+          <w:color w:val="333333"/>
+          <w:shd w:val="clear" w:color="auto" w:fill="FFFFFF"/>
+        </w:rPr>
+      </w:pPr>
+      <w:r>
+        <w:rPr>
+          <w:rFonts w:ascii="Arial" w:hAnsi="Arial" w:cs="Arial"/>
+          <w:color w:val="333333"/>
+          <w:shd w:val="clear" w:color="auto" w:fill="FFFFFF"/>
+        </w:rPr>
+        <w:t xml:space="preserve">The main reusable features and components comprising the </w:t>
+      </w:r>
+      <w:proofErr w:type="spellStart"/>
+      <w:r>
+        <w:rPr>
+          <w:rFonts w:ascii="Arial" w:hAnsi="Arial" w:cs="Arial"/>
+          <w:color w:val="333333"/>
+          <w:shd w:val="clear" w:color="auto" w:fill="FFFFFF"/>
+        </w:rPr>
+        <w:t>NetBeans</w:t>
+      </w:r>
+      <w:proofErr w:type="spellEnd"/>
+      <w:r>
+        <w:rPr>
+          <w:rFonts w:ascii="Arial" w:hAnsi="Arial" w:cs="Arial"/>
+          <w:color w:val="333333"/>
+          <w:shd w:val="clear" w:color="auto" w:fill="FFFFFF"/>
+        </w:rPr>
+        <w:t xml:space="preserve"> Platform are outlined below.</w:t>
+      </w:r>
+    </w:p>
+    <w:p>
+      <w:pPr>
+        <w:pStyle w:val="Heading5"/>
+      </w:pPr>
+      <w:r>
+        <w:t>Module System</w:t>
+      </w:r>
+    </w:p>
+    <w:p>
+      <w:pPr>
+        <w:pStyle w:val="NormalWeb"/>
+        <w:shd w:val="clear" w:color="auto" w:fill="FFFFFF"/>
+        <w:spacing w:before="0" w:beforeAutospacing="0" w:after="270" w:afterAutospacing="0" w:line="240" w:lineRule="atLeast"/>
+        <w:rPr>
+          <w:rFonts w:ascii="Arial" w:hAnsi="Arial" w:cs="Arial"/>
+          <w:color w:val="333333"/>
+          <w:sz w:val="20"/>
+          <w:szCs w:val="20"/>
+        </w:rPr>
+      </w:pPr>
+      <w:r>
+        <w:rPr>
+          <w:rFonts w:ascii="Arial" w:hAnsi="Arial" w:cs="Arial"/>
+          <w:color w:val="333333"/>
+          <w:sz w:val="20"/>
+          <w:szCs w:val="20"/>
+        </w:rPr>
+        <w:t xml:space="preserve">The modular nature of a </w:t>
+      </w:r>
+      <w:proofErr w:type="spellStart"/>
+      <w:r>
+        <w:rPr>
+          <w:rFonts w:ascii="Arial" w:hAnsi="Arial" w:cs="Arial"/>
+          <w:color w:val="333333"/>
+          <w:sz w:val="20"/>
+          <w:szCs w:val="20"/>
+        </w:rPr>
+        <w:t>NetBeans</w:t>
+      </w:r>
+      <w:proofErr w:type="spellEnd"/>
+      <w:r>
+        <w:rPr>
+          <w:rFonts w:ascii="Arial" w:hAnsi="Arial" w:cs="Arial"/>
+          <w:color w:val="333333"/>
+          <w:sz w:val="20"/>
+          <w:szCs w:val="20"/>
+        </w:rPr>
+        <w:t xml:space="preserve"> Platform application gives you the power to meet complex requirements by combining several small, simple, and easily tested modules encapsulating coarsely-grained application features.</w:t>
+      </w:r>
+    </w:p>
+    <w:p>
+      <w:pPr>
+        <w:pStyle w:val="NormalWeb"/>
+        <w:shd w:val="clear" w:color="auto" w:fill="FFFFFF"/>
+        <w:spacing w:before="0" w:beforeAutospacing="0" w:after="270" w:afterAutospacing="0" w:line="240" w:lineRule="atLeast"/>
+        <w:rPr>
+          <w:rFonts w:ascii="Arial" w:hAnsi="Arial" w:cs="Arial"/>
+          <w:color w:val="333333"/>
+          <w:sz w:val="20"/>
+          <w:szCs w:val="20"/>
+        </w:rPr>
+      </w:pPr>
+      <w:r>
+        <w:rPr>
+          <w:rFonts w:ascii="Arial" w:hAnsi="Arial" w:cs="Arial"/>
+          <w:color w:val="333333"/>
+          <w:sz w:val="20"/>
+          <w:szCs w:val="20"/>
+        </w:rPr>
+        <w:t>Powerful versioning support helps give you confidence that your modules will work together, while strict control over the public APIs your modules expose will help you create a more flexible application that's easier to maintain.</w:t>
+      </w:r>
+    </w:p>
+    <w:p>
+      <w:pPr>
+        <w:pStyle w:val="NormalWeb"/>
+        <w:shd w:val="clear" w:color="auto" w:fill="FFFFFF"/>
+        <w:spacing w:before="0" w:beforeAutospacing="0" w:after="270" w:afterAutospacing="0" w:line="240" w:lineRule="atLeast"/>
+        <w:rPr>
+          <w:rFonts w:ascii="Arial" w:hAnsi="Arial" w:cs="Arial"/>
+          <w:color w:val="333333"/>
+          <w:sz w:val="20"/>
+          <w:szCs w:val="20"/>
+        </w:rPr>
+      </w:pPr>
+      <w:r>
+        <w:rPr>
+          <w:rFonts w:ascii="Arial" w:hAnsi="Arial" w:cs="Arial"/>
+          <w:color w:val="333333"/>
+          <w:sz w:val="20"/>
+          <w:szCs w:val="20"/>
+        </w:rPr>
+        <w:t xml:space="preserve">Since your application can use either standard </w:t>
+      </w:r>
+      <w:proofErr w:type="spellStart"/>
+      <w:r>
+        <w:rPr>
+          <w:rFonts w:ascii="Arial" w:hAnsi="Arial" w:cs="Arial"/>
+          <w:color w:val="333333"/>
+          <w:sz w:val="20"/>
+          <w:szCs w:val="20"/>
+        </w:rPr>
+        <w:t>NetBeans</w:t>
+      </w:r>
+      <w:proofErr w:type="spellEnd"/>
+      <w:r>
+        <w:rPr>
+          <w:rFonts w:ascii="Arial" w:hAnsi="Arial" w:cs="Arial"/>
+          <w:color w:val="333333"/>
+          <w:sz w:val="20"/>
+          <w:szCs w:val="20"/>
+        </w:rPr>
+        <w:t xml:space="preserve"> Platform modules or </w:t>
+      </w:r>
+      <w:proofErr w:type="spellStart"/>
+      <w:r>
+        <w:rPr>
+          <w:rFonts w:ascii="Arial" w:hAnsi="Arial" w:cs="Arial"/>
+          <w:color w:val="333333"/>
+          <w:sz w:val="20"/>
+          <w:szCs w:val="20"/>
+        </w:rPr>
+        <w:t>OSGi</w:t>
+      </w:r>
+      <w:proofErr w:type="spellEnd"/>
+      <w:r>
+        <w:rPr>
+          <w:rFonts w:ascii="Arial" w:hAnsi="Arial" w:cs="Arial"/>
+          <w:color w:val="333333"/>
+          <w:sz w:val="20"/>
+          <w:szCs w:val="20"/>
+        </w:rPr>
+        <w:t xml:space="preserve"> bundles, you'll be able to integrate third-party modules or develop your own.</w:t>
+      </w:r>
+    </w:p>
+    <w:p>
+      <w:pPr>
+        <w:pStyle w:val="Heading5"/>
+      </w:pPr>
+      <w:r>
+        <w:t>Lifecycle Management</w:t>
+      </w:r>
+    </w:p>
+    <w:p>
+      <w:pPr>
+        <w:pStyle w:val="NormalWeb"/>
+        <w:shd w:val="clear" w:color="auto" w:fill="FFFFFF"/>
+        <w:spacing w:before="0" w:beforeAutospacing="0" w:after="270" w:afterAutospacing="0" w:line="240" w:lineRule="atLeast"/>
+        <w:rPr>
+          <w:rFonts w:ascii="Arial" w:hAnsi="Arial" w:cs="Arial"/>
+          <w:color w:val="333333"/>
+          <w:sz w:val="20"/>
+          <w:szCs w:val="20"/>
+        </w:rPr>
+      </w:pPr>
+      <w:r>
+        <w:rPr>
+          <w:rFonts w:ascii="Arial" w:hAnsi="Arial" w:cs="Arial"/>
+          <w:color w:val="333333"/>
+          <w:sz w:val="20"/>
+          <w:szCs w:val="20"/>
+        </w:rPr>
+        <w:t xml:space="preserve">Just as application servers, such as </w:t>
+      </w:r>
+      <w:proofErr w:type="spellStart"/>
+      <w:r>
+        <w:rPr>
+          <w:rFonts w:ascii="Arial" w:hAnsi="Arial" w:cs="Arial"/>
+          <w:color w:val="333333"/>
+          <w:sz w:val="20"/>
+          <w:szCs w:val="20"/>
+        </w:rPr>
+        <w:t>GlassFish</w:t>
+      </w:r>
+      <w:proofErr w:type="spellEnd"/>
+      <w:r>
+        <w:rPr>
+          <w:rFonts w:ascii="Arial" w:hAnsi="Arial" w:cs="Arial"/>
+          <w:color w:val="333333"/>
+          <w:sz w:val="20"/>
+          <w:szCs w:val="20"/>
+        </w:rPr>
+        <w:t xml:space="preserve"> or </w:t>
+      </w:r>
+      <w:proofErr w:type="spellStart"/>
+      <w:r>
+        <w:rPr>
+          <w:rFonts w:ascii="Arial" w:hAnsi="Arial" w:cs="Arial"/>
+          <w:color w:val="333333"/>
+          <w:sz w:val="20"/>
+          <w:szCs w:val="20"/>
+        </w:rPr>
+        <w:t>WebLogic</w:t>
+      </w:r>
+      <w:proofErr w:type="spellEnd"/>
+      <w:r>
+        <w:rPr>
+          <w:rFonts w:ascii="Arial" w:hAnsi="Arial" w:cs="Arial"/>
+          <w:color w:val="333333"/>
+          <w:sz w:val="20"/>
+          <w:szCs w:val="20"/>
+        </w:rPr>
+        <w:t xml:space="preserve">, provide lifecycle services to web applications, the </w:t>
+      </w:r>
+      <w:proofErr w:type="spellStart"/>
+      <w:r>
+        <w:rPr>
+          <w:rFonts w:ascii="Arial" w:hAnsi="Arial" w:cs="Arial"/>
+          <w:color w:val="333333"/>
+          <w:sz w:val="20"/>
+          <w:szCs w:val="20"/>
+        </w:rPr>
+        <w:t>NetBeans</w:t>
+      </w:r>
+      <w:proofErr w:type="spellEnd"/>
+      <w:r>
+        <w:rPr>
+          <w:rFonts w:ascii="Arial" w:hAnsi="Arial" w:cs="Arial"/>
+          <w:color w:val="333333"/>
+          <w:sz w:val="20"/>
+          <w:szCs w:val="20"/>
+        </w:rPr>
+        <w:t xml:space="preserve"> runtime container provide lifecycle services to Java desktop applications.</w:t>
+      </w:r>
+    </w:p>
+    <w:p>
+      <w:pPr>
+        <w:pStyle w:val="NormalWeb"/>
+        <w:shd w:val="clear" w:color="auto" w:fill="FFFFFF"/>
+        <w:spacing w:before="0" w:beforeAutospacing="0" w:after="270" w:afterAutospacing="0" w:line="240" w:lineRule="atLeast"/>
+        <w:rPr>
+          <w:rFonts w:ascii="Arial" w:hAnsi="Arial" w:cs="Arial"/>
+          <w:color w:val="333333"/>
+          <w:sz w:val="20"/>
+          <w:szCs w:val="20"/>
+        </w:rPr>
+      </w:pPr>
+      <w:r>
+        <w:rPr>
+          <w:rFonts w:ascii="Arial" w:hAnsi="Arial" w:cs="Arial"/>
+          <w:color w:val="333333"/>
+          <w:sz w:val="20"/>
+          <w:szCs w:val="20"/>
+        </w:rPr>
+        <w:lastRenderedPageBreak/>
+        <w:t xml:space="preserve">Application servers understand how to compose web modules, EJB modules, and related </w:t>
+      </w:r>
+      <w:proofErr w:type="spellStart"/>
+      <w:r>
+        <w:rPr>
+          <w:rFonts w:ascii="Arial" w:hAnsi="Arial" w:cs="Arial"/>
+          <w:color w:val="333333"/>
+          <w:sz w:val="20"/>
+          <w:szCs w:val="20"/>
+        </w:rPr>
+        <w:t>artifacts</w:t>
+      </w:r>
+      <w:proofErr w:type="spellEnd"/>
+      <w:r>
+        <w:rPr>
+          <w:rFonts w:ascii="Arial" w:hAnsi="Arial" w:cs="Arial"/>
+          <w:color w:val="333333"/>
+          <w:sz w:val="20"/>
+          <w:szCs w:val="20"/>
+        </w:rPr>
+        <w:t xml:space="preserve">, into a single web application. In a comparable manner, the </w:t>
+      </w:r>
+      <w:proofErr w:type="spellStart"/>
+      <w:r>
+        <w:rPr>
+          <w:rFonts w:ascii="Arial" w:hAnsi="Arial" w:cs="Arial"/>
+          <w:color w:val="333333"/>
+          <w:sz w:val="20"/>
+          <w:szCs w:val="20"/>
+        </w:rPr>
+        <w:t>NetBeans</w:t>
+      </w:r>
+      <w:proofErr w:type="spellEnd"/>
+      <w:r>
+        <w:rPr>
+          <w:rFonts w:ascii="Arial" w:hAnsi="Arial" w:cs="Arial"/>
+          <w:color w:val="333333"/>
+          <w:sz w:val="20"/>
+          <w:szCs w:val="20"/>
+        </w:rPr>
+        <w:t xml:space="preserve"> runtime container understands how to compose </w:t>
+      </w:r>
+      <w:proofErr w:type="spellStart"/>
+      <w:r>
+        <w:rPr>
+          <w:rFonts w:ascii="Arial" w:hAnsi="Arial" w:cs="Arial"/>
+          <w:color w:val="333333"/>
+          <w:sz w:val="20"/>
+          <w:szCs w:val="20"/>
+        </w:rPr>
+        <w:t>NetBeans</w:t>
+      </w:r>
+      <w:proofErr w:type="spellEnd"/>
+      <w:r>
+        <w:rPr>
+          <w:rFonts w:ascii="Arial" w:hAnsi="Arial" w:cs="Arial"/>
+          <w:color w:val="333333"/>
+          <w:sz w:val="20"/>
+          <w:szCs w:val="20"/>
+        </w:rPr>
+        <w:t xml:space="preserve"> modules into a single Java desktop application.</w:t>
+      </w:r>
+    </w:p>
+    <w:p>
+      <w:pPr>
+        <w:pStyle w:val="NormalWeb"/>
+        <w:shd w:val="clear" w:color="auto" w:fill="FFFFFF"/>
+        <w:spacing w:before="0" w:beforeAutospacing="0" w:after="270" w:afterAutospacing="0" w:line="240" w:lineRule="atLeast"/>
+        <w:rPr>
+          <w:rFonts w:ascii="Arial" w:hAnsi="Arial" w:cs="Arial"/>
+          <w:color w:val="333333"/>
+          <w:sz w:val="20"/>
+          <w:szCs w:val="20"/>
+        </w:rPr>
+      </w:pPr>
+      <w:r>
+        <w:rPr>
+          <w:rFonts w:ascii="Arial" w:hAnsi="Arial" w:cs="Arial"/>
+          <w:color w:val="333333"/>
+          <w:sz w:val="20"/>
+          <w:szCs w:val="20"/>
+        </w:rPr>
+        <w:t xml:space="preserve">There is no need to write a main method for your application because the </w:t>
+      </w:r>
+      <w:proofErr w:type="spellStart"/>
+      <w:r>
+        <w:rPr>
+          <w:rFonts w:ascii="Arial" w:hAnsi="Arial" w:cs="Arial"/>
+          <w:color w:val="333333"/>
+          <w:sz w:val="20"/>
+          <w:szCs w:val="20"/>
+        </w:rPr>
+        <w:t>NetBeans</w:t>
+      </w:r>
+      <w:proofErr w:type="spellEnd"/>
+      <w:r>
+        <w:rPr>
+          <w:rFonts w:ascii="Arial" w:hAnsi="Arial" w:cs="Arial"/>
+          <w:color w:val="333333"/>
+          <w:sz w:val="20"/>
+          <w:szCs w:val="20"/>
+        </w:rPr>
+        <w:t xml:space="preserve"> Platform already contains one. Also, support is provided for persisting user settings across restart of the application, such as, by default, the size and positions of the windows in the application.</w:t>
+      </w:r>
+    </w:p>
+    <w:p>
+      <w:pPr>
+        <w:pStyle w:val="Heading5"/>
+      </w:pPr>
+      <w:r>
+        <w:t>Pluggability, Service Infrastructure, and File System</w:t>
+      </w:r>
+    </w:p>
+    <w:p>
+      <w:pPr>
+        <w:pStyle w:val="NormalWeb"/>
+        <w:shd w:val="clear" w:color="auto" w:fill="FFFFFF"/>
+        <w:spacing w:before="0" w:beforeAutospacing="0" w:after="270" w:afterAutospacing="0" w:line="240" w:lineRule="atLeast"/>
+        <w:rPr>
+          <w:rFonts w:ascii="Arial" w:hAnsi="Arial" w:cs="Arial"/>
+          <w:color w:val="333333"/>
+          <w:sz w:val="20"/>
+          <w:szCs w:val="20"/>
+        </w:rPr>
+      </w:pPr>
+      <w:r>
+        <w:rPr>
+          <w:rFonts w:ascii="Arial" w:hAnsi="Arial" w:cs="Arial"/>
+          <w:color w:val="333333"/>
+          <w:sz w:val="20"/>
+          <w:szCs w:val="20"/>
+        </w:rPr>
+        <w:t>End users of the application benefit from pluggable applications because these enable them to install modules into their running applications.</w:t>
+      </w:r>
+    </w:p>
+    <w:p>
+      <w:pPr>
+        <w:pStyle w:val="NormalWeb"/>
+        <w:shd w:val="clear" w:color="auto" w:fill="FFFFFF"/>
+        <w:spacing w:before="0" w:beforeAutospacing="0" w:after="270" w:afterAutospacing="0" w:line="240" w:lineRule="atLeast"/>
+        <w:rPr>
+          <w:rFonts w:ascii="Arial" w:hAnsi="Arial" w:cs="Arial"/>
+          <w:color w:val="333333"/>
+          <w:sz w:val="20"/>
+          <w:szCs w:val="20"/>
+        </w:rPr>
+      </w:pPr>
+      <w:proofErr w:type="spellStart"/>
+      <w:r>
+        <w:rPr>
+          <w:rFonts w:ascii="Arial" w:hAnsi="Arial" w:cs="Arial"/>
+          <w:color w:val="333333"/>
+          <w:sz w:val="20"/>
+          <w:szCs w:val="20"/>
+        </w:rPr>
+        <w:t>NetBeans</w:t>
+      </w:r>
+      <w:proofErr w:type="spellEnd"/>
+      <w:r>
+        <w:rPr>
+          <w:rFonts w:ascii="Arial" w:hAnsi="Arial" w:cs="Arial"/>
+          <w:color w:val="333333"/>
+          <w:sz w:val="20"/>
+          <w:szCs w:val="20"/>
+        </w:rPr>
+        <w:t xml:space="preserve"> modules can be installed, uninstalled, activated, and deactivated at runtime, thanks to the runtime container.</w:t>
+      </w:r>
+    </w:p>
+    <w:p>
+      <w:pPr>
+        <w:pStyle w:val="NormalWeb"/>
+        <w:shd w:val="clear" w:color="auto" w:fill="FFFFFF"/>
+        <w:spacing w:before="0" w:beforeAutospacing="0" w:after="270" w:afterAutospacing="0" w:line="240" w:lineRule="atLeast"/>
+        <w:rPr>
+          <w:rFonts w:ascii="Arial" w:hAnsi="Arial" w:cs="Arial"/>
+          <w:color w:val="333333"/>
+          <w:sz w:val="20"/>
+          <w:szCs w:val="20"/>
+        </w:rPr>
+      </w:pPr>
+      <w:r>
+        <w:rPr>
+          <w:rFonts w:ascii="Arial" w:hAnsi="Arial" w:cs="Arial"/>
+          <w:color w:val="333333"/>
+          <w:sz w:val="20"/>
+          <w:szCs w:val="20"/>
+        </w:rPr>
+        <w:t xml:space="preserve">The </w:t>
+      </w:r>
+      <w:proofErr w:type="spellStart"/>
+      <w:r>
+        <w:rPr>
+          <w:rFonts w:ascii="Arial" w:hAnsi="Arial" w:cs="Arial"/>
+          <w:color w:val="333333"/>
+          <w:sz w:val="20"/>
+          <w:szCs w:val="20"/>
+        </w:rPr>
+        <w:t>NetBeans</w:t>
+      </w:r>
+      <w:proofErr w:type="spellEnd"/>
+      <w:r>
+        <w:rPr>
+          <w:rFonts w:ascii="Arial" w:hAnsi="Arial" w:cs="Arial"/>
+          <w:color w:val="333333"/>
+          <w:sz w:val="20"/>
+          <w:szCs w:val="20"/>
+        </w:rPr>
+        <w:t xml:space="preserve"> Platform provides an infrastructure for registering and retrieving service implementations, enabling you to minimize direct dependencies between individual modules and enabling a loosely coupled architecture (high cohesion and low coupling).</w:t>
+      </w:r>
+    </w:p>
+    <w:p>
+      <w:pPr>
+        <w:pStyle w:val="NormalWeb"/>
+        <w:shd w:val="clear" w:color="auto" w:fill="FFFFFF"/>
+        <w:spacing w:before="0" w:beforeAutospacing="0" w:after="270" w:afterAutospacing="0" w:line="240" w:lineRule="atLeast"/>
+        <w:rPr>
+          <w:rFonts w:ascii="Arial" w:hAnsi="Arial" w:cs="Arial"/>
+          <w:color w:val="333333"/>
+          <w:sz w:val="20"/>
+          <w:szCs w:val="20"/>
+        </w:rPr>
+      </w:pPr>
+      <w:r>
+        <w:rPr>
+          <w:rFonts w:ascii="Arial" w:hAnsi="Arial" w:cs="Arial"/>
+          <w:color w:val="333333"/>
+          <w:sz w:val="20"/>
+          <w:szCs w:val="20"/>
+        </w:rPr>
+        <w:t xml:space="preserve">The </w:t>
+      </w:r>
+      <w:proofErr w:type="spellStart"/>
+      <w:r>
+        <w:rPr>
+          <w:rFonts w:ascii="Arial" w:hAnsi="Arial" w:cs="Arial"/>
+          <w:color w:val="333333"/>
+          <w:sz w:val="20"/>
+          <w:szCs w:val="20"/>
+        </w:rPr>
+        <w:t>NetBeans</w:t>
+      </w:r>
+      <w:proofErr w:type="spellEnd"/>
+      <w:r>
+        <w:rPr>
+          <w:rFonts w:ascii="Arial" w:hAnsi="Arial" w:cs="Arial"/>
+          <w:color w:val="333333"/>
+          <w:sz w:val="20"/>
+          <w:szCs w:val="20"/>
+        </w:rPr>
+        <w:t xml:space="preserve"> Platform provides a virtual file system, which is a </w:t>
+      </w:r>
+      <w:proofErr w:type="spellStart"/>
+      <w:r>
+        <w:rPr>
+          <w:rFonts w:ascii="Arial" w:hAnsi="Arial" w:cs="Arial"/>
+          <w:color w:val="333333"/>
+          <w:sz w:val="20"/>
+          <w:szCs w:val="20"/>
+        </w:rPr>
+        <w:t>hierarhical</w:t>
+      </w:r>
+      <w:proofErr w:type="spellEnd"/>
+      <w:r>
+        <w:rPr>
+          <w:rFonts w:ascii="Arial" w:hAnsi="Arial" w:cs="Arial"/>
+          <w:color w:val="333333"/>
+          <w:sz w:val="20"/>
+          <w:szCs w:val="20"/>
+        </w:rPr>
+        <w:t xml:space="preserve"> registry for storing user settings, comparable to the Windows Registry on Microsoft Windows systems. It also includes a unified API providing stream-oriented access to flat and hierarchical structures, such as disk-based files on local or remote servers, memory-based files, and even XML documents.</w:t>
+      </w:r>
+    </w:p>
+    <w:p>
+      <w:pPr>
+        <w:pStyle w:val="Heading5"/>
+      </w:pPr>
+      <w:r>
+        <w:t>Window System, Standardized UI Toolkit, and Advanced Data-Oriented Components</w:t>
+      </w:r>
+    </w:p>
+    <w:p>
+      <w:pPr>
+        <w:pStyle w:val="NormalWeb"/>
+        <w:shd w:val="clear" w:color="auto" w:fill="FFFFFF"/>
+        <w:spacing w:before="0" w:beforeAutospacing="0" w:after="270" w:afterAutospacing="0" w:line="240" w:lineRule="atLeast"/>
+        <w:rPr>
+          <w:rFonts w:ascii="Arial" w:hAnsi="Arial" w:cs="Arial"/>
+          <w:color w:val="333333"/>
+          <w:sz w:val="20"/>
+          <w:szCs w:val="20"/>
+        </w:rPr>
+      </w:pPr>
+      <w:r>
+        <w:rPr>
+          <w:rFonts w:ascii="Arial" w:hAnsi="Arial" w:cs="Arial"/>
+          <w:color w:val="333333"/>
+          <w:sz w:val="20"/>
+          <w:szCs w:val="20"/>
+        </w:rPr>
+        <w:t xml:space="preserve">Most serious applications need more than one window. Coding good interaction between multiple windows is not a trivial task. The </w:t>
+      </w:r>
+      <w:proofErr w:type="spellStart"/>
+      <w:r>
+        <w:rPr>
+          <w:rFonts w:ascii="Arial" w:hAnsi="Arial" w:cs="Arial"/>
+          <w:color w:val="333333"/>
+          <w:sz w:val="20"/>
+          <w:szCs w:val="20"/>
+        </w:rPr>
+        <w:t>NetBeans</w:t>
+      </w:r>
+      <w:proofErr w:type="spellEnd"/>
+      <w:r>
+        <w:rPr>
+          <w:rFonts w:ascii="Arial" w:hAnsi="Arial" w:cs="Arial"/>
+          <w:color w:val="333333"/>
+          <w:sz w:val="20"/>
+          <w:szCs w:val="20"/>
+        </w:rPr>
+        <w:t xml:space="preserve"> window system lets you maximize/minimize, dock/undock, and drag-and-drop windows, without you providing any code at all.</w:t>
+      </w:r>
+    </w:p>
+    <w:p>
+      <w:pPr>
+        <w:pStyle w:val="NormalWeb"/>
+        <w:shd w:val="clear" w:color="auto" w:fill="FFFFFF"/>
+        <w:spacing w:before="0" w:beforeAutospacing="0" w:after="270" w:afterAutospacing="0" w:line="240" w:lineRule="atLeast"/>
+        <w:rPr>
+          <w:rFonts w:ascii="Arial" w:hAnsi="Arial" w:cs="Arial"/>
+          <w:color w:val="333333"/>
+          <w:sz w:val="20"/>
+          <w:szCs w:val="20"/>
+        </w:rPr>
+      </w:pPr>
+      <w:r>
+        <w:rPr>
+          <w:rFonts w:ascii="Arial" w:hAnsi="Arial" w:cs="Arial"/>
+          <w:color w:val="333333"/>
+          <w:sz w:val="20"/>
+          <w:szCs w:val="20"/>
+        </w:rPr>
+        <w:t xml:space="preserve">Swing and </w:t>
+      </w:r>
+      <w:proofErr w:type="spellStart"/>
+      <w:r>
+        <w:rPr>
+          <w:rFonts w:ascii="Arial" w:hAnsi="Arial" w:cs="Arial"/>
+          <w:color w:val="333333"/>
+          <w:sz w:val="20"/>
+          <w:szCs w:val="20"/>
+        </w:rPr>
+        <w:t>JavaFX</w:t>
+      </w:r>
+      <w:proofErr w:type="spellEnd"/>
+      <w:r>
+        <w:rPr>
+          <w:rFonts w:ascii="Arial" w:hAnsi="Arial" w:cs="Arial"/>
+          <w:color w:val="333333"/>
+          <w:sz w:val="20"/>
+          <w:szCs w:val="20"/>
+        </w:rPr>
+        <w:t xml:space="preserve"> are the standard UI toolkits on the Java desktop and can be used throughout the </w:t>
+      </w:r>
+      <w:proofErr w:type="spellStart"/>
+      <w:r>
+        <w:rPr>
+          <w:rFonts w:ascii="Arial" w:hAnsi="Arial" w:cs="Arial"/>
+          <w:color w:val="333333"/>
+          <w:sz w:val="20"/>
+          <w:szCs w:val="20"/>
+        </w:rPr>
+        <w:t>NetBeans</w:t>
+      </w:r>
+      <w:proofErr w:type="spellEnd"/>
+      <w:r>
+        <w:rPr>
+          <w:rFonts w:ascii="Arial" w:hAnsi="Arial" w:cs="Arial"/>
+          <w:color w:val="333333"/>
+          <w:sz w:val="20"/>
+          <w:szCs w:val="20"/>
+        </w:rPr>
+        <w:t xml:space="preserve"> Platform. Related benefits include the ability to change the look and feel easily via "Look and Feel" support in Swing and CSS integration in </w:t>
+      </w:r>
+      <w:proofErr w:type="spellStart"/>
+      <w:r>
+        <w:rPr>
+          <w:rFonts w:ascii="Arial" w:hAnsi="Arial" w:cs="Arial"/>
+          <w:color w:val="333333"/>
+          <w:sz w:val="20"/>
+          <w:szCs w:val="20"/>
+        </w:rPr>
+        <w:t>JavaFX</w:t>
+      </w:r>
+      <w:proofErr w:type="spellEnd"/>
+      <w:r>
+        <w:rPr>
+          <w:rFonts w:ascii="Arial" w:hAnsi="Arial" w:cs="Arial"/>
+          <w:color w:val="333333"/>
+          <w:sz w:val="20"/>
+          <w:szCs w:val="20"/>
+        </w:rPr>
+        <w:t xml:space="preserve">, as well as the portability of GUI components across all operating systems and the easy incorporation of many free and commercial third-party Swing and </w:t>
+      </w:r>
+      <w:proofErr w:type="spellStart"/>
+      <w:r>
+        <w:rPr>
+          <w:rFonts w:ascii="Arial" w:hAnsi="Arial" w:cs="Arial"/>
+          <w:color w:val="333333"/>
+          <w:sz w:val="20"/>
+          <w:szCs w:val="20"/>
+        </w:rPr>
+        <w:t>JavaFX</w:t>
+      </w:r>
+      <w:proofErr w:type="spellEnd"/>
+      <w:r>
+        <w:rPr>
+          <w:rFonts w:ascii="Arial" w:hAnsi="Arial" w:cs="Arial"/>
+          <w:color w:val="333333"/>
+          <w:sz w:val="20"/>
+          <w:szCs w:val="20"/>
+        </w:rPr>
+        <w:t xml:space="preserve"> components.</w:t>
+      </w:r>
+    </w:p>
+    <w:p>
+      <w:pPr>
+        <w:pStyle w:val="NormalWeb"/>
+        <w:shd w:val="clear" w:color="auto" w:fill="FFFFFF"/>
+        <w:spacing w:before="0" w:beforeAutospacing="0" w:after="270" w:afterAutospacing="0" w:line="240" w:lineRule="atLeast"/>
+        <w:rPr>
+          <w:rFonts w:ascii="Arial" w:hAnsi="Arial" w:cs="Arial"/>
+          <w:color w:val="333333"/>
+          <w:sz w:val="20"/>
+          <w:szCs w:val="20"/>
+        </w:rPr>
+      </w:pPr>
+      <w:r>
+        <w:rPr>
+          <w:rFonts w:ascii="Arial" w:hAnsi="Arial" w:cs="Arial"/>
+          <w:color w:val="333333"/>
+          <w:sz w:val="20"/>
+          <w:szCs w:val="20"/>
+        </w:rPr>
+        <w:t xml:space="preserve">With the </w:t>
+      </w:r>
+      <w:proofErr w:type="spellStart"/>
+      <w:r>
+        <w:rPr>
+          <w:rFonts w:ascii="Arial" w:hAnsi="Arial" w:cs="Arial"/>
+          <w:color w:val="333333"/>
+          <w:sz w:val="20"/>
+          <w:szCs w:val="20"/>
+        </w:rPr>
+        <w:t>NetBeans</w:t>
+      </w:r>
+      <w:proofErr w:type="spellEnd"/>
+      <w:r>
+        <w:rPr>
+          <w:rFonts w:ascii="Arial" w:hAnsi="Arial" w:cs="Arial"/>
+          <w:color w:val="333333"/>
+          <w:sz w:val="20"/>
+          <w:szCs w:val="20"/>
+        </w:rPr>
+        <w:t xml:space="preserve"> Platform you're not constrained by one of the typical pain points in Swing: the </w:t>
+      </w:r>
+      <w:proofErr w:type="spellStart"/>
+      <w:r>
+        <w:rPr>
+          <w:rFonts w:ascii="Arial" w:hAnsi="Arial" w:cs="Arial"/>
+          <w:color w:val="333333"/>
+          <w:sz w:val="20"/>
+          <w:szCs w:val="20"/>
+        </w:rPr>
+        <w:t>JTree</w:t>
+      </w:r>
+      <w:proofErr w:type="spellEnd"/>
+      <w:r>
+        <w:rPr>
+          <w:rFonts w:ascii="Arial" w:hAnsi="Arial" w:cs="Arial"/>
+          <w:color w:val="333333"/>
+          <w:sz w:val="20"/>
+          <w:szCs w:val="20"/>
+        </w:rPr>
+        <w:t xml:space="preserve"> model is completely different to the </w:t>
+      </w:r>
+      <w:proofErr w:type="spellStart"/>
+      <w:r>
+        <w:rPr>
+          <w:rFonts w:ascii="Arial" w:hAnsi="Arial" w:cs="Arial"/>
+          <w:color w:val="333333"/>
+          <w:sz w:val="20"/>
+          <w:szCs w:val="20"/>
+        </w:rPr>
+        <w:t>JList</w:t>
+      </w:r>
+      <w:proofErr w:type="spellEnd"/>
+      <w:r>
+        <w:rPr>
+          <w:rFonts w:ascii="Arial" w:hAnsi="Arial" w:cs="Arial"/>
+          <w:color w:val="333333"/>
+          <w:sz w:val="20"/>
+          <w:szCs w:val="20"/>
+        </w:rPr>
+        <w:t xml:space="preserve"> model, even though they present the same data. </w:t>
+      </w:r>
+      <w:proofErr w:type="gramStart"/>
+      <w:r>
+        <w:rPr>
+          <w:rFonts w:ascii="Arial" w:hAnsi="Arial" w:cs="Arial"/>
+          <w:color w:val="333333"/>
+          <w:sz w:val="20"/>
+          <w:szCs w:val="20"/>
+        </w:rPr>
+        <w:t>Switching between them means rewriting the model.</w:t>
+      </w:r>
+      <w:proofErr w:type="gramEnd"/>
+      <w:r>
+        <w:rPr>
+          <w:rFonts w:ascii="Arial" w:hAnsi="Arial" w:cs="Arial"/>
+          <w:color w:val="333333"/>
+          <w:sz w:val="20"/>
+          <w:szCs w:val="20"/>
+        </w:rPr>
+        <w:t xml:space="preserve"> The </w:t>
+      </w:r>
+      <w:proofErr w:type="spellStart"/>
+      <w:r>
+        <w:rPr>
+          <w:rFonts w:ascii="Arial" w:hAnsi="Arial" w:cs="Arial"/>
+          <w:color w:val="333333"/>
+          <w:sz w:val="20"/>
+          <w:szCs w:val="20"/>
+        </w:rPr>
+        <w:t>NetBeans</w:t>
+      </w:r>
+      <w:proofErr w:type="spellEnd"/>
+      <w:r>
+        <w:rPr>
+          <w:rFonts w:ascii="Arial" w:hAnsi="Arial" w:cs="Arial"/>
+          <w:color w:val="333333"/>
+          <w:sz w:val="20"/>
+          <w:szCs w:val="20"/>
+        </w:rPr>
+        <w:t xml:space="preserve"> Nodes API provides a generic model for presenting your data. The </w:t>
+      </w:r>
+      <w:proofErr w:type="spellStart"/>
+      <w:r>
+        <w:rPr>
+          <w:rFonts w:ascii="Arial" w:hAnsi="Arial" w:cs="Arial"/>
+          <w:color w:val="333333"/>
+          <w:sz w:val="20"/>
+          <w:szCs w:val="20"/>
+        </w:rPr>
+        <w:t>NetBeans</w:t>
+      </w:r>
+      <w:proofErr w:type="spellEnd"/>
+      <w:r>
+        <w:rPr>
+          <w:rFonts w:ascii="Arial" w:hAnsi="Arial" w:cs="Arial"/>
+          <w:color w:val="333333"/>
+          <w:sz w:val="20"/>
+          <w:szCs w:val="20"/>
+        </w:rPr>
+        <w:t xml:space="preserve"> Explorer &amp; Property Sheet API provides several advanced Swing components for displaying nodes.</w:t>
+      </w:r>
+    </w:p>
+    <w:p>
+      <w:pPr>
+        <w:pStyle w:val="NormalWeb"/>
+        <w:shd w:val="clear" w:color="auto" w:fill="FFFFFF"/>
+        <w:spacing w:before="0" w:beforeAutospacing="0" w:after="270" w:afterAutospacing="0" w:line="240" w:lineRule="atLeast"/>
+        <w:rPr>
+          <w:rFonts w:ascii="Arial" w:hAnsi="Arial" w:cs="Arial"/>
+          <w:color w:val="333333"/>
+          <w:sz w:val="20"/>
+          <w:szCs w:val="20"/>
+        </w:rPr>
+      </w:pPr>
+      <w:r>
+        <w:rPr>
+          <w:rFonts w:ascii="Arial" w:hAnsi="Arial" w:cs="Arial"/>
+          <w:color w:val="333333"/>
+          <w:sz w:val="20"/>
+          <w:szCs w:val="20"/>
+        </w:rPr>
+        <w:t xml:space="preserve">In addition to a window system, the </w:t>
+      </w:r>
+      <w:proofErr w:type="spellStart"/>
+      <w:r>
+        <w:rPr>
+          <w:rFonts w:ascii="Arial" w:hAnsi="Arial" w:cs="Arial"/>
+          <w:color w:val="333333"/>
+          <w:sz w:val="20"/>
+          <w:szCs w:val="20"/>
+        </w:rPr>
+        <w:t>NetBeans</w:t>
+      </w:r>
+      <w:proofErr w:type="spellEnd"/>
+      <w:r>
+        <w:rPr>
+          <w:rFonts w:ascii="Arial" w:hAnsi="Arial" w:cs="Arial"/>
+          <w:color w:val="333333"/>
+          <w:sz w:val="20"/>
+          <w:szCs w:val="20"/>
+        </w:rPr>
+        <w:t xml:space="preserve"> Platform provides many other UI-related components, such as a property sheet, a palette, </w:t>
+      </w:r>
+      <w:proofErr w:type="gramStart"/>
+      <w:r>
+        <w:rPr>
+          <w:rFonts w:ascii="Arial" w:hAnsi="Arial" w:cs="Arial"/>
+          <w:color w:val="333333"/>
+          <w:sz w:val="20"/>
+          <w:szCs w:val="20"/>
+        </w:rPr>
+        <w:t>complex</w:t>
+      </w:r>
+      <w:proofErr w:type="gramEnd"/>
+      <w:r>
+        <w:rPr>
+          <w:rFonts w:ascii="Arial" w:hAnsi="Arial" w:cs="Arial"/>
+          <w:color w:val="333333"/>
+          <w:sz w:val="20"/>
+          <w:szCs w:val="20"/>
+        </w:rPr>
+        <w:t xml:space="preserve"> Swing components for presenting data, a </w:t>
+      </w:r>
+      <w:proofErr w:type="spellStart"/>
+      <w:r>
+        <w:rPr>
+          <w:rFonts w:ascii="Arial" w:hAnsi="Arial" w:cs="Arial"/>
+          <w:color w:val="333333"/>
+          <w:sz w:val="20"/>
+          <w:szCs w:val="20"/>
+        </w:rPr>
+        <w:t>Plugin</w:t>
+      </w:r>
+      <w:proofErr w:type="spellEnd"/>
+      <w:r>
+        <w:rPr>
+          <w:rFonts w:ascii="Arial" w:hAnsi="Arial" w:cs="Arial"/>
+          <w:color w:val="333333"/>
+          <w:sz w:val="20"/>
+          <w:szCs w:val="20"/>
+        </w:rPr>
+        <w:t xml:space="preserve"> Manager, and an Output window.</w:t>
+      </w:r>
+    </w:p>
+    <w:p>
+      <w:pPr>
+        <w:pStyle w:val="Heading5"/>
+      </w:pPr>
+      <w:r>
+        <w:t>Miscellaneous Features, Documentation, and Tooling Support</w:t>
+      </w:r>
+    </w:p>
+    <w:p>
+      <w:pPr>
+        <w:pStyle w:val="NormalWeb"/>
+        <w:shd w:val="clear" w:color="auto" w:fill="FFFFFF"/>
+        <w:spacing w:before="0" w:beforeAutospacing="0" w:after="270" w:afterAutospacing="0" w:line="240" w:lineRule="atLeast"/>
+        <w:rPr>
+          <w:rFonts w:ascii="Arial" w:hAnsi="Arial" w:cs="Arial"/>
+          <w:color w:val="333333"/>
+          <w:sz w:val="20"/>
+          <w:szCs w:val="20"/>
+        </w:rPr>
+      </w:pPr>
+      <w:r>
+        <w:rPr>
+          <w:rFonts w:ascii="Arial" w:hAnsi="Arial" w:cs="Arial"/>
+          <w:color w:val="333333"/>
+          <w:sz w:val="20"/>
+          <w:szCs w:val="20"/>
+        </w:rPr>
+        <w:t xml:space="preserve">The </w:t>
+      </w:r>
+      <w:proofErr w:type="spellStart"/>
+      <w:r>
+        <w:rPr>
+          <w:rFonts w:ascii="Arial" w:hAnsi="Arial" w:cs="Arial"/>
+          <w:color w:val="333333"/>
+          <w:sz w:val="20"/>
+          <w:szCs w:val="20"/>
+        </w:rPr>
+        <w:t>NetBeans</w:t>
+      </w:r>
+      <w:proofErr w:type="spellEnd"/>
+      <w:r>
+        <w:rPr>
+          <w:rFonts w:ascii="Arial" w:hAnsi="Arial" w:cs="Arial"/>
+          <w:color w:val="333333"/>
+          <w:sz w:val="20"/>
+          <w:szCs w:val="20"/>
+        </w:rPr>
+        <w:t xml:space="preserve"> IDE, which is the software development kit (SDK) of the </w:t>
+      </w:r>
+      <w:proofErr w:type="spellStart"/>
+      <w:r>
+        <w:rPr>
+          <w:rFonts w:ascii="Arial" w:hAnsi="Arial" w:cs="Arial"/>
+          <w:color w:val="333333"/>
+          <w:sz w:val="20"/>
+          <w:szCs w:val="20"/>
+        </w:rPr>
+        <w:t>NewtBeans</w:t>
+      </w:r>
+      <w:proofErr w:type="spellEnd"/>
+      <w:r>
+        <w:rPr>
+          <w:rFonts w:ascii="Arial" w:hAnsi="Arial" w:cs="Arial"/>
+          <w:color w:val="333333"/>
+          <w:sz w:val="20"/>
+          <w:szCs w:val="20"/>
+        </w:rPr>
+        <w:t xml:space="preserve"> Platform, provides many templates and tools, such as the award winning Matisse GUI Builder that enables you to very easily design your application's layout.</w:t>
+      </w:r>
+    </w:p>
+    <w:p>
+      <w:pPr>
+        <w:pStyle w:val="Heading4"/>
+      </w:pPr>
+      <w:r>
+        <w:lastRenderedPageBreak/>
+        <w:t>Advantages of NetBeans:</w:t>
+      </w:r>
+    </w:p>
+    <w:p>
+      <w:pPr>
+        <w:pStyle w:val="Heading5"/>
+      </w:pPr>
+      <w:r>
+        <w:t>Best support for latest java technologies:</w:t>
+      </w:r>
+    </w:p>
+    <w:p>
+      <w:pPr>
+        <w:rPr>
+          <w:rFonts w:ascii="Arial" w:hAnsi="Arial" w:cs="Arial"/>
+          <w:color w:val="333333"/>
+          <w:shd w:val="clear" w:color="auto" w:fill="FFFFFF"/>
+        </w:rPr>
+      </w:pPr>
+      <w:proofErr w:type="spellStart"/>
+      <w:r>
+        <w:rPr>
+          <w:rFonts w:ascii="Arial" w:hAnsi="Arial" w:cs="Arial"/>
+          <w:color w:val="333333"/>
+          <w:shd w:val="clear" w:color="auto" w:fill="FFFFFF"/>
+        </w:rPr>
+        <w:t>NetBeans</w:t>
+      </w:r>
+      <w:proofErr w:type="spellEnd"/>
+      <w:r>
+        <w:rPr>
+          <w:rFonts w:ascii="Arial" w:hAnsi="Arial" w:cs="Arial"/>
+          <w:color w:val="333333"/>
+          <w:shd w:val="clear" w:color="auto" w:fill="FFFFFF"/>
+        </w:rPr>
+        <w:t xml:space="preserve"> IDE provides first-class comprehensive support for the newest Java technologies and latest Java enhancements before other IDEs. It is the first IDE providing support for JDK 7, Java EE 6, and </w:t>
+      </w:r>
+      <w:proofErr w:type="spellStart"/>
+      <w:r>
+        <w:rPr>
+          <w:rFonts w:ascii="Arial" w:hAnsi="Arial" w:cs="Arial"/>
+          <w:color w:val="333333"/>
+          <w:shd w:val="clear" w:color="auto" w:fill="FFFFFF"/>
+        </w:rPr>
+        <w:t>JavaFX</w:t>
+      </w:r>
+      <w:proofErr w:type="spellEnd"/>
+      <w:r>
+        <w:rPr>
+          <w:rFonts w:ascii="Arial" w:hAnsi="Arial" w:cs="Arial"/>
+          <w:color w:val="333333"/>
+          <w:shd w:val="clear" w:color="auto" w:fill="FFFFFF"/>
+        </w:rPr>
+        <w:t xml:space="preserve"> 2.</w:t>
+      </w:r>
+      <w:r>
+        <w:rPr>
+          <w:rStyle w:val="apple-converted-space"/>
+          <w:rFonts w:ascii="Arial" w:hAnsi="Arial" w:cs="Arial"/>
+          <w:color w:val="333333"/>
+          <w:shd w:val="clear" w:color="auto" w:fill="FFFFFF"/>
+        </w:rPr>
+        <w:t> </w:t>
+      </w:r>
+      <w:r>
+        <w:rPr>
+          <w:rFonts w:ascii="Arial" w:hAnsi="Arial" w:cs="Arial"/>
+          <w:color w:val="333333"/>
+        </w:rPr>
+        <w:br/>
+      </w:r>
+      <w:r>
+        <w:rPr>
+          <w:rFonts w:ascii="Arial" w:hAnsi="Arial" w:cs="Arial"/>
+          <w:color w:val="333333"/>
+        </w:rPr>
+        <w:br/>
+      </w:r>
+      <w:r>
+        <w:rPr>
+          <w:rFonts w:ascii="Arial" w:hAnsi="Arial" w:cs="Arial"/>
+          <w:color w:val="333333"/>
+          <w:shd w:val="clear" w:color="auto" w:fill="FFFFFF"/>
+        </w:rPr>
+        <w:t xml:space="preserve">With its constantly improving Java Editor, many rich features and an extensive range of tools, templates and samples, </w:t>
+      </w:r>
+      <w:proofErr w:type="spellStart"/>
+      <w:r>
+        <w:rPr>
+          <w:rFonts w:ascii="Arial" w:hAnsi="Arial" w:cs="Arial"/>
+          <w:color w:val="333333"/>
+          <w:shd w:val="clear" w:color="auto" w:fill="FFFFFF"/>
+        </w:rPr>
+        <w:t>NetBeans</w:t>
+      </w:r>
+      <w:proofErr w:type="spellEnd"/>
+      <w:r>
+        <w:rPr>
+          <w:rFonts w:ascii="Arial" w:hAnsi="Arial" w:cs="Arial"/>
+          <w:color w:val="333333"/>
+          <w:shd w:val="clear" w:color="auto" w:fill="FFFFFF"/>
+        </w:rPr>
+        <w:t xml:space="preserve"> IDE sets the standard for developing with cutting edge technologies out of the box.</w:t>
+      </w:r>
+    </w:p>
+    <w:p>
+      <w:pPr>
+        <w:pStyle w:val="Heading5"/>
+        <w:rPr>
+          <w:shd w:val="clear" w:color="auto" w:fill="FFFFFF"/>
+        </w:rPr>
+      </w:pPr>
+      <w:r>
+        <w:rPr>
+          <w:shd w:val="clear" w:color="auto" w:fill="FFFFFF"/>
+        </w:rPr>
+        <w:t>Fast &amp; smart code editing</w:t>
+      </w:r>
+    </w:p>
+    <w:p>
+      <w:pPr>
+        <w:rPr>
+          <w:rFonts w:ascii="Arial" w:hAnsi="Arial" w:cs="Arial"/>
+          <w:color w:val="333333"/>
+          <w:shd w:val="clear" w:color="auto" w:fill="FFFFFF"/>
+        </w:rPr>
+      </w:pPr>
+      <w:r>
+        <w:rPr>
+          <w:rFonts w:ascii="Arial" w:hAnsi="Arial" w:cs="Arial"/>
+          <w:color w:val="333333"/>
+          <w:shd w:val="clear" w:color="auto" w:fill="FFFFFF"/>
+        </w:rPr>
+        <w:t xml:space="preserve">An IDE is much more than a text editor. The </w:t>
+      </w:r>
+      <w:proofErr w:type="spellStart"/>
+      <w:r>
+        <w:rPr>
+          <w:rFonts w:ascii="Arial" w:hAnsi="Arial" w:cs="Arial"/>
+          <w:color w:val="333333"/>
+          <w:shd w:val="clear" w:color="auto" w:fill="FFFFFF"/>
+        </w:rPr>
+        <w:t>NetBeans</w:t>
+      </w:r>
+      <w:proofErr w:type="spellEnd"/>
+      <w:r>
+        <w:rPr>
+          <w:rFonts w:ascii="Arial" w:hAnsi="Arial" w:cs="Arial"/>
+          <w:color w:val="333333"/>
+          <w:shd w:val="clear" w:color="auto" w:fill="FFFFFF"/>
+        </w:rPr>
+        <w:t xml:space="preserve"> Editor indents lines, matches words and brackets, and highlights source code syntactically and semantically. It also provides code templates, coding tips, and refactoring tools.</w:t>
+      </w:r>
+      <w:r>
+        <w:rPr>
+          <w:rStyle w:val="apple-converted-space"/>
+          <w:rFonts w:ascii="Arial" w:hAnsi="Arial" w:cs="Arial"/>
+          <w:color w:val="333333"/>
+          <w:shd w:val="clear" w:color="auto" w:fill="FFFFFF"/>
+        </w:rPr>
+        <w:t> </w:t>
+      </w:r>
+      <w:r>
+        <w:rPr>
+          <w:rFonts w:ascii="Arial" w:hAnsi="Arial" w:cs="Arial"/>
+          <w:color w:val="333333"/>
+        </w:rPr>
+        <w:br/>
+      </w:r>
+      <w:r>
+        <w:rPr>
+          <w:rFonts w:ascii="Arial" w:hAnsi="Arial" w:cs="Arial"/>
+          <w:color w:val="333333"/>
+        </w:rPr>
+        <w:br/>
+      </w:r>
+      <w:r>
+        <w:rPr>
+          <w:rFonts w:ascii="Arial" w:hAnsi="Arial" w:cs="Arial"/>
+          <w:color w:val="333333"/>
+          <w:shd w:val="clear" w:color="auto" w:fill="FFFFFF"/>
+        </w:rPr>
+        <w:t xml:space="preserve">The editor supports many languages from Java, C/C++, XML and HTML, to PHP, Groovy, </w:t>
+      </w:r>
+      <w:proofErr w:type="spellStart"/>
+      <w:r>
+        <w:rPr>
+          <w:rFonts w:ascii="Arial" w:hAnsi="Arial" w:cs="Arial"/>
+          <w:color w:val="333333"/>
+          <w:shd w:val="clear" w:color="auto" w:fill="FFFFFF"/>
+        </w:rPr>
+        <w:t>Javadoc</w:t>
+      </w:r>
+      <w:proofErr w:type="spellEnd"/>
+      <w:r>
+        <w:rPr>
+          <w:rFonts w:ascii="Arial" w:hAnsi="Arial" w:cs="Arial"/>
+          <w:color w:val="333333"/>
+          <w:shd w:val="clear" w:color="auto" w:fill="FFFFFF"/>
+        </w:rPr>
+        <w:t>, JavaScript and JSP. Because the editor is extensible, you can plug in support for many other languages.</w:t>
+      </w:r>
+    </w:p>
+    <w:p>
+      <w:pPr>
+        <w:pStyle w:val="Heading5"/>
+      </w:pPr>
+      <w:r>
+        <w:t>Easy &amp; efficient project management</w:t>
+      </w:r>
+    </w:p>
+    <w:p>
+      <w:pPr>
+        <w:rPr>
+          <w:rFonts w:ascii="Arial" w:hAnsi="Arial" w:cs="Arial"/>
+          <w:color w:val="333333"/>
+          <w:shd w:val="clear" w:color="auto" w:fill="FFFFFF"/>
+        </w:rPr>
+      </w:pPr>
+      <w:r>
+        <w:rPr>
+          <w:rFonts w:ascii="Arial" w:hAnsi="Arial" w:cs="Arial"/>
+          <w:color w:val="333333"/>
+          <w:shd w:val="clear" w:color="auto" w:fill="FFFFFF"/>
+        </w:rPr>
+        <w:t xml:space="preserve">Keeping a clear overview of large applications, with thousands of folders and files, and millions of lines of code, is a daunting task. </w:t>
+      </w:r>
+      <w:proofErr w:type="spellStart"/>
+      <w:r>
+        <w:rPr>
+          <w:rFonts w:ascii="Arial" w:hAnsi="Arial" w:cs="Arial"/>
+          <w:color w:val="333333"/>
+          <w:shd w:val="clear" w:color="auto" w:fill="FFFFFF"/>
+        </w:rPr>
+        <w:t>NetBeans</w:t>
+      </w:r>
+      <w:proofErr w:type="spellEnd"/>
+      <w:r>
+        <w:rPr>
+          <w:rFonts w:ascii="Arial" w:hAnsi="Arial" w:cs="Arial"/>
+          <w:color w:val="333333"/>
+          <w:shd w:val="clear" w:color="auto" w:fill="FFFFFF"/>
+        </w:rPr>
+        <w:t xml:space="preserve"> IDE provides different views of your data, from multiple project windows to helpful tools for setting up your applications and managing them efficiently, letting you drill down into your data quickly and easily, while giving you versioning tools via Subversion, Mercurial, and </w:t>
+      </w:r>
+      <w:proofErr w:type="spellStart"/>
+      <w:r>
+        <w:rPr>
+          <w:rFonts w:ascii="Arial" w:hAnsi="Arial" w:cs="Arial"/>
+          <w:color w:val="333333"/>
+          <w:shd w:val="clear" w:color="auto" w:fill="FFFFFF"/>
+        </w:rPr>
+        <w:t>Git</w:t>
+      </w:r>
+      <w:proofErr w:type="spellEnd"/>
+      <w:r>
+        <w:rPr>
+          <w:rFonts w:ascii="Arial" w:hAnsi="Arial" w:cs="Arial"/>
+          <w:color w:val="333333"/>
+          <w:shd w:val="clear" w:color="auto" w:fill="FFFFFF"/>
+        </w:rPr>
+        <w:t xml:space="preserve"> integration out of the box.</w:t>
+      </w:r>
+      <w:r>
+        <w:rPr>
+          <w:rFonts w:ascii="Arial" w:hAnsi="Arial" w:cs="Arial"/>
+          <w:color w:val="333333"/>
+        </w:rPr>
+        <w:br/>
+      </w:r>
+      <w:r>
+        <w:rPr>
+          <w:rFonts w:ascii="Arial" w:hAnsi="Arial" w:cs="Arial"/>
+          <w:color w:val="333333"/>
+        </w:rPr>
+        <w:br/>
+      </w:r>
+      <w:r>
+        <w:rPr>
+          <w:rFonts w:ascii="Arial" w:hAnsi="Arial" w:cs="Arial"/>
+          <w:color w:val="333333"/>
+          <w:shd w:val="clear" w:color="auto" w:fill="FFFFFF"/>
+        </w:rPr>
+        <w:t>When new developers join your project, they can understand the structure of your application because your code is well-organized.</w:t>
+      </w:r>
+    </w:p>
+    <w:p>
+      <w:pPr>
+        <w:pStyle w:val="Heading5"/>
+        <w:rPr>
+          <w:shd w:val="clear" w:color="auto" w:fill="FFFFFF"/>
+        </w:rPr>
+      </w:pPr>
+      <w:r>
+        <w:rPr>
+          <w:shd w:val="clear" w:color="auto" w:fill="FFFFFF"/>
+        </w:rPr>
+        <w:t>Rapid user interface development</w:t>
+      </w:r>
+    </w:p>
+    <w:p>
+      <w:pPr>
+        <w:rPr>
+          <w:rStyle w:val="apple-converted-space"/>
+          <w:rFonts w:ascii="Arial" w:hAnsi="Arial" w:cs="Arial"/>
+          <w:color w:val="333333"/>
+          <w:shd w:val="clear" w:color="auto" w:fill="FFFFFF"/>
+        </w:rPr>
+      </w:pPr>
+      <w:r>
+        <w:rPr>
+          <w:rFonts w:ascii="Arial" w:hAnsi="Arial" w:cs="Arial"/>
+          <w:color w:val="333333"/>
+          <w:shd w:val="clear" w:color="auto" w:fill="FFFFFF"/>
+        </w:rPr>
+        <w:t xml:space="preserve">Design GUIs for Java EE, Java SE, and Java ME applications quickly and smoothly by dragging and positioning GUI components from a palette into the </w:t>
+      </w:r>
+      <w:proofErr w:type="spellStart"/>
+      <w:r>
+        <w:rPr>
+          <w:rFonts w:ascii="Arial" w:hAnsi="Arial" w:cs="Arial"/>
+          <w:color w:val="333333"/>
+          <w:shd w:val="clear" w:color="auto" w:fill="FFFFFF"/>
+        </w:rPr>
+        <w:t>NetBeans</w:t>
+      </w:r>
+      <w:proofErr w:type="spellEnd"/>
+      <w:r>
+        <w:rPr>
+          <w:rFonts w:ascii="Arial" w:hAnsi="Arial" w:cs="Arial"/>
+          <w:color w:val="333333"/>
+          <w:shd w:val="clear" w:color="auto" w:fill="FFFFFF"/>
+        </w:rPr>
+        <w:t xml:space="preserve"> Editor.</w:t>
+      </w:r>
+      <w:r>
+        <w:rPr>
+          <w:rStyle w:val="apple-converted-space"/>
+          <w:rFonts w:ascii="Arial" w:hAnsi="Arial" w:cs="Arial"/>
+          <w:color w:val="333333"/>
+          <w:shd w:val="clear" w:color="auto" w:fill="FFFFFF"/>
+        </w:rPr>
+        <w:t> </w:t>
+      </w:r>
+      <w:r>
+        <w:rPr>
+          <w:rFonts w:ascii="Arial" w:hAnsi="Arial" w:cs="Arial"/>
+          <w:color w:val="333333"/>
+        </w:rPr>
+        <w:br/>
+      </w:r>
+      <w:r>
+        <w:rPr>
+          <w:rFonts w:ascii="Arial" w:hAnsi="Arial" w:cs="Arial"/>
+          <w:color w:val="333333"/>
+        </w:rPr>
+        <w:br/>
+      </w:r>
+      <w:r>
+        <w:rPr>
+          <w:rFonts w:ascii="Arial" w:hAnsi="Arial" w:cs="Arial"/>
+          <w:color w:val="333333"/>
+          <w:shd w:val="clear" w:color="auto" w:fill="FFFFFF"/>
+        </w:rPr>
+        <w:t xml:space="preserve">For Java SE applications, the </w:t>
+      </w:r>
+      <w:proofErr w:type="spellStart"/>
+      <w:r>
+        <w:rPr>
+          <w:rFonts w:ascii="Arial" w:hAnsi="Arial" w:cs="Arial"/>
+          <w:color w:val="333333"/>
+          <w:shd w:val="clear" w:color="auto" w:fill="FFFFFF"/>
+        </w:rPr>
+        <w:t>NetBeans</w:t>
+      </w:r>
+      <w:proofErr w:type="spellEnd"/>
+      <w:r>
+        <w:rPr>
+          <w:rFonts w:ascii="Arial" w:hAnsi="Arial" w:cs="Arial"/>
+          <w:color w:val="333333"/>
+          <w:shd w:val="clear" w:color="auto" w:fill="FFFFFF"/>
+        </w:rPr>
+        <w:t xml:space="preserve"> GUI Builder automatically takes care of correct spacing and alignment, while supporting in-place editing, as well. The GUI builder is so intuitive that it has been used to prototype GUIs at customer presentations.</w:t>
+      </w:r>
+      <w:r>
+        <w:rPr>
+          <w:rStyle w:val="apple-converted-space"/>
+          <w:rFonts w:ascii="Arial" w:hAnsi="Arial" w:cs="Arial"/>
+          <w:color w:val="333333"/>
+          <w:shd w:val="clear" w:color="auto" w:fill="FFFFFF"/>
+        </w:rPr>
+        <w:t> </w:t>
+      </w:r>
+    </w:p>
+    <w:p>
+      <w:pPr>
+        <w:pStyle w:val="Heading5"/>
+        <w:rPr>
+          <w:rStyle w:val="apple-converted-space"/>
+          <w:shd w:val="clear" w:color="auto" w:fill="FFFFFF"/>
+        </w:rPr>
+      </w:pPr>
+      <w:r>
+        <w:rPr>
+          <w:rStyle w:val="apple-converted-space"/>
+          <w:shd w:val="clear" w:color="auto" w:fill="FFFFFF"/>
+        </w:rPr>
+        <w:t>Write bug free code</w:t>
+      </w:r>
+    </w:p>
+    <w:p>
+      <w:r>
+        <w:rPr>
+          <w:rFonts w:ascii="Arial" w:hAnsi="Arial" w:cs="Arial"/>
+          <w:color w:val="333333"/>
+          <w:shd w:val="clear" w:color="auto" w:fill="FFFFFF"/>
+        </w:rPr>
+        <w:t xml:space="preserve">The cost of buggy code increases the longer it remains unfixed. </w:t>
+      </w:r>
+      <w:proofErr w:type="spellStart"/>
+      <w:r>
+        <w:rPr>
+          <w:rFonts w:ascii="Arial" w:hAnsi="Arial" w:cs="Arial"/>
+          <w:color w:val="333333"/>
+          <w:shd w:val="clear" w:color="auto" w:fill="FFFFFF"/>
+        </w:rPr>
+        <w:t>NetBeans</w:t>
+      </w:r>
+      <w:proofErr w:type="spellEnd"/>
+      <w:r>
+        <w:rPr>
+          <w:rFonts w:ascii="Arial" w:hAnsi="Arial" w:cs="Arial"/>
+          <w:color w:val="333333"/>
+          <w:shd w:val="clear" w:color="auto" w:fill="FFFFFF"/>
+        </w:rPr>
+        <w:t xml:space="preserve"> provides static analysis tools, especially integration with the widely used </w:t>
+      </w:r>
+      <w:proofErr w:type="spellStart"/>
+      <w:r>
+        <w:rPr>
+          <w:rFonts w:ascii="Arial" w:hAnsi="Arial" w:cs="Arial"/>
+          <w:color w:val="333333"/>
+          <w:shd w:val="clear" w:color="auto" w:fill="FFFFFF"/>
+        </w:rPr>
+        <w:t>FindBugs</w:t>
+      </w:r>
+      <w:proofErr w:type="spellEnd"/>
+      <w:r>
+        <w:rPr>
+          <w:rFonts w:ascii="Arial" w:hAnsi="Arial" w:cs="Arial"/>
+          <w:color w:val="333333"/>
+          <w:shd w:val="clear" w:color="auto" w:fill="FFFFFF"/>
+        </w:rPr>
+        <w:t xml:space="preserve"> tool, for identifying and fixing common problems in Java code. In addition, the </w:t>
+      </w:r>
+      <w:proofErr w:type="spellStart"/>
+      <w:r>
+        <w:rPr>
+          <w:rFonts w:ascii="Arial" w:hAnsi="Arial" w:cs="Arial"/>
+          <w:color w:val="333333"/>
+          <w:shd w:val="clear" w:color="auto" w:fill="FFFFFF"/>
+        </w:rPr>
+        <w:t>NetBeans</w:t>
+      </w:r>
+      <w:proofErr w:type="spellEnd"/>
+      <w:r>
+        <w:rPr>
+          <w:rFonts w:ascii="Arial" w:hAnsi="Arial" w:cs="Arial"/>
+          <w:color w:val="333333"/>
+          <w:shd w:val="clear" w:color="auto" w:fill="FFFFFF"/>
+        </w:rPr>
+        <w:t xml:space="preserve"> Debugger lets you place breakpoints in your source code, add field watches, step through your code, run into methods, take snapshots and monitor execution as it occurs.</w:t>
+      </w:r>
+      <w:r>
+        <w:rPr>
+          <w:rFonts w:ascii="Arial" w:hAnsi="Arial" w:cs="Arial"/>
+          <w:color w:val="333333"/>
+        </w:rPr>
+        <w:br/>
+      </w:r>
+      <w:r>
+        <w:rPr>
+          <w:rFonts w:ascii="Arial" w:hAnsi="Arial" w:cs="Arial"/>
+          <w:color w:val="333333"/>
+        </w:rPr>
+        <w:lastRenderedPageBreak/>
+        <w:br/>
+      </w:r>
+      <w:r>
+        <w:rPr>
+          <w:rFonts w:ascii="Arial" w:hAnsi="Arial" w:cs="Arial"/>
+          <w:color w:val="333333"/>
+          <w:shd w:val="clear" w:color="auto" w:fill="FFFFFF"/>
+        </w:rPr>
+        <w:t xml:space="preserve">The </w:t>
+      </w:r>
+      <w:proofErr w:type="spellStart"/>
+      <w:r>
+        <w:rPr>
+          <w:rFonts w:ascii="Arial" w:hAnsi="Arial" w:cs="Arial"/>
+          <w:color w:val="333333"/>
+          <w:shd w:val="clear" w:color="auto" w:fill="FFFFFF"/>
+        </w:rPr>
+        <w:t>NetBeans</w:t>
+      </w:r>
+      <w:proofErr w:type="spellEnd"/>
+      <w:r>
+        <w:rPr>
+          <w:rFonts w:ascii="Arial" w:hAnsi="Arial" w:cs="Arial"/>
+          <w:color w:val="333333"/>
+          <w:shd w:val="clear" w:color="auto" w:fill="FFFFFF"/>
+        </w:rPr>
+        <w:t xml:space="preserve"> Profiler provides expert assistance for optimizing your application's speed and memory usage, and makes it easier to build reliable and scalable Java SE, </w:t>
+      </w:r>
+      <w:proofErr w:type="spellStart"/>
+      <w:r>
+        <w:rPr>
+          <w:rFonts w:ascii="Arial" w:hAnsi="Arial" w:cs="Arial"/>
+          <w:color w:val="333333"/>
+          <w:shd w:val="clear" w:color="auto" w:fill="FFFFFF"/>
+        </w:rPr>
+        <w:t>JavaFX</w:t>
+      </w:r>
+      <w:proofErr w:type="spellEnd"/>
+      <w:r>
+        <w:rPr>
+          <w:rFonts w:ascii="Arial" w:hAnsi="Arial" w:cs="Arial"/>
+          <w:color w:val="333333"/>
+          <w:shd w:val="clear" w:color="auto" w:fill="FFFFFF"/>
+        </w:rPr>
+        <w:t xml:space="preserve"> and Java EE applications. </w:t>
+      </w:r>
+      <w:proofErr w:type="spellStart"/>
+      <w:r>
+        <w:rPr>
+          <w:rFonts w:ascii="Arial" w:hAnsi="Arial" w:cs="Arial"/>
+          <w:color w:val="333333"/>
+          <w:shd w:val="clear" w:color="auto" w:fill="FFFFFF"/>
+        </w:rPr>
+        <w:t>NetBeans</w:t>
+      </w:r>
+      <w:proofErr w:type="spellEnd"/>
+      <w:r>
+        <w:rPr>
+          <w:rFonts w:ascii="Arial" w:hAnsi="Arial" w:cs="Arial"/>
+          <w:color w:val="333333"/>
+          <w:shd w:val="clear" w:color="auto" w:fill="FFFFFF"/>
+        </w:rPr>
+        <w:t xml:space="preserve"> IDE includes a visual debugger for Java SE applications, letting you debug user interfaces without looking into source code. Take GUI snapshots of your applications and click on user interface elements to jump back into the related source code.</w:t>
+      </w:r>
+      <w:r>
+        <w:rPr>
+          <w:rStyle w:val="apple-converted-space"/>
+          <w:rFonts w:ascii="Arial" w:hAnsi="Arial" w:cs="Arial"/>
+          <w:color w:val="333333"/>
+          <w:shd w:val="clear" w:color="auto" w:fill="FFFFFF"/>
+        </w:rPr>
+        <w:t> </w:t>
+      </w:r>
+    </w:p>
+    <w:p>
+      <w:pPr>
+        <w:pStyle w:val="NormalWeb"/>
+        <w:shd w:val="clear" w:color="auto" w:fill="FFFFFF"/>
+        <w:spacing w:before="0" w:beforeAutospacing="0" w:after="270" w:afterAutospacing="0" w:line="240" w:lineRule="atLeast"/>
+        <w:rPr>
+          <w:rFonts w:ascii="Arial" w:hAnsi="Arial" w:cs="Arial"/>
+          <w:color w:val="333333"/>
+          <w:sz w:val="20"/>
+          <w:szCs w:val="20"/>
+        </w:rPr>
+      </w:pPr>
+    </w:p>
+    <w:p>
+      <w:pPr>
+        <w:rPr>
+          <w:lang w:eastAsia="en-IN"/>
+        </w:rPr>
+      </w:pPr>
+    </w:p>
+    <w:p>
+      <w:pPr>
         <w:pStyle w:val="Heading2"/>
-        <w:pBdr>
-          <w:top w:val="single" w:sz="4" w:space="0" w:color="DA1F28" w:themeColor="accent2"/>
-          <w:left w:val="single" w:sz="48" w:space="2" w:color="DA1F28" w:themeColor="accent2"/>
-          <w:bottom w:val="single" w:sz="4" w:space="0" w:color="DA1F28" w:themeColor="accent2"/>
-          <w:right w:val="single" w:sz="4" w:space="4" w:color="DA1F28" w:themeColor="accent2"/>
-        </w:pBdr>
-        <w:shd w:val="clear" w:color="auto" w:fill="auto"/>
-        <w:spacing w:after="100" w:line="269" w:lineRule="auto"/>
-        <w:ind w:left="1080"/>
-        <w:contextualSpacing/>
+        <w:rPr>
+          <w:rFonts w:ascii="Arial" w:eastAsia="Times New Roman" w:hAnsi="Arial" w:cs="Arial"/>
+          <w:color w:val="222222"/>
+          <w:lang w:eastAsia="en-IN"/>
+        </w:rPr>
       </w:pPr>
       <w:bookmarkStart w:id="61" w:name="_Toc289275458"/>
       <w:bookmarkStart w:id="62" w:name="_Toc330365077"/>
@@ -12329,13 +14972,7 @@
         <w:rPr>
           <w:rFonts w:eastAsia="Arial"/>
         </w:rPr>
-        <w:t xml:space="preserve"> - </w:t>
-      </w:r>
-      <w:r>
-        <w:rPr>
-          <w:rFonts w:eastAsia="Arial"/>
-        </w:rPr>
-        <w:t>WPF (Windows Presentation Framework)</w:t>
+        <w:t xml:space="preserve"> </w:t>
       </w:r>
       <w:bookmarkEnd w:id="62"/>
       <w:bookmarkEnd w:id="63"/>
@@ -12351,14 +14988,33 @@
           <w:lang w:eastAsia="en-IN"/>
         </w:rPr>
       </w:pPr>
-      <w:r>
+    </w:p>
+    <w:p>
+      <w:pPr>
+        <w:pStyle w:val="Heading3"/>
+        <w:rPr>
+          <w:rFonts w:eastAsia="Arial"/>
+        </w:rPr>
+      </w:pPr>
+      <w:r>
+        <w:rPr>
+          <w:rFonts w:eastAsia="Arial"/>
+        </w:rPr>
+        <w:t>WPF (Windows Presentation Framework)</w:t>
+      </w:r>
+    </w:p>
+    <w:p/>
+    <w:p>
+      <w:pPr>
+        <w:pStyle w:val="ListParagraph"/>
+        <w:spacing w:line="480" w:lineRule="auto"/>
+        <w:ind w:firstLine="360"/>
         <w:rPr>
           <w:rFonts w:ascii="Arial" w:eastAsia="Times New Roman" w:hAnsi="Arial" w:cs="Arial"/>
           <w:color w:val="222222"/>
           <w:lang w:eastAsia="en-IN"/>
         </w:rPr>
-        <w:t>Windows Presentation Foundation (WPF) provides developers with a unified programming model for building rich Windows smart client user experiences that incorporate UI, media, and documents. Windows Presentation Foundation (WPF) is a next-generation presentation system for building Windows client applications with visually stunning user experiences. With WPF, you can create a wide range of both standalone and browser-hosted applications. The core of WPF is a resolution-independent and vector-based rendering engine that is built to take advantage of modern graphics hardware. WPF extends the core with a comprehensive set of application-development features that include Extensible Application Markup Language (XAML), controls, data binding, layout, 2-D and 3-D graphics, animation, styles, templates, documents, media, text, and typography. WPF is included in the Microsoft .NET Framework, so you can build applications that incorporate other elements of the .NET Framework class library.</w:t>
-      </w:r>
+      </w:pPr>
     </w:p>
     <w:p>
       <w:pPr>
@@ -12371,10 +15027,38 @@
           <w:lang w:eastAsia="en-IN"/>
         </w:rPr>
       </w:pPr>
-    </w:p>
-    <w:p>
-      <w:pPr>
-        <w:pStyle w:val="Heading2"/>
+      <w:r>
+        <w:rPr>
+          <w:rFonts w:ascii="Arial" w:eastAsia="Times New Roman" w:hAnsi="Arial" w:cs="Arial"/>
+          <w:color w:val="222222"/>
+          <w:lang w:eastAsia="en-IN"/>
+        </w:rPr>
+        <w:t>W</w:t>
+      </w:r>
+      <w:r>
+        <w:rPr>
+          <w:rFonts w:ascii="Arial" w:eastAsia="Times New Roman" w:hAnsi="Arial" w:cs="Arial"/>
+          <w:color w:val="222222"/>
+          <w:lang w:eastAsia="en-IN"/>
+        </w:rPr>
+        <w:t>indows Presentation Foundation (WPF) provides developers with a unified programming model for building rich Windows smart client user experiences that incorporate UI, media, and documents. Windows Presentation Foundation (WPF) is a next-generation presentation system for building Windows client applications with visually stunning user experiences. With WPF, you can create a wide range of both standalone and browser-hosted applications. The core of WPF is a resolution-independent and vector-based rendering engine that is built to take advantage of modern graphics hardware. WPF extends the core with a comprehensive set of application-development features that include Extensible Application Markup Language (XAML), controls, data binding, layout, 2-D and 3-D graphics, animation, styles, templates, documents, media, text, and typography. WPF is included in the Microsoft .NET Framework, so you can build applications that incorporate other elements of the .NET Framework class library.</w:t>
+      </w:r>
+    </w:p>
+    <w:p>
+      <w:pPr>
+        <w:pStyle w:val="ListParagraph"/>
+        <w:spacing w:line="480" w:lineRule="auto"/>
+        <w:ind w:firstLine="360"/>
+        <w:rPr>
+          <w:rFonts w:ascii="Arial" w:eastAsia="Times New Roman" w:hAnsi="Arial" w:cs="Arial"/>
+          <w:color w:val="222222"/>
+          <w:lang w:eastAsia="en-IN"/>
+        </w:rPr>
+      </w:pPr>
+    </w:p>
+    <w:p>
+      <w:pPr>
+        <w:pStyle w:val="Heading3"/>
         <w:rPr>
           <w:rFonts w:eastAsia="Arial"/>
         </w:rPr>
@@ -12414,6 +15098,7 @@
       <w:bookmarkEnd w:id="64"/>
       <w:bookmarkEnd w:id="65"/>
     </w:p>
+    <w:p/>
     <w:p>
       <w:pPr>
         <w:pStyle w:val="NormalWeb"/>
@@ -12432,6 +15117,7 @@
           <w:sz w:val="20"/>
           <w:szCs w:val="20"/>
         </w:rPr>
+        <w:lastRenderedPageBreak/>
         <w:t xml:space="preserve">XAML stands for Extensible Application </w:t>
       </w:r>
       <w:proofErr w:type="spellStart"/>
@@ -12660,7 +15346,6 @@
           <w:color w:val="444444"/>
           <w:lang w:val="en-IN" w:eastAsia="en-IN" w:bidi="ar-SA"/>
         </w:rPr>
-        <w:lastRenderedPageBreak/>
         <w:t>Graphical design tools like Expression Blend require XAML as source.</w:t>
       </w:r>
     </w:p>
@@ -12714,16 +15399,6 @@
     <w:p>
       <w:pPr>
         <w:pStyle w:val="Heading2"/>
-        <w:pBdr>
-          <w:top w:val="single" w:sz="4" w:space="0" w:color="DA1F28" w:themeColor="accent2"/>
-          <w:left w:val="single" w:sz="48" w:space="2" w:color="DA1F28" w:themeColor="accent2"/>
-          <w:bottom w:val="single" w:sz="4" w:space="0" w:color="DA1F28" w:themeColor="accent2"/>
-          <w:right w:val="single" w:sz="4" w:space="4" w:color="DA1F28" w:themeColor="accent2"/>
-        </w:pBdr>
-        <w:shd w:val="clear" w:color="auto" w:fill="auto"/>
-        <w:spacing w:after="100" w:line="269" w:lineRule="auto"/>
-        <w:ind w:left="1080"/>
-        <w:contextualSpacing/>
         <w:rPr>
           <w:rFonts w:eastAsia="Arial"/>
         </w:rPr>
@@ -12734,22 +15409,33 @@
         <w:rPr>
           <w:rFonts w:eastAsia="Arial"/>
         </w:rPr>
-        <w:t>Programming Framework (</w:t>
-      </w:r>
-      <w:r>
-        <w:rPr>
-          <w:rFonts w:eastAsia="Arial"/>
-        </w:rPr>
-        <w:t>.NET 4</w:t>
-      </w:r>
-      <w:r>
-        <w:rPr>
-          <w:rFonts w:eastAsia="Arial"/>
-        </w:rPr>
-        <w:t>)</w:t>
+        <w:t>Programming Framework</w:t>
       </w:r>
       <w:bookmarkEnd w:id="66"/>
       <w:bookmarkEnd w:id="67"/>
+    </w:p>
+    <w:p>
+      <w:pPr>
+        <w:pStyle w:val="Heading3"/>
+      </w:pPr>
+      <w:r>
+        <w:rPr>
+          <w:rFonts w:eastAsia="Arial"/>
+        </w:rPr>
+        <w:t>(</w:t>
+      </w:r>
+      <w:r>
+        <w:rPr>
+          <w:rFonts w:eastAsia="Arial"/>
+        </w:rPr>
+        <w:t>.NET 4</w:t>
+      </w:r>
+      <w:r>
+        <w:rPr>
+          <w:rFonts w:eastAsia="Arial"/>
+        </w:rPr>
+        <w:t>)</w:t>
+      </w:r>
     </w:p>
     <w:p>
       <w:pPr>
@@ -12857,32 +15543,34 @@
     <w:p>
       <w:pPr>
         <w:pStyle w:val="Heading2"/>
-        <w:pBdr>
-          <w:top w:val="single" w:sz="4" w:space="0" w:color="DA1F28" w:themeColor="accent2"/>
-          <w:left w:val="single" w:sz="48" w:space="2" w:color="DA1F28" w:themeColor="accent2"/>
-          <w:bottom w:val="single" w:sz="4" w:space="0" w:color="DA1F28" w:themeColor="accent2"/>
-          <w:right w:val="single" w:sz="4" w:space="4" w:color="DA1F28" w:themeColor="accent2"/>
-        </w:pBdr>
-        <w:shd w:val="clear" w:color="auto" w:fill="auto"/>
-        <w:spacing w:after="100" w:line="269" w:lineRule="auto"/>
-        <w:ind w:left="1080"/>
-        <w:contextualSpacing/>
       </w:pPr>
       <w:bookmarkStart w:id="68" w:name="_Toc304900511"/>
       <w:bookmarkStart w:id="69" w:name="_Toc320368089"/>
       <w:bookmarkStart w:id="70" w:name="_Toc330365079"/>
       <w:r>
+        <w:lastRenderedPageBreak/>
         <w:t>Database</w:t>
       </w:r>
       <w:r>
         <w:t>/backend</w:t>
       </w:r>
       <w:r>
-        <w:t xml:space="preserve"> - MySQL</w:t>
+        <w:t>:</w:t>
+      </w:r>
+      <w:r>
+        <w:t xml:space="preserve"> </w:t>
       </w:r>
       <w:bookmarkEnd w:id="68"/>
       <w:bookmarkEnd w:id="69"/>
       <w:bookmarkEnd w:id="70"/>
+    </w:p>
+    <w:p>
+      <w:pPr>
+        <w:pStyle w:val="Heading3"/>
+      </w:pPr>
+      <w:r>
+        <w:t>MySQL</w:t>
+      </w:r>
     </w:p>
     <w:p>
       <w:pPr>
@@ -13144,23 +15832,12 @@
           <w:color w:val="222222"/>
           <w:lang w:eastAsia="en-IN"/>
         </w:rPr>
-        <w:lastRenderedPageBreak/>
         <w:t>Stored Procedures to improve developer productivity</w:t>
       </w:r>
     </w:p>
     <w:p>
       <w:pPr>
         <w:pStyle w:val="Heading2"/>
-        <w:pBdr>
-          <w:top w:val="single" w:sz="4" w:space="0" w:color="DA1F28" w:themeColor="accent2"/>
-          <w:left w:val="single" w:sz="48" w:space="2" w:color="DA1F28" w:themeColor="accent2"/>
-          <w:bottom w:val="single" w:sz="4" w:space="0" w:color="DA1F28" w:themeColor="accent2"/>
-          <w:right w:val="single" w:sz="4" w:space="4" w:color="DA1F28" w:themeColor="accent2"/>
-        </w:pBdr>
-        <w:shd w:val="clear" w:color="auto" w:fill="auto"/>
-        <w:spacing w:after="100" w:line="269" w:lineRule="auto"/>
-        <w:ind w:left="1080"/>
-        <w:contextualSpacing/>
       </w:pPr>
       <w:r>
         <w:t xml:space="preserve">ide for </w:t>
@@ -13168,14 +15845,21 @@
       <w:r>
         <w:t>Database</w:t>
       </w:r>
-      <w:r>
-        <w:t xml:space="preserve"> –</w:t>
-      </w:r>
+    </w:p>
+    <w:p>
+      <w:pPr>
+        <w:pStyle w:val="Heading3"/>
+      </w:pPr>
+      <w:proofErr w:type="spellStart"/>
       <w:r>
         <w:t>MySQL</w:t>
       </w:r>
-      <w:r>
-        <w:t xml:space="preserve"> workbench</w:t>
+      <w:proofErr w:type="spellEnd"/>
+      <w:r>
+        <w:t xml:space="preserve"> </w:t>
+      </w:r>
+      <w:r>
+        <w:t>workbench</w:t>
       </w:r>
     </w:p>
     <w:p>
@@ -13301,17 +15985,21 @@
     </w:p>
     <w:p>
       <w:pPr>
+        <w:pStyle w:val="ListParagraph"/>
+        <w:spacing w:line="480" w:lineRule="auto"/>
+        <w:rPr>
+          <w:rFonts w:ascii="Arial" w:hAnsi="Arial" w:cs="Arial"/>
+          <w:color w:val="000000" w:themeColor="text1"/>
+          <w:shd w:val="clear" w:color="auto" w:fill="FFFFFF"/>
+        </w:rPr>
+      </w:pPr>
+    </w:p>
+    <w:p>
+      <w:pPr>
         <w:pStyle w:val="Heading2"/>
-        <w:pBdr>
-          <w:top w:val="single" w:sz="4" w:space="0" w:color="DA1F28" w:themeColor="accent2"/>
-          <w:left w:val="single" w:sz="48" w:space="2" w:color="DA1F28" w:themeColor="accent2"/>
-          <w:bottom w:val="single" w:sz="4" w:space="0" w:color="DA1F28" w:themeColor="accent2"/>
-          <w:right w:val="single" w:sz="4" w:space="4" w:color="DA1F28" w:themeColor="accent2"/>
-        </w:pBdr>
-        <w:shd w:val="clear" w:color="auto" w:fill="auto"/>
-        <w:spacing w:after="100" w:line="269" w:lineRule="auto"/>
-        <w:ind w:left="1080"/>
-        <w:contextualSpacing/>
+        <w:rPr>
+          <w:rFonts w:eastAsia="Arial"/>
+        </w:rPr>
       </w:pPr>
       <w:bookmarkStart w:id="71" w:name="_Toc289275461"/>
       <w:bookmarkStart w:id="72" w:name="_Toc330365080"/>
@@ -13325,16 +16013,27 @@
         <w:rPr>
           <w:rFonts w:eastAsia="Arial"/>
         </w:rPr>
-        <w:t>rogramming Language (</w:t>
-      </w:r>
-      <w:r>
-        <w:rPr>
-          <w:rFonts w:eastAsia="Arial"/>
-        </w:rPr>
-        <w:t>C#)</w:t>
+        <w:t xml:space="preserve">rogramming Language </w:t>
       </w:r>
       <w:bookmarkEnd w:id="71"/>
       <w:bookmarkEnd w:id="72"/>
+    </w:p>
+    <w:p>
+      <w:pPr>
+        <w:pStyle w:val="Heading3"/>
+      </w:pPr>
+      <w:r>
+        <w:rPr>
+          <w:rFonts w:eastAsia="Arial"/>
+        </w:rPr>
+        <w:t>C#</w:t>
+      </w:r>
+      <w:r>
+        <w:rPr>
+          <w:rFonts w:eastAsia="Arial"/>
+        </w:rPr>
+        <w:t xml:space="preserve"> - c sharp</w:t>
+      </w:r>
     </w:p>
     <w:p>
       <w:pPr>
@@ -13356,7 +16055,7 @@
         </w:rPr>
         <w:t>C# is a type-safe, object-oriented language that is simple yet powerful, allowing programmers to build a breadth of applications. C# is a </w:t>
       </w:r>
-      <w:hyperlink r:id="rId71" w:tooltip="Multi-paradigm programming language" w:history="1">
+      <w:hyperlink r:id="rId73" w:tooltip="Multi-paradigm programming language" w:history="1">
         <w:r>
           <w:rPr>
             <w:rFonts w:ascii="Arial" w:eastAsia="Times New Roman" w:hAnsi="Arial" w:cs="Arial"/>
@@ -13374,7 +16073,7 @@
         </w:rPr>
         <w:t> encompassing </w:t>
       </w:r>
-      <w:hyperlink r:id="rId72" w:tooltip="Imperative programming" w:history="1">
+      <w:hyperlink r:id="rId74" w:tooltip="Imperative programming" w:history="1">
         <w:r>
           <w:rPr>
             <w:rFonts w:ascii="Arial" w:eastAsia="Times New Roman" w:hAnsi="Arial" w:cs="Arial"/>
@@ -13392,7 +16091,7 @@
         </w:rPr>
         <w:t>, </w:t>
       </w:r>
-      <w:hyperlink r:id="rId73" w:tooltip="Declarative programming" w:history="1">
+      <w:hyperlink r:id="rId75" w:tooltip="Declarative programming" w:history="1">
         <w:r>
           <w:rPr>
             <w:rFonts w:ascii="Arial" w:eastAsia="Times New Roman" w:hAnsi="Arial" w:cs="Arial"/>
@@ -13410,7 +16109,7 @@
         </w:rPr>
         <w:t>, </w:t>
       </w:r>
-      <w:hyperlink r:id="rId74" w:tooltip="Functional programming" w:history="1">
+      <w:hyperlink r:id="rId76" w:tooltip="Functional programming" w:history="1">
         <w:r>
           <w:rPr>
             <w:rFonts w:ascii="Arial" w:eastAsia="Times New Roman" w:hAnsi="Arial" w:cs="Arial"/>
@@ -13428,7 +16127,7 @@
         </w:rPr>
         <w:t>, </w:t>
       </w:r>
-      <w:hyperlink r:id="rId75" w:tooltip="Generic programming" w:history="1">
+      <w:hyperlink r:id="rId77" w:tooltip="Generic programming" w:history="1">
         <w:r>
           <w:rPr>
             <w:rFonts w:ascii="Arial" w:eastAsia="Times New Roman" w:hAnsi="Arial" w:cs="Arial"/>
@@ -13446,7 +16145,7 @@
         </w:rPr>
         <w:t>, </w:t>
       </w:r>
-      <w:hyperlink r:id="rId76" w:tooltip="Object-oriented programming" w:history="1">
+      <w:hyperlink r:id="rId78" w:tooltip="Object-oriented programming" w:history="1">
         <w:r>
           <w:rPr>
             <w:rFonts w:ascii="Arial" w:eastAsia="Times New Roman" w:hAnsi="Arial" w:cs="Arial"/>
@@ -13464,7 +16163,7 @@
         </w:rPr>
         <w:t>(</w:t>
       </w:r>
-      <w:hyperlink r:id="rId77" w:tooltip="Class (computer science)" w:history="1">
+      <w:hyperlink r:id="rId79" w:tooltip="Class (computer science)" w:history="1">
         <w:r>
           <w:rPr>
             <w:rFonts w:ascii="Arial" w:eastAsia="Times New Roman" w:hAnsi="Arial" w:cs="Arial"/>
@@ -13482,7 +16181,7 @@
         </w:rPr>
         <w:t>), and </w:t>
       </w:r>
-      <w:hyperlink r:id="rId78" w:tooltip="Component-based software engineering" w:history="1">
+      <w:hyperlink r:id="rId80" w:tooltip="Component-based software engineering" w:history="1">
         <w:r>
           <w:rPr>
             <w:rFonts w:ascii="Arial" w:eastAsia="Times New Roman" w:hAnsi="Arial" w:cs="Arial"/>
@@ -13500,7 +16199,7 @@
         </w:rPr>
         <w:t> programming disciplines. It was developed by </w:t>
       </w:r>
-      <w:hyperlink r:id="rId79" w:history="1">
+      <w:hyperlink r:id="rId81" w:history="1">
         <w:r>
           <w:rPr>
             <w:rFonts w:ascii="Arial" w:eastAsia="Times New Roman" w:hAnsi="Arial" w:cs="Arial"/>
@@ -13516,9 +16215,18 @@
           <w:color w:val="222222"/>
           <w:lang w:eastAsia="en-IN"/>
         </w:rPr>
-        <w:t> within the </w:t>
-      </w:r>
-      <w:hyperlink r:id="rId80" w:tooltip=".NET Framework" w:history="1">
+        <w:t xml:space="preserve"> within </w:t>
+      </w:r>
+      <w:r>
+        <w:rPr>
+          <w:rFonts w:ascii="Arial" w:eastAsia="Times New Roman" w:hAnsi="Arial" w:cs="Arial"/>
+          <w:color w:val="222222"/>
+          <w:lang w:eastAsia="en-IN"/>
+        </w:rPr>
+        <w:lastRenderedPageBreak/>
+        <w:t>the </w:t>
+      </w:r>
+      <w:hyperlink r:id="rId82" w:tooltip=".NET Framework" w:history="1">
         <w:r>
           <w:rPr>
             <w:rFonts w:ascii="Arial" w:eastAsia="Times New Roman" w:hAnsi="Arial" w:cs="Arial"/>
@@ -13536,7 +16244,7 @@
         </w:rPr>
         <w:t xml:space="preserve"> initiative and later approved as a standard by </w:t>
       </w:r>
-      <w:hyperlink r:id="rId81" w:tooltip="Ecma International" w:history="1">
+      <w:hyperlink r:id="rId83" w:tooltip="Ecma International" w:history="1">
         <w:proofErr w:type="spellStart"/>
         <w:r>
           <w:rPr>
@@ -13556,7 +16264,7 @@
         </w:rPr>
         <w:t> (ECMA-334) and </w:t>
       </w:r>
-      <w:hyperlink r:id="rId82" w:tooltip="International Organization for Standardization" w:history="1">
+      <w:hyperlink r:id="rId84" w:tooltip="International Organization for Standardization" w:history="1">
         <w:r>
           <w:rPr>
             <w:rFonts w:ascii="Arial" w:eastAsia="Times New Roman" w:hAnsi="Arial" w:cs="Arial"/>
@@ -13574,7 +16282,7 @@
         </w:rPr>
         <w:t> (ISO/IEC 23270). C# is one of the programming languages designed for the </w:t>
       </w:r>
-      <w:hyperlink r:id="rId83" w:history="1">
+      <w:hyperlink r:id="rId85" w:history="1">
         <w:r>
           <w:rPr>
             <w:rFonts w:ascii="Arial" w:eastAsia="Times New Roman" w:hAnsi="Arial" w:cs="Arial"/>
@@ -13598,22 +16306,39 @@
         <w:pStyle w:val="ListParagraph"/>
         <w:spacing w:line="480" w:lineRule="auto"/>
         <w:rPr>
-          <w:rFonts w:eastAsia="Arial"/>
-          <w:i/>
-        </w:rPr>
-      </w:pPr>
-      <w:r>
-        <w:rPr>
           <w:rFonts w:ascii="Arial" w:eastAsia="Times New Roman" w:hAnsi="Arial" w:cs="Arial"/>
           <w:color w:val="222222"/>
           <w:lang w:eastAsia="en-IN"/>
         </w:rPr>
+      </w:pPr>
+      <w:r>
+        <w:rPr>
+          <w:rFonts w:ascii="Arial" w:eastAsia="Times New Roman" w:hAnsi="Arial" w:cs="Arial"/>
+          <w:color w:val="222222"/>
+          <w:lang w:eastAsia="en-IN"/>
+        </w:rPr>
         <w:t>C# is intended to be a simple, modern, general-purpose, object-oriented programming language.</w:t>
       </w:r>
     </w:p>
     <w:p>
       <w:pPr>
         <w:pStyle w:val="Heading2"/>
+        <w:rPr>
+          <w:rFonts w:eastAsia="Arial"/>
+          <w:i/>
+        </w:rPr>
+      </w:pPr>
+      <w:r>
+        <w:rPr>
+          <w:rFonts w:eastAsia="Times New Roman"/>
+          <w:lang w:eastAsia="en-IN"/>
+        </w:rPr>
+        <w:t>Other technologies</w:t>
+      </w:r>
+    </w:p>
+    <w:p>
+      <w:pPr>
+        <w:pStyle w:val="Heading3"/>
         <w:rPr>
           <w:rFonts w:eastAsia="Arial"/>
         </w:rPr>
@@ -13774,7 +16499,6 @@
         <w:rPr>
           <w:rFonts w:eastAsia="Arial" w:cs="Calibri"/>
         </w:rPr>
-        <w:lastRenderedPageBreak/>
         <w:t>Dia</w:t>
       </w:r>
       <w:proofErr w:type="spellEnd"/>
@@ -13825,7 +16549,7 @@
     <w:p/>
     <w:p>
       <w:pPr>
-        <w:pStyle w:val="Heading2"/>
+        <w:pStyle w:val="Heading3"/>
         <w:rPr>
           <w:rFonts w:eastAsia="Arial"/>
         </w:rPr>
@@ -14158,7 +16882,7 @@
     </w:p>
     <w:p>
       <w:pPr>
-        <w:pStyle w:val="Heading2"/>
+        <w:pStyle w:val="Heading3"/>
         <w:rPr>
           <w:rFonts w:eastAsia="Arial"/>
         </w:rPr>
@@ -14223,14 +16947,7 @@
         <w:rPr>
           <w:rFonts w:eastAsia="Arial"/>
         </w:rPr>
-        <w:t xml:space="preserve">features a suite of basic applications developed with the Microsoft Windows API. It is designed to be somewhat similar to desktop versions of Windows, feature-wise and aesthetically. Additionally, third-party software development is available for Windows Mobile, and software applications can be purchased via the </w:t>
-      </w:r>
-      <w:r>
-        <w:rPr>
-          <w:rFonts w:eastAsia="Arial"/>
-        </w:rPr>
-        <w:lastRenderedPageBreak/>
-        <w:t>Windows Marketplace for Mobile.</w:t>
+        <w:t>features a suite of basic applications developed with the Microsoft Windows API. It is designed to be somewhat similar to desktop versions of Windows, feature-wise and aesthetically. Additionally, third-party software development is available for Windows Mobile, and software applications can be purchased via the Windows Marketplace for Mobile.</w:t>
       </w:r>
       <w:r>
         <w:rPr>
@@ -14721,122 +17438,9 @@
     </w:lvl>
   </w:abstractNum>
   <w:abstractNum w:abstractNumId="3">
-    <w:nsid w:val="1F037273"/>
-    <w:multiLevelType w:val="hybridMultilevel"/>
-    <w:tmpl w:val="CB843ACE"/>
-    <w:lvl w:ilvl="0" w:tplc="04090001">
-      <w:start w:val="1"/>
-      <w:numFmt w:val="bullet"/>
-      <w:lvlText w:val=""/>
-      <w:lvlJc w:val="left"/>
-      <w:pPr>
-        <w:ind w:left="720" w:hanging="360"/>
-      </w:pPr>
-      <w:rPr>
-        <w:rFonts w:ascii="Symbol" w:hAnsi="Symbol" w:hint="default"/>
-      </w:rPr>
-    </w:lvl>
-    <w:lvl w:ilvl="1" w:tplc="04090003" w:tentative="1">
-      <w:start w:val="1"/>
-      <w:numFmt w:val="bullet"/>
-      <w:lvlText w:val="o"/>
-      <w:lvlJc w:val="left"/>
-      <w:pPr>
-        <w:ind w:left="1440" w:hanging="360"/>
-      </w:pPr>
-      <w:rPr>
-        <w:rFonts w:ascii="Courier New" w:hAnsi="Courier New" w:cs="Courier New" w:hint="default"/>
-      </w:rPr>
-    </w:lvl>
-    <w:lvl w:ilvl="2" w:tplc="04090005" w:tentative="1">
-      <w:start w:val="1"/>
-      <w:numFmt w:val="bullet"/>
-      <w:lvlText w:val=""/>
-      <w:lvlJc w:val="left"/>
-      <w:pPr>
-        <w:ind w:left="2160" w:hanging="360"/>
-      </w:pPr>
-      <w:rPr>
-        <w:rFonts w:ascii="Wingdings" w:hAnsi="Wingdings" w:hint="default"/>
-      </w:rPr>
-    </w:lvl>
-    <w:lvl w:ilvl="3" w:tplc="04090001" w:tentative="1">
-      <w:start w:val="1"/>
-      <w:numFmt w:val="bullet"/>
-      <w:lvlText w:val=""/>
-      <w:lvlJc w:val="left"/>
-      <w:pPr>
-        <w:ind w:left="2880" w:hanging="360"/>
-      </w:pPr>
-      <w:rPr>
-        <w:rFonts w:ascii="Symbol" w:hAnsi="Symbol" w:hint="default"/>
-      </w:rPr>
-    </w:lvl>
-    <w:lvl w:ilvl="4" w:tplc="04090003" w:tentative="1">
-      <w:start w:val="1"/>
-      <w:numFmt w:val="bullet"/>
-      <w:lvlText w:val="o"/>
-      <w:lvlJc w:val="left"/>
-      <w:pPr>
-        <w:ind w:left="3600" w:hanging="360"/>
-      </w:pPr>
-      <w:rPr>
-        <w:rFonts w:ascii="Courier New" w:hAnsi="Courier New" w:cs="Courier New" w:hint="default"/>
-      </w:rPr>
-    </w:lvl>
-    <w:lvl w:ilvl="5" w:tplc="04090005" w:tentative="1">
-      <w:start w:val="1"/>
-      <w:numFmt w:val="bullet"/>
-      <w:lvlText w:val=""/>
-      <w:lvlJc w:val="left"/>
-      <w:pPr>
-        <w:ind w:left="4320" w:hanging="360"/>
-      </w:pPr>
-      <w:rPr>
-        <w:rFonts w:ascii="Wingdings" w:hAnsi="Wingdings" w:hint="default"/>
-      </w:rPr>
-    </w:lvl>
-    <w:lvl w:ilvl="6" w:tplc="04090001" w:tentative="1">
-      <w:start w:val="1"/>
-      <w:numFmt w:val="bullet"/>
-      <w:lvlText w:val=""/>
-      <w:lvlJc w:val="left"/>
-      <w:pPr>
-        <w:ind w:left="5040" w:hanging="360"/>
-      </w:pPr>
-      <w:rPr>
-        <w:rFonts w:ascii="Symbol" w:hAnsi="Symbol" w:hint="default"/>
-      </w:rPr>
-    </w:lvl>
-    <w:lvl w:ilvl="7" w:tplc="04090003" w:tentative="1">
-      <w:start w:val="1"/>
-      <w:numFmt w:val="bullet"/>
-      <w:lvlText w:val="o"/>
-      <w:lvlJc w:val="left"/>
-      <w:pPr>
-        <w:ind w:left="5760" w:hanging="360"/>
-      </w:pPr>
-      <w:rPr>
-        <w:rFonts w:ascii="Courier New" w:hAnsi="Courier New" w:cs="Courier New" w:hint="default"/>
-      </w:rPr>
-    </w:lvl>
-    <w:lvl w:ilvl="8" w:tplc="04090005" w:tentative="1">
-      <w:start w:val="1"/>
-      <w:numFmt w:val="bullet"/>
-      <w:lvlText w:val=""/>
-      <w:lvlJc w:val="left"/>
-      <w:pPr>
-        <w:ind w:left="6480" w:hanging="360"/>
-      </w:pPr>
-      <w:rPr>
-        <w:rFonts w:ascii="Wingdings" w:hAnsi="Wingdings" w:hint="default"/>
-      </w:rPr>
-    </w:lvl>
-  </w:abstractNum>
-  <w:abstractNum w:abstractNumId="4">
-    <w:nsid w:val="251F519C"/>
+    <w:nsid w:val="0D617774"/>
     <w:multiLevelType w:val="multilevel"/>
-    <w:tmpl w:val="166ECF42"/>
+    <w:tmpl w:val="EB0CAF14"/>
     <w:lvl w:ilvl="0">
       <w:start w:val="1"/>
       <w:numFmt w:val="bullet"/>
@@ -14982,130 +17586,17 @@
       </w:rPr>
     </w:lvl>
   </w:abstractNum>
-  <w:abstractNum w:abstractNumId="5">
-    <w:nsid w:val="2976615E"/>
+  <w:abstractNum w:abstractNumId="4">
+    <w:nsid w:val="1F037273"/>
     <w:multiLevelType w:val="hybridMultilevel"/>
-    <w:tmpl w:val="2D6CF2EE"/>
-    <w:lvl w:ilvl="0" w:tplc="40090009">
-      <w:start w:val="1"/>
-      <w:numFmt w:val="bullet"/>
-      <w:lvlText w:val=""/>
-      <w:lvlJc w:val="left"/>
-      <w:pPr>
-        <w:ind w:left="720" w:hanging="360"/>
-      </w:pPr>
-      <w:rPr>
-        <w:rFonts w:ascii="Wingdings" w:hAnsi="Wingdings" w:hint="default"/>
-      </w:rPr>
-    </w:lvl>
-    <w:lvl w:ilvl="1" w:tplc="40090003" w:tentative="1">
-      <w:start w:val="1"/>
-      <w:numFmt w:val="bullet"/>
-      <w:lvlText w:val="o"/>
-      <w:lvlJc w:val="left"/>
-      <w:pPr>
-        <w:ind w:left="1440" w:hanging="360"/>
-      </w:pPr>
-      <w:rPr>
-        <w:rFonts w:ascii="Courier New" w:hAnsi="Courier New" w:cs="Courier New" w:hint="default"/>
-      </w:rPr>
-    </w:lvl>
-    <w:lvl w:ilvl="2" w:tplc="40090005" w:tentative="1">
-      <w:start w:val="1"/>
-      <w:numFmt w:val="bullet"/>
-      <w:lvlText w:val=""/>
-      <w:lvlJc w:val="left"/>
-      <w:pPr>
-        <w:ind w:left="2160" w:hanging="360"/>
-      </w:pPr>
-      <w:rPr>
-        <w:rFonts w:ascii="Wingdings" w:hAnsi="Wingdings" w:hint="default"/>
-      </w:rPr>
-    </w:lvl>
-    <w:lvl w:ilvl="3" w:tplc="40090001" w:tentative="1">
-      <w:start w:val="1"/>
-      <w:numFmt w:val="bullet"/>
-      <w:lvlText w:val=""/>
-      <w:lvlJc w:val="left"/>
-      <w:pPr>
-        <w:ind w:left="2880" w:hanging="360"/>
-      </w:pPr>
-      <w:rPr>
-        <w:rFonts w:ascii="Symbol" w:hAnsi="Symbol" w:hint="default"/>
-      </w:rPr>
-    </w:lvl>
-    <w:lvl w:ilvl="4" w:tplc="40090003" w:tentative="1">
-      <w:start w:val="1"/>
-      <w:numFmt w:val="bullet"/>
-      <w:lvlText w:val="o"/>
-      <w:lvlJc w:val="left"/>
-      <w:pPr>
-        <w:ind w:left="3600" w:hanging="360"/>
-      </w:pPr>
-      <w:rPr>
-        <w:rFonts w:ascii="Courier New" w:hAnsi="Courier New" w:cs="Courier New" w:hint="default"/>
-      </w:rPr>
-    </w:lvl>
-    <w:lvl w:ilvl="5" w:tplc="40090005" w:tentative="1">
-      <w:start w:val="1"/>
-      <w:numFmt w:val="bullet"/>
-      <w:lvlText w:val=""/>
-      <w:lvlJc w:val="left"/>
-      <w:pPr>
-        <w:ind w:left="4320" w:hanging="360"/>
-      </w:pPr>
-      <w:rPr>
-        <w:rFonts w:ascii="Wingdings" w:hAnsi="Wingdings" w:hint="default"/>
-      </w:rPr>
-    </w:lvl>
-    <w:lvl w:ilvl="6" w:tplc="40090001" w:tentative="1">
-      <w:start w:val="1"/>
-      <w:numFmt w:val="bullet"/>
-      <w:lvlText w:val=""/>
-      <w:lvlJc w:val="left"/>
-      <w:pPr>
-        <w:ind w:left="5040" w:hanging="360"/>
-      </w:pPr>
-      <w:rPr>
-        <w:rFonts w:ascii="Symbol" w:hAnsi="Symbol" w:hint="default"/>
-      </w:rPr>
-    </w:lvl>
-    <w:lvl w:ilvl="7" w:tplc="40090003" w:tentative="1">
-      <w:start w:val="1"/>
-      <w:numFmt w:val="bullet"/>
-      <w:lvlText w:val="o"/>
-      <w:lvlJc w:val="left"/>
-      <w:pPr>
-        <w:ind w:left="5760" w:hanging="360"/>
-      </w:pPr>
-      <w:rPr>
-        <w:rFonts w:ascii="Courier New" w:hAnsi="Courier New" w:cs="Courier New" w:hint="default"/>
-      </w:rPr>
-    </w:lvl>
-    <w:lvl w:ilvl="8" w:tplc="40090005" w:tentative="1">
-      <w:start w:val="1"/>
-      <w:numFmt w:val="bullet"/>
-      <w:lvlText w:val=""/>
-      <w:lvlJc w:val="left"/>
-      <w:pPr>
-        <w:ind w:left="6480" w:hanging="360"/>
-      </w:pPr>
-      <w:rPr>
-        <w:rFonts w:ascii="Wingdings" w:hAnsi="Wingdings" w:hint="default"/>
-      </w:rPr>
-    </w:lvl>
-  </w:abstractNum>
-  <w:abstractNum w:abstractNumId="6">
-    <w:nsid w:val="2C8A62D2"/>
-    <w:multiLevelType w:val="hybridMultilevel"/>
-    <w:tmpl w:val="CC6A7232"/>
+    <w:tmpl w:val="CB843ACE"/>
     <w:lvl w:ilvl="0" w:tplc="04090001">
       <w:start w:val="1"/>
       <w:numFmt w:val="bullet"/>
       <w:lvlText w:val=""/>
       <w:lvlJc w:val="left"/>
       <w:pPr>
-        <w:ind w:left="1440" w:hanging="360"/>
+        <w:ind w:left="720" w:hanging="360"/>
       </w:pPr>
       <w:rPr>
         <w:rFonts w:ascii="Symbol" w:hAnsi="Symbol" w:hint="default"/>
@@ -15117,7 +17608,7 @@
       <w:lvlText w:val="o"/>
       <w:lvlJc w:val="left"/>
       <w:pPr>
-        <w:ind w:left="2160" w:hanging="360"/>
+        <w:ind w:left="1440" w:hanging="360"/>
       </w:pPr>
       <w:rPr>
         <w:rFonts w:ascii="Courier New" w:hAnsi="Courier New" w:cs="Courier New" w:hint="default"/>
@@ -15129,7 +17620,7 @@
       <w:lvlText w:val=""/>
       <w:lvlJc w:val="left"/>
       <w:pPr>
-        <w:ind w:left="2880" w:hanging="360"/>
+        <w:ind w:left="2160" w:hanging="360"/>
       </w:pPr>
       <w:rPr>
         <w:rFonts w:ascii="Wingdings" w:hAnsi="Wingdings" w:hint="default"/>
@@ -15141,7 +17632,7 @@
       <w:lvlText w:val=""/>
       <w:lvlJc w:val="left"/>
       <w:pPr>
-        <w:ind w:left="3600" w:hanging="360"/>
+        <w:ind w:left="2880" w:hanging="360"/>
       </w:pPr>
       <w:rPr>
         <w:rFonts w:ascii="Symbol" w:hAnsi="Symbol" w:hint="default"/>
@@ -15153,7 +17644,7 @@
       <w:lvlText w:val="o"/>
       <w:lvlJc w:val="left"/>
       <w:pPr>
-        <w:ind w:left="4320" w:hanging="360"/>
+        <w:ind w:left="3600" w:hanging="360"/>
       </w:pPr>
       <w:rPr>
         <w:rFonts w:ascii="Courier New" w:hAnsi="Courier New" w:cs="Courier New" w:hint="default"/>
@@ -15165,7 +17656,7 @@
       <w:lvlText w:val=""/>
       <w:lvlJc w:val="left"/>
       <w:pPr>
-        <w:ind w:left="5040" w:hanging="360"/>
+        <w:ind w:left="4320" w:hanging="360"/>
       </w:pPr>
       <w:rPr>
         <w:rFonts w:ascii="Wingdings" w:hAnsi="Wingdings" w:hint="default"/>
@@ -15177,7 +17668,7 @@
       <w:lvlText w:val=""/>
       <w:lvlJc w:val="left"/>
       <w:pPr>
-        <w:ind w:left="5760" w:hanging="360"/>
+        <w:ind w:left="5040" w:hanging="360"/>
       </w:pPr>
       <w:rPr>
         <w:rFonts w:ascii="Symbol" w:hAnsi="Symbol" w:hint="default"/>
@@ -15189,7 +17680,7 @@
       <w:lvlText w:val="o"/>
       <w:lvlJc w:val="left"/>
       <w:pPr>
-        <w:ind w:left="6480" w:hanging="360"/>
+        <w:ind w:left="5760" w:hanging="360"/>
       </w:pPr>
       <w:rPr>
         <w:rFonts w:ascii="Courier New" w:hAnsi="Courier New" w:cs="Courier New" w:hint="default"/>
@@ -15201,17 +17692,17 @@
       <w:lvlText w:val=""/>
       <w:lvlJc w:val="left"/>
       <w:pPr>
-        <w:ind w:left="7200" w:hanging="360"/>
+        <w:ind w:left="6480" w:hanging="360"/>
       </w:pPr>
       <w:rPr>
         <w:rFonts w:ascii="Wingdings" w:hAnsi="Wingdings" w:hint="default"/>
       </w:rPr>
     </w:lvl>
   </w:abstractNum>
-  <w:abstractNum w:abstractNumId="7">
-    <w:nsid w:val="306D00A9"/>
+  <w:abstractNum w:abstractNumId="5">
+    <w:nsid w:val="251F519C"/>
     <w:multiLevelType w:val="multilevel"/>
-    <w:tmpl w:val="223A85F0"/>
+    <w:tmpl w:val="166ECF42"/>
     <w:lvl w:ilvl="0">
       <w:start w:val="1"/>
       <w:numFmt w:val="bullet"/>
@@ -15357,17 +17848,17 @@
       </w:rPr>
     </w:lvl>
   </w:abstractNum>
-  <w:abstractNum w:abstractNumId="8">
-    <w:nsid w:val="36DD7F90"/>
+  <w:abstractNum w:abstractNumId="6">
+    <w:nsid w:val="2976615E"/>
     <w:multiLevelType w:val="hybridMultilevel"/>
-    <w:tmpl w:val="F8B60172"/>
+    <w:tmpl w:val="2D6CF2EE"/>
     <w:lvl w:ilvl="0" w:tplc="40090009">
       <w:start w:val="1"/>
       <w:numFmt w:val="bullet"/>
       <w:lvlText w:val=""/>
       <w:lvlJc w:val="left"/>
       <w:pPr>
-        <w:ind w:left="1800" w:hanging="360"/>
+        <w:ind w:left="720" w:hanging="360"/>
       </w:pPr>
       <w:rPr>
         <w:rFonts w:ascii="Wingdings" w:hAnsi="Wingdings" w:hint="default"/>
@@ -15379,7 +17870,7 @@
       <w:lvlText w:val="o"/>
       <w:lvlJc w:val="left"/>
       <w:pPr>
-        <w:ind w:left="2520" w:hanging="360"/>
+        <w:ind w:left="1440" w:hanging="360"/>
       </w:pPr>
       <w:rPr>
         <w:rFonts w:ascii="Courier New" w:hAnsi="Courier New" w:cs="Courier New" w:hint="default"/>
@@ -15391,7 +17882,7 @@
       <w:lvlText w:val=""/>
       <w:lvlJc w:val="left"/>
       <w:pPr>
-        <w:ind w:left="3240" w:hanging="360"/>
+        <w:ind w:left="2160" w:hanging="360"/>
       </w:pPr>
       <w:rPr>
         <w:rFonts w:ascii="Wingdings" w:hAnsi="Wingdings" w:hint="default"/>
@@ -15403,7 +17894,7 @@
       <w:lvlText w:val=""/>
       <w:lvlJc w:val="left"/>
       <w:pPr>
-        <w:ind w:left="3960" w:hanging="360"/>
+        <w:ind w:left="2880" w:hanging="360"/>
       </w:pPr>
       <w:rPr>
         <w:rFonts w:ascii="Symbol" w:hAnsi="Symbol" w:hint="default"/>
@@ -15415,7 +17906,7 @@
       <w:lvlText w:val="o"/>
       <w:lvlJc w:val="left"/>
       <w:pPr>
-        <w:ind w:left="4680" w:hanging="360"/>
+        <w:ind w:left="3600" w:hanging="360"/>
       </w:pPr>
       <w:rPr>
         <w:rFonts w:ascii="Courier New" w:hAnsi="Courier New" w:cs="Courier New" w:hint="default"/>
@@ -15427,7 +17918,7 @@
       <w:lvlText w:val=""/>
       <w:lvlJc w:val="left"/>
       <w:pPr>
-        <w:ind w:left="5400" w:hanging="360"/>
+        <w:ind w:left="4320" w:hanging="360"/>
       </w:pPr>
       <w:rPr>
         <w:rFonts w:ascii="Wingdings" w:hAnsi="Wingdings" w:hint="default"/>
@@ -15439,7 +17930,7 @@
       <w:lvlText w:val=""/>
       <w:lvlJc w:val="left"/>
       <w:pPr>
-        <w:ind w:left="6120" w:hanging="360"/>
+        <w:ind w:left="5040" w:hanging="360"/>
       </w:pPr>
       <w:rPr>
         <w:rFonts w:ascii="Symbol" w:hAnsi="Symbol" w:hint="default"/>
@@ -15451,7 +17942,7 @@
       <w:lvlText w:val="o"/>
       <w:lvlJc w:val="left"/>
       <w:pPr>
-        <w:ind w:left="6840" w:hanging="360"/>
+        <w:ind w:left="5760" w:hanging="360"/>
       </w:pPr>
       <w:rPr>
         <w:rFonts w:ascii="Courier New" w:hAnsi="Courier New" w:cs="Courier New" w:hint="default"/>
@@ -15463,24 +17954,286 @@
       <w:lvlText w:val=""/>
       <w:lvlJc w:val="left"/>
       <w:pPr>
-        <w:ind w:left="7560" w:hanging="360"/>
+        <w:ind w:left="6480" w:hanging="360"/>
       </w:pPr>
       <w:rPr>
         <w:rFonts w:ascii="Wingdings" w:hAnsi="Wingdings" w:hint="default"/>
       </w:rPr>
     </w:lvl>
   </w:abstractNum>
+  <w:abstractNum w:abstractNumId="7">
+    <w:nsid w:val="2C8A62D2"/>
+    <w:multiLevelType w:val="hybridMultilevel"/>
+    <w:tmpl w:val="CC6A7232"/>
+    <w:lvl w:ilvl="0" w:tplc="04090001">
+      <w:start w:val="1"/>
+      <w:numFmt w:val="bullet"/>
+      <w:lvlText w:val=""/>
+      <w:lvlJc w:val="left"/>
+      <w:pPr>
+        <w:ind w:left="1440" w:hanging="360"/>
+      </w:pPr>
+      <w:rPr>
+        <w:rFonts w:ascii="Symbol" w:hAnsi="Symbol" w:hint="default"/>
+      </w:rPr>
+    </w:lvl>
+    <w:lvl w:ilvl="1" w:tplc="04090003" w:tentative="1">
+      <w:start w:val="1"/>
+      <w:numFmt w:val="bullet"/>
+      <w:lvlText w:val="o"/>
+      <w:lvlJc w:val="left"/>
+      <w:pPr>
+        <w:ind w:left="2160" w:hanging="360"/>
+      </w:pPr>
+      <w:rPr>
+        <w:rFonts w:ascii="Courier New" w:hAnsi="Courier New" w:cs="Courier New" w:hint="default"/>
+      </w:rPr>
+    </w:lvl>
+    <w:lvl w:ilvl="2" w:tplc="04090005" w:tentative="1">
+      <w:start w:val="1"/>
+      <w:numFmt w:val="bullet"/>
+      <w:lvlText w:val=""/>
+      <w:lvlJc w:val="left"/>
+      <w:pPr>
+        <w:ind w:left="2880" w:hanging="360"/>
+      </w:pPr>
+      <w:rPr>
+        <w:rFonts w:ascii="Wingdings" w:hAnsi="Wingdings" w:hint="default"/>
+      </w:rPr>
+    </w:lvl>
+    <w:lvl w:ilvl="3" w:tplc="04090001" w:tentative="1">
+      <w:start w:val="1"/>
+      <w:numFmt w:val="bullet"/>
+      <w:lvlText w:val=""/>
+      <w:lvlJc w:val="left"/>
+      <w:pPr>
+        <w:ind w:left="3600" w:hanging="360"/>
+      </w:pPr>
+      <w:rPr>
+        <w:rFonts w:ascii="Symbol" w:hAnsi="Symbol" w:hint="default"/>
+      </w:rPr>
+    </w:lvl>
+    <w:lvl w:ilvl="4" w:tplc="04090003" w:tentative="1">
+      <w:start w:val="1"/>
+      <w:numFmt w:val="bullet"/>
+      <w:lvlText w:val="o"/>
+      <w:lvlJc w:val="left"/>
+      <w:pPr>
+        <w:ind w:left="4320" w:hanging="360"/>
+      </w:pPr>
+      <w:rPr>
+        <w:rFonts w:ascii="Courier New" w:hAnsi="Courier New" w:cs="Courier New" w:hint="default"/>
+      </w:rPr>
+    </w:lvl>
+    <w:lvl w:ilvl="5" w:tplc="04090005" w:tentative="1">
+      <w:start w:val="1"/>
+      <w:numFmt w:val="bullet"/>
+      <w:lvlText w:val=""/>
+      <w:lvlJc w:val="left"/>
+      <w:pPr>
+        <w:ind w:left="5040" w:hanging="360"/>
+      </w:pPr>
+      <w:rPr>
+        <w:rFonts w:ascii="Wingdings" w:hAnsi="Wingdings" w:hint="default"/>
+      </w:rPr>
+    </w:lvl>
+    <w:lvl w:ilvl="6" w:tplc="04090001" w:tentative="1">
+      <w:start w:val="1"/>
+      <w:numFmt w:val="bullet"/>
+      <w:lvlText w:val=""/>
+      <w:lvlJc w:val="left"/>
+      <w:pPr>
+        <w:ind w:left="5760" w:hanging="360"/>
+      </w:pPr>
+      <w:rPr>
+        <w:rFonts w:ascii="Symbol" w:hAnsi="Symbol" w:hint="default"/>
+      </w:rPr>
+    </w:lvl>
+    <w:lvl w:ilvl="7" w:tplc="04090003" w:tentative="1">
+      <w:start w:val="1"/>
+      <w:numFmt w:val="bullet"/>
+      <w:lvlText w:val="o"/>
+      <w:lvlJc w:val="left"/>
+      <w:pPr>
+        <w:ind w:left="6480" w:hanging="360"/>
+      </w:pPr>
+      <w:rPr>
+        <w:rFonts w:ascii="Courier New" w:hAnsi="Courier New" w:cs="Courier New" w:hint="default"/>
+      </w:rPr>
+    </w:lvl>
+    <w:lvl w:ilvl="8" w:tplc="04090005" w:tentative="1">
+      <w:start w:val="1"/>
+      <w:numFmt w:val="bullet"/>
+      <w:lvlText w:val=""/>
+      <w:lvlJc w:val="left"/>
+      <w:pPr>
+        <w:ind w:left="7200" w:hanging="360"/>
+      </w:pPr>
+      <w:rPr>
+        <w:rFonts w:ascii="Wingdings" w:hAnsi="Wingdings" w:hint="default"/>
+      </w:rPr>
+    </w:lvl>
+  </w:abstractNum>
+  <w:abstractNum w:abstractNumId="8">
+    <w:nsid w:val="306D00A9"/>
+    <w:multiLevelType w:val="multilevel"/>
+    <w:tmpl w:val="223A85F0"/>
+    <w:lvl w:ilvl="0">
+      <w:start w:val="1"/>
+      <w:numFmt w:val="bullet"/>
+      <w:lvlText w:val=""/>
+      <w:lvlJc w:val="left"/>
+      <w:pPr>
+        <w:tabs>
+          <w:tab w:val="num" w:pos="720"/>
+        </w:tabs>
+        <w:ind w:left="720" w:hanging="360"/>
+      </w:pPr>
+      <w:rPr>
+        <w:rFonts w:ascii="Symbol" w:hAnsi="Symbol" w:hint="default"/>
+        <w:sz w:val="20"/>
+      </w:rPr>
+    </w:lvl>
+    <w:lvl w:ilvl="1" w:tentative="1">
+      <w:start w:val="1"/>
+      <w:numFmt w:val="bullet"/>
+      <w:lvlText w:val="o"/>
+      <w:lvlJc w:val="left"/>
+      <w:pPr>
+        <w:tabs>
+          <w:tab w:val="num" w:pos="1440"/>
+        </w:tabs>
+        <w:ind w:left="1440" w:hanging="360"/>
+      </w:pPr>
+      <w:rPr>
+        <w:rFonts w:ascii="Courier New" w:hAnsi="Courier New" w:hint="default"/>
+        <w:sz w:val="20"/>
+      </w:rPr>
+    </w:lvl>
+    <w:lvl w:ilvl="2" w:tentative="1">
+      <w:start w:val="1"/>
+      <w:numFmt w:val="bullet"/>
+      <w:lvlText w:val=""/>
+      <w:lvlJc w:val="left"/>
+      <w:pPr>
+        <w:tabs>
+          <w:tab w:val="num" w:pos="2160"/>
+        </w:tabs>
+        <w:ind w:left="2160" w:hanging="360"/>
+      </w:pPr>
+      <w:rPr>
+        <w:rFonts w:ascii="Wingdings" w:hAnsi="Wingdings" w:hint="default"/>
+        <w:sz w:val="20"/>
+      </w:rPr>
+    </w:lvl>
+    <w:lvl w:ilvl="3" w:tentative="1">
+      <w:start w:val="1"/>
+      <w:numFmt w:val="bullet"/>
+      <w:lvlText w:val=""/>
+      <w:lvlJc w:val="left"/>
+      <w:pPr>
+        <w:tabs>
+          <w:tab w:val="num" w:pos="2880"/>
+        </w:tabs>
+        <w:ind w:left="2880" w:hanging="360"/>
+      </w:pPr>
+      <w:rPr>
+        <w:rFonts w:ascii="Wingdings" w:hAnsi="Wingdings" w:hint="default"/>
+        <w:sz w:val="20"/>
+      </w:rPr>
+    </w:lvl>
+    <w:lvl w:ilvl="4" w:tentative="1">
+      <w:start w:val="1"/>
+      <w:numFmt w:val="bullet"/>
+      <w:lvlText w:val=""/>
+      <w:lvlJc w:val="left"/>
+      <w:pPr>
+        <w:tabs>
+          <w:tab w:val="num" w:pos="3600"/>
+        </w:tabs>
+        <w:ind w:left="3600" w:hanging="360"/>
+      </w:pPr>
+      <w:rPr>
+        <w:rFonts w:ascii="Wingdings" w:hAnsi="Wingdings" w:hint="default"/>
+        <w:sz w:val="20"/>
+      </w:rPr>
+    </w:lvl>
+    <w:lvl w:ilvl="5" w:tentative="1">
+      <w:start w:val="1"/>
+      <w:numFmt w:val="bullet"/>
+      <w:lvlText w:val=""/>
+      <w:lvlJc w:val="left"/>
+      <w:pPr>
+        <w:tabs>
+          <w:tab w:val="num" w:pos="4320"/>
+        </w:tabs>
+        <w:ind w:left="4320" w:hanging="360"/>
+      </w:pPr>
+      <w:rPr>
+        <w:rFonts w:ascii="Wingdings" w:hAnsi="Wingdings" w:hint="default"/>
+        <w:sz w:val="20"/>
+      </w:rPr>
+    </w:lvl>
+    <w:lvl w:ilvl="6" w:tentative="1">
+      <w:start w:val="1"/>
+      <w:numFmt w:val="bullet"/>
+      <w:lvlText w:val=""/>
+      <w:lvlJc w:val="left"/>
+      <w:pPr>
+        <w:tabs>
+          <w:tab w:val="num" w:pos="5040"/>
+        </w:tabs>
+        <w:ind w:left="5040" w:hanging="360"/>
+      </w:pPr>
+      <w:rPr>
+        <w:rFonts w:ascii="Wingdings" w:hAnsi="Wingdings" w:hint="default"/>
+        <w:sz w:val="20"/>
+      </w:rPr>
+    </w:lvl>
+    <w:lvl w:ilvl="7" w:tentative="1">
+      <w:start w:val="1"/>
+      <w:numFmt w:val="bullet"/>
+      <w:lvlText w:val=""/>
+      <w:lvlJc w:val="left"/>
+      <w:pPr>
+        <w:tabs>
+          <w:tab w:val="num" w:pos="5760"/>
+        </w:tabs>
+        <w:ind w:left="5760" w:hanging="360"/>
+      </w:pPr>
+      <w:rPr>
+        <w:rFonts w:ascii="Wingdings" w:hAnsi="Wingdings" w:hint="default"/>
+        <w:sz w:val="20"/>
+      </w:rPr>
+    </w:lvl>
+    <w:lvl w:ilvl="8" w:tentative="1">
+      <w:start w:val="1"/>
+      <w:numFmt w:val="bullet"/>
+      <w:lvlText w:val=""/>
+      <w:lvlJc w:val="left"/>
+      <w:pPr>
+        <w:tabs>
+          <w:tab w:val="num" w:pos="6480"/>
+        </w:tabs>
+        <w:ind w:left="6480" w:hanging="360"/>
+      </w:pPr>
+      <w:rPr>
+        <w:rFonts w:ascii="Wingdings" w:hAnsi="Wingdings" w:hint="default"/>
+        <w:sz w:val="20"/>
+      </w:rPr>
+    </w:lvl>
+  </w:abstractNum>
   <w:abstractNum w:abstractNumId="9">
-    <w:nsid w:val="43CA54F4"/>
+    <w:nsid w:val="36DD7F90"/>
     <w:multiLevelType w:val="hybridMultilevel"/>
-    <w:tmpl w:val="DC0C71C8"/>
+    <w:tmpl w:val="F8B60172"/>
     <w:lvl w:ilvl="0" w:tplc="40090009">
       <w:start w:val="1"/>
       <w:numFmt w:val="bullet"/>
       <w:lvlText w:val=""/>
       <w:lvlJc w:val="left"/>
       <w:pPr>
-        <w:ind w:left="720" w:hanging="360"/>
+        <w:ind w:left="1800" w:hanging="360"/>
       </w:pPr>
       <w:rPr>
         <w:rFonts w:ascii="Wingdings" w:hAnsi="Wingdings" w:hint="default"/>
@@ -15492,7 +18245,7 @@
       <w:lvlText w:val="o"/>
       <w:lvlJc w:val="left"/>
       <w:pPr>
-        <w:ind w:left="1440" w:hanging="360"/>
+        <w:ind w:left="2520" w:hanging="360"/>
       </w:pPr>
       <w:rPr>
         <w:rFonts w:ascii="Courier New" w:hAnsi="Courier New" w:cs="Courier New" w:hint="default"/>
@@ -15504,7 +18257,7 @@
       <w:lvlText w:val=""/>
       <w:lvlJc w:val="left"/>
       <w:pPr>
-        <w:ind w:left="2160" w:hanging="360"/>
+        <w:ind w:left="3240" w:hanging="360"/>
       </w:pPr>
       <w:rPr>
         <w:rFonts w:ascii="Wingdings" w:hAnsi="Wingdings" w:hint="default"/>
@@ -15516,7 +18269,7 @@
       <w:lvlText w:val=""/>
       <w:lvlJc w:val="left"/>
       <w:pPr>
-        <w:ind w:left="2880" w:hanging="360"/>
+        <w:ind w:left="3960" w:hanging="360"/>
       </w:pPr>
       <w:rPr>
         <w:rFonts w:ascii="Symbol" w:hAnsi="Symbol" w:hint="default"/>
@@ -15528,7 +18281,7 @@
       <w:lvlText w:val="o"/>
       <w:lvlJc w:val="left"/>
       <w:pPr>
-        <w:ind w:left="3600" w:hanging="360"/>
+        <w:ind w:left="4680" w:hanging="360"/>
       </w:pPr>
       <w:rPr>
         <w:rFonts w:ascii="Courier New" w:hAnsi="Courier New" w:cs="Courier New" w:hint="default"/>
@@ -15540,7 +18293,7 @@
       <w:lvlText w:val=""/>
       <w:lvlJc w:val="left"/>
       <w:pPr>
-        <w:ind w:left="4320" w:hanging="360"/>
+        <w:ind w:left="5400" w:hanging="360"/>
       </w:pPr>
       <w:rPr>
         <w:rFonts w:ascii="Wingdings" w:hAnsi="Wingdings" w:hint="default"/>
@@ -15552,7 +18305,7 @@
       <w:lvlText w:val=""/>
       <w:lvlJc w:val="left"/>
       <w:pPr>
-        <w:ind w:left="5040" w:hanging="360"/>
+        <w:ind w:left="6120" w:hanging="360"/>
       </w:pPr>
       <w:rPr>
         <w:rFonts w:ascii="Symbol" w:hAnsi="Symbol" w:hint="default"/>
@@ -15564,7 +18317,7 @@
       <w:lvlText w:val="o"/>
       <w:lvlJc w:val="left"/>
       <w:pPr>
-        <w:ind w:left="5760" w:hanging="360"/>
+        <w:ind w:left="6840" w:hanging="360"/>
       </w:pPr>
       <w:rPr>
         <w:rFonts w:ascii="Courier New" w:hAnsi="Courier New" w:cs="Courier New" w:hint="default"/>
@@ -15576,7 +18329,7 @@
       <w:lvlText w:val=""/>
       <w:lvlJc w:val="left"/>
       <w:pPr>
-        <w:ind w:left="6480" w:hanging="360"/>
+        <w:ind w:left="7560" w:hanging="360"/>
       </w:pPr>
       <w:rPr>
         <w:rFonts w:ascii="Wingdings" w:hAnsi="Wingdings" w:hint="default"/>
@@ -15584,6 +18337,119 @@
     </w:lvl>
   </w:abstractNum>
   <w:abstractNum w:abstractNumId="10">
+    <w:nsid w:val="43CA54F4"/>
+    <w:multiLevelType w:val="hybridMultilevel"/>
+    <w:tmpl w:val="DC0C71C8"/>
+    <w:lvl w:ilvl="0" w:tplc="40090009">
+      <w:start w:val="1"/>
+      <w:numFmt w:val="bullet"/>
+      <w:lvlText w:val=""/>
+      <w:lvlJc w:val="left"/>
+      <w:pPr>
+        <w:ind w:left="720" w:hanging="360"/>
+      </w:pPr>
+      <w:rPr>
+        <w:rFonts w:ascii="Wingdings" w:hAnsi="Wingdings" w:hint="default"/>
+      </w:rPr>
+    </w:lvl>
+    <w:lvl w:ilvl="1" w:tplc="40090003" w:tentative="1">
+      <w:start w:val="1"/>
+      <w:numFmt w:val="bullet"/>
+      <w:lvlText w:val="o"/>
+      <w:lvlJc w:val="left"/>
+      <w:pPr>
+        <w:ind w:left="1440" w:hanging="360"/>
+      </w:pPr>
+      <w:rPr>
+        <w:rFonts w:ascii="Courier New" w:hAnsi="Courier New" w:cs="Courier New" w:hint="default"/>
+      </w:rPr>
+    </w:lvl>
+    <w:lvl w:ilvl="2" w:tplc="40090005" w:tentative="1">
+      <w:start w:val="1"/>
+      <w:numFmt w:val="bullet"/>
+      <w:lvlText w:val=""/>
+      <w:lvlJc w:val="left"/>
+      <w:pPr>
+        <w:ind w:left="2160" w:hanging="360"/>
+      </w:pPr>
+      <w:rPr>
+        <w:rFonts w:ascii="Wingdings" w:hAnsi="Wingdings" w:hint="default"/>
+      </w:rPr>
+    </w:lvl>
+    <w:lvl w:ilvl="3" w:tplc="40090001" w:tentative="1">
+      <w:start w:val="1"/>
+      <w:numFmt w:val="bullet"/>
+      <w:lvlText w:val=""/>
+      <w:lvlJc w:val="left"/>
+      <w:pPr>
+        <w:ind w:left="2880" w:hanging="360"/>
+      </w:pPr>
+      <w:rPr>
+        <w:rFonts w:ascii="Symbol" w:hAnsi="Symbol" w:hint="default"/>
+      </w:rPr>
+    </w:lvl>
+    <w:lvl w:ilvl="4" w:tplc="40090003" w:tentative="1">
+      <w:start w:val="1"/>
+      <w:numFmt w:val="bullet"/>
+      <w:lvlText w:val="o"/>
+      <w:lvlJc w:val="left"/>
+      <w:pPr>
+        <w:ind w:left="3600" w:hanging="360"/>
+      </w:pPr>
+      <w:rPr>
+        <w:rFonts w:ascii="Courier New" w:hAnsi="Courier New" w:cs="Courier New" w:hint="default"/>
+      </w:rPr>
+    </w:lvl>
+    <w:lvl w:ilvl="5" w:tplc="40090005" w:tentative="1">
+      <w:start w:val="1"/>
+      <w:numFmt w:val="bullet"/>
+      <w:lvlText w:val=""/>
+      <w:lvlJc w:val="left"/>
+      <w:pPr>
+        <w:ind w:left="4320" w:hanging="360"/>
+      </w:pPr>
+      <w:rPr>
+        <w:rFonts w:ascii="Wingdings" w:hAnsi="Wingdings" w:hint="default"/>
+      </w:rPr>
+    </w:lvl>
+    <w:lvl w:ilvl="6" w:tplc="40090001" w:tentative="1">
+      <w:start w:val="1"/>
+      <w:numFmt w:val="bullet"/>
+      <w:lvlText w:val=""/>
+      <w:lvlJc w:val="left"/>
+      <w:pPr>
+        <w:ind w:left="5040" w:hanging="360"/>
+      </w:pPr>
+      <w:rPr>
+        <w:rFonts w:ascii="Symbol" w:hAnsi="Symbol" w:hint="default"/>
+      </w:rPr>
+    </w:lvl>
+    <w:lvl w:ilvl="7" w:tplc="40090003" w:tentative="1">
+      <w:start w:val="1"/>
+      <w:numFmt w:val="bullet"/>
+      <w:lvlText w:val="o"/>
+      <w:lvlJc w:val="left"/>
+      <w:pPr>
+        <w:ind w:left="5760" w:hanging="360"/>
+      </w:pPr>
+      <w:rPr>
+        <w:rFonts w:ascii="Courier New" w:hAnsi="Courier New" w:cs="Courier New" w:hint="default"/>
+      </w:rPr>
+    </w:lvl>
+    <w:lvl w:ilvl="8" w:tplc="40090005" w:tentative="1">
+      <w:start w:val="1"/>
+      <w:numFmt w:val="bullet"/>
+      <w:lvlText w:val=""/>
+      <w:lvlJc w:val="left"/>
+      <w:pPr>
+        <w:ind w:left="6480" w:hanging="360"/>
+      </w:pPr>
+      <w:rPr>
+        <w:rFonts w:ascii="Wingdings" w:hAnsi="Wingdings" w:hint="default"/>
+      </w:rPr>
+    </w:lvl>
+  </w:abstractNum>
+  <w:abstractNum w:abstractNumId="11">
     <w:nsid w:val="44EC4A79"/>
     <w:multiLevelType w:val="hybridMultilevel"/>
     <w:tmpl w:val="081EA158"/>
@@ -15696,7 +18562,7 @@
       </w:rPr>
     </w:lvl>
   </w:abstractNum>
-  <w:abstractNum w:abstractNumId="11">
+  <w:abstractNum w:abstractNumId="12">
     <w:nsid w:val="4AC77185"/>
     <w:multiLevelType w:val="hybridMultilevel"/>
     <w:tmpl w:val="B756E1F6"/>
@@ -15809,7 +18675,7 @@
       </w:rPr>
     </w:lvl>
   </w:abstractNum>
-  <w:abstractNum w:abstractNumId="12">
+  <w:abstractNum w:abstractNumId="13">
     <w:nsid w:val="4B9B3F6F"/>
     <w:multiLevelType w:val="hybridMultilevel"/>
     <w:tmpl w:val="A4607F2A"/>
@@ -15922,7 +18788,7 @@
       </w:rPr>
     </w:lvl>
   </w:abstractNum>
-  <w:abstractNum w:abstractNumId="13">
+  <w:abstractNum w:abstractNumId="14">
     <w:nsid w:val="4BB23D6B"/>
     <w:multiLevelType w:val="hybridMultilevel"/>
     <w:tmpl w:val="FA1222F4"/>
@@ -16008,7 +18874,7 @@
       </w:pPr>
     </w:lvl>
   </w:abstractNum>
-  <w:abstractNum w:abstractNumId="14">
+  <w:abstractNum w:abstractNumId="15">
     <w:nsid w:val="5CE8018F"/>
     <w:multiLevelType w:val="multilevel"/>
     <w:tmpl w:val="A72A72E6"/>
@@ -16126,7 +18992,7 @@
       </w:rPr>
     </w:lvl>
   </w:abstractNum>
-  <w:abstractNum w:abstractNumId="15">
+  <w:abstractNum w:abstractNumId="16">
     <w:nsid w:val="6A2A242F"/>
     <w:multiLevelType w:val="hybridMultilevel"/>
     <w:tmpl w:val="9C2E32DA"/>
@@ -16239,7 +19105,7 @@
       </w:rPr>
     </w:lvl>
   </w:abstractNum>
-  <w:abstractNum w:abstractNumId="16">
+  <w:abstractNum w:abstractNumId="17">
     <w:nsid w:val="709A00CE"/>
     <w:multiLevelType w:val="hybridMultilevel"/>
     <w:tmpl w:val="C0C61BCA"/>
@@ -16328,7 +19194,7 @@
       </w:pPr>
     </w:lvl>
   </w:abstractNum>
-  <w:abstractNum w:abstractNumId="17">
+  <w:abstractNum w:abstractNumId="18">
     <w:nsid w:val="718E314B"/>
     <w:multiLevelType w:val="hybridMultilevel"/>
     <w:tmpl w:val="AA586F68"/>
@@ -16414,7 +19280,7 @@
       </w:pPr>
     </w:lvl>
   </w:abstractNum>
-  <w:abstractNum w:abstractNumId="18">
+  <w:abstractNum w:abstractNumId="19">
     <w:nsid w:val="78246129"/>
     <w:multiLevelType w:val="hybridMultilevel"/>
     <w:tmpl w:val="7F50A512"/>
@@ -16528,61 +19394,64 @@
     </w:lvl>
   </w:abstractNum>
   <w:num w:numId="1">
-    <w:abstractNumId w:val="17"/>
+    <w:abstractNumId w:val="18"/>
   </w:num>
   <w:num w:numId="2">
+    <w:abstractNumId w:val="14"/>
+  </w:num>
+  <w:num w:numId="3">
     <w:abstractNumId w:val="13"/>
   </w:num>
-  <w:num w:numId="3">
+  <w:num w:numId="4">
+    <w:abstractNumId w:val="4"/>
+  </w:num>
+  <w:num w:numId="5">
+    <w:abstractNumId w:val="11"/>
+  </w:num>
+  <w:num w:numId="6">
     <w:abstractNumId w:val="12"/>
   </w:num>
-  <w:num w:numId="4">
-    <w:abstractNumId w:val="3"/>
-  </w:num>
-  <w:num w:numId="5">
-    <w:abstractNumId w:val="10"/>
-  </w:num>
-  <w:num w:numId="6">
-    <w:abstractNumId w:val="11"/>
-  </w:num>
   <w:num w:numId="7">
-    <w:abstractNumId w:val="6"/>
+    <w:abstractNumId w:val="7"/>
   </w:num>
   <w:num w:numId="8">
     <w:abstractNumId w:val="2"/>
   </w:num>
   <w:num w:numId="9">
-    <w:abstractNumId w:val="16"/>
+    <w:abstractNumId w:val="17"/>
   </w:num>
   <w:num w:numId="10">
-    <w:abstractNumId w:val="8"/>
+    <w:abstractNumId w:val="9"/>
   </w:num>
   <w:num w:numId="11">
-    <w:abstractNumId w:val="9"/>
+    <w:abstractNumId w:val="10"/>
   </w:num>
   <w:num w:numId="12">
-    <w:abstractNumId w:val="5"/>
+    <w:abstractNumId w:val="6"/>
   </w:num>
   <w:num w:numId="13">
-    <w:abstractNumId w:val="14"/>
+    <w:abstractNumId w:val="15"/>
   </w:num>
   <w:num w:numId="14">
     <w:abstractNumId w:val="0"/>
   </w:num>
   <w:num w:numId="15">
-    <w:abstractNumId w:val="7"/>
+    <w:abstractNumId w:val="8"/>
   </w:num>
   <w:num w:numId="16">
-    <w:abstractNumId w:val="4"/>
+    <w:abstractNumId w:val="5"/>
   </w:num>
   <w:num w:numId="17">
-    <w:abstractNumId w:val="15"/>
+    <w:abstractNumId w:val="16"/>
   </w:num>
   <w:num w:numId="18">
     <w:abstractNumId w:val="1"/>
   </w:num>
   <w:num w:numId="19">
-    <w:abstractNumId w:val="18"/>
+    <w:abstractNumId w:val="19"/>
+  </w:num>
+  <w:num w:numId="20">
+    <w:abstractNumId w:val="3"/>
   </w:num>
 </w:numbering>
 </file>
@@ -17952,7 +20821,6 @@
     <w:name w:val="Normal (Web)"/>
     <w:basedOn w:val="Normal"/>
     <w:uiPriority w:val="99"/>
-    <w:semiHidden/>
     <w:unhideWhenUsed/>
     <w:rsid w:val="002D69DA"/>
     <w:pPr>
@@ -18306,7 +21174,7 @@
 </file>
 
 <file path=customXml/itemProps2.xml><?xml version="1.0" encoding="utf-8"?>
-<ds:datastoreItem xmlns:ds="http://schemas.openxmlformats.org/officeDocument/2006/customXml" ds:itemID="{AED330B9-7A65-4B8A-B012-871E8B39143D}">
+<ds:datastoreItem xmlns:ds="http://schemas.openxmlformats.org/officeDocument/2006/customXml" ds:itemID="{A907A052-7C19-4110-AE11-AB35BAC48C96}">
   <ds:schemaRefs>
     <ds:schemaRef ds:uri="http://schemas.openxmlformats.org/officeDocument/2006/bibliography"/>
   </ds:schemaRefs>

</xml_diff>

<commit_message>
added mysql details in appendix
</commit_message>
<xml_diff>
--- a/report/School Management System-final-report.docx
+++ b/report/School Management System-final-report.docx
@@ -10191,7 +10191,8 @@
         </w:numPr>
         <w:spacing w:before="0" w:line="480" w:lineRule="auto"/>
         <w:rPr>
-          <w:rStyle w:val="Hyperlink"/>
+          <w:color w:val="FF8119" w:themeColor="hyperlink"/>
+          <w:u w:val="single"/>
         </w:rPr>
       </w:pPr>
       <w:hyperlink r:id="rId33" w:history="1">
@@ -10217,6 +10218,25 @@
           <w:rStyle w:val="Hyperlink"/>
         </w:rPr>
       </w:pPr>
+      <w:r>
+        <w:rPr>
+          <w:rStyle w:val="Hyperlink"/>
+        </w:rPr>
+        <w:t>http://searchitchannel.techtarget.com/</w:t>
+      </w:r>
+    </w:p>
+    <w:p>
+      <w:pPr>
+        <w:pStyle w:val="ListParagraph"/>
+        <w:numPr>
+          <w:ilvl w:val="0"/>
+          <w:numId w:val="17"/>
+        </w:numPr>
+        <w:spacing w:before="0" w:line="480" w:lineRule="auto"/>
+        <w:rPr>
+          <w:rStyle w:val="Hyperlink"/>
+        </w:rPr>
+      </w:pPr>
       <w:hyperlink r:id="rId34" w:history="1">
         <w:r>
           <w:rPr>
@@ -10523,7 +10543,6 @@
           <w:i/>
           <w:lang w:eastAsia="en-IN"/>
         </w:rPr>
-        <w:lastRenderedPageBreak/>
         <w:t>http://netbeans.org/</w:t>
       </w:r>
     </w:p>
@@ -22379,6 +22398,67 @@
       </w:r>
     </w:p>
     <w:p>
+      <w:r>
+        <w:rPr>
+          <w:noProof/>
+          <w:lang w:val="en-IN" w:eastAsia="en-IN" w:bidi="bn-IN"/>
+        </w:rPr>
+        <w:drawing>
+          <wp:anchor distT="0" distB="0" distL="114300" distR="114300" simplePos="0" relativeHeight="251666432" behindDoc="1" locked="0" layoutInCell="1" allowOverlap="1">
+            <wp:simplePos x="0" y="0"/>
+            <wp:positionH relativeFrom="column">
+              <wp:posOffset>19050</wp:posOffset>
+            </wp:positionH>
+            <wp:positionV relativeFrom="paragraph">
+              <wp:posOffset>428625</wp:posOffset>
+            </wp:positionV>
+            <wp:extent cx="1952625" cy="1952625"/>
+            <wp:effectExtent l="19050" t="0" r="9525" b="0"/>
+            <wp:wrapTight wrapText="bothSides">
+              <wp:wrapPolygon edited="0">
+                <wp:start x="-211" y="0"/>
+                <wp:lineTo x="-211" y="21495"/>
+                <wp:lineTo x="21705" y="21495"/>
+                <wp:lineTo x="21705" y="0"/>
+                <wp:lineTo x="-211" y="0"/>
+              </wp:wrapPolygon>
+            </wp:wrapTight>
+            <wp:docPr id="26" name="Picture 25" descr="mysql.jpg"/>
+            <wp:cNvGraphicFramePr>
+              <a:graphicFrameLocks xmlns:a="http://schemas.openxmlformats.org/drawingml/2006/main" noChangeAspect="1"/>
+            </wp:cNvGraphicFramePr>
+            <a:graphic xmlns:a="http://schemas.openxmlformats.org/drawingml/2006/main">
+              <a:graphicData uri="http://schemas.openxmlformats.org/drawingml/2006/picture">
+                <pic:pic xmlns:pic="http://schemas.openxmlformats.org/drawingml/2006/picture">
+                  <pic:nvPicPr>
+                    <pic:cNvPr id="0" name="mysql.jpg"/>
+                    <pic:cNvPicPr/>
+                  </pic:nvPicPr>
+                  <pic:blipFill>
+                    <a:blip r:embed="rId221" cstate="print"/>
+                    <a:stretch>
+                      <a:fillRect/>
+                    </a:stretch>
+                  </pic:blipFill>
+                  <pic:spPr>
+                    <a:xfrm>
+                      <a:off x="0" y="0"/>
+                      <a:ext cx="1952625" cy="1952625"/>
+                    </a:xfrm>
+                    <a:prstGeom prst="rect">
+                      <a:avLst/>
+                    </a:prstGeom>
+                  </pic:spPr>
+                </pic:pic>
+              </a:graphicData>
+            </a:graphic>
+          </wp:anchor>
+        </w:drawing>
+      </w:r>
+    </w:p>
+    <w:p/>
+    <w:p/>
+    <w:p>
       <w:pPr>
         <w:pStyle w:val="ListParagraph"/>
         <w:spacing w:line="480" w:lineRule="auto"/>
@@ -22464,6 +22544,7 @@
           <w:color w:val="222222"/>
           <w:lang w:eastAsia="en-IN"/>
         </w:rPr>
+        <w:lastRenderedPageBreak/>
         <w:t>Multiple Storage Engines: InnoDB , MyISAM, NDB (MySQL Cluster),Memory ,Merge , Archive, CSV</w:t>
       </w:r>
     </w:p>
@@ -22512,7 +22593,6 @@
           <w:color w:val="222222"/>
           <w:lang w:eastAsia="en-IN"/>
         </w:rPr>
-        <w:lastRenderedPageBreak/>
         <w:t>MySQL Partitioning to improve performance and management of large database applications</w:t>
       </w:r>
     </w:p>
@@ -22542,6 +22622,917 @@
     </w:p>
     <w:p>
       <w:pPr>
+        <w:pStyle w:val="Heading4"/>
+        <w:rPr>
+          <w:rFonts w:eastAsia="Times New Roman"/>
+          <w:lang w:eastAsia="en-IN"/>
+        </w:rPr>
+      </w:pPr>
+      <w:r>
+        <w:rPr>
+          <w:rFonts w:eastAsia="Times New Roman"/>
+          <w:lang w:eastAsia="en-IN"/>
+        </w:rPr>
+        <w:t>Detailed features of mysql</w:t>
+      </w:r>
+    </w:p>
+    <w:p>
+      <w:pPr>
+        <w:rPr>
+          <w:lang w:eastAsia="en-IN"/>
+        </w:rPr>
+      </w:pPr>
+    </w:p>
+    <w:p>
+      <w:pPr>
+        <w:pStyle w:val="NormalWeb"/>
+        <w:shd w:val="clear" w:color="auto" w:fill="FFFFFF"/>
+        <w:spacing w:before="0" w:beforeAutospacing="0" w:after="300" w:afterAutospacing="0" w:line="288" w:lineRule="atLeast"/>
+        <w:rPr>
+          <w:rFonts w:ascii="Calibri" w:hAnsi="Calibri"/>
+          <w:color w:val="000000"/>
+        </w:rPr>
+      </w:pPr>
+      <w:r>
+        <w:rPr>
+          <w:rFonts w:ascii="Calibri" w:hAnsi="Calibri"/>
+          <w:color w:val="000000"/>
+        </w:rPr>
+        <w:t>The following list shows the most important properties of MySQL. This section is directed to the reader who already has some knowledge of relational databases. We will use some terminology from the relational database world without defining our terms exactly. On the other hand, the explanations should make it possible for database novices to understand to some extent what we are talking about.</w:t>
+      </w:r>
+    </w:p>
+    <w:p>
+      <w:pPr>
+        <w:pStyle w:val="NormalWeb"/>
+        <w:shd w:val="clear" w:color="auto" w:fill="FFFFFF"/>
+        <w:spacing w:before="0" w:beforeAutospacing="0" w:after="300" w:afterAutospacing="0" w:line="288" w:lineRule="atLeast"/>
+        <w:rPr>
+          <w:rFonts w:ascii="Calibri" w:hAnsi="Calibri"/>
+          <w:color w:val="000000"/>
+        </w:rPr>
+      </w:pPr>
+      <w:r>
+        <w:rPr>
+          <w:rFonts w:ascii="Calibri" w:hAnsi="Calibri"/>
+          <w:b/>
+          <w:bCs/>
+          <w:color w:val="000000"/>
+        </w:rPr>
+        <w:t>Relational Database System:</w:t>
+      </w:r>
+      <w:r>
+        <w:rPr>
+          <w:rStyle w:val="apple-converted-space"/>
+          <w:rFonts w:ascii="Calibri" w:hAnsi="Calibri"/>
+          <w:color w:val="000000"/>
+        </w:rPr>
+        <w:t> </w:t>
+      </w:r>
+      <w:r>
+        <w:rPr>
+          <w:rFonts w:ascii="Calibri" w:hAnsi="Calibri"/>
+          <w:color w:val="000000"/>
+        </w:rPr>
+        <w:t>Like almost all other database systems on the market, MySQL is a relational database system.</w:t>
+      </w:r>
+    </w:p>
+    <w:p>
+      <w:pPr>
+        <w:pStyle w:val="NormalWeb"/>
+        <w:shd w:val="clear" w:color="auto" w:fill="FFFFFF"/>
+        <w:spacing w:before="0" w:beforeAutospacing="0" w:after="300" w:afterAutospacing="0" w:line="288" w:lineRule="atLeast"/>
+        <w:rPr>
+          <w:rFonts w:ascii="Calibri" w:hAnsi="Calibri"/>
+          <w:color w:val="000000"/>
+        </w:rPr>
+      </w:pPr>
+      <w:r>
+        <w:rPr>
+          <w:rFonts w:ascii="Calibri" w:hAnsi="Calibri"/>
+          <w:b/>
+          <w:bCs/>
+          <w:color w:val="000000"/>
+        </w:rPr>
+        <w:t>Client/Server Architecture:</w:t>
+      </w:r>
+      <w:r>
+        <w:rPr>
+          <w:rStyle w:val="apple-converted-space"/>
+          <w:rFonts w:ascii="Calibri" w:hAnsi="Calibri"/>
+          <w:color w:val="000000"/>
+        </w:rPr>
+        <w:t> </w:t>
+      </w:r>
+      <w:r>
+        <w:rPr>
+          <w:rFonts w:ascii="Calibri" w:hAnsi="Calibri"/>
+          <w:color w:val="000000"/>
+        </w:rPr>
+        <w:t>MySQL is a client/server system. There is a database server (MySQL) and arbitrarily many clients (application programs), which communicate with the server; that is, they query data, save changes, etc. The clients can run on the same computer as the server or on another computer (communication via a local network or the Internet).</w:t>
+      </w:r>
+    </w:p>
+    <w:tbl>
+      <w:tblPr>
+        <w:tblpPr w:leftFromText="45" w:rightFromText="45" w:bottomFromText="300" w:vertAnchor="text"/>
+        <w:tblW w:w="0" w:type="auto"/>
+        <w:shd w:val="clear" w:color="auto" w:fill="FFFFFF"/>
+        <w:tblCellMar>
+          <w:left w:w="0" w:type="dxa"/>
+          <w:right w:w="0" w:type="dxa"/>
+        </w:tblCellMar>
+        <w:tblLook w:val="04A0"/>
+      </w:tblPr>
+      <w:tblGrid>
+        <w:gridCol w:w="6"/>
+        <w:gridCol w:w="6"/>
+      </w:tblGrid>
+      <w:tr>
+        <w:tc>
+          <w:tcPr>
+            <w:tcW w:w="0" w:type="auto"/>
+            <w:gridSpan w:val="2"/>
+            <w:shd w:val="clear" w:color="auto" w:fill="FFFFFF"/>
+            <w:hideMark/>
+          </w:tcPr>
+          <w:p>
+            <w:pPr>
+              <w:spacing w:line="288" w:lineRule="atLeast"/>
+              <w:rPr>
+                <w:rFonts w:ascii="Calibri" w:hAnsi="Calibri"/>
+                <w:color w:val="333333"/>
+                <w:sz w:val="24"/>
+                <w:szCs w:val="24"/>
+              </w:rPr>
+            </w:pPr>
+          </w:p>
+        </w:tc>
+      </w:tr>
+      <w:tr>
+        <w:tc>
+          <w:tcPr>
+            <w:tcW w:w="0" w:type="auto"/>
+            <w:shd w:val="clear" w:color="auto" w:fill="FFFFFF"/>
+            <w:hideMark/>
+          </w:tcPr>
+          <w:p>
+            <w:pPr>
+              <w:spacing w:line="288" w:lineRule="atLeast"/>
+              <w:rPr>
+                <w:rFonts w:ascii="Calibri" w:hAnsi="Calibri"/>
+                <w:color w:val="333333"/>
+                <w:sz w:val="24"/>
+                <w:szCs w:val="24"/>
+              </w:rPr>
+            </w:pPr>
+          </w:p>
+        </w:tc>
+        <w:tc>
+          <w:tcPr>
+            <w:tcW w:w="0" w:type="auto"/>
+            <w:shd w:val="clear" w:color="auto" w:fill="FFFFFF"/>
+            <w:hideMark/>
+          </w:tcPr>
+          <w:p>
+            <w:pPr>
+              <w:spacing w:line="288" w:lineRule="atLeast"/>
+              <w:rPr>
+                <w:rFonts w:ascii="Calibri" w:hAnsi="Calibri"/>
+                <w:color w:val="333333"/>
+                <w:sz w:val="24"/>
+                <w:szCs w:val="24"/>
+              </w:rPr>
+            </w:pPr>
+          </w:p>
+        </w:tc>
+      </w:tr>
+      <w:tr>
+        <w:tc>
+          <w:tcPr>
+            <w:tcW w:w="0" w:type="auto"/>
+            <w:gridSpan w:val="2"/>
+            <w:shd w:val="clear" w:color="auto" w:fill="FFFFFF"/>
+            <w:hideMark/>
+          </w:tcPr>
+          <w:p>
+            <w:pPr>
+              <w:spacing w:line="288" w:lineRule="atLeast"/>
+              <w:rPr>
+                <w:rFonts w:ascii="Calibri" w:hAnsi="Calibri"/>
+                <w:color w:val="333333"/>
+                <w:sz w:val="24"/>
+                <w:szCs w:val="24"/>
+              </w:rPr>
+            </w:pPr>
+          </w:p>
+        </w:tc>
+      </w:tr>
+    </w:tbl>
+    <w:p>
+      <w:pPr>
+        <w:pStyle w:val="NormalWeb"/>
+        <w:shd w:val="clear" w:color="auto" w:fill="FFFFFF"/>
+        <w:spacing w:before="0" w:beforeAutospacing="0" w:after="300" w:afterAutospacing="0" w:line="288" w:lineRule="atLeast"/>
+        <w:rPr>
+          <w:rFonts w:ascii="Calibri" w:hAnsi="Calibri"/>
+          <w:color w:val="000000"/>
+        </w:rPr>
+      </w:pPr>
+      <w:r>
+        <w:rPr>
+          <w:rFonts w:ascii="Calibri" w:hAnsi="Calibri"/>
+          <w:color w:val="000000"/>
+        </w:rPr>
+        <w:t>Almost all of the familiar large database systems (Oracle, Microsoft SQL Server, etc.) are client/server systems. These are in contrast to the file-server systems, which include Microsoft Access, dBase and FoxPro. The decisive drawback to file-server systems is that when run over a network, they become extremely inefficient as the number of users grows.</w:t>
+      </w:r>
+    </w:p>
+    <w:p>
+      <w:pPr>
+        <w:pStyle w:val="NormalWeb"/>
+        <w:shd w:val="clear" w:color="auto" w:fill="FFFFFF"/>
+        <w:spacing w:before="0" w:beforeAutospacing="0" w:after="300" w:afterAutospacing="0" w:line="288" w:lineRule="atLeast"/>
+        <w:rPr>
+          <w:rFonts w:ascii="Calibri" w:hAnsi="Calibri"/>
+          <w:color w:val="000000"/>
+        </w:rPr>
+      </w:pPr>
+      <w:r>
+        <w:rPr>
+          <w:rFonts w:ascii="Calibri" w:hAnsi="Calibri"/>
+          <w:b/>
+          <w:bCs/>
+          <w:color w:val="000000"/>
+        </w:rPr>
+        <w:t>SQL compatibility:</w:t>
+      </w:r>
+      <w:r>
+        <w:rPr>
+          <w:rStyle w:val="apple-converted-space"/>
+          <w:rFonts w:ascii="Calibri" w:hAnsi="Calibri"/>
+          <w:color w:val="000000"/>
+        </w:rPr>
+        <w:t> </w:t>
+      </w:r>
+      <w:r>
+        <w:rPr>
+          <w:rFonts w:ascii="Calibri" w:hAnsi="Calibri"/>
+          <w:color w:val="000000"/>
+        </w:rPr>
+        <w:t>MySQL supports as its database language -- as its name suggests – SQL (Structured Query Language). SQL is a standardized language for querying and updating data and for the administration of a database. There are several SQL dialects (about as many as there are database systems). MySQL adheres to the current SQL standard (at the moment SQL:2003), although with significant restrictions and a large number of extensions.</w:t>
+      </w:r>
+    </w:p>
+    <w:p>
+      <w:pPr>
+        <w:pStyle w:val="NormalWeb"/>
+        <w:shd w:val="clear" w:color="auto" w:fill="FFFFFF"/>
+        <w:spacing w:before="0" w:beforeAutospacing="0" w:after="300" w:afterAutospacing="0" w:line="288" w:lineRule="atLeast"/>
+        <w:rPr>
+          <w:rFonts w:ascii="Calibri" w:hAnsi="Calibri"/>
+          <w:color w:val="000000"/>
+        </w:rPr>
+      </w:pPr>
+      <w:r>
+        <w:rPr>
+          <w:rFonts w:ascii="Calibri" w:hAnsi="Calibri"/>
+          <w:color w:val="000000"/>
+        </w:rPr>
+        <w:t xml:space="preserve">Through the configuration setting sql-mode you can make the MySQL server behave for the most part compatibly with various database systems. Among these are IBM DB/2 and Oracle. (The setting sql-mode changes some of the syntax conventions, and performs no miracles. </w:t>
+      </w:r>
+    </w:p>
+    <w:p>
+      <w:pPr>
+        <w:pStyle w:val="NormalWeb"/>
+        <w:shd w:val="clear" w:color="auto" w:fill="FFFFFF"/>
+        <w:spacing w:before="0" w:beforeAutospacing="0" w:after="300" w:afterAutospacing="0" w:line="288" w:lineRule="atLeast"/>
+        <w:rPr>
+          <w:rFonts w:ascii="Calibri" w:hAnsi="Calibri"/>
+          <w:color w:val="000000"/>
+        </w:rPr>
+      </w:pPr>
+      <w:r>
+        <w:rPr>
+          <w:rFonts w:ascii="Calibri" w:hAnsi="Calibri"/>
+          <w:b/>
+          <w:bCs/>
+          <w:color w:val="000000"/>
+        </w:rPr>
+        <w:lastRenderedPageBreak/>
+        <w:t>SubSELECTs:</w:t>
+      </w:r>
+      <w:r>
+        <w:rPr>
+          <w:rStyle w:val="apple-converted-space"/>
+          <w:rFonts w:ascii="Calibri" w:hAnsi="Calibri"/>
+          <w:color w:val="000000"/>
+        </w:rPr>
+        <w:t> </w:t>
+      </w:r>
+      <w:r>
+        <w:rPr>
+          <w:rFonts w:ascii="Calibri" w:hAnsi="Calibri"/>
+          <w:color w:val="000000"/>
+        </w:rPr>
+        <w:t>Since version 4.1, MySQL is capable of processing a query in the form SELECT * FROM table1 WHERE x IN (SELECT y FROM table2) (There are also numerous syntax variants for subSELECTs.)</w:t>
+      </w:r>
+    </w:p>
+    <w:p>
+      <w:pPr>
+        <w:pStyle w:val="NormalWeb"/>
+        <w:shd w:val="clear" w:color="auto" w:fill="FFFFFF"/>
+        <w:spacing w:before="0" w:beforeAutospacing="0" w:after="300" w:afterAutospacing="0" w:line="288" w:lineRule="atLeast"/>
+        <w:rPr>
+          <w:rFonts w:ascii="Calibri" w:hAnsi="Calibri"/>
+          <w:color w:val="000000"/>
+        </w:rPr>
+      </w:pPr>
+      <w:r>
+        <w:rPr>
+          <w:rFonts w:ascii="Calibri" w:hAnsi="Calibri"/>
+          <w:b/>
+          <w:bCs/>
+          <w:color w:val="000000"/>
+        </w:rPr>
+        <w:t>Views:</w:t>
+      </w:r>
+      <w:r>
+        <w:rPr>
+          <w:rStyle w:val="apple-converted-space"/>
+          <w:rFonts w:ascii="Calibri" w:hAnsi="Calibri"/>
+          <w:color w:val="000000"/>
+        </w:rPr>
+        <w:t> </w:t>
+      </w:r>
+      <w:r>
+        <w:rPr>
+          <w:rFonts w:ascii="Calibri" w:hAnsi="Calibri"/>
+          <w:color w:val="000000"/>
+        </w:rPr>
+        <w:t>Put simply, views relate to an SQL query that is viewed as a distinct database object and makes possible a particular view of the database. MySQL has supported views since version 5.0.</w:t>
+      </w:r>
+    </w:p>
+    <w:p>
+      <w:pPr>
+        <w:pStyle w:val="NormalWeb"/>
+        <w:shd w:val="clear" w:color="auto" w:fill="FFFFFF"/>
+        <w:spacing w:before="0" w:beforeAutospacing="0" w:after="300" w:afterAutospacing="0" w:line="288" w:lineRule="atLeast"/>
+        <w:rPr>
+          <w:rFonts w:ascii="Calibri" w:hAnsi="Calibri"/>
+          <w:color w:val="000000"/>
+        </w:rPr>
+      </w:pPr>
+      <w:r>
+        <w:rPr>
+          <w:rFonts w:ascii="Calibri" w:hAnsi="Calibri"/>
+          <w:b/>
+          <w:bCs/>
+          <w:color w:val="000000"/>
+        </w:rPr>
+        <w:t>Stored procedures:</w:t>
+      </w:r>
+      <w:r>
+        <w:rPr>
+          <w:rStyle w:val="apple-converted-space"/>
+          <w:rFonts w:ascii="Calibri" w:hAnsi="Calibri"/>
+          <w:color w:val="000000"/>
+        </w:rPr>
+        <w:t> </w:t>
+      </w:r>
+      <w:r>
+        <w:rPr>
+          <w:rFonts w:ascii="Calibri" w:hAnsi="Calibri"/>
+          <w:color w:val="000000"/>
+        </w:rPr>
+        <w:t>Here we are dealing with SQL code that is stored in the database system.</w:t>
+      </w:r>
+    </w:p>
+    <w:p>
+      <w:pPr>
+        <w:pStyle w:val="NormalWeb"/>
+        <w:shd w:val="clear" w:color="auto" w:fill="FFFFFF"/>
+        <w:spacing w:before="0" w:beforeAutospacing="0" w:after="300" w:afterAutospacing="0" w:line="288" w:lineRule="atLeast"/>
+        <w:rPr>
+          <w:rFonts w:ascii="Calibri" w:hAnsi="Calibri"/>
+          <w:color w:val="000000"/>
+        </w:rPr>
+      </w:pPr>
+      <w:r>
+        <w:rPr>
+          <w:rFonts w:ascii="Calibri" w:hAnsi="Calibri"/>
+          <w:color w:val="000000"/>
+        </w:rPr>
+        <w:t>Stored procedures (SPs for short) are generally used to simplify certain steps, such as inserting or deleting a data record. For client programmers this has the advantage that they do not have to process the tables directly, but can rely on SPs. Like views, SPs help in the administration of large database projects. SPs can also increase efficiency. MySQL has supported SPs since version 5.0.</w:t>
+      </w:r>
+    </w:p>
+    <w:p>
+      <w:pPr>
+        <w:pStyle w:val="NormalWeb"/>
+        <w:shd w:val="clear" w:color="auto" w:fill="FFFFFF"/>
+        <w:spacing w:before="0" w:beforeAutospacing="0" w:after="300" w:afterAutospacing="0" w:line="288" w:lineRule="atLeast"/>
+        <w:rPr>
+          <w:rFonts w:ascii="Calibri" w:hAnsi="Calibri"/>
+          <w:color w:val="000000"/>
+        </w:rPr>
+      </w:pPr>
+      <w:r>
+        <w:rPr>
+          <w:rFonts w:ascii="Calibri" w:hAnsi="Calibri"/>
+          <w:b/>
+          <w:bCs/>
+          <w:color w:val="000000"/>
+        </w:rPr>
+        <w:t>Triggers:</w:t>
+      </w:r>
+      <w:r>
+        <w:rPr>
+          <w:rStyle w:val="apple-converted-space"/>
+          <w:rFonts w:ascii="Calibri" w:hAnsi="Calibri"/>
+          <w:color w:val="000000"/>
+        </w:rPr>
+        <w:t> </w:t>
+      </w:r>
+      <w:r>
+        <w:rPr>
+          <w:rFonts w:ascii="Calibri" w:hAnsi="Calibri"/>
+          <w:color w:val="000000"/>
+        </w:rPr>
+        <w:t>Triggers are SQL commands that are automatically executed by the server in certain database operations (INSERT, UPDATE, and DELETE). MySQL has supported triggers in a limited form from version 5.0, and additional functionality is promised for version 5.1.</w:t>
+      </w:r>
+    </w:p>
+    <w:p>
+      <w:pPr>
+        <w:pStyle w:val="NormalWeb"/>
+        <w:shd w:val="clear" w:color="auto" w:fill="FFFFFF"/>
+        <w:spacing w:before="0" w:beforeAutospacing="0" w:after="300" w:afterAutospacing="0" w:line="288" w:lineRule="atLeast"/>
+        <w:rPr>
+          <w:rFonts w:ascii="Calibri" w:hAnsi="Calibri"/>
+          <w:color w:val="000000"/>
+        </w:rPr>
+      </w:pPr>
+      <w:r>
+        <w:rPr>
+          <w:rFonts w:ascii="Calibri" w:hAnsi="Calibri"/>
+          <w:b/>
+          <w:bCs/>
+          <w:color w:val="000000"/>
+        </w:rPr>
+        <w:t>Unicode:</w:t>
+      </w:r>
+      <w:r>
+        <w:rPr>
+          <w:rStyle w:val="apple-converted-space"/>
+          <w:rFonts w:ascii="Calibri" w:hAnsi="Calibri"/>
+          <w:color w:val="000000"/>
+        </w:rPr>
+        <w:t> </w:t>
+      </w:r>
+      <w:r>
+        <w:rPr>
+          <w:rFonts w:ascii="Calibri" w:hAnsi="Calibri"/>
+          <w:color w:val="000000"/>
+        </w:rPr>
+        <w:t>MySQL has supported all conceivable character sets since version 4.1, including Latin-1, Latin-2, and Unicode (either in the variant UTF8 or UCS2).</w:t>
+      </w:r>
+    </w:p>
+    <w:p>
+      <w:pPr>
+        <w:pStyle w:val="NormalWeb"/>
+        <w:shd w:val="clear" w:color="auto" w:fill="FFFFFF"/>
+        <w:spacing w:before="0" w:beforeAutospacing="0" w:after="300" w:afterAutospacing="0" w:line="288" w:lineRule="atLeast"/>
+        <w:rPr>
+          <w:rFonts w:ascii="Calibri" w:hAnsi="Calibri"/>
+          <w:color w:val="000000"/>
+        </w:rPr>
+      </w:pPr>
+      <w:r>
+        <w:rPr>
+          <w:rFonts w:ascii="Calibri" w:hAnsi="Calibri"/>
+          <w:b/>
+          <w:bCs/>
+          <w:color w:val="000000"/>
+        </w:rPr>
+        <w:t>User interface:</w:t>
+      </w:r>
+      <w:r>
+        <w:rPr>
+          <w:rStyle w:val="apple-converted-space"/>
+          <w:rFonts w:ascii="Calibri" w:hAnsi="Calibri"/>
+          <w:color w:val="000000"/>
+        </w:rPr>
+        <w:t> </w:t>
+      </w:r>
+      <w:r>
+        <w:rPr>
+          <w:rFonts w:ascii="Calibri" w:hAnsi="Calibri"/>
+          <w:color w:val="000000"/>
+        </w:rPr>
+        <w:t>There are a number of convenient user interfaces for administering a MySQL server.</w:t>
+      </w:r>
+    </w:p>
+    <w:p>
+      <w:pPr>
+        <w:pStyle w:val="NormalWeb"/>
+        <w:shd w:val="clear" w:color="auto" w:fill="FFFFFF"/>
+        <w:spacing w:before="0" w:beforeAutospacing="0" w:after="300" w:afterAutospacing="0" w:line="288" w:lineRule="atLeast"/>
+        <w:rPr>
+          <w:rFonts w:ascii="Calibri" w:hAnsi="Calibri"/>
+          <w:color w:val="000000"/>
+        </w:rPr>
+      </w:pPr>
+      <w:r>
+        <w:rPr>
+          <w:rFonts w:ascii="Calibri" w:hAnsi="Calibri"/>
+          <w:b/>
+          <w:bCs/>
+          <w:color w:val="000000"/>
+        </w:rPr>
+        <w:t>Full-text search:</w:t>
+      </w:r>
+      <w:r>
+        <w:rPr>
+          <w:rStyle w:val="apple-converted-space"/>
+          <w:rFonts w:ascii="Calibri" w:hAnsi="Calibri"/>
+          <w:color w:val="000000"/>
+        </w:rPr>
+        <w:t> </w:t>
+      </w:r>
+      <w:r>
+        <w:rPr>
+          <w:rFonts w:ascii="Calibri" w:hAnsi="Calibri"/>
+          <w:color w:val="000000"/>
+        </w:rPr>
+        <w:t>Full-text search simplifies and accelerates the search for words that are located within a text field. If you employ MySQL for storing text (such as in an Internet discussion group), you can use full-text search to implement simply an efficient search function.</w:t>
+      </w:r>
+    </w:p>
+    <w:p>
+      <w:pPr>
+        <w:pStyle w:val="NormalWeb"/>
+        <w:shd w:val="clear" w:color="auto" w:fill="FFFFFF"/>
+        <w:spacing w:before="0" w:beforeAutospacing="0" w:after="300" w:afterAutospacing="0" w:line="288" w:lineRule="atLeast"/>
+        <w:rPr>
+          <w:rFonts w:ascii="Calibri" w:hAnsi="Calibri"/>
+          <w:color w:val="000000"/>
+        </w:rPr>
+      </w:pPr>
+      <w:r>
+        <w:rPr>
+          <w:rFonts w:ascii="Calibri" w:hAnsi="Calibri"/>
+          <w:b/>
+          <w:bCs/>
+          <w:color w:val="000000"/>
+        </w:rPr>
+        <w:t>Replication:</w:t>
+      </w:r>
+      <w:r>
+        <w:rPr>
+          <w:rStyle w:val="apple-converted-space"/>
+          <w:rFonts w:ascii="Calibri" w:hAnsi="Calibri"/>
+          <w:color w:val="000000"/>
+        </w:rPr>
+        <w:t> </w:t>
+      </w:r>
+      <w:r>
+        <w:rPr>
+          <w:rFonts w:ascii="Calibri" w:hAnsi="Calibri"/>
+          <w:color w:val="000000"/>
+        </w:rPr>
+        <w:t>Replication allows the contents of a database to be copied (replicated) onto a number of computers. In practice, this is done for two reasons: to increase protection against system failure (so that if one computer goes down, another can be put into service) and to improve the speed of database queries.</w:t>
+      </w:r>
+    </w:p>
+    <w:p>
+      <w:pPr>
+        <w:pStyle w:val="NormalWeb"/>
+        <w:shd w:val="clear" w:color="auto" w:fill="FFFFFF"/>
+        <w:spacing w:before="0" w:beforeAutospacing="0" w:after="300" w:afterAutospacing="0" w:line="288" w:lineRule="atLeast"/>
+        <w:rPr>
+          <w:rFonts w:ascii="Calibri" w:hAnsi="Calibri"/>
+          <w:color w:val="000000"/>
+        </w:rPr>
+      </w:pPr>
+      <w:r>
+        <w:rPr>
+          <w:rFonts w:ascii="Calibri" w:hAnsi="Calibri"/>
+          <w:b/>
+          <w:bCs/>
+          <w:color w:val="000000"/>
+        </w:rPr>
+        <w:t>Transactions:</w:t>
+      </w:r>
+      <w:r>
+        <w:rPr>
+          <w:rStyle w:val="apple-converted-space"/>
+          <w:rFonts w:ascii="Calibri" w:hAnsi="Calibri"/>
+          <w:color w:val="000000"/>
+        </w:rPr>
+        <w:t> </w:t>
+      </w:r>
+      <w:r>
+        <w:rPr>
+          <w:rFonts w:ascii="Calibri" w:hAnsi="Calibri"/>
+          <w:color w:val="000000"/>
+        </w:rPr>
+        <w:t>In the context of a database system, a transaction means the execution of several database operations as a block. The database system ensures that either all of the operations are correctly executed or none of them. This holds even if in the middle of a transaction there is a power failure, the computer crashes, or some other disaster occurs. Thus, for example, it cannot occur that a sum of money is withdrawn from account A but fails to be deposited in account B due to some type of system error.</w:t>
+      </w:r>
+    </w:p>
+    <w:p>
+      <w:pPr>
+        <w:pStyle w:val="NormalWeb"/>
+        <w:shd w:val="clear" w:color="auto" w:fill="FFFFFF"/>
+        <w:spacing w:before="0" w:beforeAutospacing="0" w:after="300" w:afterAutospacing="0" w:line="288" w:lineRule="atLeast"/>
+        <w:rPr>
+          <w:rFonts w:ascii="Calibri" w:hAnsi="Calibri"/>
+          <w:color w:val="000000"/>
+        </w:rPr>
+      </w:pPr>
+      <w:r>
+        <w:rPr>
+          <w:rFonts w:ascii="Calibri" w:hAnsi="Calibri"/>
+          <w:color w:val="000000"/>
+        </w:rPr>
+        <w:t xml:space="preserve">Transactions also give programmers the possibility of interrupting a series of already executed commands (a sort of revocation). In many situations this leads to a considerable simplification </w:t>
+      </w:r>
+      <w:r>
+        <w:rPr>
+          <w:rFonts w:ascii="Calibri" w:hAnsi="Calibri"/>
+          <w:color w:val="000000"/>
+        </w:rPr>
+        <w:lastRenderedPageBreak/>
+        <w:t>of the programming process. In spite of popular opinion, MySQL has supported transactions for a long time. One should note here that MySQL can store tables in a variety of formats. The default table format is called MyISAM, and this format does not support transactions. But there are a number of additional formats that do support transactions. The most popular of these is InnoDB, which will be described extensively in this book.</w:t>
+      </w:r>
+    </w:p>
+    <w:p>
+      <w:pPr>
+        <w:pStyle w:val="NormalWeb"/>
+        <w:shd w:val="clear" w:color="auto" w:fill="FFFFFF"/>
+        <w:spacing w:before="0" w:beforeAutospacing="0" w:after="300" w:afterAutospacing="0" w:line="288" w:lineRule="atLeast"/>
+        <w:rPr>
+          <w:rFonts w:ascii="Calibri" w:hAnsi="Calibri"/>
+          <w:color w:val="000000"/>
+        </w:rPr>
+      </w:pPr>
+      <w:r>
+        <w:rPr>
+          <w:rFonts w:ascii="Calibri" w:hAnsi="Calibri"/>
+          <w:b/>
+          <w:bCs/>
+          <w:color w:val="000000"/>
+        </w:rPr>
+        <w:t>Foreign key constraints:</w:t>
+      </w:r>
+      <w:r>
+        <w:rPr>
+          <w:rStyle w:val="apple-converted-space"/>
+          <w:rFonts w:ascii="Calibri" w:hAnsi="Calibri"/>
+          <w:color w:val="000000"/>
+        </w:rPr>
+        <w:t> </w:t>
+      </w:r>
+      <w:r>
+        <w:rPr>
+          <w:rFonts w:ascii="Calibri" w:hAnsi="Calibri"/>
+          <w:color w:val="000000"/>
+        </w:rPr>
+        <w:t>These are rules that ensure that there are no cross references in linked tables that lead to nowhere. MySQL supports foreign key constraints for InnoDB tables.</w:t>
+      </w:r>
+    </w:p>
+    <w:p>
+      <w:pPr>
+        <w:pStyle w:val="NormalWeb"/>
+        <w:shd w:val="clear" w:color="auto" w:fill="FFFFFF"/>
+        <w:spacing w:before="0" w:beforeAutospacing="0" w:after="300" w:afterAutospacing="0" w:line="288" w:lineRule="atLeast"/>
+        <w:rPr>
+          <w:rFonts w:ascii="Calibri" w:hAnsi="Calibri"/>
+          <w:color w:val="000000"/>
+        </w:rPr>
+      </w:pPr>
+      <w:r>
+        <w:rPr>
+          <w:rFonts w:ascii="Calibri" w:hAnsi="Calibri"/>
+          <w:b/>
+          <w:bCs/>
+          <w:color w:val="000000"/>
+        </w:rPr>
+        <w:t>GIS functions:</w:t>
+      </w:r>
+      <w:r>
+        <w:rPr>
+          <w:rStyle w:val="apple-converted-space"/>
+          <w:rFonts w:ascii="Calibri" w:hAnsi="Calibri"/>
+          <w:color w:val="000000"/>
+        </w:rPr>
+        <w:t> </w:t>
+      </w:r>
+      <w:r>
+        <w:rPr>
+          <w:rFonts w:ascii="Calibri" w:hAnsi="Calibri"/>
+          <w:color w:val="000000"/>
+        </w:rPr>
+        <w:t>Since version 4.1, MySQL has supported the storing and processing of two-dimensional geographical data. Thus MySQL is well suited for GIS (geographic information systems) applications.</w:t>
+      </w:r>
+    </w:p>
+    <w:p>
+      <w:pPr>
+        <w:pStyle w:val="NormalWeb"/>
+        <w:shd w:val="clear" w:color="auto" w:fill="FFFFFF"/>
+        <w:spacing w:before="0" w:beforeAutospacing="0" w:after="300" w:afterAutospacing="0" w:line="288" w:lineRule="atLeast"/>
+        <w:rPr>
+          <w:rFonts w:ascii="Calibri" w:hAnsi="Calibri"/>
+          <w:color w:val="000000"/>
+        </w:rPr>
+      </w:pPr>
+      <w:r>
+        <w:rPr>
+          <w:rFonts w:ascii="Calibri" w:hAnsi="Calibri"/>
+          <w:b/>
+          <w:bCs/>
+          <w:color w:val="000000"/>
+        </w:rPr>
+        <w:t>Programming languages:</w:t>
+      </w:r>
+      <w:r>
+        <w:rPr>
+          <w:rStyle w:val="apple-converted-space"/>
+          <w:rFonts w:ascii="Calibri" w:hAnsi="Calibri"/>
+          <w:color w:val="000000"/>
+        </w:rPr>
+        <w:t> </w:t>
+      </w:r>
+      <w:r>
+        <w:rPr>
+          <w:rFonts w:ascii="Calibri" w:hAnsi="Calibri"/>
+          <w:color w:val="000000"/>
+        </w:rPr>
+        <w:t>There are quite a number of APIs (application programming interfaces) and libraries for the development of MySQL applications. For client programming you can use, among others, the languages C, C++, Java, Perl, PHP, Python, and Tcl.</w:t>
+      </w:r>
+    </w:p>
+    <w:p>
+      <w:pPr>
+        <w:pStyle w:val="NormalWeb"/>
+        <w:shd w:val="clear" w:color="auto" w:fill="FFFFFF"/>
+        <w:spacing w:before="0" w:beforeAutospacing="0" w:after="300" w:afterAutospacing="0" w:line="288" w:lineRule="atLeast"/>
+        <w:rPr>
+          <w:rFonts w:ascii="Calibri" w:hAnsi="Calibri"/>
+          <w:color w:val="000000"/>
+        </w:rPr>
+      </w:pPr>
+      <w:r>
+        <w:rPr>
+          <w:rFonts w:ascii="Calibri" w:hAnsi="Calibri"/>
+          <w:b/>
+          <w:bCs/>
+          <w:color w:val="000000"/>
+        </w:rPr>
+        <w:t>ODBC:</w:t>
+      </w:r>
+      <w:r>
+        <w:rPr>
+          <w:rStyle w:val="apple-converted-space"/>
+          <w:rFonts w:ascii="Calibri" w:hAnsi="Calibri"/>
+          <w:color w:val="000000"/>
+        </w:rPr>
+        <w:t> </w:t>
+      </w:r>
+      <w:r>
+        <w:rPr>
+          <w:rFonts w:ascii="Calibri" w:hAnsi="Calibri"/>
+          <w:color w:val="000000"/>
+        </w:rPr>
+        <w:t>MySQL supports the ODBC interface</w:t>
+      </w:r>
+      <w:r>
+        <w:rPr>
+          <w:rStyle w:val="apple-converted-space"/>
+          <w:rFonts w:ascii="Calibri" w:hAnsi="Calibri"/>
+          <w:color w:val="000000"/>
+        </w:rPr>
+        <w:t> </w:t>
+      </w:r>
+      <w:hyperlink r:id="rId222" w:history="1">
+        <w:r>
+          <w:rPr>
+            <w:rStyle w:val="Hyperlink"/>
+            <w:rFonts w:ascii="Calibri" w:hAnsi="Calibri"/>
+            <w:color w:val="auto"/>
+          </w:rPr>
+          <w:t>Connector/ODBC</w:t>
+        </w:r>
+      </w:hyperlink>
+      <w:r>
+        <w:rPr>
+          <w:rFonts w:ascii="Calibri" w:hAnsi="Calibri"/>
+        </w:rPr>
+        <w:t>.</w:t>
+      </w:r>
+      <w:r>
+        <w:rPr>
+          <w:rFonts w:ascii="Calibri" w:hAnsi="Calibri"/>
+          <w:color w:val="000000"/>
+        </w:rPr>
+        <w:t xml:space="preserve"> This allows MySQL to be addressed by all the usual programming languages that run under Microsoft Windows (Delphi, Visual Basic, etc.). The ODBC interface can also be implemented under Unix, though that is seldom necessary.</w:t>
+      </w:r>
+    </w:p>
+    <w:p>
+      <w:pPr>
+        <w:pStyle w:val="NormalWeb"/>
+        <w:shd w:val="clear" w:color="auto" w:fill="FFFFFF"/>
+        <w:spacing w:before="0" w:beforeAutospacing="0" w:after="300" w:afterAutospacing="0" w:line="288" w:lineRule="atLeast"/>
+        <w:rPr>
+          <w:rFonts w:ascii="Calibri" w:hAnsi="Calibri"/>
+          <w:color w:val="000000"/>
+        </w:rPr>
+      </w:pPr>
+      <w:r>
+        <w:rPr>
+          <w:rFonts w:ascii="Calibri" w:hAnsi="Calibri"/>
+          <w:color w:val="000000"/>
+        </w:rPr>
+        <w:t>Windows programmers who have migrated to Microsoft's new .NET platform can, if they wish, use the ODBC provider or the .NET interface Connector/NET.</w:t>
+      </w:r>
+    </w:p>
+    <w:p>
+      <w:pPr>
+        <w:pStyle w:val="NormalWeb"/>
+        <w:shd w:val="clear" w:color="auto" w:fill="FFFFFF"/>
+        <w:spacing w:before="0" w:beforeAutospacing="0" w:after="300" w:afterAutospacing="0" w:line="288" w:lineRule="atLeast"/>
+        <w:rPr>
+          <w:rFonts w:ascii="Calibri" w:hAnsi="Calibri"/>
+          <w:color w:val="000000"/>
+        </w:rPr>
+      </w:pPr>
+      <w:r>
+        <w:rPr>
+          <w:rFonts w:ascii="Calibri" w:hAnsi="Calibri"/>
+          <w:b/>
+          <w:bCs/>
+          <w:color w:val="000000"/>
+        </w:rPr>
+        <w:t>Platform independence:</w:t>
+      </w:r>
+      <w:r>
+        <w:rPr>
+          <w:rStyle w:val="apple-converted-space"/>
+          <w:rFonts w:ascii="Calibri" w:hAnsi="Calibri"/>
+          <w:color w:val="000000"/>
+        </w:rPr>
+        <w:t> </w:t>
+      </w:r>
+      <w:r>
+        <w:rPr>
+          <w:rFonts w:ascii="Calibri" w:hAnsi="Calibri"/>
+          <w:color w:val="000000"/>
+        </w:rPr>
+        <w:t>It is not only client applications that run under a variety of operating systems; MySQL itself (that is, the server) can be executed under a number of operating systems. The most important are Apple Macintosh OS X, Linux, Microsoft Windows, and the countless Unix variants, such as AIX, BSDI, FreeBSD, HP-UX, OpenBSD, Net BSD, SGI Iris, and Sun Solaris.</w:t>
+      </w:r>
+    </w:p>
+    <w:p>
+      <w:pPr>
+        <w:pStyle w:val="NormalWeb"/>
+        <w:shd w:val="clear" w:color="auto" w:fill="FFFFFF"/>
+        <w:spacing w:before="0" w:beforeAutospacing="0" w:after="300" w:afterAutospacing="0" w:line="288" w:lineRule="atLeast"/>
+        <w:rPr>
+          <w:rFonts w:ascii="Calibri" w:hAnsi="Calibri"/>
+          <w:color w:val="000000"/>
+        </w:rPr>
+      </w:pPr>
+      <w:r>
+        <w:rPr>
+          <w:rFonts w:ascii="Calibri" w:hAnsi="Calibri"/>
+          <w:b/>
+          <w:bCs/>
+          <w:color w:val="000000"/>
+        </w:rPr>
+        <w:t>Speed:</w:t>
+      </w:r>
+      <w:r>
+        <w:rPr>
+          <w:rStyle w:val="apple-converted-space"/>
+          <w:rFonts w:ascii="Calibri" w:hAnsi="Calibri"/>
+          <w:color w:val="000000"/>
+        </w:rPr>
+        <w:t> </w:t>
+      </w:r>
+      <w:r>
+        <w:rPr>
+          <w:rFonts w:ascii="Calibri" w:hAnsi="Calibri"/>
+          <w:color w:val="000000"/>
+        </w:rPr>
+        <w:t>MySQL is considered a very fast database program. This speed has been backed up by a large number of benchmark.</w:t>
+      </w:r>
+    </w:p>
+    <w:p>
+      <w:pPr>
+        <w:rPr>
+          <w:lang w:eastAsia="en-IN"/>
+        </w:rPr>
+      </w:pPr>
+    </w:p>
+    <w:p>
+      <w:pPr>
+        <w:rPr>
+          <w:lang w:eastAsia="en-IN"/>
+        </w:rPr>
+      </w:pPr>
+    </w:p>
+    <w:p>
+      <w:pPr>
         <w:pStyle w:val="Heading2"/>
       </w:pPr>
       <w:r>
@@ -22551,6 +23542,7 @@
         <w:t>Database</w:t>
       </w:r>
     </w:p>
+    <w:p/>
     <w:p>
       <w:pPr>
         <w:pStyle w:val="Heading3"/>
@@ -22565,6 +23557,7 @@
         <w:t>workbench</w:t>
       </w:r>
     </w:p>
+    <w:p/>
     <w:p>
       <w:pPr>
         <w:pStyle w:val="ListParagraph"/>
@@ -22656,7 +23649,7 @@
         </w:rPr>
         <w:t>C# is a type-safe, object-oriented language that is simple yet powerful, allowing programmers to build a breadth of applications. C# is a </w:t>
       </w:r>
-      <w:hyperlink r:id="rId221" w:tooltip="Multi-paradigm programming language" w:history="1">
+      <w:hyperlink r:id="rId223" w:tooltip="Multi-paradigm programming language" w:history="1">
         <w:r>
           <w:rPr>
             <w:rFonts w:ascii="Arial" w:eastAsia="Times New Roman" w:hAnsi="Arial" w:cs="Arial"/>
@@ -22674,7 +23667,7 @@
         </w:rPr>
         <w:t> encompassing </w:t>
       </w:r>
-      <w:hyperlink r:id="rId222" w:tooltip="Imperative programming" w:history="1">
+      <w:hyperlink r:id="rId224" w:tooltip="Imperative programming" w:history="1">
         <w:r>
           <w:rPr>
             <w:rFonts w:ascii="Arial" w:eastAsia="Times New Roman" w:hAnsi="Arial" w:cs="Arial"/>
@@ -22692,7 +23685,7 @@
         </w:rPr>
         <w:t>, </w:t>
       </w:r>
-      <w:hyperlink r:id="rId223" w:tooltip="Declarative programming" w:history="1">
+      <w:hyperlink r:id="rId225" w:tooltip="Declarative programming" w:history="1">
         <w:r>
           <w:rPr>
             <w:rFonts w:ascii="Arial" w:eastAsia="Times New Roman" w:hAnsi="Arial" w:cs="Arial"/>
@@ -22710,7 +23703,7 @@
         </w:rPr>
         <w:t>, </w:t>
       </w:r>
-      <w:hyperlink r:id="rId224" w:tooltip="Functional programming" w:history="1">
+      <w:hyperlink r:id="rId226" w:tooltip="Functional programming" w:history="1">
         <w:r>
           <w:rPr>
             <w:rFonts w:ascii="Arial" w:eastAsia="Times New Roman" w:hAnsi="Arial" w:cs="Arial"/>
@@ -22728,7 +23721,7 @@
         </w:rPr>
         <w:t>, </w:t>
       </w:r>
-      <w:hyperlink r:id="rId225" w:tooltip="Generic programming" w:history="1">
+      <w:hyperlink r:id="rId227" w:tooltip="Generic programming" w:history="1">
         <w:r>
           <w:rPr>
             <w:rFonts w:ascii="Arial" w:eastAsia="Times New Roman" w:hAnsi="Arial" w:cs="Arial"/>
@@ -22746,7 +23739,7 @@
         </w:rPr>
         <w:t>, </w:t>
       </w:r>
-      <w:hyperlink r:id="rId226" w:tooltip="Object-oriented programming" w:history="1">
+      <w:hyperlink r:id="rId228" w:tooltip="Object-oriented programming" w:history="1">
         <w:r>
           <w:rPr>
             <w:rFonts w:ascii="Arial" w:eastAsia="Times New Roman" w:hAnsi="Arial" w:cs="Arial"/>
@@ -22764,7 +23757,7 @@
         </w:rPr>
         <w:t>(</w:t>
       </w:r>
-      <w:hyperlink r:id="rId227" w:tooltip="Class (computer science)" w:history="1">
+      <w:hyperlink r:id="rId229" w:tooltip="Class (computer science)" w:history="1">
         <w:r>
           <w:rPr>
             <w:rFonts w:ascii="Arial" w:eastAsia="Times New Roman" w:hAnsi="Arial" w:cs="Arial"/>
@@ -22782,7 +23775,7 @@
         </w:rPr>
         <w:t>), and </w:t>
       </w:r>
-      <w:hyperlink r:id="rId228" w:tooltip="Component-based software engineering" w:history="1">
+      <w:hyperlink r:id="rId230" w:tooltip="Component-based software engineering" w:history="1">
         <w:r>
           <w:rPr>
             <w:rFonts w:ascii="Arial" w:eastAsia="Times New Roman" w:hAnsi="Arial" w:cs="Arial"/>
@@ -22800,7 +23793,7 @@
         </w:rPr>
         <w:t> programming disciplines. It was developed by </w:t>
       </w:r>
-      <w:hyperlink r:id="rId229" w:history="1">
+      <w:hyperlink r:id="rId231" w:history="1">
         <w:r>
           <w:rPr>
             <w:rFonts w:ascii="Arial" w:eastAsia="Times New Roman" w:hAnsi="Arial" w:cs="Arial"/>
@@ -22818,7 +23811,7 @@
         </w:rPr>
         <w:t> within the </w:t>
       </w:r>
-      <w:hyperlink r:id="rId230" w:tooltip=".NET Framework" w:history="1">
+      <w:hyperlink r:id="rId232" w:tooltip=".NET Framework" w:history="1">
         <w:r>
           <w:rPr>
             <w:rFonts w:ascii="Arial" w:eastAsia="Times New Roman" w:hAnsi="Arial" w:cs="Arial"/>
@@ -22836,7 +23829,7 @@
         </w:rPr>
         <w:t xml:space="preserve"> initiative and later approved as a standard by </w:t>
       </w:r>
-      <w:hyperlink r:id="rId231" w:tooltip="Ecma International" w:history="1">
+      <w:hyperlink r:id="rId233" w:tooltip="Ecma International" w:history="1">
         <w:r>
           <w:rPr>
             <w:rFonts w:ascii="Arial" w:eastAsia="Times New Roman" w:hAnsi="Arial" w:cs="Arial"/>
@@ -22854,7 +23847,7 @@
         </w:rPr>
         <w:t> (ECMA-334) and </w:t>
       </w:r>
-      <w:hyperlink r:id="rId232" w:tooltip="International Organization for Standardization" w:history="1">
+      <w:hyperlink r:id="rId234" w:tooltip="International Organization for Standardization" w:history="1">
         <w:r>
           <w:rPr>
             <w:rFonts w:ascii="Arial" w:eastAsia="Times New Roman" w:hAnsi="Arial" w:cs="Arial"/>
@@ -22872,7 +23865,7 @@
         </w:rPr>
         <w:t> (ISO/IEC 23270). C# is one of the programming languages designed for the </w:t>
       </w:r>
-      <w:hyperlink r:id="rId233" w:history="1">
+      <w:hyperlink r:id="rId235" w:history="1">
         <w:r>
           <w:rPr>
             <w:rFonts w:ascii="Arial" w:eastAsia="Times New Roman" w:hAnsi="Arial" w:cs="Arial"/>
@@ -22980,35 +23973,35 @@
         <w:rPr>
           <w:rFonts w:eastAsia="Arial" w:cs="Calibri"/>
         </w:rPr>
+        <w:t>Dia is free and open source general-purpose diagramming software, developed as part of the GNOME project's office suite and was originally created by Alexander Larsson. Dia uses a controlled single document interface (CSDI) similar to GIMP and Sodipodi.</w:t>
+      </w:r>
+    </w:p>
+    <w:p>
+      <w:pPr>
+        <w:spacing w:line="480" w:lineRule="auto"/>
+        <w:rPr>
+          <w:rFonts w:eastAsia="Arial" w:cs="Calibri"/>
+        </w:rPr>
+      </w:pPr>
+      <w:r>
+        <w:rPr>
+          <w:rFonts w:eastAsia="Arial" w:cs="Calibri"/>
+        </w:rPr>
+        <w:t>Dia has a modular design with several shape packages available for different needs: flowchart, network diagrams, circuit diagrams, and more. It does not restrict symbols and connectors from various categories from being placed together.</w:t>
+      </w:r>
+    </w:p>
+    <w:p>
+      <w:pPr>
+        <w:spacing w:line="480" w:lineRule="auto"/>
+        <w:rPr>
+          <w:rFonts w:eastAsia="Arial" w:cs="Calibri"/>
+        </w:rPr>
+      </w:pPr>
+      <w:r>
+        <w:rPr>
+          <w:rFonts w:eastAsia="Arial" w:cs="Calibri"/>
+        </w:rPr>
         <w:lastRenderedPageBreak/>
-        <w:t>Dia is free and open source general-purpose diagramming software, developed as part of the GNOME project's office suite and was originally created by Alexander Larsson. Dia uses a controlled single document interface (CSDI) similar to GIMP and Sodipodi.</w:t>
-      </w:r>
-    </w:p>
-    <w:p>
-      <w:pPr>
-        <w:spacing w:line="480" w:lineRule="auto"/>
-        <w:rPr>
-          <w:rFonts w:eastAsia="Arial" w:cs="Calibri"/>
-        </w:rPr>
-      </w:pPr>
-      <w:r>
-        <w:rPr>
-          <w:rFonts w:eastAsia="Arial" w:cs="Calibri"/>
-        </w:rPr>
-        <w:t>Dia has a modular design with several shape packages available for different needs: flowchart, network diagrams, circuit diagrams, and more. It does not restrict symbols and connectors from various categories from being placed together.</w:t>
-      </w:r>
-    </w:p>
-    <w:p>
-      <w:pPr>
-        <w:spacing w:line="480" w:lineRule="auto"/>
-        <w:rPr>
-          <w:rFonts w:eastAsia="Arial" w:cs="Calibri"/>
-        </w:rPr>
-      </w:pPr>
-      <w:r>
-        <w:rPr>
-          <w:rFonts w:eastAsia="Arial" w:cs="Calibri"/>
-        </w:rPr>
         <w:t>Dia is a gtk+ based diagram creation program released under the GPL license.</w:t>
       </w:r>
     </w:p>
@@ -23314,64 +24307,70 @@
           <w:color w:val="000000"/>
           <w:lang w:bidi="ar-SA"/>
         </w:rPr>
+        <w:t>Embed a spreadsheet, or a section of a spreadsheet, in our blog or website.</w:t>
+      </w:r>
+    </w:p>
+    <w:p>
+      <w:pPr>
+        <w:pStyle w:val="Heading3"/>
+        <w:rPr>
+          <w:rFonts w:eastAsia="Arial"/>
+        </w:rPr>
+      </w:pPr>
+      <w:bookmarkStart w:id="76" w:name="_Toc289252226"/>
+      <w:r>
+        <w:rPr>
+          <w:rFonts w:eastAsia="Arial"/>
+        </w:rPr>
+        <w:t>Windows Mobile 6 Professional SDK</w:t>
+      </w:r>
+      <w:bookmarkEnd w:id="76"/>
+    </w:p>
+    <w:p>
+      <w:pPr>
+        <w:spacing w:line="480" w:lineRule="auto"/>
+        <w:rPr>
+          <w:rFonts w:eastAsia="Arial"/>
+        </w:rPr>
+      </w:pPr>
+      <w:r>
+        <w:rPr>
+          <w:rFonts w:eastAsia="Arial"/>
+        </w:rPr>
+        <w:t xml:space="preserve">                                                               </w:t>
+      </w:r>
+    </w:p>
+    <w:p>
+      <w:pPr>
+        <w:spacing w:line="480" w:lineRule="auto"/>
+        <w:rPr>
+          <w:rFonts w:eastAsia="Arial"/>
+        </w:rPr>
+      </w:pPr>
+      <w:r>
+        <w:rPr>
+          <w:rFonts w:eastAsia="Arial"/>
+        </w:rPr>
+        <w:t>Windows Mobile is a mobile operating system developed by Microsoft that was used in smartphones and mobile devices.</w:t>
+      </w:r>
+      <w:r>
+        <w:rPr>
+          <w:rFonts w:eastAsia="Arial"/>
+        </w:rPr>
+        <w:t xml:space="preserve"> This </w:t>
+      </w:r>
+      <w:r>
+        <w:rPr>
+          <w:rFonts w:eastAsia="Arial"/>
+        </w:rPr>
+        <w:t xml:space="preserve">features a suite of basic applications developed with the Microsoft Windows API. It is designed to be somewhat similar to desktop versions of Windows, feature-wise and aesthetically. Additionally, third-party </w:t>
+      </w:r>
+      <w:r>
+        <w:rPr>
+          <w:rFonts w:eastAsia="Arial"/>
+        </w:rPr>
         <w:lastRenderedPageBreak/>
-        <w:t>Embed a spreadsheet, or a section of a spreadsheet, in our blog or website.</w:t>
-      </w:r>
-    </w:p>
-    <w:p>
-      <w:pPr>
-        <w:pStyle w:val="Heading3"/>
-        <w:rPr>
-          <w:rFonts w:eastAsia="Arial"/>
-        </w:rPr>
-      </w:pPr>
-      <w:bookmarkStart w:id="76" w:name="_Toc289252226"/>
-      <w:r>
-        <w:rPr>
-          <w:rFonts w:eastAsia="Arial"/>
-        </w:rPr>
-        <w:t>Windows Mobile 6 Professional SDK</w:t>
-      </w:r>
-      <w:bookmarkEnd w:id="76"/>
-    </w:p>
-    <w:p>
-      <w:pPr>
-        <w:spacing w:line="480" w:lineRule="auto"/>
-        <w:rPr>
-          <w:rFonts w:eastAsia="Arial"/>
-        </w:rPr>
-      </w:pPr>
-      <w:r>
-        <w:rPr>
-          <w:rFonts w:eastAsia="Arial"/>
-        </w:rPr>
-        <w:t xml:space="preserve">                                                               </w:t>
-      </w:r>
-    </w:p>
-    <w:p>
-      <w:pPr>
-        <w:spacing w:line="480" w:lineRule="auto"/>
-        <w:rPr>
-          <w:rFonts w:eastAsia="Arial"/>
-        </w:rPr>
-      </w:pPr>
-      <w:r>
-        <w:rPr>
-          <w:rFonts w:eastAsia="Arial"/>
-        </w:rPr>
-        <w:t>Windows Mobile is a mobile operating system developed by Microsoft that was used in smartphones and mobile devices.</w:t>
-      </w:r>
-      <w:r>
-        <w:rPr>
-          <w:rFonts w:eastAsia="Arial"/>
-        </w:rPr>
-        <w:t xml:space="preserve"> This </w:t>
-      </w:r>
-      <w:r>
-        <w:rPr>
-          <w:rFonts w:eastAsia="Arial"/>
-        </w:rPr>
-        <w:t>features a suite of basic applications developed with the Microsoft Windows API. It is designed to be somewhat similar to desktop versions of Windows, feature-wise and aesthetically. Additionally, third-party software development is available for Windows Mobile, and software applications can be purchased via the Windows Marketplace for Mobile.</w:t>
+        <w:t>software development is available for Windows Mobile, and software applications can be purchased via the Windows Marketplace for Mobile.</w:t>
       </w:r>
       <w:r>
         <w:rPr>
@@ -28042,7 +29041,7 @@
 </file>
 
 <file path=customXml/itemProps2.xml><?xml version="1.0" encoding="utf-8"?>
-<ds:datastoreItem xmlns:ds="http://schemas.openxmlformats.org/officeDocument/2006/customXml" ds:itemID="{9150D28B-9357-43C4-BB7E-D3E161C46363}">
+<ds:datastoreItem xmlns:ds="http://schemas.openxmlformats.org/officeDocument/2006/customXml" ds:itemID="{C16F4407-DB99-472E-BA64-49FAB12921B0}">
   <ds:schemaRefs>
     <ds:schemaRef ds:uri="http://schemas.openxmlformats.org/officeDocument/2006/bibliography"/>
   </ds:schemaRefs>

</xml_diff>

<commit_message>
added api details in appendices
</commit_message>
<xml_diff>
--- a/report/School Management System-final-report.docx
+++ b/report/School Management System-final-report.docx
@@ -253,7 +253,7 @@
           <w:r>
             <w:rPr>
               <w:noProof/>
-              <w:lang w:val="en-IN" w:eastAsia="en-IN" w:bidi="bn-IN"/>
+              <w:lang w:bidi="ar-SA"/>
             </w:rPr>
             <w:drawing>
               <wp:anchor distT="0" distB="0" distL="114300" distR="114300" simplePos="0" relativeHeight="251661312" behindDoc="0" locked="0" layoutInCell="0" allowOverlap="1">
@@ -4816,7 +4816,7 @@
       <w:r>
         <w:rPr>
           <w:noProof/>
-          <w:lang w:val="en-IN" w:eastAsia="en-IN" w:bidi="bn-IN"/>
+          <w:lang w:bidi="ar-SA"/>
         </w:rPr>
         <w:lastRenderedPageBreak/>
         <w:drawing>
@@ -4838,7 +4838,7 @@
                     <a:blip r:embed="rId11" cstate="print">
                       <a:extLst>
                         <a:ext uri="{28A0092B-C50C-407E-A947-70E740481C1C}">
-                          <a14:useLocalDpi xmlns:a14="http://schemas.microsoft.com/office/drawing/2010/main" xmlns:wps="http://schemas.microsoft.com/office/word/2010/wordprocessingShape" xmlns:wpi="http://schemas.microsoft.com/office/word/2010/wordprocessingInk" xmlns:wpg="http://schemas.microsoft.com/office/word/2010/wordprocessingGroup" xmlns:w14="http://schemas.microsoft.com/office/word/2010/wordml" xmlns:w="http://schemas.openxmlformats.org/wordprocessingml/2006/main" xmlns:w10="urn:schemas-microsoft-com:office:word" xmlns:wp14="http://schemas.microsoft.com/office/word/2010/wordprocessingDrawing" xmlns:v="urn:schemas-microsoft-com:vml" xmlns:o="urn:schemas-microsoft-com:office:office" xmlns:mc="http://schemas.openxmlformats.org/markup-compatibility/2006" xmlns:wpc="http://schemas.microsoft.com/office/word/2010/wordprocessingCanvas" xmlns="" val="0"/>
+                          <a14:useLocalDpi xmlns="" xmlns:wpc="http://schemas.microsoft.com/office/word/2010/wordprocessingCanvas" xmlns:mc="http://schemas.openxmlformats.org/markup-compatibility/2006" xmlns:o="urn:schemas-microsoft-com:office:office" xmlns:v="urn:schemas-microsoft-com:vml" xmlns:wp14="http://schemas.microsoft.com/office/word/2010/wordprocessingDrawing" xmlns:w10="urn:schemas-microsoft-com:office:word" xmlns:w="http://schemas.openxmlformats.org/wordprocessingml/2006/main" xmlns:w14="http://schemas.microsoft.com/office/word/2010/wordml" xmlns:wpg="http://schemas.microsoft.com/office/word/2010/wordprocessingGroup" xmlns:wpi="http://schemas.microsoft.com/office/word/2010/wordprocessingInk" xmlns:wps="http://schemas.microsoft.com/office/word/2010/wordprocessingShape" xmlns:a14="http://schemas.microsoft.com/office/drawing/2010/main" val="0"/>
                         </a:ext>
                       </a:extLst>
                     </a:blip>
@@ -4892,7 +4892,7 @@
       <w:r>
         <w:rPr>
           <w:noProof/>
-          <w:lang w:val="en-IN" w:eastAsia="en-IN" w:bidi="bn-IN"/>
+          <w:lang w:bidi="ar-SA"/>
         </w:rPr>
         <w:lastRenderedPageBreak/>
         <w:drawing>
@@ -4914,7 +4914,7 @@
                     <a:blip r:embed="rId12" cstate="print">
                       <a:extLst>
                         <a:ext uri="{28A0092B-C50C-407E-A947-70E740481C1C}">
-                          <a14:useLocalDpi xmlns:a14="http://schemas.microsoft.com/office/drawing/2010/main" xmlns:wps="http://schemas.microsoft.com/office/word/2010/wordprocessingShape" xmlns:wpi="http://schemas.microsoft.com/office/word/2010/wordprocessingInk" xmlns:wpg="http://schemas.microsoft.com/office/word/2010/wordprocessingGroup" xmlns:w14="http://schemas.microsoft.com/office/word/2010/wordml" xmlns:w="http://schemas.openxmlformats.org/wordprocessingml/2006/main" xmlns:w10="urn:schemas-microsoft-com:office:word" xmlns:wp14="http://schemas.microsoft.com/office/word/2010/wordprocessingDrawing" xmlns:v="urn:schemas-microsoft-com:vml" xmlns:o="urn:schemas-microsoft-com:office:office" xmlns:mc="http://schemas.openxmlformats.org/markup-compatibility/2006" xmlns:wpc="http://schemas.microsoft.com/office/word/2010/wordprocessingCanvas" xmlns="" val="0"/>
+                          <a14:useLocalDpi xmlns="" xmlns:wpc="http://schemas.microsoft.com/office/word/2010/wordprocessingCanvas" xmlns:mc="http://schemas.openxmlformats.org/markup-compatibility/2006" xmlns:o="urn:schemas-microsoft-com:office:office" xmlns:v="urn:schemas-microsoft-com:vml" xmlns:wp14="http://schemas.microsoft.com/office/word/2010/wordprocessingDrawing" xmlns:w10="urn:schemas-microsoft-com:office:word" xmlns:w="http://schemas.openxmlformats.org/wordprocessingml/2006/main" xmlns:w14="http://schemas.microsoft.com/office/word/2010/wordml" xmlns:wpg="http://schemas.microsoft.com/office/word/2010/wordprocessingGroup" xmlns:wpi="http://schemas.microsoft.com/office/word/2010/wordprocessingInk" xmlns:wps="http://schemas.microsoft.com/office/word/2010/wordprocessingShape" xmlns:a14="http://schemas.microsoft.com/office/drawing/2010/main" val="0"/>
                         </a:ext>
                       </a:extLst>
                     </a:blip>
@@ -4952,7 +4952,7 @@
       <w:r>
         <w:rPr>
           <w:noProof/>
-          <w:lang w:val="en-IN" w:eastAsia="en-IN" w:bidi="bn-IN"/>
+          <w:lang w:bidi="ar-SA"/>
         </w:rPr>
         <w:lastRenderedPageBreak/>
         <w:drawing>
@@ -4974,7 +4974,7 @@
                     <a:blip r:embed="rId13" cstate="print">
                       <a:extLst>
                         <a:ext uri="{28A0092B-C50C-407E-A947-70E740481C1C}">
-                          <a14:useLocalDpi xmlns:a14="http://schemas.microsoft.com/office/drawing/2010/main" xmlns:wps="http://schemas.microsoft.com/office/word/2010/wordprocessingShape" xmlns:wpi="http://schemas.microsoft.com/office/word/2010/wordprocessingInk" xmlns:wpg="http://schemas.microsoft.com/office/word/2010/wordprocessingGroup" xmlns:w14="http://schemas.microsoft.com/office/word/2010/wordml" xmlns:w="http://schemas.openxmlformats.org/wordprocessingml/2006/main" xmlns:w10="urn:schemas-microsoft-com:office:word" xmlns:wp14="http://schemas.microsoft.com/office/word/2010/wordprocessingDrawing" xmlns:v="urn:schemas-microsoft-com:vml" xmlns:o="urn:schemas-microsoft-com:office:office" xmlns:mc="http://schemas.openxmlformats.org/markup-compatibility/2006" xmlns:wpc="http://schemas.microsoft.com/office/word/2010/wordprocessingCanvas" xmlns="" val="0"/>
+                          <a14:useLocalDpi xmlns="" xmlns:wpc="http://schemas.microsoft.com/office/word/2010/wordprocessingCanvas" xmlns:mc="http://schemas.openxmlformats.org/markup-compatibility/2006" xmlns:o="urn:schemas-microsoft-com:office:office" xmlns:v="urn:schemas-microsoft-com:vml" xmlns:wp14="http://schemas.microsoft.com/office/word/2010/wordprocessingDrawing" xmlns:w10="urn:schemas-microsoft-com:office:word" xmlns:w="http://schemas.openxmlformats.org/wordprocessingml/2006/main" xmlns:w14="http://schemas.microsoft.com/office/word/2010/wordml" xmlns:wpg="http://schemas.microsoft.com/office/word/2010/wordprocessingGroup" xmlns:wpi="http://schemas.microsoft.com/office/word/2010/wordprocessingInk" xmlns:wps="http://schemas.microsoft.com/office/word/2010/wordprocessingShape" xmlns:a14="http://schemas.microsoft.com/office/drawing/2010/main" val="0"/>
                         </a:ext>
                       </a:extLst>
                     </a:blip>
@@ -5841,7 +5841,7 @@
       <w:r>
         <w:rPr>
           <w:noProof/>
-          <w:lang w:val="en-IN" w:eastAsia="en-IN" w:bidi="bn-IN"/>
+          <w:lang w:bidi="ar-SA"/>
         </w:rPr>
         <w:lastRenderedPageBreak/>
         <w:drawing>
@@ -5863,7 +5863,7 @@
                     <a:blip r:embed="rId14" cstate="print">
                       <a:extLst>
                         <a:ext uri="{28A0092B-C50C-407E-A947-70E740481C1C}">
-                          <a14:useLocalDpi xmlns:a14="http://schemas.microsoft.com/office/drawing/2010/main" xmlns:wps="http://schemas.microsoft.com/office/word/2010/wordprocessingShape" xmlns:wpi="http://schemas.microsoft.com/office/word/2010/wordprocessingInk" xmlns:wpg="http://schemas.microsoft.com/office/word/2010/wordprocessingGroup" xmlns:w14="http://schemas.microsoft.com/office/word/2010/wordml" xmlns:w="http://schemas.openxmlformats.org/wordprocessingml/2006/main" xmlns:w10="urn:schemas-microsoft-com:office:word" xmlns:wp14="http://schemas.microsoft.com/office/word/2010/wordprocessingDrawing" xmlns:v="urn:schemas-microsoft-com:vml" xmlns:o="urn:schemas-microsoft-com:office:office" xmlns:mc="http://schemas.openxmlformats.org/markup-compatibility/2006" xmlns:wpc="http://schemas.microsoft.com/office/word/2010/wordprocessingCanvas" xmlns="" val="0"/>
+                          <a14:useLocalDpi xmlns="" xmlns:wpc="http://schemas.microsoft.com/office/word/2010/wordprocessingCanvas" xmlns:mc="http://schemas.openxmlformats.org/markup-compatibility/2006" xmlns:o="urn:schemas-microsoft-com:office:office" xmlns:v="urn:schemas-microsoft-com:vml" xmlns:wp14="http://schemas.microsoft.com/office/word/2010/wordprocessingDrawing" xmlns:w10="urn:schemas-microsoft-com:office:word" xmlns:w="http://schemas.openxmlformats.org/wordprocessingml/2006/main" xmlns:w14="http://schemas.microsoft.com/office/word/2010/wordml" xmlns:wpg="http://schemas.microsoft.com/office/word/2010/wordprocessingGroup" xmlns:wpi="http://schemas.microsoft.com/office/word/2010/wordprocessingInk" xmlns:wps="http://schemas.microsoft.com/office/word/2010/wordprocessingShape" xmlns:a14="http://schemas.microsoft.com/office/drawing/2010/main" val="0"/>
                         </a:ext>
                       </a:extLst>
                     </a:blip>
@@ -5924,7 +5924,7 @@
       <w:r>
         <w:rPr>
           <w:noProof/>
-          <w:lang w:val="en-IN" w:eastAsia="en-IN" w:bidi="bn-IN"/>
+          <w:lang w:bidi="ar-SA"/>
         </w:rPr>
         <w:lastRenderedPageBreak/>
         <w:drawing>
@@ -5946,7 +5946,7 @@
                     <a:blip r:embed="rId15" cstate="print">
                       <a:extLst>
                         <a:ext uri="{28A0092B-C50C-407E-A947-70E740481C1C}">
-                          <a14:useLocalDpi xmlns:a14="http://schemas.microsoft.com/office/drawing/2010/main" xmlns:wps="http://schemas.microsoft.com/office/word/2010/wordprocessingShape" xmlns:wpi="http://schemas.microsoft.com/office/word/2010/wordprocessingInk" xmlns:wpg="http://schemas.microsoft.com/office/word/2010/wordprocessingGroup" xmlns:w14="http://schemas.microsoft.com/office/word/2010/wordml" xmlns:w="http://schemas.openxmlformats.org/wordprocessingml/2006/main" xmlns:w10="urn:schemas-microsoft-com:office:word" xmlns:wp14="http://schemas.microsoft.com/office/word/2010/wordprocessingDrawing" xmlns:v="urn:schemas-microsoft-com:vml" xmlns:o="urn:schemas-microsoft-com:office:office" xmlns:mc="http://schemas.openxmlformats.org/markup-compatibility/2006" xmlns:wpc="http://schemas.microsoft.com/office/word/2010/wordprocessingCanvas" xmlns="" val="0"/>
+                          <a14:useLocalDpi xmlns="" xmlns:wpc="http://schemas.microsoft.com/office/word/2010/wordprocessingCanvas" xmlns:mc="http://schemas.openxmlformats.org/markup-compatibility/2006" xmlns:o="urn:schemas-microsoft-com:office:office" xmlns:v="urn:schemas-microsoft-com:vml" xmlns:wp14="http://schemas.microsoft.com/office/word/2010/wordprocessingDrawing" xmlns:w10="urn:schemas-microsoft-com:office:word" xmlns:w="http://schemas.openxmlformats.org/wordprocessingml/2006/main" xmlns:w14="http://schemas.microsoft.com/office/word/2010/wordml" xmlns:wpg="http://schemas.microsoft.com/office/word/2010/wordprocessingGroup" xmlns:wpi="http://schemas.microsoft.com/office/word/2010/wordprocessingInk" xmlns:wps="http://schemas.microsoft.com/office/word/2010/wordprocessingShape" xmlns:a14="http://schemas.microsoft.com/office/drawing/2010/main" val="0"/>
                         </a:ext>
                       </a:extLst>
                     </a:blip>
@@ -5983,7 +5983,7 @@
       <w:r>
         <w:rPr>
           <w:noProof/>
-          <w:lang w:val="en-IN" w:eastAsia="en-IN" w:bidi="bn-IN"/>
+          <w:lang w:bidi="ar-SA"/>
         </w:rPr>
         <w:drawing>
           <wp:inline distT="0" distB="0" distL="0" distR="0">
@@ -6004,7 +6004,7 @@
                     <a:blip r:embed="rId16" cstate="print">
                       <a:extLst>
                         <a:ext uri="{28A0092B-C50C-407E-A947-70E740481C1C}">
-                          <a14:useLocalDpi xmlns:a14="http://schemas.microsoft.com/office/drawing/2010/main" xmlns:wps="http://schemas.microsoft.com/office/word/2010/wordprocessingShape" xmlns:wpi="http://schemas.microsoft.com/office/word/2010/wordprocessingInk" xmlns:wpg="http://schemas.microsoft.com/office/word/2010/wordprocessingGroup" xmlns:w14="http://schemas.microsoft.com/office/word/2010/wordml" xmlns:w="http://schemas.openxmlformats.org/wordprocessingml/2006/main" xmlns:w10="urn:schemas-microsoft-com:office:word" xmlns:wp14="http://schemas.microsoft.com/office/word/2010/wordprocessingDrawing" xmlns:v="urn:schemas-microsoft-com:vml" xmlns:o="urn:schemas-microsoft-com:office:office" xmlns:mc="http://schemas.openxmlformats.org/markup-compatibility/2006" xmlns:wpc="http://schemas.microsoft.com/office/word/2010/wordprocessingCanvas" xmlns="" val="0"/>
+                          <a14:useLocalDpi xmlns="" xmlns:wpc="http://schemas.microsoft.com/office/word/2010/wordprocessingCanvas" xmlns:mc="http://schemas.openxmlformats.org/markup-compatibility/2006" xmlns:o="urn:schemas-microsoft-com:office:office" xmlns:v="urn:schemas-microsoft-com:vml" xmlns:wp14="http://schemas.microsoft.com/office/word/2010/wordprocessingDrawing" xmlns:w10="urn:schemas-microsoft-com:office:word" xmlns:w="http://schemas.openxmlformats.org/wordprocessingml/2006/main" xmlns:w14="http://schemas.microsoft.com/office/word/2010/wordml" xmlns:wpg="http://schemas.microsoft.com/office/word/2010/wordprocessingGroup" xmlns:wpi="http://schemas.microsoft.com/office/word/2010/wordprocessingInk" xmlns:wps="http://schemas.microsoft.com/office/word/2010/wordprocessingShape" xmlns:a14="http://schemas.microsoft.com/office/drawing/2010/main" val="0"/>
                         </a:ext>
                       </a:extLst>
                     </a:blip>
@@ -6032,7 +6032,7 @@
       <w:r>
         <w:rPr>
           <w:noProof/>
-          <w:lang w:val="en-IN" w:eastAsia="en-IN" w:bidi="bn-IN"/>
+          <w:lang w:bidi="ar-SA"/>
         </w:rPr>
         <w:lastRenderedPageBreak/>
         <w:drawing>
@@ -6054,7 +6054,7 @@
                     <a:blip r:embed="rId17" cstate="print">
                       <a:extLst>
                         <a:ext uri="{28A0092B-C50C-407E-A947-70E740481C1C}">
-                          <a14:useLocalDpi xmlns:a14="http://schemas.microsoft.com/office/drawing/2010/main" xmlns:wps="http://schemas.microsoft.com/office/word/2010/wordprocessingShape" xmlns:wpi="http://schemas.microsoft.com/office/word/2010/wordprocessingInk" xmlns:wpg="http://schemas.microsoft.com/office/word/2010/wordprocessingGroup" xmlns:w14="http://schemas.microsoft.com/office/word/2010/wordml" xmlns:w="http://schemas.openxmlformats.org/wordprocessingml/2006/main" xmlns:w10="urn:schemas-microsoft-com:office:word" xmlns:wp14="http://schemas.microsoft.com/office/word/2010/wordprocessingDrawing" xmlns:v="urn:schemas-microsoft-com:vml" xmlns:o="urn:schemas-microsoft-com:office:office" xmlns:mc="http://schemas.openxmlformats.org/markup-compatibility/2006" xmlns:wpc="http://schemas.microsoft.com/office/word/2010/wordprocessingCanvas" xmlns="" val="0"/>
+                          <a14:useLocalDpi xmlns="" xmlns:wpc="http://schemas.microsoft.com/office/word/2010/wordprocessingCanvas" xmlns:mc="http://schemas.openxmlformats.org/markup-compatibility/2006" xmlns:o="urn:schemas-microsoft-com:office:office" xmlns:v="urn:schemas-microsoft-com:vml" xmlns:wp14="http://schemas.microsoft.com/office/word/2010/wordprocessingDrawing" xmlns:w10="urn:schemas-microsoft-com:office:word" xmlns:w="http://schemas.openxmlformats.org/wordprocessingml/2006/main" xmlns:w14="http://schemas.microsoft.com/office/word/2010/wordml" xmlns:wpg="http://schemas.microsoft.com/office/word/2010/wordprocessingGroup" xmlns:wpi="http://schemas.microsoft.com/office/word/2010/wordprocessingInk" xmlns:wps="http://schemas.microsoft.com/office/word/2010/wordprocessingShape" xmlns:a14="http://schemas.microsoft.com/office/drawing/2010/main" val="0"/>
                         </a:ext>
                       </a:extLst>
                     </a:blip>
@@ -6085,7 +6085,7 @@
       <w:r>
         <w:rPr>
           <w:noProof/>
-          <w:lang w:val="en-IN" w:eastAsia="en-IN" w:bidi="bn-IN"/>
+          <w:lang w:bidi="ar-SA"/>
         </w:rPr>
         <w:lastRenderedPageBreak/>
         <w:drawing>
@@ -6107,7 +6107,7 @@
                     <a:blip r:embed="rId18" cstate="print">
                       <a:extLst>
                         <a:ext uri="{28A0092B-C50C-407E-A947-70E740481C1C}">
-                          <a14:useLocalDpi xmlns:a14="http://schemas.microsoft.com/office/drawing/2010/main" xmlns:wps="http://schemas.microsoft.com/office/word/2010/wordprocessingShape" xmlns:wpi="http://schemas.microsoft.com/office/word/2010/wordprocessingInk" xmlns:wpg="http://schemas.microsoft.com/office/word/2010/wordprocessingGroup" xmlns:w14="http://schemas.microsoft.com/office/word/2010/wordml" xmlns:w="http://schemas.openxmlformats.org/wordprocessingml/2006/main" xmlns:w10="urn:schemas-microsoft-com:office:word" xmlns:wp14="http://schemas.microsoft.com/office/word/2010/wordprocessingDrawing" xmlns:v="urn:schemas-microsoft-com:vml" xmlns:o="urn:schemas-microsoft-com:office:office" xmlns:mc="http://schemas.openxmlformats.org/markup-compatibility/2006" xmlns:wpc="http://schemas.microsoft.com/office/word/2010/wordprocessingCanvas" xmlns="" val="0"/>
+                          <a14:useLocalDpi xmlns="" xmlns:wpc="http://schemas.microsoft.com/office/word/2010/wordprocessingCanvas" xmlns:mc="http://schemas.openxmlformats.org/markup-compatibility/2006" xmlns:o="urn:schemas-microsoft-com:office:office" xmlns:v="urn:schemas-microsoft-com:vml" xmlns:wp14="http://schemas.microsoft.com/office/word/2010/wordprocessingDrawing" xmlns:w10="urn:schemas-microsoft-com:office:word" xmlns:w="http://schemas.openxmlformats.org/wordprocessingml/2006/main" xmlns:w14="http://schemas.microsoft.com/office/word/2010/wordml" xmlns:wpg="http://schemas.microsoft.com/office/word/2010/wordprocessingGroup" xmlns:wpi="http://schemas.microsoft.com/office/word/2010/wordprocessingInk" xmlns:wps="http://schemas.microsoft.com/office/word/2010/wordprocessingShape" xmlns:a14="http://schemas.microsoft.com/office/drawing/2010/main" val="0"/>
                         </a:ext>
                       </a:extLst>
                     </a:blip>
@@ -6133,7 +6133,7 @@
       <w:r>
         <w:rPr>
           <w:noProof/>
-          <w:lang w:val="en-IN" w:eastAsia="en-IN" w:bidi="bn-IN"/>
+          <w:lang w:bidi="ar-SA"/>
         </w:rPr>
         <w:drawing>
           <wp:inline distT="0" distB="0" distL="0" distR="0">
@@ -6154,7 +6154,7 @@
                     <a:blip r:embed="rId19" cstate="print">
                       <a:extLst>
                         <a:ext uri="{28A0092B-C50C-407E-A947-70E740481C1C}">
-                          <a14:useLocalDpi xmlns:a14="http://schemas.microsoft.com/office/drawing/2010/main" xmlns:wps="http://schemas.microsoft.com/office/word/2010/wordprocessingShape" xmlns:wpi="http://schemas.microsoft.com/office/word/2010/wordprocessingInk" xmlns:wpg="http://schemas.microsoft.com/office/word/2010/wordprocessingGroup" xmlns:w14="http://schemas.microsoft.com/office/word/2010/wordml" xmlns:w="http://schemas.openxmlformats.org/wordprocessingml/2006/main" xmlns:w10="urn:schemas-microsoft-com:office:word" xmlns:wp14="http://schemas.microsoft.com/office/word/2010/wordprocessingDrawing" xmlns:v="urn:schemas-microsoft-com:vml" xmlns:o="urn:schemas-microsoft-com:office:office" xmlns:mc="http://schemas.openxmlformats.org/markup-compatibility/2006" xmlns:wpc="http://schemas.microsoft.com/office/word/2010/wordprocessingCanvas" xmlns="" val="0"/>
+                          <a14:useLocalDpi xmlns="" xmlns:wpc="http://schemas.microsoft.com/office/word/2010/wordprocessingCanvas" xmlns:mc="http://schemas.openxmlformats.org/markup-compatibility/2006" xmlns:o="urn:schemas-microsoft-com:office:office" xmlns:v="urn:schemas-microsoft-com:vml" xmlns:wp14="http://schemas.microsoft.com/office/word/2010/wordprocessingDrawing" xmlns:w10="urn:schemas-microsoft-com:office:word" xmlns:w="http://schemas.openxmlformats.org/wordprocessingml/2006/main" xmlns:w14="http://schemas.microsoft.com/office/word/2010/wordml" xmlns:wpg="http://schemas.microsoft.com/office/word/2010/wordprocessingGroup" xmlns:wpi="http://schemas.microsoft.com/office/word/2010/wordprocessingInk" xmlns:wps="http://schemas.microsoft.com/office/word/2010/wordprocessingShape" xmlns:a14="http://schemas.microsoft.com/office/drawing/2010/main" val="0"/>
                         </a:ext>
                       </a:extLst>
                     </a:blip>
@@ -6190,7 +6190,7 @@
       <w:r>
         <w:rPr>
           <w:noProof/>
-          <w:lang w:val="en-IN" w:eastAsia="en-IN" w:bidi="bn-IN"/>
+          <w:lang w:bidi="ar-SA"/>
         </w:rPr>
         <w:lastRenderedPageBreak/>
         <w:drawing>
@@ -6212,7 +6212,7 @@
                     <a:blip r:embed="rId20" cstate="print">
                       <a:extLst>
                         <a:ext uri="{28A0092B-C50C-407E-A947-70E740481C1C}">
-                          <a14:useLocalDpi xmlns:a14="http://schemas.microsoft.com/office/drawing/2010/main" xmlns:wps="http://schemas.microsoft.com/office/word/2010/wordprocessingShape" xmlns:wpi="http://schemas.microsoft.com/office/word/2010/wordprocessingInk" xmlns:wpg="http://schemas.microsoft.com/office/word/2010/wordprocessingGroup" xmlns:w14="http://schemas.microsoft.com/office/word/2010/wordml" xmlns:w="http://schemas.openxmlformats.org/wordprocessingml/2006/main" xmlns:w10="urn:schemas-microsoft-com:office:word" xmlns:wp14="http://schemas.microsoft.com/office/word/2010/wordprocessingDrawing" xmlns:v="urn:schemas-microsoft-com:vml" xmlns:o="urn:schemas-microsoft-com:office:office" xmlns:mc="http://schemas.openxmlformats.org/markup-compatibility/2006" xmlns:wpc="http://schemas.microsoft.com/office/word/2010/wordprocessingCanvas" xmlns="" val="0"/>
+                          <a14:useLocalDpi xmlns="" xmlns:wpc="http://schemas.microsoft.com/office/word/2010/wordprocessingCanvas" xmlns:mc="http://schemas.openxmlformats.org/markup-compatibility/2006" xmlns:o="urn:schemas-microsoft-com:office:office" xmlns:v="urn:schemas-microsoft-com:vml" xmlns:wp14="http://schemas.microsoft.com/office/word/2010/wordprocessingDrawing" xmlns:w10="urn:schemas-microsoft-com:office:word" xmlns:w="http://schemas.openxmlformats.org/wordprocessingml/2006/main" xmlns:w14="http://schemas.microsoft.com/office/word/2010/wordml" xmlns:wpg="http://schemas.microsoft.com/office/word/2010/wordprocessingGroup" xmlns:wpi="http://schemas.microsoft.com/office/word/2010/wordprocessingInk" xmlns:wps="http://schemas.microsoft.com/office/word/2010/wordprocessingShape" xmlns:a14="http://schemas.microsoft.com/office/drawing/2010/main" val="0"/>
                         </a:ext>
                       </a:extLst>
                     </a:blip>
@@ -6251,7 +6251,7 @@
       <w:r>
         <w:rPr>
           <w:noProof/>
-          <w:lang w:val="en-IN" w:eastAsia="en-IN" w:bidi="bn-IN"/>
+          <w:lang w:bidi="ar-SA"/>
         </w:rPr>
         <w:lastRenderedPageBreak/>
         <w:drawing>
@@ -6306,7 +6306,7 @@
       <w:r>
         <w:rPr>
           <w:noProof/>
-          <w:lang w:val="en-IN" w:eastAsia="en-IN" w:bidi="bn-IN"/>
+          <w:lang w:bidi="ar-SA"/>
         </w:rPr>
         <w:lastRenderedPageBreak/>
         <w:drawing>
@@ -6361,7 +6361,7 @@
       <w:r>
         <w:rPr>
           <w:noProof/>
-          <w:lang w:val="en-IN" w:eastAsia="en-IN" w:bidi="bn-IN"/>
+          <w:lang w:bidi="ar-SA"/>
         </w:rPr>
         <w:lastRenderedPageBreak/>
         <w:drawing>
@@ -6425,7 +6425,7 @@
       <w:r>
         <w:rPr>
           <w:noProof/>
-          <w:lang w:val="en-IN" w:eastAsia="en-IN" w:bidi="bn-IN"/>
+          <w:lang w:bidi="ar-SA"/>
         </w:rPr>
         <w:lastRenderedPageBreak/>
         <w:drawing>
@@ -7462,7 +7462,7 @@
       <w:r>
         <w:rPr>
           <w:noProof/>
-          <w:lang w:val="en-IN" w:eastAsia="en-IN" w:bidi="bn-IN"/>
+          <w:lang w:bidi="ar-SA"/>
         </w:rPr>
         <w:lastRenderedPageBreak/>
         <w:drawing>
@@ -7484,7 +7484,7 @@
                     <a:blip r:embed="rId25" cstate="print">
                       <a:extLst>
                         <a:ext uri="{28A0092B-C50C-407E-A947-70E740481C1C}">
-                          <a14:useLocalDpi xmlns:a14="http://schemas.microsoft.com/office/drawing/2010/main" xmlns:wps="http://schemas.microsoft.com/office/word/2010/wordprocessingShape" xmlns:wpi="http://schemas.microsoft.com/office/word/2010/wordprocessingInk" xmlns:wpg="http://schemas.microsoft.com/office/word/2010/wordprocessingGroup" xmlns:w14="http://schemas.microsoft.com/office/word/2010/wordml" xmlns:w="http://schemas.openxmlformats.org/wordprocessingml/2006/main" xmlns:w10="urn:schemas-microsoft-com:office:word" xmlns:wp14="http://schemas.microsoft.com/office/word/2010/wordprocessingDrawing" xmlns:v="urn:schemas-microsoft-com:vml" xmlns:o="urn:schemas-microsoft-com:office:office" xmlns:mc="http://schemas.openxmlformats.org/markup-compatibility/2006" xmlns:wpc="http://schemas.microsoft.com/office/word/2010/wordprocessingCanvas" xmlns="" val="0"/>
+                          <a14:useLocalDpi xmlns="" xmlns:wpc="http://schemas.microsoft.com/office/word/2010/wordprocessingCanvas" xmlns:mc="http://schemas.openxmlformats.org/markup-compatibility/2006" xmlns:o="urn:schemas-microsoft-com:office:office" xmlns:v="urn:schemas-microsoft-com:vml" xmlns:wp14="http://schemas.microsoft.com/office/word/2010/wordprocessingDrawing" xmlns:w10="urn:schemas-microsoft-com:office:word" xmlns:w="http://schemas.openxmlformats.org/wordprocessingml/2006/main" xmlns:w14="http://schemas.microsoft.com/office/word/2010/wordml" xmlns:wpg="http://schemas.microsoft.com/office/word/2010/wordprocessingGroup" xmlns:wpi="http://schemas.microsoft.com/office/word/2010/wordprocessingInk" xmlns:wps="http://schemas.microsoft.com/office/word/2010/wordprocessingShape" xmlns:a14="http://schemas.microsoft.com/office/drawing/2010/main" val="0"/>
                         </a:ext>
                       </a:extLst>
                     </a:blip>
@@ -7525,7 +7525,7 @@
       <w:r>
         <w:rPr>
           <w:noProof/>
-          <w:lang w:val="en-IN" w:eastAsia="en-IN" w:bidi="bn-IN"/>
+          <w:lang w:bidi="ar-SA"/>
         </w:rPr>
         <w:lastRenderedPageBreak/>
         <w:drawing>
@@ -7547,7 +7547,7 @@
                     <a:blip r:embed="rId26" cstate="print">
                       <a:extLst>
                         <a:ext uri="{28A0092B-C50C-407E-A947-70E740481C1C}">
-                          <a14:useLocalDpi xmlns:a14="http://schemas.microsoft.com/office/drawing/2010/main" xmlns:wps="http://schemas.microsoft.com/office/word/2010/wordprocessingShape" xmlns:wpi="http://schemas.microsoft.com/office/word/2010/wordprocessingInk" xmlns:wpg="http://schemas.microsoft.com/office/word/2010/wordprocessingGroup" xmlns:w14="http://schemas.microsoft.com/office/word/2010/wordml" xmlns:w="http://schemas.openxmlformats.org/wordprocessingml/2006/main" xmlns:w10="urn:schemas-microsoft-com:office:word" xmlns:wp14="http://schemas.microsoft.com/office/word/2010/wordprocessingDrawing" xmlns:v="urn:schemas-microsoft-com:vml" xmlns:o="urn:schemas-microsoft-com:office:office" xmlns:mc="http://schemas.openxmlformats.org/markup-compatibility/2006" xmlns:wpc="http://schemas.microsoft.com/office/word/2010/wordprocessingCanvas" xmlns="" val="0"/>
+                          <a14:useLocalDpi xmlns="" xmlns:wpc="http://schemas.microsoft.com/office/word/2010/wordprocessingCanvas" xmlns:mc="http://schemas.openxmlformats.org/markup-compatibility/2006" xmlns:o="urn:schemas-microsoft-com:office:office" xmlns:v="urn:schemas-microsoft-com:vml" xmlns:wp14="http://schemas.microsoft.com/office/word/2010/wordprocessingDrawing" xmlns:w10="urn:schemas-microsoft-com:office:word" xmlns:w="http://schemas.openxmlformats.org/wordprocessingml/2006/main" xmlns:w14="http://schemas.microsoft.com/office/word/2010/wordml" xmlns:wpg="http://schemas.microsoft.com/office/word/2010/wordprocessingGroup" xmlns:wpi="http://schemas.microsoft.com/office/word/2010/wordprocessingInk" xmlns:wps="http://schemas.microsoft.com/office/word/2010/wordprocessingShape" xmlns:a14="http://schemas.microsoft.com/office/drawing/2010/main" val="0"/>
                         </a:ext>
                       </a:extLst>
                     </a:blip>
@@ -7596,7 +7596,7 @@
       <w:r>
         <w:rPr>
           <w:noProof/>
-          <w:lang w:val="en-IN" w:eastAsia="en-IN" w:bidi="bn-IN"/>
+          <w:lang w:bidi="ar-SA"/>
         </w:rPr>
         <w:lastRenderedPageBreak/>
         <w:drawing>
@@ -7618,7 +7618,7 @@
                     <a:blip r:embed="rId27" cstate="print">
                       <a:extLst>
                         <a:ext uri="{28A0092B-C50C-407E-A947-70E740481C1C}">
-                          <a14:useLocalDpi xmlns:a14="http://schemas.microsoft.com/office/drawing/2010/main" xmlns:wps="http://schemas.microsoft.com/office/word/2010/wordprocessingShape" xmlns:wpi="http://schemas.microsoft.com/office/word/2010/wordprocessingInk" xmlns:wpg="http://schemas.microsoft.com/office/word/2010/wordprocessingGroup" xmlns:w14="http://schemas.microsoft.com/office/word/2010/wordml" xmlns:w="http://schemas.openxmlformats.org/wordprocessingml/2006/main" xmlns:w10="urn:schemas-microsoft-com:office:word" xmlns:wp14="http://schemas.microsoft.com/office/word/2010/wordprocessingDrawing" xmlns:v="urn:schemas-microsoft-com:vml" xmlns:o="urn:schemas-microsoft-com:office:office" xmlns:mc="http://schemas.openxmlformats.org/markup-compatibility/2006" xmlns:wpc="http://schemas.microsoft.com/office/word/2010/wordprocessingCanvas" xmlns="" val="0"/>
+                          <a14:useLocalDpi xmlns="" xmlns:wpc="http://schemas.microsoft.com/office/word/2010/wordprocessingCanvas" xmlns:mc="http://schemas.openxmlformats.org/markup-compatibility/2006" xmlns:o="urn:schemas-microsoft-com:office:office" xmlns:v="urn:schemas-microsoft-com:vml" xmlns:wp14="http://schemas.microsoft.com/office/word/2010/wordprocessingDrawing" xmlns:w10="urn:schemas-microsoft-com:office:word" xmlns:w="http://schemas.openxmlformats.org/wordprocessingml/2006/main" xmlns:w14="http://schemas.microsoft.com/office/word/2010/wordml" xmlns:wpg="http://schemas.microsoft.com/office/word/2010/wordprocessingGroup" xmlns:wpi="http://schemas.microsoft.com/office/word/2010/wordprocessingInk" xmlns:wps="http://schemas.microsoft.com/office/word/2010/wordprocessingShape" xmlns:a14="http://schemas.microsoft.com/office/drawing/2010/main" val="0"/>
                         </a:ext>
                       </a:extLst>
                     </a:blip>
@@ -7903,7 +7903,7 @@
       <w:r>
         <w:rPr>
           <w:noProof/>
-          <w:lang w:val="en-IN" w:eastAsia="en-IN" w:bidi="bn-IN"/>
+          <w:lang w:bidi="ar-SA"/>
         </w:rPr>
         <w:lastRenderedPageBreak/>
         <w:drawing>
@@ -7925,7 +7925,7 @@
                     <a:blip r:embed="rId28" cstate="print">
                       <a:extLst>
                         <a:ext uri="{28A0092B-C50C-407E-A947-70E740481C1C}">
-                          <a14:useLocalDpi xmlns:a14="http://schemas.microsoft.com/office/drawing/2010/main" xmlns:wps="http://schemas.microsoft.com/office/word/2010/wordprocessingShape" xmlns:wpi="http://schemas.microsoft.com/office/word/2010/wordprocessingInk" xmlns:wpg="http://schemas.microsoft.com/office/word/2010/wordprocessingGroup" xmlns:w14="http://schemas.microsoft.com/office/word/2010/wordml" xmlns:w="http://schemas.openxmlformats.org/wordprocessingml/2006/main" xmlns:w10="urn:schemas-microsoft-com:office:word" xmlns:wp14="http://schemas.microsoft.com/office/word/2010/wordprocessingDrawing" xmlns:v="urn:schemas-microsoft-com:vml" xmlns:o="urn:schemas-microsoft-com:office:office" xmlns:mc="http://schemas.openxmlformats.org/markup-compatibility/2006" xmlns:wpc="http://schemas.microsoft.com/office/word/2010/wordprocessingCanvas" xmlns="" val="0"/>
+                          <a14:useLocalDpi xmlns="" xmlns:wpc="http://schemas.microsoft.com/office/word/2010/wordprocessingCanvas" xmlns:mc="http://schemas.openxmlformats.org/markup-compatibility/2006" xmlns:o="urn:schemas-microsoft-com:office:office" xmlns:v="urn:schemas-microsoft-com:vml" xmlns:wp14="http://schemas.microsoft.com/office/word/2010/wordprocessingDrawing" xmlns:w10="urn:schemas-microsoft-com:office:word" xmlns:w="http://schemas.openxmlformats.org/wordprocessingml/2006/main" xmlns:w14="http://schemas.microsoft.com/office/word/2010/wordml" xmlns:wpg="http://schemas.microsoft.com/office/word/2010/wordprocessingGroup" xmlns:wpi="http://schemas.microsoft.com/office/word/2010/wordprocessingInk" xmlns:wps="http://schemas.microsoft.com/office/word/2010/wordprocessingShape" xmlns:a14="http://schemas.microsoft.com/office/drawing/2010/main" val="0"/>
                         </a:ext>
                       </a:extLst>
                     </a:blip>
@@ -10519,7 +10519,7 @@
       <w:r>
         <w:rPr>
           <w:noProof/>
-          <w:lang w:val="en-IN" w:eastAsia="en-IN" w:bidi="bn-IN"/>
+          <w:lang w:bidi="ar-SA"/>
         </w:rPr>
         <w:lastRenderedPageBreak/>
         <w:drawing>
@@ -10541,7 +10541,7 @@
                     <a:blip r:embed="rId29" cstate="print">
                       <a:extLst>
                         <a:ext uri="{28A0092B-C50C-407E-A947-70E740481C1C}">
-                          <a14:useLocalDpi xmlns:a14="http://schemas.microsoft.com/office/drawing/2010/main" xmlns:wps="http://schemas.microsoft.com/office/word/2010/wordprocessingShape" xmlns:wpi="http://schemas.microsoft.com/office/word/2010/wordprocessingInk" xmlns:wpg="http://schemas.microsoft.com/office/word/2010/wordprocessingGroup" xmlns:w14="http://schemas.microsoft.com/office/word/2010/wordml" xmlns:w="http://schemas.openxmlformats.org/wordprocessingml/2006/main" xmlns:w10="urn:schemas-microsoft-com:office:word" xmlns:wp14="http://schemas.microsoft.com/office/word/2010/wordprocessingDrawing" xmlns:v="urn:schemas-microsoft-com:vml" xmlns:o="urn:schemas-microsoft-com:office:office" xmlns:mc="http://schemas.openxmlformats.org/markup-compatibility/2006" xmlns:wpc="http://schemas.microsoft.com/office/word/2010/wordprocessingCanvas" xmlns="" val="0"/>
+                          <a14:useLocalDpi xmlns="" xmlns:wpc="http://schemas.microsoft.com/office/word/2010/wordprocessingCanvas" xmlns:mc="http://schemas.openxmlformats.org/markup-compatibility/2006" xmlns:o="urn:schemas-microsoft-com:office:office" xmlns:v="urn:schemas-microsoft-com:vml" xmlns:wp14="http://schemas.microsoft.com/office/word/2010/wordprocessingDrawing" xmlns:w10="urn:schemas-microsoft-com:office:word" xmlns:w="http://schemas.openxmlformats.org/wordprocessingml/2006/main" xmlns:w14="http://schemas.microsoft.com/office/word/2010/wordml" xmlns:wpg="http://schemas.microsoft.com/office/word/2010/wordprocessingGroup" xmlns:wpi="http://schemas.microsoft.com/office/word/2010/wordprocessingInk" xmlns:wps="http://schemas.microsoft.com/office/word/2010/wordprocessingShape" xmlns:a14="http://schemas.microsoft.com/office/drawing/2010/main" val="0"/>
                         </a:ext>
                       </a:extLst>
                     </a:blip>
@@ -12107,7 +12107,7 @@
         <w:rPr>
           <w:rFonts w:eastAsia="Arial"/>
           <w:noProof/>
-          <w:lang w:val="en-IN" w:eastAsia="en-IN" w:bidi="bn-IN"/>
+          <w:lang w:bidi="ar-SA"/>
         </w:rPr>
         <w:drawing>
           <wp:inline distT="0" distB="0" distL="0" distR="0">
@@ -13142,7 +13142,7 @@
       <w:r>
         <w:rPr>
           <w:noProof/>
-          <w:lang w:val="en-IN" w:eastAsia="en-IN" w:bidi="bn-IN"/>
+          <w:lang w:bidi="ar-SA"/>
         </w:rPr>
         <w:drawing>
           <wp:anchor distT="0" distB="0" distL="114300" distR="114300" simplePos="0" relativeHeight="251663360" behindDoc="1" locked="0" layoutInCell="1" allowOverlap="1">
@@ -15049,7 +15049,7 @@
       <w:r>
         <w:rPr>
           <w:noProof/>
-          <w:lang w:val="en-IN" w:eastAsia="en-IN" w:bidi="bn-IN"/>
+          <w:lang w:bidi="ar-SA"/>
         </w:rPr>
         <w:drawing>
           <wp:inline distT="0" distB="0" distL="0" distR="0">
@@ -16466,6 +16466,7 @@
         <w:t> </w:t>
       </w:r>
       <w:hyperlink r:id="rId78" w:history="1">
+        <w:proofErr w:type="spellStart"/>
         <w:r>
           <w:rPr>
             <w:rFonts w:ascii="Segoe UI" w:eastAsia="Times New Roman" w:hAnsi="Segoe UI" w:cs="Segoe UI"/>
@@ -16474,6 +16475,7 @@
           </w:rPr>
           <w:t>FlowDocumentReader</w:t>
         </w:r>
+        <w:proofErr w:type="spellEnd"/>
       </w:hyperlink>
       <w:r>
         <w:rPr>
@@ -16492,16 +16494,28 @@
         </w:rPr>
         <w:t> </w:t>
       </w:r>
-      <w:hyperlink r:id="rId79" w:history="1">
-        <w:r>
-          <w:rPr>
-            <w:rFonts w:ascii="Segoe UI" w:eastAsia="Times New Roman" w:hAnsi="Segoe UI" w:cs="Segoe UI"/>
-            <w:sz w:val="18"/>
-            <w:lang w:val="en-IN" w:eastAsia="en-IN" w:bidi="bn-IN"/>
-          </w:rPr>
-          <w:t>FlowDocumentScrollViewer</w:t>
-        </w:r>
-      </w:hyperlink>
+      <w:proofErr w:type="spellStart"/>
+      <w:r>
+        <w:fldChar w:fldCharType="begin"/>
+      </w:r>
+      <w:r>
+        <w:instrText>HYPERLINK "http://msdn.microsoft.com/en-IN/library/system.windows.controls.flowdocumentscrollviewer.aspx"</w:instrText>
+      </w:r>
+      <w:r>
+        <w:fldChar w:fldCharType="separate"/>
+      </w:r>
+      <w:r>
+        <w:rPr>
+          <w:rFonts w:ascii="Segoe UI" w:eastAsia="Times New Roman" w:hAnsi="Segoe UI" w:cs="Segoe UI"/>
+          <w:sz w:val="18"/>
+          <w:lang w:val="en-IN" w:eastAsia="en-IN" w:bidi="bn-IN"/>
+        </w:rPr>
+        <w:t>FlowDocumentScrollViewer</w:t>
+      </w:r>
+      <w:proofErr w:type="spellEnd"/>
+      <w:r>
+        <w:fldChar w:fldCharType="end"/>
+      </w:r>
       <w:r>
         <w:rPr>
           <w:rFonts w:ascii="Segoe UI" w:eastAsia="Times New Roman" w:hAnsi="Segoe UI" w:cs="Segoe UI"/>
@@ -16521,7 +16535,7 @@
         </w:rPr>
         <w:t>and</w:t>
       </w:r>
-      <w:hyperlink r:id="rId80" w:history="1">
+      <w:hyperlink r:id="rId79" w:history="1">
         <w:r>
           <w:rPr>
             <w:rFonts w:ascii="Segoe UI" w:eastAsia="Times New Roman" w:hAnsi="Segoe UI" w:cs="Segoe UI"/>
@@ -16806,7 +16820,7 @@
         </w:rPr>
         <w:t> </w:t>
       </w:r>
-      <w:hyperlink r:id="rId81" w:history="1">
+      <w:hyperlink r:id="rId80" w:history="1">
         <w:r>
           <w:rPr>
             <w:rFonts w:ascii="Segoe UI" w:eastAsia="Times New Roman" w:hAnsi="Segoe UI" w:cs="Segoe UI"/>
@@ -16833,7 +16847,7 @@
         </w:rPr>
         <w:t> </w:t>
       </w:r>
-      <w:hyperlink r:id="rId82" w:history="1">
+      <w:hyperlink r:id="rId81" w:history="1">
         <w:r>
           <w:rPr>
             <w:rFonts w:ascii="Segoe UI" w:eastAsia="Times New Roman" w:hAnsi="Segoe UI" w:cs="Segoe UI"/>
@@ -16860,7 +16874,7 @@
         </w:rPr>
         <w:t> </w:t>
       </w:r>
-      <w:hyperlink r:id="rId83" w:history="1">
+      <w:hyperlink r:id="rId82" w:history="1">
         <w:r>
           <w:rPr>
             <w:rFonts w:ascii="Segoe UI" w:eastAsia="Times New Roman" w:hAnsi="Segoe UI" w:cs="Segoe UI"/>
@@ -16887,7 +16901,7 @@
         </w:rPr>
         <w:t> </w:t>
       </w:r>
-      <w:hyperlink r:id="rId84" w:history="1">
+      <w:hyperlink r:id="rId83" w:history="1">
         <w:r>
           <w:rPr>
             <w:rFonts w:ascii="Segoe UI" w:eastAsia="Times New Roman" w:hAnsi="Segoe UI" w:cs="Segoe UI"/>
@@ -16914,7 +16928,7 @@
         </w:rPr>
         <w:t> </w:t>
       </w:r>
-      <w:hyperlink r:id="rId85" w:history="1">
+      <w:hyperlink r:id="rId84" w:history="1">
         <w:r>
           <w:rPr>
             <w:rFonts w:ascii="Segoe UI" w:eastAsia="Times New Roman" w:hAnsi="Segoe UI" w:cs="Segoe UI"/>
@@ -16941,7 +16955,7 @@
         </w:rPr>
         <w:t> </w:t>
       </w:r>
-      <w:hyperlink r:id="rId86" w:history="1">
+      <w:hyperlink r:id="rId85" w:history="1">
         <w:r>
           <w:rPr>
             <w:rFonts w:ascii="Segoe UI" w:eastAsia="Times New Roman" w:hAnsi="Segoe UI" w:cs="Segoe UI"/>
@@ -16968,7 +16982,7 @@
         </w:rPr>
         <w:t> </w:t>
       </w:r>
-      <w:hyperlink r:id="rId87" w:history="1">
+      <w:hyperlink r:id="rId86" w:history="1">
         <w:r>
           <w:rPr>
             <w:rFonts w:ascii="Segoe UI" w:eastAsia="Times New Roman" w:hAnsi="Segoe UI" w:cs="Segoe UI"/>
@@ -16995,7 +17009,7 @@
         </w:rPr>
         <w:t> </w:t>
       </w:r>
-      <w:hyperlink r:id="rId88" w:history="1">
+      <w:hyperlink r:id="rId87" w:history="1">
         <w:r>
           <w:rPr>
             <w:rFonts w:ascii="Segoe UI" w:eastAsia="Times New Roman" w:hAnsi="Segoe UI" w:cs="Segoe UI"/>
@@ -17022,7 +17036,7 @@
         </w:rPr>
         <w:t> </w:t>
       </w:r>
-      <w:hyperlink r:id="rId89" w:history="1">
+      <w:hyperlink r:id="rId88" w:history="1">
         <w:r>
           <w:rPr>
             <w:rFonts w:ascii="Segoe UI" w:eastAsia="Times New Roman" w:hAnsi="Segoe UI" w:cs="Segoe UI"/>
@@ -17049,7 +17063,7 @@
         </w:rPr>
         <w:t> </w:t>
       </w:r>
-      <w:hyperlink r:id="rId90" w:history="1">
+      <w:hyperlink r:id="rId89" w:history="1">
         <w:r>
           <w:rPr>
             <w:rFonts w:ascii="Segoe UI" w:eastAsia="Times New Roman" w:hAnsi="Segoe UI" w:cs="Segoe UI"/>
@@ -17068,7 +17082,7 @@
         </w:rPr>
         <w:t>,</w:t>
       </w:r>
-      <w:hyperlink r:id="rId91" w:history="1">
+      <w:hyperlink r:id="rId90" w:history="1">
         <w:r>
           <w:rPr>
             <w:rFonts w:ascii="Segoe UI" w:eastAsia="Times New Roman" w:hAnsi="Segoe UI" w:cs="Segoe UI"/>
@@ -17095,7 +17109,7 @@
         </w:rPr>
         <w:t> </w:t>
       </w:r>
-      <w:hyperlink r:id="rId92" w:history="1">
+      <w:hyperlink r:id="rId91" w:history="1">
         <w:r>
           <w:rPr>
             <w:rFonts w:ascii="Segoe UI" w:eastAsia="Times New Roman" w:hAnsi="Segoe UI" w:cs="Segoe UI"/>
@@ -17122,7 +17136,7 @@
         </w:rPr>
         <w:t> </w:t>
       </w:r>
-      <w:hyperlink r:id="rId93" w:history="1">
+      <w:hyperlink r:id="rId92" w:history="1">
         <w:r>
           <w:rPr>
             <w:rFonts w:ascii="Segoe UI" w:eastAsia="Times New Roman" w:hAnsi="Segoe UI" w:cs="Segoe UI"/>
@@ -17149,7 +17163,7 @@
         </w:rPr>
         <w:t> </w:t>
       </w:r>
-      <w:hyperlink r:id="rId94" w:history="1">
+      <w:hyperlink r:id="rId93" w:history="1">
         <w:r>
           <w:rPr>
             <w:rFonts w:ascii="Segoe UI" w:eastAsia="Times New Roman" w:hAnsi="Segoe UI" w:cs="Segoe UI"/>
@@ -17176,7 +17190,7 @@
         </w:rPr>
         <w:t> </w:t>
       </w:r>
-      <w:hyperlink r:id="rId95" w:history="1">
+      <w:hyperlink r:id="rId94" w:history="1">
         <w:r>
           <w:rPr>
             <w:rFonts w:ascii="Segoe UI" w:eastAsia="Times New Roman" w:hAnsi="Segoe UI" w:cs="Segoe UI"/>
@@ -17203,7 +17217,7 @@
         </w:rPr>
         <w:t> </w:t>
       </w:r>
-      <w:hyperlink r:id="rId96" w:history="1">
+      <w:hyperlink r:id="rId95" w:history="1">
         <w:r>
           <w:rPr>
             <w:rFonts w:ascii="Segoe UI" w:eastAsia="Times New Roman" w:hAnsi="Segoe UI" w:cs="Segoe UI"/>
@@ -17230,7 +17244,8 @@
         </w:rPr>
         <w:t> </w:t>
       </w:r>
-      <w:hyperlink r:id="rId97" w:history="1">
+      <w:hyperlink r:id="rId96" w:history="1">
+        <w:proofErr w:type="spellStart"/>
         <w:r>
           <w:rPr>
             <w:rFonts w:ascii="Segoe UI" w:eastAsia="Times New Roman" w:hAnsi="Segoe UI" w:cs="Segoe UI"/>
@@ -17239,6 +17254,7 @@
           </w:rPr>
           <w:t>Viewbox</w:t>
         </w:r>
+        <w:proofErr w:type="spellEnd"/>
       </w:hyperlink>
       <w:r>
         <w:rPr>
@@ -17257,16 +17273,28 @@
         </w:rPr>
         <w:t> </w:t>
       </w:r>
-      <w:hyperlink r:id="rId98" w:history="1">
-        <w:r>
-          <w:rPr>
-            <w:rFonts w:ascii="Segoe UI" w:eastAsia="Times New Roman" w:hAnsi="Segoe UI" w:cs="Segoe UI"/>
-            <w:sz w:val="18"/>
-            <w:lang w:val="en-IN" w:eastAsia="en-IN" w:bidi="bn-IN"/>
-          </w:rPr>
-          <w:t>VirtualizingStackPanel</w:t>
-        </w:r>
-      </w:hyperlink>
+      <w:proofErr w:type="spellStart"/>
+      <w:r>
+        <w:fldChar w:fldCharType="begin"/>
+      </w:r>
+      <w:r>
+        <w:instrText>HYPERLINK "http://msdn.microsoft.com/en-IN/library/system.windows.controls.virtualizingstackpanel.aspx"</w:instrText>
+      </w:r>
+      <w:r>
+        <w:fldChar w:fldCharType="separate"/>
+      </w:r>
+      <w:r>
+        <w:rPr>
+          <w:rFonts w:ascii="Segoe UI" w:eastAsia="Times New Roman" w:hAnsi="Segoe UI" w:cs="Segoe UI"/>
+          <w:sz w:val="18"/>
+          <w:lang w:val="en-IN" w:eastAsia="en-IN" w:bidi="bn-IN"/>
+        </w:rPr>
+        <w:t>VirtualizingStackPanel</w:t>
+      </w:r>
+      <w:proofErr w:type="spellEnd"/>
+      <w:r>
+        <w:fldChar w:fldCharType="end"/>
+      </w:r>
       <w:r>
         <w:rPr>
           <w:rFonts w:ascii="Segoe UI" w:eastAsia="Times New Roman" w:hAnsi="Segoe UI" w:cs="Segoe UI"/>
@@ -17284,7 +17312,7 @@
         </w:rPr>
         <w:t> </w:t>
       </w:r>
-      <w:hyperlink r:id="rId99" w:history="1">
+      <w:hyperlink r:id="rId97" w:history="1">
         <w:r>
           <w:rPr>
             <w:rFonts w:ascii="Segoe UI" w:eastAsia="Times New Roman" w:hAnsi="Segoe UI" w:cs="Segoe UI"/>
@@ -17313,7 +17341,7 @@
         </w:rPr>
         <w:t>and</w:t>
       </w:r>
-      <w:hyperlink r:id="rId100" w:history="1">
+      <w:hyperlink r:id="rId98" w:history="1">
         <w:r>
           <w:rPr>
             <w:rFonts w:ascii="Segoe UI" w:eastAsia="Times New Roman" w:hAnsi="Segoe UI" w:cs="Segoe UI"/>
@@ -17375,7 +17403,7 @@
         </w:rPr>
         <w:t> </w:t>
       </w:r>
-      <w:hyperlink r:id="rId101" w:history="1">
+      <w:hyperlink r:id="rId99" w:history="1">
         <w:r>
           <w:rPr>
             <w:rFonts w:ascii="Segoe UI" w:eastAsia="Times New Roman" w:hAnsi="Segoe UI" w:cs="Segoe UI"/>
@@ -17625,7 +17653,7 @@
         </w:rPr>
         <w:t> </w:t>
       </w:r>
-      <w:hyperlink r:id="rId102" w:history="1">
+      <w:hyperlink r:id="rId100" w:history="1">
         <w:r>
           <w:rPr>
             <w:rFonts w:ascii="Segoe UI" w:eastAsia="Times New Roman" w:hAnsi="Segoe UI" w:cs="Segoe UI"/>
@@ -17749,7 +17777,7 @@
         </w:rPr>
         <w:t> </w:t>
       </w:r>
-      <w:hyperlink r:id="rId103" w:history="1">
+      <w:hyperlink r:id="rId101" w:history="1">
         <w:r>
           <w:rPr>
             <w:rFonts w:ascii="Segoe UI" w:eastAsia="Times New Roman" w:hAnsi="Segoe UI" w:cs="Segoe UI"/>
@@ -17776,7 +17804,7 @@
         </w:rPr>
         <w:t> </w:t>
       </w:r>
-      <w:hyperlink r:id="rId104" w:history="1">
+      <w:hyperlink r:id="rId102" w:history="1">
         <w:r>
           <w:rPr>
             <w:rFonts w:ascii="Segoe UI" w:eastAsia="Times New Roman" w:hAnsi="Segoe UI" w:cs="Segoe UI"/>
@@ -17803,7 +17831,7 @@
         </w:rPr>
         <w:t> </w:t>
       </w:r>
-      <w:hyperlink r:id="rId105" w:history="1">
+      <w:hyperlink r:id="rId103" w:history="1">
         <w:r>
           <w:rPr>
             <w:rFonts w:ascii="Segoe UI" w:eastAsia="Times New Roman" w:hAnsi="Segoe UI" w:cs="Segoe UI"/>
@@ -18242,7 +18270,7 @@
         </w:rPr>
         <w:t> </w:t>
       </w:r>
-      <w:hyperlink r:id="rId106" w:history="1">
+      <w:hyperlink r:id="rId104" w:history="1">
         <w:r>
           <w:rPr>
             <w:rFonts w:ascii="Segoe UI" w:eastAsia="Times New Roman" w:hAnsi="Segoe UI" w:cs="Segoe UI"/>
@@ -18303,7 +18331,7 @@
         </w:rPr>
         <w:t> </w:t>
       </w:r>
-      <w:hyperlink r:id="rId107" w:history="1">
+      <w:hyperlink r:id="rId105" w:history="1">
         <w:r>
           <w:rPr>
             <w:rFonts w:ascii="Segoe UI" w:eastAsia="Times New Roman" w:hAnsi="Segoe UI" w:cs="Segoe UI"/>
@@ -18330,7 +18358,7 @@
         </w:rPr>
         <w:t> </w:t>
       </w:r>
-      <w:hyperlink r:id="rId108" w:history="1">
+      <w:hyperlink r:id="rId106" w:history="1">
         <w:r>
           <w:rPr>
             <w:rFonts w:ascii="Segoe UI" w:eastAsia="Times New Roman" w:hAnsi="Segoe UI" w:cs="Segoe UI"/>
@@ -18357,7 +18385,7 @@
         </w:rPr>
         <w:t> </w:t>
       </w:r>
-      <w:hyperlink r:id="rId109" w:history="1">
+      <w:hyperlink r:id="rId107" w:history="1">
         <w:r>
           <w:rPr>
             <w:rFonts w:ascii="Segoe UI" w:eastAsia="Times New Roman" w:hAnsi="Segoe UI" w:cs="Segoe UI"/>
@@ -18384,7 +18412,7 @@
         </w:rPr>
         <w:t> </w:t>
       </w:r>
-      <w:hyperlink r:id="rId110" w:history="1">
+      <w:hyperlink r:id="rId108" w:history="1">
         <w:r>
           <w:rPr>
             <w:rFonts w:ascii="Segoe UI" w:eastAsia="Times New Roman" w:hAnsi="Segoe UI" w:cs="Segoe UI"/>
@@ -18411,7 +18439,7 @@
         </w:rPr>
         <w:t> </w:t>
       </w:r>
-      <w:hyperlink r:id="rId111" w:history="1">
+      <w:hyperlink r:id="rId109" w:history="1">
         <w:r>
           <w:rPr>
             <w:rFonts w:ascii="Segoe UI" w:eastAsia="Times New Roman" w:hAnsi="Segoe UI" w:cs="Segoe UI"/>
@@ -18438,7 +18466,7 @@
         </w:rPr>
         <w:t> </w:t>
       </w:r>
-      <w:hyperlink r:id="rId112" w:history="1">
+      <w:hyperlink r:id="rId110" w:history="1">
         <w:r>
           <w:rPr>
             <w:rFonts w:ascii="Segoe UI" w:eastAsia="Times New Roman" w:hAnsi="Segoe UI" w:cs="Segoe UI"/>
@@ -18465,7 +18493,7 @@
         </w:rPr>
         <w:t> </w:t>
       </w:r>
-      <w:hyperlink r:id="rId113" w:history="1">
+      <w:hyperlink r:id="rId111" w:history="1">
         <w:r>
           <w:rPr>
             <w:rFonts w:ascii="Segoe UI" w:eastAsia="Times New Roman" w:hAnsi="Segoe UI" w:cs="Segoe UI"/>
@@ -18601,7 +18629,7 @@
           <w:szCs w:val="18"/>
         </w:rPr>
       </w:pPr>
-      <w:hyperlink r:id="rId114" w:history="1">
+      <w:hyperlink r:id="rId112" w:history="1">
         <w:r>
           <w:rPr>
             <w:rStyle w:val="Hyperlink"/>
@@ -18646,7 +18674,7 @@
           <w:szCs w:val="18"/>
         </w:rPr>
       </w:pPr>
-      <w:hyperlink r:id="rId115" w:history="1">
+      <w:hyperlink r:id="rId113" w:history="1">
         <w:proofErr w:type="spellStart"/>
         <w:r>
           <w:rPr>
@@ -18693,7 +18721,7 @@
           <w:szCs w:val="18"/>
         </w:rPr>
       </w:pPr>
-      <w:hyperlink r:id="rId116" w:history="1">
+      <w:hyperlink r:id="rId114" w:history="1">
         <w:r>
           <w:rPr>
             <w:rStyle w:val="Hyperlink"/>
@@ -18738,7 +18766,7 @@
           <w:szCs w:val="18"/>
         </w:rPr>
       </w:pPr>
-      <w:hyperlink r:id="rId117" w:history="1">
+      <w:hyperlink r:id="rId115" w:history="1">
         <w:proofErr w:type="spellStart"/>
         <w:r>
           <w:rPr>
@@ -18785,7 +18813,7 @@
           <w:szCs w:val="18"/>
         </w:rPr>
       </w:pPr>
-      <w:hyperlink r:id="rId118" w:history="1">
+      <w:hyperlink r:id="rId116" w:history="1">
         <w:proofErr w:type="spellStart"/>
         <w:r>
           <w:rPr>
@@ -18832,7 +18860,7 @@
           <w:szCs w:val="18"/>
         </w:rPr>
       </w:pPr>
-      <w:hyperlink r:id="rId119" w:history="1">
+      <w:hyperlink r:id="rId117" w:history="1">
         <w:proofErr w:type="spellStart"/>
         <w:r>
           <w:rPr>
@@ -19186,7 +19214,7 @@
           <w:tab w:val="center" w:pos="4680"/>
         </w:tabs>
       </w:pPr>
-      <w:hyperlink r:id="rId120" w:tooltip="Collapse" w:history="1">
+      <w:hyperlink r:id="rId118" w:tooltip="Collapse" w:history="1">
         <w:r>
           <w:rPr>
             <w:rFonts w:ascii="Times New Roman" w:eastAsia="Times New Roman" w:hAnsi="Times New Roman" w:cs="Times New Roman"/>
@@ -19268,7 +19296,7 @@
       <w:r>
         <w:rPr>
           <w:noProof/>
-          <w:lang w:val="en-IN" w:eastAsia="en-IN" w:bidi="bn-IN"/>
+          <w:lang w:bidi="ar-SA"/>
         </w:rPr>
         <w:drawing>
           <wp:anchor distT="0" distB="0" distL="114300" distR="114300" simplePos="0" relativeHeight="251664384" behindDoc="1" locked="0" layoutInCell="1" allowOverlap="1">
@@ -19302,7 +19330,7 @@
                     <pic:cNvPicPr/>
                   </pic:nvPicPr>
                   <pic:blipFill>
-                    <a:blip r:embed="rId121" cstate="print"/>
+                    <a:blip r:embed="rId119" cstate="print"/>
                     <a:stretch>
                       <a:fillRect/>
                     </a:stretch>
@@ -19638,7 +19666,7 @@
       <w:r>
         <w:rPr>
           <w:noProof/>
-          <w:lang w:val="en-IN" w:eastAsia="en-IN" w:bidi="bn-IN"/>
+          <w:lang w:bidi="ar-SA"/>
         </w:rPr>
         <w:drawing>
           <wp:anchor distT="0" distB="0" distL="114300" distR="114300" simplePos="0" relativeHeight="251669504" behindDoc="1" locked="0" layoutInCell="1" allowOverlap="1">
@@ -19674,7 +19702,7 @@
                     </pic:cNvPicPr>
                   </pic:nvPicPr>
                   <pic:blipFill>
-                    <a:blip r:embed="rId122" cstate="print"/>
+                    <a:blip r:embed="rId120" cstate="print"/>
                     <a:srcRect/>
                     <a:stretch>
                       <a:fillRect/>
@@ -27000,7 +27028,7 @@
       <w:r>
         <w:rPr>
           <w:noProof/>
-          <w:lang w:val="en-IN" w:eastAsia="en-IN" w:bidi="bn-IN"/>
+          <w:lang w:bidi="ar-SA"/>
         </w:rPr>
         <w:drawing>
           <wp:anchor distT="0" distB="0" distL="114300" distR="114300" simplePos="0" relativeHeight="251665408" behindDoc="1" locked="0" layoutInCell="1" allowOverlap="1">
@@ -27034,7 +27062,7 @@
                     <pic:cNvPicPr/>
                   </pic:nvPicPr>
                   <pic:blipFill>
-                    <a:blip r:embed="rId123" cstate="print"/>
+                    <a:blip r:embed="rId121" cstate="print"/>
                     <a:stretch>
                       <a:fillRect/>
                     </a:stretch>
@@ -27274,7 +27302,7 @@
                 <w:szCs w:val="18"/>
               </w:rPr>
             </w:pPr>
-            <w:hyperlink r:id="rId124" w:history="1">
+            <w:hyperlink r:id="rId122" w:history="1">
               <w:r>
                 <w:rPr>
                   <w:rStyle w:val="Hyperlink"/>
@@ -27335,7 +27363,7 @@
               </w:rPr>
               <w:t> </w:t>
             </w:r>
-            <w:hyperlink r:id="rId125" w:history="1">
+            <w:hyperlink r:id="rId123" w:history="1">
               <w:r>
                 <w:rPr>
                   <w:rStyle w:val="Hyperlink"/>
@@ -27398,7 +27426,7 @@
                 <w:szCs w:val="18"/>
               </w:rPr>
             </w:pPr>
-            <w:hyperlink r:id="rId126" w:history="1">
+            <w:hyperlink r:id="rId124" w:history="1">
               <w:proofErr w:type="spellStart"/>
               <w:r>
                 <w:rPr>
@@ -27503,7 +27531,7 @@
                 <w:szCs w:val="18"/>
               </w:rPr>
             </w:pPr>
-            <w:hyperlink r:id="rId127" w:history="1">
+            <w:hyperlink r:id="rId125" w:history="1">
               <w:proofErr w:type="spellStart"/>
               <w:r>
                 <w:rPr>
@@ -27608,7 +27636,7 @@
                 <w:szCs w:val="18"/>
               </w:rPr>
             </w:pPr>
-            <w:hyperlink r:id="rId128" w:history="1">
+            <w:hyperlink r:id="rId126" w:history="1">
               <w:proofErr w:type="spellStart"/>
               <w:r>
                 <w:rPr>
@@ -27713,7 +27741,7 @@
                 <w:szCs w:val="18"/>
               </w:rPr>
             </w:pPr>
-            <w:hyperlink r:id="rId129" w:history="1">
+            <w:hyperlink r:id="rId127" w:history="1">
               <w:proofErr w:type="spellStart"/>
               <w:r>
                 <w:rPr>
@@ -27838,7 +27866,7 @@
                 <w:szCs w:val="18"/>
               </w:rPr>
             </w:pPr>
-            <w:hyperlink r:id="rId130" w:history="1">
+            <w:hyperlink r:id="rId128" w:history="1">
               <w:proofErr w:type="spellStart"/>
               <w:r>
                 <w:rPr>
@@ -27943,7 +27971,7 @@
                 <w:szCs w:val="18"/>
               </w:rPr>
             </w:pPr>
-            <w:hyperlink r:id="rId131" w:history="1">
+            <w:hyperlink r:id="rId129" w:history="1">
               <w:proofErr w:type="spellStart"/>
               <w:r>
                 <w:rPr>
@@ -28048,7 +28076,7 @@
                 <w:szCs w:val="18"/>
               </w:rPr>
             </w:pPr>
-            <w:hyperlink r:id="rId132" w:history="1">
+            <w:hyperlink r:id="rId130" w:history="1">
               <w:proofErr w:type="spellStart"/>
               <w:r>
                 <w:rPr>
@@ -28173,7 +28201,7 @@
                 <w:szCs w:val="18"/>
               </w:rPr>
             </w:pPr>
-            <w:hyperlink r:id="rId133" w:history="1">
+            <w:hyperlink r:id="rId131" w:history="1">
               <w:proofErr w:type="spellStart"/>
               <w:r>
                 <w:rPr>
@@ -28298,7 +28326,7 @@
                 <w:szCs w:val="18"/>
               </w:rPr>
             </w:pPr>
-            <w:hyperlink r:id="rId134" w:history="1">
+            <w:hyperlink r:id="rId132" w:history="1">
               <w:proofErr w:type="spellStart"/>
               <w:r>
                 <w:rPr>
@@ -28537,7 +28565,7 @@
                 <w:szCs w:val="18"/>
               </w:rPr>
             </w:pPr>
-            <w:hyperlink r:id="rId135" w:history="1">
+            <w:hyperlink r:id="rId133" w:history="1">
               <w:proofErr w:type="spellStart"/>
               <w:r>
                 <w:rPr>
@@ -28642,7 +28670,7 @@
                 <w:szCs w:val="18"/>
               </w:rPr>
             </w:pPr>
-            <w:hyperlink r:id="rId136" w:history="1">
+            <w:hyperlink r:id="rId134" w:history="1">
               <w:proofErr w:type="spellStart"/>
               <w:r>
                 <w:rPr>
@@ -28747,7 +28775,7 @@
                 <w:szCs w:val="18"/>
               </w:rPr>
             </w:pPr>
-            <w:hyperlink r:id="rId137" w:history="1">
+            <w:hyperlink r:id="rId135" w:history="1">
               <w:proofErr w:type="spellStart"/>
               <w:r>
                 <w:rPr>
@@ -28852,7 +28880,7 @@
                 <w:szCs w:val="18"/>
               </w:rPr>
             </w:pPr>
-            <w:hyperlink r:id="rId138" w:history="1">
+            <w:hyperlink r:id="rId136" w:history="1">
               <w:proofErr w:type="spellStart"/>
               <w:r>
                 <w:rPr>
@@ -29014,7 +29042,7 @@
                 <w:szCs w:val="18"/>
               </w:rPr>
             </w:pPr>
-            <w:hyperlink r:id="rId139" w:history="1">
+            <w:hyperlink r:id="rId137" w:history="1">
               <w:proofErr w:type="spellStart"/>
               <w:r>
                 <w:rPr>
@@ -29119,7 +29147,7 @@
                 <w:szCs w:val="18"/>
               </w:rPr>
             </w:pPr>
-            <w:hyperlink r:id="rId140" w:history="1">
+            <w:hyperlink r:id="rId138" w:history="1">
               <w:proofErr w:type="spellStart"/>
               <w:r>
                 <w:rPr>
@@ -29347,7 +29375,7 @@
               </w:rPr>
               <w:t>and</w:t>
             </w:r>
-            <w:hyperlink r:id="rId141" w:history="1">
+            <w:hyperlink r:id="rId139" w:history="1">
               <w:r>
                 <w:rPr>
                   <w:rStyle w:val="Hyperlink"/>
@@ -29421,7 +29449,7 @@
                 <w:szCs w:val="18"/>
               </w:rPr>
             </w:pPr>
-            <w:hyperlink r:id="rId142" w:history="1">
+            <w:hyperlink r:id="rId140" w:history="1">
               <w:proofErr w:type="spellStart"/>
               <w:r>
                 <w:rPr>
@@ -29526,7 +29554,7 @@
                 <w:szCs w:val="18"/>
               </w:rPr>
             </w:pPr>
-            <w:hyperlink r:id="rId143" w:history="1">
+            <w:hyperlink r:id="rId141" w:history="1">
               <w:r>
                 <w:rPr>
                   <w:rStyle w:val="Hyperlink"/>
@@ -29609,7 +29637,7 @@
                 <w:szCs w:val="18"/>
               </w:rPr>
             </w:pPr>
-            <w:hyperlink r:id="rId144" w:history="1">
+            <w:hyperlink r:id="rId142" w:history="1">
               <w:proofErr w:type="spellStart"/>
               <w:r>
                 <w:rPr>
@@ -29714,7 +29742,7 @@
                 <w:szCs w:val="18"/>
               </w:rPr>
             </w:pPr>
-            <w:hyperlink r:id="rId145" w:history="1">
+            <w:hyperlink r:id="rId143" w:history="1">
               <w:proofErr w:type="spellStart"/>
               <w:r>
                 <w:rPr>
@@ -29839,7 +29867,7 @@
                 <w:szCs w:val="18"/>
               </w:rPr>
             </w:pPr>
-            <w:hyperlink r:id="rId146" w:history="1">
+            <w:hyperlink r:id="rId144" w:history="1">
               <w:proofErr w:type="spellStart"/>
               <w:r>
                 <w:rPr>
@@ -30001,7 +30029,7 @@
                 <w:szCs w:val="18"/>
               </w:rPr>
             </w:pPr>
-            <w:hyperlink r:id="rId147" w:history="1">
+            <w:hyperlink r:id="rId145" w:history="1">
               <w:proofErr w:type="spellStart"/>
               <w:r>
                 <w:rPr>
@@ -30106,7 +30134,7 @@
                 <w:szCs w:val="18"/>
               </w:rPr>
             </w:pPr>
-            <w:hyperlink r:id="rId148" w:history="1">
+            <w:hyperlink r:id="rId146" w:history="1">
               <w:r>
                 <w:rPr>
                   <w:rStyle w:val="Hyperlink"/>
@@ -30189,7 +30217,7 @@
                 <w:szCs w:val="18"/>
               </w:rPr>
             </w:pPr>
-            <w:hyperlink r:id="rId149" w:history="1">
+            <w:hyperlink r:id="rId147" w:history="1">
               <w:proofErr w:type="spellStart"/>
               <w:r>
                 <w:rPr>
@@ -30329,7 +30357,7 @@
               </w:rPr>
               <w:t> </w:t>
             </w:r>
-            <w:hyperlink r:id="rId150" w:history="1">
+            <w:hyperlink r:id="rId148" w:history="1">
               <w:r>
                 <w:rPr>
                   <w:rStyle w:val="Hyperlink"/>
@@ -30360,7 +30388,7 @@
               </w:rPr>
               <w:t> </w:t>
             </w:r>
-            <w:hyperlink r:id="rId151" w:history="1">
+            <w:hyperlink r:id="rId149" w:history="1">
               <w:r>
                 <w:rPr>
                   <w:rStyle w:val="Hyperlink"/>
@@ -30391,7 +30419,7 @@
               </w:rPr>
               <w:t> </w:t>
             </w:r>
-            <w:hyperlink r:id="rId152" w:history="1">
+            <w:hyperlink r:id="rId150" w:history="1">
               <w:r>
                 <w:rPr>
                   <w:rStyle w:val="Hyperlink"/>
@@ -30455,7 +30483,7 @@
                 <w:szCs w:val="18"/>
               </w:rPr>
             </w:pPr>
-            <w:hyperlink r:id="rId153" w:history="1">
+            <w:hyperlink r:id="rId151" w:history="1">
               <w:proofErr w:type="spellStart"/>
               <w:r>
                 <w:rPr>
@@ -30600,7 +30628,7 @@
                 <w:szCs w:val="18"/>
               </w:rPr>
             </w:pPr>
-            <w:hyperlink r:id="rId154" w:history="1">
+            <w:hyperlink r:id="rId152" w:history="1">
               <w:proofErr w:type="spellStart"/>
               <w:r>
                 <w:rPr>
@@ -30705,7 +30733,7 @@
                 <w:szCs w:val="18"/>
               </w:rPr>
             </w:pPr>
-            <w:hyperlink r:id="rId155" w:history="1">
+            <w:hyperlink r:id="rId153" w:history="1">
               <w:proofErr w:type="spellStart"/>
               <w:r>
                 <w:rPr>
@@ -30810,7 +30838,7 @@
                 <w:szCs w:val="18"/>
               </w:rPr>
             </w:pPr>
-            <w:hyperlink r:id="rId156" w:history="1">
+            <w:hyperlink r:id="rId154" w:history="1">
               <w:proofErr w:type="spellStart"/>
               <w:r>
                 <w:rPr>
@@ -30955,7 +30983,7 @@
                 <w:szCs w:val="18"/>
               </w:rPr>
             </w:pPr>
-            <w:hyperlink r:id="rId157" w:history="1">
+            <w:hyperlink r:id="rId155" w:history="1">
               <w:proofErr w:type="spellStart"/>
               <w:r>
                 <w:rPr>
@@ -31080,7 +31108,7 @@
                 <w:szCs w:val="18"/>
               </w:rPr>
             </w:pPr>
-            <w:hyperlink r:id="rId158" w:history="1">
+            <w:hyperlink r:id="rId156" w:history="1">
               <w:proofErr w:type="spellStart"/>
               <w:r>
                 <w:rPr>
@@ -31185,7 +31213,7 @@
                 <w:szCs w:val="18"/>
               </w:rPr>
             </w:pPr>
-            <w:hyperlink r:id="rId159" w:history="1">
+            <w:hyperlink r:id="rId157" w:history="1">
               <w:proofErr w:type="spellStart"/>
               <w:r>
                 <w:rPr>
@@ -31300,7 +31328,7 @@
                 <w:szCs w:val="18"/>
               </w:rPr>
             </w:pPr>
-            <w:hyperlink r:id="rId160" w:history="1">
+            <w:hyperlink r:id="rId158" w:history="1">
               <w:proofErr w:type="spellStart"/>
               <w:r>
                 <w:rPr>
@@ -31405,7 +31433,7 @@
                 <w:szCs w:val="18"/>
               </w:rPr>
             </w:pPr>
-            <w:hyperlink r:id="rId161" w:history="1">
+            <w:hyperlink r:id="rId159" w:history="1">
               <w:proofErr w:type="spellStart"/>
               <w:r>
                 <w:rPr>
@@ -31510,7 +31538,7 @@
                 <w:szCs w:val="18"/>
               </w:rPr>
             </w:pPr>
-            <w:hyperlink r:id="rId162" w:history="1">
+            <w:hyperlink r:id="rId160" w:history="1">
               <w:proofErr w:type="spellStart"/>
               <w:r>
                 <w:rPr>
@@ -31615,7 +31643,7 @@
                 <w:szCs w:val="18"/>
               </w:rPr>
             </w:pPr>
-            <w:hyperlink r:id="rId163" w:history="1">
+            <w:hyperlink r:id="rId161" w:history="1">
               <w:proofErr w:type="spellStart"/>
               <w:r>
                 <w:rPr>
@@ -31755,7 +31783,7 @@
               </w:rPr>
               <w:t> </w:t>
             </w:r>
-            <w:hyperlink r:id="rId164" w:history="1">
+            <w:hyperlink r:id="rId162" w:history="1">
               <w:r>
                 <w:rPr>
                   <w:rStyle w:val="Hyperlink"/>
@@ -31818,7 +31846,7 @@
                 <w:szCs w:val="18"/>
               </w:rPr>
             </w:pPr>
-            <w:hyperlink r:id="rId165" w:history="1">
+            <w:hyperlink r:id="rId163" w:history="1">
               <w:proofErr w:type="spellStart"/>
               <w:r>
                 <w:rPr>
@@ -31943,7 +31971,7 @@
                 <w:szCs w:val="18"/>
               </w:rPr>
             </w:pPr>
-            <w:hyperlink r:id="rId166" w:history="1">
+            <w:hyperlink r:id="rId164" w:history="1">
               <w:proofErr w:type="spellStart"/>
               <w:r>
                 <w:rPr>
@@ -32048,7 +32076,7 @@
                 <w:szCs w:val="18"/>
               </w:rPr>
             </w:pPr>
-            <w:hyperlink r:id="rId167" w:history="1">
+            <w:hyperlink r:id="rId165" w:history="1">
               <w:proofErr w:type="spellStart"/>
               <w:r>
                 <w:rPr>
@@ -32173,7 +32201,7 @@
                 <w:szCs w:val="18"/>
               </w:rPr>
             </w:pPr>
-            <w:hyperlink r:id="rId168" w:history="1">
+            <w:hyperlink r:id="rId166" w:history="1">
               <w:proofErr w:type="spellStart"/>
               <w:r>
                 <w:rPr>
@@ -32278,7 +32306,7 @@
                 <w:szCs w:val="18"/>
               </w:rPr>
             </w:pPr>
-            <w:hyperlink r:id="rId169" w:history="1">
+            <w:hyperlink r:id="rId167" w:history="1">
               <w:proofErr w:type="spellStart"/>
               <w:r>
                 <w:rPr>
@@ -32383,7 +32411,7 @@
                 <w:szCs w:val="18"/>
               </w:rPr>
             </w:pPr>
-            <w:hyperlink r:id="rId170" w:history="1">
+            <w:hyperlink r:id="rId168" w:history="1">
               <w:proofErr w:type="spellStart"/>
               <w:r>
                 <w:rPr>
@@ -32528,7 +32556,7 @@
                 <w:szCs w:val="18"/>
               </w:rPr>
             </w:pPr>
-            <w:hyperlink r:id="rId171" w:history="1">
+            <w:hyperlink r:id="rId169" w:history="1">
               <w:r>
                 <w:rPr>
                   <w:rStyle w:val="Hyperlink"/>
@@ -32589,7 +32617,7 @@
               </w:rPr>
               <w:t> </w:t>
             </w:r>
-            <w:hyperlink r:id="rId172" w:history="1">
+            <w:hyperlink r:id="rId170" w:history="1">
               <w:r>
                 <w:rPr>
                   <w:rStyle w:val="Hyperlink"/>
@@ -32652,7 +32680,7 @@
                 <w:szCs w:val="18"/>
               </w:rPr>
             </w:pPr>
-            <w:hyperlink r:id="rId173" w:history="1">
+            <w:hyperlink r:id="rId171" w:history="1">
               <w:proofErr w:type="spellStart"/>
               <w:r>
                 <w:rPr>
@@ -32777,7 +32805,7 @@
                 <w:szCs w:val="18"/>
               </w:rPr>
             </w:pPr>
-            <w:hyperlink r:id="rId174" w:history="1">
+            <w:hyperlink r:id="rId172" w:history="1">
               <w:proofErr w:type="spellStart"/>
               <w:r>
                 <w:rPr>
@@ -32917,7 +32945,7 @@
               </w:rPr>
               <w:t> </w:t>
             </w:r>
-            <w:hyperlink r:id="rId175" w:tgtFrame="_blank" w:history="1">
+            <w:hyperlink r:id="rId173" w:tgtFrame="_blank" w:history="1">
               <w:r>
                 <w:rPr>
                   <w:rStyle w:val="Hyperlink"/>
@@ -32970,7 +32998,7 @@
                 <w:szCs w:val="18"/>
               </w:rPr>
             </w:pPr>
-            <w:hyperlink r:id="rId176" w:history="1">
+            <w:hyperlink r:id="rId174" w:history="1">
               <w:proofErr w:type="spellStart"/>
               <w:r>
                 <w:rPr>
@@ -33095,7 +33123,7 @@
                 <w:szCs w:val="18"/>
               </w:rPr>
             </w:pPr>
-            <w:hyperlink r:id="rId177" w:history="1">
+            <w:hyperlink r:id="rId175" w:history="1">
               <w:proofErr w:type="spellStart"/>
               <w:r>
                 <w:rPr>
@@ -33220,7 +33248,7 @@
                 <w:szCs w:val="18"/>
               </w:rPr>
             </w:pPr>
-            <w:hyperlink r:id="rId178" w:history="1">
+            <w:hyperlink r:id="rId176" w:history="1">
               <w:proofErr w:type="spellStart"/>
               <w:r>
                 <w:rPr>
@@ -33402,7 +33430,7 @@
                 <w:szCs w:val="18"/>
               </w:rPr>
             </w:pPr>
-            <w:hyperlink r:id="rId179" w:history="1">
+            <w:hyperlink r:id="rId177" w:history="1">
               <w:proofErr w:type="spellStart"/>
               <w:r>
                 <w:rPr>
@@ -33527,7 +33555,7 @@
                 <w:szCs w:val="18"/>
               </w:rPr>
             </w:pPr>
-            <w:hyperlink r:id="rId180" w:history="1">
+            <w:hyperlink r:id="rId178" w:history="1">
               <w:proofErr w:type="spellStart"/>
               <w:r>
                 <w:rPr>
@@ -33689,7 +33717,7 @@
                 <w:szCs w:val="18"/>
               </w:rPr>
             </w:pPr>
-            <w:hyperlink r:id="rId181" w:history="1">
+            <w:hyperlink r:id="rId179" w:history="1">
               <w:proofErr w:type="spellStart"/>
               <w:r>
                 <w:rPr>
@@ -33794,7 +33822,7 @@
                 <w:szCs w:val="18"/>
               </w:rPr>
             </w:pPr>
-            <w:hyperlink r:id="rId182" w:history="1">
+            <w:hyperlink r:id="rId180" w:history="1">
               <w:proofErr w:type="spellStart"/>
               <w:r>
                 <w:rPr>
@@ -33899,7 +33927,7 @@
                 <w:szCs w:val="18"/>
               </w:rPr>
             </w:pPr>
-            <w:hyperlink r:id="rId183" w:history="1">
+            <w:hyperlink r:id="rId181" w:history="1">
               <w:r>
                 <w:rPr>
                   <w:rStyle w:val="Hyperlink"/>
@@ -33982,7 +34010,7 @@
                 <w:szCs w:val="18"/>
               </w:rPr>
             </w:pPr>
-            <w:hyperlink r:id="rId184" w:history="1">
+            <w:hyperlink r:id="rId182" w:history="1">
               <w:proofErr w:type="spellStart"/>
               <w:r>
                 <w:rPr>
@@ -34087,7 +34115,7 @@
                 <w:szCs w:val="18"/>
               </w:rPr>
             </w:pPr>
-            <w:hyperlink r:id="rId185" w:history="1">
+            <w:hyperlink r:id="rId183" w:history="1">
               <w:proofErr w:type="spellStart"/>
               <w:r>
                 <w:rPr>
@@ -34172,7 +34200,7 @@
                 <w:szCs w:val="18"/>
               </w:rPr>
             </w:pPr>
-            <w:hyperlink r:id="rId186" w:history="1">
+            <w:hyperlink r:id="rId184" w:history="1">
               <w:proofErr w:type="spellStart"/>
               <w:r>
                 <w:rPr>
@@ -34277,7 +34305,7 @@
       <w:r>
         <w:rPr>
           <w:noProof/>
-          <w:lang w:val="en-IN" w:eastAsia="en-IN" w:bidi="bn-IN"/>
+          <w:lang w:bidi="ar-SA"/>
         </w:rPr>
         <w:drawing>
           <wp:anchor distT="0" distB="0" distL="114300" distR="114300" simplePos="0" relativeHeight="251666432" behindDoc="1" locked="0" layoutInCell="1" allowOverlap="1">
@@ -34311,7 +34339,7 @@
                     <pic:cNvPicPr/>
                   </pic:nvPicPr>
                   <pic:blipFill>
-                    <a:blip r:embed="rId187" cstate="print"/>
+                    <a:blip r:embed="rId185" cstate="print"/>
                     <a:stretch>
                       <a:fillRect/>
                     </a:stretch>
@@ -35853,7 +35881,7 @@
         </w:rPr>
         <w:t> </w:t>
       </w:r>
-      <w:hyperlink r:id="rId188" w:history="1">
+      <w:hyperlink r:id="rId186" w:history="1">
         <w:r>
           <w:rPr>
             <w:rStyle w:val="Hyperlink"/>
@@ -36099,7 +36127,7 @@
       <w:r>
         <w:rPr>
           <w:noProof/>
-          <w:lang w:val="en-IN" w:eastAsia="en-IN" w:bidi="bn-IN"/>
+          <w:lang w:bidi="ar-SA"/>
         </w:rPr>
         <w:drawing>
           <wp:anchor distT="0" distB="0" distL="114300" distR="114300" simplePos="0" relativeHeight="251667456" behindDoc="1" locked="0" layoutInCell="1" allowOverlap="1">
@@ -36133,7 +36161,7 @@
                     <pic:cNvPicPr/>
                   </pic:nvPicPr>
                   <pic:blipFill>
-                    <a:blip r:embed="rId189" cstate="print"/>
+                    <a:blip r:embed="rId187" cstate="print"/>
                     <a:stretch>
                       <a:fillRect/>
                     </a:stretch>
@@ -36285,7 +36313,7 @@
         </w:rPr>
         <w:t xml:space="preserve"> </w:t>
       </w:r>
-      <w:hyperlink r:id="rId190" w:tgtFrame="_blank" w:history="1">
+      <w:hyperlink r:id="rId188" w:tgtFrame="_blank" w:history="1">
         <w:proofErr w:type="spellStart"/>
         <w:r>
           <w:rPr>
@@ -36805,7 +36833,7 @@
       <w:r>
         <w:rPr>
           <w:noProof/>
-          <w:lang w:val="en-IN" w:eastAsia="en-IN" w:bidi="bn-IN"/>
+          <w:lang w:bidi="ar-SA"/>
         </w:rPr>
         <w:drawing>
           <wp:inline distT="0" distB="0" distL="0" distR="0">
@@ -36823,7 +36851,7 @@
                     <pic:cNvPicPr/>
                   </pic:nvPicPr>
                   <pic:blipFill>
-                    <a:blip r:embed="rId191" cstate="print"/>
+                    <a:blip r:embed="rId189" cstate="print"/>
                     <a:stretch>
                       <a:fillRect/>
                     </a:stretch>
@@ -36864,7 +36892,7 @@
         </w:rPr>
         <w:t>C# is a type-safe, object-oriented language that is simple yet powerful, allowing programmers to build a breadth of applications. C# is a </w:t>
       </w:r>
-      <w:hyperlink r:id="rId192" w:tooltip="Multi-paradigm programming language" w:history="1">
+      <w:hyperlink r:id="rId190" w:tooltip="Multi-paradigm programming language" w:history="1">
         <w:r>
           <w:rPr>
             <w:rFonts w:ascii="Arial" w:eastAsia="Times New Roman" w:hAnsi="Arial" w:cs="Arial"/>
@@ -36882,7 +36910,7 @@
         </w:rPr>
         <w:t> encompassing </w:t>
       </w:r>
-      <w:hyperlink r:id="rId193" w:tooltip="Imperative programming" w:history="1">
+      <w:hyperlink r:id="rId191" w:tooltip="Imperative programming" w:history="1">
         <w:r>
           <w:rPr>
             <w:rFonts w:ascii="Arial" w:eastAsia="Times New Roman" w:hAnsi="Arial" w:cs="Arial"/>
@@ -36900,7 +36928,7 @@
         </w:rPr>
         <w:t>, </w:t>
       </w:r>
-      <w:hyperlink r:id="rId194" w:tooltip="Declarative programming" w:history="1">
+      <w:hyperlink r:id="rId192" w:tooltip="Declarative programming" w:history="1">
         <w:r>
           <w:rPr>
             <w:rFonts w:ascii="Arial" w:eastAsia="Times New Roman" w:hAnsi="Arial" w:cs="Arial"/>
@@ -36918,7 +36946,7 @@
         </w:rPr>
         <w:t>, </w:t>
       </w:r>
-      <w:hyperlink r:id="rId195" w:tooltip="Functional programming" w:history="1">
+      <w:hyperlink r:id="rId193" w:tooltip="Functional programming" w:history="1">
         <w:r>
           <w:rPr>
             <w:rFonts w:ascii="Arial" w:eastAsia="Times New Roman" w:hAnsi="Arial" w:cs="Arial"/>
@@ -36936,7 +36964,7 @@
         </w:rPr>
         <w:t>, </w:t>
       </w:r>
-      <w:hyperlink r:id="rId196" w:tooltip="Generic programming" w:history="1">
+      <w:hyperlink r:id="rId194" w:tooltip="Generic programming" w:history="1">
         <w:r>
           <w:rPr>
             <w:rFonts w:ascii="Arial" w:eastAsia="Times New Roman" w:hAnsi="Arial" w:cs="Arial"/>
@@ -36954,7 +36982,7 @@
         </w:rPr>
         <w:t>, </w:t>
       </w:r>
-      <w:hyperlink r:id="rId197" w:tooltip="Object-oriented programming" w:history="1">
+      <w:hyperlink r:id="rId195" w:tooltip="Object-oriented programming" w:history="1">
         <w:r>
           <w:rPr>
             <w:rFonts w:ascii="Arial" w:eastAsia="Times New Roman" w:hAnsi="Arial" w:cs="Arial"/>
@@ -36972,7 +37000,7 @@
         </w:rPr>
         <w:t>(</w:t>
       </w:r>
-      <w:hyperlink r:id="rId198" w:tooltip="Class (computer science)" w:history="1">
+      <w:hyperlink r:id="rId196" w:tooltip="Class (computer science)" w:history="1">
         <w:r>
           <w:rPr>
             <w:rFonts w:ascii="Arial" w:eastAsia="Times New Roman" w:hAnsi="Arial" w:cs="Arial"/>
@@ -36990,7 +37018,7 @@
         </w:rPr>
         <w:t>), and </w:t>
       </w:r>
-      <w:hyperlink r:id="rId199" w:tooltip="Component-based software engineering" w:history="1">
+      <w:hyperlink r:id="rId197" w:tooltip="Component-based software engineering" w:history="1">
         <w:r>
           <w:rPr>
             <w:rFonts w:ascii="Arial" w:eastAsia="Times New Roman" w:hAnsi="Arial" w:cs="Arial"/>
@@ -37008,7 +37036,7 @@
         </w:rPr>
         <w:t> programming disciplines. It was developed by </w:t>
       </w:r>
-      <w:hyperlink r:id="rId200" w:history="1">
+      <w:hyperlink r:id="rId198" w:history="1">
         <w:r>
           <w:rPr>
             <w:rFonts w:ascii="Arial" w:eastAsia="Times New Roman" w:hAnsi="Arial" w:cs="Arial"/>
@@ -37026,7 +37054,7 @@
         </w:rPr>
         <w:t> within the </w:t>
       </w:r>
-      <w:hyperlink r:id="rId201" w:tooltip=".NET Framework" w:history="1">
+      <w:hyperlink r:id="rId199" w:tooltip=".NET Framework" w:history="1">
         <w:r>
           <w:rPr>
             <w:rFonts w:ascii="Arial" w:eastAsia="Times New Roman" w:hAnsi="Arial" w:cs="Arial"/>
@@ -37044,7 +37072,7 @@
         </w:rPr>
         <w:t xml:space="preserve"> initiative and later approved as a standard by </w:t>
       </w:r>
-      <w:hyperlink r:id="rId202" w:tooltip="Ecma International" w:history="1">
+      <w:hyperlink r:id="rId200" w:tooltip="Ecma International" w:history="1">
         <w:proofErr w:type="spellStart"/>
         <w:r>
           <w:rPr>
@@ -37064,7 +37092,7 @@
         </w:rPr>
         <w:t> (ECMA-334) and </w:t>
       </w:r>
-      <w:hyperlink r:id="rId203" w:tooltip="International Organization for Standardization" w:history="1">
+      <w:hyperlink r:id="rId201" w:tooltip="International Organization for Standardization" w:history="1">
         <w:r>
           <w:rPr>
             <w:rFonts w:ascii="Arial" w:eastAsia="Times New Roman" w:hAnsi="Arial" w:cs="Arial"/>
@@ -37082,7 +37110,7 @@
         </w:rPr>
         <w:t> (ISO/IEC 23270). C# is one of the programming languages designed for the </w:t>
       </w:r>
-      <w:hyperlink r:id="rId204" w:history="1">
+      <w:hyperlink r:id="rId202" w:history="1">
         <w:r>
           <w:rPr>
             <w:rFonts w:ascii="Arial" w:eastAsia="Times New Roman" w:hAnsi="Arial" w:cs="Arial"/>
@@ -37165,7 +37193,7 @@
         <w:rPr>
           <w:rFonts w:eastAsia="Times New Roman"/>
           <w:noProof/>
-          <w:lang w:val="en-IN" w:eastAsia="en-IN" w:bidi="bn-IN"/>
+          <w:lang w:bidi="ar-SA"/>
         </w:rPr>
         <w:drawing>
           <wp:anchor distT="0" distB="0" distL="114300" distR="114300" simplePos="0" relativeHeight="251671552" behindDoc="1" locked="0" layoutInCell="1" allowOverlap="1">
@@ -37201,7 +37229,7 @@
                     </pic:cNvPicPr>
                   </pic:nvPicPr>
                   <pic:blipFill>
-                    <a:blip r:embed="rId205" cstate="print"/>
+                    <a:blip r:embed="rId203" cstate="print"/>
                     <a:srcRect/>
                     <a:stretch>
                       <a:fillRect/>
@@ -37656,11 +37684,9 @@
       <w:r>
         <w:t>Cacoo</w:t>
       </w:r>
-      <w:proofErr w:type="gramStart"/>
-      <w:r>
-        <w:t>::</w:t>
-      </w:r>
-      <w:proofErr w:type="gramEnd"/>
+      <w:r>
+        <w:t>:</w:t>
+      </w:r>
       <w:r>
         <w:rPr>
           <w:rFonts w:ascii="Arial" w:eastAsia="Times New Roman" w:hAnsi="Arial" w:cs="Arial"/>
@@ -37679,7 +37705,7 @@
       <w:r>
         <w:rPr>
           <w:noProof/>
-          <w:lang w:val="en-IN" w:eastAsia="en-IN" w:bidi="bn-IN"/>
+          <w:lang w:bidi="ar-SA"/>
         </w:rPr>
         <w:drawing>
           <wp:anchor distT="0" distB="0" distL="114300" distR="114300" simplePos="0" relativeHeight="251673600" behindDoc="1" locked="0" layoutInCell="1" allowOverlap="1">
@@ -37719,7 +37745,7 @@
                     </pic:cNvPicPr>
                   </pic:nvPicPr>
                   <pic:blipFill>
-                    <a:blip r:embed="rId206" cstate="print"/>
+                    <a:blip r:embed="rId204" cstate="print"/>
                     <a:srcRect/>
                     <a:stretch>
                       <a:fillRect/>
@@ -38427,6 +38453,256 @@
       </w:r>
     </w:p>
     <w:p/>
+    <w:p>
+      <w:pPr>
+        <w:pStyle w:val="Heading3"/>
+      </w:pPr>
+      <w:r>
+        <w:t>API</w:t>
+      </w:r>
+    </w:p>
+    <w:p>
+      <w:pPr>
+        <w:pStyle w:val="ListParagraph"/>
+        <w:numPr>
+          <w:ilvl w:val="0"/>
+          <w:numId w:val="32"/>
+        </w:numPr>
+        <w:spacing w:before="0" w:line="288" w:lineRule="auto"/>
+      </w:pPr>
+      <w:r>
+        <w:t xml:space="preserve">You can access </w:t>
+      </w:r>
+      <w:proofErr w:type="spellStart"/>
+      <w:r>
+        <w:t>Cacoo</w:t>
+      </w:r>
+      <w:proofErr w:type="spellEnd"/>
+      <w:r>
+        <w:t xml:space="preserve"> using the API.</w:t>
+      </w:r>
+    </w:p>
+    <w:p>
+      <w:pPr>
+        <w:pStyle w:val="ListParagraph"/>
+        <w:numPr>
+          <w:ilvl w:val="0"/>
+          <w:numId w:val="32"/>
+        </w:numPr>
+        <w:spacing w:before="0" w:line="288" w:lineRule="auto"/>
+      </w:pPr>
+      <w:r>
+        <w:t xml:space="preserve">The </w:t>
+      </w:r>
+      <w:proofErr w:type="spellStart"/>
+      <w:r>
+        <w:t>Cacoo</w:t>
+      </w:r>
+      <w:proofErr w:type="spellEnd"/>
+      <w:r>
+        <w:t xml:space="preserve"> API supports </w:t>
+      </w:r>
+      <w:proofErr w:type="spellStart"/>
+      <w:r>
+        <w:t>OAuth</w:t>
+      </w:r>
+      <w:proofErr w:type="spellEnd"/>
+      <w:r>
+        <w:t xml:space="preserve"> and an API Key.</w:t>
+      </w:r>
+    </w:p>
+    <w:p>
+      <w:pPr>
+        <w:pStyle w:val="NoSpacing"/>
+      </w:pPr>
+      <w:r>
+        <w:t xml:space="preserve">By using the </w:t>
+      </w:r>
+      <w:proofErr w:type="spellStart"/>
+      <w:r>
+        <w:t>Cacoo</w:t>
+      </w:r>
+      <w:proofErr w:type="spellEnd"/>
+      <w:r>
+        <w:t xml:space="preserve"> API you are able to interact with </w:t>
+      </w:r>
+      <w:proofErr w:type="spellStart"/>
+      <w:r>
+        <w:t>Cacoo</w:t>
+      </w:r>
+      <w:proofErr w:type="spellEnd"/>
+      <w:r>
+        <w:t xml:space="preserve"> from other services and applications.</w:t>
+      </w:r>
+    </w:p>
+    <w:p>
+      <w:pPr>
+        <w:pStyle w:val="NoSpacing"/>
+      </w:pPr>
+      <w:r>
+        <w:t>Authorization Methods</w:t>
+      </w:r>
+    </w:p>
+    <w:p>
+      <w:pPr>
+        <w:pStyle w:val="NoSpacing"/>
+      </w:pPr>
+      <w:r>
+        <w:t xml:space="preserve">There are two ways to access the </w:t>
+      </w:r>
+      <w:proofErr w:type="spellStart"/>
+      <w:r>
+        <w:t>Cacoo</w:t>
+      </w:r>
+      <w:proofErr w:type="spellEnd"/>
+      <w:r>
+        <w:t xml:space="preserve"> API.</w:t>
+      </w:r>
+    </w:p>
+    <w:p>
+      <w:pPr>
+        <w:pStyle w:val="Heading4"/>
+      </w:pPr>
+      <w:r>
+        <w:t>1. API Key</w:t>
+      </w:r>
+    </w:p>
+    <w:p>
+      <w:pPr>
+        <w:pStyle w:val="NoSpacing"/>
+      </w:pPr>
+      <w:r>
+        <w:t xml:space="preserve">The API key allows you make requests to the </w:t>
+      </w:r>
+      <w:proofErr w:type="spellStart"/>
+      <w:r>
+        <w:t>Cacoo</w:t>
+      </w:r>
+      <w:proofErr w:type="spellEnd"/>
+      <w:r>
+        <w:t xml:space="preserve"> API. You can make an API key here.</w:t>
+      </w:r>
+    </w:p>
+    <w:p>
+      <w:pPr>
+        <w:pStyle w:val="Heading4"/>
+      </w:pPr>
+      <w:r>
+        <w:t>API Key</w:t>
+      </w:r>
+    </w:p>
+    <w:p>
+      <w:pPr>
+        <w:pStyle w:val="NoSpacing"/>
+      </w:pPr>
+      <w:r>
+        <w:t>Append your API key to requests to the API to return data from your account</w:t>
+      </w:r>
+      <w:proofErr w:type="gramStart"/>
+      <w:r>
+        <w:t>.(</w:t>
+      </w:r>
+      <w:proofErr w:type="gramEnd"/>
+      <w:r>
+        <w:t>Parameter name "</w:t>
+      </w:r>
+      <w:proofErr w:type="spellStart"/>
+      <w:r>
+        <w:t>apiKey</w:t>
+      </w:r>
+      <w:proofErr w:type="spellEnd"/>
+      <w:r>
+        <w:t>")</w:t>
+      </w:r>
+    </w:p>
+    <w:p>
+      <w:r>
+        <w:t>Example: https://cacoo.com/api/v1/diagrams.json?apiKey=abcdefghijklmn</w:t>
+      </w:r>
+    </w:p>
+    <w:p>
+      <w:pPr>
+        <w:pStyle w:val="Heading4"/>
+      </w:pPr>
+      <w:r>
+        <w:t>OAuth</w:t>
+      </w:r>
+    </w:p>
+    <w:p>
+      <w:pPr>
+        <w:pStyle w:val="NoSpacing"/>
+      </w:pPr>
+      <w:proofErr w:type="spellStart"/>
+      <w:r>
+        <w:t>OAuth</w:t>
+      </w:r>
+      <w:proofErr w:type="spellEnd"/>
+      <w:r>
+        <w:t xml:space="preserve"> 1.0a is supported as an authorization method for </w:t>
+      </w:r>
+      <w:proofErr w:type="spellStart"/>
+      <w:r>
+        <w:t>Cacoo</w:t>
+      </w:r>
+      <w:proofErr w:type="spellEnd"/>
+      <w:r>
+        <w:t>. You can register applications here.</w:t>
+      </w:r>
+    </w:p>
+    <w:p>
+      <w:pPr>
+        <w:pStyle w:val="Heading4"/>
+      </w:pPr>
+      <w:r>
+        <w:t>applications</w:t>
+      </w:r>
+    </w:p>
+    <w:p>
+      <w:pPr>
+        <w:pStyle w:val="NoSpacing"/>
+      </w:pPr>
+      <w:r>
+        <w:t xml:space="preserve">Access </w:t>
+      </w:r>
+      <w:proofErr w:type="spellStart"/>
+      <w:r>
+        <w:t>Token:https</w:t>
+      </w:r>
+      <w:proofErr w:type="spellEnd"/>
+      <w:r>
+        <w:t>://cacoo.com/oauth/access_token</w:t>
+      </w:r>
+    </w:p>
+    <w:p>
+      <w:pPr>
+        <w:pStyle w:val="NoSpacing"/>
+      </w:pPr>
+      <w:proofErr w:type="spellStart"/>
+      <w:r>
+        <w:t>Authorize:https</w:t>
+      </w:r>
+      <w:proofErr w:type="spellEnd"/>
+      <w:r>
+        <w:t>://cacoo.com/oauth/authorize</w:t>
+      </w:r>
+    </w:p>
+    <w:p>
+      <w:pPr>
+        <w:pStyle w:val="NoSpacing"/>
+      </w:pPr>
+      <w:r>
+        <w:t xml:space="preserve">Request </w:t>
+      </w:r>
+      <w:proofErr w:type="spellStart"/>
+      <w:r>
+        <w:t>Token:https</w:t>
+      </w:r>
+      <w:proofErr w:type="spellEnd"/>
+      <w:r>
+        <w:t>://cacoo.com/oauth/request_token</w:t>
+      </w:r>
+    </w:p>
+    <w:p/>
     <w:p/>
     <w:p>
       <w:pPr>
@@ -38773,6 +39049,7 @@
         <w:rPr>
           <w:rFonts w:eastAsia="Arial"/>
         </w:rPr>
+        <w:lastRenderedPageBreak/>
         <w:t>Windows Mobile 6 Professional SDK</w:t>
       </w:r>
       <w:bookmarkEnd w:id="78"/>
@@ -38861,14 +39138,7 @@
         <w:rPr>
           <w:rFonts w:eastAsia="Arial"/>
         </w:rPr>
-        <w:t>Windows Mobile 6.1 also featured improved bandwidth efficiency in its push-</w:t>
-      </w:r>
-      <w:r>
-        <w:rPr>
-          <w:rFonts w:eastAsia="Arial"/>
-        </w:rPr>
-        <w:lastRenderedPageBreak/>
-        <w:t xml:space="preserve">email protocol </w:t>
+        <w:t xml:space="preserve">Windows Mobile 6.1 also featured improved bandwidth efficiency in its push-email protocol </w:t>
       </w:r>
       <w:r>
         <w:rPr>
@@ -40785,6 +41055,119 @@
     </w:lvl>
   </w:abstractNum>
   <w:abstractNum w:abstractNumId="14">
+    <w:nsid w:val="3D49649A"/>
+    <w:multiLevelType w:val="hybridMultilevel"/>
+    <w:tmpl w:val="A712061A"/>
+    <w:lvl w:ilvl="0" w:tplc="04090001">
+      <w:start w:val="1"/>
+      <w:numFmt w:val="bullet"/>
+      <w:lvlText w:val=""/>
+      <w:lvlJc w:val="left"/>
+      <w:pPr>
+        <w:ind w:left="720" w:hanging="360"/>
+      </w:pPr>
+      <w:rPr>
+        <w:rFonts w:ascii="Symbol" w:hAnsi="Symbol" w:hint="default"/>
+      </w:rPr>
+    </w:lvl>
+    <w:lvl w:ilvl="1" w:tplc="04090003" w:tentative="1">
+      <w:start w:val="1"/>
+      <w:numFmt w:val="bullet"/>
+      <w:lvlText w:val="o"/>
+      <w:lvlJc w:val="left"/>
+      <w:pPr>
+        <w:ind w:left="1440" w:hanging="360"/>
+      </w:pPr>
+      <w:rPr>
+        <w:rFonts w:ascii="Courier New" w:hAnsi="Courier New" w:cs="Courier New" w:hint="default"/>
+      </w:rPr>
+    </w:lvl>
+    <w:lvl w:ilvl="2" w:tplc="04090005" w:tentative="1">
+      <w:start w:val="1"/>
+      <w:numFmt w:val="bullet"/>
+      <w:lvlText w:val=""/>
+      <w:lvlJc w:val="left"/>
+      <w:pPr>
+        <w:ind w:left="2160" w:hanging="360"/>
+      </w:pPr>
+      <w:rPr>
+        <w:rFonts w:ascii="Wingdings" w:hAnsi="Wingdings" w:hint="default"/>
+      </w:rPr>
+    </w:lvl>
+    <w:lvl w:ilvl="3" w:tplc="04090001" w:tentative="1">
+      <w:start w:val="1"/>
+      <w:numFmt w:val="bullet"/>
+      <w:lvlText w:val=""/>
+      <w:lvlJc w:val="left"/>
+      <w:pPr>
+        <w:ind w:left="2880" w:hanging="360"/>
+      </w:pPr>
+      <w:rPr>
+        <w:rFonts w:ascii="Symbol" w:hAnsi="Symbol" w:hint="default"/>
+      </w:rPr>
+    </w:lvl>
+    <w:lvl w:ilvl="4" w:tplc="04090003" w:tentative="1">
+      <w:start w:val="1"/>
+      <w:numFmt w:val="bullet"/>
+      <w:lvlText w:val="o"/>
+      <w:lvlJc w:val="left"/>
+      <w:pPr>
+        <w:ind w:left="3600" w:hanging="360"/>
+      </w:pPr>
+      <w:rPr>
+        <w:rFonts w:ascii="Courier New" w:hAnsi="Courier New" w:cs="Courier New" w:hint="default"/>
+      </w:rPr>
+    </w:lvl>
+    <w:lvl w:ilvl="5" w:tplc="04090005" w:tentative="1">
+      <w:start w:val="1"/>
+      <w:numFmt w:val="bullet"/>
+      <w:lvlText w:val=""/>
+      <w:lvlJc w:val="left"/>
+      <w:pPr>
+        <w:ind w:left="4320" w:hanging="360"/>
+      </w:pPr>
+      <w:rPr>
+        <w:rFonts w:ascii="Wingdings" w:hAnsi="Wingdings" w:hint="default"/>
+      </w:rPr>
+    </w:lvl>
+    <w:lvl w:ilvl="6" w:tplc="04090001" w:tentative="1">
+      <w:start w:val="1"/>
+      <w:numFmt w:val="bullet"/>
+      <w:lvlText w:val=""/>
+      <w:lvlJc w:val="left"/>
+      <w:pPr>
+        <w:ind w:left="5040" w:hanging="360"/>
+      </w:pPr>
+      <w:rPr>
+        <w:rFonts w:ascii="Symbol" w:hAnsi="Symbol" w:hint="default"/>
+      </w:rPr>
+    </w:lvl>
+    <w:lvl w:ilvl="7" w:tplc="04090003" w:tentative="1">
+      <w:start w:val="1"/>
+      <w:numFmt w:val="bullet"/>
+      <w:lvlText w:val="o"/>
+      <w:lvlJc w:val="left"/>
+      <w:pPr>
+        <w:ind w:left="5760" w:hanging="360"/>
+      </w:pPr>
+      <w:rPr>
+        <w:rFonts w:ascii="Courier New" w:hAnsi="Courier New" w:cs="Courier New" w:hint="default"/>
+      </w:rPr>
+    </w:lvl>
+    <w:lvl w:ilvl="8" w:tplc="04090005" w:tentative="1">
+      <w:start w:val="1"/>
+      <w:numFmt w:val="bullet"/>
+      <w:lvlText w:val=""/>
+      <w:lvlJc w:val="left"/>
+      <w:pPr>
+        <w:ind w:left="6480" w:hanging="360"/>
+      </w:pPr>
+      <w:rPr>
+        <w:rFonts w:ascii="Wingdings" w:hAnsi="Wingdings" w:hint="default"/>
+      </w:rPr>
+    </w:lvl>
+  </w:abstractNum>
+  <w:abstractNum w:abstractNumId="15">
     <w:nsid w:val="43CA54F4"/>
     <w:multiLevelType w:val="hybridMultilevel"/>
     <w:tmpl w:val="DC0C71C8"/>
@@ -40897,7 +41280,7 @@
       </w:rPr>
     </w:lvl>
   </w:abstractNum>
-  <w:abstractNum w:abstractNumId="15">
+  <w:abstractNum w:abstractNumId="16">
     <w:nsid w:val="44EC4A79"/>
     <w:multiLevelType w:val="hybridMultilevel"/>
     <w:tmpl w:val="081EA158"/>
@@ -41010,7 +41393,7 @@
       </w:rPr>
     </w:lvl>
   </w:abstractNum>
-  <w:abstractNum w:abstractNumId="16">
+  <w:abstractNum w:abstractNumId="17">
     <w:nsid w:val="4AC77185"/>
     <w:multiLevelType w:val="hybridMultilevel"/>
     <w:tmpl w:val="B756E1F6"/>
@@ -41123,7 +41506,7 @@
       </w:rPr>
     </w:lvl>
   </w:abstractNum>
-  <w:abstractNum w:abstractNumId="17">
+  <w:abstractNum w:abstractNumId="18">
     <w:nsid w:val="4B9B3F6F"/>
     <w:multiLevelType w:val="hybridMultilevel"/>
     <w:tmpl w:val="A4607F2A"/>
@@ -41236,7 +41619,7 @@
       </w:rPr>
     </w:lvl>
   </w:abstractNum>
-  <w:abstractNum w:abstractNumId="18">
+  <w:abstractNum w:abstractNumId="19">
     <w:nsid w:val="4BB23D6B"/>
     <w:multiLevelType w:val="hybridMultilevel"/>
     <w:tmpl w:val="FA1222F4"/>
@@ -41322,7 +41705,7 @@
       </w:pPr>
     </w:lvl>
   </w:abstractNum>
-  <w:abstractNum w:abstractNumId="19">
+  <w:abstractNum w:abstractNumId="20">
     <w:nsid w:val="4CED62B0"/>
     <w:multiLevelType w:val="hybridMultilevel"/>
     <w:tmpl w:val="6A605F38"/>
@@ -41435,7 +41818,7 @@
       </w:rPr>
     </w:lvl>
   </w:abstractNum>
-  <w:abstractNum w:abstractNumId="20">
+  <w:abstractNum w:abstractNumId="21">
     <w:nsid w:val="51BF43A7"/>
     <w:multiLevelType w:val="multilevel"/>
     <w:tmpl w:val="2910D702"/>
@@ -41584,7 +41967,7 @@
       </w:rPr>
     </w:lvl>
   </w:abstractNum>
-  <w:abstractNum w:abstractNumId="21">
+  <w:abstractNum w:abstractNumId="22">
     <w:nsid w:val="520717F6"/>
     <w:multiLevelType w:val="hybridMultilevel"/>
     <w:tmpl w:val="C35E9F86"/>
@@ -41697,7 +42080,7 @@
       </w:rPr>
     </w:lvl>
   </w:abstractNum>
-  <w:abstractNum w:abstractNumId="22">
+  <w:abstractNum w:abstractNumId="23">
     <w:nsid w:val="5BD30280"/>
     <w:multiLevelType w:val="multilevel"/>
     <w:tmpl w:val="2422896C"/>
@@ -41846,7 +42229,7 @@
       </w:rPr>
     </w:lvl>
   </w:abstractNum>
-  <w:abstractNum w:abstractNumId="23">
+  <w:abstractNum w:abstractNumId="24">
     <w:nsid w:val="5CE8018F"/>
     <w:multiLevelType w:val="multilevel"/>
     <w:tmpl w:val="A72A72E6"/>
@@ -41964,7 +42347,7 @@
       </w:rPr>
     </w:lvl>
   </w:abstractNum>
-  <w:abstractNum w:abstractNumId="24">
+  <w:abstractNum w:abstractNumId="25">
     <w:nsid w:val="606F50BE"/>
     <w:multiLevelType w:val="hybridMultilevel"/>
     <w:tmpl w:val="A0CE70C6"/>
@@ -42077,7 +42460,7 @@
       </w:rPr>
     </w:lvl>
   </w:abstractNum>
-  <w:abstractNum w:abstractNumId="25">
+  <w:abstractNum w:abstractNumId="26">
     <w:nsid w:val="646B2367"/>
     <w:multiLevelType w:val="hybridMultilevel"/>
     <w:tmpl w:val="B4BE6E4E"/>
@@ -42190,7 +42573,7 @@
       </w:rPr>
     </w:lvl>
   </w:abstractNum>
-  <w:abstractNum w:abstractNumId="26">
+  <w:abstractNum w:abstractNumId="27">
     <w:nsid w:val="6A2A242F"/>
     <w:multiLevelType w:val="hybridMultilevel"/>
     <w:tmpl w:val="9C2E32DA"/>
@@ -42303,7 +42686,7 @@
       </w:rPr>
     </w:lvl>
   </w:abstractNum>
-  <w:abstractNum w:abstractNumId="27">
+  <w:abstractNum w:abstractNumId="28">
     <w:nsid w:val="70355F5C"/>
     <w:multiLevelType w:val="hybridMultilevel"/>
     <w:tmpl w:val="50F8A84E"/>
@@ -42416,7 +42799,7 @@
       </w:rPr>
     </w:lvl>
   </w:abstractNum>
-  <w:abstractNum w:abstractNumId="28">
+  <w:abstractNum w:abstractNumId="29">
     <w:nsid w:val="709A00CE"/>
     <w:multiLevelType w:val="hybridMultilevel"/>
     <w:tmpl w:val="C0C61BCA"/>
@@ -42505,7 +42888,7 @@
       </w:pPr>
     </w:lvl>
   </w:abstractNum>
-  <w:abstractNum w:abstractNumId="29">
+  <w:abstractNum w:abstractNumId="30">
     <w:nsid w:val="718E314B"/>
     <w:multiLevelType w:val="hybridMultilevel"/>
     <w:tmpl w:val="AA586F68"/>
@@ -42591,7 +42974,7 @@
       </w:pPr>
     </w:lvl>
   </w:abstractNum>
-  <w:abstractNum w:abstractNumId="30">
+  <w:abstractNum w:abstractNumId="31">
     <w:nsid w:val="78246129"/>
     <w:multiLevelType w:val="hybridMultilevel"/>
     <w:tmpl w:val="7F50A512"/>
@@ -42705,22 +43088,22 @@
     </w:lvl>
   </w:abstractNum>
   <w:num w:numId="1">
-    <w:abstractNumId w:val="29"/>
+    <w:abstractNumId w:val="30"/>
   </w:num>
   <w:num w:numId="2">
-    <w:abstractNumId w:val="18"/>
+    <w:abstractNumId w:val="19"/>
   </w:num>
   <w:num w:numId="3">
-    <w:abstractNumId w:val="17"/>
+    <w:abstractNumId w:val="18"/>
   </w:num>
   <w:num w:numId="4">
     <w:abstractNumId w:val="7"/>
   </w:num>
   <w:num w:numId="5">
-    <w:abstractNumId w:val="15"/>
+    <w:abstractNumId w:val="16"/>
   </w:num>
   <w:num w:numId="6">
-    <w:abstractNumId w:val="16"/>
+    <w:abstractNumId w:val="17"/>
   </w:num>
   <w:num w:numId="7">
     <w:abstractNumId w:val="11"/>
@@ -42729,19 +43112,19 @@
     <w:abstractNumId w:val="5"/>
   </w:num>
   <w:num w:numId="9">
-    <w:abstractNumId w:val="28"/>
+    <w:abstractNumId w:val="29"/>
   </w:num>
   <w:num w:numId="10">
     <w:abstractNumId w:val="13"/>
   </w:num>
   <w:num w:numId="11">
-    <w:abstractNumId w:val="14"/>
+    <w:abstractNumId w:val="15"/>
   </w:num>
   <w:num w:numId="12">
     <w:abstractNumId w:val="10"/>
   </w:num>
   <w:num w:numId="13">
-    <w:abstractNumId w:val="23"/>
+    <w:abstractNumId w:val="24"/>
   </w:num>
   <w:num w:numId="14">
     <w:abstractNumId w:val="2"/>
@@ -42753,19 +43136,19 @@
     <w:abstractNumId w:val="9"/>
   </w:num>
   <w:num w:numId="17">
-    <w:abstractNumId w:val="26"/>
+    <w:abstractNumId w:val="27"/>
   </w:num>
   <w:num w:numId="18">
     <w:abstractNumId w:val="4"/>
   </w:num>
   <w:num w:numId="19">
-    <w:abstractNumId w:val="30"/>
+    <w:abstractNumId w:val="31"/>
   </w:num>
   <w:num w:numId="20">
     <w:abstractNumId w:val="6"/>
   </w:num>
   <w:num w:numId="21">
-    <w:abstractNumId w:val="20"/>
+    <w:abstractNumId w:val="21"/>
   </w:num>
   <w:num w:numId="22">
     <w:abstractNumId w:val="1"/>
@@ -42777,25 +43160,28 @@
     <w:abstractNumId w:val="0"/>
   </w:num>
   <w:num w:numId="25">
+    <w:abstractNumId w:val="23"/>
+  </w:num>
+  <w:num w:numId="26">
     <w:abstractNumId w:val="22"/>
   </w:num>
-  <w:num w:numId="26">
-    <w:abstractNumId w:val="21"/>
-  </w:num>
   <w:num w:numId="27">
-    <w:abstractNumId w:val="27"/>
+    <w:abstractNumId w:val="28"/>
   </w:num>
   <w:num w:numId="28">
     <w:abstractNumId w:val="8"/>
   </w:num>
   <w:num w:numId="29">
-    <w:abstractNumId w:val="19"/>
+    <w:abstractNumId w:val="20"/>
   </w:num>
   <w:num w:numId="30">
-    <w:abstractNumId w:val="24"/>
+    <w:abstractNumId w:val="25"/>
   </w:num>
   <w:num w:numId="31">
-    <w:abstractNumId w:val="25"/>
+    <w:abstractNumId w:val="26"/>
+  </w:num>
+  <w:num w:numId="32">
+    <w:abstractNumId w:val="14"/>
   </w:num>
 </w:numbering>
 </file>
@@ -44533,7 +44919,7 @@
 </file>
 
 <file path=customXml/itemProps2.xml><?xml version="1.0" encoding="utf-8"?>
-<ds:datastoreItem xmlns:ds="http://schemas.openxmlformats.org/officeDocument/2006/customXml" ds:itemID="{A6595917-D511-452E-A1CB-8967B03FE5ED}">
+<ds:datastoreItem xmlns:ds="http://schemas.openxmlformats.org/officeDocument/2006/customXml" ds:itemID="{9FEE576A-F4E9-445F-892A-4A557CF587A2}">
   <ds:schemaRefs>
     <ds:schemaRef ds:uri="http://schemas.openxmlformats.org/officeDocument/2006/bibliography"/>
   </ds:schemaRefs>

</xml_diff>

<commit_message>
DELETED UNNECESSARY DATA FROM APPENDICES
</commit_message>
<xml_diff>
--- a/report/School Management System-final-report.docx
+++ b/report/School Management System-final-report.docx
@@ -4838,7 +4838,7 @@
                     <a:blip r:embed="rId11" cstate="print">
                       <a:extLst>
                         <a:ext uri="{28A0092B-C50C-407E-A947-70E740481C1C}">
-                          <a14:useLocalDpi xmlns:a14="http://schemas.microsoft.com/office/drawing/2010/main" xmlns:wps="http://schemas.microsoft.com/office/word/2010/wordprocessingShape" xmlns:wpi="http://schemas.microsoft.com/office/word/2010/wordprocessingInk" xmlns:wpg="http://schemas.microsoft.com/office/word/2010/wordprocessingGroup" xmlns:w14="http://schemas.microsoft.com/office/word/2010/wordml" xmlns:w="http://schemas.openxmlformats.org/wordprocessingml/2006/main" xmlns:w10="urn:schemas-microsoft-com:office:word" xmlns:wp14="http://schemas.microsoft.com/office/word/2010/wordprocessingDrawing" xmlns:v="urn:schemas-microsoft-com:vml" xmlns:o="urn:schemas-microsoft-com:office:office" xmlns:mc="http://schemas.openxmlformats.org/markup-compatibility/2006" xmlns:wpc="http://schemas.microsoft.com/office/word/2010/wordprocessingCanvas" xmlns="" val="0"/>
+                          <a14:useLocalDpi xmlns="" xmlns:wpc="http://schemas.microsoft.com/office/word/2010/wordprocessingCanvas" xmlns:mc="http://schemas.openxmlformats.org/markup-compatibility/2006" xmlns:o="urn:schemas-microsoft-com:office:office" xmlns:v="urn:schemas-microsoft-com:vml" xmlns:wp14="http://schemas.microsoft.com/office/word/2010/wordprocessingDrawing" xmlns:w10="urn:schemas-microsoft-com:office:word" xmlns:w="http://schemas.openxmlformats.org/wordprocessingml/2006/main" xmlns:w14="http://schemas.microsoft.com/office/word/2010/wordml" xmlns:wpg="http://schemas.microsoft.com/office/word/2010/wordprocessingGroup" xmlns:wpi="http://schemas.microsoft.com/office/word/2010/wordprocessingInk" xmlns:wps="http://schemas.microsoft.com/office/word/2010/wordprocessingShape" xmlns:a14="http://schemas.microsoft.com/office/drawing/2010/main" val="0"/>
                         </a:ext>
                       </a:extLst>
                     </a:blip>
@@ -4914,7 +4914,7 @@
                     <a:blip r:embed="rId12" cstate="print">
                       <a:extLst>
                         <a:ext uri="{28A0092B-C50C-407E-A947-70E740481C1C}">
-                          <a14:useLocalDpi xmlns:a14="http://schemas.microsoft.com/office/drawing/2010/main" xmlns:wps="http://schemas.microsoft.com/office/word/2010/wordprocessingShape" xmlns:wpi="http://schemas.microsoft.com/office/word/2010/wordprocessingInk" xmlns:wpg="http://schemas.microsoft.com/office/word/2010/wordprocessingGroup" xmlns:w14="http://schemas.microsoft.com/office/word/2010/wordml" xmlns:w="http://schemas.openxmlformats.org/wordprocessingml/2006/main" xmlns:w10="urn:schemas-microsoft-com:office:word" xmlns:wp14="http://schemas.microsoft.com/office/word/2010/wordprocessingDrawing" xmlns:v="urn:schemas-microsoft-com:vml" xmlns:o="urn:schemas-microsoft-com:office:office" xmlns:mc="http://schemas.openxmlformats.org/markup-compatibility/2006" xmlns:wpc="http://schemas.microsoft.com/office/word/2010/wordprocessingCanvas" xmlns="" val="0"/>
+                          <a14:useLocalDpi xmlns="" xmlns:wpc="http://schemas.microsoft.com/office/word/2010/wordprocessingCanvas" xmlns:mc="http://schemas.openxmlformats.org/markup-compatibility/2006" xmlns:o="urn:schemas-microsoft-com:office:office" xmlns:v="urn:schemas-microsoft-com:vml" xmlns:wp14="http://schemas.microsoft.com/office/word/2010/wordprocessingDrawing" xmlns:w10="urn:schemas-microsoft-com:office:word" xmlns:w="http://schemas.openxmlformats.org/wordprocessingml/2006/main" xmlns:w14="http://schemas.microsoft.com/office/word/2010/wordml" xmlns:wpg="http://schemas.microsoft.com/office/word/2010/wordprocessingGroup" xmlns:wpi="http://schemas.microsoft.com/office/word/2010/wordprocessingInk" xmlns:wps="http://schemas.microsoft.com/office/word/2010/wordprocessingShape" xmlns:a14="http://schemas.microsoft.com/office/drawing/2010/main" val="0"/>
                         </a:ext>
                       </a:extLst>
                     </a:blip>
@@ -4974,7 +4974,7 @@
                     <a:blip r:embed="rId13" cstate="print">
                       <a:extLst>
                         <a:ext uri="{28A0092B-C50C-407E-A947-70E740481C1C}">
-                          <a14:useLocalDpi xmlns:a14="http://schemas.microsoft.com/office/drawing/2010/main" xmlns:wps="http://schemas.microsoft.com/office/word/2010/wordprocessingShape" xmlns:wpi="http://schemas.microsoft.com/office/word/2010/wordprocessingInk" xmlns:wpg="http://schemas.microsoft.com/office/word/2010/wordprocessingGroup" xmlns:w14="http://schemas.microsoft.com/office/word/2010/wordml" xmlns:w="http://schemas.openxmlformats.org/wordprocessingml/2006/main" xmlns:w10="urn:schemas-microsoft-com:office:word" xmlns:wp14="http://schemas.microsoft.com/office/word/2010/wordprocessingDrawing" xmlns:v="urn:schemas-microsoft-com:vml" xmlns:o="urn:schemas-microsoft-com:office:office" xmlns:mc="http://schemas.openxmlformats.org/markup-compatibility/2006" xmlns:wpc="http://schemas.microsoft.com/office/word/2010/wordprocessingCanvas" xmlns="" val="0"/>
+                          <a14:useLocalDpi xmlns="" xmlns:wpc="http://schemas.microsoft.com/office/word/2010/wordprocessingCanvas" xmlns:mc="http://schemas.openxmlformats.org/markup-compatibility/2006" xmlns:o="urn:schemas-microsoft-com:office:office" xmlns:v="urn:schemas-microsoft-com:vml" xmlns:wp14="http://schemas.microsoft.com/office/word/2010/wordprocessingDrawing" xmlns:w10="urn:schemas-microsoft-com:office:word" xmlns:w="http://schemas.openxmlformats.org/wordprocessingml/2006/main" xmlns:w14="http://schemas.microsoft.com/office/word/2010/wordml" xmlns:wpg="http://schemas.microsoft.com/office/word/2010/wordprocessingGroup" xmlns:wpi="http://schemas.microsoft.com/office/word/2010/wordprocessingInk" xmlns:wps="http://schemas.microsoft.com/office/word/2010/wordprocessingShape" xmlns:a14="http://schemas.microsoft.com/office/drawing/2010/main" val="0"/>
                         </a:ext>
                       </a:extLst>
                     </a:blip>
@@ -5863,7 +5863,7 @@
                     <a:blip r:embed="rId14" cstate="print">
                       <a:extLst>
                         <a:ext uri="{28A0092B-C50C-407E-A947-70E740481C1C}">
-                          <a14:useLocalDpi xmlns:a14="http://schemas.microsoft.com/office/drawing/2010/main" xmlns:wps="http://schemas.microsoft.com/office/word/2010/wordprocessingShape" xmlns:wpi="http://schemas.microsoft.com/office/word/2010/wordprocessingInk" xmlns:wpg="http://schemas.microsoft.com/office/word/2010/wordprocessingGroup" xmlns:w14="http://schemas.microsoft.com/office/word/2010/wordml" xmlns:w="http://schemas.openxmlformats.org/wordprocessingml/2006/main" xmlns:w10="urn:schemas-microsoft-com:office:word" xmlns:wp14="http://schemas.microsoft.com/office/word/2010/wordprocessingDrawing" xmlns:v="urn:schemas-microsoft-com:vml" xmlns:o="urn:schemas-microsoft-com:office:office" xmlns:mc="http://schemas.openxmlformats.org/markup-compatibility/2006" xmlns:wpc="http://schemas.microsoft.com/office/word/2010/wordprocessingCanvas" xmlns="" val="0"/>
+                          <a14:useLocalDpi xmlns="" xmlns:wpc="http://schemas.microsoft.com/office/word/2010/wordprocessingCanvas" xmlns:mc="http://schemas.openxmlformats.org/markup-compatibility/2006" xmlns:o="urn:schemas-microsoft-com:office:office" xmlns:v="urn:schemas-microsoft-com:vml" xmlns:wp14="http://schemas.microsoft.com/office/word/2010/wordprocessingDrawing" xmlns:w10="urn:schemas-microsoft-com:office:word" xmlns:w="http://schemas.openxmlformats.org/wordprocessingml/2006/main" xmlns:w14="http://schemas.microsoft.com/office/word/2010/wordml" xmlns:wpg="http://schemas.microsoft.com/office/word/2010/wordprocessingGroup" xmlns:wpi="http://schemas.microsoft.com/office/word/2010/wordprocessingInk" xmlns:wps="http://schemas.microsoft.com/office/word/2010/wordprocessingShape" xmlns:a14="http://schemas.microsoft.com/office/drawing/2010/main" val="0"/>
                         </a:ext>
                       </a:extLst>
                     </a:blip>
@@ -5946,7 +5946,7 @@
                     <a:blip r:embed="rId15" cstate="print">
                       <a:extLst>
                         <a:ext uri="{28A0092B-C50C-407E-A947-70E740481C1C}">
-                          <a14:useLocalDpi xmlns:a14="http://schemas.microsoft.com/office/drawing/2010/main" xmlns:wps="http://schemas.microsoft.com/office/word/2010/wordprocessingShape" xmlns:wpi="http://schemas.microsoft.com/office/word/2010/wordprocessingInk" xmlns:wpg="http://schemas.microsoft.com/office/word/2010/wordprocessingGroup" xmlns:w14="http://schemas.microsoft.com/office/word/2010/wordml" xmlns:w="http://schemas.openxmlformats.org/wordprocessingml/2006/main" xmlns:w10="urn:schemas-microsoft-com:office:word" xmlns:wp14="http://schemas.microsoft.com/office/word/2010/wordprocessingDrawing" xmlns:v="urn:schemas-microsoft-com:vml" xmlns:o="urn:schemas-microsoft-com:office:office" xmlns:mc="http://schemas.openxmlformats.org/markup-compatibility/2006" xmlns:wpc="http://schemas.microsoft.com/office/word/2010/wordprocessingCanvas" xmlns="" val="0"/>
+                          <a14:useLocalDpi xmlns="" xmlns:wpc="http://schemas.microsoft.com/office/word/2010/wordprocessingCanvas" xmlns:mc="http://schemas.openxmlformats.org/markup-compatibility/2006" xmlns:o="urn:schemas-microsoft-com:office:office" xmlns:v="urn:schemas-microsoft-com:vml" xmlns:wp14="http://schemas.microsoft.com/office/word/2010/wordprocessingDrawing" xmlns:w10="urn:schemas-microsoft-com:office:word" xmlns:w="http://schemas.openxmlformats.org/wordprocessingml/2006/main" xmlns:w14="http://schemas.microsoft.com/office/word/2010/wordml" xmlns:wpg="http://schemas.microsoft.com/office/word/2010/wordprocessingGroup" xmlns:wpi="http://schemas.microsoft.com/office/word/2010/wordprocessingInk" xmlns:wps="http://schemas.microsoft.com/office/word/2010/wordprocessingShape" xmlns:a14="http://schemas.microsoft.com/office/drawing/2010/main" val="0"/>
                         </a:ext>
                       </a:extLst>
                     </a:blip>
@@ -6004,7 +6004,7 @@
                     <a:blip r:embed="rId16" cstate="print">
                       <a:extLst>
                         <a:ext uri="{28A0092B-C50C-407E-A947-70E740481C1C}">
-                          <a14:useLocalDpi xmlns:a14="http://schemas.microsoft.com/office/drawing/2010/main" xmlns:wps="http://schemas.microsoft.com/office/word/2010/wordprocessingShape" xmlns:wpi="http://schemas.microsoft.com/office/word/2010/wordprocessingInk" xmlns:wpg="http://schemas.microsoft.com/office/word/2010/wordprocessingGroup" xmlns:w14="http://schemas.microsoft.com/office/word/2010/wordml" xmlns:w="http://schemas.openxmlformats.org/wordprocessingml/2006/main" xmlns:w10="urn:schemas-microsoft-com:office:word" xmlns:wp14="http://schemas.microsoft.com/office/word/2010/wordprocessingDrawing" xmlns:v="urn:schemas-microsoft-com:vml" xmlns:o="urn:schemas-microsoft-com:office:office" xmlns:mc="http://schemas.openxmlformats.org/markup-compatibility/2006" xmlns:wpc="http://schemas.microsoft.com/office/word/2010/wordprocessingCanvas" xmlns="" val="0"/>
+                          <a14:useLocalDpi xmlns="" xmlns:wpc="http://schemas.microsoft.com/office/word/2010/wordprocessingCanvas" xmlns:mc="http://schemas.openxmlformats.org/markup-compatibility/2006" xmlns:o="urn:schemas-microsoft-com:office:office" xmlns:v="urn:schemas-microsoft-com:vml" xmlns:wp14="http://schemas.microsoft.com/office/word/2010/wordprocessingDrawing" xmlns:w10="urn:schemas-microsoft-com:office:word" xmlns:w="http://schemas.openxmlformats.org/wordprocessingml/2006/main" xmlns:w14="http://schemas.microsoft.com/office/word/2010/wordml" xmlns:wpg="http://schemas.microsoft.com/office/word/2010/wordprocessingGroup" xmlns:wpi="http://schemas.microsoft.com/office/word/2010/wordprocessingInk" xmlns:wps="http://schemas.microsoft.com/office/word/2010/wordprocessingShape" xmlns:a14="http://schemas.microsoft.com/office/drawing/2010/main" val="0"/>
                         </a:ext>
                       </a:extLst>
                     </a:blip>
@@ -6054,7 +6054,7 @@
                     <a:blip r:embed="rId17" cstate="print">
                       <a:extLst>
                         <a:ext uri="{28A0092B-C50C-407E-A947-70E740481C1C}">
-                          <a14:useLocalDpi xmlns:a14="http://schemas.microsoft.com/office/drawing/2010/main" xmlns:wps="http://schemas.microsoft.com/office/word/2010/wordprocessingShape" xmlns:wpi="http://schemas.microsoft.com/office/word/2010/wordprocessingInk" xmlns:wpg="http://schemas.microsoft.com/office/word/2010/wordprocessingGroup" xmlns:w14="http://schemas.microsoft.com/office/word/2010/wordml" xmlns:w="http://schemas.openxmlformats.org/wordprocessingml/2006/main" xmlns:w10="urn:schemas-microsoft-com:office:word" xmlns:wp14="http://schemas.microsoft.com/office/word/2010/wordprocessingDrawing" xmlns:v="urn:schemas-microsoft-com:vml" xmlns:o="urn:schemas-microsoft-com:office:office" xmlns:mc="http://schemas.openxmlformats.org/markup-compatibility/2006" xmlns:wpc="http://schemas.microsoft.com/office/word/2010/wordprocessingCanvas" xmlns="" val="0"/>
+                          <a14:useLocalDpi xmlns="" xmlns:wpc="http://schemas.microsoft.com/office/word/2010/wordprocessingCanvas" xmlns:mc="http://schemas.openxmlformats.org/markup-compatibility/2006" xmlns:o="urn:schemas-microsoft-com:office:office" xmlns:v="urn:schemas-microsoft-com:vml" xmlns:wp14="http://schemas.microsoft.com/office/word/2010/wordprocessingDrawing" xmlns:w10="urn:schemas-microsoft-com:office:word" xmlns:w="http://schemas.openxmlformats.org/wordprocessingml/2006/main" xmlns:w14="http://schemas.microsoft.com/office/word/2010/wordml" xmlns:wpg="http://schemas.microsoft.com/office/word/2010/wordprocessingGroup" xmlns:wpi="http://schemas.microsoft.com/office/word/2010/wordprocessingInk" xmlns:wps="http://schemas.microsoft.com/office/word/2010/wordprocessingShape" xmlns:a14="http://schemas.microsoft.com/office/drawing/2010/main" val="0"/>
                         </a:ext>
                       </a:extLst>
                     </a:blip>
@@ -6107,7 +6107,7 @@
                     <a:blip r:embed="rId18" cstate="print">
                       <a:extLst>
                         <a:ext uri="{28A0092B-C50C-407E-A947-70E740481C1C}">
-                          <a14:useLocalDpi xmlns:a14="http://schemas.microsoft.com/office/drawing/2010/main" xmlns:wps="http://schemas.microsoft.com/office/word/2010/wordprocessingShape" xmlns:wpi="http://schemas.microsoft.com/office/word/2010/wordprocessingInk" xmlns:wpg="http://schemas.microsoft.com/office/word/2010/wordprocessingGroup" xmlns:w14="http://schemas.microsoft.com/office/word/2010/wordml" xmlns:w="http://schemas.openxmlformats.org/wordprocessingml/2006/main" xmlns:w10="urn:schemas-microsoft-com:office:word" xmlns:wp14="http://schemas.microsoft.com/office/word/2010/wordprocessingDrawing" xmlns:v="urn:schemas-microsoft-com:vml" xmlns:o="urn:schemas-microsoft-com:office:office" xmlns:mc="http://schemas.openxmlformats.org/markup-compatibility/2006" xmlns:wpc="http://schemas.microsoft.com/office/word/2010/wordprocessingCanvas" xmlns="" val="0"/>
+                          <a14:useLocalDpi xmlns="" xmlns:wpc="http://schemas.microsoft.com/office/word/2010/wordprocessingCanvas" xmlns:mc="http://schemas.openxmlformats.org/markup-compatibility/2006" xmlns:o="urn:schemas-microsoft-com:office:office" xmlns:v="urn:schemas-microsoft-com:vml" xmlns:wp14="http://schemas.microsoft.com/office/word/2010/wordprocessingDrawing" xmlns:w10="urn:schemas-microsoft-com:office:word" xmlns:w="http://schemas.openxmlformats.org/wordprocessingml/2006/main" xmlns:w14="http://schemas.microsoft.com/office/word/2010/wordml" xmlns:wpg="http://schemas.microsoft.com/office/word/2010/wordprocessingGroup" xmlns:wpi="http://schemas.microsoft.com/office/word/2010/wordprocessingInk" xmlns:wps="http://schemas.microsoft.com/office/word/2010/wordprocessingShape" xmlns:a14="http://schemas.microsoft.com/office/drawing/2010/main" val="0"/>
                         </a:ext>
                       </a:extLst>
                     </a:blip>
@@ -6154,7 +6154,7 @@
                     <a:blip r:embed="rId19" cstate="print">
                       <a:extLst>
                         <a:ext uri="{28A0092B-C50C-407E-A947-70E740481C1C}">
-                          <a14:useLocalDpi xmlns:a14="http://schemas.microsoft.com/office/drawing/2010/main" xmlns:wps="http://schemas.microsoft.com/office/word/2010/wordprocessingShape" xmlns:wpi="http://schemas.microsoft.com/office/word/2010/wordprocessingInk" xmlns:wpg="http://schemas.microsoft.com/office/word/2010/wordprocessingGroup" xmlns:w14="http://schemas.microsoft.com/office/word/2010/wordml" xmlns:w="http://schemas.openxmlformats.org/wordprocessingml/2006/main" xmlns:w10="urn:schemas-microsoft-com:office:word" xmlns:wp14="http://schemas.microsoft.com/office/word/2010/wordprocessingDrawing" xmlns:v="urn:schemas-microsoft-com:vml" xmlns:o="urn:schemas-microsoft-com:office:office" xmlns:mc="http://schemas.openxmlformats.org/markup-compatibility/2006" xmlns:wpc="http://schemas.microsoft.com/office/word/2010/wordprocessingCanvas" xmlns="" val="0"/>
+                          <a14:useLocalDpi xmlns="" xmlns:wpc="http://schemas.microsoft.com/office/word/2010/wordprocessingCanvas" xmlns:mc="http://schemas.openxmlformats.org/markup-compatibility/2006" xmlns:o="urn:schemas-microsoft-com:office:office" xmlns:v="urn:schemas-microsoft-com:vml" xmlns:wp14="http://schemas.microsoft.com/office/word/2010/wordprocessingDrawing" xmlns:w10="urn:schemas-microsoft-com:office:word" xmlns:w="http://schemas.openxmlformats.org/wordprocessingml/2006/main" xmlns:w14="http://schemas.microsoft.com/office/word/2010/wordml" xmlns:wpg="http://schemas.microsoft.com/office/word/2010/wordprocessingGroup" xmlns:wpi="http://schemas.microsoft.com/office/word/2010/wordprocessingInk" xmlns:wps="http://schemas.microsoft.com/office/word/2010/wordprocessingShape" xmlns:a14="http://schemas.microsoft.com/office/drawing/2010/main" val="0"/>
                         </a:ext>
                       </a:extLst>
                     </a:blip>
@@ -6212,7 +6212,7 @@
                     <a:blip r:embed="rId20" cstate="print">
                       <a:extLst>
                         <a:ext uri="{28A0092B-C50C-407E-A947-70E740481C1C}">
-                          <a14:useLocalDpi xmlns:a14="http://schemas.microsoft.com/office/drawing/2010/main" xmlns:wps="http://schemas.microsoft.com/office/word/2010/wordprocessingShape" xmlns:wpi="http://schemas.microsoft.com/office/word/2010/wordprocessingInk" xmlns:wpg="http://schemas.microsoft.com/office/word/2010/wordprocessingGroup" xmlns:w14="http://schemas.microsoft.com/office/word/2010/wordml" xmlns:w="http://schemas.openxmlformats.org/wordprocessingml/2006/main" xmlns:w10="urn:schemas-microsoft-com:office:word" xmlns:wp14="http://schemas.microsoft.com/office/word/2010/wordprocessingDrawing" xmlns:v="urn:schemas-microsoft-com:vml" xmlns:o="urn:schemas-microsoft-com:office:office" xmlns:mc="http://schemas.openxmlformats.org/markup-compatibility/2006" xmlns:wpc="http://schemas.microsoft.com/office/word/2010/wordprocessingCanvas" xmlns="" val="0"/>
+                          <a14:useLocalDpi xmlns="" xmlns:wpc="http://schemas.microsoft.com/office/word/2010/wordprocessingCanvas" xmlns:mc="http://schemas.openxmlformats.org/markup-compatibility/2006" xmlns:o="urn:schemas-microsoft-com:office:office" xmlns:v="urn:schemas-microsoft-com:vml" xmlns:wp14="http://schemas.microsoft.com/office/word/2010/wordprocessingDrawing" xmlns:w10="urn:schemas-microsoft-com:office:word" xmlns:w="http://schemas.openxmlformats.org/wordprocessingml/2006/main" xmlns:w14="http://schemas.microsoft.com/office/word/2010/wordml" xmlns:wpg="http://schemas.microsoft.com/office/word/2010/wordprocessingGroup" xmlns:wpi="http://schemas.microsoft.com/office/word/2010/wordprocessingInk" xmlns:wps="http://schemas.microsoft.com/office/word/2010/wordprocessingShape" xmlns:a14="http://schemas.microsoft.com/office/drawing/2010/main" val="0"/>
                         </a:ext>
                       </a:extLst>
                     </a:blip>
@@ -7484,7 +7484,7 @@
                     <a:blip r:embed="rId25" cstate="print">
                       <a:extLst>
                         <a:ext uri="{28A0092B-C50C-407E-A947-70E740481C1C}">
-                          <a14:useLocalDpi xmlns:a14="http://schemas.microsoft.com/office/drawing/2010/main" xmlns:wps="http://schemas.microsoft.com/office/word/2010/wordprocessingShape" xmlns:wpi="http://schemas.microsoft.com/office/word/2010/wordprocessingInk" xmlns:wpg="http://schemas.microsoft.com/office/word/2010/wordprocessingGroup" xmlns:w14="http://schemas.microsoft.com/office/word/2010/wordml" xmlns:w="http://schemas.openxmlformats.org/wordprocessingml/2006/main" xmlns:w10="urn:schemas-microsoft-com:office:word" xmlns:wp14="http://schemas.microsoft.com/office/word/2010/wordprocessingDrawing" xmlns:v="urn:schemas-microsoft-com:vml" xmlns:o="urn:schemas-microsoft-com:office:office" xmlns:mc="http://schemas.openxmlformats.org/markup-compatibility/2006" xmlns:wpc="http://schemas.microsoft.com/office/word/2010/wordprocessingCanvas" xmlns="" val="0"/>
+                          <a14:useLocalDpi xmlns="" xmlns:wpc="http://schemas.microsoft.com/office/word/2010/wordprocessingCanvas" xmlns:mc="http://schemas.openxmlformats.org/markup-compatibility/2006" xmlns:o="urn:schemas-microsoft-com:office:office" xmlns:v="urn:schemas-microsoft-com:vml" xmlns:wp14="http://schemas.microsoft.com/office/word/2010/wordprocessingDrawing" xmlns:w10="urn:schemas-microsoft-com:office:word" xmlns:w="http://schemas.openxmlformats.org/wordprocessingml/2006/main" xmlns:w14="http://schemas.microsoft.com/office/word/2010/wordml" xmlns:wpg="http://schemas.microsoft.com/office/word/2010/wordprocessingGroup" xmlns:wpi="http://schemas.microsoft.com/office/word/2010/wordprocessingInk" xmlns:wps="http://schemas.microsoft.com/office/word/2010/wordprocessingShape" xmlns:a14="http://schemas.microsoft.com/office/drawing/2010/main" val="0"/>
                         </a:ext>
                       </a:extLst>
                     </a:blip>
@@ -7547,7 +7547,7 @@
                     <a:blip r:embed="rId26" cstate="print">
                       <a:extLst>
                         <a:ext uri="{28A0092B-C50C-407E-A947-70E740481C1C}">
-                          <a14:useLocalDpi xmlns:a14="http://schemas.microsoft.com/office/drawing/2010/main" xmlns:wps="http://schemas.microsoft.com/office/word/2010/wordprocessingShape" xmlns:wpi="http://schemas.microsoft.com/office/word/2010/wordprocessingInk" xmlns:wpg="http://schemas.microsoft.com/office/word/2010/wordprocessingGroup" xmlns:w14="http://schemas.microsoft.com/office/word/2010/wordml" xmlns:w="http://schemas.openxmlformats.org/wordprocessingml/2006/main" xmlns:w10="urn:schemas-microsoft-com:office:word" xmlns:wp14="http://schemas.microsoft.com/office/word/2010/wordprocessingDrawing" xmlns:v="urn:schemas-microsoft-com:vml" xmlns:o="urn:schemas-microsoft-com:office:office" xmlns:mc="http://schemas.openxmlformats.org/markup-compatibility/2006" xmlns:wpc="http://schemas.microsoft.com/office/word/2010/wordprocessingCanvas" xmlns="" val="0"/>
+                          <a14:useLocalDpi xmlns="" xmlns:wpc="http://schemas.microsoft.com/office/word/2010/wordprocessingCanvas" xmlns:mc="http://schemas.openxmlformats.org/markup-compatibility/2006" xmlns:o="urn:schemas-microsoft-com:office:office" xmlns:v="urn:schemas-microsoft-com:vml" xmlns:wp14="http://schemas.microsoft.com/office/word/2010/wordprocessingDrawing" xmlns:w10="urn:schemas-microsoft-com:office:word" xmlns:w="http://schemas.openxmlformats.org/wordprocessingml/2006/main" xmlns:w14="http://schemas.microsoft.com/office/word/2010/wordml" xmlns:wpg="http://schemas.microsoft.com/office/word/2010/wordprocessingGroup" xmlns:wpi="http://schemas.microsoft.com/office/word/2010/wordprocessingInk" xmlns:wps="http://schemas.microsoft.com/office/word/2010/wordprocessingShape" xmlns:a14="http://schemas.microsoft.com/office/drawing/2010/main" val="0"/>
                         </a:ext>
                       </a:extLst>
                     </a:blip>
@@ -7618,7 +7618,7 @@
                     <a:blip r:embed="rId27" cstate="print">
                       <a:extLst>
                         <a:ext uri="{28A0092B-C50C-407E-A947-70E740481C1C}">
-                          <a14:useLocalDpi xmlns:a14="http://schemas.microsoft.com/office/drawing/2010/main" xmlns:wps="http://schemas.microsoft.com/office/word/2010/wordprocessingShape" xmlns:wpi="http://schemas.microsoft.com/office/word/2010/wordprocessingInk" xmlns:wpg="http://schemas.microsoft.com/office/word/2010/wordprocessingGroup" xmlns:w14="http://schemas.microsoft.com/office/word/2010/wordml" xmlns:w="http://schemas.openxmlformats.org/wordprocessingml/2006/main" xmlns:w10="urn:schemas-microsoft-com:office:word" xmlns:wp14="http://schemas.microsoft.com/office/word/2010/wordprocessingDrawing" xmlns:v="urn:schemas-microsoft-com:vml" xmlns:o="urn:schemas-microsoft-com:office:office" xmlns:mc="http://schemas.openxmlformats.org/markup-compatibility/2006" xmlns:wpc="http://schemas.microsoft.com/office/word/2010/wordprocessingCanvas" xmlns="" val="0"/>
+                          <a14:useLocalDpi xmlns="" xmlns:wpc="http://schemas.microsoft.com/office/word/2010/wordprocessingCanvas" xmlns:mc="http://schemas.openxmlformats.org/markup-compatibility/2006" xmlns:o="urn:schemas-microsoft-com:office:office" xmlns:v="urn:schemas-microsoft-com:vml" xmlns:wp14="http://schemas.microsoft.com/office/word/2010/wordprocessingDrawing" xmlns:w10="urn:schemas-microsoft-com:office:word" xmlns:w="http://schemas.openxmlformats.org/wordprocessingml/2006/main" xmlns:w14="http://schemas.microsoft.com/office/word/2010/wordml" xmlns:wpg="http://schemas.microsoft.com/office/word/2010/wordprocessingGroup" xmlns:wpi="http://schemas.microsoft.com/office/word/2010/wordprocessingInk" xmlns:wps="http://schemas.microsoft.com/office/word/2010/wordprocessingShape" xmlns:a14="http://schemas.microsoft.com/office/drawing/2010/main" val="0"/>
                         </a:ext>
                       </a:extLst>
                     </a:blip>
@@ -7925,7 +7925,7 @@
                     <a:blip r:embed="rId28" cstate="print">
                       <a:extLst>
                         <a:ext uri="{28A0092B-C50C-407E-A947-70E740481C1C}">
-                          <a14:useLocalDpi xmlns:a14="http://schemas.microsoft.com/office/drawing/2010/main" xmlns:wps="http://schemas.microsoft.com/office/word/2010/wordprocessingShape" xmlns:wpi="http://schemas.microsoft.com/office/word/2010/wordprocessingInk" xmlns:wpg="http://schemas.microsoft.com/office/word/2010/wordprocessingGroup" xmlns:w14="http://schemas.microsoft.com/office/word/2010/wordml" xmlns:w="http://schemas.openxmlformats.org/wordprocessingml/2006/main" xmlns:w10="urn:schemas-microsoft-com:office:word" xmlns:wp14="http://schemas.microsoft.com/office/word/2010/wordprocessingDrawing" xmlns:v="urn:schemas-microsoft-com:vml" xmlns:o="urn:schemas-microsoft-com:office:office" xmlns:mc="http://schemas.openxmlformats.org/markup-compatibility/2006" xmlns:wpc="http://schemas.microsoft.com/office/word/2010/wordprocessingCanvas" xmlns="" val="0"/>
+                          <a14:useLocalDpi xmlns="" xmlns:wpc="http://schemas.microsoft.com/office/word/2010/wordprocessingCanvas" xmlns:mc="http://schemas.openxmlformats.org/markup-compatibility/2006" xmlns:o="urn:schemas-microsoft-com:office:office" xmlns:v="urn:schemas-microsoft-com:vml" xmlns:wp14="http://schemas.microsoft.com/office/word/2010/wordprocessingDrawing" xmlns:w10="urn:schemas-microsoft-com:office:word" xmlns:w="http://schemas.openxmlformats.org/wordprocessingml/2006/main" xmlns:w14="http://schemas.microsoft.com/office/word/2010/wordml" xmlns:wpg="http://schemas.microsoft.com/office/word/2010/wordprocessingGroup" xmlns:wpi="http://schemas.microsoft.com/office/word/2010/wordprocessingInk" xmlns:wps="http://schemas.microsoft.com/office/word/2010/wordprocessingShape" xmlns:a14="http://schemas.microsoft.com/office/drawing/2010/main" val="0"/>
                         </a:ext>
                       </a:extLst>
                     </a:blip>
@@ -13994,7 +13994,7 @@
                     <a:blip r:embed="rId29" cstate="print">
                       <a:extLst>
                         <a:ext uri="{28A0092B-C50C-407E-A947-70E740481C1C}">
-                          <a14:useLocalDpi xmlns:a14="http://schemas.microsoft.com/office/drawing/2010/main" xmlns:wps="http://schemas.microsoft.com/office/word/2010/wordprocessingShape" xmlns:wpi="http://schemas.microsoft.com/office/word/2010/wordprocessingInk" xmlns:wpg="http://schemas.microsoft.com/office/word/2010/wordprocessingGroup" xmlns:w14="http://schemas.microsoft.com/office/word/2010/wordml" xmlns:w="http://schemas.openxmlformats.org/wordprocessingml/2006/main" xmlns:w10="urn:schemas-microsoft-com:office:word" xmlns:wp14="http://schemas.microsoft.com/office/word/2010/wordprocessingDrawing" xmlns:v="urn:schemas-microsoft-com:vml" xmlns:o="urn:schemas-microsoft-com:office:office" xmlns:mc="http://schemas.openxmlformats.org/markup-compatibility/2006" xmlns:wpc="http://schemas.microsoft.com/office/word/2010/wordprocessingCanvas" xmlns="" val="0"/>
+                          <a14:useLocalDpi xmlns="" xmlns:wpc="http://schemas.microsoft.com/office/word/2010/wordprocessingCanvas" xmlns:mc="http://schemas.openxmlformats.org/markup-compatibility/2006" xmlns:o="urn:schemas-microsoft-com:office:office" xmlns:v="urn:schemas-microsoft-com:vml" xmlns:wp14="http://schemas.microsoft.com/office/word/2010/wordprocessingDrawing" xmlns:w10="urn:schemas-microsoft-com:office:word" xmlns:w="http://schemas.openxmlformats.org/wordprocessingml/2006/main" xmlns:w14="http://schemas.microsoft.com/office/word/2010/wordml" xmlns:wpg="http://schemas.microsoft.com/office/word/2010/wordprocessingGroup" xmlns:wpi="http://schemas.microsoft.com/office/word/2010/wordprocessingInk" xmlns:wps="http://schemas.microsoft.com/office/word/2010/wordprocessingShape" xmlns:a14="http://schemas.microsoft.com/office/drawing/2010/main" val="0"/>
                         </a:ext>
                       </a:extLst>
                     </a:blip>
@@ -19693,7 +19693,6 @@
         <w:t> </w:t>
       </w:r>
       <w:hyperlink r:id="rId78" w:history="1">
-        <w:proofErr w:type="spellStart"/>
         <w:r>
           <w:rPr>
             <w:rFonts w:ascii="Segoe UI" w:eastAsia="Times New Roman" w:hAnsi="Segoe UI" w:cs="Segoe UI"/>
@@ -19702,7 +19701,6 @@
           </w:rPr>
           <w:t>FlowDocumentReader</w:t>
         </w:r>
-        <w:proofErr w:type="spellEnd"/>
       </w:hyperlink>
       <w:r>
         <w:rPr>
@@ -19721,28 +19719,16 @@
         </w:rPr>
         <w:t> </w:t>
       </w:r>
-      <w:proofErr w:type="spellStart"/>
-      <w:r>
-        <w:fldChar w:fldCharType="begin"/>
-      </w:r>
-      <w:r>
-        <w:instrText>HYPERLINK "http://msdn.microsoft.com/en-IN/library/system.windows.controls.flowdocumentscrollviewer.aspx"</w:instrText>
-      </w:r>
-      <w:r>
-        <w:fldChar w:fldCharType="separate"/>
-      </w:r>
-      <w:r>
-        <w:rPr>
-          <w:rFonts w:ascii="Segoe UI" w:eastAsia="Times New Roman" w:hAnsi="Segoe UI" w:cs="Segoe UI"/>
-          <w:sz w:val="18"/>
-          <w:lang w:val="en-IN" w:eastAsia="en-IN" w:bidi="bn-IN"/>
-        </w:rPr>
-        <w:t>FlowDocumentScrollViewer</w:t>
-      </w:r>
-      <w:proofErr w:type="spellEnd"/>
-      <w:r>
-        <w:fldChar w:fldCharType="end"/>
-      </w:r>
+      <w:hyperlink r:id="rId79" w:history="1">
+        <w:r>
+          <w:rPr>
+            <w:rFonts w:ascii="Segoe UI" w:eastAsia="Times New Roman" w:hAnsi="Segoe UI" w:cs="Segoe UI"/>
+            <w:sz w:val="18"/>
+            <w:lang w:val="en-IN" w:eastAsia="en-IN" w:bidi="bn-IN"/>
+          </w:rPr>
+          <w:t>FlowDocumentScrollViewer</w:t>
+        </w:r>
+      </w:hyperlink>
       <w:r>
         <w:rPr>
           <w:rFonts w:ascii="Segoe UI" w:eastAsia="Times New Roman" w:hAnsi="Segoe UI" w:cs="Segoe UI"/>
@@ -19762,7 +19748,7 @@
         </w:rPr>
         <w:t>and</w:t>
       </w:r>
-      <w:hyperlink r:id="rId79" w:history="1">
+      <w:hyperlink r:id="rId80" w:history="1">
         <w:r>
           <w:rPr>
             <w:rFonts w:ascii="Segoe UI" w:eastAsia="Times New Roman" w:hAnsi="Segoe UI" w:cs="Segoe UI"/>
@@ -19990,7 +19976,7 @@
         </w:rPr>
         <w:t> </w:t>
       </w:r>
-      <w:hyperlink r:id="rId80" w:history="1">
+      <w:hyperlink r:id="rId81" w:history="1">
         <w:r>
           <w:rPr>
             <w:rFonts w:ascii="Segoe UI" w:eastAsia="Times New Roman" w:hAnsi="Segoe UI" w:cs="Segoe UI"/>
@@ -20017,7 +20003,7 @@
         </w:rPr>
         <w:t> </w:t>
       </w:r>
-      <w:hyperlink r:id="rId81" w:history="1">
+      <w:hyperlink r:id="rId82" w:history="1">
         <w:r>
           <w:rPr>
             <w:rFonts w:ascii="Segoe UI" w:eastAsia="Times New Roman" w:hAnsi="Segoe UI" w:cs="Segoe UI"/>
@@ -20044,7 +20030,7 @@
         </w:rPr>
         <w:t> </w:t>
       </w:r>
-      <w:hyperlink r:id="rId82" w:history="1">
+      <w:hyperlink r:id="rId83" w:history="1">
         <w:r>
           <w:rPr>
             <w:rFonts w:ascii="Segoe UI" w:eastAsia="Times New Roman" w:hAnsi="Segoe UI" w:cs="Segoe UI"/>
@@ -20071,7 +20057,7 @@
         </w:rPr>
         <w:t> </w:t>
       </w:r>
-      <w:hyperlink r:id="rId83" w:history="1">
+      <w:hyperlink r:id="rId84" w:history="1">
         <w:r>
           <w:rPr>
             <w:rFonts w:ascii="Segoe UI" w:eastAsia="Times New Roman" w:hAnsi="Segoe UI" w:cs="Segoe UI"/>
@@ -20098,7 +20084,7 @@
         </w:rPr>
         <w:t> </w:t>
       </w:r>
-      <w:hyperlink r:id="rId84" w:history="1">
+      <w:hyperlink r:id="rId85" w:history="1">
         <w:r>
           <w:rPr>
             <w:rFonts w:ascii="Segoe UI" w:eastAsia="Times New Roman" w:hAnsi="Segoe UI" w:cs="Segoe UI"/>
@@ -20125,7 +20111,7 @@
         </w:rPr>
         <w:t> </w:t>
       </w:r>
-      <w:hyperlink r:id="rId85" w:history="1">
+      <w:hyperlink r:id="rId86" w:history="1">
         <w:r>
           <w:rPr>
             <w:rFonts w:ascii="Segoe UI" w:eastAsia="Times New Roman" w:hAnsi="Segoe UI" w:cs="Segoe UI"/>
@@ -20152,7 +20138,7 @@
         </w:rPr>
         <w:t> </w:t>
       </w:r>
-      <w:hyperlink r:id="rId86" w:history="1">
+      <w:hyperlink r:id="rId87" w:history="1">
         <w:r>
           <w:rPr>
             <w:rFonts w:ascii="Segoe UI" w:eastAsia="Times New Roman" w:hAnsi="Segoe UI" w:cs="Segoe UI"/>
@@ -20179,7 +20165,7 @@
         </w:rPr>
         <w:t> </w:t>
       </w:r>
-      <w:hyperlink r:id="rId87" w:history="1">
+      <w:hyperlink r:id="rId88" w:history="1">
         <w:r>
           <w:rPr>
             <w:rFonts w:ascii="Segoe UI" w:eastAsia="Times New Roman" w:hAnsi="Segoe UI" w:cs="Segoe UI"/>
@@ -20206,7 +20192,7 @@
         </w:rPr>
         <w:t> </w:t>
       </w:r>
-      <w:hyperlink r:id="rId88" w:history="1">
+      <w:hyperlink r:id="rId89" w:history="1">
         <w:r>
           <w:rPr>
             <w:rFonts w:ascii="Segoe UI" w:eastAsia="Times New Roman" w:hAnsi="Segoe UI" w:cs="Segoe UI"/>
@@ -20233,7 +20219,7 @@
         </w:rPr>
         <w:t> </w:t>
       </w:r>
-      <w:hyperlink r:id="rId89" w:history="1">
+      <w:hyperlink r:id="rId90" w:history="1">
         <w:r>
           <w:rPr>
             <w:rFonts w:ascii="Segoe UI" w:eastAsia="Times New Roman" w:hAnsi="Segoe UI" w:cs="Segoe UI"/>
@@ -20252,7 +20238,7 @@
         </w:rPr>
         <w:t>,</w:t>
       </w:r>
-      <w:hyperlink r:id="rId90" w:history="1">
+      <w:hyperlink r:id="rId91" w:history="1">
         <w:r>
           <w:rPr>
             <w:rFonts w:ascii="Segoe UI" w:eastAsia="Times New Roman" w:hAnsi="Segoe UI" w:cs="Segoe UI"/>
@@ -20279,7 +20265,7 @@
         </w:rPr>
         <w:t> </w:t>
       </w:r>
-      <w:hyperlink r:id="rId91" w:history="1">
+      <w:hyperlink r:id="rId92" w:history="1">
         <w:r>
           <w:rPr>
             <w:rFonts w:ascii="Segoe UI" w:eastAsia="Times New Roman" w:hAnsi="Segoe UI" w:cs="Segoe UI"/>
@@ -20306,7 +20292,7 @@
         </w:rPr>
         <w:t> </w:t>
       </w:r>
-      <w:hyperlink r:id="rId92" w:history="1">
+      <w:hyperlink r:id="rId93" w:history="1">
         <w:r>
           <w:rPr>
             <w:rFonts w:ascii="Segoe UI" w:eastAsia="Times New Roman" w:hAnsi="Segoe UI" w:cs="Segoe UI"/>
@@ -20333,7 +20319,7 @@
         </w:rPr>
         <w:t> </w:t>
       </w:r>
-      <w:hyperlink r:id="rId93" w:history="1">
+      <w:hyperlink r:id="rId94" w:history="1">
         <w:r>
           <w:rPr>
             <w:rFonts w:ascii="Segoe UI" w:eastAsia="Times New Roman" w:hAnsi="Segoe UI" w:cs="Segoe UI"/>
@@ -20360,7 +20346,7 @@
         </w:rPr>
         <w:t> </w:t>
       </w:r>
-      <w:hyperlink r:id="rId94" w:history="1">
+      <w:hyperlink r:id="rId95" w:history="1">
         <w:r>
           <w:rPr>
             <w:rFonts w:ascii="Segoe UI" w:eastAsia="Times New Roman" w:hAnsi="Segoe UI" w:cs="Segoe UI"/>
@@ -20387,7 +20373,7 @@
         </w:rPr>
         <w:t> </w:t>
       </w:r>
-      <w:hyperlink r:id="rId95" w:history="1">
+      <w:hyperlink r:id="rId96" w:history="1">
         <w:r>
           <w:rPr>
             <w:rFonts w:ascii="Segoe UI" w:eastAsia="Times New Roman" w:hAnsi="Segoe UI" w:cs="Segoe UI"/>
@@ -20414,8 +20400,7 @@
         </w:rPr>
         <w:t> </w:t>
       </w:r>
-      <w:hyperlink r:id="rId96" w:history="1">
-        <w:proofErr w:type="spellStart"/>
+      <w:hyperlink r:id="rId97" w:history="1">
         <w:r>
           <w:rPr>
             <w:rFonts w:ascii="Segoe UI" w:eastAsia="Times New Roman" w:hAnsi="Segoe UI" w:cs="Segoe UI"/>
@@ -20424,7 +20409,6 @@
           </w:rPr>
           <w:t>Viewbox</w:t>
         </w:r>
-        <w:proofErr w:type="spellEnd"/>
       </w:hyperlink>
       <w:r>
         <w:rPr>
@@ -20443,28 +20427,16 @@
         </w:rPr>
         <w:t> </w:t>
       </w:r>
-      <w:proofErr w:type="spellStart"/>
-      <w:r>
-        <w:fldChar w:fldCharType="begin"/>
-      </w:r>
-      <w:r>
-        <w:instrText>HYPERLINK "http://msdn.microsoft.com/en-IN/library/system.windows.controls.virtualizingstackpanel.aspx"</w:instrText>
-      </w:r>
-      <w:r>
-        <w:fldChar w:fldCharType="separate"/>
-      </w:r>
-      <w:r>
-        <w:rPr>
-          <w:rFonts w:ascii="Segoe UI" w:eastAsia="Times New Roman" w:hAnsi="Segoe UI" w:cs="Segoe UI"/>
-          <w:sz w:val="18"/>
-          <w:lang w:val="en-IN" w:eastAsia="en-IN" w:bidi="bn-IN"/>
-        </w:rPr>
-        <w:t>VirtualizingStackPanel</w:t>
-      </w:r>
-      <w:proofErr w:type="spellEnd"/>
-      <w:r>
-        <w:fldChar w:fldCharType="end"/>
-      </w:r>
+      <w:hyperlink r:id="rId98" w:history="1">
+        <w:r>
+          <w:rPr>
+            <w:rFonts w:ascii="Segoe UI" w:eastAsia="Times New Roman" w:hAnsi="Segoe UI" w:cs="Segoe UI"/>
+            <w:sz w:val="18"/>
+            <w:lang w:val="en-IN" w:eastAsia="en-IN" w:bidi="bn-IN"/>
+          </w:rPr>
+          <w:t>VirtualizingStackPanel</w:t>
+        </w:r>
+      </w:hyperlink>
       <w:r>
         <w:rPr>
           <w:rFonts w:ascii="Segoe UI" w:eastAsia="Times New Roman" w:hAnsi="Segoe UI" w:cs="Segoe UI"/>
@@ -20482,7 +20454,7 @@
         </w:rPr>
         <w:t> </w:t>
       </w:r>
-      <w:hyperlink r:id="rId97" w:history="1">
+      <w:hyperlink r:id="rId99" w:history="1">
         <w:r>
           <w:rPr>
             <w:rFonts w:ascii="Segoe UI" w:eastAsia="Times New Roman" w:hAnsi="Segoe UI" w:cs="Segoe UI"/>
@@ -20511,7 +20483,7 @@
         </w:rPr>
         <w:t>and</w:t>
       </w:r>
-      <w:hyperlink r:id="rId98" w:history="1">
+      <w:hyperlink r:id="rId100" w:history="1">
         <w:r>
           <w:rPr>
             <w:rFonts w:ascii="Segoe UI" w:eastAsia="Times New Roman" w:hAnsi="Segoe UI" w:cs="Segoe UI"/>
@@ -20573,7 +20545,7 @@
         </w:rPr>
         <w:t> </w:t>
       </w:r>
-      <w:hyperlink r:id="rId99" w:history="1">
+      <w:hyperlink r:id="rId101" w:history="1">
         <w:r>
           <w:rPr>
             <w:rFonts w:ascii="Segoe UI" w:eastAsia="Times New Roman" w:hAnsi="Segoe UI" w:cs="Segoe UI"/>
@@ -20766,7 +20738,7 @@
         </w:rPr>
         <w:t> </w:t>
       </w:r>
-      <w:hyperlink r:id="rId100" w:history="1">
+      <w:hyperlink r:id="rId102" w:history="1">
         <w:r>
           <w:rPr>
             <w:rFonts w:ascii="Segoe UI" w:eastAsia="Times New Roman" w:hAnsi="Segoe UI" w:cs="Segoe UI"/>
@@ -20871,7 +20843,7 @@
         </w:rPr>
         <w:t> </w:t>
       </w:r>
-      <w:hyperlink r:id="rId101" w:history="1">
+      <w:hyperlink r:id="rId103" w:history="1">
         <w:r>
           <w:rPr>
             <w:rFonts w:ascii="Segoe UI" w:eastAsia="Times New Roman" w:hAnsi="Segoe UI" w:cs="Segoe UI"/>
@@ -20898,7 +20870,7 @@
         </w:rPr>
         <w:t> </w:t>
       </w:r>
-      <w:hyperlink r:id="rId102" w:history="1">
+      <w:hyperlink r:id="rId104" w:history="1">
         <w:r>
           <w:rPr>
             <w:rFonts w:ascii="Segoe UI" w:eastAsia="Times New Roman" w:hAnsi="Segoe UI" w:cs="Segoe UI"/>
@@ -20925,7 +20897,7 @@
         </w:rPr>
         <w:t> </w:t>
       </w:r>
-      <w:hyperlink r:id="rId103" w:history="1">
+      <w:hyperlink r:id="rId105" w:history="1">
         <w:r>
           <w:rPr>
             <w:rFonts w:ascii="Segoe UI" w:eastAsia="Times New Roman" w:hAnsi="Segoe UI" w:cs="Segoe UI"/>
@@ -21250,7 +21222,7 @@
         </w:rPr>
         <w:t> </w:t>
       </w:r>
-      <w:hyperlink r:id="rId104" w:history="1">
+      <w:hyperlink r:id="rId106" w:history="1">
         <w:r>
           <w:rPr>
             <w:rFonts w:ascii="Segoe UI" w:eastAsia="Times New Roman" w:hAnsi="Segoe UI" w:cs="Segoe UI"/>
@@ -21311,7 +21283,7 @@
         </w:rPr>
         <w:t> </w:t>
       </w:r>
-      <w:hyperlink r:id="rId105" w:history="1">
+      <w:hyperlink r:id="rId107" w:history="1">
         <w:r>
           <w:rPr>
             <w:rFonts w:ascii="Segoe UI" w:eastAsia="Times New Roman" w:hAnsi="Segoe UI" w:cs="Segoe UI"/>
@@ -21338,7 +21310,7 @@
         </w:rPr>
         <w:t> </w:t>
       </w:r>
-      <w:hyperlink r:id="rId106" w:history="1">
+      <w:hyperlink r:id="rId108" w:history="1">
         <w:r>
           <w:rPr>
             <w:rFonts w:ascii="Segoe UI" w:eastAsia="Times New Roman" w:hAnsi="Segoe UI" w:cs="Segoe UI"/>
@@ -21365,7 +21337,7 @@
         </w:rPr>
         <w:t> </w:t>
       </w:r>
-      <w:hyperlink r:id="rId107" w:history="1">
+      <w:hyperlink r:id="rId109" w:history="1">
         <w:r>
           <w:rPr>
             <w:rFonts w:ascii="Segoe UI" w:eastAsia="Times New Roman" w:hAnsi="Segoe UI" w:cs="Segoe UI"/>
@@ -21392,7 +21364,7 @@
         </w:rPr>
         <w:t> </w:t>
       </w:r>
-      <w:hyperlink r:id="rId108" w:history="1">
+      <w:hyperlink r:id="rId110" w:history="1">
         <w:r>
           <w:rPr>
             <w:rFonts w:ascii="Segoe UI" w:eastAsia="Times New Roman" w:hAnsi="Segoe UI" w:cs="Segoe UI"/>
@@ -21419,7 +21391,7 @@
         </w:rPr>
         <w:t> </w:t>
       </w:r>
-      <w:hyperlink r:id="rId109" w:history="1">
+      <w:hyperlink r:id="rId111" w:history="1">
         <w:r>
           <w:rPr>
             <w:rFonts w:ascii="Segoe UI" w:eastAsia="Times New Roman" w:hAnsi="Segoe UI" w:cs="Segoe UI"/>
@@ -21446,7 +21418,7 @@
         </w:rPr>
         <w:t> </w:t>
       </w:r>
-      <w:hyperlink r:id="rId110" w:history="1">
+      <w:hyperlink r:id="rId112" w:history="1">
         <w:r>
           <w:rPr>
             <w:rFonts w:ascii="Segoe UI" w:eastAsia="Times New Roman" w:hAnsi="Segoe UI" w:cs="Segoe UI"/>
@@ -21473,7 +21445,7 @@
         </w:rPr>
         <w:t> </w:t>
       </w:r>
-      <w:hyperlink r:id="rId111" w:history="1">
+      <w:hyperlink r:id="rId113" w:history="1">
         <w:r>
           <w:rPr>
             <w:rFonts w:ascii="Segoe UI" w:eastAsia="Times New Roman" w:hAnsi="Segoe UI" w:cs="Segoe UI"/>
@@ -21609,7 +21581,7 @@
           <w:szCs w:val="18"/>
         </w:rPr>
       </w:pPr>
-      <w:hyperlink r:id="rId112" w:history="1">
+      <w:hyperlink r:id="rId114" w:history="1">
         <w:r>
           <w:rPr>
             <w:rStyle w:val="Hyperlink"/>
@@ -21654,7 +21626,7 @@
           <w:szCs w:val="18"/>
         </w:rPr>
       </w:pPr>
-      <w:hyperlink r:id="rId113" w:history="1">
+      <w:hyperlink r:id="rId115" w:history="1">
         <w:proofErr w:type="spellStart"/>
         <w:r>
           <w:rPr>
@@ -21701,7 +21673,7 @@
           <w:szCs w:val="18"/>
         </w:rPr>
       </w:pPr>
-      <w:hyperlink r:id="rId114" w:history="1">
+      <w:hyperlink r:id="rId116" w:history="1">
         <w:r>
           <w:rPr>
             <w:rStyle w:val="Hyperlink"/>
@@ -21746,7 +21718,7 @@
           <w:szCs w:val="18"/>
         </w:rPr>
       </w:pPr>
-      <w:hyperlink r:id="rId115" w:history="1">
+      <w:hyperlink r:id="rId117" w:history="1">
         <w:proofErr w:type="spellStart"/>
         <w:r>
           <w:rPr>
@@ -21793,7 +21765,7 @@
           <w:szCs w:val="18"/>
         </w:rPr>
       </w:pPr>
-      <w:hyperlink r:id="rId116" w:history="1">
+      <w:hyperlink r:id="rId118" w:history="1">
         <w:proofErr w:type="spellStart"/>
         <w:r>
           <w:rPr>
@@ -21840,7 +21812,7 @@
           <w:szCs w:val="18"/>
         </w:rPr>
       </w:pPr>
-      <w:hyperlink r:id="rId117" w:history="1">
+      <w:hyperlink r:id="rId119" w:history="1">
         <w:proofErr w:type="spellStart"/>
         <w:r>
           <w:rPr>
@@ -22194,7 +22166,7 @@
           <w:tab w:val="center" w:pos="4680"/>
         </w:tabs>
       </w:pPr>
-      <w:hyperlink r:id="rId118" w:tooltip="Collapse" w:history="1">
+      <w:hyperlink r:id="rId120" w:tooltip="Collapse" w:history="1">
         <w:r>
           <w:rPr>
             <w:rFonts w:ascii="Times New Roman" w:eastAsia="Times New Roman" w:hAnsi="Times New Roman" w:cs="Times New Roman"/>
@@ -22310,7 +22282,7 @@
                     <pic:cNvPicPr/>
                   </pic:nvPicPr>
                   <pic:blipFill>
-                    <a:blip r:embed="rId119" cstate="print"/>
+                    <a:blip r:embed="rId121" cstate="print"/>
                     <a:stretch>
                       <a:fillRect/>
                     </a:stretch>
@@ -22682,7 +22654,7 @@
                     </pic:cNvPicPr>
                   </pic:nvPicPr>
                   <pic:blipFill>
-                    <a:blip r:embed="rId120" cstate="print"/>
+                    <a:blip r:embed="rId122" cstate="print"/>
                     <a:srcRect/>
                     <a:stretch>
                       <a:fillRect/>
@@ -30042,7 +30014,7 @@
                     <pic:cNvPicPr/>
                   </pic:nvPicPr>
                   <pic:blipFill>
-                    <a:blip r:embed="rId121" cstate="print"/>
+                    <a:blip r:embed="rId123" cstate="print"/>
                     <a:stretch>
                       <a:fillRect/>
                     </a:stretch>
@@ -30282,7 +30254,7 @@
                 <w:szCs w:val="18"/>
               </w:rPr>
             </w:pPr>
-            <w:hyperlink r:id="rId122" w:history="1">
+            <w:hyperlink r:id="rId124" w:history="1">
               <w:r>
                 <w:rPr>
                   <w:rStyle w:val="Hyperlink"/>
@@ -30343,7 +30315,7 @@
               </w:rPr>
               <w:t> </w:t>
             </w:r>
-            <w:hyperlink r:id="rId123" w:history="1">
+            <w:hyperlink r:id="rId125" w:history="1">
               <w:r>
                 <w:rPr>
                   <w:rStyle w:val="Hyperlink"/>
@@ -30406,7 +30378,7 @@
                 <w:szCs w:val="18"/>
               </w:rPr>
             </w:pPr>
-            <w:hyperlink r:id="rId124" w:history="1">
+            <w:hyperlink r:id="rId126" w:history="1">
               <w:proofErr w:type="spellStart"/>
               <w:r>
                 <w:rPr>
@@ -30511,7 +30483,7 @@
                 <w:szCs w:val="18"/>
               </w:rPr>
             </w:pPr>
-            <w:hyperlink r:id="rId125" w:history="1">
+            <w:hyperlink r:id="rId127" w:history="1">
               <w:proofErr w:type="spellStart"/>
               <w:r>
                 <w:rPr>
@@ -30616,7 +30588,7 @@
                 <w:szCs w:val="18"/>
               </w:rPr>
             </w:pPr>
-            <w:hyperlink r:id="rId126" w:history="1">
+            <w:hyperlink r:id="rId128" w:history="1">
               <w:proofErr w:type="spellStart"/>
               <w:r>
                 <w:rPr>
@@ -30721,7 +30693,7 @@
                 <w:szCs w:val="18"/>
               </w:rPr>
             </w:pPr>
-            <w:hyperlink r:id="rId127" w:history="1">
+            <w:hyperlink r:id="rId129" w:history="1">
               <w:proofErr w:type="spellStart"/>
               <w:r>
                 <w:rPr>
@@ -30846,7 +30818,7 @@
                 <w:szCs w:val="18"/>
               </w:rPr>
             </w:pPr>
-            <w:hyperlink r:id="rId128" w:history="1">
+            <w:hyperlink r:id="rId130" w:history="1">
               <w:proofErr w:type="spellStart"/>
               <w:r>
                 <w:rPr>
@@ -30951,7 +30923,7 @@
                 <w:szCs w:val="18"/>
               </w:rPr>
             </w:pPr>
-            <w:hyperlink r:id="rId129" w:history="1">
+            <w:hyperlink r:id="rId131" w:history="1">
               <w:proofErr w:type="spellStart"/>
               <w:r>
                 <w:rPr>
@@ -31056,7 +31028,7 @@
                 <w:szCs w:val="18"/>
               </w:rPr>
             </w:pPr>
-            <w:hyperlink r:id="rId130" w:history="1">
+            <w:hyperlink r:id="rId132" w:history="1">
               <w:proofErr w:type="spellStart"/>
               <w:r>
                 <w:rPr>
@@ -31181,7 +31153,7 @@
                 <w:szCs w:val="18"/>
               </w:rPr>
             </w:pPr>
-            <w:hyperlink r:id="rId131" w:history="1">
+            <w:hyperlink r:id="rId133" w:history="1">
               <w:proofErr w:type="spellStart"/>
               <w:r>
                 <w:rPr>
@@ -31306,7 +31278,7 @@
                 <w:szCs w:val="18"/>
               </w:rPr>
             </w:pPr>
-            <w:hyperlink r:id="rId132" w:history="1">
+            <w:hyperlink r:id="rId134" w:history="1">
               <w:proofErr w:type="spellStart"/>
               <w:r>
                 <w:rPr>
@@ -31511,7 +31483,7 @@
                 <w:szCs w:val="18"/>
               </w:rPr>
             </w:pPr>
-            <w:hyperlink r:id="rId133" w:history="1">
+            <w:hyperlink r:id="rId135" w:history="1">
               <w:proofErr w:type="spellStart"/>
               <w:r>
                 <w:rPr>
@@ -31616,7 +31588,7 @@
                 <w:szCs w:val="18"/>
               </w:rPr>
             </w:pPr>
-            <w:hyperlink r:id="rId134" w:history="1">
+            <w:hyperlink r:id="rId136" w:history="1">
               <w:proofErr w:type="spellStart"/>
               <w:r>
                 <w:rPr>
@@ -31721,7 +31693,7 @@
                 <w:szCs w:val="18"/>
               </w:rPr>
             </w:pPr>
-            <w:hyperlink r:id="rId135" w:history="1">
+            <w:hyperlink r:id="rId137" w:history="1">
               <w:proofErr w:type="spellStart"/>
               <w:r>
                 <w:rPr>
@@ -31826,7 +31798,7 @@
                 <w:szCs w:val="18"/>
               </w:rPr>
             </w:pPr>
-            <w:hyperlink r:id="rId136" w:history="1">
+            <w:hyperlink r:id="rId138" w:history="1">
               <w:proofErr w:type="spellStart"/>
               <w:r>
                 <w:rPr>
@@ -31971,7 +31943,7 @@
                 <w:szCs w:val="18"/>
               </w:rPr>
             </w:pPr>
-            <w:hyperlink r:id="rId137" w:history="1">
+            <w:hyperlink r:id="rId139" w:history="1">
               <w:proofErr w:type="spellStart"/>
               <w:r>
                 <w:rPr>
@@ -32076,7 +32048,7 @@
                 <w:szCs w:val="18"/>
               </w:rPr>
             </w:pPr>
-            <w:hyperlink r:id="rId138" w:history="1">
+            <w:hyperlink r:id="rId140" w:history="1">
               <w:proofErr w:type="spellStart"/>
               <w:r>
                 <w:rPr>
@@ -32270,7 +32242,7 @@
               </w:rPr>
               <w:t>and</w:t>
             </w:r>
-            <w:hyperlink r:id="rId139" w:history="1">
+            <w:hyperlink r:id="rId141" w:history="1">
               <w:r>
                 <w:rPr>
                   <w:rStyle w:val="Hyperlink"/>
@@ -32344,7 +32316,7 @@
                 <w:szCs w:val="18"/>
               </w:rPr>
             </w:pPr>
-            <w:hyperlink r:id="rId140" w:history="1">
+            <w:hyperlink r:id="rId142" w:history="1">
               <w:proofErr w:type="spellStart"/>
               <w:r>
                 <w:rPr>
@@ -32449,7 +32421,7 @@
                 <w:szCs w:val="18"/>
               </w:rPr>
             </w:pPr>
-            <w:hyperlink r:id="rId141" w:history="1">
+            <w:hyperlink r:id="rId143" w:history="1">
               <w:r>
                 <w:rPr>
                   <w:rStyle w:val="Hyperlink"/>
@@ -32532,7 +32504,7 @@
                 <w:szCs w:val="18"/>
               </w:rPr>
             </w:pPr>
-            <w:hyperlink r:id="rId142" w:history="1">
+            <w:hyperlink r:id="rId144" w:history="1">
               <w:proofErr w:type="spellStart"/>
               <w:r>
                 <w:rPr>
@@ -32637,7 +32609,7 @@
                 <w:szCs w:val="18"/>
               </w:rPr>
             </w:pPr>
-            <w:hyperlink r:id="rId143" w:history="1">
+            <w:hyperlink r:id="rId145" w:history="1">
               <w:proofErr w:type="spellStart"/>
               <w:r>
                 <w:rPr>
@@ -32742,7 +32714,7 @@
                 <w:szCs w:val="18"/>
               </w:rPr>
             </w:pPr>
-            <w:hyperlink r:id="rId144" w:history="1">
+            <w:hyperlink r:id="rId146" w:history="1">
               <w:proofErr w:type="spellStart"/>
               <w:r>
                 <w:rPr>
@@ -32887,7 +32859,7 @@
                 <w:szCs w:val="18"/>
               </w:rPr>
             </w:pPr>
-            <w:hyperlink r:id="rId145" w:history="1">
+            <w:hyperlink r:id="rId147" w:history="1">
               <w:proofErr w:type="spellStart"/>
               <w:r>
                 <w:rPr>
@@ -32992,7 +32964,7 @@
                 <w:szCs w:val="18"/>
               </w:rPr>
             </w:pPr>
-            <w:hyperlink r:id="rId146" w:history="1">
+            <w:hyperlink r:id="rId148" w:history="1">
               <w:r>
                 <w:rPr>
                   <w:rStyle w:val="Hyperlink"/>
@@ -33075,7 +33047,7 @@
                 <w:szCs w:val="18"/>
               </w:rPr>
             </w:pPr>
-            <w:hyperlink r:id="rId147" w:history="1">
+            <w:hyperlink r:id="rId149" w:history="1">
               <w:proofErr w:type="spellStart"/>
               <w:r>
                 <w:rPr>
@@ -33198,7 +33170,7 @@
               </w:rPr>
               <w:t> </w:t>
             </w:r>
-            <w:hyperlink r:id="rId148" w:history="1">
+            <w:hyperlink r:id="rId150" w:history="1">
               <w:r>
                 <w:rPr>
                   <w:rStyle w:val="Hyperlink"/>
@@ -33229,7 +33201,7 @@
               </w:rPr>
               <w:t> </w:t>
             </w:r>
-            <w:hyperlink r:id="rId149" w:history="1">
+            <w:hyperlink r:id="rId151" w:history="1">
               <w:r>
                 <w:rPr>
                   <w:rStyle w:val="Hyperlink"/>
@@ -33260,7 +33232,7 @@
               </w:rPr>
               <w:t> </w:t>
             </w:r>
-            <w:hyperlink r:id="rId150" w:history="1">
+            <w:hyperlink r:id="rId152" w:history="1">
               <w:r>
                 <w:rPr>
                   <w:rStyle w:val="Hyperlink"/>
@@ -33324,7 +33296,7 @@
                 <w:szCs w:val="18"/>
               </w:rPr>
             </w:pPr>
-            <w:hyperlink r:id="rId151" w:history="1">
+            <w:hyperlink r:id="rId153" w:history="1">
               <w:proofErr w:type="spellStart"/>
               <w:r>
                 <w:rPr>
@@ -33469,7 +33441,7 @@
                 <w:szCs w:val="18"/>
               </w:rPr>
             </w:pPr>
-            <w:hyperlink r:id="rId152" w:history="1">
+            <w:hyperlink r:id="rId154" w:history="1">
               <w:proofErr w:type="spellStart"/>
               <w:r>
                 <w:rPr>
@@ -33574,7 +33546,7 @@
                 <w:szCs w:val="18"/>
               </w:rPr>
             </w:pPr>
-            <w:hyperlink r:id="rId153" w:history="1">
+            <w:hyperlink r:id="rId155" w:history="1">
               <w:proofErr w:type="spellStart"/>
               <w:r>
                 <w:rPr>
@@ -33679,7 +33651,7 @@
                 <w:szCs w:val="18"/>
               </w:rPr>
             </w:pPr>
-            <w:hyperlink r:id="rId154" w:history="1">
+            <w:hyperlink r:id="rId156" w:history="1">
               <w:proofErr w:type="spellStart"/>
               <w:r>
                 <w:rPr>
@@ -33804,7 +33776,7 @@
                 <w:szCs w:val="18"/>
               </w:rPr>
             </w:pPr>
-            <w:hyperlink r:id="rId155" w:history="1">
+            <w:hyperlink r:id="rId157" w:history="1">
               <w:proofErr w:type="spellStart"/>
               <w:r>
                 <w:rPr>
@@ -33929,7 +33901,7 @@
                 <w:szCs w:val="18"/>
               </w:rPr>
             </w:pPr>
-            <w:hyperlink r:id="rId156" w:history="1">
+            <w:hyperlink r:id="rId158" w:history="1">
               <w:proofErr w:type="spellStart"/>
               <w:r>
                 <w:rPr>
@@ -34034,7 +34006,7 @@
                 <w:szCs w:val="18"/>
               </w:rPr>
             </w:pPr>
-            <w:hyperlink r:id="rId157" w:history="1">
+            <w:hyperlink r:id="rId159" w:history="1">
               <w:proofErr w:type="spellStart"/>
               <w:r>
                 <w:rPr>
@@ -34149,7 +34121,7 @@
                 <w:szCs w:val="18"/>
               </w:rPr>
             </w:pPr>
-            <w:hyperlink r:id="rId158" w:history="1">
+            <w:hyperlink r:id="rId160" w:history="1">
               <w:proofErr w:type="spellStart"/>
               <w:r>
                 <w:rPr>
@@ -34254,7 +34226,7 @@
                 <w:szCs w:val="18"/>
               </w:rPr>
             </w:pPr>
-            <w:hyperlink r:id="rId159" w:history="1">
+            <w:hyperlink r:id="rId161" w:history="1">
               <w:proofErr w:type="spellStart"/>
               <w:r>
                 <w:rPr>
@@ -34359,7 +34331,7 @@
                 <w:szCs w:val="18"/>
               </w:rPr>
             </w:pPr>
-            <w:hyperlink r:id="rId160" w:history="1">
+            <w:hyperlink r:id="rId162" w:history="1">
               <w:proofErr w:type="spellStart"/>
               <w:r>
                 <w:rPr>
@@ -34464,7 +34436,7 @@
                 <w:szCs w:val="18"/>
               </w:rPr>
             </w:pPr>
-            <w:hyperlink r:id="rId161" w:history="1">
+            <w:hyperlink r:id="rId163" w:history="1">
               <w:proofErr w:type="spellStart"/>
               <w:r>
                 <w:rPr>
@@ -34587,7 +34559,7 @@
               </w:rPr>
               <w:t> </w:t>
             </w:r>
-            <w:hyperlink r:id="rId162" w:history="1">
+            <w:hyperlink r:id="rId164" w:history="1">
               <w:r>
                 <w:rPr>
                   <w:rStyle w:val="Hyperlink"/>
@@ -34650,7 +34622,7 @@
                 <w:szCs w:val="18"/>
               </w:rPr>
             </w:pPr>
-            <w:hyperlink r:id="rId163" w:history="1">
+            <w:hyperlink r:id="rId165" w:history="1">
               <w:proofErr w:type="spellStart"/>
               <w:r>
                 <w:rPr>
@@ -34775,7 +34747,7 @@
                 <w:szCs w:val="18"/>
               </w:rPr>
             </w:pPr>
-            <w:hyperlink r:id="rId164" w:history="1">
+            <w:hyperlink r:id="rId166" w:history="1">
               <w:proofErr w:type="spellStart"/>
               <w:r>
                 <w:rPr>
@@ -34880,7 +34852,7 @@
                 <w:szCs w:val="18"/>
               </w:rPr>
             </w:pPr>
-            <w:hyperlink r:id="rId165" w:history="1">
+            <w:hyperlink r:id="rId167" w:history="1">
               <w:proofErr w:type="spellStart"/>
               <w:r>
                 <w:rPr>
@@ -35005,7 +34977,7 @@
                 <w:szCs w:val="18"/>
               </w:rPr>
             </w:pPr>
-            <w:hyperlink r:id="rId166" w:history="1">
+            <w:hyperlink r:id="rId168" w:history="1">
               <w:proofErr w:type="spellStart"/>
               <w:r>
                 <w:rPr>
@@ -35110,7 +35082,7 @@
                 <w:szCs w:val="18"/>
               </w:rPr>
             </w:pPr>
-            <w:hyperlink r:id="rId167" w:history="1">
+            <w:hyperlink r:id="rId169" w:history="1">
               <w:proofErr w:type="spellStart"/>
               <w:r>
                 <w:rPr>
@@ -35215,7 +35187,7 @@
                 <w:szCs w:val="18"/>
               </w:rPr>
             </w:pPr>
-            <w:hyperlink r:id="rId168" w:history="1">
+            <w:hyperlink r:id="rId170" w:history="1">
               <w:proofErr w:type="spellStart"/>
               <w:r>
                 <w:rPr>
@@ -35360,7 +35332,7 @@
                 <w:szCs w:val="18"/>
               </w:rPr>
             </w:pPr>
-            <w:hyperlink r:id="rId169" w:history="1">
+            <w:hyperlink r:id="rId171" w:history="1">
               <w:r>
                 <w:rPr>
                   <w:rStyle w:val="Hyperlink"/>
@@ -35421,7 +35393,7 @@
               </w:rPr>
               <w:t> </w:t>
             </w:r>
-            <w:hyperlink r:id="rId170" w:history="1">
+            <w:hyperlink r:id="rId172" w:history="1">
               <w:r>
                 <w:rPr>
                   <w:rStyle w:val="Hyperlink"/>
@@ -35484,7 +35456,7 @@
                 <w:szCs w:val="18"/>
               </w:rPr>
             </w:pPr>
-            <w:hyperlink r:id="rId171" w:history="1">
+            <w:hyperlink r:id="rId173" w:history="1">
               <w:proofErr w:type="spellStart"/>
               <w:r>
                 <w:rPr>
@@ -35609,7 +35581,7 @@
                 <w:szCs w:val="18"/>
               </w:rPr>
             </w:pPr>
-            <w:hyperlink r:id="rId172" w:history="1">
+            <w:hyperlink r:id="rId174" w:history="1">
               <w:proofErr w:type="spellStart"/>
               <w:r>
                 <w:rPr>
@@ -35732,7 +35704,7 @@
               </w:rPr>
               <w:t> </w:t>
             </w:r>
-            <w:hyperlink r:id="rId173" w:tgtFrame="_blank" w:history="1">
+            <w:hyperlink r:id="rId175" w:tgtFrame="_blank" w:history="1">
               <w:r>
                 <w:rPr>
                   <w:rStyle w:val="Hyperlink"/>
@@ -35785,7 +35757,7 @@
                 <w:szCs w:val="18"/>
               </w:rPr>
             </w:pPr>
-            <w:hyperlink r:id="rId174" w:history="1">
+            <w:hyperlink r:id="rId176" w:history="1">
               <w:proofErr w:type="spellStart"/>
               <w:r>
                 <w:rPr>
@@ -35910,7 +35882,7 @@
                 <w:szCs w:val="18"/>
               </w:rPr>
             </w:pPr>
-            <w:hyperlink r:id="rId175" w:history="1">
+            <w:hyperlink r:id="rId177" w:history="1">
               <w:proofErr w:type="spellStart"/>
               <w:r>
                 <w:rPr>
@@ -36035,7 +36007,7 @@
                 <w:szCs w:val="18"/>
               </w:rPr>
             </w:pPr>
-            <w:hyperlink r:id="rId176" w:history="1">
+            <w:hyperlink r:id="rId178" w:history="1">
               <w:proofErr w:type="spellStart"/>
               <w:r>
                 <w:rPr>
@@ -36200,7 +36172,7 @@
                 <w:szCs w:val="18"/>
               </w:rPr>
             </w:pPr>
-            <w:hyperlink r:id="rId177" w:history="1">
+            <w:hyperlink r:id="rId179" w:history="1">
               <w:proofErr w:type="spellStart"/>
               <w:r>
                 <w:rPr>
@@ -36325,7 +36297,7 @@
                 <w:szCs w:val="18"/>
               </w:rPr>
             </w:pPr>
-            <w:hyperlink r:id="rId178" w:history="1">
+            <w:hyperlink r:id="rId180" w:history="1">
               <w:proofErr w:type="spellStart"/>
               <w:r>
                 <w:rPr>
@@ -36470,7 +36442,7 @@
                 <w:szCs w:val="18"/>
               </w:rPr>
             </w:pPr>
-            <w:hyperlink r:id="rId179" w:history="1">
+            <w:hyperlink r:id="rId181" w:history="1">
               <w:proofErr w:type="spellStart"/>
               <w:r>
                 <w:rPr>
@@ -36575,7 +36547,7 @@
                 <w:szCs w:val="18"/>
               </w:rPr>
             </w:pPr>
-            <w:hyperlink r:id="rId180" w:history="1">
+            <w:hyperlink r:id="rId182" w:history="1">
               <w:proofErr w:type="spellStart"/>
               <w:r>
                 <w:rPr>
@@ -36680,7 +36652,7 @@
                 <w:szCs w:val="18"/>
               </w:rPr>
             </w:pPr>
-            <w:hyperlink r:id="rId181" w:history="1">
+            <w:hyperlink r:id="rId183" w:history="1">
               <w:r>
                 <w:rPr>
                   <w:rStyle w:val="Hyperlink"/>
@@ -36763,7 +36735,7 @@
                 <w:szCs w:val="18"/>
               </w:rPr>
             </w:pPr>
-            <w:hyperlink r:id="rId182" w:history="1">
+            <w:hyperlink r:id="rId184" w:history="1">
               <w:proofErr w:type="spellStart"/>
               <w:r>
                 <w:rPr>
@@ -36868,7 +36840,7 @@
                 <w:szCs w:val="18"/>
               </w:rPr>
             </w:pPr>
-            <w:hyperlink r:id="rId183" w:history="1">
+            <w:hyperlink r:id="rId185" w:history="1">
               <w:proofErr w:type="spellStart"/>
               <w:r>
                 <w:rPr>
@@ -36953,7 +36925,7 @@
                 <w:szCs w:val="18"/>
               </w:rPr>
             </w:pPr>
-            <w:hyperlink r:id="rId184" w:history="1">
+            <w:hyperlink r:id="rId186" w:history="1">
               <w:proofErr w:type="spellStart"/>
               <w:r>
                 <w:rPr>
@@ -37092,7 +37064,7 @@
                     <pic:cNvPicPr/>
                   </pic:nvPicPr>
                   <pic:blipFill>
-                    <a:blip r:embed="rId185" cstate="print"/>
+                    <a:blip r:embed="rId187" cstate="print"/>
                     <a:stretch>
                       <a:fillRect/>
                     </a:stretch>
@@ -38276,7 +38248,7 @@
         </w:rPr>
         <w:t> </w:t>
       </w:r>
-      <w:hyperlink r:id="rId186" w:history="1">
+      <w:hyperlink r:id="rId188" w:history="1">
         <w:r>
           <w:rPr>
             <w:rStyle w:val="Hyperlink"/>
@@ -38515,7 +38487,7 @@
                     <pic:cNvPicPr/>
                   </pic:nvPicPr>
                   <pic:blipFill>
-                    <a:blip r:embed="rId187" cstate="print"/>
+                    <a:blip r:embed="rId189" cstate="print"/>
                     <a:stretch>
                       <a:fillRect/>
                     </a:stretch>
@@ -38639,7 +38611,7 @@
         </w:rPr>
         <w:t xml:space="preserve"> </w:t>
       </w:r>
-      <w:hyperlink r:id="rId188" w:tgtFrame="_blank" w:history="1">
+      <w:hyperlink r:id="rId190" w:tgtFrame="_blank" w:history="1">
         <w:r>
           <w:rPr>
             <w:rFonts w:ascii="Arial" w:hAnsi="Arial" w:cs="Arial"/>
@@ -39131,7 +39103,7 @@
                     <pic:cNvPicPr/>
                   </pic:nvPicPr>
                   <pic:blipFill>
-                    <a:blip r:embed="rId189" cstate="print"/>
+                    <a:blip r:embed="rId191" cstate="print"/>
                     <a:stretch>
                       <a:fillRect/>
                     </a:stretch>
@@ -39172,7 +39144,7 @@
         </w:rPr>
         <w:t>C# is a type-safe, object-oriented language that is simple yet powerful, allowing programmers to build a breadth of applications. C# is a </w:t>
       </w:r>
-      <w:hyperlink r:id="rId190" w:tooltip="Multi-paradigm programming language" w:history="1">
+      <w:hyperlink r:id="rId192" w:tooltip="Multi-paradigm programming language" w:history="1">
         <w:r>
           <w:rPr>
             <w:rFonts w:ascii="Arial" w:eastAsia="Times New Roman" w:hAnsi="Arial" w:cs="Arial"/>
@@ -39190,7 +39162,7 @@
         </w:rPr>
         <w:t> encompassing </w:t>
       </w:r>
-      <w:hyperlink r:id="rId191" w:tooltip="Imperative programming" w:history="1">
+      <w:hyperlink r:id="rId193" w:tooltip="Imperative programming" w:history="1">
         <w:r>
           <w:rPr>
             <w:rFonts w:ascii="Arial" w:eastAsia="Times New Roman" w:hAnsi="Arial" w:cs="Arial"/>
@@ -39208,7 +39180,7 @@
         </w:rPr>
         <w:t>, </w:t>
       </w:r>
-      <w:hyperlink r:id="rId192" w:tooltip="Declarative programming" w:history="1">
+      <w:hyperlink r:id="rId194" w:tooltip="Declarative programming" w:history="1">
         <w:r>
           <w:rPr>
             <w:rFonts w:ascii="Arial" w:eastAsia="Times New Roman" w:hAnsi="Arial" w:cs="Arial"/>
@@ -39226,7 +39198,7 @@
         </w:rPr>
         <w:t>, </w:t>
       </w:r>
-      <w:hyperlink r:id="rId193" w:tooltip="Functional programming" w:history="1">
+      <w:hyperlink r:id="rId195" w:tooltip="Functional programming" w:history="1">
         <w:r>
           <w:rPr>
             <w:rFonts w:ascii="Arial" w:eastAsia="Times New Roman" w:hAnsi="Arial" w:cs="Arial"/>
@@ -39244,7 +39216,7 @@
         </w:rPr>
         <w:t>, </w:t>
       </w:r>
-      <w:hyperlink r:id="rId194" w:tooltip="Generic programming" w:history="1">
+      <w:hyperlink r:id="rId196" w:tooltip="Generic programming" w:history="1">
         <w:r>
           <w:rPr>
             <w:rFonts w:ascii="Arial" w:eastAsia="Times New Roman" w:hAnsi="Arial" w:cs="Arial"/>
@@ -39262,7 +39234,7 @@
         </w:rPr>
         <w:t>, </w:t>
       </w:r>
-      <w:hyperlink r:id="rId195" w:tooltip="Object-oriented programming" w:history="1">
+      <w:hyperlink r:id="rId197" w:tooltip="Object-oriented programming" w:history="1">
         <w:r>
           <w:rPr>
             <w:rFonts w:ascii="Arial" w:eastAsia="Times New Roman" w:hAnsi="Arial" w:cs="Arial"/>
@@ -39280,7 +39252,7 @@
         </w:rPr>
         <w:t>(</w:t>
       </w:r>
-      <w:hyperlink r:id="rId196" w:tooltip="Class (computer science)" w:history="1">
+      <w:hyperlink r:id="rId198" w:tooltip="Class (computer science)" w:history="1">
         <w:r>
           <w:rPr>
             <w:rFonts w:ascii="Arial" w:eastAsia="Times New Roman" w:hAnsi="Arial" w:cs="Arial"/>
@@ -39298,7 +39270,7 @@
         </w:rPr>
         <w:t>), and </w:t>
       </w:r>
-      <w:hyperlink r:id="rId197" w:tooltip="Component-based software engineering" w:history="1">
+      <w:hyperlink r:id="rId199" w:tooltip="Component-based software engineering" w:history="1">
         <w:r>
           <w:rPr>
             <w:rFonts w:ascii="Arial" w:eastAsia="Times New Roman" w:hAnsi="Arial" w:cs="Arial"/>
@@ -39316,7 +39288,7 @@
         </w:rPr>
         <w:t> programming disciplines. It was developed by </w:t>
       </w:r>
-      <w:hyperlink r:id="rId198" w:history="1">
+      <w:hyperlink r:id="rId200" w:history="1">
         <w:r>
           <w:rPr>
             <w:rFonts w:ascii="Arial" w:eastAsia="Times New Roman" w:hAnsi="Arial" w:cs="Arial"/>
@@ -39334,7 +39306,7 @@
         </w:rPr>
         <w:t> within the </w:t>
       </w:r>
-      <w:hyperlink r:id="rId199" w:tooltip=".NET Framework" w:history="1">
+      <w:hyperlink r:id="rId201" w:tooltip=".NET Framework" w:history="1">
         <w:r>
           <w:rPr>
             <w:rFonts w:ascii="Arial" w:eastAsia="Times New Roman" w:hAnsi="Arial" w:cs="Arial"/>
@@ -39352,7 +39324,7 @@
         </w:rPr>
         <w:t xml:space="preserve"> initiative and later approved as a standard by </w:t>
       </w:r>
-      <w:hyperlink r:id="rId200" w:tooltip="Ecma International" w:history="1">
+      <w:hyperlink r:id="rId202" w:tooltip="Ecma International" w:history="1">
         <w:proofErr w:type="spellStart"/>
         <w:r>
           <w:rPr>
@@ -39372,7 +39344,7 @@
         </w:rPr>
         <w:t> (ECMA-334) and </w:t>
       </w:r>
-      <w:hyperlink r:id="rId201" w:tooltip="International Organization for Standardization" w:history="1">
+      <w:hyperlink r:id="rId203" w:tooltip="International Organization for Standardization" w:history="1">
         <w:r>
           <w:rPr>
             <w:rFonts w:ascii="Arial" w:eastAsia="Times New Roman" w:hAnsi="Arial" w:cs="Arial"/>
@@ -39390,7 +39362,7 @@
         </w:rPr>
         <w:t> (ISO/IEC 23270). C# is one of the programming languages designed for the </w:t>
       </w:r>
-      <w:hyperlink r:id="rId202" w:history="1">
+      <w:hyperlink r:id="rId204" w:history="1">
         <w:r>
           <w:rPr>
             <w:rFonts w:ascii="Arial" w:eastAsia="Times New Roman" w:hAnsi="Arial" w:cs="Arial"/>
@@ -39503,7 +39475,7 @@
                     <pic:cNvPicPr/>
                   </pic:nvPicPr>
                   <pic:blipFill>
-                    <a:blip r:embed="rId203" cstate="print"/>
+                    <a:blip r:embed="rId205" cstate="print"/>
                     <a:stretch>
                       <a:fillRect/>
                     </a:stretch>
@@ -39549,7 +39521,7 @@
         </w:rPr>
         <w:t> is a </w:t>
       </w:r>
-      <w:hyperlink r:id="rId204" w:tooltip="General purpose programming language" w:history="1">
+      <w:hyperlink r:id="rId206" w:tooltip="General purpose programming language" w:history="1">
         <w:r>
           <w:rPr>
             <w:rFonts w:ascii="Arial" w:eastAsia="Times New Roman" w:hAnsi="Arial" w:cs="Arial"/>
@@ -39565,7 +39537,7 @@
         </w:rPr>
         <w:t>, </w:t>
       </w:r>
-      <w:hyperlink r:id="rId205" w:tooltip="Concurrent computing" w:history="1">
+      <w:hyperlink r:id="rId207" w:tooltip="Concurrent computing" w:history="1">
         <w:r>
           <w:rPr>
             <w:rFonts w:ascii="Arial" w:eastAsia="Times New Roman" w:hAnsi="Arial" w:cs="Arial"/>
@@ -39581,7 +39553,7 @@
         </w:rPr>
         <w:t>, </w:t>
       </w:r>
-      <w:hyperlink r:id="rId206" w:tooltip="Class-based" w:history="1">
+      <w:hyperlink r:id="rId208" w:tooltip="Class-based" w:history="1">
         <w:r>
           <w:rPr>
             <w:rFonts w:ascii="Arial" w:eastAsia="Times New Roman" w:hAnsi="Arial" w:cs="Arial"/>
@@ -39597,7 +39569,7 @@
         </w:rPr>
         <w:t>, </w:t>
       </w:r>
-      <w:hyperlink r:id="rId207" w:tooltip="Object-oriented programming" w:history="1">
+      <w:hyperlink r:id="rId209" w:tooltip="Object-oriented programming" w:history="1">
         <w:r>
           <w:rPr>
             <w:rFonts w:ascii="Arial" w:eastAsia="Times New Roman" w:hAnsi="Arial" w:cs="Arial"/>
@@ -39613,7 +39585,7 @@
         </w:rPr>
         <w:t> </w:t>
       </w:r>
-      <w:hyperlink r:id="rId208" w:tooltip="Computer programming language" w:history="1">
+      <w:hyperlink r:id="rId210" w:tooltip="Computer programming language" w:history="1">
         <w:r>
           <w:rPr>
             <w:rFonts w:ascii="Arial" w:eastAsia="Times New Roman" w:hAnsi="Arial" w:cs="Arial"/>
@@ -39629,7 +39601,7 @@
         </w:rPr>
         <w:t> that is specifically designed to have as few implementation dependencies as possible. It is intended to let application developers "write once, run anywhere" (WORA), meaning that code that runs on one platform does not need to be recompiled to run on another. Java applications are typically </w:t>
       </w:r>
-      <w:hyperlink r:id="rId209" w:tooltip="Compiler" w:history="1">
+      <w:hyperlink r:id="rId211" w:tooltip="Compiler" w:history="1">
         <w:r>
           <w:rPr>
             <w:rFonts w:ascii="Arial" w:eastAsia="Times New Roman" w:hAnsi="Arial" w:cs="Arial"/>
@@ -39689,7 +39661,7 @@
         </w:rPr>
         <w:t> (</w:t>
       </w:r>
-      <w:hyperlink r:id="rId210" w:tooltip="Class (file format)" w:history="1">
+      <w:hyperlink r:id="rId212" w:tooltip="Class (file format)" w:history="1">
         <w:r>
           <w:rPr>
             <w:rFonts w:ascii="Arial" w:eastAsia="Times New Roman" w:hAnsi="Arial" w:cs="Arial"/>
@@ -39705,7 +39677,7 @@
         </w:rPr>
         <w:t>) that can run on any </w:t>
       </w:r>
-      <w:hyperlink r:id="rId211" w:tooltip="Java virtual machine" w:history="1">
+      <w:hyperlink r:id="rId213" w:tooltip="Java virtual machine" w:history="1">
         <w:r>
           <w:rPr>
             <w:rFonts w:ascii="Arial" w:eastAsia="Times New Roman" w:hAnsi="Arial" w:cs="Arial"/>
@@ -39721,7 +39693,7 @@
         </w:rPr>
         <w:t> (JVM) regardless of </w:t>
       </w:r>
-      <w:hyperlink r:id="rId212" w:tooltip="Computer architecture" w:history="1">
+      <w:hyperlink r:id="rId214" w:tooltip="Computer architecture" w:history="1">
         <w:r>
           <w:rPr>
             <w:rFonts w:ascii="Arial" w:eastAsia="Times New Roman" w:hAnsi="Arial" w:cs="Arial"/>
@@ -39737,7 +39709,7 @@
         </w:rPr>
         <w:t>. Java is, as of 2012, one of the most popular programming languages in use, particularly for client-server web applications, with a reported 10 million users.</w:t>
       </w:r>
-      <w:hyperlink r:id="rId213" w:anchor="cite_note-10" w:history="1">
+      <w:hyperlink r:id="rId215" w:anchor="cite_note-10" w:history="1">
         <w:r>
           <w:rPr>
             <w:rFonts w:ascii="Arial" w:eastAsia="Times New Roman" w:hAnsi="Arial" w:cs="Arial"/>
@@ -39747,7 +39719,7 @@
           <w:t>[10]</w:t>
         </w:r>
       </w:hyperlink>
-      <w:hyperlink r:id="rId214" w:anchor="cite_note-11" w:history="1">
+      <w:hyperlink r:id="rId216" w:anchor="cite_note-11" w:history="1">
         <w:r>
           <w:rPr>
             <w:rFonts w:ascii="Arial" w:eastAsia="Times New Roman" w:hAnsi="Arial" w:cs="Arial"/>
@@ -39764,7 +39736,7 @@
         </w:rPr>
         <w:t> Java was originally developed by </w:t>
       </w:r>
-      <w:hyperlink r:id="rId215" w:tooltip="James Gosling" w:history="1">
+      <w:hyperlink r:id="rId217" w:tooltip="James Gosling" w:history="1">
         <w:r>
           <w:rPr>
             <w:rFonts w:ascii="Arial" w:eastAsia="Times New Roman" w:hAnsi="Arial" w:cs="Arial"/>
@@ -39780,7 +39752,7 @@
         </w:rPr>
         <w:t> at </w:t>
       </w:r>
-      <w:hyperlink r:id="rId216" w:tooltip="Sun Microsystems" w:history="1">
+      <w:hyperlink r:id="rId218" w:tooltip="Sun Microsystems" w:history="1">
         <w:r>
           <w:rPr>
             <w:rFonts w:ascii="Arial" w:eastAsia="Times New Roman" w:hAnsi="Arial" w:cs="Arial"/>
@@ -39804,7 +39776,7 @@
         </w:rPr>
         <w:t>since</w:t>
       </w:r>
-      <w:hyperlink r:id="rId217" w:tooltip="Sun acquisition by Oracle" w:history="1">
+      <w:hyperlink r:id="rId219" w:tooltip="Sun acquisition by Oracle" w:history="1">
         <w:r>
           <w:rPr>
             <w:rFonts w:ascii="Arial" w:eastAsia="Times New Roman" w:hAnsi="Arial" w:cs="Arial"/>
@@ -39828,7 +39800,7 @@
         </w:rPr>
         <w:t>) and released in 1995 as a core component of Sun Microsystems' </w:t>
       </w:r>
-      <w:hyperlink r:id="rId218" w:tooltip="Java (software platform)" w:history="1">
+      <w:hyperlink r:id="rId220" w:tooltip="Java (software platform)" w:history="1">
         <w:r>
           <w:rPr>
             <w:rFonts w:ascii="Arial" w:eastAsia="Times New Roman" w:hAnsi="Arial" w:cs="Arial"/>
@@ -39844,7 +39816,7 @@
         </w:rPr>
         <w:t>. The language derives much of its </w:t>
       </w:r>
-      <w:hyperlink r:id="rId219" w:tooltip="Syntax (programming languages)" w:history="1">
+      <w:hyperlink r:id="rId221" w:tooltip="Syntax (programming languages)" w:history="1">
         <w:r>
           <w:rPr>
             <w:rFonts w:ascii="Arial" w:eastAsia="Times New Roman" w:hAnsi="Arial" w:cs="Arial"/>
@@ -39860,7 +39832,7 @@
         </w:rPr>
         <w:t> from </w:t>
       </w:r>
-      <w:hyperlink r:id="rId220" w:tooltip="C (programming language)" w:history="1">
+      <w:hyperlink r:id="rId222" w:tooltip="C (programming language)" w:history="1">
         <w:r>
           <w:rPr>
             <w:rFonts w:ascii="Arial" w:eastAsia="Times New Roman" w:hAnsi="Arial" w:cs="Arial"/>
@@ -39876,7 +39848,7 @@
         </w:rPr>
         <w:t> and </w:t>
       </w:r>
-      <w:hyperlink r:id="rId221" w:tooltip="C++" w:history="1">
+      <w:hyperlink r:id="rId223" w:tooltip="C++" w:history="1">
         <w:r>
           <w:rPr>
             <w:rFonts w:ascii="Arial" w:eastAsia="Times New Roman" w:hAnsi="Arial" w:cs="Arial"/>
@@ -39900,7 +39872,7 @@
         </w:rPr>
         <w:t>fewer</w:t>
       </w:r>
-      <w:hyperlink r:id="rId222" w:tooltip="Low-level programming language" w:history="1">
+      <w:hyperlink r:id="rId224" w:tooltip="Low-level programming language" w:history="1">
         <w:r>
           <w:rPr>
             <w:rFonts w:ascii="Arial" w:eastAsia="Times New Roman" w:hAnsi="Arial" w:cs="Arial"/>
@@ -39941,7 +39913,7 @@
         </w:rPr>
         <w:t>The original and </w:t>
       </w:r>
-      <w:hyperlink r:id="rId223" w:tooltip="Reference implementation (computing)" w:history="1">
+      <w:hyperlink r:id="rId225" w:tooltip="Reference implementation (computing)" w:history="1">
         <w:r>
           <w:rPr>
             <w:rFonts w:ascii="Arial" w:eastAsia="Times New Roman" w:hAnsi="Arial" w:cs="Arial"/>
@@ -39957,7 +39929,7 @@
         </w:rPr>
         <w:t> Java </w:t>
       </w:r>
-      <w:hyperlink r:id="rId224" w:tooltip="Compiler" w:history="1">
+      <w:hyperlink r:id="rId226" w:tooltip="Compiler" w:history="1">
         <w:r>
           <w:rPr>
             <w:rFonts w:ascii="Arial" w:eastAsia="Times New Roman" w:hAnsi="Arial" w:cs="Arial"/>
@@ -39973,7 +39945,7 @@
         </w:rPr>
         <w:t>, virtual machines, and </w:t>
       </w:r>
-      <w:hyperlink r:id="rId225" w:tooltip="Library (computing)" w:history="1">
+      <w:hyperlink r:id="rId227" w:tooltip="Library (computing)" w:history="1">
         <w:r>
           <w:rPr>
             <w:rFonts w:ascii="Arial" w:eastAsia="Times New Roman" w:hAnsi="Arial" w:cs="Arial"/>
@@ -39989,7 +39961,7 @@
         </w:rPr>
         <w:t> were developed by Sun from 1991 and first released in 1995. As of May 2007, in compliance with the specifications of the </w:t>
       </w:r>
-      <w:hyperlink r:id="rId226" w:tooltip="Java Community Process" w:history="1">
+      <w:hyperlink r:id="rId228" w:tooltip="Java Community Process" w:history="1">
         <w:r>
           <w:rPr>
             <w:rFonts w:ascii="Arial" w:eastAsia="Times New Roman" w:hAnsi="Arial" w:cs="Arial"/>
@@ -40005,7 +39977,7 @@
         </w:rPr>
         <w:t>, Sun relicensed most of its Java technologies under the </w:t>
       </w:r>
-      <w:hyperlink r:id="rId227" w:tooltip="GNU General Public License" w:history="1">
+      <w:hyperlink r:id="rId229" w:tooltip="GNU General Public License" w:history="1">
         <w:r>
           <w:rPr>
             <w:rFonts w:ascii="Arial" w:eastAsia="Times New Roman" w:hAnsi="Arial" w:cs="Arial"/>
@@ -40021,7 +39993,7 @@
         </w:rPr>
         <w:t>. Others have also developed alternative implementations of these Sun technologies, such as the </w:t>
       </w:r>
-      <w:hyperlink r:id="rId228" w:tooltip="GNU Compiler for Java" w:history="1">
+      <w:hyperlink r:id="rId230" w:tooltip="GNU Compiler for Java" w:history="1">
         <w:r>
           <w:rPr>
             <w:rFonts w:ascii="Arial" w:eastAsia="Times New Roman" w:hAnsi="Arial" w:cs="Arial"/>
@@ -40037,7 +40009,7 @@
         </w:rPr>
         <w:t> and </w:t>
       </w:r>
-      <w:hyperlink r:id="rId229" w:tooltip="GNU Classpath" w:history="1">
+      <w:hyperlink r:id="rId231" w:tooltip="GNU Classpath" w:history="1">
         <w:r>
           <w:rPr>
             <w:rFonts w:ascii="Arial" w:eastAsia="Times New Roman" w:hAnsi="Arial" w:cs="Arial"/>
@@ -41456,7 +41428,7 @@
                     </pic:cNvPicPr>
                   </pic:nvPicPr>
                   <pic:blipFill>
-                    <a:blip r:embed="rId230" cstate="print"/>
+                    <a:blip r:embed="rId232" cstate="print"/>
                     <a:srcRect/>
                     <a:stretch>
                       <a:fillRect/>
@@ -41657,7 +41629,7 @@
                     </pic:cNvPicPr>
                   </pic:nvPicPr>
                   <pic:blipFill>
-                    <a:blip r:embed="rId231" cstate="print"/>
+                    <a:blip r:embed="rId233" cstate="print"/>
                     <a:srcRect/>
                     <a:stretch>
                       <a:fillRect/>
@@ -41850,7 +41822,7 @@
                     </pic:cNvPicPr>
                   </pic:nvPicPr>
                   <pic:blipFill>
-                    <a:blip r:embed="rId232" cstate="print"/>
+                    <a:blip r:embed="rId234" cstate="print"/>
                     <a:srcRect/>
                     <a:stretch>
                       <a:fillRect/>
@@ -41996,7 +41968,7 @@
                     </pic:cNvPicPr>
                   </pic:nvPicPr>
                   <pic:blipFill>
-                    <a:blip r:embed="rId233" cstate="print"/>
+                    <a:blip r:embed="rId235" cstate="print"/>
                     <a:srcRect/>
                     <a:stretch>
                       <a:fillRect/>
@@ -42096,7 +42068,7 @@
                     </pic:cNvPicPr>
                   </pic:nvPicPr>
                   <pic:blipFill>
-                    <a:blip r:embed="rId234" cstate="print"/>
+                    <a:blip r:embed="rId236" cstate="print"/>
                     <a:srcRect/>
                     <a:stretch>
                       <a:fillRect/>
@@ -42480,7 +42452,7 @@
         </w:rPr>
         <w:t> </w:t>
       </w:r>
-      <w:hyperlink r:id="rId235" w:history="1">
+      <w:hyperlink r:id="rId237" w:history="1">
         <w:r>
           <w:rPr>
             <w:rStyle w:val="Hyperlink"/>
@@ -42670,7 +42642,7 @@
       <w:r>
         <w:t>WDE offers a number of templates you can use to create Series 40 web apps easily. These templates range from the Basic web app template, which contains the core web app files with no functionality, through a selection of templates offering basic UI constructions to fully functional web apps, such as the Videos browsing project template that offers a working web app to browse videos. You can work with web app examples or a web app project you have already created as well. For more details on importing web apps, see </w:t>
       </w:r>
-      <w:hyperlink r:id="rId236" w:anchor="%21tools-library/creating-a-web-app-project/importing-an-existing-web-app-or-web-app-project.html" w:history="1">
+      <w:hyperlink r:id="rId238" w:anchor="%21tools-library/creating-a-web-app-project/importing-an-existing-web-app-or-web-app-project.html" w:history="1">
         <w:r>
           <w:rPr>
             <w:rStyle w:val="Hyperlink"/>
@@ -42764,7 +42736,7 @@
       <w:r>
         <w:t>deploying the web app from WDE to a phone over a USB connection (but only if you are working on a Microsoft Windows PC as </w:t>
       </w:r>
-      <w:hyperlink r:id="rId237" w:history="1">
+      <w:hyperlink r:id="rId239" w:history="1">
         <w:r>
           <w:rPr>
             <w:rStyle w:val="Hyperlink"/>
@@ -42775,7 +42747,7 @@
       <w:r>
         <w:t> or </w:t>
       </w:r>
-      <w:hyperlink r:id="rId238" w:history="1">
+      <w:hyperlink r:id="rId240" w:history="1">
         <w:r>
           <w:rPr>
             <w:rStyle w:val="Hyperlink"/>
@@ -42820,493 +42792,6 @@
     </w:p>
     <w:p>
       <w:pPr>
-        <w:pStyle w:val="Heading5"/>
-      </w:pPr>
-      <w:r>
-        <w:t>Nokia design principles</w:t>
-      </w:r>
-    </w:p>
-    <w:p>
-      <w:r>
-        <w:t>These design principles are common for all Nokia platforms and represent Nokia’s idea of good design. Keep these things in mind to make sure your application will be a success.</w:t>
-      </w:r>
-    </w:p>
-    <w:p>
-      <w:pPr>
-        <w:pStyle w:val="Heading6"/>
-        <w:rPr>
-          <w:color w:val="555555"/>
-        </w:rPr>
-      </w:pPr>
-      <w:r>
-        <w:rPr>
-          <w:rStyle w:val="Strong"/>
-          <w:rFonts w:ascii="Tahoma" w:hAnsi="Tahoma" w:cs="Tahoma"/>
-          <w:color w:val="666666"/>
-          <w:sz w:val="16"/>
-          <w:szCs w:val="16"/>
-          <w:bdr w:val="none" w:sz="0" w:space="0" w:color="auto" w:frame="1"/>
-        </w:rPr>
-        <w:t>Less is more.</w:t>
-      </w:r>
-    </w:p>
-    <w:p>
-      <w:pPr>
-        <w:pStyle w:val="ListParagraph"/>
-        <w:numPr>
-          <w:ilvl w:val="0"/>
-          <w:numId w:val="29"/>
-        </w:numPr>
-        <w:spacing w:before="0" w:line="288" w:lineRule="auto"/>
-      </w:pPr>
-      <w:r>
-        <w:t>Keep it simple, easy, and intuitive to use. Make it obvious what your application does and how it works.</w:t>
-      </w:r>
-    </w:p>
-    <w:p>
-      <w:pPr>
-        <w:pStyle w:val="ListParagraph"/>
-        <w:numPr>
-          <w:ilvl w:val="0"/>
-          <w:numId w:val="29"/>
-        </w:numPr>
-        <w:spacing w:before="0" w:line="288" w:lineRule="auto"/>
-      </w:pPr>
-      <w:r>
-        <w:t>The application is lean. There is no extra content. The application works fast and is powerful.</w:t>
-      </w:r>
-    </w:p>
-    <w:p>
-      <w:pPr>
-        <w:pStyle w:val="ListParagraph"/>
-        <w:numPr>
-          <w:ilvl w:val="0"/>
-          <w:numId w:val="29"/>
-        </w:numPr>
-        <w:spacing w:before="0" w:line="288" w:lineRule="auto"/>
-      </w:pPr>
-      <w:r>
-        <w:t>The structure is flat. No deep hierarchy and endless scrolling.</w:t>
-      </w:r>
-    </w:p>
-    <w:p>
-      <w:pPr>
-        <w:pStyle w:val="ListParagraph"/>
-        <w:numPr>
-          <w:ilvl w:val="0"/>
-          <w:numId w:val="29"/>
-        </w:numPr>
-        <w:spacing w:before="0" w:line="288" w:lineRule="auto"/>
-      </w:pPr>
-      <w:r>
-        <w:t>The design is elegant and simple and works without exceptions.</w:t>
-      </w:r>
-    </w:p>
-    <w:p>
-      <w:pPr>
-        <w:pStyle w:val="Heading6"/>
-        <w:rPr>
-          <w:color w:val="555555"/>
-        </w:rPr>
-      </w:pPr>
-      <w:proofErr w:type="gramStart"/>
-      <w:r>
-        <w:rPr>
-          <w:rStyle w:val="Strong"/>
-          <w:rFonts w:ascii="Tahoma" w:hAnsi="Tahoma" w:cs="Tahoma"/>
-          <w:color w:val="666666"/>
-          <w:sz w:val="16"/>
-          <w:szCs w:val="16"/>
-          <w:bdr w:val="none" w:sz="0" w:space="0" w:color="auto" w:frame="1"/>
-        </w:rPr>
-        <w:t>Every pixel counts.</w:t>
-      </w:r>
-      <w:proofErr w:type="gramEnd"/>
-    </w:p>
-    <w:p>
-      <w:pPr>
-        <w:pStyle w:val="ListParagraph"/>
-        <w:numPr>
-          <w:ilvl w:val="0"/>
-          <w:numId w:val="30"/>
-        </w:numPr>
-        <w:spacing w:before="0" w:line="288" w:lineRule="auto"/>
-      </w:pPr>
-      <w:r>
-        <w:t>Remember that mobile devices have limited screen real estate.</w:t>
-      </w:r>
-    </w:p>
-    <w:p>
-      <w:pPr>
-        <w:pStyle w:val="ListParagraph"/>
-        <w:numPr>
-          <w:ilvl w:val="0"/>
-          <w:numId w:val="30"/>
-        </w:numPr>
-        <w:spacing w:before="0" w:line="288" w:lineRule="auto"/>
-      </w:pPr>
-      <w:r>
-        <w:t>Consider ergonomics and the size of peoples’ fingers when laying out your application and designing controls. The minimum dimensions for touch areas are 8 mm for thumb, 7 mm for finger, and 5 x 4.5 mm for pen.</w:t>
-      </w:r>
-    </w:p>
-    <w:p>
-      <w:pPr>
-        <w:pStyle w:val="Heading6"/>
-        <w:rPr>
-          <w:color w:val="555555"/>
-        </w:rPr>
-      </w:pPr>
-      <w:proofErr w:type="gramStart"/>
-      <w:r>
-        <w:rPr>
-          <w:rStyle w:val="Strong"/>
-          <w:rFonts w:ascii="Tahoma" w:hAnsi="Tahoma" w:cs="Tahoma"/>
-          <w:color w:val="666666"/>
-          <w:sz w:val="16"/>
-          <w:szCs w:val="16"/>
-          <w:bdr w:val="none" w:sz="0" w:space="0" w:color="auto" w:frame="1"/>
-        </w:rPr>
-        <w:t>Natural interaction.</w:t>
-      </w:r>
-      <w:proofErr w:type="gramEnd"/>
-    </w:p>
-    <w:p>
-      <w:pPr>
-        <w:pStyle w:val="ListParagraph"/>
-        <w:numPr>
-          <w:ilvl w:val="0"/>
-          <w:numId w:val="31"/>
-        </w:numPr>
-        <w:spacing w:before="0" w:line="288" w:lineRule="auto"/>
-      </w:pPr>
-      <w:r>
-        <w:t>The interaction is familiar, clear, and trustworthy.</w:t>
-      </w:r>
-    </w:p>
-    <w:p>
-      <w:pPr>
-        <w:pStyle w:val="ListParagraph"/>
-        <w:numPr>
-          <w:ilvl w:val="0"/>
-          <w:numId w:val="31"/>
-        </w:numPr>
-        <w:spacing w:before="0" w:line="288" w:lineRule="auto"/>
-      </w:pPr>
-      <w:r>
-        <w:t>Basic interaction should be achieved with touch.</w:t>
-      </w:r>
-    </w:p>
-    <w:p>
-      <w:pPr>
-        <w:pStyle w:val="ListParagraph"/>
-        <w:numPr>
-          <w:ilvl w:val="0"/>
-          <w:numId w:val="31"/>
-        </w:numPr>
-        <w:spacing w:before="0" w:line="288" w:lineRule="auto"/>
-      </w:pPr>
-      <w:r>
-        <w:t>Be consistent, logical, and coherent both within the application and within your target platform.</w:t>
-      </w:r>
-    </w:p>
-    <w:p>
-      <w:pPr>
-        <w:pStyle w:val="ListParagraph"/>
-        <w:numPr>
-          <w:ilvl w:val="0"/>
-          <w:numId w:val="31"/>
-        </w:numPr>
-        <w:spacing w:before="0" w:line="288" w:lineRule="auto"/>
-      </w:pPr>
-      <w:r>
-        <w:t>Make sure that you use terms consistently.</w:t>
-      </w:r>
-    </w:p>
-    <w:p>
-      <w:pPr>
-        <w:pStyle w:val="Heading6"/>
-        <w:rPr>
-          <w:color w:val="555555"/>
-        </w:rPr>
-      </w:pPr>
-      <w:r>
-        <w:rPr>
-          <w:rStyle w:val="Strong"/>
-          <w:rFonts w:ascii="Tahoma" w:hAnsi="Tahoma" w:cs="Tahoma"/>
-          <w:color w:val="666666"/>
-          <w:sz w:val="16"/>
-          <w:szCs w:val="16"/>
-          <w:bdr w:val="none" w:sz="0" w:space="0" w:color="auto" w:frame="1"/>
-        </w:rPr>
-        <w:t>Remember the user.</w:t>
-      </w:r>
-    </w:p>
-    <w:p>
-      <w:pPr>
-        <w:pStyle w:val="ListParagraph"/>
-        <w:numPr>
-          <w:ilvl w:val="0"/>
-          <w:numId w:val="32"/>
-        </w:numPr>
-        <w:spacing w:before="0" w:line="288" w:lineRule="auto"/>
-      </w:pPr>
-      <w:r>
-        <w:t>What does the user want to do with the application? Keep the big picture in mind when designing the application.</w:t>
-      </w:r>
-    </w:p>
-    <w:p>
-      <w:pPr>
-        <w:pStyle w:val="ListParagraph"/>
-        <w:numPr>
-          <w:ilvl w:val="0"/>
-          <w:numId w:val="32"/>
-        </w:numPr>
-        <w:spacing w:before="0" w:line="288" w:lineRule="auto"/>
-      </w:pPr>
-      <w:r>
-        <w:t>Mobile devices are used in different situations. Check that the application can be used in those conditions where it should be used, e.g. in a bus, outdoors, in a noisy environment...</w:t>
-      </w:r>
-    </w:p>
-    <w:p>
-      <w:pPr>
-        <w:pStyle w:val="ListParagraph"/>
-        <w:numPr>
-          <w:ilvl w:val="0"/>
-          <w:numId w:val="32"/>
-        </w:numPr>
-        <w:spacing w:before="0" w:line="288" w:lineRule="auto"/>
-      </w:pPr>
-      <w:r>
-        <w:t>You are creating the application for the end user, not for yourself.</w:t>
-      </w:r>
-    </w:p>
-    <w:p>
-      <w:pPr>
-        <w:pStyle w:val="ListParagraph"/>
-        <w:numPr>
-          <w:ilvl w:val="0"/>
-          <w:numId w:val="32"/>
-        </w:numPr>
-        <w:spacing w:before="0" w:line="288" w:lineRule="auto"/>
-      </w:pPr>
-      <w:r>
-        <w:t>The application is intuitive and fun to use.</w:t>
-      </w:r>
-    </w:p>
-    <w:p>
-      <w:pPr>
-        <w:pStyle w:val="ListParagraph"/>
-        <w:numPr>
-          <w:ilvl w:val="0"/>
-          <w:numId w:val="32"/>
-        </w:numPr>
-        <w:spacing w:before="0" w:line="288" w:lineRule="auto"/>
-      </w:pPr>
-      <w:r>
-        <w:t>The application makes the user smile but not laugh.</w:t>
-      </w:r>
-    </w:p>
-    <w:p>
-      <w:pPr>
-        <w:pStyle w:val="Heading6"/>
-        <w:rPr>
-          <w:color w:val="555555"/>
-        </w:rPr>
-      </w:pPr>
-      <w:r>
-        <w:rPr>
-          <w:rStyle w:val="Strong"/>
-          <w:rFonts w:ascii="Tahoma" w:hAnsi="Tahoma" w:cs="Tahoma"/>
-          <w:color w:val="666666"/>
-          <w:sz w:val="16"/>
-          <w:szCs w:val="16"/>
-          <w:bdr w:val="none" w:sz="0" w:space="0" w:color="auto" w:frame="1"/>
-        </w:rPr>
-        <w:t>Use fonts and colours wisely.</w:t>
-      </w:r>
-    </w:p>
-    <w:p>
-      <w:pPr>
-        <w:pStyle w:val="ListParagraph"/>
-        <w:numPr>
-          <w:ilvl w:val="0"/>
-          <w:numId w:val="33"/>
-        </w:numPr>
-        <w:spacing w:before="0" w:line="288" w:lineRule="auto"/>
-      </w:pPr>
-      <w:r>
-        <w:t>The fonts you use are clear and easy to read from small screen.</w:t>
-      </w:r>
-    </w:p>
-    <w:p>
-      <w:pPr>
-        <w:pStyle w:val="ListParagraph"/>
-        <w:numPr>
-          <w:ilvl w:val="0"/>
-          <w:numId w:val="33"/>
-        </w:numPr>
-        <w:spacing w:before="0" w:line="288" w:lineRule="auto"/>
-      </w:pPr>
-      <w:r>
-        <w:t>Check that the contrast is clear enough.</w:t>
-      </w:r>
-    </w:p>
-    <w:p>
-      <w:pPr>
-        <w:pStyle w:val="ListParagraph"/>
-        <w:numPr>
-          <w:ilvl w:val="0"/>
-          <w:numId w:val="33"/>
-        </w:numPr>
-        <w:spacing w:before="0" w:line="288" w:lineRule="auto"/>
-      </w:pPr>
-      <w:r>
-        <w:t xml:space="preserve">Use a limited number of </w:t>
-      </w:r>
-      <w:proofErr w:type="spellStart"/>
-      <w:r>
-        <w:t>colours</w:t>
-      </w:r>
-      <w:proofErr w:type="spellEnd"/>
-      <w:r>
-        <w:t>.</w:t>
-      </w:r>
-    </w:p>
-    <w:p>
-      <w:pPr>
-        <w:pStyle w:val="ListParagraph"/>
-        <w:numPr>
-          <w:ilvl w:val="0"/>
-          <w:numId w:val="33"/>
-        </w:numPr>
-        <w:spacing w:before="0" w:line="288" w:lineRule="auto"/>
-      </w:pPr>
-      <w:r>
-        <w:t xml:space="preserve">Remember the </w:t>
-      </w:r>
-      <w:proofErr w:type="spellStart"/>
-      <w:r>
-        <w:t>colour</w:t>
-      </w:r>
-      <w:proofErr w:type="spellEnd"/>
-      <w:r>
-        <w:t xml:space="preserve"> metaphors and cultural differences in perceiving </w:t>
-      </w:r>
-      <w:proofErr w:type="spellStart"/>
-      <w:r>
-        <w:t>colours</w:t>
-      </w:r>
-      <w:proofErr w:type="spellEnd"/>
-      <w:r>
-        <w:t>.</w:t>
-      </w:r>
-    </w:p>
-    <w:p>
-      <w:pPr>
-        <w:pStyle w:val="Heading6"/>
-        <w:rPr>
-          <w:color w:val="555555"/>
-        </w:rPr>
-      </w:pPr>
-      <w:r>
-        <w:rPr>
-          <w:rStyle w:val="Strong"/>
-          <w:rFonts w:ascii="Tahoma" w:hAnsi="Tahoma" w:cs="Tahoma"/>
-          <w:color w:val="666666"/>
-          <w:sz w:val="16"/>
-          <w:szCs w:val="16"/>
-          <w:bdr w:val="none" w:sz="0" w:space="0" w:color="auto" w:frame="1"/>
-        </w:rPr>
-        <w:lastRenderedPageBreak/>
-        <w:t>Don’t be offensive.</w:t>
-      </w:r>
-    </w:p>
-    <w:p>
-      <w:pPr>
-        <w:pStyle w:val="ListParagraph"/>
-        <w:numPr>
-          <w:ilvl w:val="0"/>
-          <w:numId w:val="34"/>
-        </w:numPr>
-        <w:spacing w:before="0" w:line="288" w:lineRule="auto"/>
-      </w:pPr>
-      <w:r>
-        <w:t>You have only one chance to make the first impression. Make the most of it.</w:t>
-      </w:r>
-    </w:p>
-    <w:p>
-      <w:pPr>
-        <w:pStyle w:val="ListParagraph"/>
-        <w:numPr>
-          <w:ilvl w:val="0"/>
-          <w:numId w:val="34"/>
-        </w:numPr>
-        <w:spacing w:before="0" w:line="288" w:lineRule="auto"/>
-      </w:pPr>
-      <w:r>
-        <w:t>Check that the application is in line with the</w:t>
-      </w:r>
-      <w:r>
-        <w:rPr>
-          <w:rStyle w:val="apple-converted-space"/>
-          <w:rFonts w:ascii="Tahoma" w:hAnsi="Tahoma" w:cs="Tahoma"/>
-          <w:color w:val="555555"/>
-          <w:sz w:val="16"/>
-          <w:szCs w:val="16"/>
-        </w:rPr>
-        <w:t> </w:t>
-      </w:r>
-      <w:proofErr w:type="spellStart"/>
-      <w:r>
-        <w:fldChar w:fldCharType="begin"/>
-      </w:r>
-      <w:r>
-        <w:instrText xml:space="preserve"> HYPERLINK "https://publish.ovi.com/account/content_guidelines" \t "_blank" </w:instrText>
-      </w:r>
-      <w:r>
-        <w:fldChar w:fldCharType="separate"/>
-      </w:r>
-      <w:r>
-        <w:rPr>
-          <w:rStyle w:val="Hyperlink"/>
-          <w:rFonts w:ascii="Tahoma" w:hAnsi="Tahoma" w:cs="Tahoma"/>
-          <w:color w:val="395796"/>
-          <w:sz w:val="16"/>
-          <w:szCs w:val="16"/>
-          <w:bdr w:val="none" w:sz="0" w:space="0" w:color="auto" w:frame="1"/>
-        </w:rPr>
-        <w:t>Ovi</w:t>
-      </w:r>
-      <w:proofErr w:type="spellEnd"/>
-      <w:r>
-        <w:rPr>
-          <w:rStyle w:val="Hyperlink"/>
-          <w:rFonts w:ascii="Tahoma" w:hAnsi="Tahoma" w:cs="Tahoma"/>
-          <w:color w:val="395796"/>
-          <w:sz w:val="16"/>
-          <w:szCs w:val="16"/>
-          <w:bdr w:val="none" w:sz="0" w:space="0" w:color="auto" w:frame="1"/>
-        </w:rPr>
-        <w:t xml:space="preserve"> Store content guidelines</w:t>
-      </w:r>
-      <w:r>
-        <w:rPr>
-          <w:rStyle w:val="Hyperlink"/>
-          <w:rFonts w:ascii="Tahoma" w:hAnsi="Tahoma" w:cs="Tahoma"/>
-          <w:color w:val="395796"/>
-          <w:sz w:val="16"/>
-          <w:szCs w:val="16"/>
-          <w:bdr w:val="none" w:sz="0" w:space="0" w:color="auto" w:frame="1"/>
-        </w:rPr>
-        <w:fldChar w:fldCharType="end"/>
-      </w:r>
-      <w:r>
-        <w:t>.</w:t>
-      </w:r>
-    </w:p>
-    <w:p/>
-    <w:p>
-      <w:pPr>
         <w:pStyle w:val="Heading4"/>
       </w:pPr>
       <w:r>
@@ -43395,7 +42880,7 @@
         </w:rPr>
         <w:t> </w:t>
       </w:r>
-      <w:hyperlink r:id="rId239" w:history="1">
+      <w:hyperlink r:id="rId241" w:history="1">
         <w:r>
           <w:rPr>
             <w:rStyle w:val="Hyperlink"/>
@@ -43668,7 +43153,7 @@
                     </pic:cNvPicPr>
                   </pic:nvPicPr>
                   <pic:blipFill>
-                    <a:blip r:embed="rId240" cstate="print"/>
+                    <a:blip r:embed="rId242" cstate="print"/>
                     <a:srcRect/>
                     <a:stretch>
                       <a:fillRect/>
@@ -44145,7 +43630,7 @@
                     </pic:cNvPicPr>
                   </pic:nvPicPr>
                   <pic:blipFill>
-                    <a:blip r:embed="rId241" cstate="print"/>
+                    <a:blip r:embed="rId243" cstate="print"/>
                     <a:srcRect/>
                     <a:stretch>
                       <a:fillRect/>
@@ -52999,7 +52484,7 @@
 </file>
 
 <file path=customXml/itemProps2.xml><?xml version="1.0" encoding="utf-8"?>
-<ds:datastoreItem xmlns:ds="http://schemas.openxmlformats.org/officeDocument/2006/customXml" ds:itemID="{FF897951-3056-429B-98A5-09531746E2D6}">
+<ds:datastoreItem xmlns:ds="http://schemas.openxmlformats.org/officeDocument/2006/customXml" ds:itemID="{459CAB3A-A016-414F-B733-004A161A9E8B}">
   <ds:schemaRefs>
     <ds:schemaRef ds:uri="http://schemas.openxmlformats.org/officeDocument/2006/bibliography"/>
   </ds:schemaRefs>

</xml_diff>

<commit_message>
added c sharp details in appendices
</commit_message>
<xml_diff>
--- a/report/School Management System-final-report.docx
+++ b/report/School Management System-final-report.docx
@@ -39410,6 +39410,872 @@
     </w:p>
     <w:p>
       <w:pPr>
+        <w:pStyle w:val="ListParagraph"/>
+        <w:spacing w:line="480" w:lineRule="auto"/>
+        <w:rPr>
+          <w:rFonts w:ascii="Arial" w:eastAsia="Times New Roman" w:hAnsi="Arial" w:cs="Arial"/>
+          <w:color w:val="222222"/>
+          <w:lang w:eastAsia="en-IN"/>
+        </w:rPr>
+      </w:pPr>
+      <w:r>
+        <w:rPr>
+          <w:rFonts w:ascii="Verdana" w:hAnsi="Verdana"/>
+          <w:color w:val="333333"/>
+          <w:sz w:val="16"/>
+          <w:szCs w:val="16"/>
+          <w:shd w:val="clear" w:color="auto" w:fill="FFFFFF"/>
+        </w:rPr>
+        <w:lastRenderedPageBreak/>
+        <w:t xml:space="preserve">C# was developed to bring rapid development to C++ without sacrificing the power and control of C and C++. C# provides various </w:t>
+      </w:r>
+      <w:proofErr w:type="spellStart"/>
+      <w:r>
+        <w:rPr>
+          <w:rFonts w:ascii="Verdana" w:hAnsi="Verdana"/>
+          <w:color w:val="333333"/>
+          <w:sz w:val="16"/>
+          <w:szCs w:val="16"/>
+          <w:shd w:val="clear" w:color="auto" w:fill="FFFFFF"/>
+        </w:rPr>
+        <w:t>characteristics</w:t>
+      </w:r>
+      <w:proofErr w:type="gramStart"/>
+      <w:r>
+        <w:rPr>
+          <w:rFonts w:ascii="Verdana" w:hAnsi="Verdana"/>
+          <w:color w:val="333333"/>
+          <w:sz w:val="16"/>
+          <w:szCs w:val="16"/>
+          <w:shd w:val="clear" w:color="auto" w:fill="FFFFFF"/>
+        </w:rPr>
+        <w:t>,which</w:t>
+      </w:r>
+      <w:proofErr w:type="spellEnd"/>
+      <w:proofErr w:type="gramEnd"/>
+      <w:r>
+        <w:rPr>
+          <w:rFonts w:ascii="Verdana" w:hAnsi="Verdana"/>
+          <w:color w:val="333333"/>
+          <w:sz w:val="16"/>
+          <w:szCs w:val="16"/>
+          <w:shd w:val="clear" w:color="auto" w:fill="FFFFFF"/>
+        </w:rPr>
+        <w:t xml:space="preserve"> are:</w:t>
+      </w:r>
+      <w:r>
+        <w:rPr>
+          <w:rFonts w:ascii="Verdana" w:hAnsi="Verdana"/>
+          <w:color w:val="333333"/>
+          <w:sz w:val="16"/>
+          <w:szCs w:val="16"/>
+        </w:rPr>
+        <w:br/>
+      </w:r>
+      <w:r>
+        <w:rPr>
+          <w:rFonts w:ascii="Verdana" w:hAnsi="Verdana"/>
+          <w:color w:val="333333"/>
+          <w:sz w:val="16"/>
+          <w:szCs w:val="16"/>
+          <w:shd w:val="clear" w:color="auto" w:fill="FFFFFF"/>
+        </w:rPr>
+        <w:t>Simple:</w:t>
+      </w:r>
+      <w:r>
+        <w:rPr>
+          <w:rFonts w:ascii="Verdana" w:hAnsi="Verdana"/>
+          <w:color w:val="333333"/>
+          <w:sz w:val="16"/>
+          <w:szCs w:val="16"/>
+        </w:rPr>
+        <w:br/>
+      </w:r>
+      <w:r>
+        <w:rPr>
+          <w:rFonts w:ascii="Verdana" w:hAnsi="Verdana"/>
+          <w:color w:val="333333"/>
+          <w:sz w:val="16"/>
+          <w:szCs w:val="16"/>
+          <w:shd w:val="clear" w:color="auto" w:fill="FFFFFF"/>
+        </w:rPr>
+        <w:t>C# eliminates the use of tedious operators such as --&gt;, and pointers. C# treats inter and Boolean as two different data types, which enable the compiler</w:t>
+      </w:r>
+      <w:r>
+        <w:rPr>
+          <w:rStyle w:val="apple-converted-space"/>
+          <w:rFonts w:ascii="Verdana" w:hAnsi="Verdana"/>
+          <w:color w:val="333333"/>
+          <w:sz w:val="16"/>
+          <w:szCs w:val="16"/>
+          <w:shd w:val="clear" w:color="auto" w:fill="FFFFFF"/>
+        </w:rPr>
+        <w:t> </w:t>
+      </w:r>
+      <w:r>
+        <w:rPr>
+          <w:rFonts w:ascii="Verdana" w:hAnsi="Verdana"/>
+          <w:color w:val="333333"/>
+          <w:sz w:val="16"/>
+          <w:szCs w:val="16"/>
+        </w:rPr>
+        <w:br/>
+      </w:r>
+      <w:r>
+        <w:rPr>
+          <w:rFonts w:ascii="Verdana" w:hAnsi="Verdana"/>
+          <w:color w:val="333333"/>
+          <w:sz w:val="16"/>
+          <w:szCs w:val="16"/>
+          <w:shd w:val="clear" w:color="auto" w:fill="FFFFFF"/>
+        </w:rPr>
+        <w:t>to recognize the use of = in place of = = with if statement.</w:t>
+      </w:r>
+      <w:r>
+        <w:rPr>
+          <w:rFonts w:ascii="Verdana" w:hAnsi="Verdana"/>
+          <w:color w:val="333333"/>
+          <w:sz w:val="16"/>
+          <w:szCs w:val="16"/>
+        </w:rPr>
+        <w:br/>
+      </w:r>
+      <w:r>
+        <w:rPr>
+          <w:rFonts w:ascii="Verdana" w:hAnsi="Verdana"/>
+          <w:color w:val="333333"/>
+          <w:sz w:val="16"/>
+          <w:szCs w:val="16"/>
+        </w:rPr>
+        <w:br/>
+      </w:r>
+      <w:r>
+        <w:rPr>
+          <w:rFonts w:ascii="Verdana" w:hAnsi="Verdana"/>
+          <w:b/>
+          <w:bCs/>
+          <w:color w:val="333333"/>
+          <w:sz w:val="16"/>
+          <w:szCs w:val="16"/>
+          <w:shd w:val="clear" w:color="auto" w:fill="FFFFFF"/>
+        </w:rPr>
+        <w:t>Consistent:-</w:t>
+      </w:r>
+      <w:r>
+        <w:rPr>
+          <w:rFonts w:ascii="Verdana" w:hAnsi="Verdana"/>
+          <w:color w:val="333333"/>
+          <w:sz w:val="16"/>
+          <w:szCs w:val="16"/>
+        </w:rPr>
+        <w:br/>
+      </w:r>
+      <w:r>
+        <w:rPr>
+          <w:rFonts w:ascii="Verdana" w:hAnsi="Verdana"/>
+          <w:color w:val="333333"/>
+          <w:sz w:val="16"/>
+          <w:szCs w:val="16"/>
+          <w:shd w:val="clear" w:color="auto" w:fill="FFFFFF"/>
+        </w:rPr>
+        <w:t xml:space="preserve">C# supports only one integer </w:t>
+      </w:r>
+      <w:proofErr w:type="spellStart"/>
+      <w:r>
+        <w:rPr>
+          <w:rFonts w:ascii="Verdana" w:hAnsi="Verdana"/>
+          <w:color w:val="333333"/>
+          <w:sz w:val="16"/>
+          <w:szCs w:val="16"/>
+          <w:shd w:val="clear" w:color="auto" w:fill="FFFFFF"/>
+        </w:rPr>
+        <w:t>tyoe</w:t>
+      </w:r>
+      <w:proofErr w:type="spellEnd"/>
+      <w:r>
+        <w:rPr>
+          <w:rFonts w:ascii="Verdana" w:hAnsi="Verdana"/>
+          <w:color w:val="333333"/>
+          <w:sz w:val="16"/>
+          <w:szCs w:val="16"/>
+          <w:shd w:val="clear" w:color="auto" w:fill="FFFFFF"/>
+        </w:rPr>
+        <w:t xml:space="preserve"> and there is no limitation of range.</w:t>
+      </w:r>
+      <w:r>
+        <w:rPr>
+          <w:rFonts w:ascii="Verdana" w:hAnsi="Verdana"/>
+          <w:color w:val="333333"/>
+          <w:sz w:val="16"/>
+          <w:szCs w:val="16"/>
+        </w:rPr>
+        <w:br/>
+      </w:r>
+      <w:r>
+        <w:rPr>
+          <w:rFonts w:ascii="Verdana" w:hAnsi="Verdana"/>
+          <w:b/>
+          <w:bCs/>
+          <w:color w:val="333333"/>
+          <w:sz w:val="16"/>
+          <w:szCs w:val="16"/>
+          <w:shd w:val="clear" w:color="auto" w:fill="FFFFFF"/>
+        </w:rPr>
+        <w:t>Modern:-</w:t>
+      </w:r>
+      <w:r>
+        <w:rPr>
+          <w:rFonts w:ascii="Verdana" w:hAnsi="Verdana"/>
+          <w:color w:val="333333"/>
+          <w:sz w:val="16"/>
+          <w:szCs w:val="16"/>
+        </w:rPr>
+        <w:br/>
+      </w:r>
+      <w:r>
+        <w:rPr>
+          <w:rFonts w:ascii="Verdana" w:hAnsi="Verdana"/>
+          <w:color w:val="333333"/>
+          <w:sz w:val="16"/>
+          <w:szCs w:val="16"/>
+          <w:shd w:val="clear" w:color="auto" w:fill="FFFFFF"/>
+        </w:rPr>
+        <w:t>C# contains various features necessary to develop web applications. Following are the features of C#</w:t>
+      </w:r>
+      <w:proofErr w:type="gramStart"/>
+      <w:r>
+        <w:rPr>
+          <w:rFonts w:ascii="Verdana" w:hAnsi="Verdana"/>
+          <w:color w:val="333333"/>
+          <w:sz w:val="16"/>
+          <w:szCs w:val="16"/>
+          <w:shd w:val="clear" w:color="auto" w:fill="FFFFFF"/>
+        </w:rPr>
+        <w:t>:</w:t>
+      </w:r>
+      <w:proofErr w:type="gramEnd"/>
+      <w:r>
+        <w:rPr>
+          <w:rFonts w:ascii="Verdana" w:hAnsi="Verdana"/>
+          <w:color w:val="333333"/>
+          <w:sz w:val="16"/>
+          <w:szCs w:val="16"/>
+        </w:rPr>
+        <w:br/>
+      </w:r>
+      <w:r>
+        <w:rPr>
+          <w:rFonts w:ascii="Verdana" w:hAnsi="Verdana"/>
+          <w:color w:val="333333"/>
+          <w:sz w:val="16"/>
+          <w:szCs w:val="16"/>
+          <w:shd w:val="clear" w:color="auto" w:fill="FFFFFF"/>
+        </w:rPr>
+        <w:t>It provides automatic garbage collection.</w:t>
+      </w:r>
+      <w:r>
+        <w:rPr>
+          <w:rFonts w:ascii="Verdana" w:hAnsi="Verdana"/>
+          <w:color w:val="333333"/>
+          <w:sz w:val="16"/>
+          <w:szCs w:val="16"/>
+        </w:rPr>
+        <w:br/>
+      </w:r>
+      <w:r>
+        <w:rPr>
+          <w:rFonts w:ascii="Verdana" w:hAnsi="Verdana"/>
+          <w:color w:val="333333"/>
+          <w:sz w:val="16"/>
+          <w:szCs w:val="16"/>
+          <w:shd w:val="clear" w:color="auto" w:fill="FFFFFF"/>
+        </w:rPr>
+        <w:t>It provides robust security model.</w:t>
+      </w:r>
+      <w:r>
+        <w:rPr>
+          <w:rFonts w:ascii="Verdana" w:hAnsi="Verdana"/>
+          <w:color w:val="333333"/>
+          <w:sz w:val="16"/>
+          <w:szCs w:val="16"/>
+        </w:rPr>
+        <w:br/>
+      </w:r>
+      <w:r>
+        <w:rPr>
+          <w:rFonts w:ascii="Verdana" w:hAnsi="Verdana"/>
+          <w:color w:val="333333"/>
+          <w:sz w:val="16"/>
+          <w:szCs w:val="16"/>
+          <w:shd w:val="clear" w:color="auto" w:fill="FFFFFF"/>
+        </w:rPr>
+        <w:t>It provides decimal data type for financial application.</w:t>
+      </w:r>
+      <w:r>
+        <w:rPr>
+          <w:rFonts w:ascii="Verdana" w:hAnsi="Verdana"/>
+          <w:color w:val="333333"/>
+          <w:sz w:val="16"/>
+          <w:szCs w:val="16"/>
+        </w:rPr>
+        <w:br/>
+      </w:r>
+      <w:r>
+        <w:rPr>
+          <w:rFonts w:ascii="Verdana" w:hAnsi="Verdana"/>
+          <w:color w:val="333333"/>
+          <w:sz w:val="16"/>
+          <w:szCs w:val="16"/>
+          <w:shd w:val="clear" w:color="auto" w:fill="FFFFFF"/>
+        </w:rPr>
+        <w:t>It provides modern approach for debugging.</w:t>
+      </w:r>
+      <w:r>
+        <w:rPr>
+          <w:rFonts w:ascii="Verdana" w:hAnsi="Verdana"/>
+          <w:color w:val="333333"/>
+          <w:sz w:val="16"/>
+          <w:szCs w:val="16"/>
+        </w:rPr>
+        <w:br/>
+      </w:r>
+      <w:r>
+        <w:rPr>
+          <w:rFonts w:ascii="Verdana" w:hAnsi="Verdana"/>
+          <w:color w:val="333333"/>
+          <w:sz w:val="16"/>
+          <w:szCs w:val="16"/>
+          <w:shd w:val="clear" w:color="auto" w:fill="FFFFFF"/>
+        </w:rPr>
+        <w:t>It provides a rich intrinsic model for error handling.</w:t>
+      </w:r>
+      <w:r>
+        <w:rPr>
+          <w:rFonts w:ascii="Verdana" w:hAnsi="Verdana"/>
+          <w:color w:val="333333"/>
+          <w:sz w:val="16"/>
+          <w:szCs w:val="16"/>
+        </w:rPr>
+        <w:br/>
+      </w:r>
+      <w:r>
+        <w:rPr>
+          <w:rFonts w:ascii="Verdana" w:hAnsi="Verdana"/>
+          <w:b/>
+          <w:bCs/>
+          <w:color w:val="333333"/>
+          <w:sz w:val="16"/>
+          <w:szCs w:val="16"/>
+          <w:shd w:val="clear" w:color="auto" w:fill="FFFFFF"/>
+        </w:rPr>
+        <w:t>Object Oriented:-</w:t>
+      </w:r>
+      <w:r>
+        <w:rPr>
+          <w:rFonts w:ascii="Verdana" w:hAnsi="Verdana"/>
+          <w:color w:val="333333"/>
+          <w:sz w:val="16"/>
+          <w:szCs w:val="16"/>
+        </w:rPr>
+        <w:br/>
+      </w:r>
+      <w:r>
+        <w:rPr>
+          <w:rFonts w:ascii="Verdana" w:hAnsi="Verdana"/>
+          <w:color w:val="333333"/>
+          <w:sz w:val="16"/>
+          <w:szCs w:val="16"/>
+          <w:shd w:val="clear" w:color="auto" w:fill="FFFFFF"/>
+        </w:rPr>
+        <w:t xml:space="preserve">C# supports all the features of object oriented language such as encapsulation, inheritance and </w:t>
+      </w:r>
+      <w:proofErr w:type="gramStart"/>
+      <w:r>
+        <w:rPr>
+          <w:rFonts w:ascii="Verdana" w:hAnsi="Verdana"/>
+          <w:color w:val="333333"/>
+          <w:sz w:val="16"/>
+          <w:szCs w:val="16"/>
+          <w:shd w:val="clear" w:color="auto" w:fill="FFFFFF"/>
+        </w:rPr>
+        <w:t>polymorphism .</w:t>
+      </w:r>
+      <w:proofErr w:type="gramEnd"/>
+      <w:r>
+        <w:rPr>
+          <w:rFonts w:ascii="Verdana" w:hAnsi="Verdana"/>
+          <w:color w:val="333333"/>
+          <w:sz w:val="16"/>
+          <w:szCs w:val="16"/>
+          <w:shd w:val="clear" w:color="auto" w:fill="FFFFFF"/>
+        </w:rPr>
+        <w:t xml:space="preserve"> It treats everything as an object and there are no global</w:t>
+      </w:r>
+      <w:r>
+        <w:rPr>
+          <w:rStyle w:val="apple-converted-space"/>
+          <w:rFonts w:ascii="Verdana" w:hAnsi="Verdana"/>
+          <w:color w:val="333333"/>
+          <w:sz w:val="16"/>
+          <w:szCs w:val="16"/>
+          <w:shd w:val="clear" w:color="auto" w:fill="FFFFFF"/>
+        </w:rPr>
+        <w:t> </w:t>
+      </w:r>
+      <w:r>
+        <w:rPr>
+          <w:rFonts w:ascii="Verdana" w:hAnsi="Verdana"/>
+          <w:color w:val="333333"/>
+          <w:sz w:val="16"/>
+          <w:szCs w:val="16"/>
+        </w:rPr>
+        <w:br/>
+      </w:r>
+      <w:proofErr w:type="spellStart"/>
+      <w:r>
+        <w:rPr>
+          <w:rFonts w:ascii="Verdana" w:hAnsi="Verdana"/>
+          <w:color w:val="333333"/>
+          <w:sz w:val="16"/>
+          <w:szCs w:val="16"/>
+          <w:shd w:val="clear" w:color="auto" w:fill="FFFFFF"/>
+        </w:rPr>
+        <w:t>functions</w:t>
+      </w:r>
+      <w:proofErr w:type="gramStart"/>
+      <w:r>
+        <w:rPr>
+          <w:rFonts w:ascii="Verdana" w:hAnsi="Verdana"/>
+          <w:color w:val="333333"/>
+          <w:sz w:val="16"/>
+          <w:szCs w:val="16"/>
+          <w:shd w:val="clear" w:color="auto" w:fill="FFFFFF"/>
+        </w:rPr>
+        <w:t>,variables</w:t>
+      </w:r>
+      <w:proofErr w:type="spellEnd"/>
+      <w:proofErr w:type="gramEnd"/>
+      <w:r>
+        <w:rPr>
+          <w:rFonts w:ascii="Verdana" w:hAnsi="Verdana"/>
+          <w:color w:val="333333"/>
+          <w:sz w:val="16"/>
+          <w:szCs w:val="16"/>
+          <w:shd w:val="clear" w:color="auto" w:fill="FFFFFF"/>
+        </w:rPr>
+        <w:t xml:space="preserve"> and constants in C#.</w:t>
+      </w:r>
+      <w:r>
+        <w:rPr>
+          <w:rFonts w:ascii="Verdana" w:hAnsi="Verdana"/>
+          <w:color w:val="333333"/>
+          <w:sz w:val="16"/>
+          <w:szCs w:val="16"/>
+        </w:rPr>
+        <w:br/>
+      </w:r>
+      <w:r>
+        <w:rPr>
+          <w:rFonts w:ascii="Verdana" w:hAnsi="Verdana"/>
+          <w:b/>
+          <w:bCs/>
+          <w:color w:val="333333"/>
+          <w:sz w:val="16"/>
+          <w:szCs w:val="16"/>
+          <w:shd w:val="clear" w:color="auto" w:fill="FFFFFF"/>
+        </w:rPr>
+        <w:t>Type Safe:-</w:t>
+      </w:r>
+      <w:r>
+        <w:rPr>
+          <w:rFonts w:ascii="Verdana" w:hAnsi="Verdana"/>
+          <w:color w:val="333333"/>
+          <w:sz w:val="16"/>
+          <w:szCs w:val="16"/>
+        </w:rPr>
+        <w:br/>
+      </w:r>
+      <w:r>
+        <w:rPr>
+          <w:rFonts w:ascii="Verdana" w:hAnsi="Verdana"/>
+          <w:color w:val="333333"/>
+          <w:sz w:val="16"/>
+          <w:szCs w:val="16"/>
+          <w:shd w:val="clear" w:color="auto" w:fill="FFFFFF"/>
+        </w:rPr>
+        <w:t xml:space="preserve">C# provides various type safe </w:t>
+      </w:r>
+      <w:proofErr w:type="gramStart"/>
+      <w:r>
+        <w:rPr>
+          <w:rFonts w:ascii="Verdana" w:hAnsi="Verdana"/>
+          <w:color w:val="333333"/>
+          <w:sz w:val="16"/>
+          <w:szCs w:val="16"/>
+          <w:shd w:val="clear" w:color="auto" w:fill="FFFFFF"/>
+        </w:rPr>
+        <w:t>measures ,which</w:t>
+      </w:r>
+      <w:proofErr w:type="gramEnd"/>
+      <w:r>
+        <w:rPr>
+          <w:rFonts w:ascii="Verdana" w:hAnsi="Verdana"/>
+          <w:color w:val="333333"/>
+          <w:sz w:val="16"/>
+          <w:szCs w:val="16"/>
+          <w:shd w:val="clear" w:color="auto" w:fill="FFFFFF"/>
+        </w:rPr>
+        <w:t xml:space="preserve"> are :</w:t>
+      </w:r>
+      <w:r>
+        <w:rPr>
+          <w:rFonts w:ascii="Verdana" w:hAnsi="Verdana"/>
+          <w:color w:val="333333"/>
+          <w:sz w:val="16"/>
+          <w:szCs w:val="16"/>
+        </w:rPr>
+        <w:br/>
+      </w:r>
+      <w:r>
+        <w:rPr>
+          <w:rFonts w:ascii="Verdana" w:hAnsi="Verdana"/>
+          <w:color w:val="333333"/>
+          <w:sz w:val="16"/>
+          <w:szCs w:val="16"/>
+          <w:shd w:val="clear" w:color="auto" w:fill="FFFFFF"/>
+        </w:rPr>
+        <w:t xml:space="preserve">Dynamically allocated objects and arrays are </w:t>
+      </w:r>
+      <w:proofErr w:type="spellStart"/>
+      <w:r>
+        <w:rPr>
+          <w:rFonts w:ascii="Verdana" w:hAnsi="Verdana"/>
+          <w:color w:val="333333"/>
+          <w:sz w:val="16"/>
+          <w:szCs w:val="16"/>
+          <w:shd w:val="clear" w:color="auto" w:fill="FFFFFF"/>
+        </w:rPr>
+        <w:t>initialised</w:t>
+      </w:r>
+      <w:proofErr w:type="spellEnd"/>
+      <w:r>
+        <w:rPr>
+          <w:rFonts w:ascii="Verdana" w:hAnsi="Verdana"/>
+          <w:color w:val="333333"/>
+          <w:sz w:val="16"/>
+          <w:szCs w:val="16"/>
+          <w:shd w:val="clear" w:color="auto" w:fill="FFFFFF"/>
+        </w:rPr>
+        <w:t xml:space="preserve"> to zero.</w:t>
+      </w:r>
+      <w:r>
+        <w:rPr>
+          <w:rFonts w:ascii="Verdana" w:hAnsi="Verdana"/>
+          <w:color w:val="333333"/>
+          <w:sz w:val="16"/>
+          <w:szCs w:val="16"/>
+        </w:rPr>
+        <w:br/>
+      </w:r>
+      <w:r>
+        <w:rPr>
+          <w:rFonts w:ascii="Verdana" w:hAnsi="Verdana"/>
+          <w:color w:val="333333"/>
+          <w:sz w:val="16"/>
+          <w:szCs w:val="16"/>
+          <w:shd w:val="clear" w:color="auto" w:fill="FFFFFF"/>
+        </w:rPr>
+        <w:t xml:space="preserve">Products </w:t>
+      </w:r>
+      <w:proofErr w:type="gramStart"/>
+      <w:r>
+        <w:rPr>
+          <w:rFonts w:ascii="Verdana" w:hAnsi="Verdana"/>
+          <w:color w:val="333333"/>
+          <w:sz w:val="16"/>
+          <w:szCs w:val="16"/>
+          <w:shd w:val="clear" w:color="auto" w:fill="FFFFFF"/>
+        </w:rPr>
+        <w:t>an</w:t>
+      </w:r>
+      <w:proofErr w:type="gramEnd"/>
+      <w:r>
+        <w:rPr>
+          <w:rFonts w:ascii="Verdana" w:hAnsi="Verdana"/>
+          <w:color w:val="333333"/>
+          <w:sz w:val="16"/>
+          <w:szCs w:val="16"/>
+          <w:shd w:val="clear" w:color="auto" w:fill="FFFFFF"/>
+        </w:rPr>
+        <w:t xml:space="preserve"> error message while using an </w:t>
+      </w:r>
+      <w:proofErr w:type="spellStart"/>
+      <w:r>
+        <w:rPr>
+          <w:rFonts w:ascii="Verdana" w:hAnsi="Verdana"/>
+          <w:color w:val="333333"/>
+          <w:sz w:val="16"/>
+          <w:szCs w:val="16"/>
+          <w:shd w:val="clear" w:color="auto" w:fill="FFFFFF"/>
+        </w:rPr>
+        <w:t>uninitialised</w:t>
+      </w:r>
+      <w:proofErr w:type="spellEnd"/>
+      <w:r>
+        <w:rPr>
+          <w:rFonts w:ascii="Verdana" w:hAnsi="Verdana"/>
+          <w:color w:val="333333"/>
+          <w:sz w:val="16"/>
+          <w:szCs w:val="16"/>
+          <w:shd w:val="clear" w:color="auto" w:fill="FFFFFF"/>
+        </w:rPr>
+        <w:t xml:space="preserve"> variable.</w:t>
+      </w:r>
+      <w:r>
+        <w:rPr>
+          <w:rFonts w:ascii="Verdana" w:hAnsi="Verdana"/>
+          <w:color w:val="333333"/>
+          <w:sz w:val="16"/>
+          <w:szCs w:val="16"/>
+        </w:rPr>
+        <w:br/>
+      </w:r>
+      <w:r>
+        <w:rPr>
+          <w:rFonts w:ascii="Verdana" w:hAnsi="Verdana"/>
+          <w:color w:val="333333"/>
+          <w:sz w:val="16"/>
+          <w:szCs w:val="16"/>
+          <w:shd w:val="clear" w:color="auto" w:fill="FFFFFF"/>
+        </w:rPr>
+        <w:t>Checks the range of an array and warns when the access goes out of bound.</w:t>
+      </w:r>
+      <w:r>
+        <w:rPr>
+          <w:rFonts w:ascii="Verdana" w:hAnsi="Verdana"/>
+          <w:color w:val="333333"/>
+          <w:sz w:val="16"/>
+          <w:szCs w:val="16"/>
+        </w:rPr>
+        <w:br/>
+      </w:r>
+      <w:r>
+        <w:rPr>
+          <w:rFonts w:ascii="Verdana" w:hAnsi="Verdana"/>
+          <w:color w:val="333333"/>
+          <w:sz w:val="16"/>
+          <w:szCs w:val="16"/>
+          <w:shd w:val="clear" w:color="auto" w:fill="FFFFFF"/>
+        </w:rPr>
+        <w:t>Unsafe casts are not allowed.</w:t>
+      </w:r>
+      <w:r>
+        <w:rPr>
+          <w:rFonts w:ascii="Verdana" w:hAnsi="Verdana"/>
+          <w:color w:val="333333"/>
+          <w:sz w:val="16"/>
+          <w:szCs w:val="16"/>
+        </w:rPr>
+        <w:br/>
+      </w:r>
+      <w:proofErr w:type="gramStart"/>
+      <w:r>
+        <w:rPr>
+          <w:rFonts w:ascii="Verdana" w:hAnsi="Verdana"/>
+          <w:color w:val="333333"/>
+          <w:sz w:val="16"/>
+          <w:szCs w:val="16"/>
+          <w:shd w:val="clear" w:color="auto" w:fill="FFFFFF"/>
+        </w:rPr>
+        <w:t>Enforces overflow checking in arithmetic operations.</w:t>
+      </w:r>
+      <w:proofErr w:type="gramEnd"/>
+      <w:r>
+        <w:rPr>
+          <w:rFonts w:ascii="Verdana" w:hAnsi="Verdana"/>
+          <w:color w:val="333333"/>
+          <w:sz w:val="16"/>
+          <w:szCs w:val="16"/>
+        </w:rPr>
+        <w:br/>
+      </w:r>
+      <w:proofErr w:type="spellStart"/>
+      <w:r>
+        <w:rPr>
+          <w:rFonts w:ascii="Verdana" w:hAnsi="Verdana"/>
+          <w:b/>
+          <w:bCs/>
+          <w:color w:val="333333"/>
+          <w:sz w:val="16"/>
+          <w:szCs w:val="16"/>
+          <w:shd w:val="clear" w:color="auto" w:fill="FFFFFF"/>
+        </w:rPr>
+        <w:t>Versionable</w:t>
+      </w:r>
+      <w:proofErr w:type="spellEnd"/>
+      <w:r>
+        <w:rPr>
+          <w:rFonts w:ascii="Verdana" w:hAnsi="Verdana"/>
+          <w:b/>
+          <w:bCs/>
+          <w:color w:val="333333"/>
+          <w:sz w:val="16"/>
+          <w:szCs w:val="16"/>
+          <w:shd w:val="clear" w:color="auto" w:fill="FFFFFF"/>
+        </w:rPr>
+        <w:t>:-</w:t>
+      </w:r>
+      <w:r>
+        <w:rPr>
+          <w:rFonts w:ascii="Verdana" w:hAnsi="Verdana"/>
+          <w:color w:val="333333"/>
+          <w:sz w:val="16"/>
+          <w:szCs w:val="16"/>
+        </w:rPr>
+        <w:br/>
+      </w:r>
+      <w:r>
+        <w:rPr>
+          <w:rFonts w:ascii="Verdana" w:hAnsi="Verdana"/>
+          <w:color w:val="333333"/>
+          <w:sz w:val="16"/>
+          <w:szCs w:val="16"/>
+          <w:shd w:val="clear" w:color="auto" w:fill="FFFFFF"/>
+        </w:rPr>
+        <w:t>C# supports versioning that enables the existing applications to run on different versions with the help of new and override command.</w:t>
+      </w:r>
+      <w:r>
+        <w:rPr>
+          <w:rFonts w:ascii="Verdana" w:hAnsi="Verdana"/>
+          <w:color w:val="333333"/>
+          <w:sz w:val="16"/>
+          <w:szCs w:val="16"/>
+        </w:rPr>
+        <w:br/>
+      </w:r>
+      <w:r>
+        <w:rPr>
+          <w:rFonts w:ascii="Verdana" w:hAnsi="Verdana"/>
+          <w:color w:val="333333"/>
+          <w:sz w:val="16"/>
+          <w:szCs w:val="16"/>
+          <w:shd w:val="clear" w:color="auto" w:fill="FFFFFF"/>
+        </w:rPr>
+        <w:t>Compatible:</w:t>
+      </w:r>
+      <w:r>
+        <w:rPr>
+          <w:rFonts w:ascii="Verdana" w:hAnsi="Verdana"/>
+          <w:color w:val="333333"/>
+          <w:sz w:val="16"/>
+          <w:szCs w:val="16"/>
+        </w:rPr>
+        <w:br/>
+      </w:r>
+      <w:r>
+        <w:rPr>
+          <w:rFonts w:ascii="Verdana" w:hAnsi="Verdana"/>
+          <w:color w:val="333333"/>
+          <w:sz w:val="16"/>
+          <w:szCs w:val="16"/>
+          <w:shd w:val="clear" w:color="auto" w:fill="FFFFFF"/>
+        </w:rPr>
+        <w:t>C# contains the .NET specifications and therefore, allows inter operation with other .NET languages.</w:t>
+      </w:r>
+      <w:r>
+        <w:rPr>
+          <w:rFonts w:ascii="Verdana" w:hAnsi="Verdana"/>
+          <w:color w:val="333333"/>
+          <w:sz w:val="16"/>
+          <w:szCs w:val="16"/>
+        </w:rPr>
+        <w:br/>
+      </w:r>
+      <w:r>
+        <w:rPr>
+          <w:rFonts w:ascii="Verdana" w:hAnsi="Verdana"/>
+          <w:b/>
+          <w:bCs/>
+          <w:color w:val="333333"/>
+          <w:sz w:val="16"/>
+          <w:szCs w:val="16"/>
+          <w:shd w:val="clear" w:color="auto" w:fill="FFFFFF"/>
+        </w:rPr>
+        <w:t>Flexible:-</w:t>
+      </w:r>
+      <w:r>
+        <w:rPr>
+          <w:rFonts w:ascii="Verdana" w:hAnsi="Verdana"/>
+          <w:color w:val="333333"/>
+          <w:sz w:val="16"/>
+          <w:szCs w:val="16"/>
+        </w:rPr>
+        <w:br/>
+      </w:r>
+      <w:r>
+        <w:rPr>
+          <w:rFonts w:ascii="Verdana" w:hAnsi="Verdana"/>
+          <w:color w:val="333333"/>
+          <w:sz w:val="16"/>
+          <w:szCs w:val="16"/>
+          <w:shd w:val="clear" w:color="auto" w:fill="FFFFFF"/>
+        </w:rPr>
+        <w:lastRenderedPageBreak/>
+        <w:t>C# does not support pointers but you may use pointers to manipulate the data of certain classes and methods by declaring them unsafe.</w:t>
+      </w:r>
+      <w:r>
+        <w:rPr>
+          <w:rFonts w:ascii="Verdana" w:hAnsi="Verdana"/>
+          <w:color w:val="333333"/>
+          <w:sz w:val="16"/>
+          <w:szCs w:val="16"/>
+        </w:rPr>
+        <w:br/>
+      </w:r>
+      <w:r>
+        <w:rPr>
+          <w:rFonts w:ascii="Verdana" w:hAnsi="Verdana"/>
+          <w:color w:val="333333"/>
+          <w:sz w:val="16"/>
+          <w:szCs w:val="16"/>
+          <w:shd w:val="clear" w:color="auto" w:fill="FFFFFF"/>
+        </w:rPr>
+        <w:t>Inter-operability</w:t>
+      </w:r>
+      <w:proofErr w:type="gramStart"/>
+      <w:r>
+        <w:rPr>
+          <w:rFonts w:ascii="Verdana" w:hAnsi="Verdana"/>
+          <w:color w:val="333333"/>
+          <w:sz w:val="16"/>
+          <w:szCs w:val="16"/>
+          <w:shd w:val="clear" w:color="auto" w:fill="FFFFFF"/>
+        </w:rPr>
+        <w:t>:</w:t>
+      </w:r>
+      <w:proofErr w:type="gramEnd"/>
+      <w:r>
+        <w:rPr>
+          <w:rFonts w:ascii="Verdana" w:hAnsi="Verdana"/>
+          <w:color w:val="333333"/>
+          <w:sz w:val="16"/>
+          <w:szCs w:val="16"/>
+        </w:rPr>
+        <w:br/>
+      </w:r>
+      <w:r>
+        <w:rPr>
+          <w:rFonts w:ascii="Verdana" w:hAnsi="Verdana"/>
+          <w:color w:val="333333"/>
+          <w:sz w:val="16"/>
+          <w:szCs w:val="16"/>
+          <w:shd w:val="clear" w:color="auto" w:fill="FFFFFF"/>
+        </w:rPr>
+        <w:t>C# enables a program to call out any native API. It also allows the use of COM objects written in different languages.</w:t>
+      </w:r>
+    </w:p>
+    <w:p>
+      <w:pPr>
         <w:pStyle w:val="Heading3"/>
         <w:rPr>
           <w:rFonts w:eastAsia="Times New Roman"/>
@@ -39421,7 +40287,6 @@
           <w:rFonts w:eastAsia="Times New Roman"/>
           <w:lang w:eastAsia="en-IN"/>
         </w:rPr>
-        <w:lastRenderedPageBreak/>
         <w:t>java</w:t>
       </w:r>
     </w:p>
@@ -40086,6 +40951,7 @@
           <w:color w:val="000000"/>
           <w:lang w:bidi="ar-SA"/>
         </w:rPr>
+        <w:lastRenderedPageBreak/>
         <w:t>Platform Independent</w:t>
       </w:r>
       <w:r>
@@ -40148,7 +41014,6 @@
           <w:color w:val="000000"/>
           <w:lang w:bidi="ar-SA"/>
         </w:rPr>
-        <w:lastRenderedPageBreak/>
         <w:t>Simple</w:t>
       </w:r>
       <w:r>
@@ -40505,7 +41370,17 @@
           <w:sz w:val="20"/>
           <w:szCs w:val="20"/>
         </w:rPr>
-        <w:t>Java has the strong memory allocation and automatic garbage collection mechanism. It provides the powerful exception handling and type checking mechanism as compare to other programming languages. Compiler checks the program whether there any error and interpreter checks any run time error and makes the system secure from crash. All of the above features make the java language robust.</w:t>
+        <w:t xml:space="preserve">Java has the strong memory allocation and automatic garbage collection mechanism. It provides the powerful exception handling and type checking mechanism as compare to other programming languages. Compiler checks the program whether there any error and </w:t>
+      </w:r>
+      <w:r>
+        <w:rPr>
+          <w:rFonts w:ascii="Arial" w:hAnsi="Arial" w:cs="Arial"/>
+          <w:color w:val="000000"/>
+          <w:sz w:val="20"/>
+          <w:szCs w:val="20"/>
+        </w:rPr>
+        <w:lastRenderedPageBreak/>
+        <w:t>interpreter checks any run time error and makes the system secure from crash. All of the above features make the java language robust.</w:t>
       </w:r>
     </w:p>
     <w:p>
@@ -40592,7 +41467,6 @@
           <w:sz w:val="20"/>
           <w:szCs w:val="20"/>
         </w:rPr>
-        <w:lastRenderedPageBreak/>
         <w:t>Portable</w:t>
       </w:r>
       <w:r>
@@ -40928,7 +41802,17 @@
           <w:szCs w:val="20"/>
         </w:rPr>
         <w:br/>
-        <w:t>Multithreading programming is a very interesting concept in Java. In multithreaded programs not even a single thread disturbs the execution of other thread. Threads are obtained from the pool of available ready to run threads and they run on the system CPUs. This is how Multithreading works in Java which you will soon come to know in details in later chapters.</w:t>
+        <w:t xml:space="preserve">Multithreading programming is a very interesting concept in Java. In multithreaded programs not even a single thread disturbs the execution of other thread. Threads are obtained from the pool of available ready to run threads and they run on the system </w:t>
+      </w:r>
+      <w:r>
+        <w:rPr>
+          <w:rFonts w:ascii="Arial" w:hAnsi="Arial" w:cs="Arial"/>
+          <w:color w:val="000000"/>
+          <w:sz w:val="20"/>
+          <w:szCs w:val="20"/>
+        </w:rPr>
+        <w:lastRenderedPageBreak/>
+        <w:t>CPUs. This is how Multithreading works in Java which you will soon come to know in details in later chapters.</w:t>
       </w:r>
     </w:p>
     <w:p>
@@ -41007,15 +41891,6 @@
           <w:szCs w:val="20"/>
         </w:rPr>
         <w:br/>
-      </w:r>
-      <w:r>
-        <w:rPr>
-          <w:rFonts w:ascii="Arial" w:hAnsi="Arial" w:cs="Arial"/>
-          <w:color w:val="000000"/>
-          <w:sz w:val="20"/>
-          <w:szCs w:val="20"/>
-        </w:rPr>
-        <w:lastRenderedPageBreak/>
         <w:t>The versatility of being</w:t>
       </w:r>
       <w:r>
@@ -41270,6 +42145,7 @@
         </w:rPr>
       </w:pPr>
       <w:r>
+        <w:lastRenderedPageBreak/>
         <w:t>Nokia SDK 2.0 for Java — for Series 40 apps</w:t>
       </w:r>
     </w:p>
@@ -41393,7 +42269,6 @@
           <w:szCs w:val="16"/>
           <w:lang w:bidi="ar-SA"/>
         </w:rPr>
-        <w:lastRenderedPageBreak/>
         <w:drawing>
           <wp:anchor distT="0" distB="0" distL="114300" distR="114300" simplePos="0" relativeHeight="251675648" behindDoc="1" locked="0" layoutInCell="1" allowOverlap="1">
             <wp:simplePos x="0" y="0"/>
@@ -41934,6 +42809,7 @@
           <w:noProof/>
           <w:lang w:bidi="ar-SA"/>
         </w:rPr>
+        <w:lastRenderedPageBreak/>
         <w:drawing>
           <wp:anchor distT="0" distB="0" distL="114300" distR="114300" simplePos="0" relativeHeight="251678720" behindDoc="1" locked="0" layoutInCell="1" allowOverlap="1">
             <wp:simplePos x="0" y="0"/>
@@ -42033,7 +42909,6 @@
           <w:noProof/>
           <w:lang w:bidi="ar-SA"/>
         </w:rPr>
-        <w:lastRenderedPageBreak/>
         <w:drawing>
           <wp:anchor distT="0" distB="0" distL="114300" distR="114300" simplePos="0" relativeHeight="251679744" behindDoc="1" locked="0" layoutInCell="1" allowOverlap="1">
             <wp:simplePos x="0" y="0"/>
@@ -42504,6 +43379,7 @@
           <w:szCs w:val="16"/>
           <w:bdr w:val="none" w:sz="0" w:space="0" w:color="auto" w:frame="1"/>
         </w:rPr>
+        <w:lastRenderedPageBreak/>
         <w:t>App publication</w:t>
       </w:r>
     </w:p>
@@ -42554,7 +43430,6 @@
         <w:rPr>
           <w:bdr w:val="none" w:sz="0" w:space="0" w:color="auto" w:frame="1"/>
         </w:rPr>
-        <w:lastRenderedPageBreak/>
         <w:t>Nokia Web Tools are available in versions for:</w:t>
       </w:r>
     </w:p>
@@ -42734,6 +43609,7 @@
         <w:spacing w:before="0" w:line="288" w:lineRule="auto"/>
       </w:pPr>
       <w:r>
+        <w:lastRenderedPageBreak/>
         <w:t>deploying the web app from WDE to a phone over a USB connection (but only if you are working on a Microsoft Windows PC as </w:t>
       </w:r>
       <w:hyperlink r:id="rId239" w:history="1">
@@ -42781,7 +43657,6 @@
         <w:pStyle w:val="Heading5"/>
       </w:pPr>
       <w:r>
-        <w:lastRenderedPageBreak/>
         <w:t>Series 40 Web App Developer’s Library</w:t>
       </w:r>
     </w:p>
@@ -43011,6 +43886,7 @@
     </w:p>
     <w:p>
       <w:r>
+        <w:lastRenderedPageBreak/>
         <w:t xml:space="preserve">Using Qt </w:t>
       </w:r>
       <w:proofErr w:type="spellStart"/>
@@ -43046,7 +43922,6 @@
     <w:p>
       <w:proofErr w:type="spellStart"/>
       <w:r>
-        <w:lastRenderedPageBreak/>
         <w:t>APIBridge</w:t>
       </w:r>
       <w:proofErr w:type="spellEnd"/>
@@ -43443,7 +44318,6 @@
         <w:rPr>
           <w:rFonts w:eastAsia="Arial" w:cs="Calibri"/>
         </w:rPr>
-        <w:lastRenderedPageBreak/>
         <w:t xml:space="preserve">Dia is free and open source general-purpose diagramming software, developed as part of the GNOME project's office suite and was originally created by Alexander Larsson. Dia uses a controlled single document interface (CSDI) similar to GIMP and </w:t>
       </w:r>
       <w:proofErr w:type="spellStart"/>
@@ -43723,6 +44597,7 @@
         <w:spacing w:before="0" w:line="288" w:lineRule="auto"/>
       </w:pPr>
       <w:r>
+        <w:lastRenderedPageBreak/>
         <w:t>Elements can be linked together with connectors.</w:t>
       </w:r>
     </w:p>
@@ -43796,7 +44671,6 @@
         <w:spacing w:before="0" w:line="288" w:lineRule="auto"/>
       </w:pPr>
       <w:r>
-        <w:lastRenderedPageBreak/>
         <w:t>Smart styles can easily be applied to stencils.</w:t>
       </w:r>
     </w:p>
@@ -44191,6 +45065,7 @@
         <w:pStyle w:val="Heading4"/>
       </w:pPr>
       <w:r>
+        <w:lastRenderedPageBreak/>
         <w:t>Languages and Time Zones</w:t>
       </w:r>
     </w:p>
@@ -44238,7 +45113,6 @@
         <w:pStyle w:val="Heading4"/>
       </w:pPr>
       <w:r>
-        <w:lastRenderedPageBreak/>
         <w:t>Security</w:t>
       </w:r>
     </w:p>
@@ -44644,6 +45518,7 @@
           <w:color w:val="000000"/>
           <w:lang w:bidi="ar-SA"/>
         </w:rPr>
+        <w:lastRenderedPageBreak/>
         <w:t>With Google Spreadsheets, we</w:t>
       </w:r>
       <w:r>
@@ -44700,7 +45575,6 @@
           <w:color w:val="000000"/>
           <w:lang w:bidi="ar-SA"/>
         </w:rPr>
-        <w:lastRenderedPageBreak/>
         <w:t>Import and export these file types</w:t>
       </w:r>
       <w:r>
@@ -52484,7 +53358,7 @@
 </file>
 
 <file path=customXml/itemProps2.xml><?xml version="1.0" encoding="utf-8"?>
-<ds:datastoreItem xmlns:ds="http://schemas.openxmlformats.org/officeDocument/2006/customXml" ds:itemID="{459CAB3A-A016-414F-B733-004A161A9E8B}">
+<ds:datastoreItem xmlns:ds="http://schemas.openxmlformats.org/officeDocument/2006/customXml" ds:itemID="{B6CB4042-1F82-4D39-8ED6-D26BF119818A}">
   <ds:schemaRefs>
     <ds:schemaRef ds:uri="http://schemas.openxmlformats.org/officeDocument/2006/bibliography"/>
   </ds:schemaRefs>

</xml_diff>

<commit_message>
more test cases added
</commit_message>
<xml_diff>
--- a/report/School Management System-final-report.docx
+++ b/report/School Management System-final-report.docx
@@ -8522,6 +8522,11 @@
           <w:tcPr>
             <w:tcW w:w="1916" w:type="dxa"/>
           </w:tcPr>
+          <w:p>
+            <w:r>
+              <w:t>Susmita</w:t>
+            </w:r>
+          </w:p>
           <w:p/>
         </w:tc>
       </w:tr>
@@ -8570,6 +8575,11 @@
           <w:tcPr>
             <w:tcW w:w="1916" w:type="dxa"/>
           </w:tcPr>
+          <w:p>
+            <w:r>
+              <w:t>Susmita</w:t>
+            </w:r>
+          </w:p>
           <w:p/>
         </w:tc>
       </w:tr>
@@ -8613,7 +8623,11 @@
           </w:tcPr>
           <w:p>
             <w:r>
-              <w:t>Successfully updated the Student details.</w:t>
+              <w:t xml:space="preserve">Successfully updated the </w:t>
+            </w:r>
+            <w:r>
+              <w:lastRenderedPageBreak/>
+              <w:t>Student details.</w:t>
             </w:r>
           </w:p>
         </w:tc>
@@ -8621,6 +8635,12 @@
           <w:tcPr>
             <w:tcW w:w="1916" w:type="dxa"/>
           </w:tcPr>
+          <w:p>
+            <w:r>
+              <w:lastRenderedPageBreak/>
+              <w:t>Susmita</w:t>
+            </w:r>
+          </w:p>
           <w:p/>
         </w:tc>
       </w:tr>
@@ -8670,6 +8690,11 @@
           <w:tcPr>
             <w:tcW w:w="1916" w:type="dxa"/>
           </w:tcPr>
+          <w:p>
+            <w:r>
+              <w:t>Susmita</w:t>
+            </w:r>
+          </w:p>
           <w:p/>
         </w:tc>
       </w:tr>
@@ -8718,6 +8743,11 @@
           <w:tcPr>
             <w:tcW w:w="1916" w:type="dxa"/>
           </w:tcPr>
+          <w:p>
+            <w:r>
+              <w:t>Susmita</w:t>
+            </w:r>
+          </w:p>
           <w:p/>
         </w:tc>
       </w:tr>
@@ -8766,6 +8796,11 @@
           <w:tcPr>
             <w:tcW w:w="1916" w:type="dxa"/>
           </w:tcPr>
+          <w:p>
+            <w:r>
+              <w:t>Susmita</w:t>
+            </w:r>
+          </w:p>
           <w:p/>
         </w:tc>
       </w:tr>
@@ -8814,6 +8849,11 @@
           <w:tcPr>
             <w:tcW w:w="1916" w:type="dxa"/>
           </w:tcPr>
+          <w:p>
+            <w:r>
+              <w:t>Susmita</w:t>
+            </w:r>
+          </w:p>
           <w:p/>
         </w:tc>
       </w:tr>
@@ -8868,6 +8908,11 @@
           <w:tcPr>
             <w:tcW w:w="1916" w:type="dxa"/>
           </w:tcPr>
+          <w:p>
+            <w:r>
+              <w:t>Susmita</w:t>
+            </w:r>
+          </w:p>
           <w:p/>
         </w:tc>
       </w:tr>
@@ -8878,13 +8923,7 @@
           </w:tcPr>
           <w:p>
             <w:r>
-              <w:t>SMS -</w:t>
-            </w:r>
-            <w:r>
-              <w:t xml:space="preserve"> </w:t>
-            </w:r>
-            <w:r>
-              <w:t>012</w:t>
+              <w:t>SMS – 021</w:t>
             </w:r>
           </w:p>
         </w:tc>
@@ -8894,7 +8933,7 @@
           </w:tcPr>
           <w:p>
             <w:r>
-              <w:t>Student</w:t>
+              <w:t>Account</w:t>
             </w:r>
           </w:p>
         </w:tc>
@@ -8904,7 +8943,7 @@
           </w:tcPr>
           <w:p>
             <w:r>
-              <w:t>Enter the user id and password of the student.</w:t>
+              <w:t>Click Account to open Account window.</w:t>
             </w:r>
           </w:p>
         </w:tc>
@@ -8914,7 +8953,7 @@
           </w:tcPr>
           <w:p>
             <w:r>
-              <w:t>Successfully login the Student into School Management System.</w:t>
+              <w:t>Successfully opened.</w:t>
             </w:r>
           </w:p>
         </w:tc>
@@ -8927,6 +8966,7 @@
               <w:t>Susmita</w:t>
             </w:r>
           </w:p>
+          <w:p/>
         </w:tc>
       </w:tr>
       <w:tr>
@@ -8936,7 +8976,7 @@
           </w:tcPr>
           <w:p>
             <w:r>
-              <w:t>SMS - 013</w:t>
+              <w:t>SMS – 022</w:t>
             </w:r>
           </w:p>
         </w:tc>
@@ -8946,7 +8986,7 @@
           </w:tcPr>
           <w:p>
             <w:r>
-              <w:t>Enter</w:t>
+              <w:t>OK</w:t>
             </w:r>
           </w:p>
         </w:tc>
@@ -8956,10 +8996,7 @@
           </w:tcPr>
           <w:p>
             <w:r>
-              <w:t>Select Enter</w:t>
-            </w:r>
-            <w:r>
-              <w:t xml:space="preserve"> to show the details of the Student from Mobile.</w:t>
+              <w:t>Select Submit to add the details of the Transactions.</w:t>
             </w:r>
           </w:p>
         </w:tc>
@@ -8969,7 +9006,7 @@
           </w:tcPr>
           <w:p>
             <w:r>
-              <w:t xml:space="preserve">Successfully shows the details. </w:t>
+              <w:t xml:space="preserve">Successfully added the details of the Transactions into School Management System.  </w:t>
             </w:r>
           </w:p>
         </w:tc>
@@ -8982,6 +9019,7 @@
               <w:t>Susmita</w:t>
             </w:r>
           </w:p>
+          <w:p/>
         </w:tc>
       </w:tr>
       <w:tr>
@@ -8991,7 +9029,461 @@
           </w:tcPr>
           <w:p>
             <w:r>
-              <w:t>SMS – 014</w:t>
+              <w:t>SMS – 023</w:t>
+            </w:r>
+          </w:p>
+        </w:tc>
+        <w:tc>
+          <w:tcPr>
+            <w:tcW w:w="1915" w:type="dxa"/>
+          </w:tcPr>
+          <w:p>
+            <w:r>
+              <w:t>Edit</w:t>
+            </w:r>
+          </w:p>
+        </w:tc>
+        <w:tc>
+          <w:tcPr>
+            <w:tcW w:w="1915" w:type="dxa"/>
+          </w:tcPr>
+          <w:p>
+            <w:r>
+              <w:t>Select Edit option to edit Transaction details.</w:t>
+            </w:r>
+          </w:p>
+        </w:tc>
+        <w:tc>
+          <w:tcPr>
+            <w:tcW w:w="1915" w:type="dxa"/>
+          </w:tcPr>
+          <w:p>
+            <w:r>
+              <w:t>Successfully updated the Transaction details.</w:t>
+            </w:r>
+          </w:p>
+        </w:tc>
+        <w:tc>
+          <w:tcPr>
+            <w:tcW w:w="1916" w:type="dxa"/>
+          </w:tcPr>
+          <w:p>
+            <w:r>
+              <w:t>Susmita</w:t>
+            </w:r>
+          </w:p>
+          <w:p/>
+        </w:tc>
+      </w:tr>
+      <w:tr>
+        <w:tc>
+          <w:tcPr>
+            <w:tcW w:w="1915" w:type="dxa"/>
+          </w:tcPr>
+          <w:p>
+            <w:r>
+              <w:t>SMS – 024</w:t>
+            </w:r>
+          </w:p>
+        </w:tc>
+        <w:tc>
+          <w:tcPr>
+            <w:tcW w:w="1915" w:type="dxa"/>
+          </w:tcPr>
+          <w:p>
+            <w:r>
+              <w:t>Cancel</w:t>
+            </w:r>
+          </w:p>
+        </w:tc>
+        <w:tc>
+          <w:tcPr>
+            <w:tcW w:w="1915" w:type="dxa"/>
+          </w:tcPr>
+          <w:p>
+            <w:r>
+              <w:t>Select Cannel to close the  Account window.</w:t>
+            </w:r>
+          </w:p>
+        </w:tc>
+        <w:tc>
+          <w:tcPr>
+            <w:tcW w:w="1915" w:type="dxa"/>
+          </w:tcPr>
+          <w:p>
+            <w:r>
+              <w:t>Successfully cancelled.</w:t>
+            </w:r>
+          </w:p>
+        </w:tc>
+        <w:tc>
+          <w:tcPr>
+            <w:tcW w:w="1916" w:type="dxa"/>
+          </w:tcPr>
+          <w:p>
+            <w:r>
+              <w:t>Susmita</w:t>
+            </w:r>
+          </w:p>
+          <w:p/>
+        </w:tc>
+      </w:tr>
+      <w:tr>
+        <w:tc>
+          <w:tcPr>
+            <w:tcW w:w="1915" w:type="dxa"/>
+          </w:tcPr>
+          <w:p>
+            <w:r>
+              <w:t>SMS – 025</w:t>
+            </w:r>
+          </w:p>
+        </w:tc>
+        <w:tc>
+          <w:tcPr>
+            <w:tcW w:w="1915" w:type="dxa"/>
+          </w:tcPr>
+          <w:p>
+            <w:r>
+              <w:t>Leave</w:t>
+            </w:r>
+          </w:p>
+        </w:tc>
+        <w:tc>
+          <w:tcPr>
+            <w:tcW w:w="1915" w:type="dxa"/>
+          </w:tcPr>
+          <w:p>
+            <w:r>
+              <w:t>Click Leave to open Leave window.</w:t>
+            </w:r>
+          </w:p>
+        </w:tc>
+        <w:tc>
+          <w:tcPr>
+            <w:tcW w:w="1915" w:type="dxa"/>
+          </w:tcPr>
+          <w:p>
+            <w:r>
+              <w:t>Successfully opened.</w:t>
+            </w:r>
+          </w:p>
+        </w:tc>
+        <w:tc>
+          <w:tcPr>
+            <w:tcW w:w="1916" w:type="dxa"/>
+          </w:tcPr>
+          <w:p>
+            <w:r>
+              <w:t>Susmita</w:t>
+            </w:r>
+          </w:p>
+          <w:p/>
+        </w:tc>
+      </w:tr>
+      <w:tr>
+        <w:tc>
+          <w:tcPr>
+            <w:tcW w:w="1915" w:type="dxa"/>
+          </w:tcPr>
+          <w:p>
+            <w:r>
+              <w:t>SMS – 026</w:t>
+            </w:r>
+          </w:p>
+        </w:tc>
+        <w:tc>
+          <w:tcPr>
+            <w:tcW w:w="1915" w:type="dxa"/>
+          </w:tcPr>
+          <w:p>
+            <w:r>
+              <w:t>Submit</w:t>
+            </w:r>
+          </w:p>
+        </w:tc>
+        <w:tc>
+          <w:tcPr>
+            <w:tcW w:w="1915" w:type="dxa"/>
+          </w:tcPr>
+          <w:p>
+            <w:r>
+              <w:t>Select Submit to add the details of the Leave.</w:t>
+            </w:r>
+          </w:p>
+        </w:tc>
+        <w:tc>
+          <w:tcPr>
+            <w:tcW w:w="1915" w:type="dxa"/>
+          </w:tcPr>
+          <w:p>
+            <w:r>
+              <w:t xml:space="preserve">Successfully added the details of the Leave into School Management System.  </w:t>
+            </w:r>
+          </w:p>
+        </w:tc>
+        <w:tc>
+          <w:tcPr>
+            <w:tcW w:w="1916" w:type="dxa"/>
+          </w:tcPr>
+          <w:p>
+            <w:r>
+              <w:t>Susmita</w:t>
+            </w:r>
+          </w:p>
+          <w:p/>
+        </w:tc>
+      </w:tr>
+      <w:tr>
+        <w:tc>
+          <w:tcPr>
+            <w:tcW w:w="1915" w:type="dxa"/>
+          </w:tcPr>
+          <w:p>
+            <w:r>
+              <w:t>SMS – 027</w:t>
+            </w:r>
+          </w:p>
+        </w:tc>
+        <w:tc>
+          <w:tcPr>
+            <w:tcW w:w="1915" w:type="dxa"/>
+          </w:tcPr>
+          <w:p>
+            <w:r>
+              <w:t>Edit</w:t>
+            </w:r>
+          </w:p>
+        </w:tc>
+        <w:tc>
+          <w:tcPr>
+            <w:tcW w:w="1915" w:type="dxa"/>
+          </w:tcPr>
+          <w:p>
+            <w:r>
+              <w:t xml:space="preserve">Select Edit option to </w:t>
+            </w:r>
+            <w:r>
+              <w:lastRenderedPageBreak/>
+              <w:t xml:space="preserve">edit </w:t>
+            </w:r>
+            <w:r>
+              <w:t>Leave</w:t>
+            </w:r>
+            <w:r>
+              <w:t xml:space="preserve"> details.</w:t>
+            </w:r>
+          </w:p>
+        </w:tc>
+        <w:tc>
+          <w:tcPr>
+            <w:tcW w:w="1915" w:type="dxa"/>
+          </w:tcPr>
+          <w:p>
+            <w:r>
+              <w:lastRenderedPageBreak/>
+              <w:t xml:space="preserve">Successfully </w:t>
+            </w:r>
+            <w:r>
+              <w:lastRenderedPageBreak/>
+              <w:t xml:space="preserve">updated the </w:t>
+            </w:r>
+            <w:r>
+              <w:t xml:space="preserve">Leave </w:t>
+            </w:r>
+            <w:r>
+              <w:t>details.</w:t>
+            </w:r>
+          </w:p>
+        </w:tc>
+        <w:tc>
+          <w:tcPr>
+            <w:tcW w:w="1916" w:type="dxa"/>
+          </w:tcPr>
+          <w:p>
+            <w:r>
+              <w:lastRenderedPageBreak/>
+              <w:t>Susmita</w:t>
+            </w:r>
+          </w:p>
+          <w:p/>
+        </w:tc>
+      </w:tr>
+      <w:tr>
+        <w:tc>
+          <w:tcPr>
+            <w:tcW w:w="1915" w:type="dxa"/>
+          </w:tcPr>
+          <w:p>
+            <w:r>
+              <w:lastRenderedPageBreak/>
+              <w:t>SMS – 028</w:t>
+            </w:r>
+          </w:p>
+        </w:tc>
+        <w:tc>
+          <w:tcPr>
+            <w:tcW w:w="1915" w:type="dxa"/>
+          </w:tcPr>
+          <w:p>
+            <w:r>
+              <w:t>Cancel</w:t>
+            </w:r>
+          </w:p>
+        </w:tc>
+        <w:tc>
+          <w:tcPr>
+            <w:tcW w:w="1915" w:type="dxa"/>
+          </w:tcPr>
+          <w:p>
+            <w:r>
+              <w:t xml:space="preserve">Select Cannel to close the </w:t>
+            </w:r>
+            <w:r>
+              <w:t>Leave</w:t>
+            </w:r>
+            <w:r>
+              <w:t xml:space="preserve"> window.</w:t>
+            </w:r>
+          </w:p>
+        </w:tc>
+        <w:tc>
+          <w:tcPr>
+            <w:tcW w:w="1915" w:type="dxa"/>
+          </w:tcPr>
+          <w:p>
+            <w:r>
+              <w:t>Successfully cancelled.</w:t>
+            </w:r>
+          </w:p>
+        </w:tc>
+        <w:tc>
+          <w:tcPr>
+            <w:tcW w:w="1916" w:type="dxa"/>
+          </w:tcPr>
+          <w:p>
+            <w:r>
+              <w:t>Susmita</w:t>
+            </w:r>
+          </w:p>
+          <w:p/>
+        </w:tc>
+      </w:tr>
+      <w:tr>
+        <w:tc>
+          <w:tcPr>
+            <w:tcW w:w="1915" w:type="dxa"/>
+          </w:tcPr>
+          <w:p>
+            <w:r>
+              <w:t>SMS – 029</w:t>
+            </w:r>
+          </w:p>
+        </w:tc>
+        <w:tc>
+          <w:tcPr>
+            <w:tcW w:w="1915" w:type="dxa"/>
+          </w:tcPr>
+          <w:p>
+            <w:r>
+              <w:t>Student</w:t>
+            </w:r>
+          </w:p>
+        </w:tc>
+        <w:tc>
+          <w:tcPr>
+            <w:tcW w:w="1915" w:type="dxa"/>
+          </w:tcPr>
+          <w:p>
+            <w:r>
+              <w:t>Enter the user id and password of the student.</w:t>
+            </w:r>
+          </w:p>
+        </w:tc>
+        <w:tc>
+          <w:tcPr>
+            <w:tcW w:w="1915" w:type="dxa"/>
+          </w:tcPr>
+          <w:p>
+            <w:r>
+              <w:t>Successfully login the Student into School Management System.</w:t>
+            </w:r>
+          </w:p>
+        </w:tc>
+        <w:tc>
+          <w:tcPr>
+            <w:tcW w:w="1916" w:type="dxa"/>
+          </w:tcPr>
+          <w:p>
+            <w:r>
+              <w:t>Susmita</w:t>
+            </w:r>
+          </w:p>
+        </w:tc>
+      </w:tr>
+      <w:tr>
+        <w:tc>
+          <w:tcPr>
+            <w:tcW w:w="1915" w:type="dxa"/>
+          </w:tcPr>
+          <w:p>
+            <w:r>
+              <w:t>SMS – 030</w:t>
+            </w:r>
+          </w:p>
+        </w:tc>
+        <w:tc>
+          <w:tcPr>
+            <w:tcW w:w="1915" w:type="dxa"/>
+          </w:tcPr>
+          <w:p>
+            <w:r>
+              <w:t>Enter</w:t>
+            </w:r>
+          </w:p>
+        </w:tc>
+        <w:tc>
+          <w:tcPr>
+            <w:tcW w:w="1915" w:type="dxa"/>
+          </w:tcPr>
+          <w:p>
+            <w:r>
+              <w:t>Select Enter</w:t>
+            </w:r>
+            <w:r>
+              <w:t xml:space="preserve"> to show the details of the Student from Mobile.</w:t>
+            </w:r>
+          </w:p>
+        </w:tc>
+        <w:tc>
+          <w:tcPr>
+            <w:tcW w:w="1915" w:type="dxa"/>
+          </w:tcPr>
+          <w:p>
+            <w:r>
+              <w:t xml:space="preserve">Successfully shows the details. </w:t>
+            </w:r>
+          </w:p>
+        </w:tc>
+        <w:tc>
+          <w:tcPr>
+            <w:tcW w:w="1916" w:type="dxa"/>
+          </w:tcPr>
+          <w:p>
+            <w:r>
+              <w:t>Susmita</w:t>
+            </w:r>
+          </w:p>
+        </w:tc>
+      </w:tr>
+      <w:tr>
+        <w:tc>
+          <w:tcPr>
+            <w:tcW w:w="1915" w:type="dxa"/>
+          </w:tcPr>
+          <w:p>
+            <w:r>
+              <w:t>SMS – 031</w:t>
             </w:r>
           </w:p>
         </w:tc>
@@ -9120,6 +9612,7 @@
       </w:pPr>
       <w:bookmarkStart w:id="41" w:name="_Toc346626359"/>
       <w:r>
+        <w:lastRenderedPageBreak/>
         <w:t>VALIDATION CHECKS</w:t>
       </w:r>
       <w:bookmarkEnd w:id="41"/>
@@ -9434,7 +9927,6 @@
         <w:pStyle w:val="Heading3"/>
       </w:pPr>
       <w:r>
-        <w:lastRenderedPageBreak/>
         <w:t>Functional Testing:</w:t>
       </w:r>
     </w:p>
@@ -9564,6 +10056,7 @@
               <w:rPr>
                 <w:rFonts w:ascii="Arial" w:hAnsi="Arial" w:cs="Arial"/>
               </w:rPr>
+              <w:lastRenderedPageBreak/>
               <w:t>Technique:</w:t>
             </w:r>
           </w:p>
@@ -10159,7 +10652,6 @@
         <w:pStyle w:val="Heading3"/>
       </w:pPr>
       <w:r>
-        <w:lastRenderedPageBreak/>
         <w:t>Database &amp; Data Integrity Testing</w:t>
       </w:r>
     </w:p>
@@ -10312,6 +10804,7 @@
               <w:rPr>
                 <w:rFonts w:ascii="Arial" w:hAnsi="Arial"/>
               </w:rPr>
+              <w:lastRenderedPageBreak/>
               <w:t>Technique:</w:t>
             </w:r>
           </w:p>
@@ -10928,6 +11421,7 @@
               <w:rPr>
                 <w:rFonts w:ascii="Arial" w:hAnsi="Arial" w:cs="Arial"/>
               </w:rPr>
+              <w:lastRenderedPageBreak/>
               <w:t>Technique:</w:t>
             </w:r>
           </w:p>
@@ -11526,6 +12020,7 @@
           <w:rFonts w:ascii="Arial" w:hAnsi="Arial" w:cs="Arial"/>
           <w:lang w:val="en-GB"/>
         </w:rPr>
+        <w:lastRenderedPageBreak/>
         <w:t>Stress testing is a type of performance test implemented and executed to find errors due to low resources or competition for resources. Low memory or disk space may reveal defects in the target-of-test that aren't apparent under normal conditions. Other defects might result from competition for shared resources like database locks or network bandwidth. Stress testing can also be used to identify the peak workload the target-of-test can handle, which is often beyond the production workload.</w:t>
       </w:r>
     </w:p>
@@ -11739,37 +12234,30 @@
           <w:rFonts w:ascii="Arial" w:hAnsi="Arial" w:cs="Arial"/>
           <w:lang w:val="en-GB"/>
         </w:rPr>
-        <w:t xml:space="preserve">Output (I/O) failures or invalid </w:t>
-      </w:r>
-      <w:r>
+        <w:t>Output (I/O) failures or invalid database pointers and keys. Recovery processes are invoked and the application or system is monitored and inspected to verify proper application, or system, and data recovery has been achieved.</w:t>
+      </w:r>
+    </w:p>
+    <w:p>
+      <w:pPr>
+        <w:jc w:val="both"/>
         <w:rPr>
           <w:rFonts w:ascii="Arial" w:hAnsi="Arial" w:cs="Arial"/>
           <w:lang w:val="en-GB"/>
         </w:rPr>
+      </w:pPr>
+    </w:p>
+    <w:p>
+      <w:pPr>
+        <w:pStyle w:val="Heading3"/>
+        <w:rPr>
+          <w:lang w:val="en-GB"/>
+        </w:rPr>
+      </w:pPr>
+      <w:r>
+        <w:rPr>
+          <w:lang w:val="en-GB"/>
+        </w:rPr>
         <w:lastRenderedPageBreak/>
-        <w:t>database pointers and keys. Recovery processes are invoked and the application or system is monitored and inspected to verify proper application, or system, and data recovery has been achieved.</w:t>
-      </w:r>
-    </w:p>
-    <w:p>
-      <w:pPr>
-        <w:jc w:val="both"/>
-        <w:rPr>
-          <w:rFonts w:ascii="Arial" w:hAnsi="Arial" w:cs="Arial"/>
-          <w:lang w:val="en-GB"/>
-        </w:rPr>
-      </w:pPr>
-    </w:p>
-    <w:p>
-      <w:pPr>
-        <w:pStyle w:val="Heading3"/>
-        <w:rPr>
-          <w:lang w:val="en-GB"/>
-        </w:rPr>
-      </w:pPr>
-      <w:r>
-        <w:rPr>
-          <w:lang w:val="en-GB"/>
-        </w:rPr>
         <w:t>Configuration Testing:</w:t>
       </w:r>
     </w:p>
@@ -12222,6 +12710,7 @@
                 <w:rFonts w:ascii="Arial" w:hAnsi="Arial" w:cs="Arial"/>
                 <w:color w:val="000000"/>
               </w:rPr>
+              <w:lastRenderedPageBreak/>
               <w:t xml:space="preserve">Technique: </w:t>
             </w:r>
           </w:p>
@@ -12880,6 +13369,7 @@
           </w:tcPr>
           <w:p>
             <w:r>
+              <w:lastRenderedPageBreak/>
               <w:t>SMS – 001</w:t>
             </w:r>
           </w:p>
@@ -13604,7 +14094,6 @@
       </w:pPr>
       <w:bookmarkStart w:id="50" w:name="_Toc346626368"/>
       <w:r>
-        <w:lastRenderedPageBreak/>
         <w:t>DATABASE / DATA SECURITY</w:t>
       </w:r>
       <w:bookmarkEnd w:id="50"/>
@@ -13618,6 +14107,7 @@
         </w:numPr>
       </w:pPr>
       <w:r>
+        <w:lastRenderedPageBreak/>
         <w:t>The data of the school will be stored in the database with an encrypted format so even if someone hacks the database somehow still he can make no real harm.</w:t>
       </w:r>
     </w:p>

</xml_diff>

<commit_message>
class diagram heading edited
</commit_message>
<xml_diff>
--- a/report/School Management System-final-report.docx
+++ b/report/School Management System-final-report.docx
@@ -6953,12 +6953,9 @@
       </w:pPr>
       <w:bookmarkStart w:id="21" w:name="_Toc346626339"/>
       <w:r>
-        <w:t>CLASS DIAGRAM / CRC MODEL /COLLABORATION DIAGRAM / USE-CASE DIAGRAM / ACTIVITY DIAGRAM</w:t>
+        <w:t xml:space="preserve">CLASS DIAGRAM </w:t>
       </w:r>
       <w:bookmarkEnd w:id="21"/>
-      <w:r>
-        <w:t xml:space="preserve"> </w:t>
-      </w:r>
     </w:p>
     <w:p>
       <w:r>
@@ -13553,6 +13550,11 @@
             </w:r>
           </w:p>
           <w:p>
+            <w:r>
+              <w:t>SMS – 031</w:t>
+            </w:r>
+          </w:p>
+          <w:p>
             <w:pPr>
               <w:rPr>
                 <w:b w:val="0"/>
@@ -13796,11 +13798,27 @@
               <w:t>NA</w:t>
             </w:r>
           </w:p>
+          <w:p>
+            <w:pPr>
+              <w:cnfStyle w:val="000000000000"/>
+            </w:pPr>
+            <w:r>
+              <w:t>NA</w:t>
+            </w:r>
+          </w:p>
         </w:tc>
         <w:tc>
           <w:tcPr>
             <w:tcW w:w="3192" w:type="dxa"/>
           </w:tcPr>
+          <w:p>
+            <w:pPr>
+              <w:cnfStyle w:val="000000000000"/>
+            </w:pPr>
+            <w:r>
+              <w:t>PASS</w:t>
+            </w:r>
+          </w:p>
           <w:p>
             <w:pPr>
               <w:cnfStyle w:val="000000000000"/>
@@ -45796,7 +45814,7 @@
   <w:style w:type="paragraph" w:default="1" w:styleId="Normal">
     <w:name w:val="Normal"/>
     <w:qFormat/>
-    <w:rsid w:val="00DF5443"/>
+    <w:rsid w:val="00D44FFA"/>
     <w:rPr>
       <w:sz w:val="20"/>
       <w:szCs w:val="20"/>

</xml_diff>